<commit_message>
Done with report structure/hierarchy.
</commit_message>
<xml_diff>
--- a/19015538-TasneemMansour.docx
+++ b/19015538-TasneemMansour.docx
@@ -4,141 +4,342 @@
   <w:body>
     <w:p>
       <w:pPr>
-        <w:pStyle w:val="Heading3"/>
-      </w:pPr>
-    </w:p>
-    <w:p>
-      <w:pPr>
-        <w:pStyle w:val="Heading3"/>
-      </w:pPr>
-    </w:p>
-    <w:p>
-      <w:pPr>
-        <w:pStyle w:val="Heading3"/>
-      </w:pPr>
-    </w:p>
-    <w:p>
-      <w:pPr>
-        <w:pStyle w:val="Heading3"/>
-      </w:pPr>
-    </w:p>
-    <w:p>
-      <w:pPr>
-        <w:pStyle w:val="Heading3"/>
-      </w:pPr>
-    </w:p>
-    <w:p>
-      <w:pPr>
-        <w:pStyle w:val="Heading3"/>
-      </w:pPr>
-    </w:p>
-    <w:p>
-      <w:pPr>
-        <w:pStyle w:val="Heading3"/>
-      </w:pPr>
-    </w:p>
-    <w:p>
-      <w:r>
+        <w:pStyle w:val="NoSpacing"/>
+        <w:numPr>
+          <w:ilvl w:val="0"/>
+          <w:numId w:val="0"/>
+        </w:numPr>
+        <w:jc w:val="center"/>
+        <w:rPr>
+          <w:sz w:val="40"/>
+          <w:szCs w:val="40"/>
+        </w:rPr>
+      </w:pPr>
+    </w:p>
+    <w:p>
+      <w:pPr>
+        <w:pStyle w:val="NoSpacing"/>
+        <w:numPr>
+          <w:ilvl w:val="0"/>
+          <w:numId w:val="0"/>
+        </w:numPr>
+        <w:jc w:val="center"/>
+        <w:rPr>
+          <w:sz w:val="40"/>
+          <w:szCs w:val="40"/>
+        </w:rPr>
+      </w:pPr>
+    </w:p>
+    <w:p>
+      <w:pPr>
+        <w:pStyle w:val="NoSpacing"/>
+        <w:numPr>
+          <w:ilvl w:val="0"/>
+          <w:numId w:val="0"/>
+        </w:numPr>
+        <w:jc w:val="center"/>
+        <w:rPr>
+          <w:sz w:val="40"/>
+          <w:szCs w:val="40"/>
+        </w:rPr>
+      </w:pPr>
+    </w:p>
+    <w:p>
+      <w:pPr>
+        <w:pStyle w:val="NoSpacing"/>
+        <w:numPr>
+          <w:ilvl w:val="0"/>
+          <w:numId w:val="0"/>
+        </w:numPr>
+        <w:jc w:val="center"/>
+        <w:rPr>
+          <w:sz w:val="40"/>
+          <w:szCs w:val="40"/>
+        </w:rPr>
+      </w:pPr>
+    </w:p>
+    <w:p>
+      <w:pPr>
+        <w:pStyle w:val="NoSpacing"/>
+        <w:numPr>
+          <w:ilvl w:val="0"/>
+          <w:numId w:val="0"/>
+        </w:numPr>
+        <w:jc w:val="center"/>
+        <w:rPr>
+          <w:sz w:val="40"/>
+          <w:szCs w:val="40"/>
+        </w:rPr>
+      </w:pPr>
+    </w:p>
+    <w:p>
+      <w:pPr>
+        <w:pStyle w:val="NoSpacing"/>
+        <w:numPr>
+          <w:ilvl w:val="0"/>
+          <w:numId w:val="0"/>
+        </w:numPr>
+        <w:jc w:val="center"/>
+        <w:rPr>
+          <w:sz w:val="40"/>
+          <w:szCs w:val="40"/>
+        </w:rPr>
+      </w:pPr>
+    </w:p>
+    <w:p>
+      <w:pPr>
+        <w:pStyle w:val="NoSpacing"/>
+        <w:numPr>
+          <w:ilvl w:val="0"/>
+          <w:numId w:val="0"/>
+        </w:numPr>
+        <w:jc w:val="center"/>
+        <w:rPr>
+          <w:sz w:val="40"/>
+          <w:szCs w:val="40"/>
+        </w:rPr>
+      </w:pPr>
+      <w:r>
+        <w:rPr>
+          <w:sz w:val="40"/>
+          <w:szCs w:val="40"/>
+        </w:rPr>
         <w:t xml:space="preserve">Name: </w:t>
       </w:r>
       <w:r>
+        <w:rPr>
+          <w:sz w:val="40"/>
+          <w:szCs w:val="40"/>
+        </w:rPr>
         <w:t xml:space="preserve">Tasneem </w:t>
       </w:r>
       <w:r>
+        <w:rPr>
+          <w:sz w:val="40"/>
+          <w:szCs w:val="40"/>
+        </w:rPr>
         <w:t>Mansour</w:t>
       </w:r>
       <w:r>
-        <w:t xml:space="preserve"> </w:t>
-      </w:r>
-      <w:proofErr w:type="spellStart"/>
-      <w:r>
-        <w:t>Mansour</w:t>
-      </w:r>
-      <w:proofErr w:type="spellEnd"/>
-      <w:r>
-        <w:t xml:space="preserve"> </w:t>
-      </w:r>
-      <w:proofErr w:type="spellStart"/>
-      <w:r>
-        <w:t>Mansour</w:t>
-      </w:r>
-      <w:proofErr w:type="spellEnd"/>
-      <w:r>
-        <w:t xml:space="preserve"> Farag</w:t>
-      </w:r>
-    </w:p>
-    <w:p>
-      <w:r>
+        <w:rPr>
+          <w:sz w:val="40"/>
+          <w:szCs w:val="40"/>
+        </w:rPr>
+        <w:t xml:space="preserve"> Mansour Mansour Farag</w:t>
+      </w:r>
+    </w:p>
+    <w:p>
+      <w:pPr>
+        <w:pStyle w:val="NoSpacing"/>
+        <w:numPr>
+          <w:ilvl w:val="0"/>
+          <w:numId w:val="0"/>
+        </w:numPr>
+        <w:jc w:val="center"/>
+        <w:rPr>
+          <w:sz w:val="40"/>
+          <w:szCs w:val="40"/>
+        </w:rPr>
+      </w:pPr>
+      <w:r>
+        <w:rPr>
+          <w:sz w:val="40"/>
+          <w:szCs w:val="40"/>
+        </w:rPr>
         <w:t xml:space="preserve">ID: </w:t>
       </w:r>
       <w:r>
+        <w:rPr>
+          <w:sz w:val="40"/>
+          <w:szCs w:val="40"/>
+        </w:rPr>
         <w:t>19015538</w:t>
       </w:r>
     </w:p>
     <w:p>
-      <w:r>
-        <w:t xml:space="preserve">Professor: Dr. Ahmed Abbas </w:t>
-      </w:r>
-      <w:proofErr w:type="spellStart"/>
-      <w:r>
-        <w:t>Elserougi</w:t>
-      </w:r>
-      <w:proofErr w:type="spellEnd"/>
-    </w:p>
-    <w:p>
-      <w:r>
+      <w:pPr>
+        <w:pStyle w:val="NoSpacing"/>
+        <w:numPr>
+          <w:ilvl w:val="0"/>
+          <w:numId w:val="0"/>
+        </w:numPr>
+        <w:jc w:val="center"/>
+        <w:rPr>
+          <w:sz w:val="40"/>
+          <w:szCs w:val="40"/>
+        </w:rPr>
+      </w:pPr>
+      <w:r>
+        <w:rPr>
+          <w:sz w:val="40"/>
+          <w:szCs w:val="40"/>
+        </w:rPr>
+        <w:t>Professor: Dr. Ahmed Abbas Elserougi</w:t>
+      </w:r>
+    </w:p>
+    <w:p>
+      <w:pPr>
+        <w:pStyle w:val="NoSpacing"/>
+        <w:numPr>
+          <w:ilvl w:val="0"/>
+          <w:numId w:val="0"/>
+        </w:numPr>
+        <w:jc w:val="center"/>
+        <w:rPr>
+          <w:sz w:val="40"/>
+          <w:szCs w:val="40"/>
+        </w:rPr>
+      </w:pPr>
+      <w:r>
+        <w:rPr>
+          <w:sz w:val="40"/>
+          <w:szCs w:val="40"/>
+        </w:rPr>
         <w:t xml:space="preserve">Subject Name: </w:t>
       </w:r>
       <w:r>
+        <w:rPr>
+          <w:sz w:val="40"/>
+          <w:szCs w:val="40"/>
+        </w:rPr>
         <w:t>HV</w:t>
       </w:r>
       <w:r>
+        <w:rPr>
+          <w:sz w:val="40"/>
+          <w:szCs w:val="40"/>
+        </w:rPr>
         <w:t>D</w:t>
       </w:r>
       <w:r>
+        <w:rPr>
+          <w:sz w:val="40"/>
+          <w:szCs w:val="40"/>
+        </w:rPr>
         <w:t>C</w:t>
       </w:r>
     </w:p>
     <w:p>
-      <w:r>
+      <w:pPr>
+        <w:pStyle w:val="NoSpacing"/>
+        <w:numPr>
+          <w:ilvl w:val="0"/>
+          <w:numId w:val="0"/>
+        </w:numPr>
+        <w:jc w:val="center"/>
+        <w:rPr>
+          <w:sz w:val="40"/>
+          <w:szCs w:val="40"/>
+        </w:rPr>
+      </w:pPr>
+      <w:r>
+        <w:rPr>
+          <w:sz w:val="40"/>
+          <w:szCs w:val="40"/>
+        </w:rPr>
         <w:t xml:space="preserve">Subject Code: </w:t>
       </w:r>
       <w:r>
+        <w:rPr>
+          <w:sz w:val="40"/>
+          <w:szCs w:val="40"/>
+        </w:rPr>
         <w:t>EEP 4</w:t>
       </w:r>
       <w:r>
+        <w:rPr>
+          <w:sz w:val="40"/>
+          <w:szCs w:val="40"/>
+        </w:rPr>
         <w:t>24</w:t>
       </w:r>
     </w:p>
     <w:p>
-      <w:r>
+      <w:pPr>
+        <w:pStyle w:val="NoSpacing"/>
+        <w:numPr>
+          <w:ilvl w:val="0"/>
+          <w:numId w:val="0"/>
+        </w:numPr>
+        <w:ind w:left="360"/>
+        <w:jc w:val="center"/>
+        <w:rPr>
+          <w:sz w:val="40"/>
+          <w:szCs w:val="40"/>
+        </w:rPr>
+      </w:pPr>
+    </w:p>
+    <w:p>
+      <w:pPr>
+        <w:pStyle w:val="NoSpacing"/>
+        <w:numPr>
+          <w:ilvl w:val="0"/>
+          <w:numId w:val="0"/>
+        </w:numPr>
+        <w:jc w:val="center"/>
+        <w:rPr>
+          <w:sz w:val="40"/>
+          <w:szCs w:val="40"/>
+        </w:rPr>
+      </w:pPr>
+      <w:r>
+        <w:rPr>
+          <w:sz w:val="40"/>
+          <w:szCs w:val="40"/>
+        </w:rPr>
         <w:t>Assignment</w:t>
       </w:r>
       <w:r>
+        <w:rPr>
+          <w:sz w:val="40"/>
+          <w:szCs w:val="40"/>
+        </w:rPr>
         <w:t xml:space="preserve"> (2)</w:t>
       </w:r>
-    </w:p>
-    <w:p>
-      <w:r>
+      <w:r>
+        <w:rPr>
+          <w:sz w:val="40"/>
+          <w:szCs w:val="40"/>
+        </w:rPr>
+        <w:t xml:space="preserve"> | </w:t>
+      </w:r>
+      <w:r>
+        <w:rPr>
+          <w:sz w:val="40"/>
+          <w:szCs w:val="40"/>
+        </w:rPr>
         <w:t>Six</w:t>
       </w:r>
       <w:r>
+        <w:rPr>
+          <w:sz w:val="40"/>
+          <w:szCs w:val="40"/>
+        </w:rPr>
         <w:t xml:space="preserve">-Pulse Bipolar Point-To-Point HVDC-Link </w:t>
       </w:r>
       <w:r>
+        <w:rPr>
+          <w:sz w:val="40"/>
+          <w:szCs w:val="40"/>
+        </w:rPr>
         <w:t xml:space="preserve">| </w:t>
       </w:r>
       <w:r>
+        <w:rPr>
+          <w:sz w:val="40"/>
+          <w:szCs w:val="40"/>
+        </w:rPr>
         <w:t>MATLAB</w:t>
       </w:r>
       <w:r>
+        <w:rPr>
+          <w:sz w:val="40"/>
+          <w:szCs w:val="40"/>
+        </w:rPr>
         <w:t xml:space="preserve"> Model</w:t>
       </w:r>
     </w:p>
     <w:p>
-      <w:pPr>
-        <w:pStyle w:val="Heading3"/>
-      </w:pPr>
       <w:r>
         <w:br w:type="page"/>
       </w:r>
@@ -149,7 +350,98 @@
       </w:pPr>
       <w:r>
         <w:lastRenderedPageBreak/>
-        <w:t>I.</w:t>
+        <w:t>I. System Description:</w:t>
+      </w:r>
+    </w:p>
+    <w:p>
+      <w:r>
+        <w:t xml:space="preserve">- </w:t>
+      </w:r>
+      <w:r>
+        <w:t>A 1600MW 6-pulse bipolar point-to-point HVDC-link shown below. The link interconnects between two AC networks, (network (A): 22kV/50Hz, network (B):20kV/60Hz), through overhead transmission line with a resistance of 10 Ω. The range of firing angle at the rectifier side is (5</w:t>
+      </w:r>
+      <w:r>
+        <w:t>deg</w:t>
+      </w:r>
+      <w:r>
+        <w:t>-25</w:t>
+      </w:r>
+      <w:r>
+        <w:t>deg</w:t>
+      </w:r>
+      <w:r>
+        <w:t>), while the inverter is operated under minimum γ of 20</w:t>
+      </w:r>
+      <w:r>
+        <w:t>deg</w:t>
+      </w:r>
+      <w:r>
+        <w:t>. 1:10 Y-Y ideal transformers with zero leakage inductances are employed. Proper smoothing reactors (L</w:t>
+      </w:r>
+      <w:r>
+        <w:rPr>
+          <w:vertAlign w:val="subscript"/>
+        </w:rPr>
+        <w:t>sr</w:t>
+      </w:r>
+      <w:r>
+        <w:t>) are employed as shown.</w:t>
+      </w:r>
+    </w:p>
+    <w:p>
+      <w:pPr>
+        <w:jc w:val="center"/>
+      </w:pPr>
+      <w:r>
+        <w:drawing>
+          <wp:inline distT="0" distB="0" distL="0" distR="0" wp14:anchorId="4C7ACB14" wp14:editId="668D6037">
+            <wp:extent cx="3644900" cy="1393234"/>
+            <wp:effectExtent l="0" t="0" r="0" b="0"/>
+            <wp:docPr id="1569284697" name="Picture 1" descr="A diagram of a power line&#10;&#10;Description automatically generated"/>
+            <wp:cNvGraphicFramePr>
+              <a:graphicFrameLocks xmlns:a="http://schemas.openxmlformats.org/drawingml/2006/main" noChangeAspect="1"/>
+            </wp:cNvGraphicFramePr>
+            <a:graphic xmlns:a="http://schemas.openxmlformats.org/drawingml/2006/main">
+              <a:graphicData uri="http://schemas.openxmlformats.org/drawingml/2006/picture">
+                <pic:pic xmlns:pic="http://schemas.openxmlformats.org/drawingml/2006/picture">
+                  <pic:nvPicPr>
+                    <pic:cNvPr id="1569284697" name="Picture 1" descr="A diagram of a power line&#10;&#10;Description automatically generated"/>
+                    <pic:cNvPicPr/>
+                  </pic:nvPicPr>
+                  <pic:blipFill>
+                    <a:blip r:embed="rId7"/>
+                    <a:stretch>
+                      <a:fillRect/>
+                    </a:stretch>
+                  </pic:blipFill>
+                  <pic:spPr>
+                    <a:xfrm>
+                      <a:off x="0" y="0"/>
+                      <a:ext cx="3663855" cy="1400479"/>
+                    </a:xfrm>
+                    <a:prstGeom prst="rect">
+                      <a:avLst/>
+                    </a:prstGeom>
+                  </pic:spPr>
+                </pic:pic>
+              </a:graphicData>
+            </a:graphic>
+          </wp:inline>
+        </w:drawing>
+      </w:r>
+    </w:p>
+    <w:p>
+      <w:pPr>
+        <w:pStyle w:val="Heading1"/>
+      </w:pPr>
+      <w:r>
+        <w:t>I</w:t>
+      </w:r>
+      <w:r>
+        <w:t>I</w:t>
+      </w:r>
+      <w:r>
+        <w:t>.</w:t>
       </w:r>
       <w:r>
         <w:t xml:space="preserve"> Six-Pulse Model:</w:t>
@@ -241,10 +533,7 @@
         <w:pStyle w:val="Heading3"/>
       </w:pPr>
       <w:r>
-        <w:t>Case (1): P</w:t>
-      </w:r>
-      <w:r>
-        <w:t>ower flow from (A) to (B):</w:t>
+        <w:t>Case (1): Power flow from (A) to (B):</w:t>
       </w:r>
       <w:r>
         <w:t xml:space="preserve"> Net(A) is rectifier and Net(B) is inverter:</w:t>
@@ -276,7 +565,6 @@
       <w:pPr>
         <w:pStyle w:val="Heading4"/>
       </w:pPr>
-      <w:proofErr w:type="spellStart"/>
       <w:r>
         <w:t>V</w:t>
       </w:r>
@@ -286,7 +574,6 @@
         </w:rPr>
         <w:t>dor</w:t>
       </w:r>
-      <w:proofErr w:type="spellEnd"/>
       <w:r>
         <w:t>: DC voltage at rectifier side:</w:t>
       </w:r>
@@ -301,10 +588,7 @@
         <w:pStyle w:val="Heading4"/>
       </w:pPr>
       <w:r>
-        <w:t>Grid current</w:t>
-      </w:r>
-      <w:r>
-        <w:t xml:space="preserve"> at rectifier side:</w:t>
+        <w:t>Grid current at rectifier side:</w:t>
       </w:r>
     </w:p>
     <w:p>
@@ -335,7 +619,6 @@
       <w:pPr>
         <w:pStyle w:val="Heading4"/>
       </w:pPr>
-      <w:proofErr w:type="spellStart"/>
       <w:r>
         <w:t>V</w:t>
       </w:r>
@@ -351,7 +634,6 @@
         </w:rPr>
         <w:t>i</w:t>
       </w:r>
-      <w:proofErr w:type="spellEnd"/>
       <w:r>
         <w:t xml:space="preserve">: DC voltage at </w:t>
       </w:r>
@@ -466,7 +748,6 @@
       <w:pPr>
         <w:pStyle w:val="Heading4"/>
       </w:pPr>
-      <w:proofErr w:type="spellStart"/>
       <w:r>
         <w:t>V</w:t>
       </w:r>
@@ -476,7 +757,6 @@
         </w:rPr>
         <w:t>dor</w:t>
       </w:r>
-      <w:proofErr w:type="spellEnd"/>
       <w:r>
         <w:t>: DC voltage at rectifier side:</w:t>
       </w:r>
@@ -516,7 +796,6 @@
       <w:pPr>
         <w:pStyle w:val="Heading4"/>
       </w:pPr>
-      <w:proofErr w:type="spellStart"/>
       <w:r>
         <w:t>V</w:t>
       </w:r>
@@ -532,7 +811,6 @@
         </w:rPr>
         <w:t>i</w:t>
       </w:r>
-      <w:proofErr w:type="spellEnd"/>
       <w:r>
         <w:t>: DC voltage at inverter side:</w:t>
       </w:r>
@@ -579,7 +857,13 @@
       </w:pPr>
       <w:r>
         <w:lastRenderedPageBreak/>
-        <w:t>II.</w:t>
+        <w:t>II</w:t>
+      </w:r>
+      <w:r>
+        <w:t>I</w:t>
+      </w:r>
+      <w:r>
+        <w:t>.</w:t>
       </w:r>
       <w:r>
         <w:t xml:space="preserve"> </w:t>
@@ -646,7 +930,6 @@
       <w:pPr>
         <w:pStyle w:val="Heading4"/>
       </w:pPr>
-      <w:proofErr w:type="spellStart"/>
       <w:r>
         <w:t>V</w:t>
       </w:r>
@@ -656,7 +939,6 @@
         </w:rPr>
         <w:t>dor</w:t>
       </w:r>
-      <w:proofErr w:type="spellEnd"/>
       <w:r>
         <w:t>: DC voltage at rectifier side:</w:t>
       </w:r>
@@ -696,7 +978,6 @@
       <w:pPr>
         <w:pStyle w:val="Heading4"/>
       </w:pPr>
-      <w:proofErr w:type="spellStart"/>
       <w:r>
         <w:t>V</w:t>
       </w:r>
@@ -712,7 +993,6 @@
         </w:rPr>
         <w:t>i</w:t>
       </w:r>
-      <w:proofErr w:type="spellEnd"/>
       <w:r>
         <w:t>: DC voltage at inverter side:</w:t>
       </w:r>
@@ -745,10 +1025,12 @@
     </w:p>
     <w:p>
       <w:r>
-        <w:t>Curve vs tim</w:t>
-      </w:r>
-      <w:r>
-        <w:t>e.</w:t>
+        <w:t>Curve vs time.</w:t>
+      </w:r>
+    </w:p>
+    <w:p>
+      <w:r>
+        <w:br w:type="page"/>
       </w:r>
     </w:p>
     <w:p>
@@ -756,6 +1038,7 @@
         <w:pStyle w:val="Heading3"/>
       </w:pPr>
       <w:r>
+        <w:lastRenderedPageBreak/>
         <w:t>Case (2): Power flow from (B) to (A): Net(B) is rectifier and Net(A) is inverter:</w:t>
       </w:r>
     </w:p>
@@ -776,7 +1059,6 @@
       <w:pPr>
         <w:pStyle w:val="Heading4"/>
       </w:pPr>
-      <w:proofErr w:type="spellStart"/>
       <w:r>
         <w:t>V</w:t>
       </w:r>
@@ -786,7 +1068,6 @@
         </w:rPr>
         <w:t>dor</w:t>
       </w:r>
-      <w:proofErr w:type="spellEnd"/>
       <w:r>
         <w:t>: DC voltage at rectifier side:</w:t>
       </w:r>
@@ -826,7 +1107,6 @@
       <w:pPr>
         <w:pStyle w:val="Heading4"/>
       </w:pPr>
-      <w:proofErr w:type="spellStart"/>
       <w:r>
         <w:t>V</w:t>
       </w:r>
@@ -842,7 +1122,6 @@
         </w:rPr>
         <w:t>i</w:t>
       </w:r>
-      <w:proofErr w:type="spellEnd"/>
       <w:r>
         <w:t>: DC voltage at inverter side:</w:t>
       </w:r>
@@ -857,13 +1136,59 @@
         <w:pStyle w:val="Heading4"/>
       </w:pPr>
       <w:r>
+        <w:t>Grid current at inverter side:</w:t>
+      </w:r>
+    </w:p>
+    <w:p>
+      <w:r>
+        <w:t>Curve vs time.</w:t>
+      </w:r>
+    </w:p>
+    <w:p>
+      <w:pPr>
+        <w:pStyle w:val="Heading4"/>
+      </w:pPr>
+      <w:r>
+        <w:t>DC current:</w:t>
+      </w:r>
+    </w:p>
+    <w:p>
+      <w:r>
+        <w:t>Curve vs time.</w:t>
+      </w:r>
+    </w:p>
+    <w:p>
+      <w:r>
+        <w:br w:type="page"/>
+      </w:r>
+    </w:p>
+    <w:p>
+      <w:pPr>
+        <w:pStyle w:val="Heading1"/>
+      </w:pPr>
+      <w:r>
         <w:lastRenderedPageBreak/>
-        <w:t>Grid current at inverter side:</w:t>
-      </w:r>
-    </w:p>
-    <w:p>
-      <w:r>
-        <w:t>Curve vs time.</w:t>
+        <w:t>I</w:t>
+      </w:r>
+      <w:r>
+        <w:t>V</w:t>
+      </w:r>
+      <w:r>
+        <w:t>.</w:t>
+      </w:r>
+      <w:r>
+        <w:t xml:space="preserve"> </w:t>
+      </w:r>
+      <w:r>
+        <w:t>Comparison:</w:t>
+      </w:r>
+    </w:p>
+    <w:p>
+      <w:pPr>
+        <w:pStyle w:val="Heading3"/>
+      </w:pPr>
+      <w:r>
+        <w:t>Question (D):</w:t>
       </w:r>
     </w:p>
     <w:p>
@@ -871,60 +1196,26 @@
         <w:pStyle w:val="Heading4"/>
       </w:pPr>
       <w:r>
-        <w:t>DC current:</w:t>
-      </w:r>
-    </w:p>
-    <w:p>
-      <w:r>
-        <w:t>Curve vs time.</w:t>
-      </w:r>
-    </w:p>
-    <w:p/>
+        <w:t>Compare the performance of 6-pulse and 12-pulse converters. Comment.</w:t>
+      </w:r>
+    </w:p>
+    <w:p>
+      <w:r>
+        <w:t>Answer.</w:t>
+      </w:r>
+    </w:p>
+    <w:p>
+      <w:r>
+        <w:br w:type="page"/>
+      </w:r>
+    </w:p>
     <w:p>
       <w:pPr>
         <w:pStyle w:val="Heading1"/>
       </w:pPr>
       <w:r>
-        <w:t>III.</w:t>
-      </w:r>
-      <w:r>
-        <w:t xml:space="preserve"> </w:t>
-      </w:r>
-      <w:r>
-        <w:t>Comparison:</w:t>
-      </w:r>
-    </w:p>
-    <w:p>
-      <w:pPr>
-        <w:pStyle w:val="Heading3"/>
-      </w:pPr>
-      <w:r>
-        <w:t>Question (D):</w:t>
-      </w:r>
-    </w:p>
-    <w:p>
-      <w:pPr>
-        <w:pStyle w:val="Heading4"/>
-      </w:pPr>
-      <w:r>
-        <w:t>Compare the performance of 6-pulse and 12-pulse converters. Comment</w:t>
-      </w:r>
-      <w:r>
-        <w:t>.</w:t>
-      </w:r>
-    </w:p>
-    <w:p>
-      <w:r>
-        <w:t>Answer.</w:t>
-      </w:r>
-    </w:p>
-    <w:p/>
-    <w:p>
-      <w:pPr>
-        <w:pStyle w:val="Heading1"/>
-      </w:pPr>
-      <w:r>
-        <w:t xml:space="preserve">VI. </w:t>
+        <w:lastRenderedPageBreak/>
+        <w:t xml:space="preserve">V. </w:t>
       </w:r>
       <w:r>
         <w:t>Attachments:</w:t>
@@ -938,7 +1229,7 @@
           <w:numId w:val="24"/>
         </w:numPr>
       </w:pPr>
-      <w:hyperlink r:id="rId7" w:history="1">
+      <w:hyperlink r:id="rId8" w:history="1">
         <w:r>
           <w:rPr>
             <w:rStyle w:val="Hyperlink"/>
@@ -948,9 +1239,15 @@
       </w:hyperlink>
     </w:p>
     <w:sectPr>
-      <w:footerReference w:type="default" r:id="rId8"/>
+      <w:footerReference w:type="default" r:id="rId9"/>
       <w:pgSz w:w="12240" w:h="15840"/>
-      <w:pgMar w:top="763" w:right="1080" w:bottom="1440" w:left="1080" w:header="720" w:footer="101" w:gutter="0"/>
+      <w:pgMar w:top="763" w:right="1080" w:bottom="1440" w:left="1080" w:header="720" w:footer="675" w:gutter="0"/>
+      <w:pgBorders w:offsetFrom="page">
+        <w:top w:val="thinThickSmallGap" w:sz="24" w:space="24" w:color="auto"/>
+        <w:left w:val="thinThickSmallGap" w:sz="24" w:space="24" w:color="auto"/>
+        <w:bottom w:val="thickThinSmallGap" w:sz="24" w:space="24" w:color="auto"/>
+        <w:right w:val="thickThinSmallGap" w:sz="24" w:space="24" w:color="auto"/>
+      </w:pgBorders>
       <w:cols w:space="720"/>
       <w:docGrid w:linePitch="360"/>
     </w:sectPr>
@@ -1054,7 +1351,6 @@
       </w:sdtContent>
     </w:sdt>
   </w:p>
-  <w:p/>
 </w:ftr>
 </file>
 
@@ -1621,6 +1917,119 @@
     </w:lvl>
   </w:abstractNum>
   <w:abstractNum w:abstractNumId="5" w15:restartNumberingAfterBreak="0">
+    <w:nsid w:val="2A094D85"/>
+    <w:multiLevelType w:val="hybridMultilevel"/>
+    <w:tmpl w:val="733E8FCA"/>
+    <w:lvl w:ilvl="0" w:tplc="04090001">
+      <w:start w:val="1"/>
+      <w:numFmt w:val="bullet"/>
+      <w:lvlText w:val=""/>
+      <w:lvlJc w:val="left"/>
+      <w:pPr>
+        <w:ind w:left="720" w:hanging="360"/>
+      </w:pPr>
+      <w:rPr>
+        <w:rFonts w:ascii="Symbol" w:hAnsi="Symbol" w:hint="default"/>
+      </w:rPr>
+    </w:lvl>
+    <w:lvl w:ilvl="1" w:tplc="04090003" w:tentative="1">
+      <w:start w:val="1"/>
+      <w:numFmt w:val="bullet"/>
+      <w:lvlText w:val="o"/>
+      <w:lvlJc w:val="left"/>
+      <w:pPr>
+        <w:ind w:left="1440" w:hanging="360"/>
+      </w:pPr>
+      <w:rPr>
+        <w:rFonts w:ascii="Courier New" w:hAnsi="Courier New" w:cs="Courier New" w:hint="default"/>
+      </w:rPr>
+    </w:lvl>
+    <w:lvl w:ilvl="2" w:tplc="04090005" w:tentative="1">
+      <w:start w:val="1"/>
+      <w:numFmt w:val="bullet"/>
+      <w:lvlText w:val=""/>
+      <w:lvlJc w:val="left"/>
+      <w:pPr>
+        <w:ind w:left="2160" w:hanging="360"/>
+      </w:pPr>
+      <w:rPr>
+        <w:rFonts w:ascii="Wingdings" w:hAnsi="Wingdings" w:hint="default"/>
+      </w:rPr>
+    </w:lvl>
+    <w:lvl w:ilvl="3" w:tplc="04090001" w:tentative="1">
+      <w:start w:val="1"/>
+      <w:numFmt w:val="bullet"/>
+      <w:lvlText w:val=""/>
+      <w:lvlJc w:val="left"/>
+      <w:pPr>
+        <w:ind w:left="2880" w:hanging="360"/>
+      </w:pPr>
+      <w:rPr>
+        <w:rFonts w:ascii="Symbol" w:hAnsi="Symbol" w:hint="default"/>
+      </w:rPr>
+    </w:lvl>
+    <w:lvl w:ilvl="4" w:tplc="04090003" w:tentative="1">
+      <w:start w:val="1"/>
+      <w:numFmt w:val="bullet"/>
+      <w:lvlText w:val="o"/>
+      <w:lvlJc w:val="left"/>
+      <w:pPr>
+        <w:ind w:left="3600" w:hanging="360"/>
+      </w:pPr>
+      <w:rPr>
+        <w:rFonts w:ascii="Courier New" w:hAnsi="Courier New" w:cs="Courier New" w:hint="default"/>
+      </w:rPr>
+    </w:lvl>
+    <w:lvl w:ilvl="5" w:tplc="04090005" w:tentative="1">
+      <w:start w:val="1"/>
+      <w:numFmt w:val="bullet"/>
+      <w:lvlText w:val=""/>
+      <w:lvlJc w:val="left"/>
+      <w:pPr>
+        <w:ind w:left="4320" w:hanging="360"/>
+      </w:pPr>
+      <w:rPr>
+        <w:rFonts w:ascii="Wingdings" w:hAnsi="Wingdings" w:hint="default"/>
+      </w:rPr>
+    </w:lvl>
+    <w:lvl w:ilvl="6" w:tplc="04090001" w:tentative="1">
+      <w:start w:val="1"/>
+      <w:numFmt w:val="bullet"/>
+      <w:lvlText w:val=""/>
+      <w:lvlJc w:val="left"/>
+      <w:pPr>
+        <w:ind w:left="5040" w:hanging="360"/>
+      </w:pPr>
+      <w:rPr>
+        <w:rFonts w:ascii="Symbol" w:hAnsi="Symbol" w:hint="default"/>
+      </w:rPr>
+    </w:lvl>
+    <w:lvl w:ilvl="7" w:tplc="04090003" w:tentative="1">
+      <w:start w:val="1"/>
+      <w:numFmt w:val="bullet"/>
+      <w:lvlText w:val="o"/>
+      <w:lvlJc w:val="left"/>
+      <w:pPr>
+        <w:ind w:left="5760" w:hanging="360"/>
+      </w:pPr>
+      <w:rPr>
+        <w:rFonts w:ascii="Courier New" w:hAnsi="Courier New" w:cs="Courier New" w:hint="default"/>
+      </w:rPr>
+    </w:lvl>
+    <w:lvl w:ilvl="8" w:tplc="04090005" w:tentative="1">
+      <w:start w:val="1"/>
+      <w:numFmt w:val="bullet"/>
+      <w:lvlText w:val=""/>
+      <w:lvlJc w:val="left"/>
+      <w:pPr>
+        <w:ind w:left="6480" w:hanging="360"/>
+      </w:pPr>
+      <w:rPr>
+        <w:rFonts w:ascii="Wingdings" w:hAnsi="Wingdings" w:hint="default"/>
+      </w:rPr>
+    </w:lvl>
+  </w:abstractNum>
+  <w:abstractNum w:abstractNumId="6" w15:restartNumberingAfterBreak="0">
     <w:nsid w:val="2AFF3784"/>
     <w:multiLevelType w:val="multilevel"/>
     <w:tmpl w:val="0409001F"/>
@@ -1706,7 +2115,7 @@
       </w:pPr>
     </w:lvl>
   </w:abstractNum>
-  <w:abstractNum w:abstractNumId="6" w15:restartNumberingAfterBreak="0">
+  <w:abstractNum w:abstractNumId="7" w15:restartNumberingAfterBreak="0">
     <w:nsid w:val="37E63CF9"/>
     <w:multiLevelType w:val="hybridMultilevel"/>
     <w:tmpl w:val="7414933A"/>
@@ -1819,7 +2228,7 @@
       </w:rPr>
     </w:lvl>
   </w:abstractNum>
-  <w:abstractNum w:abstractNumId="7" w15:restartNumberingAfterBreak="0">
+  <w:abstractNum w:abstractNumId="8" w15:restartNumberingAfterBreak="0">
     <w:nsid w:val="3A2853F5"/>
     <w:multiLevelType w:val="hybridMultilevel"/>
     <w:tmpl w:val="75548606"/>
@@ -1932,7 +2341,7 @@
       </w:rPr>
     </w:lvl>
   </w:abstractNum>
-  <w:abstractNum w:abstractNumId="8" w15:restartNumberingAfterBreak="0">
+  <w:abstractNum w:abstractNumId="9" w15:restartNumberingAfterBreak="0">
     <w:nsid w:val="3DEC3C41"/>
     <w:multiLevelType w:val="multilevel"/>
     <w:tmpl w:val="8F8A0C1A"/>
@@ -2045,7 +2454,7 @@
       </w:rPr>
     </w:lvl>
   </w:abstractNum>
-  <w:abstractNum w:abstractNumId="9" w15:restartNumberingAfterBreak="0">
+  <w:abstractNum w:abstractNumId="10" w15:restartNumberingAfterBreak="0">
     <w:nsid w:val="3FA13668"/>
     <w:multiLevelType w:val="multilevel"/>
     <w:tmpl w:val="04090021"/>
@@ -2158,7 +2567,7 @@
       </w:rPr>
     </w:lvl>
   </w:abstractNum>
-  <w:abstractNum w:abstractNumId="10" w15:restartNumberingAfterBreak="0">
+  <w:abstractNum w:abstractNumId="11" w15:restartNumberingAfterBreak="0">
     <w:nsid w:val="484C4571"/>
     <w:multiLevelType w:val="multilevel"/>
     <w:tmpl w:val="04090021"/>
@@ -2271,7 +2680,7 @@
       </w:rPr>
     </w:lvl>
   </w:abstractNum>
-  <w:abstractNum w:abstractNumId="11" w15:restartNumberingAfterBreak="0">
+  <w:abstractNum w:abstractNumId="12" w15:restartNumberingAfterBreak="0">
     <w:nsid w:val="48605E45"/>
     <w:multiLevelType w:val="hybridMultilevel"/>
     <w:tmpl w:val="4FDC1548"/>
@@ -2361,7 +2770,7 @@
       </w:pPr>
     </w:lvl>
   </w:abstractNum>
-  <w:abstractNum w:abstractNumId="12" w15:restartNumberingAfterBreak="0">
+  <w:abstractNum w:abstractNumId="13" w15:restartNumberingAfterBreak="0">
     <w:nsid w:val="5B9F1C3E"/>
     <w:multiLevelType w:val="hybridMultilevel"/>
     <w:tmpl w:val="BC5E124A"/>
@@ -2450,7 +2859,121 @@
       </w:pPr>
     </w:lvl>
   </w:abstractNum>
-  <w:abstractNum w:abstractNumId="13" w15:restartNumberingAfterBreak="0">
+  <w:abstractNum w:abstractNumId="14" w15:restartNumberingAfterBreak="0">
+    <w:nsid w:val="5D2D42C2"/>
+    <w:multiLevelType w:val="hybridMultilevel"/>
+    <w:tmpl w:val="A9EA2412"/>
+    <w:lvl w:ilvl="0" w:tplc="41B8AB0C">
+      <w:start w:val="1"/>
+      <w:numFmt w:val="bullet"/>
+      <w:pStyle w:val="NoSpacing"/>
+      <w:lvlText w:val=""/>
+      <w:lvlJc w:val="left"/>
+      <w:pPr>
+        <w:ind w:left="720" w:hanging="360"/>
+      </w:pPr>
+      <w:rPr>
+        <w:rFonts w:ascii="Wingdings" w:hAnsi="Wingdings" w:hint="default"/>
+      </w:rPr>
+    </w:lvl>
+    <w:lvl w:ilvl="1" w:tplc="FFFFFFFF" w:tentative="1">
+      <w:start w:val="1"/>
+      <w:numFmt w:val="bullet"/>
+      <w:lvlText w:val="o"/>
+      <w:lvlJc w:val="left"/>
+      <w:pPr>
+        <w:ind w:left="1440" w:hanging="360"/>
+      </w:pPr>
+      <w:rPr>
+        <w:rFonts w:ascii="Courier New" w:hAnsi="Courier New" w:cs="Courier New" w:hint="default"/>
+      </w:rPr>
+    </w:lvl>
+    <w:lvl w:ilvl="2" w:tplc="FFFFFFFF" w:tentative="1">
+      <w:start w:val="1"/>
+      <w:numFmt w:val="bullet"/>
+      <w:lvlText w:val=""/>
+      <w:lvlJc w:val="left"/>
+      <w:pPr>
+        <w:ind w:left="2160" w:hanging="360"/>
+      </w:pPr>
+      <w:rPr>
+        <w:rFonts w:ascii="Wingdings" w:hAnsi="Wingdings" w:hint="default"/>
+      </w:rPr>
+    </w:lvl>
+    <w:lvl w:ilvl="3" w:tplc="FFFFFFFF" w:tentative="1">
+      <w:start w:val="1"/>
+      <w:numFmt w:val="bullet"/>
+      <w:lvlText w:val=""/>
+      <w:lvlJc w:val="left"/>
+      <w:pPr>
+        <w:ind w:left="2880" w:hanging="360"/>
+      </w:pPr>
+      <w:rPr>
+        <w:rFonts w:ascii="Symbol" w:hAnsi="Symbol" w:hint="default"/>
+      </w:rPr>
+    </w:lvl>
+    <w:lvl w:ilvl="4" w:tplc="FFFFFFFF" w:tentative="1">
+      <w:start w:val="1"/>
+      <w:numFmt w:val="bullet"/>
+      <w:lvlText w:val="o"/>
+      <w:lvlJc w:val="left"/>
+      <w:pPr>
+        <w:ind w:left="3600" w:hanging="360"/>
+      </w:pPr>
+      <w:rPr>
+        <w:rFonts w:ascii="Courier New" w:hAnsi="Courier New" w:cs="Courier New" w:hint="default"/>
+      </w:rPr>
+    </w:lvl>
+    <w:lvl w:ilvl="5" w:tplc="FFFFFFFF" w:tentative="1">
+      <w:start w:val="1"/>
+      <w:numFmt w:val="bullet"/>
+      <w:lvlText w:val=""/>
+      <w:lvlJc w:val="left"/>
+      <w:pPr>
+        <w:ind w:left="4320" w:hanging="360"/>
+      </w:pPr>
+      <w:rPr>
+        <w:rFonts w:ascii="Wingdings" w:hAnsi="Wingdings" w:hint="default"/>
+      </w:rPr>
+    </w:lvl>
+    <w:lvl w:ilvl="6" w:tplc="FFFFFFFF" w:tentative="1">
+      <w:start w:val="1"/>
+      <w:numFmt w:val="bullet"/>
+      <w:lvlText w:val=""/>
+      <w:lvlJc w:val="left"/>
+      <w:pPr>
+        <w:ind w:left="5040" w:hanging="360"/>
+      </w:pPr>
+      <w:rPr>
+        <w:rFonts w:ascii="Symbol" w:hAnsi="Symbol" w:hint="default"/>
+      </w:rPr>
+    </w:lvl>
+    <w:lvl w:ilvl="7" w:tplc="FFFFFFFF" w:tentative="1">
+      <w:start w:val="1"/>
+      <w:numFmt w:val="bullet"/>
+      <w:lvlText w:val="o"/>
+      <w:lvlJc w:val="left"/>
+      <w:pPr>
+        <w:ind w:left="5760" w:hanging="360"/>
+      </w:pPr>
+      <w:rPr>
+        <w:rFonts w:ascii="Courier New" w:hAnsi="Courier New" w:cs="Courier New" w:hint="default"/>
+      </w:rPr>
+    </w:lvl>
+    <w:lvl w:ilvl="8" w:tplc="FFFFFFFF" w:tentative="1">
+      <w:start w:val="1"/>
+      <w:numFmt w:val="bullet"/>
+      <w:lvlText w:val=""/>
+      <w:lvlJc w:val="left"/>
+      <w:pPr>
+        <w:ind w:left="6480" w:hanging="360"/>
+      </w:pPr>
+      <w:rPr>
+        <w:rFonts w:ascii="Wingdings" w:hAnsi="Wingdings" w:hint="default"/>
+      </w:rPr>
+    </w:lvl>
+  </w:abstractNum>
+  <w:abstractNum w:abstractNumId="15" w15:restartNumberingAfterBreak="0">
     <w:nsid w:val="72AF0566"/>
     <w:multiLevelType w:val="hybridMultilevel"/>
     <w:tmpl w:val="0018E0BA"/>
@@ -2563,7 +3086,7 @@
       </w:rPr>
     </w:lvl>
   </w:abstractNum>
-  <w:abstractNum w:abstractNumId="14" w15:restartNumberingAfterBreak="0">
+  <w:abstractNum w:abstractNumId="16" w15:restartNumberingAfterBreak="0">
     <w:nsid w:val="79CD7C92"/>
     <w:multiLevelType w:val="multilevel"/>
     <w:tmpl w:val="A4E0C592"/>
@@ -2677,13 +3200,13 @@
     </w:lvl>
   </w:abstractNum>
   <w:num w:numId="1" w16cid:durableId="122113785">
-    <w:abstractNumId w:val="12"/>
+    <w:abstractNumId w:val="13"/>
   </w:num>
   <w:num w:numId="2" w16cid:durableId="296305102">
-    <w:abstractNumId w:val="5"/>
+    <w:abstractNumId w:val="6"/>
   </w:num>
   <w:num w:numId="3" w16cid:durableId="1343043156">
-    <w:abstractNumId w:val="8"/>
+    <w:abstractNumId w:val="9"/>
   </w:num>
   <w:num w:numId="4" w16cid:durableId="1719738379">
     <w:abstractNumId w:val="0"/>
@@ -2719,13 +3242,13 @@
     <w:abstractNumId w:val="2"/>
   </w:num>
   <w:num w:numId="15" w16cid:durableId="327245100">
-    <w:abstractNumId w:val="11"/>
+    <w:abstractNumId w:val="12"/>
   </w:num>
   <w:num w:numId="16" w16cid:durableId="986665555">
     <w:abstractNumId w:val="1"/>
   </w:num>
   <w:num w:numId="17" w16cid:durableId="1231578136">
-    <w:abstractNumId w:val="6"/>
+    <w:abstractNumId w:val="7"/>
   </w:num>
   <w:num w:numId="18" w16cid:durableId="1248661188">
     <w:abstractNumId w:val="4"/>
@@ -2734,19 +3257,25 @@
     <w:abstractNumId w:val="3"/>
   </w:num>
   <w:num w:numId="20" w16cid:durableId="1366327232">
+    <w:abstractNumId w:val="11"/>
+  </w:num>
+  <w:num w:numId="21" w16cid:durableId="88694362">
+    <w:abstractNumId w:val="16"/>
+  </w:num>
+  <w:num w:numId="22" w16cid:durableId="545801048">
     <w:abstractNumId w:val="10"/>
   </w:num>
-  <w:num w:numId="21" w16cid:durableId="88694362">
-    <w:abstractNumId w:val="14"/>
-  </w:num>
-  <w:num w:numId="22" w16cid:durableId="545801048">
-    <w:abstractNumId w:val="9"/>
-  </w:num>
   <w:num w:numId="23" w16cid:durableId="608010127">
-    <w:abstractNumId w:val="7"/>
+    <w:abstractNumId w:val="8"/>
   </w:num>
   <w:num w:numId="24" w16cid:durableId="659119312">
-    <w:abstractNumId w:val="13"/>
+    <w:abstractNumId w:val="15"/>
+  </w:num>
+  <w:num w:numId="25" w16cid:durableId="2137486100">
+    <w:abstractNumId w:val="5"/>
+  </w:num>
+  <w:num w:numId="26" w16cid:durableId="1473404929">
+    <w:abstractNumId w:val="14"/>
   </w:num>
 </w:numbering>
 </file>
@@ -3149,9 +3678,10 @@
   <w:style w:type="paragraph" w:default="1" w:styleId="Normal">
     <w:name w:val="Normal"/>
     <w:qFormat/>
-    <w:rsid w:val="003E58FF"/>
+    <w:rsid w:val="00E87BA2"/>
     <w:pPr>
       <w:spacing w:after="0" w:line="360" w:lineRule="auto"/>
+      <w:jc w:val="both"/>
     </w:pPr>
     <w:rPr>
       <w:rFonts w:asciiTheme="majorBidi" w:hAnsiTheme="majorBidi"/>
@@ -3220,11 +3750,11 @@
     <w:uiPriority w:val="9"/>
     <w:unhideWhenUsed/>
     <w:qFormat/>
-    <w:rsid w:val="008F53B7"/>
+    <w:rsid w:val="005A71CA"/>
     <w:pPr>
       <w:keepNext/>
       <w:keepLines/>
-      <w:spacing w:before="40"/>
+      <w:spacing w:line="240" w:lineRule="auto"/>
       <w:outlineLvl w:val="3"/>
     </w:pPr>
     <w:rPr>
@@ -3354,6 +3884,7 @@
   <w:style w:type="character" w:default="1" w:styleId="DefaultParagraphFont">
     <w:name w:val="Default Paragraph Font"/>
     <w:uiPriority w:val="1"/>
+    <w:semiHidden/>
     <w:unhideWhenUsed/>
   </w:style>
   <w:style w:type="table" w:default="1" w:styleId="TableNormal">
@@ -3539,7 +4070,7 @@
     <w:basedOn w:val="DefaultParagraphFont"/>
     <w:link w:val="Heading4"/>
     <w:uiPriority w:val="9"/>
-    <w:rsid w:val="008F53B7"/>
+    <w:rsid w:val="005A71CA"/>
     <w:rPr>
       <w:rFonts w:asciiTheme="majorBidi" w:eastAsiaTheme="majorEastAsia" w:hAnsiTheme="majorBidi" w:cstheme="majorBidi"/>
       <w:b/>
@@ -3731,15 +4262,18 @@
   </w:style>
   <w:style w:type="paragraph" w:styleId="NoSpacing">
     <w:name w:val="No Spacing"/>
+    <w:aliases w:val="MainPage"/>
+    <w:basedOn w:val="ListParagraph"/>
     <w:uiPriority w:val="1"/>
     <w:qFormat/>
-    <w:rsid w:val="00817091"/>
+    <w:rsid w:val="00707FBF"/>
     <w:pPr>
-      <w:spacing w:after="0" w:line="240" w:lineRule="auto"/>
+      <w:numPr>
+        <w:numId w:val="26"/>
+      </w:numPr>
     </w:pPr>
     <w:rPr>
-      <w:rFonts w:asciiTheme="majorBidi" w:hAnsiTheme="majorBidi"/>
-      <w:sz w:val="24"/>
+      <w:sz w:val="30"/>
     </w:rPr>
   </w:style>
   <w:style w:type="paragraph" w:styleId="Quote">
@@ -4011,6 +4545,7 @@
     <w:rsid w:val="00730583"/>
     <w:rsid w:val="00786A5F"/>
     <w:rsid w:val="00853805"/>
+    <w:rsid w:val="008F1D35"/>
     <w:rsid w:val="00961ACA"/>
     <w:rsid w:val="009621BF"/>
     <w:rsid w:val="00AC7752"/>

</xml_diff>

<commit_message>
Done with 12-pulse model, curves are a bit strange in both models.
</commit_message>
<xml_diff>
--- a/19015538-TasneemMansour.docx
+++ b/19015538-TasneemMansour.docx
@@ -125,39 +125,7 @@
           <w:sz w:val="40"/>
           <w:szCs w:val="40"/>
         </w:rPr>
-        <w:t xml:space="preserve"> </w:t>
-      </w:r>
-      <w:proofErr w:type="spellStart"/>
-      <w:r>
-        <w:rPr>
-          <w:sz w:val="40"/>
-          <w:szCs w:val="40"/>
-        </w:rPr>
-        <w:t>Mansour</w:t>
-      </w:r>
-      <w:proofErr w:type="spellEnd"/>
-      <w:r>
-        <w:rPr>
-          <w:sz w:val="40"/>
-          <w:szCs w:val="40"/>
-        </w:rPr>
-        <w:t xml:space="preserve"> </w:t>
-      </w:r>
-      <w:proofErr w:type="spellStart"/>
-      <w:r>
-        <w:rPr>
-          <w:sz w:val="40"/>
-          <w:szCs w:val="40"/>
-        </w:rPr>
-        <w:t>Mansour</w:t>
-      </w:r>
-      <w:proofErr w:type="spellEnd"/>
-      <w:r>
-        <w:rPr>
-          <w:sz w:val="40"/>
-          <w:szCs w:val="40"/>
-        </w:rPr>
-        <w:t xml:space="preserve"> Farag</w:t>
+        <w:t xml:space="preserve"> Mansour Mansour Farag</w:t>
       </w:r>
     </w:p>
     <w:p>
@@ -206,17 +174,8 @@
           <w:sz w:val="40"/>
           <w:szCs w:val="40"/>
         </w:rPr>
-        <w:t xml:space="preserve">Professor: Dr. Ahmed Abbas </w:t>
-      </w:r>
-      <w:proofErr w:type="spellStart"/>
-      <w:r>
-        <w:rPr>
-          <w:sz w:val="40"/>
-          <w:szCs w:val="40"/>
-        </w:rPr>
-        <w:t>Elserougi</w:t>
-      </w:r>
-      <w:proofErr w:type="spellEnd"/>
+        <w:t>Professor: Dr. Ahmed Abbas Elserougi</w:t>
+      </w:r>
     </w:p>
     <w:p>
       <w:pPr>
@@ -410,11 +369,7 @@
         <w:t>deg</w:t>
       </w:r>
       <w:r>
-        <w:t>. 1:10 Y-Y ideal transformers with zero leakage inductances are employed. Proper smoothing reactors (</w:t>
-      </w:r>
-      <w:proofErr w:type="spellStart"/>
-      <w:r>
-        <w:t>L</w:t>
+        <w:t>. 1:10 Y-Y ideal transformers with zero leakage inductances are employed. Proper smoothing reactors (L</w:t>
       </w:r>
       <w:r>
         <w:rPr>
@@ -422,7 +377,6 @@
         </w:rPr>
         <w:t>sr</w:t>
       </w:r>
-      <w:proofErr w:type="spellEnd"/>
       <w:r>
         <w:t>) are employed as shown.</w:t>
       </w:r>
@@ -512,12 +466,488 @@
       </w:r>
     </w:p>
     <w:p>
-      <w:r>
-        <w:t>Answer</w:t>
-      </w:r>
-      <w:r>
-        <w:t>.</w:t>
-      </w:r>
+      <m:oMathPara>
+        <m:oMathParaPr>
+          <m:jc m:val="left"/>
+        </m:oMathParaPr>
+        <m:oMath>
+          <m:r>
+            <w:rPr>
+              <w:rFonts w:ascii="Cambria Math" w:hAnsi="Cambria Math"/>
+            </w:rPr>
+            <m:t xml:space="preserve">Vdoi= </m:t>
+          </m:r>
+          <m:f>
+            <m:fPr>
+              <m:ctrlPr>
+                <w:rPr>
+                  <w:rFonts w:ascii="Cambria Math" w:hAnsi="Cambria Math"/>
+                  <w:i/>
+                </w:rPr>
+              </m:ctrlPr>
+            </m:fPr>
+            <m:num>
+              <m:r>
+                <w:rPr>
+                  <w:rFonts w:ascii="Cambria Math" w:hAnsi="Cambria Math"/>
+                </w:rPr>
+                <m:t>3</m:t>
+              </m:r>
+              <m:rad>
+                <m:radPr>
+                  <m:degHide m:val="1"/>
+                  <m:ctrlPr>
+                    <w:rPr>
+                      <w:rFonts w:ascii="Cambria Math" w:hAnsi="Cambria Math"/>
+                      <w:i/>
+                    </w:rPr>
+                  </m:ctrlPr>
+                </m:radPr>
+                <m:deg/>
+                <m:e>
+                  <m:r>
+                    <w:rPr>
+                      <w:rFonts w:ascii="Cambria Math" w:hAnsi="Cambria Math"/>
+                    </w:rPr>
+                    <m:t>2</m:t>
+                  </m:r>
+                </m:e>
+              </m:rad>
+              <m:r>
+                <w:rPr>
+                  <w:rFonts w:ascii="Cambria Math" w:hAnsi="Cambria Math"/>
+                </w:rPr>
+                <m:t>*200</m:t>
+              </m:r>
+            </m:num>
+            <m:den>
+              <m:r>
+                <w:rPr>
+                  <w:rFonts w:ascii="Cambria Math" w:hAnsi="Cambria Math"/>
+                </w:rPr>
+                <m:t>π</m:t>
+              </m:r>
+            </m:den>
+          </m:f>
+          <m:func>
+            <m:funcPr>
+              <m:ctrlPr>
+                <w:rPr>
+                  <w:rFonts w:ascii="Cambria Math" w:hAnsi="Cambria Math"/>
+                </w:rPr>
+              </m:ctrlPr>
+            </m:funcPr>
+            <m:fName>
+              <m:r>
+                <m:rPr>
+                  <m:sty m:val="p"/>
+                </m:rPr>
+                <w:rPr>
+                  <w:rFonts w:ascii="Cambria Math" w:hAnsi="Cambria Math"/>
+                </w:rPr>
+                <m:t>cos</m:t>
+              </m:r>
+            </m:fName>
+            <m:e>
+              <m:r>
+                <w:rPr>
+                  <w:rFonts w:ascii="Cambria Math" w:hAnsi="Cambria Math"/>
+                </w:rPr>
+                <m:t>20</m:t>
+              </m:r>
+            </m:e>
+          </m:func>
+          <m:r>
+            <w:rPr>
+              <w:rFonts w:ascii="Cambria Math" w:hAnsi="Cambria Math"/>
+            </w:rPr>
+            <m:t>=253.81KV</m:t>
+          </m:r>
+        </m:oMath>
+      </m:oMathPara>
+    </w:p>
+    <w:p>
+      <m:oMathPara>
+        <m:oMathParaPr>
+          <m:jc m:val="left"/>
+        </m:oMathParaPr>
+        <m:oMath>
+          <m:r>
+            <w:rPr>
+              <w:rFonts w:ascii="Cambria Math" w:hAnsi="Cambria Math"/>
+            </w:rPr>
+            <m:t>800=Vdor*Idc</m:t>
+          </m:r>
+        </m:oMath>
+      </m:oMathPara>
+    </w:p>
+    <w:p>
+      <m:oMathPara>
+        <m:oMathParaPr>
+          <m:jc m:val="left"/>
+        </m:oMathParaPr>
+        <m:oMath>
+          <m:r>
+            <w:rPr>
+              <w:rFonts w:ascii="Cambria Math" w:hAnsi="Cambria Math"/>
+            </w:rPr>
+            <m:t xml:space="preserve">Idc= </m:t>
+          </m:r>
+          <m:f>
+            <m:fPr>
+              <m:ctrlPr>
+                <w:rPr>
+                  <w:rFonts w:ascii="Cambria Math" w:hAnsi="Cambria Math"/>
+                  <w:i/>
+                </w:rPr>
+              </m:ctrlPr>
+            </m:fPr>
+            <m:num>
+              <m:r>
+                <w:rPr>
+                  <w:rFonts w:ascii="Cambria Math" w:hAnsi="Cambria Math"/>
+                </w:rPr>
+                <m:t>Vdor-253.81</m:t>
+              </m:r>
+            </m:num>
+            <m:den>
+              <m:r>
+                <w:rPr>
+                  <w:rFonts w:ascii="Cambria Math" w:hAnsi="Cambria Math"/>
+                </w:rPr>
+                <m:t>10</m:t>
+              </m:r>
+            </m:den>
+          </m:f>
+        </m:oMath>
+      </m:oMathPara>
+    </w:p>
+    <w:p>
+      <m:oMathPara>
+        <m:oMathParaPr>
+          <m:jc m:val="left"/>
+        </m:oMathParaPr>
+        <m:oMath>
+          <m:r>
+            <w:rPr>
+              <w:rFonts w:ascii="Cambria Math" w:hAnsi="Cambria Math"/>
+            </w:rPr>
+            <m:t>∴</m:t>
+          </m:r>
+          <m:r>
+            <w:rPr>
+              <w:rFonts w:ascii="Cambria Math" w:hAnsi="Cambria Math"/>
+            </w:rPr>
+            <m:t>800</m:t>
+          </m:r>
+          <m:r>
+            <w:rPr>
+              <w:rFonts w:ascii="Cambria Math" w:hAnsi="Cambria Math"/>
+            </w:rPr>
+            <m:t>0</m:t>
+          </m:r>
+          <m:r>
+            <w:rPr>
+              <w:rFonts w:ascii="Cambria Math" w:hAnsi="Cambria Math"/>
+            </w:rPr>
+            <m:t>=</m:t>
+          </m:r>
+          <m:sSup>
+            <m:sSupPr>
+              <m:ctrlPr>
+                <w:rPr>
+                  <w:rFonts w:ascii="Cambria Math" w:hAnsi="Cambria Math"/>
+                  <w:i/>
+                </w:rPr>
+              </m:ctrlPr>
+            </m:sSupPr>
+            <m:e>
+              <m:r>
+                <w:rPr>
+                  <w:rFonts w:ascii="Cambria Math" w:hAnsi="Cambria Math"/>
+                </w:rPr>
+                <m:t>Vdor</m:t>
+              </m:r>
+            </m:e>
+            <m:sup>
+              <m:r>
+                <w:rPr>
+                  <w:rFonts w:ascii="Cambria Math" w:hAnsi="Cambria Math"/>
+                </w:rPr>
+                <m:t>2</m:t>
+              </m:r>
+            </m:sup>
+          </m:sSup>
+          <m:r>
+            <w:rPr>
+              <w:rFonts w:ascii="Cambria Math" w:hAnsi="Cambria Math"/>
+            </w:rPr>
+            <m:t xml:space="preserve">-253.81* </m:t>
+          </m:r>
+          <m:r>
+            <w:rPr>
+              <w:rFonts w:ascii="Cambria Math" w:hAnsi="Cambria Math"/>
+            </w:rPr>
+            <m:t>Vdor</m:t>
+          </m:r>
+        </m:oMath>
+      </m:oMathPara>
+    </w:p>
+    <w:p>
+      <m:oMathPara>
+        <m:oMathParaPr>
+          <m:jc m:val="left"/>
+        </m:oMathParaPr>
+        <m:oMath>
+          <m:r>
+            <w:rPr>
+              <w:rFonts w:ascii="Cambria Math" w:hAnsi="Cambria Math"/>
+            </w:rPr>
+            <m:t>∴</m:t>
+          </m:r>
+          <m:r>
+            <w:rPr>
+              <w:rFonts w:ascii="Cambria Math" w:hAnsi="Cambria Math"/>
+            </w:rPr>
+            <m:t>Vdor=282.16KV</m:t>
+          </m:r>
+        </m:oMath>
+      </m:oMathPara>
+    </w:p>
+    <w:p>
+      <m:oMathPara>
+        <m:oMathParaPr>
+          <m:jc m:val="left"/>
+        </m:oMathParaPr>
+        <m:oMath>
+          <m:r>
+            <w:rPr>
+              <w:rFonts w:ascii="Cambria Math" w:hAnsi="Cambria Math"/>
+            </w:rPr>
+            <m:t>Vdo</m:t>
+          </m:r>
+          <m:r>
+            <w:rPr>
+              <w:rFonts w:ascii="Cambria Math" w:hAnsi="Cambria Math"/>
+            </w:rPr>
+            <m:t>r</m:t>
+          </m:r>
+          <m:r>
+            <w:rPr>
+              <w:rFonts w:ascii="Cambria Math" w:hAnsi="Cambria Math"/>
+            </w:rPr>
+            <m:t xml:space="preserve">= </m:t>
+          </m:r>
+          <m:f>
+            <m:fPr>
+              <m:ctrlPr>
+                <w:rPr>
+                  <w:rFonts w:ascii="Cambria Math" w:hAnsi="Cambria Math"/>
+                  <w:i/>
+                </w:rPr>
+              </m:ctrlPr>
+            </m:fPr>
+            <m:num>
+              <m:r>
+                <w:rPr>
+                  <w:rFonts w:ascii="Cambria Math" w:hAnsi="Cambria Math"/>
+                </w:rPr>
+                <m:t>3</m:t>
+              </m:r>
+              <m:rad>
+                <m:radPr>
+                  <m:degHide m:val="1"/>
+                  <m:ctrlPr>
+                    <w:rPr>
+                      <w:rFonts w:ascii="Cambria Math" w:hAnsi="Cambria Math"/>
+                      <w:i/>
+                    </w:rPr>
+                  </m:ctrlPr>
+                </m:radPr>
+                <m:deg/>
+                <m:e>
+                  <m:r>
+                    <w:rPr>
+                      <w:rFonts w:ascii="Cambria Math" w:hAnsi="Cambria Math"/>
+                    </w:rPr>
+                    <m:t>2</m:t>
+                  </m:r>
+                </m:e>
+              </m:rad>
+              <m:r>
+                <w:rPr>
+                  <w:rFonts w:ascii="Cambria Math" w:hAnsi="Cambria Math"/>
+                </w:rPr>
+                <m:t>*2</m:t>
+              </m:r>
+              <m:r>
+                <w:rPr>
+                  <w:rFonts w:ascii="Cambria Math" w:hAnsi="Cambria Math"/>
+                </w:rPr>
+                <m:t>2</m:t>
+              </m:r>
+              <m:r>
+                <w:rPr>
+                  <w:rFonts w:ascii="Cambria Math" w:hAnsi="Cambria Math"/>
+                </w:rPr>
+                <m:t>0</m:t>
+              </m:r>
+            </m:num>
+            <m:den>
+              <m:r>
+                <w:rPr>
+                  <w:rFonts w:ascii="Cambria Math" w:hAnsi="Cambria Math"/>
+                </w:rPr>
+                <m:t>π</m:t>
+              </m:r>
+            </m:den>
+          </m:f>
+          <m:func>
+            <m:funcPr>
+              <m:ctrlPr>
+                <w:rPr>
+                  <w:rFonts w:ascii="Cambria Math" w:hAnsi="Cambria Math"/>
+                </w:rPr>
+              </m:ctrlPr>
+            </m:funcPr>
+            <m:fName>
+              <m:r>
+                <m:rPr>
+                  <m:sty m:val="p"/>
+                </m:rPr>
+                <w:rPr>
+                  <w:rFonts w:ascii="Cambria Math" w:hAnsi="Cambria Math"/>
+                </w:rPr>
+                <m:t>cos</m:t>
+              </m:r>
+            </m:fName>
+            <m:e>
+              <m:r>
+                <w:rPr>
+                  <w:rFonts w:ascii="Cambria Math" w:hAnsi="Cambria Math"/>
+                </w:rPr>
+                <m:t>α</m:t>
+              </m:r>
+            </m:e>
+          </m:func>
+          <m:r>
+            <w:rPr>
+              <w:rFonts w:ascii="Cambria Math" w:hAnsi="Cambria Math"/>
+            </w:rPr>
+            <m:t>=2</m:t>
+          </m:r>
+          <m:r>
+            <w:rPr>
+              <w:rFonts w:ascii="Cambria Math" w:hAnsi="Cambria Math"/>
+            </w:rPr>
+            <m:t>82.16</m:t>
+          </m:r>
+          <m:r>
+            <w:rPr>
+              <w:rFonts w:ascii="Cambria Math" w:hAnsi="Cambria Math"/>
+            </w:rPr>
+            <m:t>KV</m:t>
+          </m:r>
+        </m:oMath>
+      </m:oMathPara>
+    </w:p>
+    <w:p>
+      <m:oMathPara>
+        <m:oMathParaPr>
+          <m:jc m:val="left"/>
+        </m:oMathParaPr>
+        <m:oMath>
+          <m:r>
+            <w:rPr>
+              <w:rFonts w:ascii="Cambria Math" w:hAnsi="Cambria Math"/>
+            </w:rPr>
+            <m:t>∴</m:t>
+          </m:r>
+          <m:r>
+            <w:rPr>
+              <w:rFonts w:ascii="Cambria Math" w:hAnsi="Cambria Math"/>
+            </w:rPr>
+            <m:t>α</m:t>
+          </m:r>
+          <m:r>
+            <w:rPr>
+              <w:rFonts w:ascii="Cambria Math" w:hAnsi="Cambria Math"/>
+            </w:rPr>
+            <m:t>=</m:t>
+          </m:r>
+          <m:r>
+            <w:rPr>
+              <w:rFonts w:ascii="Cambria Math" w:hAnsi="Cambria Math"/>
+            </w:rPr>
+            <m:t>18.25°</m:t>
+          </m:r>
+        </m:oMath>
+      </m:oMathPara>
+    </w:p>
+    <w:p>
+      <m:oMathPara>
+        <m:oMathParaPr>
+          <m:jc m:val="left"/>
+        </m:oMathParaPr>
+        <m:oMath>
+          <m:r>
+            <w:rPr>
+              <w:rFonts w:ascii="Cambria Math" w:hAnsi="Cambria Math"/>
+            </w:rPr>
+            <m:t>∴</m:t>
+          </m:r>
+          <m:r>
+            <w:rPr>
+              <w:rFonts w:ascii="Cambria Math" w:hAnsi="Cambria Math"/>
+            </w:rPr>
+            <m:t>Idc</m:t>
+          </m:r>
+          <m:r>
+            <w:rPr>
+              <w:rFonts w:ascii="Cambria Math" w:hAnsi="Cambria Math"/>
+            </w:rPr>
+            <m:t>=</m:t>
+          </m:r>
+          <m:r>
+            <w:rPr>
+              <w:rFonts w:ascii="Cambria Math" w:hAnsi="Cambria Math"/>
+            </w:rPr>
+            <m:t xml:space="preserve"> </m:t>
+          </m:r>
+          <m:f>
+            <m:fPr>
+              <m:ctrlPr>
+                <w:rPr>
+                  <w:rFonts w:ascii="Cambria Math" w:hAnsi="Cambria Math"/>
+                  <w:i/>
+                </w:rPr>
+              </m:ctrlPr>
+            </m:fPr>
+            <m:num>
+              <m:r>
+                <w:rPr>
+                  <w:rFonts w:ascii="Cambria Math" w:hAnsi="Cambria Math"/>
+                </w:rPr>
+                <m:t>282.16-253.81</m:t>
+              </m:r>
+            </m:num>
+            <m:den>
+              <m:r>
+                <w:rPr>
+                  <w:rFonts w:ascii="Cambria Math" w:hAnsi="Cambria Math"/>
+                </w:rPr>
+                <m:t>10</m:t>
+              </m:r>
+            </m:den>
+          </m:f>
+          <m:r>
+            <w:rPr>
+              <w:rFonts w:ascii="Cambria Math" w:hAnsi="Cambria Math"/>
+            </w:rPr>
+            <m:t>=2.835KA</m:t>
+          </m:r>
+        </m:oMath>
+      </m:oMathPara>
     </w:p>
     <w:p>
       <w:pPr>
@@ -528,9 +958,549 @@
       </w:r>
     </w:p>
     <w:p>
-      <w:r>
-        <w:t>Answer.</w:t>
-      </w:r>
+      <m:oMathPara>
+        <m:oMathParaPr>
+          <m:jc m:val="left"/>
+        </m:oMathParaPr>
+        <m:oMath>
+          <m:r>
+            <w:rPr>
+              <w:rFonts w:ascii="Cambria Math" w:hAnsi="Cambria Math"/>
+            </w:rPr>
+            <m:t xml:space="preserve">Vdoi= </m:t>
+          </m:r>
+          <m:f>
+            <m:fPr>
+              <m:ctrlPr>
+                <w:rPr>
+                  <w:rFonts w:ascii="Cambria Math" w:hAnsi="Cambria Math"/>
+                  <w:i/>
+                </w:rPr>
+              </m:ctrlPr>
+            </m:fPr>
+            <m:num>
+              <m:r>
+                <w:rPr>
+                  <w:rFonts w:ascii="Cambria Math" w:hAnsi="Cambria Math"/>
+                </w:rPr>
+                <m:t>3</m:t>
+              </m:r>
+              <m:rad>
+                <m:radPr>
+                  <m:degHide m:val="1"/>
+                  <m:ctrlPr>
+                    <w:rPr>
+                      <w:rFonts w:ascii="Cambria Math" w:hAnsi="Cambria Math"/>
+                      <w:i/>
+                    </w:rPr>
+                  </m:ctrlPr>
+                </m:radPr>
+                <m:deg/>
+                <m:e>
+                  <m:r>
+                    <w:rPr>
+                      <w:rFonts w:ascii="Cambria Math" w:hAnsi="Cambria Math"/>
+                    </w:rPr>
+                    <m:t>2</m:t>
+                  </m:r>
+                </m:e>
+              </m:rad>
+              <m:r>
+                <w:rPr>
+                  <w:rFonts w:ascii="Cambria Math" w:hAnsi="Cambria Math"/>
+                </w:rPr>
+                <m:t>*2</m:t>
+              </m:r>
+              <m:r>
+                <w:rPr>
+                  <w:rFonts w:ascii="Cambria Math" w:hAnsi="Cambria Math"/>
+                </w:rPr>
+                <m:t>2</m:t>
+              </m:r>
+              <m:r>
+                <w:rPr>
+                  <w:rFonts w:ascii="Cambria Math" w:hAnsi="Cambria Math"/>
+                </w:rPr>
+                <m:t>0</m:t>
+              </m:r>
+              <m:r>
+                <w:rPr>
+                  <w:rFonts w:ascii="Cambria Math" w:hAnsi="Cambria Math"/>
+                </w:rPr>
+                <m:t>*</m:t>
+              </m:r>
+              <m:r>
+                <w:rPr>
+                  <w:rFonts w:ascii="Cambria Math" w:hAnsi="Cambria Math"/>
+                </w:rPr>
+                <m:t>0.9</m:t>
+              </m:r>
+            </m:num>
+            <m:den>
+              <m:r>
+                <w:rPr>
+                  <w:rFonts w:ascii="Cambria Math" w:hAnsi="Cambria Math"/>
+                </w:rPr>
+                <m:t>π</m:t>
+              </m:r>
+            </m:den>
+          </m:f>
+          <m:func>
+            <m:funcPr>
+              <m:ctrlPr>
+                <w:rPr>
+                  <w:rFonts w:ascii="Cambria Math" w:hAnsi="Cambria Math"/>
+                </w:rPr>
+              </m:ctrlPr>
+            </m:funcPr>
+            <m:fName>
+              <m:r>
+                <m:rPr>
+                  <m:sty m:val="p"/>
+                </m:rPr>
+                <w:rPr>
+                  <w:rFonts w:ascii="Cambria Math" w:hAnsi="Cambria Math"/>
+                </w:rPr>
+                <m:t>cos</m:t>
+              </m:r>
+            </m:fName>
+            <m:e>
+              <m:r>
+                <w:rPr>
+                  <w:rFonts w:ascii="Cambria Math" w:hAnsi="Cambria Math"/>
+                </w:rPr>
+                <m:t>20</m:t>
+              </m:r>
+            </m:e>
+          </m:func>
+          <m:r>
+            <w:rPr>
+              <w:rFonts w:ascii="Cambria Math" w:hAnsi="Cambria Math"/>
+            </w:rPr>
+            <m:t>=</m:t>
+          </m:r>
+          <m:r>
+            <w:rPr>
+              <w:rFonts w:ascii="Cambria Math" w:hAnsi="Cambria Math"/>
+            </w:rPr>
+            <m:t>2</m:t>
+          </m:r>
+          <m:r>
+            <w:rPr>
+              <w:rFonts w:ascii="Cambria Math" w:hAnsi="Cambria Math"/>
+            </w:rPr>
+            <m:t>51.27</m:t>
+          </m:r>
+          <m:r>
+            <w:rPr>
+              <w:rFonts w:ascii="Cambria Math" w:hAnsi="Cambria Math"/>
+            </w:rPr>
+            <m:t>KV</m:t>
+          </m:r>
+        </m:oMath>
+      </m:oMathPara>
+    </w:p>
+    <w:p>
+      <m:oMathPara>
+        <m:oMathParaPr>
+          <m:jc m:val="left"/>
+        </m:oMathParaPr>
+        <m:oMath>
+          <m:r>
+            <w:rPr>
+              <w:rFonts w:ascii="Cambria Math" w:hAnsi="Cambria Math"/>
+            </w:rPr>
+            <m:t>600</m:t>
+          </m:r>
+          <m:r>
+            <w:rPr>
+              <w:rFonts w:ascii="Cambria Math" w:hAnsi="Cambria Math"/>
+            </w:rPr>
+            <m:t>=Vdor*Idc</m:t>
+          </m:r>
+        </m:oMath>
+      </m:oMathPara>
+    </w:p>
+    <w:p>
+      <m:oMathPara>
+        <m:oMathParaPr>
+          <m:jc m:val="left"/>
+        </m:oMathParaPr>
+        <m:oMath>
+          <m:r>
+            <w:rPr>
+              <w:rFonts w:ascii="Cambria Math" w:hAnsi="Cambria Math"/>
+            </w:rPr>
+            <m:t xml:space="preserve">Idc= </m:t>
+          </m:r>
+          <m:f>
+            <m:fPr>
+              <m:ctrlPr>
+                <w:rPr>
+                  <w:rFonts w:ascii="Cambria Math" w:hAnsi="Cambria Math"/>
+                  <w:i/>
+                </w:rPr>
+              </m:ctrlPr>
+            </m:fPr>
+            <m:num>
+              <m:r>
+                <w:rPr>
+                  <w:rFonts w:ascii="Cambria Math" w:hAnsi="Cambria Math"/>
+                </w:rPr>
+                <m:t>Vdor-2</m:t>
+              </m:r>
+              <m:r>
+                <w:rPr>
+                  <w:rFonts w:ascii="Cambria Math" w:hAnsi="Cambria Math"/>
+                </w:rPr>
+                <m:t>51.27</m:t>
+              </m:r>
+            </m:num>
+            <m:den>
+              <m:r>
+                <w:rPr>
+                  <w:rFonts w:ascii="Cambria Math" w:hAnsi="Cambria Math"/>
+                </w:rPr>
+                <m:t>10</m:t>
+              </m:r>
+            </m:den>
+          </m:f>
+        </m:oMath>
+      </m:oMathPara>
+    </w:p>
+    <w:p>
+      <m:oMathPara>
+        <m:oMathParaPr>
+          <m:jc m:val="left"/>
+        </m:oMathParaPr>
+        <m:oMath>
+          <m:r>
+            <w:rPr>
+              <w:rFonts w:ascii="Cambria Math" w:hAnsi="Cambria Math"/>
+            </w:rPr>
+            <m:t>∴</m:t>
+          </m:r>
+          <m:r>
+            <w:rPr>
+              <w:rFonts w:ascii="Cambria Math" w:hAnsi="Cambria Math"/>
+            </w:rPr>
+            <m:t>6000</m:t>
+          </m:r>
+          <m:r>
+            <w:rPr>
+              <w:rFonts w:ascii="Cambria Math" w:hAnsi="Cambria Math"/>
+            </w:rPr>
+            <m:t>=</m:t>
+          </m:r>
+          <m:sSup>
+            <m:sSupPr>
+              <m:ctrlPr>
+                <w:rPr>
+                  <w:rFonts w:ascii="Cambria Math" w:hAnsi="Cambria Math"/>
+                  <w:i/>
+                </w:rPr>
+              </m:ctrlPr>
+            </m:sSupPr>
+            <m:e>
+              <m:r>
+                <w:rPr>
+                  <w:rFonts w:ascii="Cambria Math" w:hAnsi="Cambria Math"/>
+                </w:rPr>
+                <m:t>Vdor</m:t>
+              </m:r>
+            </m:e>
+            <m:sup>
+              <m:r>
+                <w:rPr>
+                  <w:rFonts w:ascii="Cambria Math" w:hAnsi="Cambria Math"/>
+                </w:rPr>
+                <m:t>2</m:t>
+              </m:r>
+            </m:sup>
+          </m:sSup>
+          <m:r>
+            <w:rPr>
+              <w:rFonts w:ascii="Cambria Math" w:hAnsi="Cambria Math"/>
+            </w:rPr>
+            <m:t>-25</m:t>
+          </m:r>
+          <m:r>
+            <w:rPr>
+              <w:rFonts w:ascii="Cambria Math" w:hAnsi="Cambria Math"/>
+            </w:rPr>
+            <m:t>1.27</m:t>
+          </m:r>
+          <m:r>
+            <w:rPr>
+              <w:rFonts w:ascii="Cambria Math" w:hAnsi="Cambria Math"/>
+            </w:rPr>
+            <m:t>* Vdor</m:t>
+          </m:r>
+        </m:oMath>
+      </m:oMathPara>
+    </w:p>
+    <w:p>
+      <m:oMathPara>
+        <m:oMathParaPr>
+          <m:jc m:val="left"/>
+        </m:oMathParaPr>
+        <m:oMath>
+          <m:r>
+            <w:rPr>
+              <w:rFonts w:ascii="Cambria Math" w:hAnsi="Cambria Math"/>
+            </w:rPr>
+            <w:lastRenderedPageBreak/>
+            <m:t>∴Vdor=2</m:t>
+          </m:r>
+          <m:r>
+            <w:rPr>
+              <w:rFonts w:ascii="Cambria Math" w:hAnsi="Cambria Math"/>
+            </w:rPr>
+            <m:t>73.23</m:t>
+          </m:r>
+          <m:r>
+            <w:rPr>
+              <w:rFonts w:ascii="Cambria Math" w:hAnsi="Cambria Math"/>
+            </w:rPr>
+            <m:t>KV</m:t>
+          </m:r>
+        </m:oMath>
+      </m:oMathPara>
+    </w:p>
+    <w:p>
+      <m:oMathPara>
+        <m:oMathParaPr>
+          <m:jc m:val="left"/>
+        </m:oMathParaPr>
+        <m:oMath>
+          <m:r>
+            <w:rPr>
+              <w:rFonts w:ascii="Cambria Math" w:hAnsi="Cambria Math"/>
+            </w:rPr>
+            <m:t xml:space="preserve">Vdor= </m:t>
+          </m:r>
+          <m:f>
+            <m:fPr>
+              <m:ctrlPr>
+                <w:rPr>
+                  <w:rFonts w:ascii="Cambria Math" w:hAnsi="Cambria Math"/>
+                  <w:i/>
+                </w:rPr>
+              </m:ctrlPr>
+            </m:fPr>
+            <m:num>
+              <m:r>
+                <w:rPr>
+                  <w:rFonts w:ascii="Cambria Math" w:hAnsi="Cambria Math"/>
+                </w:rPr>
+                <m:t>3</m:t>
+              </m:r>
+              <m:rad>
+                <m:radPr>
+                  <m:degHide m:val="1"/>
+                  <m:ctrlPr>
+                    <w:rPr>
+                      <w:rFonts w:ascii="Cambria Math" w:hAnsi="Cambria Math"/>
+                      <w:i/>
+                    </w:rPr>
+                  </m:ctrlPr>
+                </m:radPr>
+                <m:deg/>
+                <m:e>
+                  <m:r>
+                    <w:rPr>
+                      <w:rFonts w:ascii="Cambria Math" w:hAnsi="Cambria Math"/>
+                    </w:rPr>
+                    <m:t>2</m:t>
+                  </m:r>
+                </m:e>
+              </m:rad>
+              <m:r>
+                <w:rPr>
+                  <w:rFonts w:ascii="Cambria Math" w:hAnsi="Cambria Math"/>
+                </w:rPr>
+                <m:t>*2</m:t>
+              </m:r>
+              <m:r>
+                <w:rPr>
+                  <w:rFonts w:ascii="Cambria Math" w:hAnsi="Cambria Math"/>
+                </w:rPr>
+                <m:t>0</m:t>
+              </m:r>
+              <m:r>
+                <w:rPr>
+                  <w:rFonts w:ascii="Cambria Math" w:hAnsi="Cambria Math"/>
+                </w:rPr>
+                <m:t>0</m:t>
+              </m:r>
+              <m:r>
+                <w:rPr>
+                  <w:rFonts w:ascii="Cambria Math" w:hAnsi="Cambria Math"/>
+                </w:rPr>
+                <m:t>*1.1</m:t>
+              </m:r>
+            </m:num>
+            <m:den>
+              <m:r>
+                <w:rPr>
+                  <w:rFonts w:ascii="Cambria Math" w:hAnsi="Cambria Math"/>
+                </w:rPr>
+                <m:t>π</m:t>
+              </m:r>
+            </m:den>
+          </m:f>
+          <m:func>
+            <m:funcPr>
+              <m:ctrlPr>
+                <w:rPr>
+                  <w:rFonts w:ascii="Cambria Math" w:hAnsi="Cambria Math"/>
+                </w:rPr>
+              </m:ctrlPr>
+            </m:funcPr>
+            <m:fName>
+              <m:r>
+                <m:rPr>
+                  <m:sty m:val="p"/>
+                </m:rPr>
+                <w:rPr>
+                  <w:rFonts w:ascii="Cambria Math" w:hAnsi="Cambria Math"/>
+                </w:rPr>
+                <m:t>cos</m:t>
+              </m:r>
+            </m:fName>
+            <m:e>
+              <m:r>
+                <w:rPr>
+                  <w:rFonts w:ascii="Cambria Math" w:hAnsi="Cambria Math"/>
+                </w:rPr>
+                <m:t>α</m:t>
+              </m:r>
+            </m:e>
+          </m:func>
+          <m:r>
+            <w:rPr>
+              <w:rFonts w:ascii="Cambria Math" w:hAnsi="Cambria Math"/>
+            </w:rPr>
+            <m:t>=2</m:t>
+          </m:r>
+          <m:r>
+            <w:rPr>
+              <w:rFonts w:ascii="Cambria Math" w:hAnsi="Cambria Math"/>
+            </w:rPr>
+            <m:t>73.23</m:t>
+          </m:r>
+          <m:r>
+            <w:rPr>
+              <w:rFonts w:ascii="Cambria Math" w:hAnsi="Cambria Math"/>
+            </w:rPr>
+            <m:t>KV</m:t>
+          </m:r>
+        </m:oMath>
+      </m:oMathPara>
+    </w:p>
+    <w:p>
+      <m:oMathPara>
+        <m:oMathParaPr>
+          <m:jc m:val="left"/>
+        </m:oMathParaPr>
+        <m:oMath>
+          <m:r>
+            <w:rPr>
+              <w:rFonts w:ascii="Cambria Math" w:hAnsi="Cambria Math"/>
+            </w:rPr>
+            <m:t>∴α=</m:t>
+          </m:r>
+          <m:r>
+            <w:rPr>
+              <w:rFonts w:ascii="Cambria Math" w:hAnsi="Cambria Math"/>
+            </w:rPr>
+            <m:t>23.13</m:t>
+          </m:r>
+          <m:r>
+            <w:rPr>
+              <w:rFonts w:ascii="Cambria Math" w:hAnsi="Cambria Math"/>
+            </w:rPr>
+            <m:t>°</m:t>
+          </m:r>
+        </m:oMath>
+      </m:oMathPara>
+    </w:p>
+    <w:p>
+      <m:oMathPara>
+        <m:oMathParaPr>
+          <m:jc m:val="left"/>
+        </m:oMathParaPr>
+        <m:oMath>
+          <m:r>
+            <w:rPr>
+              <w:rFonts w:ascii="Cambria Math" w:hAnsi="Cambria Math"/>
+            </w:rPr>
+            <m:t xml:space="preserve">∴Idc= </m:t>
+          </m:r>
+          <m:f>
+            <m:fPr>
+              <m:ctrlPr>
+                <w:rPr>
+                  <w:rFonts w:ascii="Cambria Math" w:hAnsi="Cambria Math"/>
+                  <w:i/>
+                </w:rPr>
+              </m:ctrlPr>
+            </m:fPr>
+            <m:num>
+              <m:r>
+                <w:rPr>
+                  <w:rFonts w:ascii="Cambria Math" w:hAnsi="Cambria Math"/>
+                </w:rPr>
+                <m:t>2</m:t>
+              </m:r>
+              <m:r>
+                <w:rPr>
+                  <w:rFonts w:ascii="Cambria Math" w:hAnsi="Cambria Math"/>
+                </w:rPr>
+                <m:t>73.23</m:t>
+              </m:r>
+              <m:r>
+                <w:rPr>
+                  <w:rFonts w:ascii="Cambria Math" w:hAnsi="Cambria Math"/>
+                </w:rPr>
+                <m:t>-25</m:t>
+              </m:r>
+              <m:r>
+                <w:rPr>
+                  <w:rFonts w:ascii="Cambria Math" w:hAnsi="Cambria Math"/>
+                </w:rPr>
+                <m:t>1.27</m:t>
+              </m:r>
+            </m:num>
+            <m:den>
+              <m:r>
+                <w:rPr>
+                  <w:rFonts w:ascii="Cambria Math" w:hAnsi="Cambria Math"/>
+                </w:rPr>
+                <m:t>10</m:t>
+              </m:r>
+            </m:den>
+          </m:f>
+          <m:r>
+            <w:rPr>
+              <w:rFonts w:ascii="Cambria Math" w:hAnsi="Cambria Math"/>
+            </w:rPr>
+            <m:t>=2.</m:t>
+          </m:r>
+          <m:r>
+            <w:rPr>
+              <w:rFonts w:ascii="Cambria Math" w:hAnsi="Cambria Math"/>
+            </w:rPr>
+            <m:t>196</m:t>
+          </m:r>
+          <m:r>
+            <w:rPr>
+              <w:rFonts w:ascii="Cambria Math" w:hAnsi="Cambria Math"/>
+            </w:rPr>
+            <m:t>KA</m:t>
+          </m:r>
+        </m:oMath>
+      </m:oMathPara>
     </w:p>
     <w:p>
       <w:pPr>
@@ -541,9 +1511,526 @@
       </w:r>
     </w:p>
     <w:p>
-      <w:r>
-        <w:t>Answer.</w:t>
-      </w:r>
+      <m:oMathPara>
+        <m:oMathParaPr>
+          <m:jc m:val="left"/>
+        </m:oMathParaPr>
+        <m:oMath>
+          <m:r>
+            <w:rPr>
+              <w:rFonts w:ascii="Cambria Math" w:hAnsi="Cambria Math"/>
+            </w:rPr>
+            <m:t xml:space="preserve">Vdoi= </m:t>
+          </m:r>
+          <m:f>
+            <m:fPr>
+              <m:ctrlPr>
+                <w:rPr>
+                  <w:rFonts w:ascii="Cambria Math" w:hAnsi="Cambria Math"/>
+                  <w:i/>
+                </w:rPr>
+              </m:ctrlPr>
+            </m:fPr>
+            <m:num>
+              <m:r>
+                <w:rPr>
+                  <w:rFonts w:ascii="Cambria Math" w:hAnsi="Cambria Math"/>
+                </w:rPr>
+                <m:t>3</m:t>
+              </m:r>
+              <m:rad>
+                <m:radPr>
+                  <m:degHide m:val="1"/>
+                  <m:ctrlPr>
+                    <w:rPr>
+                      <w:rFonts w:ascii="Cambria Math" w:hAnsi="Cambria Math"/>
+                      <w:i/>
+                    </w:rPr>
+                  </m:ctrlPr>
+                </m:radPr>
+                <m:deg/>
+                <m:e>
+                  <m:r>
+                    <w:rPr>
+                      <w:rFonts w:ascii="Cambria Math" w:hAnsi="Cambria Math"/>
+                    </w:rPr>
+                    <m:t>2</m:t>
+                  </m:r>
+                </m:e>
+              </m:rad>
+              <m:r>
+                <w:rPr>
+                  <w:rFonts w:ascii="Cambria Math" w:hAnsi="Cambria Math"/>
+                </w:rPr>
+                <m:t>*20</m:t>
+              </m:r>
+              <m:r>
+                <w:rPr>
+                  <w:rFonts w:ascii="Cambria Math" w:hAnsi="Cambria Math"/>
+                </w:rPr>
+                <m:t>0</m:t>
+              </m:r>
+            </m:num>
+            <m:den>
+              <m:r>
+                <w:rPr>
+                  <w:rFonts w:ascii="Cambria Math" w:hAnsi="Cambria Math"/>
+                </w:rPr>
+                <m:t>π</m:t>
+              </m:r>
+            </m:den>
+          </m:f>
+          <m:func>
+            <m:funcPr>
+              <m:ctrlPr>
+                <w:rPr>
+                  <w:rFonts w:ascii="Cambria Math" w:hAnsi="Cambria Math"/>
+                </w:rPr>
+              </m:ctrlPr>
+            </m:funcPr>
+            <m:fName>
+              <m:r>
+                <m:rPr>
+                  <m:sty m:val="p"/>
+                </m:rPr>
+                <w:rPr>
+                  <w:rFonts w:ascii="Cambria Math" w:hAnsi="Cambria Math"/>
+                </w:rPr>
+                <m:t>cos</m:t>
+              </m:r>
+            </m:fName>
+            <m:e>
+              <m:r>
+                <w:rPr>
+                  <w:rFonts w:ascii="Cambria Math" w:hAnsi="Cambria Math"/>
+                </w:rPr>
+                <m:t>20</m:t>
+              </m:r>
+            </m:e>
+          </m:func>
+          <m:r>
+            <w:rPr>
+              <w:rFonts w:ascii="Cambria Math" w:hAnsi="Cambria Math"/>
+            </w:rPr>
+            <m:t>=2</m:t>
+          </m:r>
+          <m:r>
+            <w:rPr>
+              <w:rFonts w:ascii="Cambria Math" w:hAnsi="Cambria Math"/>
+            </w:rPr>
+            <m:t>53.8</m:t>
+          </m:r>
+          <m:r>
+            <w:rPr>
+              <w:rFonts w:ascii="Cambria Math" w:hAnsi="Cambria Math"/>
+            </w:rPr>
+            <m:t>1</m:t>
+          </m:r>
+          <m:r>
+            <w:rPr>
+              <w:rFonts w:ascii="Cambria Math" w:hAnsi="Cambria Math"/>
+            </w:rPr>
+            <m:t>KV</m:t>
+          </m:r>
+        </m:oMath>
+      </m:oMathPara>
+    </w:p>
+    <w:p>
+      <m:oMathPara>
+        <m:oMathParaPr>
+          <m:jc m:val="left"/>
+        </m:oMathParaPr>
+        <m:oMath>
+          <m:r>
+            <w:rPr>
+              <w:rFonts w:ascii="Cambria Math" w:hAnsi="Cambria Math"/>
+            </w:rPr>
+            <m:t>800=Vdor*Idc</m:t>
+          </m:r>
+        </m:oMath>
+      </m:oMathPara>
+    </w:p>
+    <w:p>
+      <m:oMathPara>
+        <m:oMathParaPr>
+          <m:jc m:val="left"/>
+        </m:oMathParaPr>
+        <m:oMath>
+          <m:r>
+            <w:rPr>
+              <w:rFonts w:ascii="Cambria Math" w:hAnsi="Cambria Math"/>
+            </w:rPr>
+            <m:t xml:space="preserve">Idc= </m:t>
+          </m:r>
+          <m:f>
+            <m:fPr>
+              <m:ctrlPr>
+                <w:rPr>
+                  <w:rFonts w:ascii="Cambria Math" w:hAnsi="Cambria Math"/>
+                  <w:i/>
+                </w:rPr>
+              </m:ctrlPr>
+            </m:fPr>
+            <m:num>
+              <m:r>
+                <w:rPr>
+                  <w:rFonts w:ascii="Cambria Math" w:hAnsi="Cambria Math"/>
+                </w:rPr>
+                <m:t>Vdor-2</m:t>
+              </m:r>
+              <m:r>
+                <w:rPr>
+                  <w:rFonts w:ascii="Cambria Math" w:hAnsi="Cambria Math"/>
+                </w:rPr>
+                <m:t>53.8</m:t>
+              </m:r>
+              <m:r>
+                <w:rPr>
+                  <w:rFonts w:ascii="Cambria Math" w:hAnsi="Cambria Math"/>
+                </w:rPr>
+                <m:t>1</m:t>
+              </m:r>
+            </m:num>
+            <m:den>
+              <m:r>
+                <w:rPr>
+                  <w:rFonts w:ascii="Cambria Math" w:hAnsi="Cambria Math"/>
+                </w:rPr>
+                <m:t>10</m:t>
+              </m:r>
+            </m:den>
+          </m:f>
+        </m:oMath>
+      </m:oMathPara>
+    </w:p>
+    <w:p>
+      <m:oMathPara>
+        <m:oMathParaPr>
+          <m:jc m:val="left"/>
+        </m:oMathParaPr>
+        <m:oMath>
+          <m:r>
+            <w:rPr>
+              <w:rFonts w:ascii="Cambria Math" w:hAnsi="Cambria Math"/>
+            </w:rPr>
+            <m:t>∴8000=</m:t>
+          </m:r>
+          <m:sSup>
+            <m:sSupPr>
+              <m:ctrlPr>
+                <w:rPr>
+                  <w:rFonts w:ascii="Cambria Math" w:hAnsi="Cambria Math"/>
+                  <w:i/>
+                </w:rPr>
+              </m:ctrlPr>
+            </m:sSupPr>
+            <m:e>
+              <m:r>
+                <w:rPr>
+                  <w:rFonts w:ascii="Cambria Math" w:hAnsi="Cambria Math"/>
+                </w:rPr>
+                <m:t>Vdor</m:t>
+              </m:r>
+            </m:e>
+            <m:sup>
+              <m:r>
+                <w:rPr>
+                  <w:rFonts w:ascii="Cambria Math" w:hAnsi="Cambria Math"/>
+                </w:rPr>
+                <m:t>2</m:t>
+              </m:r>
+            </m:sup>
+          </m:sSup>
+          <m:r>
+            <w:rPr>
+              <w:rFonts w:ascii="Cambria Math" w:hAnsi="Cambria Math"/>
+            </w:rPr>
+            <m:t>-2</m:t>
+          </m:r>
+          <m:r>
+            <w:rPr>
+              <w:rFonts w:ascii="Cambria Math" w:hAnsi="Cambria Math"/>
+            </w:rPr>
+            <m:t>53.8</m:t>
+          </m:r>
+          <m:r>
+            <w:rPr>
+              <w:rFonts w:ascii="Cambria Math" w:hAnsi="Cambria Math"/>
+            </w:rPr>
+            <m:t>1</m:t>
+          </m:r>
+          <m:r>
+            <w:rPr>
+              <w:rFonts w:ascii="Cambria Math" w:hAnsi="Cambria Math"/>
+            </w:rPr>
+            <m:t>* Vdor</m:t>
+          </m:r>
+        </m:oMath>
+      </m:oMathPara>
+    </w:p>
+    <w:p>
+      <m:oMathPara>
+        <m:oMathParaPr>
+          <m:jc m:val="left"/>
+        </m:oMathParaPr>
+        <m:oMath>
+          <m:r>
+            <w:rPr>
+              <w:rFonts w:ascii="Cambria Math" w:hAnsi="Cambria Math"/>
+            </w:rPr>
+            <m:t>∴Vdor=</m:t>
+          </m:r>
+          <m:r>
+            <w:rPr>
+              <w:rFonts w:ascii="Cambria Math" w:hAnsi="Cambria Math"/>
+            </w:rPr>
+            <m:t>282.1</m:t>
+          </m:r>
+          <m:r>
+            <w:rPr>
+              <w:rFonts w:ascii="Cambria Math" w:hAnsi="Cambria Math"/>
+            </w:rPr>
+            <m:t>6</m:t>
+          </m:r>
+          <m:r>
+            <w:rPr>
+              <w:rFonts w:ascii="Cambria Math" w:hAnsi="Cambria Math"/>
+            </w:rPr>
+            <m:t>KV</m:t>
+          </m:r>
+        </m:oMath>
+      </m:oMathPara>
+    </w:p>
+    <w:p>
+      <m:oMathPara>
+        <m:oMathParaPr>
+          <m:jc m:val="left"/>
+        </m:oMathParaPr>
+        <m:oMath>
+          <m:r>
+            <w:rPr>
+              <w:rFonts w:ascii="Cambria Math" w:hAnsi="Cambria Math"/>
+            </w:rPr>
+            <m:t xml:space="preserve">Vdor= </m:t>
+          </m:r>
+          <m:f>
+            <m:fPr>
+              <m:ctrlPr>
+                <w:rPr>
+                  <w:rFonts w:ascii="Cambria Math" w:hAnsi="Cambria Math"/>
+                  <w:i/>
+                </w:rPr>
+              </m:ctrlPr>
+            </m:fPr>
+            <m:num>
+              <m:r>
+                <w:rPr>
+                  <w:rFonts w:ascii="Cambria Math" w:hAnsi="Cambria Math"/>
+                </w:rPr>
+                <m:t>3</m:t>
+              </m:r>
+              <m:rad>
+                <m:radPr>
+                  <m:degHide m:val="1"/>
+                  <m:ctrlPr>
+                    <w:rPr>
+                      <w:rFonts w:ascii="Cambria Math" w:hAnsi="Cambria Math"/>
+                      <w:i/>
+                    </w:rPr>
+                  </m:ctrlPr>
+                </m:radPr>
+                <m:deg/>
+                <m:e>
+                  <m:r>
+                    <w:rPr>
+                      <w:rFonts w:ascii="Cambria Math" w:hAnsi="Cambria Math"/>
+                    </w:rPr>
+                    <m:t>2</m:t>
+                  </m:r>
+                </m:e>
+              </m:rad>
+              <m:r>
+                <w:rPr>
+                  <w:rFonts w:ascii="Cambria Math" w:hAnsi="Cambria Math"/>
+                </w:rPr>
+                <m:t>*220</m:t>
+              </m:r>
+              <m:r>
+                <w:rPr>
+                  <w:rFonts w:ascii="Cambria Math" w:hAnsi="Cambria Math"/>
+                </w:rPr>
+                <m:t>*0.975</m:t>
+              </m:r>
+            </m:num>
+            <m:den>
+              <m:r>
+                <w:rPr>
+                  <w:rFonts w:ascii="Cambria Math" w:hAnsi="Cambria Math"/>
+                </w:rPr>
+                <m:t>π</m:t>
+              </m:r>
+            </m:den>
+          </m:f>
+          <m:func>
+            <m:funcPr>
+              <m:ctrlPr>
+                <w:rPr>
+                  <w:rFonts w:ascii="Cambria Math" w:hAnsi="Cambria Math"/>
+                </w:rPr>
+              </m:ctrlPr>
+            </m:funcPr>
+            <m:fName>
+              <m:r>
+                <m:rPr>
+                  <m:sty m:val="p"/>
+                </m:rPr>
+                <w:rPr>
+                  <w:rFonts w:ascii="Cambria Math" w:hAnsi="Cambria Math"/>
+                </w:rPr>
+                <m:t>cos</m:t>
+              </m:r>
+            </m:fName>
+            <m:e>
+              <m:r>
+                <w:rPr>
+                  <w:rFonts w:ascii="Cambria Math" w:hAnsi="Cambria Math"/>
+                </w:rPr>
+                <m:t>α</m:t>
+              </m:r>
+            </m:e>
+          </m:func>
+          <m:r>
+            <w:rPr>
+              <w:rFonts w:ascii="Cambria Math" w:hAnsi="Cambria Math"/>
+            </w:rPr>
+            <m:t>=2</m:t>
+          </m:r>
+          <m:r>
+            <w:rPr>
+              <w:rFonts w:ascii="Cambria Math" w:hAnsi="Cambria Math"/>
+            </w:rPr>
+            <m:t>82.1</m:t>
+          </m:r>
+          <m:r>
+            <w:rPr>
+              <w:rFonts w:ascii="Cambria Math" w:hAnsi="Cambria Math"/>
+            </w:rPr>
+            <m:t>6</m:t>
+          </m:r>
+          <m:r>
+            <w:rPr>
+              <w:rFonts w:ascii="Cambria Math" w:hAnsi="Cambria Math"/>
+            </w:rPr>
+            <m:t>KV</m:t>
+          </m:r>
+        </m:oMath>
+      </m:oMathPara>
+    </w:p>
+    <w:p>
+      <m:oMathPara>
+        <m:oMathParaPr>
+          <m:jc m:val="left"/>
+        </m:oMathParaPr>
+        <m:oMath>
+          <m:r>
+            <w:rPr>
+              <w:rFonts w:ascii="Cambria Math" w:hAnsi="Cambria Math"/>
+            </w:rPr>
+            <m:t>∴α=</m:t>
+          </m:r>
+          <m:r>
+            <w:rPr>
+              <w:rFonts w:ascii="Cambria Math" w:hAnsi="Cambria Math"/>
+            </w:rPr>
+            <m:t>13.08</m:t>
+          </m:r>
+          <m:r>
+            <w:rPr>
+              <w:rFonts w:ascii="Cambria Math" w:hAnsi="Cambria Math"/>
+            </w:rPr>
+            <m:t>1</m:t>
+          </m:r>
+          <m:r>
+            <w:rPr>
+              <w:rFonts w:ascii="Cambria Math" w:hAnsi="Cambria Math"/>
+            </w:rPr>
+            <m:t>°</m:t>
+          </m:r>
+        </m:oMath>
+      </m:oMathPara>
+    </w:p>
+    <w:p>
+      <m:oMathPara>
+        <m:oMathParaPr>
+          <m:jc m:val="left"/>
+        </m:oMathParaPr>
+        <m:oMath>
+          <m:r>
+            <w:rPr>
+              <w:rFonts w:ascii="Cambria Math" w:hAnsi="Cambria Math"/>
+            </w:rPr>
+            <m:t xml:space="preserve">∴Idc= </m:t>
+          </m:r>
+          <m:f>
+            <m:fPr>
+              <m:ctrlPr>
+                <w:rPr>
+                  <w:rFonts w:ascii="Cambria Math" w:hAnsi="Cambria Math"/>
+                  <w:i/>
+                </w:rPr>
+              </m:ctrlPr>
+            </m:fPr>
+            <m:num>
+              <m:r>
+                <w:rPr>
+                  <w:rFonts w:ascii="Cambria Math" w:hAnsi="Cambria Math"/>
+                </w:rPr>
+                <m:t>282.</m:t>
+              </m:r>
+              <m:r>
+                <w:rPr>
+                  <w:rFonts w:ascii="Cambria Math" w:hAnsi="Cambria Math"/>
+                </w:rPr>
+                <m:t>1</m:t>
+              </m:r>
+              <m:r>
+                <w:rPr>
+                  <w:rFonts w:ascii="Cambria Math" w:hAnsi="Cambria Math"/>
+                </w:rPr>
+                <m:t>6</m:t>
+              </m:r>
+              <m:r>
+                <w:rPr>
+                  <w:rFonts w:ascii="Cambria Math" w:hAnsi="Cambria Math"/>
+                </w:rPr>
+                <m:t>-253.8</m:t>
+              </m:r>
+              <m:r>
+                <w:rPr>
+                  <w:rFonts w:ascii="Cambria Math" w:hAnsi="Cambria Math"/>
+                </w:rPr>
+                <m:t>1</m:t>
+              </m:r>
+            </m:num>
+            <m:den>
+              <m:r>
+                <w:rPr>
+                  <w:rFonts w:ascii="Cambria Math" w:hAnsi="Cambria Math"/>
+                </w:rPr>
+                <m:t>10</m:t>
+              </m:r>
+            </m:den>
+          </m:f>
+          <m:r>
+            <w:rPr>
+              <w:rFonts w:ascii="Cambria Math" w:hAnsi="Cambria Math"/>
+            </w:rPr>
+            <m:t>=2.835KA</m:t>
+          </m:r>
+        </m:oMath>
+      </m:oMathPara>
+    </w:p>
+    <w:p>
       <w:r>
         <w:br w:type="page"/>
       </w:r>
@@ -581,7 +2068,13 @@
         <w:pStyle w:val="Heading3"/>
       </w:pPr>
       <w:r>
-        <w:t>Case (1): Power flow from (A) to (B):</w:t>
+        <w:t xml:space="preserve">Case (1): </w:t>
+      </w:r>
+      <w:r>
+        <w:t xml:space="preserve">1600MW: </w:t>
+      </w:r>
+      <w:r>
+        <w:t>Power flow from (A) to (B):</w:t>
       </w:r>
       <w:r>
         <w:t xml:space="preserve"> Net(A) is rectifier and Net(B) is inverter:</w:t>
@@ -613,7 +2106,6 @@
       <w:pPr>
         <w:pStyle w:val="Heading4"/>
       </w:pPr>
-      <w:proofErr w:type="spellStart"/>
       <w:r>
         <w:t>V</w:t>
       </w:r>
@@ -623,7 +2115,6 @@
         </w:rPr>
         <w:t>dor</w:t>
       </w:r>
-      <w:proofErr w:type="spellEnd"/>
       <w:r>
         <w:t>: DC voltage at rectifier side:</w:t>
       </w:r>
@@ -669,7 +2160,6 @@
       <w:pPr>
         <w:pStyle w:val="Heading4"/>
       </w:pPr>
-      <w:proofErr w:type="spellStart"/>
       <w:r>
         <w:t>V</w:t>
       </w:r>
@@ -685,7 +2175,6 @@
         </w:rPr>
         <w:t>i</w:t>
       </w:r>
-      <w:proofErr w:type="spellEnd"/>
       <w:r>
         <w:t xml:space="preserve">: DC voltage at </w:t>
       </w:r>
@@ -733,13 +2222,11 @@
     </w:p>
     <w:p>
       <w:r>
-        <w:t>Curve vs time.</w:t>
-      </w:r>
-    </w:p>
-    <w:p>
-      <w:pPr>
-        <w:pStyle w:val="Heading3"/>
-      </w:pPr>
+        <w:t>Curve vs time</w:t>
+      </w:r>
+      <w:r>
+        <w:t>.</w:t>
+      </w:r>
       <w:r>
         <w:br w:type="page"/>
       </w:r>
@@ -756,7 +2243,13 @@
         <w:t>2</w:t>
       </w:r>
       <w:r>
-        <w:t>): Power flow from (</w:t>
+        <w:t>):</w:t>
+      </w:r>
+      <w:r>
+        <w:t xml:space="preserve"> 1200MW:</w:t>
+      </w:r>
+      <w:r>
+        <w:t xml:space="preserve"> Power flow from (</w:t>
       </w:r>
       <w:r>
         <w:t>B</w:t>
@@ -774,13 +2267,33 @@
         <w:t>B</w:t>
       </w:r>
       <w:r>
-        <w:t>) is rectifier and Net(</w:t>
+        <w:t xml:space="preserve">) is </w:t>
+      </w:r>
+      <w:proofErr w:type="gramStart"/>
+      <w:r>
+        <w:t>rectifier</w:t>
+      </w:r>
+      <w:r>
+        <w:t>(</w:t>
+      </w:r>
+      <w:proofErr w:type="gramEnd"/>
+      <w:r>
+        <w:t>+10%)</w:t>
+      </w:r>
+      <w:r>
+        <w:t xml:space="preserve"> and Net(</w:t>
       </w:r>
       <w:r>
         <w:t>A</w:t>
       </w:r>
       <w:r>
-        <w:t>) is inverter:</w:t>
+        <w:t>) is inverter</w:t>
+      </w:r>
+      <w:r>
+        <w:t xml:space="preserve"> (-10%)</w:t>
+      </w:r>
+      <w:r>
+        <w:t>:</w:t>
       </w:r>
     </w:p>
     <w:p>
@@ -800,7 +2313,6 @@
       <w:pPr>
         <w:pStyle w:val="Heading4"/>
       </w:pPr>
-      <w:proofErr w:type="spellStart"/>
       <w:r>
         <w:t>V</w:t>
       </w:r>
@@ -810,7 +2322,6 @@
         </w:rPr>
         <w:t>dor</w:t>
       </w:r>
-      <w:proofErr w:type="spellEnd"/>
       <w:r>
         <w:t>: DC voltage at rectifier side:</w:t>
       </w:r>
@@ -850,7 +2361,6 @@
       <w:pPr>
         <w:pStyle w:val="Heading4"/>
       </w:pPr>
-      <w:proofErr w:type="spellStart"/>
       <w:r>
         <w:t>V</w:t>
       </w:r>
@@ -866,7 +2376,6 @@
         </w:rPr>
         <w:t>i</w:t>
       </w:r>
-      <w:proofErr w:type="spellEnd"/>
       <w:r>
         <w:t>: DC voltage at inverter side:</w:t>
       </w:r>
@@ -902,6 +2411,190 @@
         <w:t>Curve vs time.</w:t>
       </w:r>
     </w:p>
+    <w:p>
+      <w:pPr>
+        <w:spacing w:after="160" w:line="259" w:lineRule="auto"/>
+        <w:jc w:val="left"/>
+      </w:pPr>
+      <w:r>
+        <w:br w:type="page"/>
+      </w:r>
+    </w:p>
+    <w:p>
+      <w:pPr>
+        <w:pStyle w:val="Heading3"/>
+      </w:pPr>
+      <w:r>
+        <w:lastRenderedPageBreak/>
+        <w:t>Case (</w:t>
+      </w:r>
+      <w:r>
+        <w:t>3</w:t>
+      </w:r>
+      <w:r>
+        <w:t xml:space="preserve">): </w:t>
+      </w:r>
+      <w:r>
+        <w:t xml:space="preserve">1600MW: </w:t>
+      </w:r>
+      <w:r>
+        <w:t>Power flow from (</w:t>
+      </w:r>
+      <w:r>
+        <w:t>A</w:t>
+      </w:r>
+      <w:r>
+        <w:t>) to (</w:t>
+      </w:r>
+      <w:r>
+        <w:t>B</w:t>
+      </w:r>
+      <w:r>
+        <w:t>): Net(</w:t>
+      </w:r>
+      <w:r>
+        <w:t>A</w:t>
+      </w:r>
+      <w:r>
+        <w:t xml:space="preserve">) is </w:t>
+      </w:r>
+      <w:proofErr w:type="gramStart"/>
+      <w:r>
+        <w:t>rectifier</w:t>
+      </w:r>
+      <w:r>
+        <w:t>(</w:t>
+      </w:r>
+      <w:proofErr w:type="gramEnd"/>
+      <w:r>
+        <w:t>2.5% voltage swell)</w:t>
+      </w:r>
+      <w:r>
+        <w:t xml:space="preserve"> and Net(</w:t>
+      </w:r>
+      <w:r>
+        <w:t>B</w:t>
+      </w:r>
+      <w:r>
+        <w:t>) is inverter:</w:t>
+      </w:r>
+    </w:p>
+    <w:p>
+      <w:pPr>
+        <w:pStyle w:val="Heading4"/>
+      </w:pPr>
+      <w:r>
+        <w:t>AC voltage at rectifier side:</w:t>
+      </w:r>
+    </w:p>
+    <w:p>
+      <w:r>
+        <w:t>Curve vs time.</w:t>
+      </w:r>
+    </w:p>
+    <w:p>
+      <w:pPr>
+        <w:pStyle w:val="Heading4"/>
+      </w:pPr>
+      <w:r>
+        <w:t>V</w:t>
+      </w:r>
+      <w:r>
+        <w:rPr>
+          <w:vertAlign w:val="subscript"/>
+        </w:rPr>
+        <w:t>dor</w:t>
+      </w:r>
+      <w:r>
+        <w:t>: DC voltage at rectifier side:</w:t>
+      </w:r>
+    </w:p>
+    <w:p>
+      <w:r>
+        <w:t>Curve vs time.</w:t>
+      </w:r>
+    </w:p>
+    <w:p>
+      <w:pPr>
+        <w:pStyle w:val="Heading4"/>
+      </w:pPr>
+      <w:r>
+        <w:t>Grid current at rectifier side:</w:t>
+      </w:r>
+    </w:p>
+    <w:p>
+      <w:r>
+        <w:t>Curve vs time.</w:t>
+      </w:r>
+    </w:p>
+    <w:p>
+      <w:pPr>
+        <w:pStyle w:val="Heading4"/>
+      </w:pPr>
+      <w:r>
+        <w:t>AC voltage at inverter side:</w:t>
+      </w:r>
+    </w:p>
+    <w:p>
+      <w:r>
+        <w:t>Curve vs time.</w:t>
+      </w:r>
+    </w:p>
+    <w:p>
+      <w:pPr>
+        <w:pStyle w:val="Heading4"/>
+      </w:pPr>
+      <w:r>
+        <w:t>V</w:t>
+      </w:r>
+      <w:r>
+        <w:rPr>
+          <w:vertAlign w:val="subscript"/>
+        </w:rPr>
+        <w:t>do</w:t>
+      </w:r>
+      <w:r>
+        <w:rPr>
+          <w:vertAlign w:val="subscript"/>
+        </w:rPr>
+        <w:t>i</w:t>
+      </w:r>
+      <w:r>
+        <w:t>: DC voltage at inverter side:</w:t>
+      </w:r>
+    </w:p>
+    <w:p>
+      <w:r>
+        <w:t>Curve vs time.</w:t>
+      </w:r>
+    </w:p>
+    <w:p>
+      <w:pPr>
+        <w:pStyle w:val="Heading4"/>
+      </w:pPr>
+      <w:r>
+        <w:t>Grid current at inverter side:</w:t>
+      </w:r>
+    </w:p>
+    <w:p>
+      <w:r>
+        <w:t>Curve vs time.</w:t>
+      </w:r>
+    </w:p>
+    <w:p>
+      <w:pPr>
+        <w:pStyle w:val="Heading4"/>
+      </w:pPr>
+      <w:r>
+        <w:t>DC current:</w:t>
+      </w:r>
+    </w:p>
+    <w:p>
+      <w:r>
+        <w:t>Curve vs time.</w:t>
+      </w:r>
+    </w:p>
+    <w:p/>
     <w:p>
       <w:r>
         <w:br w:type="page"/>
@@ -986,7 +2679,6 @@
       <w:pPr>
         <w:pStyle w:val="Heading4"/>
       </w:pPr>
-      <w:proofErr w:type="spellStart"/>
       <w:r>
         <w:t>V</w:t>
       </w:r>
@@ -996,7 +2688,6 @@
         </w:rPr>
         <w:t>dor</w:t>
       </w:r>
-      <w:proofErr w:type="spellEnd"/>
       <w:r>
         <w:t>: DC voltage at rectifier side:</w:t>
       </w:r>
@@ -1036,7 +2727,6 @@
       <w:pPr>
         <w:pStyle w:val="Heading4"/>
       </w:pPr>
-      <w:proofErr w:type="spellStart"/>
       <w:r>
         <w:t>V</w:t>
       </w:r>
@@ -1052,7 +2742,6 @@
         </w:rPr>
         <w:t>i</w:t>
       </w:r>
-      <w:proofErr w:type="spellEnd"/>
       <w:r>
         <w:t>: DC voltage at inverter side:</w:t>
       </w:r>
@@ -1099,7 +2788,15 @@
       </w:pPr>
       <w:r>
         <w:lastRenderedPageBreak/>
-        <w:t>Case (2): Power flow from (B) to (A): Net(B) is rectifier and Net(A) is inverter:</w:t>
+        <w:t xml:space="preserve">Case (2): 1200MW: Power flow from (B) to (A): Net(B) is </w:t>
+      </w:r>
+      <w:proofErr w:type="gramStart"/>
+      <w:r>
+        <w:t>rectifier(</w:t>
+      </w:r>
+      <w:proofErr w:type="gramEnd"/>
+      <w:r>
+        <w:t>+10%) and Net(A) is inverter (-10%):</w:t>
       </w:r>
     </w:p>
     <w:p>
@@ -1119,7 +2816,6 @@
       <w:pPr>
         <w:pStyle w:val="Heading4"/>
       </w:pPr>
-      <w:proofErr w:type="spellStart"/>
       <w:r>
         <w:t>V</w:t>
       </w:r>
@@ -1129,7 +2825,6 @@
         </w:rPr>
         <w:t>dor</w:t>
       </w:r>
-      <w:proofErr w:type="spellEnd"/>
       <w:r>
         <w:t>: DC voltage at rectifier side:</w:t>
       </w:r>
@@ -1169,7 +2864,6 @@
       <w:pPr>
         <w:pStyle w:val="Heading4"/>
       </w:pPr>
-      <w:proofErr w:type="spellStart"/>
       <w:r>
         <w:t>V</w:t>
       </w:r>
@@ -1185,7 +2879,6 @@
         </w:rPr>
         <w:t>i</w:t>
       </w:r>
-      <w:proofErr w:type="spellEnd"/>
       <w:r>
         <w:t>: DC voltage at inverter side:</w:t>
       </w:r>
@@ -1222,6 +2915,145 @@
       </w:r>
     </w:p>
     <w:p>
+      <w:pPr>
+        <w:spacing w:after="160" w:line="259" w:lineRule="auto"/>
+        <w:jc w:val="left"/>
+      </w:pPr>
+      <w:r>
+        <w:br w:type="page"/>
+      </w:r>
+    </w:p>
+    <w:p>
+      <w:pPr>
+        <w:pStyle w:val="Heading3"/>
+      </w:pPr>
+      <w:r>
+        <w:lastRenderedPageBreak/>
+        <w:t xml:space="preserve">Case (3): 1600MW: Power flow from (A) to (B): Net(A) is </w:t>
+      </w:r>
+      <w:proofErr w:type="gramStart"/>
+      <w:r>
+        <w:t>rectifier(</w:t>
+      </w:r>
+      <w:proofErr w:type="gramEnd"/>
+      <w:r>
+        <w:t>2.5% voltage swell) and Net(B) is inverter:</w:t>
+      </w:r>
+    </w:p>
+    <w:p>
+      <w:pPr>
+        <w:pStyle w:val="Heading4"/>
+      </w:pPr>
+      <w:r>
+        <w:t>AC voltage at rectifier side:</w:t>
+      </w:r>
+    </w:p>
+    <w:p>
+      <w:r>
+        <w:t>Curve vs time.</w:t>
+      </w:r>
+    </w:p>
+    <w:p>
+      <w:pPr>
+        <w:pStyle w:val="Heading4"/>
+      </w:pPr>
+      <w:r>
+        <w:t>V</w:t>
+      </w:r>
+      <w:r>
+        <w:rPr>
+          <w:vertAlign w:val="subscript"/>
+        </w:rPr>
+        <w:t>dor</w:t>
+      </w:r>
+      <w:r>
+        <w:t>: DC voltage at rectifier side:</w:t>
+      </w:r>
+    </w:p>
+    <w:p>
+      <w:r>
+        <w:t>Curve vs time.</w:t>
+      </w:r>
+    </w:p>
+    <w:p>
+      <w:pPr>
+        <w:pStyle w:val="Heading4"/>
+      </w:pPr>
+      <w:r>
+        <w:t>Grid current at rectifier side:</w:t>
+      </w:r>
+    </w:p>
+    <w:p>
+      <w:r>
+        <w:t>Curve vs time.</w:t>
+      </w:r>
+    </w:p>
+    <w:p>
+      <w:pPr>
+        <w:pStyle w:val="Heading4"/>
+      </w:pPr>
+      <w:r>
+        <w:t>AC voltage at inverter side:</w:t>
+      </w:r>
+    </w:p>
+    <w:p>
+      <w:r>
+        <w:t>Curve vs time.</w:t>
+      </w:r>
+    </w:p>
+    <w:p>
+      <w:pPr>
+        <w:pStyle w:val="Heading4"/>
+      </w:pPr>
+      <w:r>
+        <w:t>V</w:t>
+      </w:r>
+      <w:r>
+        <w:rPr>
+          <w:vertAlign w:val="subscript"/>
+        </w:rPr>
+        <w:t>do</w:t>
+      </w:r>
+      <w:r>
+        <w:rPr>
+          <w:vertAlign w:val="subscript"/>
+        </w:rPr>
+        <w:t>i</w:t>
+      </w:r>
+      <w:r>
+        <w:t>: DC voltage at inverter side:</w:t>
+      </w:r>
+    </w:p>
+    <w:p>
+      <w:r>
+        <w:t>Curve vs time.</w:t>
+      </w:r>
+    </w:p>
+    <w:p>
+      <w:pPr>
+        <w:pStyle w:val="Heading4"/>
+      </w:pPr>
+      <w:r>
+        <w:t>Grid current at inverter side:</w:t>
+      </w:r>
+    </w:p>
+    <w:p>
+      <w:r>
+        <w:t>Curve vs time.</w:t>
+      </w:r>
+    </w:p>
+    <w:p>
+      <w:pPr>
+        <w:pStyle w:val="Heading4"/>
+      </w:pPr>
+      <w:r>
+        <w:t>DC current:</w:t>
+      </w:r>
+    </w:p>
+    <w:p>
+      <w:r>
+        <w:t>Curve vs time.</w:t>
+      </w:r>
       <w:r>
         <w:br w:type="page"/>
       </w:r>
@@ -4569,6 +6401,13 @@
     <w:pitch w:val="variable"/>
     <w:sig w:usb0="E4002EFF" w:usb1="C200247B" w:usb2="00000009" w:usb3="00000000" w:csb0="000001FF" w:csb1="00000000"/>
   </w:font>
+  <w:font w:name="Cambria Math">
+    <w:panose1 w:val="02040503050406030204"/>
+    <w:charset w:val="00"/>
+    <w:family w:val="roman"/>
+    <w:pitch w:val="variable"/>
+    <w:sig w:usb0="E00006FF" w:usb1="420024FF" w:usb2="02000000" w:usb3="00000000" w:csb0="0000019F" w:csb1="00000000"/>
+  </w:font>
   <w:font w:name="Aptos">
     <w:charset w:val="00"/>
     <w:family w:val="swiss"/>
@@ -4618,7 +6457,9 @@
     <w:rsid w:val="00AD0D60"/>
     <w:rsid w:val="00AD2DC8"/>
     <w:rsid w:val="00AD7032"/>
+    <w:rsid w:val="00BB0731"/>
     <w:rsid w:val="00DD3FBD"/>
+    <w:rsid w:val="00E14649"/>
     <w:rsid w:val="00E957F2"/>
     <w:rsid w:val="00EB27B3"/>
     <w:rsid w:val="00F97925"/>
@@ -5077,7 +6918,7 @@
     <w:basedOn w:val="DefaultParagraphFont"/>
     <w:uiPriority w:val="99"/>
     <w:semiHidden/>
-    <w:rsid w:val="00AD2DC8"/>
+    <w:rsid w:val="00BB0731"/>
     <w:rPr>
       <w:color w:val="808080"/>
     </w:rPr>

</xml_diff>

<commit_message>
model current getting worse!!!
</commit_message>
<xml_diff>
--- a/19015538-TasneemMansour.docx
+++ b/19015538-TasneemMansour.docx
@@ -5,67 +5,1510 @@
     <w:p>
       <w:pPr>
         <w:pStyle w:val="NoSpacing"/>
-        <w:numPr>
-          <w:ilvl w:val="0"/>
-          <w:numId w:val="0"/>
-        </w:numPr>
-        <w:jc w:val="center"/>
+      </w:pPr>
+    </w:p>
+    <w:p>
+      <w:pPr>
+        <w:pStyle w:val="NoSpacing"/>
+      </w:pPr>
+    </w:p>
+    <w:p>
+      <w:pPr>
+        <w:pStyle w:val="NoSpacing"/>
+      </w:pPr>
+    </w:p>
+    <w:p>
+      <w:pPr>
+        <w:pStyle w:val="NoSpacing"/>
+      </w:pPr>
+    </w:p>
+    <w:p>
+      <w:pPr>
+        <w:pStyle w:val="NoSpacing"/>
+      </w:pPr>
+    </w:p>
+    <w:p>
+      <w:pPr>
+        <w:pStyle w:val="NoSpacing"/>
+      </w:pPr>
+    </w:p>
+    <w:p>
+      <w:pPr>
+        <w:pStyle w:val="NoSpacing"/>
+      </w:pPr>
+    </w:p>
+    <w:p>
+      <w:pPr>
+        <w:pStyle w:val="NoSpacing"/>
+      </w:pPr>
+    </w:p>
+    <w:p>
+      <w:pPr>
+        <w:pStyle w:val="NoSpacing"/>
+      </w:pPr>
+    </w:p>
+    <w:p>
+      <w:pPr>
+        <w:pStyle w:val="NoSpacing"/>
+      </w:pPr>
+    </w:p>
+    <w:p>
+      <w:pPr>
+        <w:pStyle w:val="NoSpacing"/>
+      </w:pPr>
+    </w:p>
+    <w:p>
+      <w:pPr>
+        <w:pStyle w:val="NoSpacing"/>
+      </w:pPr>
+    </w:p>
+    <w:p>
+      <w:pPr>
+        <w:pStyle w:val="NoSpacing"/>
+      </w:pPr>
+      <w:r>
+        <w:t xml:space="preserve">Name: </w:t>
+      </w:r>
+      <w:r>
+        <w:t xml:space="preserve">Tasneem </w:t>
+      </w:r>
+      <w:r>
+        <w:t>Mansour</w:t>
+      </w:r>
+      <w:r>
+        <w:t xml:space="preserve"> </w:t>
+      </w:r>
+      <w:proofErr w:type="spellStart"/>
+      <w:r>
+        <w:t>Mansour</w:t>
+      </w:r>
+      <w:proofErr w:type="spellEnd"/>
+      <w:r>
+        <w:t xml:space="preserve"> </w:t>
+      </w:r>
+      <w:proofErr w:type="spellStart"/>
+      <w:r>
+        <w:t>Mansour</w:t>
+      </w:r>
+      <w:proofErr w:type="spellEnd"/>
+      <w:r>
+        <w:t xml:space="preserve"> Farag</w:t>
+      </w:r>
+    </w:p>
+    <w:p>
+      <w:pPr>
+        <w:pStyle w:val="NoSpacing"/>
+      </w:pPr>
+      <w:r>
+        <w:t xml:space="preserve">ID: </w:t>
+      </w:r>
+      <w:r>
+        <w:t>19015538</w:t>
+      </w:r>
+    </w:p>
+    <w:p>
+      <w:pPr>
+        <w:pStyle w:val="NoSpacing"/>
+      </w:pPr>
+      <w:r>
+        <w:t xml:space="preserve">Professor: Dr. Ahmed Abbas </w:t>
+      </w:r>
+      <w:proofErr w:type="spellStart"/>
+      <w:r>
+        <w:t>Elserougi</w:t>
+      </w:r>
+      <w:proofErr w:type="spellEnd"/>
+    </w:p>
+    <w:p>
+      <w:pPr>
+        <w:pStyle w:val="NoSpacing"/>
+      </w:pPr>
+      <w:r>
+        <w:t xml:space="preserve">Subject Name: </w:t>
+      </w:r>
+      <w:r>
+        <w:t>HV</w:t>
+      </w:r>
+      <w:r>
+        <w:t>D</w:t>
+      </w:r>
+      <w:r>
+        <w:t>C</w:t>
+      </w:r>
+    </w:p>
+    <w:p>
+      <w:pPr>
+        <w:pStyle w:val="NoSpacing"/>
+      </w:pPr>
+      <w:r>
+        <w:t xml:space="preserve">Subject Code: </w:t>
+      </w:r>
+      <w:r>
+        <w:t>EEP 4</w:t>
+      </w:r>
+      <w:r>
+        <w:t>24</w:t>
+      </w:r>
+    </w:p>
+    <w:p>
+      <w:pPr>
+        <w:pStyle w:val="NoSpacing"/>
+      </w:pPr>
+    </w:p>
+    <w:p>
+      <w:pPr>
+        <w:pStyle w:val="NoSpacing"/>
+      </w:pPr>
+      <w:r>
+        <w:t>Assignment</w:t>
+      </w:r>
+      <w:r>
+        <w:t xml:space="preserve"> (2)</w:t>
+      </w:r>
+      <w:r>
+        <w:t xml:space="preserve"> | </w:t>
+      </w:r>
+      <w:r>
+        <w:t xml:space="preserve">Bipolar Point-To-Point HVDC-Link </w:t>
+      </w:r>
+      <w:r>
+        <w:t xml:space="preserve">| </w:t>
+      </w:r>
+      <w:r>
+        <w:t>MATLAB</w:t>
+      </w:r>
+      <w:r>
+        <w:t xml:space="preserve"> Model</w:t>
+      </w:r>
+    </w:p>
+    <w:p>
+      <w:pPr>
+        <w:spacing w:after="160" w:line="259" w:lineRule="auto"/>
+        <w:jc w:val="left"/>
         <w:rPr>
           <w:sz w:val="40"/>
           <w:szCs w:val="40"/>
         </w:rPr>
       </w:pPr>
-    </w:p>
-    <w:p>
-      <w:pPr>
-        <w:pStyle w:val="NoSpacing"/>
-        <w:numPr>
-          <w:ilvl w:val="0"/>
-          <w:numId w:val="0"/>
-        </w:numPr>
-        <w:jc w:val="center"/>
+      <w:r>
         <w:rPr>
           <w:sz w:val="40"/>
           <w:szCs w:val="40"/>
         </w:rPr>
-      </w:pPr>
-    </w:p>
-    <w:p>
-      <w:pPr>
-        <w:pStyle w:val="NoSpacing"/>
-        <w:numPr>
-          <w:ilvl w:val="0"/>
-          <w:numId w:val="0"/>
-        </w:numPr>
-        <w:jc w:val="center"/>
+        <w:br w:type="page"/>
+      </w:r>
+    </w:p>
+    <w:sdt>
+      <w:sdtPr>
+        <w:id w:val="215941952"/>
+        <w:docPartObj>
+          <w:docPartGallery w:val="Table of Contents"/>
+          <w:docPartUnique/>
+        </w:docPartObj>
+      </w:sdtPr>
+      <w:sdtEndPr>
+        <w:rPr>
+          <w:rFonts w:eastAsiaTheme="minorEastAsia" w:cstheme="minorBidi"/>
+          <w:bCs/>
+          <w:noProof/>
+          <w:sz w:val="20"/>
+          <w:szCs w:val="22"/>
+          <w:u w:val="none"/>
+        </w:rPr>
+      </w:sdtEndPr>
+      <w:sdtContent>
+        <w:p>
+          <w:pPr>
+            <w:pStyle w:val="TOCHeading"/>
+            <w:jc w:val="center"/>
+          </w:pPr>
+          <w:r>
+            <w:t>Contents</w:t>
+          </w:r>
+        </w:p>
+        <w:p>
+          <w:pPr>
+            <w:pStyle w:val="TOC1"/>
+            <w:tabs>
+              <w:tab w:val="right" w:leader="dot" w:pos="10070"/>
+            </w:tabs>
+            <w:rPr>
+              <w:rFonts w:asciiTheme="minorHAnsi" w:hAnsiTheme="minorHAnsi"/>
+              <w:noProof/>
+              <w:kern w:val="2"/>
+              <w:sz w:val="24"/>
+              <w:szCs w:val="24"/>
+              <w14:ligatures w14:val="standardContextual"/>
+            </w:rPr>
+          </w:pPr>
+          <w:r>
+            <w:fldChar w:fldCharType="begin"/>
+          </w:r>
+          <w:r>
+            <w:instrText xml:space="preserve"> TOC \o "1-3" \h \z \u </w:instrText>
+          </w:r>
+          <w:r>
+            <w:fldChar w:fldCharType="separate"/>
+          </w:r>
+          <w:hyperlink w:anchor="_Toc165145666" w:history="1">
+            <w:r>
+              <w:rPr>
+                <w:rStyle w:val="Hyperlink"/>
+                <w:noProof/>
+              </w:rPr>
+              <w:t>I. System Description:</w:t>
+            </w:r>
+            <w:r>
+              <w:rPr>
+                <w:noProof/>
+                <w:webHidden/>
+              </w:rPr>
+              <w:tab/>
+            </w:r>
+            <w:r>
+              <w:rPr>
+                <w:noProof/>
+                <w:webHidden/>
+              </w:rPr>
+              <w:fldChar w:fldCharType="begin"/>
+            </w:r>
+            <w:r>
+              <w:rPr>
+                <w:noProof/>
+                <w:webHidden/>
+              </w:rPr>
+              <w:instrText xml:space="preserve"> PAGEREF _Toc165145666 \h </w:instrText>
+            </w:r>
+            <w:r>
+              <w:rPr>
+                <w:noProof/>
+                <w:webHidden/>
+              </w:rPr>
+            </w:r>
+            <w:r>
+              <w:rPr>
+                <w:noProof/>
+                <w:webHidden/>
+              </w:rPr>
+              <w:fldChar w:fldCharType="separate"/>
+            </w:r>
+            <w:r>
+              <w:rPr>
+                <w:noProof/>
+                <w:webHidden/>
+              </w:rPr>
+              <w:t>3</w:t>
+            </w:r>
+            <w:r>
+              <w:rPr>
+                <w:noProof/>
+                <w:webHidden/>
+              </w:rPr>
+              <w:fldChar w:fldCharType="end"/>
+            </w:r>
+          </w:hyperlink>
+        </w:p>
+        <w:p>
+          <w:pPr>
+            <w:pStyle w:val="TOC1"/>
+            <w:tabs>
+              <w:tab w:val="right" w:leader="dot" w:pos="10070"/>
+            </w:tabs>
+            <w:rPr>
+              <w:rFonts w:asciiTheme="minorHAnsi" w:hAnsiTheme="minorHAnsi"/>
+              <w:noProof/>
+              <w:kern w:val="2"/>
+              <w:sz w:val="24"/>
+              <w:szCs w:val="24"/>
+              <w14:ligatures w14:val="standardContextual"/>
+            </w:rPr>
+          </w:pPr>
+          <w:hyperlink w:anchor="_Toc165145667" w:history="1">
+            <w:r>
+              <w:rPr>
+                <w:rStyle w:val="Hyperlink"/>
+                <w:noProof/>
+              </w:rPr>
+              <w:t>II. Six-Pulse Model:</w:t>
+            </w:r>
+            <w:r>
+              <w:rPr>
+                <w:noProof/>
+                <w:webHidden/>
+              </w:rPr>
+              <w:tab/>
+            </w:r>
+            <w:r>
+              <w:rPr>
+                <w:noProof/>
+                <w:webHidden/>
+              </w:rPr>
+              <w:fldChar w:fldCharType="begin"/>
+            </w:r>
+            <w:r>
+              <w:rPr>
+                <w:noProof/>
+                <w:webHidden/>
+              </w:rPr>
+              <w:instrText xml:space="preserve"> PAGEREF _Toc165145667 \h </w:instrText>
+            </w:r>
+            <w:r>
+              <w:rPr>
+                <w:noProof/>
+                <w:webHidden/>
+              </w:rPr>
+            </w:r>
+            <w:r>
+              <w:rPr>
+                <w:noProof/>
+                <w:webHidden/>
+              </w:rPr>
+              <w:fldChar w:fldCharType="separate"/>
+            </w:r>
+            <w:r>
+              <w:rPr>
+                <w:noProof/>
+                <w:webHidden/>
+              </w:rPr>
+              <w:t>3</w:t>
+            </w:r>
+            <w:r>
+              <w:rPr>
+                <w:noProof/>
+                <w:webHidden/>
+              </w:rPr>
+              <w:fldChar w:fldCharType="end"/>
+            </w:r>
+          </w:hyperlink>
+        </w:p>
+        <w:p>
+          <w:pPr>
+            <w:pStyle w:val="TOC2"/>
+            <w:tabs>
+              <w:tab w:val="right" w:leader="dot" w:pos="10070"/>
+            </w:tabs>
+            <w:rPr>
+              <w:rFonts w:asciiTheme="minorHAnsi" w:hAnsiTheme="minorHAnsi"/>
+              <w:noProof/>
+              <w:kern w:val="2"/>
+              <w:sz w:val="24"/>
+              <w:szCs w:val="24"/>
+              <w14:ligatures w14:val="standardContextual"/>
+            </w:rPr>
+          </w:pPr>
+          <w:hyperlink w:anchor="_Toc165145668" w:history="1">
+            <w:r>
+              <w:rPr>
+                <w:rStyle w:val="Hyperlink"/>
+                <w:noProof/>
+              </w:rPr>
+              <w:t>Question (A):</w:t>
+            </w:r>
+            <w:r>
+              <w:rPr>
+                <w:noProof/>
+                <w:webHidden/>
+              </w:rPr>
+              <w:tab/>
+            </w:r>
+            <w:r>
+              <w:rPr>
+                <w:noProof/>
+                <w:webHidden/>
+              </w:rPr>
+              <w:fldChar w:fldCharType="begin"/>
+            </w:r>
+            <w:r>
+              <w:rPr>
+                <w:noProof/>
+                <w:webHidden/>
+              </w:rPr>
+              <w:instrText xml:space="preserve"> PAGEREF _Toc165145668 \h </w:instrText>
+            </w:r>
+            <w:r>
+              <w:rPr>
+                <w:noProof/>
+                <w:webHidden/>
+              </w:rPr>
+            </w:r>
+            <w:r>
+              <w:rPr>
+                <w:noProof/>
+                <w:webHidden/>
+              </w:rPr>
+              <w:fldChar w:fldCharType="separate"/>
+            </w:r>
+            <w:r>
+              <w:rPr>
+                <w:noProof/>
+                <w:webHidden/>
+              </w:rPr>
+              <w:t>3</w:t>
+            </w:r>
+            <w:r>
+              <w:rPr>
+                <w:noProof/>
+                <w:webHidden/>
+              </w:rPr>
+              <w:fldChar w:fldCharType="end"/>
+            </w:r>
+          </w:hyperlink>
+        </w:p>
+        <w:p>
+          <w:pPr>
+            <w:pStyle w:val="TOC2"/>
+            <w:tabs>
+              <w:tab w:val="right" w:leader="dot" w:pos="10070"/>
+            </w:tabs>
+            <w:rPr>
+              <w:rFonts w:asciiTheme="minorHAnsi" w:hAnsiTheme="minorHAnsi"/>
+              <w:noProof/>
+              <w:kern w:val="2"/>
+              <w:sz w:val="24"/>
+              <w:szCs w:val="24"/>
+              <w14:ligatures w14:val="standardContextual"/>
+            </w:rPr>
+          </w:pPr>
+          <w:hyperlink w:anchor="_Toc165145669" w:history="1">
+            <w:r>
+              <w:rPr>
+                <w:rStyle w:val="Hyperlink"/>
+                <w:noProof/>
+              </w:rPr>
+              <w:t>Question (B):</w:t>
+            </w:r>
+            <w:r>
+              <w:rPr>
+                <w:noProof/>
+                <w:webHidden/>
+              </w:rPr>
+              <w:tab/>
+            </w:r>
+            <w:r>
+              <w:rPr>
+                <w:noProof/>
+                <w:webHidden/>
+              </w:rPr>
+              <w:fldChar w:fldCharType="begin"/>
+            </w:r>
+            <w:r>
+              <w:rPr>
+                <w:noProof/>
+                <w:webHidden/>
+              </w:rPr>
+              <w:instrText xml:space="preserve"> PAGEREF _Toc165145669 \h </w:instrText>
+            </w:r>
+            <w:r>
+              <w:rPr>
+                <w:noProof/>
+                <w:webHidden/>
+              </w:rPr>
+            </w:r>
+            <w:r>
+              <w:rPr>
+                <w:noProof/>
+                <w:webHidden/>
+              </w:rPr>
+              <w:fldChar w:fldCharType="separate"/>
+            </w:r>
+            <w:r>
+              <w:rPr>
+                <w:noProof/>
+                <w:webHidden/>
+              </w:rPr>
+              <w:t>5</w:t>
+            </w:r>
+            <w:r>
+              <w:rPr>
+                <w:noProof/>
+                <w:webHidden/>
+              </w:rPr>
+              <w:fldChar w:fldCharType="end"/>
+            </w:r>
+          </w:hyperlink>
+        </w:p>
+        <w:p>
+          <w:pPr>
+            <w:pStyle w:val="TOC3"/>
+            <w:tabs>
+              <w:tab w:val="right" w:leader="dot" w:pos="10070"/>
+            </w:tabs>
+            <w:rPr>
+              <w:rFonts w:asciiTheme="minorHAnsi" w:hAnsiTheme="minorHAnsi"/>
+              <w:noProof/>
+              <w:kern w:val="2"/>
+              <w:sz w:val="24"/>
+              <w:szCs w:val="24"/>
+              <w14:ligatures w14:val="standardContextual"/>
+            </w:rPr>
+          </w:pPr>
+          <w:hyperlink w:anchor="_Toc165145670" w:history="1">
+            <w:r>
+              <w:rPr>
+                <w:rStyle w:val="Hyperlink"/>
+                <w:noProof/>
+              </w:rPr>
+              <w:t>Model Screenshot:</w:t>
+            </w:r>
+            <w:r>
+              <w:rPr>
+                <w:noProof/>
+                <w:webHidden/>
+              </w:rPr>
+              <w:tab/>
+            </w:r>
+            <w:r>
+              <w:rPr>
+                <w:noProof/>
+                <w:webHidden/>
+              </w:rPr>
+              <w:fldChar w:fldCharType="begin"/>
+            </w:r>
+            <w:r>
+              <w:rPr>
+                <w:noProof/>
+                <w:webHidden/>
+              </w:rPr>
+              <w:instrText xml:space="preserve"> PAGEREF _Toc165145670 \h </w:instrText>
+            </w:r>
+            <w:r>
+              <w:rPr>
+                <w:noProof/>
+                <w:webHidden/>
+              </w:rPr>
+            </w:r>
+            <w:r>
+              <w:rPr>
+                <w:noProof/>
+                <w:webHidden/>
+              </w:rPr>
+              <w:fldChar w:fldCharType="separate"/>
+            </w:r>
+            <w:r>
+              <w:rPr>
+                <w:noProof/>
+                <w:webHidden/>
+              </w:rPr>
+              <w:t>5</w:t>
+            </w:r>
+            <w:r>
+              <w:rPr>
+                <w:noProof/>
+                <w:webHidden/>
+              </w:rPr>
+              <w:fldChar w:fldCharType="end"/>
+            </w:r>
+          </w:hyperlink>
+        </w:p>
+        <w:p>
+          <w:pPr>
+            <w:pStyle w:val="TOC3"/>
+            <w:tabs>
+              <w:tab w:val="right" w:leader="dot" w:pos="10070"/>
+            </w:tabs>
+            <w:rPr>
+              <w:rFonts w:asciiTheme="minorHAnsi" w:hAnsiTheme="minorHAnsi"/>
+              <w:noProof/>
+              <w:kern w:val="2"/>
+              <w:sz w:val="24"/>
+              <w:szCs w:val="24"/>
+              <w14:ligatures w14:val="standardContextual"/>
+            </w:rPr>
+          </w:pPr>
+          <w:hyperlink w:anchor="_Toc165145671" w:history="1">
+            <w:r>
+              <w:rPr>
+                <w:rStyle w:val="Hyperlink"/>
+                <w:noProof/>
+              </w:rPr>
+              <w:t>Case (1): 1600MW: Power flow from (A) to (B): Net(A) is rectifier and Net(B) is inverter:</w:t>
+            </w:r>
+            <w:r>
+              <w:rPr>
+                <w:noProof/>
+                <w:webHidden/>
+              </w:rPr>
+              <w:tab/>
+            </w:r>
+            <w:r>
+              <w:rPr>
+                <w:noProof/>
+                <w:webHidden/>
+              </w:rPr>
+              <w:fldChar w:fldCharType="begin"/>
+            </w:r>
+            <w:r>
+              <w:rPr>
+                <w:noProof/>
+                <w:webHidden/>
+              </w:rPr>
+              <w:instrText xml:space="preserve"> PAGEREF _Toc165145671 \h </w:instrText>
+            </w:r>
+            <w:r>
+              <w:rPr>
+                <w:noProof/>
+                <w:webHidden/>
+              </w:rPr>
+            </w:r>
+            <w:r>
+              <w:rPr>
+                <w:noProof/>
+                <w:webHidden/>
+              </w:rPr>
+              <w:fldChar w:fldCharType="separate"/>
+            </w:r>
+            <w:r>
+              <w:rPr>
+                <w:noProof/>
+                <w:webHidden/>
+              </w:rPr>
+              <w:t>5</w:t>
+            </w:r>
+            <w:r>
+              <w:rPr>
+                <w:noProof/>
+                <w:webHidden/>
+              </w:rPr>
+              <w:fldChar w:fldCharType="end"/>
+            </w:r>
+          </w:hyperlink>
+        </w:p>
+        <w:p>
+          <w:pPr>
+            <w:pStyle w:val="TOC3"/>
+            <w:tabs>
+              <w:tab w:val="right" w:leader="dot" w:pos="10070"/>
+            </w:tabs>
+            <w:rPr>
+              <w:rFonts w:asciiTheme="minorHAnsi" w:hAnsiTheme="minorHAnsi"/>
+              <w:noProof/>
+              <w:kern w:val="2"/>
+              <w:sz w:val="24"/>
+              <w:szCs w:val="24"/>
+              <w14:ligatures w14:val="standardContextual"/>
+            </w:rPr>
+          </w:pPr>
+          <w:hyperlink w:anchor="_Toc165145672" w:history="1">
+            <w:r>
+              <w:rPr>
+                <w:rStyle w:val="Hyperlink"/>
+                <w:noProof/>
+              </w:rPr>
+              <w:t>Case (2): 1200MW: Power flow from (B) to (A): Net(B) is rectifier(+10%) and Net(A) is inverter (-10%):</w:t>
+            </w:r>
+            <w:r>
+              <w:rPr>
+                <w:noProof/>
+                <w:webHidden/>
+              </w:rPr>
+              <w:tab/>
+            </w:r>
+            <w:r>
+              <w:rPr>
+                <w:noProof/>
+                <w:webHidden/>
+              </w:rPr>
+              <w:fldChar w:fldCharType="begin"/>
+            </w:r>
+            <w:r>
+              <w:rPr>
+                <w:noProof/>
+                <w:webHidden/>
+              </w:rPr>
+              <w:instrText xml:space="preserve"> PAGEREF _Toc165145672 \h </w:instrText>
+            </w:r>
+            <w:r>
+              <w:rPr>
+                <w:noProof/>
+                <w:webHidden/>
+              </w:rPr>
+            </w:r>
+            <w:r>
+              <w:rPr>
+                <w:noProof/>
+                <w:webHidden/>
+              </w:rPr>
+              <w:fldChar w:fldCharType="separate"/>
+            </w:r>
+            <w:r>
+              <w:rPr>
+                <w:noProof/>
+                <w:webHidden/>
+              </w:rPr>
+              <w:t>6</w:t>
+            </w:r>
+            <w:r>
+              <w:rPr>
+                <w:noProof/>
+                <w:webHidden/>
+              </w:rPr>
+              <w:fldChar w:fldCharType="end"/>
+            </w:r>
+          </w:hyperlink>
+        </w:p>
+        <w:p>
+          <w:pPr>
+            <w:pStyle w:val="TOC3"/>
+            <w:tabs>
+              <w:tab w:val="right" w:leader="dot" w:pos="10070"/>
+            </w:tabs>
+            <w:rPr>
+              <w:rFonts w:asciiTheme="minorHAnsi" w:hAnsiTheme="minorHAnsi"/>
+              <w:noProof/>
+              <w:kern w:val="2"/>
+              <w:sz w:val="24"/>
+              <w:szCs w:val="24"/>
+              <w14:ligatures w14:val="standardContextual"/>
+            </w:rPr>
+          </w:pPr>
+          <w:hyperlink w:anchor="_Toc165145673" w:history="1">
+            <w:r>
+              <w:rPr>
+                <w:rStyle w:val="Hyperlink"/>
+                <w:noProof/>
+              </w:rPr>
+              <w:t>Case (3): 1600MW: Power flow from (A) to (B): Net(A) is rectifier(2.5% voltage swell) and Net(B) is inverter:</w:t>
+            </w:r>
+            <w:r>
+              <w:rPr>
+                <w:noProof/>
+                <w:webHidden/>
+              </w:rPr>
+              <w:tab/>
+            </w:r>
+            <w:r>
+              <w:rPr>
+                <w:noProof/>
+                <w:webHidden/>
+              </w:rPr>
+              <w:fldChar w:fldCharType="begin"/>
+            </w:r>
+            <w:r>
+              <w:rPr>
+                <w:noProof/>
+                <w:webHidden/>
+              </w:rPr>
+              <w:instrText xml:space="preserve"> PAGEREF _Toc165145673 \h </w:instrText>
+            </w:r>
+            <w:r>
+              <w:rPr>
+                <w:noProof/>
+                <w:webHidden/>
+              </w:rPr>
+            </w:r>
+            <w:r>
+              <w:rPr>
+                <w:noProof/>
+                <w:webHidden/>
+              </w:rPr>
+              <w:fldChar w:fldCharType="separate"/>
+            </w:r>
+            <w:r>
+              <w:rPr>
+                <w:noProof/>
+                <w:webHidden/>
+              </w:rPr>
+              <w:t>7</w:t>
+            </w:r>
+            <w:r>
+              <w:rPr>
+                <w:noProof/>
+                <w:webHidden/>
+              </w:rPr>
+              <w:fldChar w:fldCharType="end"/>
+            </w:r>
+          </w:hyperlink>
+        </w:p>
+        <w:p>
+          <w:pPr>
+            <w:pStyle w:val="TOC1"/>
+            <w:tabs>
+              <w:tab w:val="right" w:leader="dot" w:pos="10070"/>
+            </w:tabs>
+            <w:rPr>
+              <w:rFonts w:asciiTheme="minorHAnsi" w:hAnsiTheme="minorHAnsi"/>
+              <w:noProof/>
+              <w:kern w:val="2"/>
+              <w:sz w:val="24"/>
+              <w:szCs w:val="24"/>
+              <w14:ligatures w14:val="standardContextual"/>
+            </w:rPr>
+          </w:pPr>
+          <w:hyperlink w:anchor="_Toc165145674" w:history="1">
+            <w:r>
+              <w:rPr>
+                <w:rStyle w:val="Hyperlink"/>
+                <w:noProof/>
+              </w:rPr>
+              <w:t>III. Twelve-Pulse Model:</w:t>
+            </w:r>
+            <w:r>
+              <w:rPr>
+                <w:noProof/>
+                <w:webHidden/>
+              </w:rPr>
+              <w:tab/>
+            </w:r>
+            <w:r>
+              <w:rPr>
+                <w:noProof/>
+                <w:webHidden/>
+              </w:rPr>
+              <w:fldChar w:fldCharType="begin"/>
+            </w:r>
+            <w:r>
+              <w:rPr>
+                <w:noProof/>
+                <w:webHidden/>
+              </w:rPr>
+              <w:instrText xml:space="preserve"> PAGEREF _Toc165145674 \h </w:instrText>
+            </w:r>
+            <w:r>
+              <w:rPr>
+                <w:noProof/>
+                <w:webHidden/>
+              </w:rPr>
+            </w:r>
+            <w:r>
+              <w:rPr>
+                <w:noProof/>
+                <w:webHidden/>
+              </w:rPr>
+              <w:fldChar w:fldCharType="separate"/>
+            </w:r>
+            <w:r>
+              <w:rPr>
+                <w:noProof/>
+                <w:webHidden/>
+              </w:rPr>
+              <w:t>8</w:t>
+            </w:r>
+            <w:r>
+              <w:rPr>
+                <w:noProof/>
+                <w:webHidden/>
+              </w:rPr>
+              <w:fldChar w:fldCharType="end"/>
+            </w:r>
+          </w:hyperlink>
+        </w:p>
+        <w:p>
+          <w:pPr>
+            <w:pStyle w:val="TOC2"/>
+            <w:tabs>
+              <w:tab w:val="right" w:leader="dot" w:pos="10070"/>
+            </w:tabs>
+            <w:rPr>
+              <w:rFonts w:asciiTheme="minorHAnsi" w:hAnsiTheme="minorHAnsi"/>
+              <w:noProof/>
+              <w:kern w:val="2"/>
+              <w:sz w:val="24"/>
+              <w:szCs w:val="24"/>
+              <w14:ligatures w14:val="standardContextual"/>
+            </w:rPr>
+          </w:pPr>
+          <w:hyperlink w:anchor="_Toc165145675" w:history="1">
+            <w:r>
+              <w:rPr>
+                <w:rStyle w:val="Hyperlink"/>
+                <w:noProof/>
+              </w:rPr>
+              <w:t>Question (C):</w:t>
+            </w:r>
+            <w:r>
+              <w:rPr>
+                <w:noProof/>
+                <w:webHidden/>
+              </w:rPr>
+              <w:tab/>
+            </w:r>
+            <w:r>
+              <w:rPr>
+                <w:noProof/>
+                <w:webHidden/>
+              </w:rPr>
+              <w:fldChar w:fldCharType="begin"/>
+            </w:r>
+            <w:r>
+              <w:rPr>
+                <w:noProof/>
+                <w:webHidden/>
+              </w:rPr>
+              <w:instrText xml:space="preserve"> PAGEREF _Toc165145675 \h </w:instrText>
+            </w:r>
+            <w:r>
+              <w:rPr>
+                <w:noProof/>
+                <w:webHidden/>
+              </w:rPr>
+            </w:r>
+            <w:r>
+              <w:rPr>
+                <w:noProof/>
+                <w:webHidden/>
+              </w:rPr>
+              <w:fldChar w:fldCharType="separate"/>
+            </w:r>
+            <w:r>
+              <w:rPr>
+                <w:noProof/>
+                <w:webHidden/>
+              </w:rPr>
+              <w:t>8</w:t>
+            </w:r>
+            <w:r>
+              <w:rPr>
+                <w:noProof/>
+                <w:webHidden/>
+              </w:rPr>
+              <w:fldChar w:fldCharType="end"/>
+            </w:r>
+          </w:hyperlink>
+        </w:p>
+        <w:p>
+          <w:pPr>
+            <w:pStyle w:val="TOC3"/>
+            <w:tabs>
+              <w:tab w:val="right" w:leader="dot" w:pos="10070"/>
+            </w:tabs>
+            <w:rPr>
+              <w:rFonts w:asciiTheme="minorHAnsi" w:hAnsiTheme="minorHAnsi"/>
+              <w:noProof/>
+              <w:kern w:val="2"/>
+              <w:sz w:val="24"/>
+              <w:szCs w:val="24"/>
+              <w14:ligatures w14:val="standardContextual"/>
+            </w:rPr>
+          </w:pPr>
+          <w:hyperlink w:anchor="_Toc165145676" w:history="1">
+            <w:r>
+              <w:rPr>
+                <w:rStyle w:val="Hyperlink"/>
+                <w:noProof/>
+              </w:rPr>
+              <w:t>Model Screenshot:</w:t>
+            </w:r>
+            <w:r>
+              <w:rPr>
+                <w:noProof/>
+                <w:webHidden/>
+              </w:rPr>
+              <w:tab/>
+            </w:r>
+            <w:r>
+              <w:rPr>
+                <w:noProof/>
+                <w:webHidden/>
+              </w:rPr>
+              <w:fldChar w:fldCharType="begin"/>
+            </w:r>
+            <w:r>
+              <w:rPr>
+                <w:noProof/>
+                <w:webHidden/>
+              </w:rPr>
+              <w:instrText xml:space="preserve"> PAGEREF _Toc165145676 \h </w:instrText>
+            </w:r>
+            <w:r>
+              <w:rPr>
+                <w:noProof/>
+                <w:webHidden/>
+              </w:rPr>
+            </w:r>
+            <w:r>
+              <w:rPr>
+                <w:noProof/>
+                <w:webHidden/>
+              </w:rPr>
+              <w:fldChar w:fldCharType="separate"/>
+            </w:r>
+            <w:r>
+              <w:rPr>
+                <w:noProof/>
+                <w:webHidden/>
+              </w:rPr>
+              <w:t>8</w:t>
+            </w:r>
+            <w:r>
+              <w:rPr>
+                <w:noProof/>
+                <w:webHidden/>
+              </w:rPr>
+              <w:fldChar w:fldCharType="end"/>
+            </w:r>
+          </w:hyperlink>
+        </w:p>
+        <w:p>
+          <w:pPr>
+            <w:pStyle w:val="TOC3"/>
+            <w:tabs>
+              <w:tab w:val="right" w:leader="dot" w:pos="10070"/>
+            </w:tabs>
+            <w:rPr>
+              <w:rFonts w:asciiTheme="minorHAnsi" w:hAnsiTheme="minorHAnsi"/>
+              <w:noProof/>
+              <w:kern w:val="2"/>
+              <w:sz w:val="24"/>
+              <w:szCs w:val="24"/>
+              <w14:ligatures w14:val="standardContextual"/>
+            </w:rPr>
+          </w:pPr>
+          <w:hyperlink w:anchor="_Toc165145677" w:history="1">
+            <w:r>
+              <w:rPr>
+                <w:rStyle w:val="Hyperlink"/>
+                <w:noProof/>
+              </w:rPr>
+              <w:t>Case (1): Power flow from (A) to (B): Net(A) is rectifier and Net(B) is inverter:</w:t>
+            </w:r>
+            <w:r>
+              <w:rPr>
+                <w:noProof/>
+                <w:webHidden/>
+              </w:rPr>
+              <w:tab/>
+            </w:r>
+            <w:r>
+              <w:rPr>
+                <w:noProof/>
+                <w:webHidden/>
+              </w:rPr>
+              <w:fldChar w:fldCharType="begin"/>
+            </w:r>
+            <w:r>
+              <w:rPr>
+                <w:noProof/>
+                <w:webHidden/>
+              </w:rPr>
+              <w:instrText xml:space="preserve"> PAGEREF _Toc165145677 \h </w:instrText>
+            </w:r>
+            <w:r>
+              <w:rPr>
+                <w:noProof/>
+                <w:webHidden/>
+              </w:rPr>
+            </w:r>
+            <w:r>
+              <w:rPr>
+                <w:noProof/>
+                <w:webHidden/>
+              </w:rPr>
+              <w:fldChar w:fldCharType="separate"/>
+            </w:r>
+            <w:r>
+              <w:rPr>
+                <w:noProof/>
+                <w:webHidden/>
+              </w:rPr>
+              <w:t>8</w:t>
+            </w:r>
+            <w:r>
+              <w:rPr>
+                <w:noProof/>
+                <w:webHidden/>
+              </w:rPr>
+              <w:fldChar w:fldCharType="end"/>
+            </w:r>
+          </w:hyperlink>
+        </w:p>
+        <w:p>
+          <w:pPr>
+            <w:pStyle w:val="TOC3"/>
+            <w:tabs>
+              <w:tab w:val="right" w:leader="dot" w:pos="10070"/>
+            </w:tabs>
+            <w:rPr>
+              <w:rFonts w:asciiTheme="minorHAnsi" w:hAnsiTheme="minorHAnsi"/>
+              <w:noProof/>
+              <w:kern w:val="2"/>
+              <w:sz w:val="24"/>
+              <w:szCs w:val="24"/>
+              <w14:ligatures w14:val="standardContextual"/>
+            </w:rPr>
+          </w:pPr>
+          <w:hyperlink w:anchor="_Toc165145678" w:history="1">
+            <w:r>
+              <w:rPr>
+                <w:rStyle w:val="Hyperlink"/>
+                <w:noProof/>
+              </w:rPr>
+              <w:t>Case (2): 1200MW: Power flow from (B) to (A): Net(B) is rectifier(+10%) and Net(A) is inverter (-10%):</w:t>
+            </w:r>
+            <w:r>
+              <w:rPr>
+                <w:noProof/>
+                <w:webHidden/>
+              </w:rPr>
+              <w:tab/>
+            </w:r>
+            <w:r>
+              <w:rPr>
+                <w:noProof/>
+                <w:webHidden/>
+              </w:rPr>
+              <w:fldChar w:fldCharType="begin"/>
+            </w:r>
+            <w:r>
+              <w:rPr>
+                <w:noProof/>
+                <w:webHidden/>
+              </w:rPr>
+              <w:instrText xml:space="preserve"> PAGEREF _Toc165145678 \h </w:instrText>
+            </w:r>
+            <w:r>
+              <w:rPr>
+                <w:noProof/>
+                <w:webHidden/>
+              </w:rPr>
+            </w:r>
+            <w:r>
+              <w:rPr>
+                <w:noProof/>
+                <w:webHidden/>
+              </w:rPr>
+              <w:fldChar w:fldCharType="separate"/>
+            </w:r>
+            <w:r>
+              <w:rPr>
+                <w:noProof/>
+                <w:webHidden/>
+              </w:rPr>
+              <w:t>9</w:t>
+            </w:r>
+            <w:r>
+              <w:rPr>
+                <w:noProof/>
+                <w:webHidden/>
+              </w:rPr>
+              <w:fldChar w:fldCharType="end"/>
+            </w:r>
+          </w:hyperlink>
+        </w:p>
+        <w:p>
+          <w:pPr>
+            <w:pStyle w:val="TOC3"/>
+            <w:tabs>
+              <w:tab w:val="right" w:leader="dot" w:pos="10070"/>
+            </w:tabs>
+            <w:rPr>
+              <w:rFonts w:asciiTheme="minorHAnsi" w:hAnsiTheme="minorHAnsi"/>
+              <w:noProof/>
+              <w:kern w:val="2"/>
+              <w:sz w:val="24"/>
+              <w:szCs w:val="24"/>
+              <w14:ligatures w14:val="standardContextual"/>
+            </w:rPr>
+          </w:pPr>
+          <w:hyperlink w:anchor="_Toc165145679" w:history="1">
+            <w:r>
+              <w:rPr>
+                <w:rStyle w:val="Hyperlink"/>
+                <w:noProof/>
+              </w:rPr>
+              <w:t>Case (3): 1600MW: Power flow from (A) to (B): Net(A) is rectifier(2.5% voltage swell) and Net(B) is inverter:</w:t>
+            </w:r>
+            <w:r>
+              <w:rPr>
+                <w:noProof/>
+                <w:webHidden/>
+              </w:rPr>
+              <w:tab/>
+            </w:r>
+            <w:r>
+              <w:rPr>
+                <w:noProof/>
+                <w:webHidden/>
+              </w:rPr>
+              <w:fldChar w:fldCharType="begin"/>
+            </w:r>
+            <w:r>
+              <w:rPr>
+                <w:noProof/>
+                <w:webHidden/>
+              </w:rPr>
+              <w:instrText xml:space="preserve"> PAGEREF _Toc165145679 \h </w:instrText>
+            </w:r>
+            <w:r>
+              <w:rPr>
+                <w:noProof/>
+                <w:webHidden/>
+              </w:rPr>
+            </w:r>
+            <w:r>
+              <w:rPr>
+                <w:noProof/>
+                <w:webHidden/>
+              </w:rPr>
+              <w:fldChar w:fldCharType="separate"/>
+            </w:r>
+            <w:r>
+              <w:rPr>
+                <w:noProof/>
+                <w:webHidden/>
+              </w:rPr>
+              <w:t>10</w:t>
+            </w:r>
+            <w:r>
+              <w:rPr>
+                <w:noProof/>
+                <w:webHidden/>
+              </w:rPr>
+              <w:fldChar w:fldCharType="end"/>
+            </w:r>
+          </w:hyperlink>
+        </w:p>
+        <w:p>
+          <w:pPr>
+            <w:pStyle w:val="TOC1"/>
+            <w:tabs>
+              <w:tab w:val="right" w:leader="dot" w:pos="10070"/>
+            </w:tabs>
+            <w:rPr>
+              <w:rFonts w:asciiTheme="minorHAnsi" w:hAnsiTheme="minorHAnsi"/>
+              <w:noProof/>
+              <w:kern w:val="2"/>
+              <w:sz w:val="24"/>
+              <w:szCs w:val="24"/>
+              <w14:ligatures w14:val="standardContextual"/>
+            </w:rPr>
+          </w:pPr>
+          <w:hyperlink w:anchor="_Toc165145680" w:history="1">
+            <w:r>
+              <w:rPr>
+                <w:rStyle w:val="Hyperlink"/>
+                <w:noProof/>
+              </w:rPr>
+              <w:t>IV. Comparison:</w:t>
+            </w:r>
+            <w:r>
+              <w:rPr>
+                <w:noProof/>
+                <w:webHidden/>
+              </w:rPr>
+              <w:tab/>
+            </w:r>
+            <w:r>
+              <w:rPr>
+                <w:noProof/>
+                <w:webHidden/>
+              </w:rPr>
+              <w:fldChar w:fldCharType="begin"/>
+            </w:r>
+            <w:r>
+              <w:rPr>
+                <w:noProof/>
+                <w:webHidden/>
+              </w:rPr>
+              <w:instrText xml:space="preserve"> PAGEREF _Toc165145680 \h </w:instrText>
+            </w:r>
+            <w:r>
+              <w:rPr>
+                <w:noProof/>
+                <w:webHidden/>
+              </w:rPr>
+            </w:r>
+            <w:r>
+              <w:rPr>
+                <w:noProof/>
+                <w:webHidden/>
+              </w:rPr>
+              <w:fldChar w:fldCharType="separate"/>
+            </w:r>
+            <w:r>
+              <w:rPr>
+                <w:noProof/>
+                <w:webHidden/>
+              </w:rPr>
+              <w:t>11</w:t>
+            </w:r>
+            <w:r>
+              <w:rPr>
+                <w:noProof/>
+                <w:webHidden/>
+              </w:rPr>
+              <w:fldChar w:fldCharType="end"/>
+            </w:r>
+          </w:hyperlink>
+        </w:p>
+        <w:p>
+          <w:pPr>
+            <w:pStyle w:val="TOC3"/>
+            <w:tabs>
+              <w:tab w:val="right" w:leader="dot" w:pos="10070"/>
+            </w:tabs>
+            <w:rPr>
+              <w:rFonts w:asciiTheme="minorHAnsi" w:hAnsiTheme="minorHAnsi"/>
+              <w:noProof/>
+              <w:kern w:val="2"/>
+              <w:sz w:val="24"/>
+              <w:szCs w:val="24"/>
+              <w14:ligatures w14:val="standardContextual"/>
+            </w:rPr>
+          </w:pPr>
+          <w:hyperlink w:anchor="_Toc165145681" w:history="1">
+            <w:r>
+              <w:rPr>
+                <w:rStyle w:val="Hyperlink"/>
+                <w:noProof/>
+              </w:rPr>
+              <w:t>Question (D):</w:t>
+            </w:r>
+            <w:r>
+              <w:rPr>
+                <w:noProof/>
+                <w:webHidden/>
+              </w:rPr>
+              <w:tab/>
+            </w:r>
+            <w:r>
+              <w:rPr>
+                <w:noProof/>
+                <w:webHidden/>
+              </w:rPr>
+              <w:fldChar w:fldCharType="begin"/>
+            </w:r>
+            <w:r>
+              <w:rPr>
+                <w:noProof/>
+                <w:webHidden/>
+              </w:rPr>
+              <w:instrText xml:space="preserve"> PAGEREF _Toc165145681 \h </w:instrText>
+            </w:r>
+            <w:r>
+              <w:rPr>
+                <w:noProof/>
+                <w:webHidden/>
+              </w:rPr>
+            </w:r>
+            <w:r>
+              <w:rPr>
+                <w:noProof/>
+                <w:webHidden/>
+              </w:rPr>
+              <w:fldChar w:fldCharType="separate"/>
+            </w:r>
+            <w:r>
+              <w:rPr>
+                <w:noProof/>
+                <w:webHidden/>
+              </w:rPr>
+              <w:t>11</w:t>
+            </w:r>
+            <w:r>
+              <w:rPr>
+                <w:noProof/>
+                <w:webHidden/>
+              </w:rPr>
+              <w:fldChar w:fldCharType="end"/>
+            </w:r>
+          </w:hyperlink>
+        </w:p>
+        <w:p>
+          <w:pPr>
+            <w:pStyle w:val="TOC1"/>
+            <w:tabs>
+              <w:tab w:val="right" w:leader="dot" w:pos="10070"/>
+            </w:tabs>
+            <w:rPr>
+              <w:rFonts w:asciiTheme="minorHAnsi" w:hAnsiTheme="minorHAnsi"/>
+              <w:noProof/>
+              <w:kern w:val="2"/>
+              <w:sz w:val="24"/>
+              <w:szCs w:val="24"/>
+              <w14:ligatures w14:val="standardContextual"/>
+            </w:rPr>
+          </w:pPr>
+          <w:hyperlink w:anchor="_Toc165145682" w:history="1">
+            <w:r>
+              <w:rPr>
+                <w:rStyle w:val="Hyperlink"/>
+                <w:noProof/>
+              </w:rPr>
+              <w:t>V. Attachments:</w:t>
+            </w:r>
+            <w:r>
+              <w:rPr>
+                <w:noProof/>
+                <w:webHidden/>
+              </w:rPr>
+              <w:tab/>
+            </w:r>
+            <w:r>
+              <w:rPr>
+                <w:noProof/>
+                <w:webHidden/>
+              </w:rPr>
+              <w:fldChar w:fldCharType="begin"/>
+            </w:r>
+            <w:r>
+              <w:rPr>
+                <w:noProof/>
+                <w:webHidden/>
+              </w:rPr>
+              <w:instrText xml:space="preserve"> PAGEREF _Toc165145682 \h </w:instrText>
+            </w:r>
+            <w:r>
+              <w:rPr>
+                <w:noProof/>
+                <w:webHidden/>
+              </w:rPr>
+            </w:r>
+            <w:r>
+              <w:rPr>
+                <w:noProof/>
+                <w:webHidden/>
+              </w:rPr>
+              <w:fldChar w:fldCharType="separate"/>
+            </w:r>
+            <w:r>
+              <w:rPr>
+                <w:noProof/>
+                <w:webHidden/>
+              </w:rPr>
+              <w:t>12</w:t>
+            </w:r>
+            <w:r>
+              <w:rPr>
+                <w:noProof/>
+                <w:webHidden/>
+              </w:rPr>
+              <w:fldChar w:fldCharType="end"/>
+            </w:r>
+          </w:hyperlink>
+        </w:p>
+        <w:p>
+          <w:r>
+            <w:rPr>
+              <w:b/>
+              <w:bCs/>
+              <w:noProof/>
+            </w:rPr>
+            <w:fldChar w:fldCharType="end"/>
+          </w:r>
+        </w:p>
+      </w:sdtContent>
+    </w:sdt>
+    <w:p>
+      <w:pPr>
+        <w:spacing w:after="160" w:line="259" w:lineRule="auto"/>
+        <w:jc w:val="left"/>
         <w:rPr>
           <w:sz w:val="40"/>
           <w:szCs w:val="40"/>
         </w:rPr>
       </w:pPr>
-    </w:p>
-    <w:p>
-      <w:pPr>
-        <w:pStyle w:val="NoSpacing"/>
-        <w:numPr>
-          <w:ilvl w:val="0"/>
-          <w:numId w:val="0"/>
-        </w:numPr>
-        <w:jc w:val="center"/>
+      <w:r>
         <w:rPr>
           <w:sz w:val="40"/>
           <w:szCs w:val="40"/>
         </w:rPr>
-      </w:pPr>
-    </w:p>
-    <w:p>
-      <w:pPr>
-        <w:pStyle w:val="NoSpacing"/>
-        <w:numPr>
-          <w:ilvl w:val="0"/>
-          <w:numId w:val="0"/>
-        </w:numPr>
-        <w:jc w:val="center"/>
+        <w:br w:type="page"/>
+      </w:r>
+    </w:p>
+    <w:p>
+      <w:pPr>
+        <w:spacing w:after="160" w:line="259" w:lineRule="auto"/>
+        <w:jc w:val="left"/>
         <w:rPr>
           <w:sz w:val="40"/>
           <w:szCs w:val="40"/>
@@ -74,277 +1517,13 @@
     </w:p>
     <w:p>
       <w:pPr>
-        <w:pStyle w:val="NoSpacing"/>
-        <w:numPr>
-          <w:ilvl w:val="0"/>
-          <w:numId w:val="0"/>
-        </w:numPr>
-        <w:jc w:val="center"/>
-        <w:rPr>
-          <w:sz w:val="40"/>
-          <w:szCs w:val="40"/>
-        </w:rPr>
-      </w:pPr>
-    </w:p>
-    <w:p>
-      <w:pPr>
-        <w:pStyle w:val="NoSpacing"/>
-        <w:numPr>
-          <w:ilvl w:val="0"/>
-          <w:numId w:val="0"/>
-        </w:numPr>
-        <w:jc w:val="center"/>
-        <w:rPr>
-          <w:sz w:val="40"/>
-          <w:szCs w:val="40"/>
-        </w:rPr>
-      </w:pPr>
-      <w:r>
-        <w:rPr>
-          <w:sz w:val="40"/>
-          <w:szCs w:val="40"/>
-        </w:rPr>
-        <w:t xml:space="preserve">Name: </w:t>
-      </w:r>
-      <w:r>
-        <w:rPr>
-          <w:sz w:val="40"/>
-          <w:szCs w:val="40"/>
-        </w:rPr>
-        <w:t xml:space="preserve">Tasneem </w:t>
-      </w:r>
-      <w:r>
-        <w:rPr>
-          <w:sz w:val="40"/>
-          <w:szCs w:val="40"/>
-        </w:rPr>
-        <w:t>Mansour</w:t>
-      </w:r>
-      <w:r>
-        <w:rPr>
-          <w:sz w:val="40"/>
-          <w:szCs w:val="40"/>
-        </w:rPr>
-        <w:t xml:space="preserve"> Mansour Mansour Farag</w:t>
-      </w:r>
-    </w:p>
-    <w:p>
-      <w:pPr>
-        <w:pStyle w:val="NoSpacing"/>
-        <w:numPr>
-          <w:ilvl w:val="0"/>
-          <w:numId w:val="0"/>
-        </w:numPr>
-        <w:jc w:val="center"/>
-        <w:rPr>
-          <w:sz w:val="40"/>
-          <w:szCs w:val="40"/>
-        </w:rPr>
-      </w:pPr>
-      <w:r>
-        <w:rPr>
-          <w:sz w:val="40"/>
-          <w:szCs w:val="40"/>
-        </w:rPr>
-        <w:t xml:space="preserve">ID: </w:t>
-      </w:r>
-      <w:r>
-        <w:rPr>
-          <w:sz w:val="40"/>
-          <w:szCs w:val="40"/>
-        </w:rPr>
-        <w:t>19015538</w:t>
-      </w:r>
-    </w:p>
-    <w:p>
-      <w:pPr>
-        <w:pStyle w:val="NoSpacing"/>
-        <w:numPr>
-          <w:ilvl w:val="0"/>
-          <w:numId w:val="0"/>
-        </w:numPr>
-        <w:jc w:val="center"/>
-        <w:rPr>
-          <w:sz w:val="40"/>
-          <w:szCs w:val="40"/>
-        </w:rPr>
-      </w:pPr>
-      <w:r>
-        <w:rPr>
-          <w:sz w:val="40"/>
-          <w:szCs w:val="40"/>
-        </w:rPr>
-        <w:t>Professor: Dr. Ahmed Abbas Elserougi</w:t>
-      </w:r>
-    </w:p>
-    <w:p>
-      <w:pPr>
-        <w:pStyle w:val="NoSpacing"/>
-        <w:numPr>
-          <w:ilvl w:val="0"/>
-          <w:numId w:val="0"/>
-        </w:numPr>
-        <w:jc w:val="center"/>
-        <w:rPr>
-          <w:sz w:val="40"/>
-          <w:szCs w:val="40"/>
-        </w:rPr>
-      </w:pPr>
-      <w:r>
-        <w:rPr>
-          <w:sz w:val="40"/>
-          <w:szCs w:val="40"/>
-        </w:rPr>
-        <w:t xml:space="preserve">Subject Name: </w:t>
-      </w:r>
-      <w:r>
-        <w:rPr>
-          <w:sz w:val="40"/>
-          <w:szCs w:val="40"/>
-        </w:rPr>
-        <w:t>HV</w:t>
-      </w:r>
-      <w:r>
-        <w:rPr>
-          <w:sz w:val="40"/>
-          <w:szCs w:val="40"/>
-        </w:rPr>
-        <w:t>D</w:t>
-      </w:r>
-      <w:r>
-        <w:rPr>
-          <w:sz w:val="40"/>
-          <w:szCs w:val="40"/>
-        </w:rPr>
-        <w:t>C</w:t>
-      </w:r>
-    </w:p>
-    <w:p>
-      <w:pPr>
-        <w:pStyle w:val="NoSpacing"/>
-        <w:numPr>
-          <w:ilvl w:val="0"/>
-          <w:numId w:val="0"/>
-        </w:numPr>
-        <w:jc w:val="center"/>
-        <w:rPr>
-          <w:sz w:val="40"/>
-          <w:szCs w:val="40"/>
-        </w:rPr>
-      </w:pPr>
-      <w:r>
-        <w:rPr>
-          <w:sz w:val="40"/>
-          <w:szCs w:val="40"/>
-        </w:rPr>
-        <w:t xml:space="preserve">Subject Code: </w:t>
-      </w:r>
-      <w:r>
-        <w:rPr>
-          <w:sz w:val="40"/>
-          <w:szCs w:val="40"/>
-        </w:rPr>
-        <w:t>EEP 4</w:t>
-      </w:r>
-      <w:r>
-        <w:rPr>
-          <w:sz w:val="40"/>
-          <w:szCs w:val="40"/>
-        </w:rPr>
-        <w:t>24</w:t>
-      </w:r>
-    </w:p>
-    <w:p>
-      <w:pPr>
-        <w:pStyle w:val="NoSpacing"/>
-        <w:numPr>
-          <w:ilvl w:val="0"/>
-          <w:numId w:val="0"/>
-        </w:numPr>
-        <w:ind w:left="360"/>
-        <w:jc w:val="center"/>
-        <w:rPr>
-          <w:sz w:val="40"/>
-          <w:szCs w:val="40"/>
-        </w:rPr>
-      </w:pPr>
-    </w:p>
-    <w:p>
-      <w:pPr>
-        <w:pStyle w:val="NoSpacing"/>
-        <w:numPr>
-          <w:ilvl w:val="0"/>
-          <w:numId w:val="0"/>
-        </w:numPr>
-        <w:jc w:val="center"/>
-        <w:rPr>
-          <w:sz w:val="40"/>
-          <w:szCs w:val="40"/>
-        </w:rPr>
-      </w:pPr>
-      <w:r>
-        <w:rPr>
-          <w:sz w:val="40"/>
-          <w:szCs w:val="40"/>
-        </w:rPr>
-        <w:t>Assignment</w:t>
-      </w:r>
-      <w:r>
-        <w:rPr>
-          <w:sz w:val="40"/>
-          <w:szCs w:val="40"/>
-        </w:rPr>
-        <w:t xml:space="preserve"> (2)</w:t>
-      </w:r>
-      <w:r>
-        <w:rPr>
-          <w:sz w:val="40"/>
-          <w:szCs w:val="40"/>
-        </w:rPr>
-        <w:t xml:space="preserve"> | </w:t>
-      </w:r>
-      <w:r>
-        <w:rPr>
-          <w:sz w:val="40"/>
-          <w:szCs w:val="40"/>
-        </w:rPr>
-        <w:t xml:space="preserve">Bipolar Point-To-Point HVDC-Link </w:t>
-      </w:r>
-      <w:r>
-        <w:rPr>
-          <w:sz w:val="40"/>
-          <w:szCs w:val="40"/>
-        </w:rPr>
-        <w:t xml:space="preserve">| </w:t>
-      </w:r>
-      <w:r>
-        <w:rPr>
-          <w:sz w:val="40"/>
-          <w:szCs w:val="40"/>
-        </w:rPr>
-        <w:t>MATLAB</w:t>
-      </w:r>
-      <w:r>
-        <w:rPr>
-          <w:sz w:val="40"/>
-          <w:szCs w:val="40"/>
-        </w:rPr>
-        <w:t xml:space="preserve"> Model</w:t>
-      </w:r>
-    </w:p>
-    <w:p>
-      <w:r>
-        <w:br w:type="page"/>
-      </w:r>
-    </w:p>
-    <w:p>
-      <w:pPr>
         <w:pStyle w:val="Heading1"/>
       </w:pPr>
-      <w:r>
-        <w:lastRenderedPageBreak/>
+      <w:bookmarkStart w:id="0" w:name="_Toc165145666"/>
+      <w:r>
         <w:t>I. System Description:</w:t>
       </w:r>
+      <w:bookmarkEnd w:id="0"/>
     </w:p>
     <w:p>
       <w:r>
@@ -369,7 +1548,11 @@
         <w:t>deg</w:t>
       </w:r>
       <w:r>
-        <w:t>. 1:10 Y-Y ideal transformers with zero leakage inductances are employed. Proper smoothing reactors (L</w:t>
+        <w:t>. 1:10 Y-Y ideal transformers with zero leakage inductances are employed. Proper smoothing reactors (</w:t>
+      </w:r>
+      <w:proofErr w:type="spellStart"/>
+      <w:r>
+        <w:t>L</w:t>
       </w:r>
       <w:r>
         <w:rPr>
@@ -377,6 +1560,7 @@
         </w:rPr>
         <w:t>sr</w:t>
       </w:r>
+      <w:proofErr w:type="spellEnd"/>
       <w:r>
         <w:t>) are employed as shown.</w:t>
       </w:r>
@@ -406,7 +1590,7 @@
                     <pic:cNvPicPr/>
                   </pic:nvPicPr>
                   <pic:blipFill>
-                    <a:blip r:embed="rId7"/>
+                    <a:blip r:embed="rId8"/>
                     <a:stretch>
                       <a:fillRect/>
                     </a:stretch>
@@ -436,6 +1620,7 @@
       <w:pPr>
         <w:pStyle w:val="Heading1"/>
       </w:pPr>
+      <w:bookmarkStart w:id="1" w:name="_Toc165145667"/>
       <w:r>
         <w:t>I</w:t>
       </w:r>
@@ -448,14 +1633,17 @@
       <w:r>
         <w:t xml:space="preserve"> Six-Pulse Model:</w:t>
       </w:r>
+      <w:bookmarkEnd w:id="1"/>
     </w:p>
     <w:p>
       <w:pPr>
         <w:pStyle w:val="Heading2"/>
       </w:pPr>
+      <w:bookmarkStart w:id="2" w:name="_Toc165145668"/>
       <w:r>
         <w:t>Question (A):</w:t>
       </w:r>
+      <w:bookmarkEnd w:id="2"/>
     </w:p>
     <w:p>
       <w:pPr>
@@ -632,1087 +1820,6 @@
             <w:rPr>
               <w:rFonts w:ascii="Cambria Math" w:hAnsi="Cambria Math"/>
             </w:rPr>
-            <m:t>∴</m:t>
-          </m:r>
-          <m:r>
-            <w:rPr>
-              <w:rFonts w:ascii="Cambria Math" w:hAnsi="Cambria Math"/>
-            </w:rPr>
-            <m:t>800</m:t>
-          </m:r>
-          <m:r>
-            <w:rPr>
-              <w:rFonts w:ascii="Cambria Math" w:hAnsi="Cambria Math"/>
-            </w:rPr>
-            <m:t>0</m:t>
-          </m:r>
-          <m:r>
-            <w:rPr>
-              <w:rFonts w:ascii="Cambria Math" w:hAnsi="Cambria Math"/>
-            </w:rPr>
-            <m:t>=</m:t>
-          </m:r>
-          <m:sSup>
-            <m:sSupPr>
-              <m:ctrlPr>
-                <w:rPr>
-                  <w:rFonts w:ascii="Cambria Math" w:hAnsi="Cambria Math"/>
-                  <w:i/>
-                </w:rPr>
-              </m:ctrlPr>
-            </m:sSupPr>
-            <m:e>
-              <m:r>
-                <w:rPr>
-                  <w:rFonts w:ascii="Cambria Math" w:hAnsi="Cambria Math"/>
-                </w:rPr>
-                <m:t>Vdor</m:t>
-              </m:r>
-            </m:e>
-            <m:sup>
-              <m:r>
-                <w:rPr>
-                  <w:rFonts w:ascii="Cambria Math" w:hAnsi="Cambria Math"/>
-                </w:rPr>
-                <m:t>2</m:t>
-              </m:r>
-            </m:sup>
-          </m:sSup>
-          <m:r>
-            <w:rPr>
-              <w:rFonts w:ascii="Cambria Math" w:hAnsi="Cambria Math"/>
-            </w:rPr>
-            <m:t xml:space="preserve">-253.81* </m:t>
-          </m:r>
-          <m:r>
-            <w:rPr>
-              <w:rFonts w:ascii="Cambria Math" w:hAnsi="Cambria Math"/>
-            </w:rPr>
-            <m:t>Vdor</m:t>
-          </m:r>
-        </m:oMath>
-      </m:oMathPara>
-    </w:p>
-    <w:p>
-      <m:oMathPara>
-        <m:oMathParaPr>
-          <m:jc m:val="left"/>
-        </m:oMathParaPr>
-        <m:oMath>
-          <m:r>
-            <w:rPr>
-              <w:rFonts w:ascii="Cambria Math" w:hAnsi="Cambria Math"/>
-            </w:rPr>
-            <m:t>∴</m:t>
-          </m:r>
-          <m:r>
-            <w:rPr>
-              <w:rFonts w:ascii="Cambria Math" w:hAnsi="Cambria Math"/>
-            </w:rPr>
-            <m:t>Vdor=282.16KV</m:t>
-          </m:r>
-        </m:oMath>
-      </m:oMathPara>
-    </w:p>
-    <w:p>
-      <m:oMathPara>
-        <m:oMathParaPr>
-          <m:jc m:val="left"/>
-        </m:oMathParaPr>
-        <m:oMath>
-          <m:r>
-            <w:rPr>
-              <w:rFonts w:ascii="Cambria Math" w:hAnsi="Cambria Math"/>
-            </w:rPr>
-            <m:t>Vdo</m:t>
-          </m:r>
-          <m:r>
-            <w:rPr>
-              <w:rFonts w:ascii="Cambria Math" w:hAnsi="Cambria Math"/>
-            </w:rPr>
-            <m:t>r</m:t>
-          </m:r>
-          <m:r>
-            <w:rPr>
-              <w:rFonts w:ascii="Cambria Math" w:hAnsi="Cambria Math"/>
-            </w:rPr>
-            <m:t xml:space="preserve">= </m:t>
-          </m:r>
-          <m:f>
-            <m:fPr>
-              <m:ctrlPr>
-                <w:rPr>
-                  <w:rFonts w:ascii="Cambria Math" w:hAnsi="Cambria Math"/>
-                  <w:i/>
-                </w:rPr>
-              </m:ctrlPr>
-            </m:fPr>
-            <m:num>
-              <m:r>
-                <w:rPr>
-                  <w:rFonts w:ascii="Cambria Math" w:hAnsi="Cambria Math"/>
-                </w:rPr>
-                <m:t>3</m:t>
-              </m:r>
-              <m:rad>
-                <m:radPr>
-                  <m:degHide m:val="1"/>
-                  <m:ctrlPr>
-                    <w:rPr>
-                      <w:rFonts w:ascii="Cambria Math" w:hAnsi="Cambria Math"/>
-                      <w:i/>
-                    </w:rPr>
-                  </m:ctrlPr>
-                </m:radPr>
-                <m:deg/>
-                <m:e>
-                  <m:r>
-                    <w:rPr>
-                      <w:rFonts w:ascii="Cambria Math" w:hAnsi="Cambria Math"/>
-                    </w:rPr>
-                    <m:t>2</m:t>
-                  </m:r>
-                </m:e>
-              </m:rad>
-              <m:r>
-                <w:rPr>
-                  <w:rFonts w:ascii="Cambria Math" w:hAnsi="Cambria Math"/>
-                </w:rPr>
-                <m:t>*2</m:t>
-              </m:r>
-              <m:r>
-                <w:rPr>
-                  <w:rFonts w:ascii="Cambria Math" w:hAnsi="Cambria Math"/>
-                </w:rPr>
-                <m:t>2</m:t>
-              </m:r>
-              <m:r>
-                <w:rPr>
-                  <w:rFonts w:ascii="Cambria Math" w:hAnsi="Cambria Math"/>
-                </w:rPr>
-                <m:t>0</m:t>
-              </m:r>
-            </m:num>
-            <m:den>
-              <m:r>
-                <w:rPr>
-                  <w:rFonts w:ascii="Cambria Math" w:hAnsi="Cambria Math"/>
-                </w:rPr>
-                <m:t>π</m:t>
-              </m:r>
-            </m:den>
-          </m:f>
-          <m:func>
-            <m:funcPr>
-              <m:ctrlPr>
-                <w:rPr>
-                  <w:rFonts w:ascii="Cambria Math" w:hAnsi="Cambria Math"/>
-                </w:rPr>
-              </m:ctrlPr>
-            </m:funcPr>
-            <m:fName>
-              <m:r>
-                <m:rPr>
-                  <m:sty m:val="p"/>
-                </m:rPr>
-                <w:rPr>
-                  <w:rFonts w:ascii="Cambria Math" w:hAnsi="Cambria Math"/>
-                </w:rPr>
-                <m:t>cos</m:t>
-              </m:r>
-            </m:fName>
-            <m:e>
-              <m:r>
-                <w:rPr>
-                  <w:rFonts w:ascii="Cambria Math" w:hAnsi="Cambria Math"/>
-                </w:rPr>
-                <m:t>α</m:t>
-              </m:r>
-            </m:e>
-          </m:func>
-          <m:r>
-            <w:rPr>
-              <w:rFonts w:ascii="Cambria Math" w:hAnsi="Cambria Math"/>
-            </w:rPr>
-            <m:t>=2</m:t>
-          </m:r>
-          <m:r>
-            <w:rPr>
-              <w:rFonts w:ascii="Cambria Math" w:hAnsi="Cambria Math"/>
-            </w:rPr>
-            <m:t>82.16</m:t>
-          </m:r>
-          <m:r>
-            <w:rPr>
-              <w:rFonts w:ascii="Cambria Math" w:hAnsi="Cambria Math"/>
-            </w:rPr>
-            <m:t>KV</m:t>
-          </m:r>
-        </m:oMath>
-      </m:oMathPara>
-    </w:p>
-    <w:p>
-      <m:oMathPara>
-        <m:oMathParaPr>
-          <m:jc m:val="left"/>
-        </m:oMathParaPr>
-        <m:oMath>
-          <m:r>
-            <w:rPr>
-              <w:rFonts w:ascii="Cambria Math" w:hAnsi="Cambria Math"/>
-            </w:rPr>
-            <m:t>∴</m:t>
-          </m:r>
-          <m:r>
-            <w:rPr>
-              <w:rFonts w:ascii="Cambria Math" w:hAnsi="Cambria Math"/>
-            </w:rPr>
-            <m:t>α</m:t>
-          </m:r>
-          <m:r>
-            <w:rPr>
-              <w:rFonts w:ascii="Cambria Math" w:hAnsi="Cambria Math"/>
-            </w:rPr>
-            <m:t>=</m:t>
-          </m:r>
-          <m:r>
-            <w:rPr>
-              <w:rFonts w:ascii="Cambria Math" w:hAnsi="Cambria Math"/>
-            </w:rPr>
-            <m:t>18.25°</m:t>
-          </m:r>
-        </m:oMath>
-      </m:oMathPara>
-    </w:p>
-    <w:p>
-      <m:oMathPara>
-        <m:oMathParaPr>
-          <m:jc m:val="left"/>
-        </m:oMathParaPr>
-        <m:oMath>
-          <m:r>
-            <w:rPr>
-              <w:rFonts w:ascii="Cambria Math" w:hAnsi="Cambria Math"/>
-            </w:rPr>
-            <m:t>∴</m:t>
-          </m:r>
-          <m:r>
-            <w:rPr>
-              <w:rFonts w:ascii="Cambria Math" w:hAnsi="Cambria Math"/>
-            </w:rPr>
-            <m:t>Idc</m:t>
-          </m:r>
-          <m:r>
-            <w:rPr>
-              <w:rFonts w:ascii="Cambria Math" w:hAnsi="Cambria Math"/>
-            </w:rPr>
-            <m:t>=</m:t>
-          </m:r>
-          <m:r>
-            <w:rPr>
-              <w:rFonts w:ascii="Cambria Math" w:hAnsi="Cambria Math"/>
-            </w:rPr>
-            <m:t xml:space="preserve"> </m:t>
-          </m:r>
-          <m:f>
-            <m:fPr>
-              <m:ctrlPr>
-                <w:rPr>
-                  <w:rFonts w:ascii="Cambria Math" w:hAnsi="Cambria Math"/>
-                  <w:i/>
-                </w:rPr>
-              </m:ctrlPr>
-            </m:fPr>
-            <m:num>
-              <m:r>
-                <w:rPr>
-                  <w:rFonts w:ascii="Cambria Math" w:hAnsi="Cambria Math"/>
-                </w:rPr>
-                <m:t>282.16-253.81</m:t>
-              </m:r>
-            </m:num>
-            <m:den>
-              <m:r>
-                <w:rPr>
-                  <w:rFonts w:ascii="Cambria Math" w:hAnsi="Cambria Math"/>
-                </w:rPr>
-                <m:t>10</m:t>
-              </m:r>
-            </m:den>
-          </m:f>
-          <m:r>
-            <w:rPr>
-              <w:rFonts w:ascii="Cambria Math" w:hAnsi="Cambria Math"/>
-            </w:rPr>
-            <m:t>=2.835KA</m:t>
-          </m:r>
-        </m:oMath>
-      </m:oMathPara>
-    </w:p>
-    <w:p>
-      <w:pPr>
-        <w:pStyle w:val="Heading4"/>
-      </w:pPr>
-      <w:r>
-        <w:t>Transferring a power of 1200 MW from side (B) to side (A) during normal operating conditions. Find analytically the suitable firing angle at the rectifier side, and the corresponding dc current. (Assume -10% tapping at inverter side, and +10% tapping rectifier side).</w:t>
-      </w:r>
-    </w:p>
-    <w:p>
-      <m:oMathPara>
-        <m:oMathParaPr>
-          <m:jc m:val="left"/>
-        </m:oMathParaPr>
-        <m:oMath>
-          <m:r>
-            <w:rPr>
-              <w:rFonts w:ascii="Cambria Math" w:hAnsi="Cambria Math"/>
-            </w:rPr>
-            <m:t xml:space="preserve">Vdoi= </m:t>
-          </m:r>
-          <m:f>
-            <m:fPr>
-              <m:ctrlPr>
-                <w:rPr>
-                  <w:rFonts w:ascii="Cambria Math" w:hAnsi="Cambria Math"/>
-                  <w:i/>
-                </w:rPr>
-              </m:ctrlPr>
-            </m:fPr>
-            <m:num>
-              <m:r>
-                <w:rPr>
-                  <w:rFonts w:ascii="Cambria Math" w:hAnsi="Cambria Math"/>
-                </w:rPr>
-                <m:t>3</m:t>
-              </m:r>
-              <m:rad>
-                <m:radPr>
-                  <m:degHide m:val="1"/>
-                  <m:ctrlPr>
-                    <w:rPr>
-                      <w:rFonts w:ascii="Cambria Math" w:hAnsi="Cambria Math"/>
-                      <w:i/>
-                    </w:rPr>
-                  </m:ctrlPr>
-                </m:radPr>
-                <m:deg/>
-                <m:e>
-                  <m:r>
-                    <w:rPr>
-                      <w:rFonts w:ascii="Cambria Math" w:hAnsi="Cambria Math"/>
-                    </w:rPr>
-                    <m:t>2</m:t>
-                  </m:r>
-                </m:e>
-              </m:rad>
-              <m:r>
-                <w:rPr>
-                  <w:rFonts w:ascii="Cambria Math" w:hAnsi="Cambria Math"/>
-                </w:rPr>
-                <m:t>*2</m:t>
-              </m:r>
-              <m:r>
-                <w:rPr>
-                  <w:rFonts w:ascii="Cambria Math" w:hAnsi="Cambria Math"/>
-                </w:rPr>
-                <m:t>2</m:t>
-              </m:r>
-              <m:r>
-                <w:rPr>
-                  <w:rFonts w:ascii="Cambria Math" w:hAnsi="Cambria Math"/>
-                </w:rPr>
-                <m:t>0</m:t>
-              </m:r>
-              <m:r>
-                <w:rPr>
-                  <w:rFonts w:ascii="Cambria Math" w:hAnsi="Cambria Math"/>
-                </w:rPr>
-                <m:t>*</m:t>
-              </m:r>
-              <m:r>
-                <w:rPr>
-                  <w:rFonts w:ascii="Cambria Math" w:hAnsi="Cambria Math"/>
-                </w:rPr>
-                <m:t>0.9</m:t>
-              </m:r>
-            </m:num>
-            <m:den>
-              <m:r>
-                <w:rPr>
-                  <w:rFonts w:ascii="Cambria Math" w:hAnsi="Cambria Math"/>
-                </w:rPr>
-                <m:t>π</m:t>
-              </m:r>
-            </m:den>
-          </m:f>
-          <m:func>
-            <m:funcPr>
-              <m:ctrlPr>
-                <w:rPr>
-                  <w:rFonts w:ascii="Cambria Math" w:hAnsi="Cambria Math"/>
-                </w:rPr>
-              </m:ctrlPr>
-            </m:funcPr>
-            <m:fName>
-              <m:r>
-                <m:rPr>
-                  <m:sty m:val="p"/>
-                </m:rPr>
-                <w:rPr>
-                  <w:rFonts w:ascii="Cambria Math" w:hAnsi="Cambria Math"/>
-                </w:rPr>
-                <m:t>cos</m:t>
-              </m:r>
-            </m:fName>
-            <m:e>
-              <m:r>
-                <w:rPr>
-                  <w:rFonts w:ascii="Cambria Math" w:hAnsi="Cambria Math"/>
-                </w:rPr>
-                <m:t>20</m:t>
-              </m:r>
-            </m:e>
-          </m:func>
-          <m:r>
-            <w:rPr>
-              <w:rFonts w:ascii="Cambria Math" w:hAnsi="Cambria Math"/>
-            </w:rPr>
-            <m:t>=</m:t>
-          </m:r>
-          <m:r>
-            <w:rPr>
-              <w:rFonts w:ascii="Cambria Math" w:hAnsi="Cambria Math"/>
-            </w:rPr>
-            <m:t>2</m:t>
-          </m:r>
-          <m:r>
-            <w:rPr>
-              <w:rFonts w:ascii="Cambria Math" w:hAnsi="Cambria Math"/>
-            </w:rPr>
-            <m:t>51.27</m:t>
-          </m:r>
-          <m:r>
-            <w:rPr>
-              <w:rFonts w:ascii="Cambria Math" w:hAnsi="Cambria Math"/>
-            </w:rPr>
-            <m:t>KV</m:t>
-          </m:r>
-        </m:oMath>
-      </m:oMathPara>
-    </w:p>
-    <w:p>
-      <m:oMathPara>
-        <m:oMathParaPr>
-          <m:jc m:val="left"/>
-        </m:oMathParaPr>
-        <m:oMath>
-          <m:r>
-            <w:rPr>
-              <w:rFonts w:ascii="Cambria Math" w:hAnsi="Cambria Math"/>
-            </w:rPr>
-            <m:t>600</m:t>
-          </m:r>
-          <m:r>
-            <w:rPr>
-              <w:rFonts w:ascii="Cambria Math" w:hAnsi="Cambria Math"/>
-            </w:rPr>
-            <m:t>=Vdor*Idc</m:t>
-          </m:r>
-        </m:oMath>
-      </m:oMathPara>
-    </w:p>
-    <w:p>
-      <m:oMathPara>
-        <m:oMathParaPr>
-          <m:jc m:val="left"/>
-        </m:oMathParaPr>
-        <m:oMath>
-          <m:r>
-            <w:rPr>
-              <w:rFonts w:ascii="Cambria Math" w:hAnsi="Cambria Math"/>
-            </w:rPr>
-            <m:t xml:space="preserve">Idc= </m:t>
-          </m:r>
-          <m:f>
-            <m:fPr>
-              <m:ctrlPr>
-                <w:rPr>
-                  <w:rFonts w:ascii="Cambria Math" w:hAnsi="Cambria Math"/>
-                  <w:i/>
-                </w:rPr>
-              </m:ctrlPr>
-            </m:fPr>
-            <m:num>
-              <m:r>
-                <w:rPr>
-                  <w:rFonts w:ascii="Cambria Math" w:hAnsi="Cambria Math"/>
-                </w:rPr>
-                <m:t>Vdor-2</m:t>
-              </m:r>
-              <m:r>
-                <w:rPr>
-                  <w:rFonts w:ascii="Cambria Math" w:hAnsi="Cambria Math"/>
-                </w:rPr>
-                <m:t>51.27</m:t>
-              </m:r>
-            </m:num>
-            <m:den>
-              <m:r>
-                <w:rPr>
-                  <w:rFonts w:ascii="Cambria Math" w:hAnsi="Cambria Math"/>
-                </w:rPr>
-                <m:t>10</m:t>
-              </m:r>
-            </m:den>
-          </m:f>
-        </m:oMath>
-      </m:oMathPara>
-    </w:p>
-    <w:p>
-      <m:oMathPara>
-        <m:oMathParaPr>
-          <m:jc m:val="left"/>
-        </m:oMathParaPr>
-        <m:oMath>
-          <m:r>
-            <w:rPr>
-              <w:rFonts w:ascii="Cambria Math" w:hAnsi="Cambria Math"/>
-            </w:rPr>
-            <m:t>∴</m:t>
-          </m:r>
-          <m:r>
-            <w:rPr>
-              <w:rFonts w:ascii="Cambria Math" w:hAnsi="Cambria Math"/>
-            </w:rPr>
-            <m:t>6000</m:t>
-          </m:r>
-          <m:r>
-            <w:rPr>
-              <w:rFonts w:ascii="Cambria Math" w:hAnsi="Cambria Math"/>
-            </w:rPr>
-            <m:t>=</m:t>
-          </m:r>
-          <m:sSup>
-            <m:sSupPr>
-              <m:ctrlPr>
-                <w:rPr>
-                  <w:rFonts w:ascii="Cambria Math" w:hAnsi="Cambria Math"/>
-                  <w:i/>
-                </w:rPr>
-              </m:ctrlPr>
-            </m:sSupPr>
-            <m:e>
-              <m:r>
-                <w:rPr>
-                  <w:rFonts w:ascii="Cambria Math" w:hAnsi="Cambria Math"/>
-                </w:rPr>
-                <m:t>Vdor</m:t>
-              </m:r>
-            </m:e>
-            <m:sup>
-              <m:r>
-                <w:rPr>
-                  <w:rFonts w:ascii="Cambria Math" w:hAnsi="Cambria Math"/>
-                </w:rPr>
-                <m:t>2</m:t>
-              </m:r>
-            </m:sup>
-          </m:sSup>
-          <m:r>
-            <w:rPr>
-              <w:rFonts w:ascii="Cambria Math" w:hAnsi="Cambria Math"/>
-            </w:rPr>
-            <m:t>-25</m:t>
-          </m:r>
-          <m:r>
-            <w:rPr>
-              <w:rFonts w:ascii="Cambria Math" w:hAnsi="Cambria Math"/>
-            </w:rPr>
-            <m:t>1.27</m:t>
-          </m:r>
-          <m:r>
-            <w:rPr>
-              <w:rFonts w:ascii="Cambria Math" w:hAnsi="Cambria Math"/>
-            </w:rPr>
-            <m:t>* Vdor</m:t>
-          </m:r>
-        </m:oMath>
-      </m:oMathPara>
-    </w:p>
-    <w:p>
-      <m:oMathPara>
-        <m:oMathParaPr>
-          <m:jc m:val="left"/>
-        </m:oMathParaPr>
-        <m:oMath>
-          <m:r>
-            <w:rPr>
-              <w:rFonts w:ascii="Cambria Math" w:hAnsi="Cambria Math"/>
-            </w:rPr>
-            <w:lastRenderedPageBreak/>
-            <m:t>∴Vdor=2</m:t>
-          </m:r>
-          <m:r>
-            <w:rPr>
-              <w:rFonts w:ascii="Cambria Math" w:hAnsi="Cambria Math"/>
-            </w:rPr>
-            <m:t>73.23</m:t>
-          </m:r>
-          <m:r>
-            <w:rPr>
-              <w:rFonts w:ascii="Cambria Math" w:hAnsi="Cambria Math"/>
-            </w:rPr>
-            <m:t>KV</m:t>
-          </m:r>
-        </m:oMath>
-      </m:oMathPara>
-    </w:p>
-    <w:p>
-      <m:oMathPara>
-        <m:oMathParaPr>
-          <m:jc m:val="left"/>
-        </m:oMathParaPr>
-        <m:oMath>
-          <m:r>
-            <w:rPr>
-              <w:rFonts w:ascii="Cambria Math" w:hAnsi="Cambria Math"/>
-            </w:rPr>
-            <m:t xml:space="preserve">Vdor= </m:t>
-          </m:r>
-          <m:f>
-            <m:fPr>
-              <m:ctrlPr>
-                <w:rPr>
-                  <w:rFonts w:ascii="Cambria Math" w:hAnsi="Cambria Math"/>
-                  <w:i/>
-                </w:rPr>
-              </m:ctrlPr>
-            </m:fPr>
-            <m:num>
-              <m:r>
-                <w:rPr>
-                  <w:rFonts w:ascii="Cambria Math" w:hAnsi="Cambria Math"/>
-                </w:rPr>
-                <m:t>3</m:t>
-              </m:r>
-              <m:rad>
-                <m:radPr>
-                  <m:degHide m:val="1"/>
-                  <m:ctrlPr>
-                    <w:rPr>
-                      <w:rFonts w:ascii="Cambria Math" w:hAnsi="Cambria Math"/>
-                      <w:i/>
-                    </w:rPr>
-                  </m:ctrlPr>
-                </m:radPr>
-                <m:deg/>
-                <m:e>
-                  <m:r>
-                    <w:rPr>
-                      <w:rFonts w:ascii="Cambria Math" w:hAnsi="Cambria Math"/>
-                    </w:rPr>
-                    <m:t>2</m:t>
-                  </m:r>
-                </m:e>
-              </m:rad>
-              <m:r>
-                <w:rPr>
-                  <w:rFonts w:ascii="Cambria Math" w:hAnsi="Cambria Math"/>
-                </w:rPr>
-                <m:t>*2</m:t>
-              </m:r>
-              <m:r>
-                <w:rPr>
-                  <w:rFonts w:ascii="Cambria Math" w:hAnsi="Cambria Math"/>
-                </w:rPr>
-                <m:t>0</m:t>
-              </m:r>
-              <m:r>
-                <w:rPr>
-                  <w:rFonts w:ascii="Cambria Math" w:hAnsi="Cambria Math"/>
-                </w:rPr>
-                <m:t>0</m:t>
-              </m:r>
-              <m:r>
-                <w:rPr>
-                  <w:rFonts w:ascii="Cambria Math" w:hAnsi="Cambria Math"/>
-                </w:rPr>
-                <m:t>*1.1</m:t>
-              </m:r>
-            </m:num>
-            <m:den>
-              <m:r>
-                <w:rPr>
-                  <w:rFonts w:ascii="Cambria Math" w:hAnsi="Cambria Math"/>
-                </w:rPr>
-                <m:t>π</m:t>
-              </m:r>
-            </m:den>
-          </m:f>
-          <m:func>
-            <m:funcPr>
-              <m:ctrlPr>
-                <w:rPr>
-                  <w:rFonts w:ascii="Cambria Math" w:hAnsi="Cambria Math"/>
-                </w:rPr>
-              </m:ctrlPr>
-            </m:funcPr>
-            <m:fName>
-              <m:r>
-                <m:rPr>
-                  <m:sty m:val="p"/>
-                </m:rPr>
-                <w:rPr>
-                  <w:rFonts w:ascii="Cambria Math" w:hAnsi="Cambria Math"/>
-                </w:rPr>
-                <m:t>cos</m:t>
-              </m:r>
-            </m:fName>
-            <m:e>
-              <m:r>
-                <w:rPr>
-                  <w:rFonts w:ascii="Cambria Math" w:hAnsi="Cambria Math"/>
-                </w:rPr>
-                <m:t>α</m:t>
-              </m:r>
-            </m:e>
-          </m:func>
-          <m:r>
-            <w:rPr>
-              <w:rFonts w:ascii="Cambria Math" w:hAnsi="Cambria Math"/>
-            </w:rPr>
-            <m:t>=2</m:t>
-          </m:r>
-          <m:r>
-            <w:rPr>
-              <w:rFonts w:ascii="Cambria Math" w:hAnsi="Cambria Math"/>
-            </w:rPr>
-            <m:t>73.23</m:t>
-          </m:r>
-          <m:r>
-            <w:rPr>
-              <w:rFonts w:ascii="Cambria Math" w:hAnsi="Cambria Math"/>
-            </w:rPr>
-            <m:t>KV</m:t>
-          </m:r>
-        </m:oMath>
-      </m:oMathPara>
-    </w:p>
-    <w:p>
-      <m:oMathPara>
-        <m:oMathParaPr>
-          <m:jc m:val="left"/>
-        </m:oMathParaPr>
-        <m:oMath>
-          <m:r>
-            <w:rPr>
-              <w:rFonts w:ascii="Cambria Math" w:hAnsi="Cambria Math"/>
-            </w:rPr>
-            <m:t>∴α=</m:t>
-          </m:r>
-          <m:r>
-            <w:rPr>
-              <w:rFonts w:ascii="Cambria Math" w:hAnsi="Cambria Math"/>
-            </w:rPr>
-            <m:t>23.13</m:t>
-          </m:r>
-          <m:r>
-            <w:rPr>
-              <w:rFonts w:ascii="Cambria Math" w:hAnsi="Cambria Math"/>
-            </w:rPr>
-            <m:t>°</m:t>
-          </m:r>
-        </m:oMath>
-      </m:oMathPara>
-    </w:p>
-    <w:p>
-      <m:oMathPara>
-        <m:oMathParaPr>
-          <m:jc m:val="left"/>
-        </m:oMathParaPr>
-        <m:oMath>
-          <m:r>
-            <w:rPr>
-              <w:rFonts w:ascii="Cambria Math" w:hAnsi="Cambria Math"/>
-            </w:rPr>
-            <m:t xml:space="preserve">∴Idc= </m:t>
-          </m:r>
-          <m:f>
-            <m:fPr>
-              <m:ctrlPr>
-                <w:rPr>
-                  <w:rFonts w:ascii="Cambria Math" w:hAnsi="Cambria Math"/>
-                  <w:i/>
-                </w:rPr>
-              </m:ctrlPr>
-            </m:fPr>
-            <m:num>
-              <m:r>
-                <w:rPr>
-                  <w:rFonts w:ascii="Cambria Math" w:hAnsi="Cambria Math"/>
-                </w:rPr>
-                <m:t>2</m:t>
-              </m:r>
-              <m:r>
-                <w:rPr>
-                  <w:rFonts w:ascii="Cambria Math" w:hAnsi="Cambria Math"/>
-                </w:rPr>
-                <m:t>73.23</m:t>
-              </m:r>
-              <m:r>
-                <w:rPr>
-                  <w:rFonts w:ascii="Cambria Math" w:hAnsi="Cambria Math"/>
-                </w:rPr>
-                <m:t>-25</m:t>
-              </m:r>
-              <m:r>
-                <w:rPr>
-                  <w:rFonts w:ascii="Cambria Math" w:hAnsi="Cambria Math"/>
-                </w:rPr>
-                <m:t>1.27</m:t>
-              </m:r>
-            </m:num>
-            <m:den>
-              <m:r>
-                <w:rPr>
-                  <w:rFonts w:ascii="Cambria Math" w:hAnsi="Cambria Math"/>
-                </w:rPr>
-                <m:t>10</m:t>
-              </m:r>
-            </m:den>
-          </m:f>
-          <m:r>
-            <w:rPr>
-              <w:rFonts w:ascii="Cambria Math" w:hAnsi="Cambria Math"/>
-            </w:rPr>
-            <m:t>=2.</m:t>
-          </m:r>
-          <m:r>
-            <w:rPr>
-              <w:rFonts w:ascii="Cambria Math" w:hAnsi="Cambria Math"/>
-            </w:rPr>
-            <m:t>196</m:t>
-          </m:r>
-          <m:r>
-            <w:rPr>
-              <w:rFonts w:ascii="Cambria Math" w:hAnsi="Cambria Math"/>
-            </w:rPr>
-            <m:t>KA</m:t>
-          </m:r>
-        </m:oMath>
-      </m:oMathPara>
-    </w:p>
-    <w:p>
-      <w:pPr>
-        <w:pStyle w:val="Heading4"/>
-      </w:pPr>
-      <w:r>
-        <w:t>Transferring a power of 1600MW from side (A) to side (B) during 2.5% voltage swell at network (A).</w:t>
-      </w:r>
-    </w:p>
-    <w:p>
-      <m:oMathPara>
-        <m:oMathParaPr>
-          <m:jc m:val="left"/>
-        </m:oMathParaPr>
-        <m:oMath>
-          <m:r>
-            <w:rPr>
-              <w:rFonts w:ascii="Cambria Math" w:hAnsi="Cambria Math"/>
-            </w:rPr>
-            <m:t xml:space="preserve">Vdoi= </m:t>
-          </m:r>
-          <m:f>
-            <m:fPr>
-              <m:ctrlPr>
-                <w:rPr>
-                  <w:rFonts w:ascii="Cambria Math" w:hAnsi="Cambria Math"/>
-                  <w:i/>
-                </w:rPr>
-              </m:ctrlPr>
-            </m:fPr>
-            <m:num>
-              <m:r>
-                <w:rPr>
-                  <w:rFonts w:ascii="Cambria Math" w:hAnsi="Cambria Math"/>
-                </w:rPr>
-                <m:t>3</m:t>
-              </m:r>
-              <m:rad>
-                <m:radPr>
-                  <m:degHide m:val="1"/>
-                  <m:ctrlPr>
-                    <w:rPr>
-                      <w:rFonts w:ascii="Cambria Math" w:hAnsi="Cambria Math"/>
-                      <w:i/>
-                    </w:rPr>
-                  </m:ctrlPr>
-                </m:radPr>
-                <m:deg/>
-                <m:e>
-                  <m:r>
-                    <w:rPr>
-                      <w:rFonts w:ascii="Cambria Math" w:hAnsi="Cambria Math"/>
-                    </w:rPr>
-                    <m:t>2</m:t>
-                  </m:r>
-                </m:e>
-              </m:rad>
-              <m:r>
-                <w:rPr>
-                  <w:rFonts w:ascii="Cambria Math" w:hAnsi="Cambria Math"/>
-                </w:rPr>
-                <m:t>*20</m:t>
-              </m:r>
-              <m:r>
-                <w:rPr>
-                  <w:rFonts w:ascii="Cambria Math" w:hAnsi="Cambria Math"/>
-                </w:rPr>
-                <m:t>0</m:t>
-              </m:r>
-            </m:num>
-            <m:den>
-              <m:r>
-                <w:rPr>
-                  <w:rFonts w:ascii="Cambria Math" w:hAnsi="Cambria Math"/>
-                </w:rPr>
-                <m:t>π</m:t>
-              </m:r>
-            </m:den>
-          </m:f>
-          <m:func>
-            <m:funcPr>
-              <m:ctrlPr>
-                <w:rPr>
-                  <w:rFonts w:ascii="Cambria Math" w:hAnsi="Cambria Math"/>
-                </w:rPr>
-              </m:ctrlPr>
-            </m:funcPr>
-            <m:fName>
-              <m:r>
-                <m:rPr>
-                  <m:sty m:val="p"/>
-                </m:rPr>
-                <w:rPr>
-                  <w:rFonts w:ascii="Cambria Math" w:hAnsi="Cambria Math"/>
-                </w:rPr>
-                <m:t>cos</m:t>
-              </m:r>
-            </m:fName>
-            <m:e>
-              <m:r>
-                <w:rPr>
-                  <w:rFonts w:ascii="Cambria Math" w:hAnsi="Cambria Math"/>
-                </w:rPr>
-                <m:t>20</m:t>
-              </m:r>
-            </m:e>
-          </m:func>
-          <m:r>
-            <w:rPr>
-              <w:rFonts w:ascii="Cambria Math" w:hAnsi="Cambria Math"/>
-            </w:rPr>
-            <m:t>=2</m:t>
-          </m:r>
-          <m:r>
-            <w:rPr>
-              <w:rFonts w:ascii="Cambria Math" w:hAnsi="Cambria Math"/>
-            </w:rPr>
-            <m:t>53.8</m:t>
-          </m:r>
-          <m:r>
-            <w:rPr>
-              <w:rFonts w:ascii="Cambria Math" w:hAnsi="Cambria Math"/>
-            </w:rPr>
-            <m:t>1</m:t>
-          </m:r>
-          <m:r>
-            <w:rPr>
-              <w:rFonts w:ascii="Cambria Math" w:hAnsi="Cambria Math"/>
-            </w:rPr>
-            <m:t>KV</m:t>
-          </m:r>
-        </m:oMath>
-      </m:oMathPara>
-    </w:p>
-    <w:p>
-      <m:oMathPara>
-        <m:oMathParaPr>
-          <m:jc m:val="left"/>
-        </m:oMathParaPr>
-        <m:oMath>
-          <m:r>
-            <w:rPr>
-              <w:rFonts w:ascii="Cambria Math" w:hAnsi="Cambria Math"/>
-            </w:rPr>
-            <m:t>800=Vdor*Idc</m:t>
-          </m:r>
-        </m:oMath>
-      </m:oMathPara>
-    </w:p>
-    <w:p>
-      <m:oMathPara>
-        <m:oMathParaPr>
-          <m:jc m:val="left"/>
-        </m:oMathParaPr>
-        <m:oMath>
-          <m:r>
-            <w:rPr>
-              <w:rFonts w:ascii="Cambria Math" w:hAnsi="Cambria Math"/>
-            </w:rPr>
-            <m:t xml:space="preserve">Idc= </m:t>
-          </m:r>
-          <m:f>
-            <m:fPr>
-              <m:ctrlPr>
-                <w:rPr>
-                  <w:rFonts w:ascii="Cambria Math" w:hAnsi="Cambria Math"/>
-                  <w:i/>
-                </w:rPr>
-              </m:ctrlPr>
-            </m:fPr>
-            <m:num>
-              <m:r>
-                <w:rPr>
-                  <w:rFonts w:ascii="Cambria Math" w:hAnsi="Cambria Math"/>
-                </w:rPr>
-                <m:t>Vdor-2</m:t>
-              </m:r>
-              <m:r>
-                <w:rPr>
-                  <w:rFonts w:ascii="Cambria Math" w:hAnsi="Cambria Math"/>
-                </w:rPr>
-                <m:t>53.8</m:t>
-              </m:r>
-              <m:r>
-                <w:rPr>
-                  <w:rFonts w:ascii="Cambria Math" w:hAnsi="Cambria Math"/>
-                </w:rPr>
-                <m:t>1</m:t>
-              </m:r>
-            </m:num>
-            <m:den>
-              <m:r>
-                <w:rPr>
-                  <w:rFonts w:ascii="Cambria Math" w:hAnsi="Cambria Math"/>
-                </w:rPr>
-                <m:t>10</m:t>
-              </m:r>
-            </m:den>
-          </m:f>
-        </m:oMath>
-      </m:oMathPara>
-    </w:p>
-    <w:p>
-      <m:oMathPara>
-        <m:oMathParaPr>
-          <m:jc m:val="left"/>
-        </m:oMathParaPr>
-        <m:oMath>
-          <m:r>
-            <w:rPr>
-              <w:rFonts w:ascii="Cambria Math" w:hAnsi="Cambria Math"/>
-            </w:rPr>
             <m:t>∴8000=</m:t>
           </m:r>
           <m:sSup>
@@ -1745,25 +1852,7 @@
             <w:rPr>
               <w:rFonts w:ascii="Cambria Math" w:hAnsi="Cambria Math"/>
             </w:rPr>
-            <m:t>-2</m:t>
-          </m:r>
-          <m:r>
-            <w:rPr>
-              <w:rFonts w:ascii="Cambria Math" w:hAnsi="Cambria Math"/>
-            </w:rPr>
-            <m:t>53.8</m:t>
-          </m:r>
-          <m:r>
-            <w:rPr>
-              <w:rFonts w:ascii="Cambria Math" w:hAnsi="Cambria Math"/>
-            </w:rPr>
-            <m:t>1</m:t>
-          </m:r>
-          <m:r>
-            <w:rPr>
-              <w:rFonts w:ascii="Cambria Math" w:hAnsi="Cambria Math"/>
-            </w:rPr>
-            <m:t>* Vdor</m:t>
+            <m:t>-253.81* Vdor</m:t>
           </m:r>
         </m:oMath>
       </m:oMathPara>
@@ -1778,25 +1867,7 @@
             <w:rPr>
               <w:rFonts w:ascii="Cambria Math" w:hAnsi="Cambria Math"/>
             </w:rPr>
-            <m:t>∴Vdor=</m:t>
-          </m:r>
-          <m:r>
-            <w:rPr>
-              <w:rFonts w:ascii="Cambria Math" w:hAnsi="Cambria Math"/>
-            </w:rPr>
-            <m:t>282.1</m:t>
-          </m:r>
-          <m:r>
-            <w:rPr>
-              <w:rFonts w:ascii="Cambria Math" w:hAnsi="Cambria Math"/>
-            </w:rPr>
-            <m:t>6</m:t>
-          </m:r>
-          <m:r>
-            <w:rPr>
-              <w:rFonts w:ascii="Cambria Math" w:hAnsi="Cambria Math"/>
-            </w:rPr>
-            <m:t>KV</m:t>
+            <m:t>∴Vdor=282.16KV</m:t>
           </m:r>
         </m:oMath>
       </m:oMathPara>
@@ -1855,11 +1926,396 @@
                 </w:rPr>
                 <m:t>*220</m:t>
               </m:r>
+            </m:num>
+            <m:den>
               <m:r>
                 <w:rPr>
                   <w:rFonts w:ascii="Cambria Math" w:hAnsi="Cambria Math"/>
                 </w:rPr>
-                <m:t>*0.975</m:t>
+                <m:t>π</m:t>
+              </m:r>
+            </m:den>
+          </m:f>
+          <m:func>
+            <m:funcPr>
+              <m:ctrlPr>
+                <w:rPr>
+                  <w:rFonts w:ascii="Cambria Math" w:hAnsi="Cambria Math"/>
+                </w:rPr>
+              </m:ctrlPr>
+            </m:funcPr>
+            <m:fName>
+              <m:r>
+                <m:rPr>
+                  <m:sty m:val="p"/>
+                </m:rPr>
+                <w:rPr>
+                  <w:rFonts w:ascii="Cambria Math" w:hAnsi="Cambria Math"/>
+                </w:rPr>
+                <m:t>cos</m:t>
+              </m:r>
+            </m:fName>
+            <m:e>
+              <m:r>
+                <w:rPr>
+                  <w:rFonts w:ascii="Cambria Math" w:hAnsi="Cambria Math"/>
+                </w:rPr>
+                <m:t>α</m:t>
+              </m:r>
+            </m:e>
+          </m:func>
+          <m:r>
+            <w:rPr>
+              <w:rFonts w:ascii="Cambria Math" w:hAnsi="Cambria Math"/>
+            </w:rPr>
+            <m:t>=282.16KV</m:t>
+          </m:r>
+        </m:oMath>
+      </m:oMathPara>
+    </w:p>
+    <w:p>
+      <m:oMathPara>
+        <m:oMathParaPr>
+          <m:jc m:val="left"/>
+        </m:oMathParaPr>
+        <m:oMath>
+          <m:r>
+            <w:rPr>
+              <w:rFonts w:ascii="Cambria Math" w:hAnsi="Cambria Math"/>
+            </w:rPr>
+            <m:t>∴α=18.25°</m:t>
+          </m:r>
+        </m:oMath>
+      </m:oMathPara>
+    </w:p>
+    <w:p>
+      <m:oMathPara>
+        <m:oMathParaPr>
+          <m:jc m:val="left"/>
+        </m:oMathParaPr>
+        <m:oMath>
+          <m:r>
+            <w:rPr>
+              <w:rFonts w:ascii="Cambria Math" w:hAnsi="Cambria Math"/>
+            </w:rPr>
+            <m:t xml:space="preserve">∴Idc= </m:t>
+          </m:r>
+          <m:f>
+            <m:fPr>
+              <m:ctrlPr>
+                <w:rPr>
+                  <w:rFonts w:ascii="Cambria Math" w:hAnsi="Cambria Math"/>
+                  <w:i/>
+                </w:rPr>
+              </m:ctrlPr>
+            </m:fPr>
+            <m:num>
+              <m:r>
+                <w:rPr>
+                  <w:rFonts w:ascii="Cambria Math" w:hAnsi="Cambria Math"/>
+                </w:rPr>
+                <m:t>282.16-253.81</m:t>
+              </m:r>
+            </m:num>
+            <m:den>
+              <m:r>
+                <w:rPr>
+                  <w:rFonts w:ascii="Cambria Math" w:hAnsi="Cambria Math"/>
+                </w:rPr>
+                <m:t>10</m:t>
+              </m:r>
+            </m:den>
+          </m:f>
+          <m:r>
+            <w:rPr>
+              <w:rFonts w:ascii="Cambria Math" w:hAnsi="Cambria Math"/>
+            </w:rPr>
+            <m:t>=2.835KA</m:t>
+          </m:r>
+        </m:oMath>
+      </m:oMathPara>
+    </w:p>
+    <w:p>
+      <w:pPr>
+        <w:pStyle w:val="Heading4"/>
+      </w:pPr>
+      <w:r>
+        <w:t>Transferring a power of 1200 MW from side (B) to side (A) during normal operating conditions. Find analytically the suitable firing angle at the rectifier side, and the corresponding dc current. (Assume -10% tapping at inverter side, and +10% tapping rectifier side).</w:t>
+      </w:r>
+    </w:p>
+    <w:p>
+      <m:oMathPara>
+        <m:oMathParaPr>
+          <m:jc m:val="left"/>
+        </m:oMathParaPr>
+        <m:oMath>
+          <m:r>
+            <w:rPr>
+              <w:rFonts w:ascii="Cambria Math" w:hAnsi="Cambria Math"/>
+            </w:rPr>
+            <m:t xml:space="preserve">Vdoi= </m:t>
+          </m:r>
+          <m:f>
+            <m:fPr>
+              <m:ctrlPr>
+                <w:rPr>
+                  <w:rFonts w:ascii="Cambria Math" w:hAnsi="Cambria Math"/>
+                  <w:i/>
+                </w:rPr>
+              </m:ctrlPr>
+            </m:fPr>
+            <m:num>
+              <m:r>
+                <w:rPr>
+                  <w:rFonts w:ascii="Cambria Math" w:hAnsi="Cambria Math"/>
+                </w:rPr>
+                <m:t>3</m:t>
+              </m:r>
+              <m:rad>
+                <m:radPr>
+                  <m:degHide m:val="1"/>
+                  <m:ctrlPr>
+                    <w:rPr>
+                      <w:rFonts w:ascii="Cambria Math" w:hAnsi="Cambria Math"/>
+                      <w:i/>
+                    </w:rPr>
+                  </m:ctrlPr>
+                </m:radPr>
+                <m:deg/>
+                <m:e>
+                  <m:r>
+                    <w:rPr>
+                      <w:rFonts w:ascii="Cambria Math" w:hAnsi="Cambria Math"/>
+                    </w:rPr>
+                    <m:t>2</m:t>
+                  </m:r>
+                </m:e>
+              </m:rad>
+              <m:r>
+                <w:rPr>
+                  <w:rFonts w:ascii="Cambria Math" w:hAnsi="Cambria Math"/>
+                </w:rPr>
+                <m:t>*220*0.9</m:t>
+              </m:r>
+            </m:num>
+            <m:den>
+              <m:r>
+                <w:rPr>
+                  <w:rFonts w:ascii="Cambria Math" w:hAnsi="Cambria Math"/>
+                </w:rPr>
+                <m:t>π</m:t>
+              </m:r>
+            </m:den>
+          </m:f>
+          <m:func>
+            <m:funcPr>
+              <m:ctrlPr>
+                <w:rPr>
+                  <w:rFonts w:ascii="Cambria Math" w:hAnsi="Cambria Math"/>
+                </w:rPr>
+              </m:ctrlPr>
+            </m:funcPr>
+            <m:fName>
+              <m:r>
+                <m:rPr>
+                  <m:sty m:val="p"/>
+                </m:rPr>
+                <w:rPr>
+                  <w:rFonts w:ascii="Cambria Math" w:hAnsi="Cambria Math"/>
+                </w:rPr>
+                <m:t>cos</m:t>
+              </m:r>
+            </m:fName>
+            <m:e>
+              <m:r>
+                <w:rPr>
+                  <w:rFonts w:ascii="Cambria Math" w:hAnsi="Cambria Math"/>
+                </w:rPr>
+                <m:t>20</m:t>
+              </m:r>
+            </m:e>
+          </m:func>
+          <m:r>
+            <w:rPr>
+              <w:rFonts w:ascii="Cambria Math" w:hAnsi="Cambria Math"/>
+            </w:rPr>
+            <m:t>=251.27KV</m:t>
+          </m:r>
+        </m:oMath>
+      </m:oMathPara>
+    </w:p>
+    <w:p>
+      <m:oMathPara>
+        <m:oMathParaPr>
+          <m:jc m:val="left"/>
+        </m:oMathParaPr>
+        <m:oMath>
+          <m:r>
+            <w:rPr>
+              <w:rFonts w:ascii="Cambria Math" w:hAnsi="Cambria Math"/>
+            </w:rPr>
+            <m:t>600=Vdor*Idc</m:t>
+          </m:r>
+        </m:oMath>
+      </m:oMathPara>
+    </w:p>
+    <w:p>
+      <m:oMathPara>
+        <m:oMathParaPr>
+          <m:jc m:val="left"/>
+        </m:oMathParaPr>
+        <m:oMath>
+          <m:r>
+            <w:rPr>
+              <w:rFonts w:ascii="Cambria Math" w:hAnsi="Cambria Math"/>
+            </w:rPr>
+            <w:lastRenderedPageBreak/>
+            <m:t xml:space="preserve">Idc= </m:t>
+          </m:r>
+          <m:f>
+            <m:fPr>
+              <m:ctrlPr>
+                <w:rPr>
+                  <w:rFonts w:ascii="Cambria Math" w:hAnsi="Cambria Math"/>
+                  <w:i/>
+                </w:rPr>
+              </m:ctrlPr>
+            </m:fPr>
+            <m:num>
+              <m:r>
+                <w:rPr>
+                  <w:rFonts w:ascii="Cambria Math" w:hAnsi="Cambria Math"/>
+                </w:rPr>
+                <m:t>Vdor-251.27</m:t>
+              </m:r>
+            </m:num>
+            <m:den>
+              <m:r>
+                <w:rPr>
+                  <w:rFonts w:ascii="Cambria Math" w:hAnsi="Cambria Math"/>
+                </w:rPr>
+                <m:t>10</m:t>
+              </m:r>
+            </m:den>
+          </m:f>
+        </m:oMath>
+      </m:oMathPara>
+    </w:p>
+    <w:p>
+      <m:oMathPara>
+        <m:oMathParaPr>
+          <m:jc m:val="left"/>
+        </m:oMathParaPr>
+        <m:oMath>
+          <m:r>
+            <w:rPr>
+              <w:rFonts w:ascii="Cambria Math" w:hAnsi="Cambria Math"/>
+            </w:rPr>
+            <m:t>∴6000=</m:t>
+          </m:r>
+          <m:sSup>
+            <m:sSupPr>
+              <m:ctrlPr>
+                <w:rPr>
+                  <w:rFonts w:ascii="Cambria Math" w:hAnsi="Cambria Math"/>
+                  <w:i/>
+                </w:rPr>
+              </m:ctrlPr>
+            </m:sSupPr>
+            <m:e>
+              <m:r>
+                <w:rPr>
+                  <w:rFonts w:ascii="Cambria Math" w:hAnsi="Cambria Math"/>
+                </w:rPr>
+                <m:t>Vdor</m:t>
+              </m:r>
+            </m:e>
+            <m:sup>
+              <m:r>
+                <w:rPr>
+                  <w:rFonts w:ascii="Cambria Math" w:hAnsi="Cambria Math"/>
+                </w:rPr>
+                <m:t>2</m:t>
+              </m:r>
+            </m:sup>
+          </m:sSup>
+          <m:r>
+            <w:rPr>
+              <w:rFonts w:ascii="Cambria Math" w:hAnsi="Cambria Math"/>
+            </w:rPr>
+            <m:t>-251.27* Vdor</m:t>
+          </m:r>
+        </m:oMath>
+      </m:oMathPara>
+    </w:p>
+    <w:p>
+      <m:oMathPara>
+        <m:oMathParaPr>
+          <m:jc m:val="left"/>
+        </m:oMathParaPr>
+        <m:oMath>
+          <m:r>
+            <w:rPr>
+              <w:rFonts w:ascii="Cambria Math" w:hAnsi="Cambria Math"/>
+            </w:rPr>
+            <m:t>∴Vdor=273.23KV</m:t>
+          </m:r>
+        </m:oMath>
+      </m:oMathPara>
+    </w:p>
+    <w:p>
+      <m:oMathPara>
+        <m:oMathParaPr>
+          <m:jc m:val="left"/>
+        </m:oMathParaPr>
+        <m:oMath>
+          <m:r>
+            <w:rPr>
+              <w:rFonts w:ascii="Cambria Math" w:hAnsi="Cambria Math"/>
+            </w:rPr>
+            <m:t xml:space="preserve">Vdor= </m:t>
+          </m:r>
+          <m:f>
+            <m:fPr>
+              <m:ctrlPr>
+                <w:rPr>
+                  <w:rFonts w:ascii="Cambria Math" w:hAnsi="Cambria Math"/>
+                  <w:i/>
+                </w:rPr>
+              </m:ctrlPr>
+            </m:fPr>
+            <m:num>
+              <m:r>
+                <w:rPr>
+                  <w:rFonts w:ascii="Cambria Math" w:hAnsi="Cambria Math"/>
+                </w:rPr>
+                <m:t>3</m:t>
+              </m:r>
+              <m:rad>
+                <m:radPr>
+                  <m:degHide m:val="1"/>
+                  <m:ctrlPr>
+                    <w:rPr>
+                      <w:rFonts w:ascii="Cambria Math" w:hAnsi="Cambria Math"/>
+                      <w:i/>
+                    </w:rPr>
+                  </m:ctrlPr>
+                </m:radPr>
+                <m:deg/>
+                <m:e>
+                  <m:r>
+                    <w:rPr>
+                      <w:rFonts w:ascii="Cambria Math" w:hAnsi="Cambria Math"/>
+                    </w:rPr>
+                    <m:t>2</m:t>
+                  </m:r>
+                </m:e>
+              </m:rad>
+              <m:r>
+                <w:rPr>
+                  <w:rFonts w:ascii="Cambria Math" w:hAnsi="Cambria Math"/>
+                </w:rPr>
+                <m:t>*200*1.1</m:t>
               </m:r>
             </m:num>
             <m:den>
@@ -1903,25 +2359,7 @@
             <w:rPr>
               <w:rFonts w:ascii="Cambria Math" w:hAnsi="Cambria Math"/>
             </w:rPr>
-            <m:t>=2</m:t>
-          </m:r>
-          <m:r>
-            <w:rPr>
-              <w:rFonts w:ascii="Cambria Math" w:hAnsi="Cambria Math"/>
-            </w:rPr>
-            <m:t>82.1</m:t>
-          </m:r>
-          <m:r>
-            <w:rPr>
-              <w:rFonts w:ascii="Cambria Math" w:hAnsi="Cambria Math"/>
-            </w:rPr>
-            <m:t>6</m:t>
-          </m:r>
-          <m:r>
-            <w:rPr>
-              <w:rFonts w:ascii="Cambria Math" w:hAnsi="Cambria Math"/>
-            </w:rPr>
-            <m:t>KV</m:t>
+            <m:t>=273.23KV</m:t>
           </m:r>
         </m:oMath>
       </m:oMathPara>
@@ -1936,25 +2374,7 @@
             <w:rPr>
               <w:rFonts w:ascii="Cambria Math" w:hAnsi="Cambria Math"/>
             </w:rPr>
-            <m:t>∴α=</m:t>
-          </m:r>
-          <m:r>
-            <w:rPr>
-              <w:rFonts w:ascii="Cambria Math" w:hAnsi="Cambria Math"/>
-            </w:rPr>
-            <m:t>13.08</m:t>
-          </m:r>
-          <m:r>
-            <w:rPr>
-              <w:rFonts w:ascii="Cambria Math" w:hAnsi="Cambria Math"/>
-            </w:rPr>
-            <m:t>1</m:t>
-          </m:r>
-          <m:r>
-            <w:rPr>
-              <w:rFonts w:ascii="Cambria Math" w:hAnsi="Cambria Math"/>
-            </w:rPr>
-            <m:t>°</m:t>
+            <m:t>∴α=23.13°</m:t>
           </m:r>
         </m:oMath>
       </m:oMathPara>
@@ -1985,31 +2405,397 @@
                 <w:rPr>
                   <w:rFonts w:ascii="Cambria Math" w:hAnsi="Cambria Math"/>
                 </w:rPr>
-                <m:t>282.</m:t>
+                <m:t>273.23-251.27</m:t>
               </m:r>
+            </m:num>
+            <m:den>
               <m:r>
                 <w:rPr>
                   <w:rFonts w:ascii="Cambria Math" w:hAnsi="Cambria Math"/>
                 </w:rPr>
-                <m:t>1</m:t>
+                <m:t>10</m:t>
               </m:r>
+            </m:den>
+          </m:f>
+          <m:r>
+            <w:rPr>
+              <w:rFonts w:ascii="Cambria Math" w:hAnsi="Cambria Math"/>
+            </w:rPr>
+            <m:t>=2.196KA</m:t>
+          </m:r>
+        </m:oMath>
+      </m:oMathPara>
+    </w:p>
+    <w:p>
+      <w:pPr>
+        <w:pStyle w:val="Heading4"/>
+      </w:pPr>
+      <w:r>
+        <w:t>Transferring a power of 1600MW from side (A) to side (B) during 2.5% voltage swell at network (A).</w:t>
+      </w:r>
+    </w:p>
+    <w:p>
+      <m:oMathPara>
+        <m:oMathParaPr>
+          <m:jc m:val="left"/>
+        </m:oMathParaPr>
+        <m:oMath>
+          <m:r>
+            <w:rPr>
+              <w:rFonts w:ascii="Cambria Math" w:hAnsi="Cambria Math"/>
+            </w:rPr>
+            <m:t xml:space="preserve">Vdoi= </m:t>
+          </m:r>
+          <m:f>
+            <m:fPr>
+              <m:ctrlPr>
+                <w:rPr>
+                  <w:rFonts w:ascii="Cambria Math" w:hAnsi="Cambria Math"/>
+                  <w:i/>
+                </w:rPr>
+              </m:ctrlPr>
+            </m:fPr>
+            <m:num>
               <m:r>
                 <w:rPr>
                   <w:rFonts w:ascii="Cambria Math" w:hAnsi="Cambria Math"/>
                 </w:rPr>
-                <m:t>6</m:t>
+                <m:t>3</m:t>
               </m:r>
+              <m:rad>
+                <m:radPr>
+                  <m:degHide m:val="1"/>
+                  <m:ctrlPr>
+                    <w:rPr>
+                      <w:rFonts w:ascii="Cambria Math" w:hAnsi="Cambria Math"/>
+                      <w:i/>
+                    </w:rPr>
+                  </m:ctrlPr>
+                </m:radPr>
+                <m:deg/>
+                <m:e>
+                  <m:r>
+                    <w:rPr>
+                      <w:rFonts w:ascii="Cambria Math" w:hAnsi="Cambria Math"/>
+                    </w:rPr>
+                    <m:t>2</m:t>
+                  </m:r>
+                </m:e>
+              </m:rad>
               <m:r>
                 <w:rPr>
                   <w:rFonts w:ascii="Cambria Math" w:hAnsi="Cambria Math"/>
                 </w:rPr>
-                <m:t>-253.8</m:t>
+                <m:t>*200</m:t>
               </m:r>
+            </m:num>
+            <m:den>
               <m:r>
                 <w:rPr>
                   <w:rFonts w:ascii="Cambria Math" w:hAnsi="Cambria Math"/>
                 </w:rPr>
-                <m:t>1</m:t>
+                <m:t>π</m:t>
+              </m:r>
+            </m:den>
+          </m:f>
+          <m:func>
+            <m:funcPr>
+              <m:ctrlPr>
+                <w:rPr>
+                  <w:rFonts w:ascii="Cambria Math" w:hAnsi="Cambria Math"/>
+                </w:rPr>
+              </m:ctrlPr>
+            </m:funcPr>
+            <m:fName>
+              <m:r>
+                <m:rPr>
+                  <m:sty m:val="p"/>
+                </m:rPr>
+                <w:rPr>
+                  <w:rFonts w:ascii="Cambria Math" w:hAnsi="Cambria Math"/>
+                </w:rPr>
+                <m:t>cos</m:t>
+              </m:r>
+            </m:fName>
+            <m:e>
+              <m:r>
+                <w:rPr>
+                  <w:rFonts w:ascii="Cambria Math" w:hAnsi="Cambria Math"/>
+                </w:rPr>
+                <m:t>20</m:t>
+              </m:r>
+            </m:e>
+          </m:func>
+          <m:r>
+            <w:rPr>
+              <w:rFonts w:ascii="Cambria Math" w:hAnsi="Cambria Math"/>
+            </w:rPr>
+            <m:t>=253.81KV</m:t>
+          </m:r>
+        </m:oMath>
+      </m:oMathPara>
+    </w:p>
+    <w:p>
+      <m:oMathPara>
+        <m:oMathParaPr>
+          <m:jc m:val="left"/>
+        </m:oMathParaPr>
+        <m:oMath>
+          <m:r>
+            <w:rPr>
+              <w:rFonts w:ascii="Cambria Math" w:hAnsi="Cambria Math"/>
+            </w:rPr>
+            <m:t>800=Vdor*Idc</m:t>
+          </m:r>
+        </m:oMath>
+      </m:oMathPara>
+    </w:p>
+    <w:p>
+      <m:oMathPara>
+        <m:oMathParaPr>
+          <m:jc m:val="left"/>
+        </m:oMathParaPr>
+        <m:oMath>
+          <m:r>
+            <w:rPr>
+              <w:rFonts w:ascii="Cambria Math" w:hAnsi="Cambria Math"/>
+            </w:rPr>
+            <m:t xml:space="preserve">Idc= </m:t>
+          </m:r>
+          <m:f>
+            <m:fPr>
+              <m:ctrlPr>
+                <w:rPr>
+                  <w:rFonts w:ascii="Cambria Math" w:hAnsi="Cambria Math"/>
+                  <w:i/>
+                </w:rPr>
+              </m:ctrlPr>
+            </m:fPr>
+            <m:num>
+              <m:r>
+                <w:rPr>
+                  <w:rFonts w:ascii="Cambria Math" w:hAnsi="Cambria Math"/>
+                </w:rPr>
+                <m:t>Vdor-253.81</m:t>
+              </m:r>
+            </m:num>
+            <m:den>
+              <m:r>
+                <w:rPr>
+                  <w:rFonts w:ascii="Cambria Math" w:hAnsi="Cambria Math"/>
+                </w:rPr>
+                <m:t>10</m:t>
+              </m:r>
+            </m:den>
+          </m:f>
+        </m:oMath>
+      </m:oMathPara>
+    </w:p>
+    <w:p>
+      <m:oMathPara>
+        <m:oMathParaPr>
+          <m:jc m:val="left"/>
+        </m:oMathParaPr>
+        <m:oMath>
+          <m:r>
+            <w:rPr>
+              <w:rFonts w:ascii="Cambria Math" w:hAnsi="Cambria Math"/>
+            </w:rPr>
+            <m:t>∴8000=</m:t>
+          </m:r>
+          <m:sSup>
+            <m:sSupPr>
+              <m:ctrlPr>
+                <w:rPr>
+                  <w:rFonts w:ascii="Cambria Math" w:hAnsi="Cambria Math"/>
+                  <w:i/>
+                </w:rPr>
+              </m:ctrlPr>
+            </m:sSupPr>
+            <m:e>
+              <m:r>
+                <w:rPr>
+                  <w:rFonts w:ascii="Cambria Math" w:hAnsi="Cambria Math"/>
+                </w:rPr>
+                <m:t>Vdor</m:t>
+              </m:r>
+            </m:e>
+            <m:sup>
+              <m:r>
+                <w:rPr>
+                  <w:rFonts w:ascii="Cambria Math" w:hAnsi="Cambria Math"/>
+                </w:rPr>
+                <m:t>2</m:t>
+              </m:r>
+            </m:sup>
+          </m:sSup>
+          <m:r>
+            <w:rPr>
+              <w:rFonts w:ascii="Cambria Math" w:hAnsi="Cambria Math"/>
+            </w:rPr>
+            <m:t>-253.81* Vdor</m:t>
+          </m:r>
+        </m:oMath>
+      </m:oMathPara>
+    </w:p>
+    <w:p>
+      <m:oMathPara>
+        <m:oMathParaPr>
+          <m:jc m:val="left"/>
+        </m:oMathParaPr>
+        <m:oMath>
+          <m:r>
+            <w:rPr>
+              <w:rFonts w:ascii="Cambria Math" w:hAnsi="Cambria Math"/>
+            </w:rPr>
+            <m:t>∴Vdor=282.16KV</m:t>
+          </m:r>
+        </m:oMath>
+      </m:oMathPara>
+    </w:p>
+    <w:p>
+      <m:oMathPara>
+        <m:oMathParaPr>
+          <m:jc m:val="left"/>
+        </m:oMathParaPr>
+        <m:oMath>
+          <m:r>
+            <w:rPr>
+              <w:rFonts w:ascii="Cambria Math" w:hAnsi="Cambria Math"/>
+            </w:rPr>
+            <m:t xml:space="preserve">Vdor= </m:t>
+          </m:r>
+          <m:f>
+            <m:fPr>
+              <m:ctrlPr>
+                <w:rPr>
+                  <w:rFonts w:ascii="Cambria Math" w:hAnsi="Cambria Math"/>
+                  <w:i/>
+                </w:rPr>
+              </m:ctrlPr>
+            </m:fPr>
+            <m:num>
+              <m:r>
+                <w:rPr>
+                  <w:rFonts w:ascii="Cambria Math" w:hAnsi="Cambria Math"/>
+                </w:rPr>
+                <m:t>3</m:t>
+              </m:r>
+              <m:rad>
+                <m:radPr>
+                  <m:degHide m:val="1"/>
+                  <m:ctrlPr>
+                    <w:rPr>
+                      <w:rFonts w:ascii="Cambria Math" w:hAnsi="Cambria Math"/>
+                      <w:i/>
+                    </w:rPr>
+                  </m:ctrlPr>
+                </m:radPr>
+                <m:deg/>
+                <m:e>
+                  <m:r>
+                    <w:rPr>
+                      <w:rFonts w:ascii="Cambria Math" w:hAnsi="Cambria Math"/>
+                    </w:rPr>
+                    <m:t>2</m:t>
+                  </m:r>
+                </m:e>
+              </m:rad>
+              <m:r>
+                <w:rPr>
+                  <w:rFonts w:ascii="Cambria Math" w:hAnsi="Cambria Math"/>
+                </w:rPr>
+                <m:t>*220*0.975</m:t>
+              </m:r>
+            </m:num>
+            <m:den>
+              <m:r>
+                <w:rPr>
+                  <w:rFonts w:ascii="Cambria Math" w:hAnsi="Cambria Math"/>
+                </w:rPr>
+                <m:t>π</m:t>
+              </m:r>
+            </m:den>
+          </m:f>
+          <m:func>
+            <m:funcPr>
+              <m:ctrlPr>
+                <w:rPr>
+                  <w:rFonts w:ascii="Cambria Math" w:hAnsi="Cambria Math"/>
+                </w:rPr>
+              </m:ctrlPr>
+            </m:funcPr>
+            <m:fName>
+              <m:r>
+                <m:rPr>
+                  <m:sty m:val="p"/>
+                </m:rPr>
+                <w:rPr>
+                  <w:rFonts w:ascii="Cambria Math" w:hAnsi="Cambria Math"/>
+                </w:rPr>
+                <m:t>cos</m:t>
+              </m:r>
+            </m:fName>
+            <m:e>
+              <m:r>
+                <w:rPr>
+                  <w:rFonts w:ascii="Cambria Math" w:hAnsi="Cambria Math"/>
+                </w:rPr>
+                <m:t>α</m:t>
+              </m:r>
+            </m:e>
+          </m:func>
+          <m:r>
+            <w:rPr>
+              <w:rFonts w:ascii="Cambria Math" w:hAnsi="Cambria Math"/>
+            </w:rPr>
+            <m:t>=282.16KV</m:t>
+          </m:r>
+        </m:oMath>
+      </m:oMathPara>
+    </w:p>
+    <w:p>
+      <m:oMathPara>
+        <m:oMathParaPr>
+          <m:jc m:val="left"/>
+        </m:oMathParaPr>
+        <m:oMath>
+          <m:r>
+            <w:rPr>
+              <w:rFonts w:ascii="Cambria Math" w:hAnsi="Cambria Math"/>
+            </w:rPr>
+            <m:t>∴α=13.081°</m:t>
+          </m:r>
+        </m:oMath>
+      </m:oMathPara>
+    </w:p>
+    <w:p>
+      <m:oMathPara>
+        <m:oMathParaPr>
+          <m:jc m:val="left"/>
+        </m:oMathParaPr>
+        <m:oMath>
+          <m:r>
+            <w:rPr>
+              <w:rFonts w:ascii="Cambria Math" w:hAnsi="Cambria Math"/>
+            </w:rPr>
+            <m:t xml:space="preserve">∴Idc= </m:t>
+          </m:r>
+          <m:f>
+            <m:fPr>
+              <m:ctrlPr>
+                <w:rPr>
+                  <w:rFonts w:ascii="Cambria Math" w:hAnsi="Cambria Math"/>
+                  <w:i/>
+                </w:rPr>
+              </m:ctrlPr>
+            </m:fPr>
+            <m:num>
+              <m:r>
+                <w:rPr>
+                  <w:rFonts w:ascii="Cambria Math" w:hAnsi="Cambria Math"/>
+                </w:rPr>
+                <m:t>282.16-253.81</m:t>
               </m:r>
             </m:num>
             <m:den>
@@ -2039,10 +2825,12 @@
       <w:pPr>
         <w:pStyle w:val="Heading2"/>
       </w:pPr>
+      <w:bookmarkStart w:id="3" w:name="_Toc165145669"/>
       <w:r>
         <w:lastRenderedPageBreak/>
         <w:t>Question (B):</w:t>
       </w:r>
+      <w:bookmarkEnd w:id="3"/>
     </w:p>
     <w:p>
       <w:pPr>
@@ -2051,9 +2839,11 @@
           <w:sz w:val="32"/>
         </w:rPr>
       </w:pPr>
+      <w:bookmarkStart w:id="4" w:name="_Toc165145670"/>
       <w:r>
         <w:t>Model Screenshot:</w:t>
       </w:r>
+      <w:bookmarkEnd w:id="4"/>
     </w:p>
     <w:p>
       <w:r>
@@ -2067,6 +2857,7 @@
       <w:pPr>
         <w:pStyle w:val="Heading3"/>
       </w:pPr>
+      <w:bookmarkStart w:id="5" w:name="_Toc165145671"/>
       <w:r>
         <w:t xml:space="preserve">Case (1): </w:t>
       </w:r>
@@ -2079,6 +2870,7 @@
       <w:r>
         <w:t xml:space="preserve"> Net(A) is rectifier and Net(B) is inverter:</w:t>
       </w:r>
+      <w:bookmarkEnd w:id="5"/>
     </w:p>
     <w:p>
       <w:pPr>
@@ -2106,6 +2898,7 @@
       <w:pPr>
         <w:pStyle w:val="Heading4"/>
       </w:pPr>
+      <w:proofErr w:type="spellStart"/>
       <w:r>
         <w:t>V</w:t>
       </w:r>
@@ -2115,6 +2908,7 @@
         </w:rPr>
         <w:t>dor</w:t>
       </w:r>
+      <w:proofErr w:type="spellEnd"/>
       <w:r>
         <w:t>: DC voltage at rectifier side:</w:t>
       </w:r>
@@ -2160,6 +2954,7 @@
       <w:pPr>
         <w:pStyle w:val="Heading4"/>
       </w:pPr>
+      <w:proofErr w:type="spellStart"/>
       <w:r>
         <w:t>V</w:t>
       </w:r>
@@ -2175,6 +2970,7 @@
         </w:rPr>
         <w:t>i</w:t>
       </w:r>
+      <w:proofErr w:type="spellEnd"/>
       <w:r>
         <w:t xml:space="preserve">: DC voltage at </w:t>
       </w:r>
@@ -2235,6 +3031,7 @@
       <w:pPr>
         <w:pStyle w:val="Heading3"/>
       </w:pPr>
+      <w:bookmarkStart w:id="6" w:name="_Toc165145672"/>
       <w:r>
         <w:lastRenderedPageBreak/>
         <w:t>Case (</w:t>
@@ -2295,6 +3092,7 @@
       <w:r>
         <w:t>:</w:t>
       </w:r>
+      <w:bookmarkEnd w:id="6"/>
     </w:p>
     <w:p>
       <w:pPr>
@@ -2313,6 +3111,7 @@
       <w:pPr>
         <w:pStyle w:val="Heading4"/>
       </w:pPr>
+      <w:proofErr w:type="spellStart"/>
       <w:r>
         <w:t>V</w:t>
       </w:r>
@@ -2322,6 +3121,7 @@
         </w:rPr>
         <w:t>dor</w:t>
       </w:r>
+      <w:proofErr w:type="spellEnd"/>
       <w:r>
         <w:t>: DC voltage at rectifier side:</w:t>
       </w:r>
@@ -2361,6 +3161,7 @@
       <w:pPr>
         <w:pStyle w:val="Heading4"/>
       </w:pPr>
+      <w:proofErr w:type="spellStart"/>
       <w:r>
         <w:t>V</w:t>
       </w:r>
@@ -2376,6 +3177,7 @@
         </w:rPr>
         <w:t>i</w:t>
       </w:r>
+      <w:proofErr w:type="spellEnd"/>
       <w:r>
         <w:t>: DC voltage at inverter side:</w:t>
       </w:r>
@@ -2424,15 +3226,10 @@
       <w:pPr>
         <w:pStyle w:val="Heading3"/>
       </w:pPr>
+      <w:bookmarkStart w:id="7" w:name="_Toc165145673"/>
       <w:r>
         <w:lastRenderedPageBreak/>
-        <w:t>Case (</w:t>
-      </w:r>
-      <w:r>
-        <w:t>3</w:t>
-      </w:r>
-      <w:r>
-        <w:t xml:space="preserve">): </w:t>
+        <w:t xml:space="preserve">Case (3): </w:t>
       </w:r>
       <w:r>
         <w:t xml:space="preserve">1600MW: </w:t>
@@ -2478,6 +3275,7 @@
       <w:r>
         <w:t>) is inverter:</w:t>
       </w:r>
+      <w:bookmarkEnd w:id="7"/>
     </w:p>
     <w:p>
       <w:pPr>
@@ -2496,6 +3294,7 @@
       <w:pPr>
         <w:pStyle w:val="Heading4"/>
       </w:pPr>
+      <w:proofErr w:type="spellStart"/>
       <w:r>
         <w:t>V</w:t>
       </w:r>
@@ -2505,6 +3304,7 @@
         </w:rPr>
         <w:t>dor</w:t>
       </w:r>
+      <w:proofErr w:type="spellEnd"/>
       <w:r>
         <w:t>: DC voltage at rectifier side:</w:t>
       </w:r>
@@ -2544,6 +3344,7 @@
       <w:pPr>
         <w:pStyle w:val="Heading4"/>
       </w:pPr>
+      <w:proofErr w:type="spellStart"/>
       <w:r>
         <w:t>V</w:t>
       </w:r>
@@ -2559,6 +3360,7 @@
         </w:rPr>
         <w:t>i</w:t>
       </w:r>
+      <w:proofErr w:type="spellEnd"/>
       <w:r>
         <w:t>: DC voltage at inverter side:</w:t>
       </w:r>
@@ -2604,6 +3406,7 @@
       <w:pPr>
         <w:pStyle w:val="Heading1"/>
       </w:pPr>
+      <w:bookmarkStart w:id="8" w:name="_Toc165145674"/>
       <w:r>
         <w:lastRenderedPageBreak/>
         <w:t>II</w:t>
@@ -2623,11 +3426,13 @@
       <w:r>
         <w:t>-Pulse Model:</w:t>
       </w:r>
+      <w:bookmarkEnd w:id="8"/>
     </w:p>
     <w:p>
       <w:pPr>
         <w:pStyle w:val="Heading2"/>
       </w:pPr>
+      <w:bookmarkStart w:id="9" w:name="_Toc165145675"/>
       <w:r>
         <w:t>Question (</w:t>
       </w:r>
@@ -2637,6 +3442,7 @@
       <w:r>
         <w:t>):</w:t>
       </w:r>
+      <w:bookmarkEnd w:id="9"/>
     </w:p>
     <w:p>
       <w:pPr>
@@ -2645,9 +3451,11 @@
           <w:sz w:val="32"/>
         </w:rPr>
       </w:pPr>
+      <w:bookmarkStart w:id="10" w:name="_Toc165145676"/>
       <w:r>
         <w:t>Model Screenshot:</w:t>
       </w:r>
+      <w:bookmarkEnd w:id="10"/>
     </w:p>
     <w:p>
       <w:r>
@@ -2658,9 +3466,11 @@
       <w:pPr>
         <w:pStyle w:val="Heading3"/>
       </w:pPr>
+      <w:bookmarkStart w:id="11" w:name="_Toc165145677"/>
       <w:r>
         <w:t>Case (1): Power flow from (A) to (B): Net(A) is rectifier and Net(B) is inverter:</w:t>
       </w:r>
+      <w:bookmarkEnd w:id="11"/>
     </w:p>
     <w:p>
       <w:pPr>
@@ -2679,6 +3489,7 @@
       <w:pPr>
         <w:pStyle w:val="Heading4"/>
       </w:pPr>
+      <w:proofErr w:type="spellStart"/>
       <w:r>
         <w:t>V</w:t>
       </w:r>
@@ -2688,6 +3499,7 @@
         </w:rPr>
         <w:t>dor</w:t>
       </w:r>
+      <w:proofErr w:type="spellEnd"/>
       <w:r>
         <w:t>: DC voltage at rectifier side:</w:t>
       </w:r>
@@ -2727,6 +3539,7 @@
       <w:pPr>
         <w:pStyle w:val="Heading4"/>
       </w:pPr>
+      <w:proofErr w:type="spellStart"/>
       <w:r>
         <w:t>V</w:t>
       </w:r>
@@ -2742,6 +3555,7 @@
         </w:rPr>
         <w:t>i</w:t>
       </w:r>
+      <w:proofErr w:type="spellEnd"/>
       <w:r>
         <w:t>: DC voltage at inverter side:</w:t>
       </w:r>
@@ -2786,6 +3600,7 @@
       <w:pPr>
         <w:pStyle w:val="Heading3"/>
       </w:pPr>
+      <w:bookmarkStart w:id="12" w:name="_Toc165145678"/>
       <w:r>
         <w:lastRenderedPageBreak/>
         <w:t xml:space="preserve">Case (2): 1200MW: Power flow from (B) to (A): Net(B) is </w:t>
@@ -2798,6 +3613,7 @@
       <w:r>
         <w:t>+10%) and Net(A) is inverter (-10%):</w:t>
       </w:r>
+      <w:bookmarkEnd w:id="12"/>
     </w:p>
     <w:p>
       <w:pPr>
@@ -2816,6 +3632,7 @@
       <w:pPr>
         <w:pStyle w:val="Heading4"/>
       </w:pPr>
+      <w:proofErr w:type="spellStart"/>
       <w:r>
         <w:t>V</w:t>
       </w:r>
@@ -2825,6 +3642,7 @@
         </w:rPr>
         <w:t>dor</w:t>
       </w:r>
+      <w:proofErr w:type="spellEnd"/>
       <w:r>
         <w:t>: DC voltage at rectifier side:</w:t>
       </w:r>
@@ -2864,6 +3682,7 @@
       <w:pPr>
         <w:pStyle w:val="Heading4"/>
       </w:pPr>
+      <w:proofErr w:type="spellStart"/>
       <w:r>
         <w:t>V</w:t>
       </w:r>
@@ -2879,6 +3698,7 @@
         </w:rPr>
         <w:t>i</w:t>
       </w:r>
+      <w:proofErr w:type="spellEnd"/>
       <w:r>
         <w:t>: DC voltage at inverter side:</w:t>
       </w:r>
@@ -2927,6 +3747,7 @@
       <w:pPr>
         <w:pStyle w:val="Heading3"/>
       </w:pPr>
+      <w:bookmarkStart w:id="13" w:name="_Toc165145679"/>
       <w:r>
         <w:lastRenderedPageBreak/>
         <w:t xml:space="preserve">Case (3): 1600MW: Power flow from (A) to (B): Net(A) is </w:t>
@@ -2939,6 +3760,7 @@
       <w:r>
         <w:t>2.5% voltage swell) and Net(B) is inverter:</w:t>
       </w:r>
+      <w:bookmarkEnd w:id="13"/>
     </w:p>
     <w:p>
       <w:pPr>
@@ -2957,6 +3779,7 @@
       <w:pPr>
         <w:pStyle w:val="Heading4"/>
       </w:pPr>
+      <w:proofErr w:type="spellStart"/>
       <w:r>
         <w:t>V</w:t>
       </w:r>
@@ -2966,6 +3789,7 @@
         </w:rPr>
         <w:t>dor</w:t>
       </w:r>
+      <w:proofErr w:type="spellEnd"/>
       <w:r>
         <w:t>: DC voltage at rectifier side:</w:t>
       </w:r>
@@ -3005,6 +3829,7 @@
       <w:pPr>
         <w:pStyle w:val="Heading4"/>
       </w:pPr>
+      <w:proofErr w:type="spellStart"/>
       <w:r>
         <w:t>V</w:t>
       </w:r>
@@ -3020,6 +3845,7 @@
         </w:rPr>
         <w:t>i</w:t>
       </w:r>
+      <w:proofErr w:type="spellEnd"/>
       <w:r>
         <w:t>: DC voltage at inverter side:</w:t>
       </w:r>
@@ -3062,6 +3888,7 @@
       <w:pPr>
         <w:pStyle w:val="Heading1"/>
       </w:pPr>
+      <w:bookmarkStart w:id="14" w:name="_Toc165145680"/>
       <w:r>
         <w:lastRenderedPageBreak/>
         <w:t>I</w:t>
@@ -3078,14 +3905,17 @@
       <w:r>
         <w:t>Comparison:</w:t>
       </w:r>
+      <w:bookmarkEnd w:id="14"/>
     </w:p>
     <w:p>
       <w:pPr>
         <w:pStyle w:val="Heading3"/>
       </w:pPr>
+      <w:bookmarkStart w:id="15" w:name="_Toc165145681"/>
       <w:r>
         <w:t>Question (D):</w:t>
       </w:r>
+      <w:bookmarkEnd w:id="15"/>
     </w:p>
     <w:p>
       <w:pPr>
@@ -3109,6 +3939,7 @@
       <w:pPr>
         <w:pStyle w:val="Heading1"/>
       </w:pPr>
+      <w:bookmarkStart w:id="16" w:name="_Toc165145682"/>
       <w:r>
         <w:lastRenderedPageBreak/>
         <w:t xml:space="preserve">V. </w:t>
@@ -3116,6 +3947,7 @@
       <w:r>
         <w:t>Attachments:</w:t>
       </w:r>
+      <w:bookmarkEnd w:id="16"/>
     </w:p>
     <w:p>
       <w:pPr>
@@ -3125,7 +3957,7 @@
           <w:numId w:val="24"/>
         </w:numPr>
       </w:pPr>
-      <w:hyperlink r:id="rId8" w:history="1">
+      <w:hyperlink r:id="rId9" w:history="1">
         <w:r>
           <w:rPr>
             <w:rStyle w:val="Hyperlink"/>
@@ -3135,7 +3967,7 @@
       </w:hyperlink>
     </w:p>
     <w:sectPr>
-      <w:footerReference w:type="default" r:id="rId9"/>
+      <w:footerReference w:type="default" r:id="rId10"/>
       <w:pgSz w:w="12240" w:h="15840"/>
       <w:pgMar w:top="763" w:right="1080" w:bottom="1440" w:left="1080" w:header="720" w:footer="675" w:gutter="0"/>
       <w:pgBorders w:offsetFrom="page">
@@ -4762,7 +5594,6 @@
     <w:lvl w:ilvl="0" w:tplc="41B8AB0C">
       <w:start w:val="1"/>
       <w:numFmt w:val="bullet"/>
-      <w:pStyle w:val="NoSpacing"/>
       <w:lvlText w:val=""/>
       <w:lvlJc w:val="left"/>
       <w:pPr>
@@ -6162,14 +6993,15 @@
     <w:basedOn w:val="ListParagraph"/>
     <w:uiPriority w:val="1"/>
     <w:qFormat/>
-    <w:rsid w:val="00707FBF"/>
+    <w:rsid w:val="00517EAD"/>
     <w:pPr>
-      <w:numPr>
-        <w:numId w:val="26"/>
-      </w:numPr>
+      <w:spacing w:line="240" w:lineRule="auto"/>
+      <w:ind w:left="0"/>
+      <w:jc w:val="center"/>
     </w:pPr>
     <w:rPr>
-      <w:sz w:val="30"/>
+      <w:sz w:val="40"/>
+      <w:szCs w:val="40"/>
     </w:rPr>
   </w:style>
   <w:style w:type="paragraph" w:styleId="Quote">
@@ -6306,12 +7138,49 @@
     <w:basedOn w:val="Heading1"/>
     <w:next w:val="Normal"/>
     <w:uiPriority w:val="39"/>
-    <w:semiHidden/>
     <w:unhideWhenUsed/>
     <w:qFormat/>
     <w:rsid w:val="0027718E"/>
     <w:pPr>
       <w:outlineLvl w:val="9"/>
+    </w:pPr>
+  </w:style>
+  <w:style w:type="paragraph" w:styleId="TOC1">
+    <w:name w:val="toc 1"/>
+    <w:basedOn w:val="Normal"/>
+    <w:next w:val="Normal"/>
+    <w:autoRedefine/>
+    <w:uiPriority w:val="39"/>
+    <w:unhideWhenUsed/>
+    <w:rsid w:val="00A74297"/>
+    <w:pPr>
+      <w:spacing w:after="100"/>
+    </w:pPr>
+  </w:style>
+  <w:style w:type="paragraph" w:styleId="TOC2">
+    <w:name w:val="toc 2"/>
+    <w:basedOn w:val="Normal"/>
+    <w:next w:val="Normal"/>
+    <w:autoRedefine/>
+    <w:uiPriority w:val="39"/>
+    <w:unhideWhenUsed/>
+    <w:rsid w:val="00A74297"/>
+    <w:pPr>
+      <w:spacing w:after="100"/>
+      <w:ind w:left="200"/>
+    </w:pPr>
+  </w:style>
+  <w:style w:type="paragraph" w:styleId="TOC3">
+    <w:name w:val="toc 3"/>
+    <w:basedOn w:val="Normal"/>
+    <w:next w:val="Normal"/>
+    <w:autoRedefine/>
+    <w:uiPriority w:val="39"/>
+    <w:unhideWhenUsed/>
+    <w:rsid w:val="00A74297"/>
+    <w:pPr>
+      <w:spacing w:after="100"/>
+      <w:ind w:left="400"/>
     </w:pPr>
   </w:style>
 </w:styles>
@@ -6440,6 +7309,7 @@
   <w:rsids>
     <w:rsidRoot w:val="00AD0D60"/>
     <w:rsid w:val="000C0E19"/>
+    <w:rsid w:val="001F1073"/>
     <w:rsid w:val="003803D9"/>
     <w:rsid w:val="003B05BB"/>
     <w:rsid w:val="003B78E3"/>
@@ -7226,4 +8096,16 @@
     </a:ext>
   </a:extLst>
 </a:theme>
+</file>
+
+<file path=customXml/item1.xml><?xml version="1.0" encoding="utf-8"?>
+<b:Sources xmlns:b="http://schemas.openxmlformats.org/officeDocument/2006/bibliography" xmlns="http://schemas.openxmlformats.org/officeDocument/2006/bibliography" SelectedStyle="\APASixthEditionOfficeOnline.xsl" StyleName="APA" Version="6"/>
+</file>
+
+<file path=customXml/itemProps1.xml><?xml version="1.0" encoding="utf-8"?>
+<ds:datastoreItem xmlns:ds="http://schemas.openxmlformats.org/officeDocument/2006/customXml" ds:itemID="{A1285F93-38AC-43E6-A619-9895828E3F48}">
+  <ds:schemaRefs>
+    <ds:schemaRef ds:uri="http://schemas.openxmlformats.org/officeDocument/2006/bibliography"/>
+  </ds:schemaRefs>
+</ds:datastoreItem>
 </file>
</xml_diff>

<commit_message>
6 pulse model's current now perfect, Vdor/Vdoi voltages are too high!
</commit_message>
<xml_diff>
--- a/19015538-TasneemMansour.docx
+++ b/19015538-TasneemMansour.docx
@@ -200,6 +200,13 @@
     </w:p>
     <w:sdt>
       <w:sdtPr>
+        <w:rPr>
+          <w:rFonts w:eastAsiaTheme="minorEastAsia" w:cstheme="minorBidi"/>
+          <w:b w:val="0"/>
+          <w:sz w:val="20"/>
+          <w:szCs w:val="22"/>
+          <w:u w:val="none"/>
+        </w:rPr>
         <w:id w:val="215941952"/>
         <w:docPartObj>
           <w:docPartGallery w:val="Table of Contents"/>
@@ -208,12 +215,8 @@
       </w:sdtPr>
       <w:sdtEndPr>
         <w:rPr>
-          <w:rFonts w:eastAsiaTheme="minorEastAsia" w:cstheme="minorBidi"/>
           <w:bCs/>
           <w:noProof/>
-          <w:sz w:val="20"/>
-          <w:szCs w:val="22"/>
-          <w:u w:val="none"/>
         </w:rPr>
       </w:sdtEndPr>
       <w:sdtContent>
@@ -2705,7 +2708,13 @@
                 <w:rPr>
                   <w:rFonts w:ascii="Cambria Math" w:hAnsi="Cambria Math"/>
                 </w:rPr>
-                <m:t>*220*0.975</m:t>
+                <m:t>*220*</m:t>
+              </m:r>
+              <m:r>
+                <w:rPr>
+                  <w:rFonts w:ascii="Cambria Math" w:hAnsi="Cambria Math"/>
+                </w:rPr>
+                <m:t>1.025</m:t>
               </m:r>
             </m:num>
             <m:den>
@@ -2764,7 +2773,19 @@
             <w:rPr>
               <w:rFonts w:ascii="Cambria Math" w:hAnsi="Cambria Math"/>
             </w:rPr>
-            <m:t>∴α=13.081°</m:t>
+            <m:t>∴α=</m:t>
+          </m:r>
+          <m:r>
+            <w:rPr>
+              <w:rFonts w:ascii="Cambria Math" w:hAnsi="Cambria Math"/>
+            </w:rPr>
+            <m:t>22.099</m:t>
+          </m:r>
+          <m:r>
+            <w:rPr>
+              <w:rFonts w:ascii="Cambria Math" w:hAnsi="Cambria Math"/>
+            </w:rPr>
+            <m:t>°</m:t>
           </m:r>
         </m:oMath>
       </m:oMathPara>
@@ -7319,6 +7340,7 @@
     <w:rsid w:val="00730583"/>
     <w:rsid w:val="00786A5F"/>
     <w:rsid w:val="00853805"/>
+    <w:rsid w:val="0087006B"/>
     <w:rsid w:val="00882A57"/>
     <w:rsid w:val="008F1D35"/>
     <w:rsid w:val="00961ACA"/>

</xml_diff>

<commit_message>
Done with 6 pulse model finally!
</commit_message>
<xml_diff>
--- a/19015538-TasneemMansour.docx
+++ b/19015538-TasneemMansour.docx
@@ -76,23 +76,7 @@
         <w:t>Mansour</w:t>
       </w:r>
       <w:r>
-        <w:t xml:space="preserve"> </w:t>
-      </w:r>
-      <w:proofErr w:type="spellStart"/>
-      <w:r>
-        <w:t>Mansour</w:t>
-      </w:r>
-      <w:proofErr w:type="spellEnd"/>
-      <w:r>
-        <w:t xml:space="preserve"> </w:t>
-      </w:r>
-      <w:proofErr w:type="spellStart"/>
-      <w:r>
-        <w:t>Mansour</w:t>
-      </w:r>
-      <w:proofErr w:type="spellEnd"/>
-      <w:r>
-        <w:t xml:space="preserve"> Farag</w:t>
+        <w:t xml:space="preserve"> Mansour Mansour Farag</w:t>
       </w:r>
     </w:p>
     <w:p>
@@ -111,13 +95,8 @@
         <w:pStyle w:val="NoSpacing"/>
       </w:pPr>
       <w:r>
-        <w:t xml:space="preserve">Professor: Dr. Ahmed Abbas </w:t>
-      </w:r>
-      <w:proofErr w:type="spellStart"/>
-      <w:r>
-        <w:t>Elserougi</w:t>
-      </w:r>
-      <w:proofErr w:type="spellEnd"/>
+        <w:t>Professor: Dr. Ahmed Abbas Elserougi</w:t>
+      </w:r>
     </w:p>
     <w:p>
       <w:pPr>
@@ -1551,11 +1530,7 @@
         <w:t>deg</w:t>
       </w:r>
       <w:r>
-        <w:t>. 1:10 Y-Y ideal transformers with zero leakage inductances are employed. Proper smoothing reactors (</w:t>
-      </w:r>
-      <w:proofErr w:type="spellStart"/>
-      <w:r>
-        <w:t>L</w:t>
+        <w:t>. 1:10 Y-Y ideal transformers with zero leakage inductances are employed. Proper smoothing reactors (L</w:t>
       </w:r>
       <w:r>
         <w:rPr>
@@ -1563,7 +1538,6 @@
         </w:rPr>
         <w:t>sr</w:t>
       </w:r>
-      <w:proofErr w:type="spellEnd"/>
       <w:r>
         <w:t>) are employed as shown.</w:t>
       </w:r>
@@ -2867,8 +2841,83 @@
       <w:bookmarkEnd w:id="4"/>
     </w:p>
     <w:p>
-      <w:r>
-        <w:t>Answer</w:t>
+      <w:pPr>
+        <w:jc w:val="center"/>
+      </w:pPr>
+      <w:r>
+        <w:drawing>
+          <wp:inline distT="0" distB="0" distL="0" distR="0" wp14:anchorId="288FE34D" wp14:editId="233D9FBB">
+            <wp:extent cx="6400800" cy="2857500"/>
+            <wp:effectExtent l="0" t="0" r="0" b="0"/>
+            <wp:docPr id="1413491155" name="Picture 1"/>
+            <wp:cNvGraphicFramePr>
+              <a:graphicFrameLocks xmlns:a="http://schemas.openxmlformats.org/drawingml/2006/main" noChangeAspect="1"/>
+            </wp:cNvGraphicFramePr>
+            <a:graphic xmlns:a="http://schemas.openxmlformats.org/drawingml/2006/main">
+              <a:graphicData uri="http://schemas.openxmlformats.org/drawingml/2006/picture">
+                <pic:pic xmlns:pic="http://schemas.openxmlformats.org/drawingml/2006/picture">
+                  <pic:nvPicPr>
+                    <pic:cNvPr id="1413491155" name=""/>
+                    <pic:cNvPicPr/>
+                  </pic:nvPicPr>
+                  <pic:blipFill>
+                    <a:blip r:embed="rId9"/>
+                    <a:stretch>
+                      <a:fillRect/>
+                    </a:stretch>
+                  </pic:blipFill>
+                  <pic:spPr>
+                    <a:xfrm>
+                      <a:off x="0" y="0"/>
+                      <a:ext cx="6400800" cy="2857500"/>
+                    </a:xfrm>
+                    <a:prstGeom prst="rect">
+                      <a:avLst/>
+                    </a:prstGeom>
+                  </pic:spPr>
+                </pic:pic>
+              </a:graphicData>
+            </a:graphic>
+          </wp:inline>
+        </w:drawing>
+      </w:r>
+    </w:p>
+    <w:p>
+      <w:pPr>
+        <w:pStyle w:val="Heading3"/>
+      </w:pPr>
+      <w:bookmarkStart w:id="5" w:name="_Toc165145671"/>
+      <w:r>
+        <w:t xml:space="preserve">Case (1): </w:t>
+      </w:r>
+      <w:r>
+        <w:t xml:space="preserve">1600MW: </w:t>
+      </w:r>
+      <w:r>
+        <w:t>Power flow from (A) to (B):</w:t>
+      </w:r>
+      <w:r>
+        <w:t xml:space="preserve"> Net(A) is rectifier and Net(B) is inverter:</w:t>
+      </w:r>
+      <w:bookmarkEnd w:id="5"/>
+    </w:p>
+    <w:p>
+      <w:pPr>
+        <w:pStyle w:val="Heading4"/>
+      </w:pPr>
+      <w:r>
+        <w:t xml:space="preserve">AC </w:t>
+      </w:r>
+      <w:r>
+        <w:t>voltage at rectifier side</w:t>
+      </w:r>
+      <w:r>
+        <w:t>:</w:t>
+      </w:r>
+    </w:p>
+    <w:p>
+      <w:r>
+        <w:t>Curve vs time</w:t>
       </w:r>
       <w:r>
         <w:t>.</w:t>
@@ -2876,50 +2925,8 @@
     </w:p>
     <w:p>
       <w:pPr>
-        <w:pStyle w:val="Heading3"/>
-      </w:pPr>
-      <w:bookmarkStart w:id="5" w:name="_Toc165145671"/>
-      <w:r>
-        <w:t xml:space="preserve">Case (1): </w:t>
-      </w:r>
-      <w:r>
-        <w:t xml:space="preserve">1600MW: </w:t>
-      </w:r>
-      <w:r>
-        <w:t>Power flow from (A) to (B):</w:t>
-      </w:r>
-      <w:r>
-        <w:t xml:space="preserve"> Net(A) is rectifier and Net(B) is inverter:</w:t>
-      </w:r>
-      <w:bookmarkEnd w:id="5"/>
-    </w:p>
-    <w:p>
-      <w:pPr>
         <w:pStyle w:val="Heading4"/>
       </w:pPr>
-      <w:r>
-        <w:t xml:space="preserve">AC </w:t>
-      </w:r>
-      <w:r>
-        <w:t>voltage at rectifier side</w:t>
-      </w:r>
-      <w:r>
-        <w:t>:</w:t>
-      </w:r>
-    </w:p>
-    <w:p>
-      <w:r>
-        <w:t>Curve vs time</w:t>
-      </w:r>
-      <w:r>
-        <w:t>.</w:t>
-      </w:r>
-    </w:p>
-    <w:p>
-      <w:pPr>
-        <w:pStyle w:val="Heading4"/>
-      </w:pPr>
-      <w:proofErr w:type="spellStart"/>
       <w:r>
         <w:t>V</w:t>
       </w:r>
@@ -2929,7 +2936,6 @@
         </w:rPr>
         <w:t>dor</w:t>
       </w:r>
-      <w:proofErr w:type="spellEnd"/>
       <w:r>
         <w:t>: DC voltage at rectifier side:</w:t>
       </w:r>
@@ -2975,7 +2981,6 @@
       <w:pPr>
         <w:pStyle w:val="Heading4"/>
       </w:pPr>
-      <w:proofErr w:type="spellStart"/>
       <w:r>
         <w:t>V</w:t>
       </w:r>
@@ -2991,7 +2996,6 @@
         </w:rPr>
         <w:t>i</w:t>
       </w:r>
-      <w:proofErr w:type="spellEnd"/>
       <w:r>
         <w:t xml:space="preserve">: DC voltage at </w:t>
       </w:r>
@@ -3085,18 +3089,10 @@
         <w:t>B</w:t>
       </w:r>
       <w:r>
-        <w:t xml:space="preserve">) is </w:t>
-      </w:r>
-      <w:proofErr w:type="gramStart"/>
-      <w:r>
-        <w:t>rectifier</w:t>
-      </w:r>
-      <w:r>
-        <w:t>(</w:t>
-      </w:r>
-      <w:proofErr w:type="gramEnd"/>
-      <w:r>
-        <w:t>+10%)</w:t>
+        <w:t>) is rectifier</w:t>
+      </w:r>
+      <w:r>
+        <w:t>(+10%)</w:t>
       </w:r>
       <w:r>
         <w:t xml:space="preserve"> and Net(</w:t>
@@ -3132,7 +3128,6 @@
       <w:pPr>
         <w:pStyle w:val="Heading4"/>
       </w:pPr>
-      <w:proofErr w:type="spellStart"/>
       <w:r>
         <w:t>V</w:t>
       </w:r>
@@ -3142,7 +3137,6 @@
         </w:rPr>
         <w:t>dor</w:t>
       </w:r>
-      <w:proofErr w:type="spellEnd"/>
       <w:r>
         <w:t>: DC voltage at rectifier side:</w:t>
       </w:r>
@@ -3182,7 +3176,6 @@
       <w:pPr>
         <w:pStyle w:val="Heading4"/>
       </w:pPr>
-      <w:proofErr w:type="spellStart"/>
       <w:r>
         <w:t>V</w:t>
       </w:r>
@@ -3198,7 +3191,6 @@
         </w:rPr>
         <w:t>i</w:t>
       </w:r>
-      <w:proofErr w:type="spellEnd"/>
       <w:r>
         <w:t>: DC voltage at inverter side:</w:t>
       </w:r>
@@ -3274,18 +3266,10 @@
         <w:t>A</w:t>
       </w:r>
       <w:r>
-        <w:t xml:space="preserve">) is </w:t>
-      </w:r>
-      <w:proofErr w:type="gramStart"/>
-      <w:r>
-        <w:t>rectifier</w:t>
-      </w:r>
-      <w:r>
-        <w:t>(</w:t>
-      </w:r>
-      <w:proofErr w:type="gramEnd"/>
-      <w:r>
-        <w:t>2.5% voltage swell)</w:t>
+        <w:t>) is rectifier</w:t>
+      </w:r>
+      <w:r>
+        <w:t>(2.5% voltage swell)</w:t>
       </w:r>
       <w:r>
         <w:t xml:space="preserve"> and Net(</w:t>
@@ -3315,7 +3299,6 @@
       <w:pPr>
         <w:pStyle w:val="Heading4"/>
       </w:pPr>
-      <w:proofErr w:type="spellStart"/>
       <w:r>
         <w:t>V</w:t>
       </w:r>
@@ -3325,7 +3308,6 @@
         </w:rPr>
         <w:t>dor</w:t>
       </w:r>
-      <w:proofErr w:type="spellEnd"/>
       <w:r>
         <w:t>: DC voltage at rectifier side:</w:t>
       </w:r>
@@ -3365,7 +3347,6 @@
       <w:pPr>
         <w:pStyle w:val="Heading4"/>
       </w:pPr>
-      <w:proofErr w:type="spellStart"/>
       <w:r>
         <w:t>V</w:t>
       </w:r>
@@ -3381,7 +3362,6 @@
         </w:rPr>
         <w:t>i</w:t>
       </w:r>
-      <w:proofErr w:type="spellEnd"/>
       <w:r>
         <w:t>: DC voltage at inverter side:</w:t>
       </w:r>
@@ -3510,7 +3490,6 @@
       <w:pPr>
         <w:pStyle w:val="Heading4"/>
       </w:pPr>
-      <w:proofErr w:type="spellStart"/>
       <w:r>
         <w:t>V</w:t>
       </w:r>
@@ -3520,7 +3499,6 @@
         </w:rPr>
         <w:t>dor</w:t>
       </w:r>
-      <w:proofErr w:type="spellEnd"/>
       <w:r>
         <w:t>: DC voltage at rectifier side:</w:t>
       </w:r>
@@ -3560,7 +3538,6 @@
       <w:pPr>
         <w:pStyle w:val="Heading4"/>
       </w:pPr>
-      <w:proofErr w:type="spellStart"/>
       <w:r>
         <w:t>V</w:t>
       </w:r>
@@ -3576,7 +3553,6 @@
         </w:rPr>
         <w:t>i</w:t>
       </w:r>
-      <w:proofErr w:type="spellEnd"/>
       <w:r>
         <w:t>: DC voltage at inverter side:</w:t>
       </w:r>
@@ -3624,15 +3600,7 @@
       <w:bookmarkStart w:id="12" w:name="_Toc165145678"/>
       <w:r>
         <w:lastRenderedPageBreak/>
-        <w:t xml:space="preserve">Case (2): 1200MW: Power flow from (B) to (A): Net(B) is </w:t>
-      </w:r>
-      <w:proofErr w:type="gramStart"/>
-      <w:r>
-        <w:t>rectifier(</w:t>
-      </w:r>
-      <w:proofErr w:type="gramEnd"/>
-      <w:r>
-        <w:t>+10%) and Net(A) is inverter (-10%):</w:t>
+        <w:t>Case (2): 1200MW: Power flow from (B) to (A): Net(B) is rectifier(+10%) and Net(A) is inverter (-10%):</w:t>
       </w:r>
       <w:bookmarkEnd w:id="12"/>
     </w:p>
@@ -3653,7 +3621,6 @@
       <w:pPr>
         <w:pStyle w:val="Heading4"/>
       </w:pPr>
-      <w:proofErr w:type="spellStart"/>
       <w:r>
         <w:t>V</w:t>
       </w:r>
@@ -3663,7 +3630,6 @@
         </w:rPr>
         <w:t>dor</w:t>
       </w:r>
-      <w:proofErr w:type="spellEnd"/>
       <w:r>
         <w:t>: DC voltage at rectifier side:</w:t>
       </w:r>
@@ -3703,7 +3669,6 @@
       <w:pPr>
         <w:pStyle w:val="Heading4"/>
       </w:pPr>
-      <w:proofErr w:type="spellStart"/>
       <w:r>
         <w:t>V</w:t>
       </w:r>
@@ -3719,7 +3684,6 @@
         </w:rPr>
         <w:t>i</w:t>
       </w:r>
-      <w:proofErr w:type="spellEnd"/>
       <w:r>
         <w:t>: DC voltage at inverter side:</w:t>
       </w:r>
@@ -3771,15 +3735,7 @@
       <w:bookmarkStart w:id="13" w:name="_Toc165145679"/>
       <w:r>
         <w:lastRenderedPageBreak/>
-        <w:t xml:space="preserve">Case (3): 1600MW: Power flow from (A) to (B): Net(A) is </w:t>
-      </w:r>
-      <w:proofErr w:type="gramStart"/>
-      <w:r>
-        <w:t>rectifier(</w:t>
-      </w:r>
-      <w:proofErr w:type="gramEnd"/>
-      <w:r>
-        <w:t>2.5% voltage swell) and Net(B) is inverter:</w:t>
+        <w:t>Case (3): 1600MW: Power flow from (A) to (B): Net(A) is rectifier(2.5% voltage swell) and Net(B) is inverter:</w:t>
       </w:r>
       <w:bookmarkEnd w:id="13"/>
     </w:p>
@@ -3800,7 +3756,6 @@
       <w:pPr>
         <w:pStyle w:val="Heading4"/>
       </w:pPr>
-      <w:proofErr w:type="spellStart"/>
       <w:r>
         <w:t>V</w:t>
       </w:r>
@@ -3810,7 +3765,6 @@
         </w:rPr>
         <w:t>dor</w:t>
       </w:r>
-      <w:proofErr w:type="spellEnd"/>
       <w:r>
         <w:t>: DC voltage at rectifier side:</w:t>
       </w:r>
@@ -3850,7 +3804,6 @@
       <w:pPr>
         <w:pStyle w:val="Heading4"/>
       </w:pPr>
-      <w:proofErr w:type="spellStart"/>
       <w:r>
         <w:t>V</w:t>
       </w:r>
@@ -3866,7 +3819,6 @@
         </w:rPr>
         <w:t>i</w:t>
       </w:r>
-      <w:proofErr w:type="spellEnd"/>
       <w:r>
         <w:t>: DC voltage at inverter side:</w:t>
       </w:r>
@@ -3978,7 +3930,7 @@
           <w:numId w:val="24"/>
         </w:numPr>
       </w:pPr>
-      <w:hyperlink r:id="rId9" w:history="1">
+      <w:hyperlink r:id="rId10" w:history="1">
         <w:r>
           <w:rPr>
             <w:rStyle w:val="Hyperlink"/>
@@ -3988,7 +3940,7 @@
       </w:hyperlink>
     </w:p>
     <w:sectPr>
-      <w:footerReference w:type="default" r:id="rId10"/>
+      <w:footerReference w:type="default" r:id="rId11"/>
       <w:pgSz w:w="12240" w:h="15840"/>
       <w:pgMar w:top="763" w:right="1080" w:bottom="1440" w:left="1080" w:header="720" w:footer="675" w:gutter="0"/>
       <w:pgBorders w:offsetFrom="page">
@@ -7337,10 +7289,10 @@
     <w:rsid w:val="003D4CD4"/>
     <w:rsid w:val="00421579"/>
     <w:rsid w:val="0062196C"/>
+    <w:rsid w:val="006B059C"/>
     <w:rsid w:val="00730583"/>
     <w:rsid w:val="00786A5F"/>
     <w:rsid w:val="00853805"/>
-    <w:rsid w:val="0087006B"/>
     <w:rsid w:val="00882A57"/>
     <w:rsid w:val="008F1D35"/>
     <w:rsid w:val="00961ACA"/>

</xml_diff>

<commit_message>
Done with 6-pulse report
</commit_message>
<xml_diff>
--- a/19015538-TasneemMansour.docx
+++ b/19015538-TasneemMansour.docx
@@ -76,7 +76,23 @@
         <w:t>Mansour</w:t>
       </w:r>
       <w:r>
-        <w:t xml:space="preserve"> Mansour Mansour Farag</w:t>
+        <w:t xml:space="preserve"> </w:t>
+      </w:r>
+      <w:proofErr w:type="spellStart"/>
+      <w:r>
+        <w:t>Mansour</w:t>
+      </w:r>
+      <w:proofErr w:type="spellEnd"/>
+      <w:r>
+        <w:t xml:space="preserve"> </w:t>
+      </w:r>
+      <w:proofErr w:type="spellStart"/>
+      <w:r>
+        <w:t>Mansour</w:t>
+      </w:r>
+      <w:proofErr w:type="spellEnd"/>
+      <w:r>
+        <w:t xml:space="preserve"> Farag</w:t>
       </w:r>
     </w:p>
     <w:p>
@@ -95,8 +111,13 @@
         <w:pStyle w:val="NoSpacing"/>
       </w:pPr>
       <w:r>
-        <w:t>Professor: Dr. Ahmed Abbas Elserougi</w:t>
-      </w:r>
+        <w:t xml:space="preserve">Professor: Dr. Ahmed Abbas </w:t>
+      </w:r>
+      <w:proofErr w:type="spellStart"/>
+      <w:r>
+        <w:t>Elserougi</w:t>
+      </w:r>
+      <w:proofErr w:type="spellEnd"/>
     </w:p>
     <w:p>
       <w:pPr>
@@ -232,7 +253,7 @@
           <w:r>
             <w:fldChar w:fldCharType="separate"/>
           </w:r>
-          <w:hyperlink w:anchor="_Toc165145666" w:history="1">
+          <w:hyperlink w:anchor="_Toc165305794" w:history="1">
             <w:r>
               <w:rPr>
                 <w:rStyle w:val="Hyperlink"/>
@@ -259,7 +280,7 @@
                 <w:noProof/>
                 <w:webHidden/>
               </w:rPr>
-              <w:instrText xml:space="preserve"> PAGEREF _Toc165145666 \h </w:instrText>
+              <w:instrText xml:space="preserve"> PAGEREF _Toc165305794 \h </w:instrText>
             </w:r>
             <w:r>
               <w:rPr>
@@ -305,7 +326,7 @@
               <w14:ligatures w14:val="standardContextual"/>
             </w:rPr>
           </w:pPr>
-          <w:hyperlink w:anchor="_Toc165145667" w:history="1">
+          <w:hyperlink w:anchor="_Toc165305795" w:history="1">
             <w:r>
               <w:rPr>
                 <w:rStyle w:val="Hyperlink"/>
@@ -332,7 +353,7 @@
                 <w:noProof/>
                 <w:webHidden/>
               </w:rPr>
-              <w:instrText xml:space="preserve"> PAGEREF _Toc165145667 \h </w:instrText>
+              <w:instrText xml:space="preserve"> PAGEREF _Toc165305795 \h </w:instrText>
             </w:r>
             <w:r>
               <w:rPr>
@@ -378,7 +399,7 @@
               <w14:ligatures w14:val="standardContextual"/>
             </w:rPr>
           </w:pPr>
-          <w:hyperlink w:anchor="_Toc165145668" w:history="1">
+          <w:hyperlink w:anchor="_Toc165305796" w:history="1">
             <w:r>
               <w:rPr>
                 <w:rStyle w:val="Hyperlink"/>
@@ -405,7 +426,7 @@
                 <w:noProof/>
                 <w:webHidden/>
               </w:rPr>
-              <w:instrText xml:space="preserve"> PAGEREF _Toc165145668 \h </w:instrText>
+              <w:instrText xml:space="preserve"> PAGEREF _Toc165305796 \h </w:instrText>
             </w:r>
             <w:r>
               <w:rPr>
@@ -451,7 +472,7 @@
               <w14:ligatures w14:val="standardContextual"/>
             </w:rPr>
           </w:pPr>
-          <w:hyperlink w:anchor="_Toc165145669" w:history="1">
+          <w:hyperlink w:anchor="_Toc165305797" w:history="1">
             <w:r>
               <w:rPr>
                 <w:rStyle w:val="Hyperlink"/>
@@ -478,7 +499,7 @@
                 <w:noProof/>
                 <w:webHidden/>
               </w:rPr>
-              <w:instrText xml:space="preserve"> PAGEREF _Toc165145669 \h </w:instrText>
+              <w:instrText xml:space="preserve"> PAGEREF _Toc165305797 \h </w:instrText>
             </w:r>
             <w:r>
               <w:rPr>
@@ -524,7 +545,7 @@
               <w14:ligatures w14:val="standardContextual"/>
             </w:rPr>
           </w:pPr>
-          <w:hyperlink w:anchor="_Toc165145670" w:history="1">
+          <w:hyperlink w:anchor="_Toc165305798" w:history="1">
             <w:r>
               <w:rPr>
                 <w:rStyle w:val="Hyperlink"/>
@@ -551,7 +572,7 @@
                 <w:noProof/>
                 <w:webHidden/>
               </w:rPr>
-              <w:instrText xml:space="preserve"> PAGEREF _Toc165145670 \h </w:instrText>
+              <w:instrText xml:space="preserve"> PAGEREF _Toc165305798 \h </w:instrText>
             </w:r>
             <w:r>
               <w:rPr>
@@ -597,7 +618,7 @@
               <w14:ligatures w14:val="standardContextual"/>
             </w:rPr>
           </w:pPr>
-          <w:hyperlink w:anchor="_Toc165145671" w:history="1">
+          <w:hyperlink w:anchor="_Toc165305799" w:history="1">
             <w:r>
               <w:rPr>
                 <w:rStyle w:val="Hyperlink"/>
@@ -624,7 +645,7 @@
                 <w:noProof/>
                 <w:webHidden/>
               </w:rPr>
-              <w:instrText xml:space="preserve"> PAGEREF _Toc165145671 \h </w:instrText>
+              <w:instrText xml:space="preserve"> PAGEREF _Toc165305799 \h </w:instrText>
             </w:r>
             <w:r>
               <w:rPr>
@@ -670,13 +691,13 @@
               <w14:ligatures w14:val="standardContextual"/>
             </w:rPr>
           </w:pPr>
-          <w:hyperlink w:anchor="_Toc165145672" w:history="1">
+          <w:hyperlink w:anchor="_Toc165305800" w:history="1">
             <w:r>
               <w:rPr>
                 <w:rStyle w:val="Hyperlink"/>
                 <w:noProof/>
               </w:rPr>
-              <w:t>Case (2): 1200MW: Power flow from (B) to (A): Net(B) is rectifier(+10%) and Net(A) is inverter (-10%):</w:t>
+              <w:t>Case (2): 1200MW: Power flow from (B) to (A): Net(B) is rectifier (+10%) and Net(A) is inverter (-10%):</w:t>
             </w:r>
             <w:r>
               <w:rPr>
@@ -697,7 +718,7 @@
                 <w:noProof/>
                 <w:webHidden/>
               </w:rPr>
-              <w:instrText xml:space="preserve"> PAGEREF _Toc165145672 \h </w:instrText>
+              <w:instrText xml:space="preserve"> PAGEREF _Toc165305800 \h </w:instrText>
             </w:r>
             <w:r>
               <w:rPr>
@@ -717,7 +738,7 @@
                 <w:noProof/>
                 <w:webHidden/>
               </w:rPr>
-              <w:t>6</w:t>
+              <w:t>8</w:t>
             </w:r>
             <w:r>
               <w:rPr>
@@ -743,13 +764,13 @@
               <w14:ligatures w14:val="standardContextual"/>
             </w:rPr>
           </w:pPr>
-          <w:hyperlink w:anchor="_Toc165145673" w:history="1">
+          <w:hyperlink w:anchor="_Toc165305801" w:history="1">
             <w:r>
               <w:rPr>
                 <w:rStyle w:val="Hyperlink"/>
                 <w:noProof/>
               </w:rPr>
-              <w:t>Case (3): 1600MW: Power flow from (A) to (B): Net(A) is rectifier(2.5% voltage swell) and Net(B) is inverter:</w:t>
+              <w:t>Case (3): 1600MW: Power flow from (A) to (B): Net(A) is rectifier (2.5% voltage swell) and Net(B) is inverter:</w:t>
             </w:r>
             <w:r>
               <w:rPr>
@@ -770,7 +791,7 @@
                 <w:noProof/>
                 <w:webHidden/>
               </w:rPr>
-              <w:instrText xml:space="preserve"> PAGEREF _Toc165145673 \h </w:instrText>
+              <w:instrText xml:space="preserve"> PAGEREF _Toc165305801 \h </w:instrText>
             </w:r>
             <w:r>
               <w:rPr>
@@ -790,7 +811,7 @@
                 <w:noProof/>
                 <w:webHidden/>
               </w:rPr>
-              <w:t>7</w:t>
+              <w:t>11</w:t>
             </w:r>
             <w:r>
               <w:rPr>
@@ -816,7 +837,7 @@
               <w14:ligatures w14:val="standardContextual"/>
             </w:rPr>
           </w:pPr>
-          <w:hyperlink w:anchor="_Toc165145674" w:history="1">
+          <w:hyperlink w:anchor="_Toc165305802" w:history="1">
             <w:r>
               <w:rPr>
                 <w:rStyle w:val="Hyperlink"/>
@@ -843,7 +864,7 @@
                 <w:noProof/>
                 <w:webHidden/>
               </w:rPr>
-              <w:instrText xml:space="preserve"> PAGEREF _Toc165145674 \h </w:instrText>
+              <w:instrText xml:space="preserve"> PAGEREF _Toc165305802 \h </w:instrText>
             </w:r>
             <w:r>
               <w:rPr>
@@ -863,7 +884,7 @@
                 <w:noProof/>
                 <w:webHidden/>
               </w:rPr>
-              <w:t>8</w:t>
+              <w:t>15</w:t>
             </w:r>
             <w:r>
               <w:rPr>
@@ -889,7 +910,7 @@
               <w14:ligatures w14:val="standardContextual"/>
             </w:rPr>
           </w:pPr>
-          <w:hyperlink w:anchor="_Toc165145675" w:history="1">
+          <w:hyperlink w:anchor="_Toc165305803" w:history="1">
             <w:r>
               <w:rPr>
                 <w:rStyle w:val="Hyperlink"/>
@@ -916,7 +937,7 @@
                 <w:noProof/>
                 <w:webHidden/>
               </w:rPr>
-              <w:instrText xml:space="preserve"> PAGEREF _Toc165145675 \h </w:instrText>
+              <w:instrText xml:space="preserve"> PAGEREF _Toc165305803 \h </w:instrText>
             </w:r>
             <w:r>
               <w:rPr>
@@ -936,7 +957,7 @@
                 <w:noProof/>
                 <w:webHidden/>
               </w:rPr>
-              <w:t>8</w:t>
+              <w:t>15</w:t>
             </w:r>
             <w:r>
               <w:rPr>
@@ -962,7 +983,7 @@
               <w14:ligatures w14:val="standardContextual"/>
             </w:rPr>
           </w:pPr>
-          <w:hyperlink w:anchor="_Toc165145676" w:history="1">
+          <w:hyperlink w:anchor="_Toc165305804" w:history="1">
             <w:r>
               <w:rPr>
                 <w:rStyle w:val="Hyperlink"/>
@@ -989,7 +1010,7 @@
                 <w:noProof/>
                 <w:webHidden/>
               </w:rPr>
-              <w:instrText xml:space="preserve"> PAGEREF _Toc165145676 \h </w:instrText>
+              <w:instrText xml:space="preserve"> PAGEREF _Toc165305804 \h </w:instrText>
             </w:r>
             <w:r>
               <w:rPr>
@@ -1009,7 +1030,7 @@
                 <w:noProof/>
                 <w:webHidden/>
               </w:rPr>
-              <w:t>8</w:t>
+              <w:t>15</w:t>
             </w:r>
             <w:r>
               <w:rPr>
@@ -1035,7 +1056,7 @@
               <w14:ligatures w14:val="standardContextual"/>
             </w:rPr>
           </w:pPr>
-          <w:hyperlink w:anchor="_Toc165145677" w:history="1">
+          <w:hyperlink w:anchor="_Toc165305805" w:history="1">
             <w:r>
               <w:rPr>
                 <w:rStyle w:val="Hyperlink"/>
@@ -1062,7 +1083,7 @@
                 <w:noProof/>
                 <w:webHidden/>
               </w:rPr>
-              <w:instrText xml:space="preserve"> PAGEREF _Toc165145677 \h </w:instrText>
+              <w:instrText xml:space="preserve"> PAGEREF _Toc165305805 \h </w:instrText>
             </w:r>
             <w:r>
               <w:rPr>
@@ -1082,7 +1103,7 @@
                 <w:noProof/>
                 <w:webHidden/>
               </w:rPr>
-              <w:t>8</w:t>
+              <w:t>15</w:t>
             </w:r>
             <w:r>
               <w:rPr>
@@ -1108,7 +1129,7 @@
               <w14:ligatures w14:val="standardContextual"/>
             </w:rPr>
           </w:pPr>
-          <w:hyperlink w:anchor="_Toc165145678" w:history="1">
+          <w:hyperlink w:anchor="_Toc165305806" w:history="1">
             <w:r>
               <w:rPr>
                 <w:rStyle w:val="Hyperlink"/>
@@ -1135,7 +1156,7 @@
                 <w:noProof/>
                 <w:webHidden/>
               </w:rPr>
-              <w:instrText xml:space="preserve"> PAGEREF _Toc165145678 \h </w:instrText>
+              <w:instrText xml:space="preserve"> PAGEREF _Toc165305806 \h </w:instrText>
             </w:r>
             <w:r>
               <w:rPr>
@@ -1155,7 +1176,7 @@
                 <w:noProof/>
                 <w:webHidden/>
               </w:rPr>
-              <w:t>9</w:t>
+              <w:t>16</w:t>
             </w:r>
             <w:r>
               <w:rPr>
@@ -1181,7 +1202,7 @@
               <w14:ligatures w14:val="standardContextual"/>
             </w:rPr>
           </w:pPr>
-          <w:hyperlink w:anchor="_Toc165145679" w:history="1">
+          <w:hyperlink w:anchor="_Toc165305807" w:history="1">
             <w:r>
               <w:rPr>
                 <w:rStyle w:val="Hyperlink"/>
@@ -1208,7 +1229,7 @@
                 <w:noProof/>
                 <w:webHidden/>
               </w:rPr>
-              <w:instrText xml:space="preserve"> PAGEREF _Toc165145679 \h </w:instrText>
+              <w:instrText xml:space="preserve"> PAGEREF _Toc165305807 \h </w:instrText>
             </w:r>
             <w:r>
               <w:rPr>
@@ -1228,7 +1249,7 @@
                 <w:noProof/>
                 <w:webHidden/>
               </w:rPr>
-              <w:t>10</w:t>
+              <w:t>17</w:t>
             </w:r>
             <w:r>
               <w:rPr>
@@ -1254,7 +1275,7 @@
               <w14:ligatures w14:val="standardContextual"/>
             </w:rPr>
           </w:pPr>
-          <w:hyperlink w:anchor="_Toc165145680" w:history="1">
+          <w:hyperlink w:anchor="_Toc165305808" w:history="1">
             <w:r>
               <w:rPr>
                 <w:rStyle w:val="Hyperlink"/>
@@ -1281,7 +1302,7 @@
                 <w:noProof/>
                 <w:webHidden/>
               </w:rPr>
-              <w:instrText xml:space="preserve"> PAGEREF _Toc165145680 \h </w:instrText>
+              <w:instrText xml:space="preserve"> PAGEREF _Toc165305808 \h </w:instrText>
             </w:r>
             <w:r>
               <w:rPr>
@@ -1301,7 +1322,7 @@
                 <w:noProof/>
                 <w:webHidden/>
               </w:rPr>
-              <w:t>11</w:t>
+              <w:t>18</w:t>
             </w:r>
             <w:r>
               <w:rPr>
@@ -1327,7 +1348,7 @@
               <w14:ligatures w14:val="standardContextual"/>
             </w:rPr>
           </w:pPr>
-          <w:hyperlink w:anchor="_Toc165145681" w:history="1">
+          <w:hyperlink w:anchor="_Toc165305809" w:history="1">
             <w:r>
               <w:rPr>
                 <w:rStyle w:val="Hyperlink"/>
@@ -1354,7 +1375,7 @@
                 <w:noProof/>
                 <w:webHidden/>
               </w:rPr>
-              <w:instrText xml:space="preserve"> PAGEREF _Toc165145681 \h </w:instrText>
+              <w:instrText xml:space="preserve"> PAGEREF _Toc165305809 \h </w:instrText>
             </w:r>
             <w:r>
               <w:rPr>
@@ -1374,7 +1395,7 @@
                 <w:noProof/>
                 <w:webHidden/>
               </w:rPr>
-              <w:t>11</w:t>
+              <w:t>18</w:t>
             </w:r>
             <w:r>
               <w:rPr>
@@ -1400,7 +1421,7 @@
               <w14:ligatures w14:val="standardContextual"/>
             </w:rPr>
           </w:pPr>
-          <w:hyperlink w:anchor="_Toc165145682" w:history="1">
+          <w:hyperlink w:anchor="_Toc165305810" w:history="1">
             <w:r>
               <w:rPr>
                 <w:rStyle w:val="Hyperlink"/>
@@ -1427,7 +1448,7 @@
                 <w:noProof/>
                 <w:webHidden/>
               </w:rPr>
-              <w:instrText xml:space="preserve"> PAGEREF _Toc165145682 \h </w:instrText>
+              <w:instrText xml:space="preserve"> PAGEREF _Toc165305810 \h </w:instrText>
             </w:r>
             <w:r>
               <w:rPr>
@@ -1447,7 +1468,7 @@
                 <w:noProof/>
                 <w:webHidden/>
               </w:rPr>
-              <w:t>12</w:t>
+              <w:t>19</w:t>
             </w:r>
             <w:r>
               <w:rPr>
@@ -1489,20 +1510,11 @@
     </w:p>
     <w:p>
       <w:pPr>
-        <w:spacing w:after="160" w:line="259" w:lineRule="auto"/>
-        <w:jc w:val="left"/>
-        <w:rPr>
-          <w:sz w:val="40"/>
-          <w:szCs w:val="40"/>
-        </w:rPr>
-      </w:pPr>
-    </w:p>
-    <w:p>
-      <w:pPr>
         <w:pStyle w:val="Heading1"/>
       </w:pPr>
-      <w:bookmarkStart w:id="0" w:name="_Toc165145666"/>
-      <w:r>
+      <w:bookmarkStart w:id="0" w:name="_Toc165305794"/>
+      <w:r>
+        <w:lastRenderedPageBreak/>
         <w:t>I. System Description:</w:t>
       </w:r>
       <w:bookmarkEnd w:id="0"/>
@@ -1530,7 +1542,11 @@
         <w:t>deg</w:t>
       </w:r>
       <w:r>
-        <w:t>. 1:10 Y-Y ideal transformers with zero leakage inductances are employed. Proper smoothing reactors (L</w:t>
+        <w:t>. 1:10 Y-Y ideal transformers with zero leakage inductances are employed. Proper smoothing reactors (</w:t>
+      </w:r>
+      <w:proofErr w:type="spellStart"/>
+      <w:r>
+        <w:t>L</w:t>
       </w:r>
       <w:r>
         <w:rPr>
@@ -1538,6 +1554,7 @@
         </w:rPr>
         <w:t>sr</w:t>
       </w:r>
+      <w:proofErr w:type="spellEnd"/>
       <w:r>
         <w:t>) are employed as shown.</w:t>
       </w:r>
@@ -1597,7 +1614,7 @@
       <w:pPr>
         <w:pStyle w:val="Heading1"/>
       </w:pPr>
-      <w:bookmarkStart w:id="1" w:name="_Toc165145667"/>
+      <w:bookmarkStart w:id="1" w:name="_Toc165305795"/>
       <w:r>
         <w:t>I</w:t>
       </w:r>
@@ -1616,7 +1633,7 @@
       <w:pPr>
         <w:pStyle w:val="Heading2"/>
       </w:pPr>
-      <w:bookmarkStart w:id="2" w:name="_Toc165145668"/>
+      <w:bookmarkStart w:id="2" w:name="_Toc165305796"/>
       <w:r>
         <w:t>Question (A):</w:t>
       </w:r>
@@ -2146,7 +2163,6 @@
             <w:rPr>
               <w:rFonts w:ascii="Cambria Math" w:hAnsi="Cambria Math"/>
             </w:rPr>
-            <w:lastRenderedPageBreak/>
             <m:t xml:space="preserve">Idc= </m:t>
           </m:r>
           <m:f>
@@ -2235,6 +2251,7 @@
             <w:rPr>
               <w:rFonts w:ascii="Cambria Math" w:hAnsi="Cambria Math"/>
             </w:rPr>
+            <w:lastRenderedPageBreak/>
             <m:t>∴Vdor=273.23KV</m:t>
           </m:r>
         </m:oMath>
@@ -2682,13 +2699,7 @@
                 <w:rPr>
                   <w:rFonts w:ascii="Cambria Math" w:hAnsi="Cambria Math"/>
                 </w:rPr>
-                <m:t>*220*</m:t>
-              </m:r>
-              <m:r>
-                <w:rPr>
-                  <w:rFonts w:ascii="Cambria Math" w:hAnsi="Cambria Math"/>
-                </w:rPr>
-                <m:t>1.025</m:t>
+                <m:t>*220*1.025</m:t>
               </m:r>
             </m:num>
             <m:den>
@@ -2747,19 +2758,7 @@
             <w:rPr>
               <w:rFonts w:ascii="Cambria Math" w:hAnsi="Cambria Math"/>
             </w:rPr>
-            <m:t>∴α=</m:t>
-          </m:r>
-          <m:r>
-            <w:rPr>
-              <w:rFonts w:ascii="Cambria Math" w:hAnsi="Cambria Math"/>
-            </w:rPr>
-            <m:t>22.099</m:t>
-          </m:r>
-          <m:r>
-            <w:rPr>
-              <w:rFonts w:ascii="Cambria Math" w:hAnsi="Cambria Math"/>
-            </w:rPr>
-            <m:t>°</m:t>
+            <m:t>∴α=22.099°</m:t>
           </m:r>
         </m:oMath>
       </m:oMathPara>
@@ -2820,7 +2819,7 @@
       <w:pPr>
         <w:pStyle w:val="Heading2"/>
       </w:pPr>
-      <w:bookmarkStart w:id="3" w:name="_Toc165145669"/>
+      <w:bookmarkStart w:id="3" w:name="_Toc165305797"/>
       <w:r>
         <w:lastRenderedPageBreak/>
         <w:t>Question (B):</w:t>
@@ -2834,7 +2833,7 @@
           <w:sz w:val="32"/>
         </w:rPr>
       </w:pPr>
-      <w:bookmarkStart w:id="4" w:name="_Toc165145670"/>
+      <w:bookmarkStart w:id="4" w:name="_Toc165305798"/>
       <w:r>
         <w:t>Model Screenshot:</w:t>
       </w:r>
@@ -2845,8 +2844,11 @@
         <w:jc w:val="center"/>
       </w:pPr>
       <w:r>
+        <w:rPr>
+          <w:noProof/>
+        </w:rPr>
         <w:drawing>
-          <wp:inline distT="0" distB="0" distL="0" distR="0" wp14:anchorId="288FE34D" wp14:editId="233D9FBB">
+          <wp:inline distT="0" distB="0" distL="0" distR="0" wp14:anchorId="288FE34D" wp14:editId="10E3E0AE">
             <wp:extent cx="6400800" cy="2857500"/>
             <wp:effectExtent l="0" t="0" r="0" b="0"/>
             <wp:docPr id="1413491155" name="Picture 1"/>
@@ -2886,7 +2888,7 @@
       <w:pPr>
         <w:pStyle w:val="Heading3"/>
       </w:pPr>
-      <w:bookmarkStart w:id="5" w:name="_Toc165145671"/>
+      <w:bookmarkStart w:id="5" w:name="_Toc165305799"/>
       <w:r>
         <w:t xml:space="preserve">Case (1): </w:t>
       </w:r>
@@ -2916,17 +2918,55 @@
       </w:r>
     </w:p>
     <w:p>
-      <w:r>
-        <w:t>Curve vs time</w:t>
-      </w:r>
-      <w:r>
-        <w:t>.</w:t>
+      <w:pPr>
+        <w:jc w:val="center"/>
+      </w:pPr>
+      <w:r>
+        <w:rPr>
+          <w:noProof/>
+        </w:rPr>
+        <w:drawing>
+          <wp:inline distT="0" distB="0" distL="0" distR="0" wp14:anchorId="6ABEBCFE" wp14:editId="7ED43C8E">
+            <wp:extent cx="6400800" cy="1488440"/>
+            <wp:effectExtent l="0" t="0" r="0" b="0"/>
+            <wp:docPr id="1816147002" name="Picture 1"/>
+            <wp:cNvGraphicFramePr>
+              <a:graphicFrameLocks xmlns:a="http://schemas.openxmlformats.org/drawingml/2006/main" noChangeAspect="1"/>
+            </wp:cNvGraphicFramePr>
+            <a:graphic xmlns:a="http://schemas.openxmlformats.org/drawingml/2006/main">
+              <a:graphicData uri="http://schemas.openxmlformats.org/drawingml/2006/picture">
+                <pic:pic xmlns:pic="http://schemas.openxmlformats.org/drawingml/2006/picture">
+                  <pic:nvPicPr>
+                    <pic:cNvPr id="1816147002" name=""/>
+                    <pic:cNvPicPr/>
+                  </pic:nvPicPr>
+                  <pic:blipFill>
+                    <a:blip r:embed="rId10"/>
+                    <a:stretch>
+                      <a:fillRect/>
+                    </a:stretch>
+                  </pic:blipFill>
+                  <pic:spPr>
+                    <a:xfrm>
+                      <a:off x="0" y="0"/>
+                      <a:ext cx="6400800" cy="1488440"/>
+                    </a:xfrm>
+                    <a:prstGeom prst="rect">
+                      <a:avLst/>
+                    </a:prstGeom>
+                  </pic:spPr>
+                </pic:pic>
+              </a:graphicData>
+            </a:graphic>
+          </wp:inline>
+        </w:drawing>
       </w:r>
     </w:p>
     <w:p>
       <w:pPr>
         <w:pStyle w:val="Heading4"/>
       </w:pPr>
+      <w:proofErr w:type="spellStart"/>
       <w:r>
         <w:t>V</w:t>
       </w:r>
@@ -2936,13 +2976,94 @@
         </w:rPr>
         <w:t>dor</w:t>
       </w:r>
+      <w:proofErr w:type="spellEnd"/>
       <w:r>
         <w:t>: DC voltage at rectifier side:</w:t>
       </w:r>
     </w:p>
     <w:p>
       <w:r>
-        <w:t>Curve vs time.</w:t>
+        <w:rPr>
+          <w:noProof/>
+        </w:rPr>
+        <w:drawing>
+          <wp:inline distT="0" distB="0" distL="0" distR="0" wp14:anchorId="70FA884C" wp14:editId="107ECAFC">
+            <wp:extent cx="6400800" cy="1001395"/>
+            <wp:effectExtent l="0" t="0" r="0" b="8255"/>
+            <wp:docPr id="1309746899" name="Picture 1" descr="A graph of a graph&#10;&#10;Description automatically generated"/>
+            <wp:cNvGraphicFramePr>
+              <a:graphicFrameLocks xmlns:a="http://schemas.openxmlformats.org/drawingml/2006/main" noChangeAspect="1"/>
+            </wp:cNvGraphicFramePr>
+            <a:graphic xmlns:a="http://schemas.openxmlformats.org/drawingml/2006/main">
+              <a:graphicData uri="http://schemas.openxmlformats.org/drawingml/2006/picture">
+                <pic:pic xmlns:pic="http://schemas.openxmlformats.org/drawingml/2006/picture">
+                  <pic:nvPicPr>
+                    <pic:cNvPr id="1309746899" name="Picture 1" descr="A graph of a graph&#10;&#10;Description automatically generated"/>
+                    <pic:cNvPicPr/>
+                  </pic:nvPicPr>
+                  <pic:blipFill>
+                    <a:blip r:embed="rId11"/>
+                    <a:stretch>
+                      <a:fillRect/>
+                    </a:stretch>
+                  </pic:blipFill>
+                  <pic:spPr>
+                    <a:xfrm>
+                      <a:off x="0" y="0"/>
+                      <a:ext cx="6400800" cy="1001395"/>
+                    </a:xfrm>
+                    <a:prstGeom prst="rect">
+                      <a:avLst/>
+                    </a:prstGeom>
+                  </pic:spPr>
+                </pic:pic>
+              </a:graphicData>
+            </a:graphic>
+          </wp:inline>
+        </w:drawing>
+      </w:r>
+    </w:p>
+    <w:p>
+      <w:pPr>
+        <w:jc w:val="center"/>
+      </w:pPr>
+      <w:r>
+        <w:lastRenderedPageBreak/>
+        <w:drawing>
+          <wp:inline distT="0" distB="0" distL="0" distR="0" wp14:anchorId="30429335" wp14:editId="05162D60">
+            <wp:extent cx="2987299" cy="3337849"/>
+            <wp:effectExtent l="0" t="0" r="3810" b="0"/>
+            <wp:docPr id="862194651" name="Picture 1"/>
+            <wp:cNvGraphicFramePr>
+              <a:graphicFrameLocks xmlns:a="http://schemas.openxmlformats.org/drawingml/2006/main" noChangeAspect="1"/>
+            </wp:cNvGraphicFramePr>
+            <a:graphic xmlns:a="http://schemas.openxmlformats.org/drawingml/2006/main">
+              <a:graphicData uri="http://schemas.openxmlformats.org/drawingml/2006/picture">
+                <pic:pic xmlns:pic="http://schemas.openxmlformats.org/drawingml/2006/picture">
+                  <pic:nvPicPr>
+                    <pic:cNvPr id="862194651" name=""/>
+                    <pic:cNvPicPr/>
+                  </pic:nvPicPr>
+                  <pic:blipFill>
+                    <a:blip r:embed="rId12"/>
+                    <a:stretch>
+                      <a:fillRect/>
+                    </a:stretch>
+                  </pic:blipFill>
+                  <pic:spPr>
+                    <a:xfrm>
+                      <a:off x="0" y="0"/>
+                      <a:ext cx="2987299" cy="3337849"/>
+                    </a:xfrm>
+                    <a:prstGeom prst="rect">
+                      <a:avLst/>
+                    </a:prstGeom>
+                  </pic:spPr>
+                </pic:pic>
+              </a:graphicData>
+            </a:graphic>
+          </wp:inline>
+        </w:drawing>
       </w:r>
     </w:p>
     <w:p>
@@ -2955,7 +3076,44 @@
     </w:p>
     <w:p>
       <w:r>
-        <w:t>Curve vs time.</w:t>
+        <w:rPr>
+          <w:noProof/>
+        </w:rPr>
+        <w:drawing>
+          <wp:inline distT="0" distB="0" distL="0" distR="0" wp14:anchorId="0949F1A1" wp14:editId="292E6C30">
+            <wp:extent cx="6400800" cy="1532255"/>
+            <wp:effectExtent l="0" t="0" r="0" b="0"/>
+            <wp:docPr id="1468336526" name="Picture 1" descr="A diagram of a line&#10;&#10;Description automatically generated with medium confidence"/>
+            <wp:cNvGraphicFramePr>
+              <a:graphicFrameLocks xmlns:a="http://schemas.openxmlformats.org/drawingml/2006/main" noChangeAspect="1"/>
+            </wp:cNvGraphicFramePr>
+            <a:graphic xmlns:a="http://schemas.openxmlformats.org/drawingml/2006/main">
+              <a:graphicData uri="http://schemas.openxmlformats.org/drawingml/2006/picture">
+                <pic:pic xmlns:pic="http://schemas.openxmlformats.org/drawingml/2006/picture">
+                  <pic:nvPicPr>
+                    <pic:cNvPr id="1468336526" name="Picture 1" descr="A diagram of a line&#10;&#10;Description automatically generated with medium confidence"/>
+                    <pic:cNvPicPr/>
+                  </pic:nvPicPr>
+                  <pic:blipFill>
+                    <a:blip r:embed="rId13"/>
+                    <a:stretch>
+                      <a:fillRect/>
+                    </a:stretch>
+                  </pic:blipFill>
+                  <pic:spPr>
+                    <a:xfrm>
+                      <a:off x="0" y="0"/>
+                      <a:ext cx="6400800" cy="1532255"/>
+                    </a:xfrm>
+                    <a:prstGeom prst="rect">
+                      <a:avLst/>
+                    </a:prstGeom>
+                  </pic:spPr>
+                </pic:pic>
+              </a:graphicData>
+            </a:graphic>
+          </wp:inline>
+        </w:drawing>
       </w:r>
     </w:p>
     <w:p>
@@ -2974,13 +3132,51 @@
     </w:p>
     <w:p>
       <w:r>
-        <w:t>Curve vs time.</w:t>
+        <w:rPr>
+          <w:noProof/>
+        </w:rPr>
+        <w:drawing>
+          <wp:inline distT="0" distB="0" distL="0" distR="0" wp14:anchorId="6C7728E1" wp14:editId="362E2355">
+            <wp:extent cx="6400800" cy="1468120"/>
+            <wp:effectExtent l="0" t="0" r="0" b="0"/>
+            <wp:docPr id="209244366" name="Picture 1"/>
+            <wp:cNvGraphicFramePr>
+              <a:graphicFrameLocks xmlns:a="http://schemas.openxmlformats.org/drawingml/2006/main" noChangeAspect="1"/>
+            </wp:cNvGraphicFramePr>
+            <a:graphic xmlns:a="http://schemas.openxmlformats.org/drawingml/2006/main">
+              <a:graphicData uri="http://schemas.openxmlformats.org/drawingml/2006/picture">
+                <pic:pic xmlns:pic="http://schemas.openxmlformats.org/drawingml/2006/picture">
+                  <pic:nvPicPr>
+                    <pic:cNvPr id="209244366" name=""/>
+                    <pic:cNvPicPr/>
+                  </pic:nvPicPr>
+                  <pic:blipFill>
+                    <a:blip r:embed="rId14"/>
+                    <a:stretch>
+                      <a:fillRect/>
+                    </a:stretch>
+                  </pic:blipFill>
+                  <pic:spPr>
+                    <a:xfrm>
+                      <a:off x="0" y="0"/>
+                      <a:ext cx="6400800" cy="1468120"/>
+                    </a:xfrm>
+                    <a:prstGeom prst="rect">
+                      <a:avLst/>
+                    </a:prstGeom>
+                  </pic:spPr>
+                </pic:pic>
+              </a:graphicData>
+            </a:graphic>
+          </wp:inline>
+        </w:drawing>
       </w:r>
     </w:p>
     <w:p>
       <w:pPr>
         <w:pStyle w:val="Heading4"/>
       </w:pPr>
+      <w:proofErr w:type="spellStart"/>
       <w:r>
         <w:t>V</w:t>
       </w:r>
@@ -2996,6 +3192,7 @@
         </w:rPr>
         <w:t>i</w:t>
       </w:r>
+      <w:proofErr w:type="spellEnd"/>
       <w:r>
         <w:t xml:space="preserve">: DC voltage at </w:t>
       </w:r>
@@ -3008,7 +3205,87 @@
     </w:p>
     <w:p>
       <w:r>
-        <w:t>Curve vs time.</w:t>
+        <w:rPr>
+          <w:noProof/>
+        </w:rPr>
+        <w:drawing>
+          <wp:inline distT="0" distB="0" distL="0" distR="0" wp14:anchorId="42C0F921" wp14:editId="0BD8D6AF">
+            <wp:extent cx="6400800" cy="1007745"/>
+            <wp:effectExtent l="0" t="0" r="0" b="1905"/>
+            <wp:docPr id="63837731" name="Picture 1"/>
+            <wp:cNvGraphicFramePr>
+              <a:graphicFrameLocks xmlns:a="http://schemas.openxmlformats.org/drawingml/2006/main" noChangeAspect="1"/>
+            </wp:cNvGraphicFramePr>
+            <a:graphic xmlns:a="http://schemas.openxmlformats.org/drawingml/2006/main">
+              <a:graphicData uri="http://schemas.openxmlformats.org/drawingml/2006/picture">
+                <pic:pic xmlns:pic="http://schemas.openxmlformats.org/drawingml/2006/picture">
+                  <pic:nvPicPr>
+                    <pic:cNvPr id="63837731" name=""/>
+                    <pic:cNvPicPr/>
+                  </pic:nvPicPr>
+                  <pic:blipFill>
+                    <a:blip r:embed="rId15"/>
+                    <a:stretch>
+                      <a:fillRect/>
+                    </a:stretch>
+                  </pic:blipFill>
+                  <pic:spPr>
+                    <a:xfrm>
+                      <a:off x="0" y="0"/>
+                      <a:ext cx="6400800" cy="1007745"/>
+                    </a:xfrm>
+                    <a:prstGeom prst="rect">
+                      <a:avLst/>
+                    </a:prstGeom>
+                  </pic:spPr>
+                </pic:pic>
+              </a:graphicData>
+            </a:graphic>
+          </wp:inline>
+        </w:drawing>
+      </w:r>
+    </w:p>
+    <w:p>
+      <w:pPr>
+        <w:jc w:val="center"/>
+      </w:pPr>
+      <w:r>
+        <w:lastRenderedPageBreak/>
+        <w:drawing>
+          <wp:inline distT="0" distB="0" distL="0" distR="0" wp14:anchorId="5A17E329" wp14:editId="617275BB">
+            <wp:extent cx="2720576" cy="3254022"/>
+            <wp:effectExtent l="0" t="0" r="3810" b="3810"/>
+            <wp:docPr id="1175870746" name="Picture 1" descr="A diagram of a computer&#10;&#10;Description automatically generated"/>
+            <wp:cNvGraphicFramePr>
+              <a:graphicFrameLocks xmlns:a="http://schemas.openxmlformats.org/drawingml/2006/main" noChangeAspect="1"/>
+            </wp:cNvGraphicFramePr>
+            <a:graphic xmlns:a="http://schemas.openxmlformats.org/drawingml/2006/main">
+              <a:graphicData uri="http://schemas.openxmlformats.org/drawingml/2006/picture">
+                <pic:pic xmlns:pic="http://schemas.openxmlformats.org/drawingml/2006/picture">
+                  <pic:nvPicPr>
+                    <pic:cNvPr id="1175870746" name="Picture 1" descr="A diagram of a computer&#10;&#10;Description automatically generated"/>
+                    <pic:cNvPicPr/>
+                  </pic:nvPicPr>
+                  <pic:blipFill>
+                    <a:blip r:embed="rId16"/>
+                    <a:stretch>
+                      <a:fillRect/>
+                    </a:stretch>
+                  </pic:blipFill>
+                  <pic:spPr>
+                    <a:xfrm>
+                      <a:off x="0" y="0"/>
+                      <a:ext cx="2720576" cy="3254022"/>
+                    </a:xfrm>
+                    <a:prstGeom prst="rect">
+                      <a:avLst/>
+                    </a:prstGeom>
+                  </pic:spPr>
+                </pic:pic>
+              </a:graphicData>
+            </a:graphic>
+          </wp:inline>
+        </w:drawing>
       </w:r>
     </w:p>
     <w:p>
@@ -3027,7 +3304,44 @@
     </w:p>
     <w:p>
       <w:r>
-        <w:t>Curve vs time.</w:t>
+        <w:rPr>
+          <w:noProof/>
+        </w:rPr>
+        <w:drawing>
+          <wp:inline distT="0" distB="0" distL="0" distR="0" wp14:anchorId="7C62B5D1" wp14:editId="48A28952">
+            <wp:extent cx="6400800" cy="1485265"/>
+            <wp:effectExtent l="0" t="0" r="0" b="635"/>
+            <wp:docPr id="1695931909" name="Picture 1" descr="A diagram of a line&#10;&#10;Description automatically generated"/>
+            <wp:cNvGraphicFramePr>
+              <a:graphicFrameLocks xmlns:a="http://schemas.openxmlformats.org/drawingml/2006/main" noChangeAspect="1"/>
+            </wp:cNvGraphicFramePr>
+            <a:graphic xmlns:a="http://schemas.openxmlformats.org/drawingml/2006/main">
+              <a:graphicData uri="http://schemas.openxmlformats.org/drawingml/2006/picture">
+                <pic:pic xmlns:pic="http://schemas.openxmlformats.org/drawingml/2006/picture">
+                  <pic:nvPicPr>
+                    <pic:cNvPr id="1695931909" name="Picture 1" descr="A diagram of a line&#10;&#10;Description automatically generated"/>
+                    <pic:cNvPicPr/>
+                  </pic:nvPicPr>
+                  <pic:blipFill>
+                    <a:blip r:embed="rId17"/>
+                    <a:stretch>
+                      <a:fillRect/>
+                    </a:stretch>
+                  </pic:blipFill>
+                  <pic:spPr>
+                    <a:xfrm>
+                      <a:off x="0" y="0"/>
+                      <a:ext cx="6400800" cy="1485265"/>
+                    </a:xfrm>
+                    <a:prstGeom prst="rect">
+                      <a:avLst/>
+                    </a:prstGeom>
+                  </pic:spPr>
+                </pic:pic>
+              </a:graphicData>
+            </a:graphic>
+          </wp:inline>
+        </w:drawing>
       </w:r>
     </w:p>
     <w:p>
@@ -3043,22 +3357,105 @@
     </w:p>
     <w:p>
       <w:r>
-        <w:t>Curve vs time</w:t>
-      </w:r>
-      <w:r>
-        <w:t>.</w:t>
-      </w:r>
-      <w:r>
-        <w:br w:type="page"/>
-      </w:r>
+        <w:rPr>
+          <w:noProof/>
+        </w:rPr>
+        <w:drawing>
+          <wp:inline distT="0" distB="0" distL="0" distR="0" wp14:anchorId="0B84C4AE" wp14:editId="06F4C90B">
+            <wp:extent cx="6400800" cy="2994660"/>
+            <wp:effectExtent l="0" t="0" r="0" b="0"/>
+            <wp:docPr id="469254736" name="Picture 1" descr="A graph of a graph&#10;&#10;Description automatically generated"/>
+            <wp:cNvGraphicFramePr>
+              <a:graphicFrameLocks xmlns:a="http://schemas.openxmlformats.org/drawingml/2006/main" noChangeAspect="1"/>
+            </wp:cNvGraphicFramePr>
+            <a:graphic xmlns:a="http://schemas.openxmlformats.org/drawingml/2006/main">
+              <a:graphicData uri="http://schemas.openxmlformats.org/drawingml/2006/picture">
+                <pic:pic xmlns:pic="http://schemas.openxmlformats.org/drawingml/2006/picture">
+                  <pic:nvPicPr>
+                    <pic:cNvPr id="469254736" name="Picture 1" descr="A graph of a graph&#10;&#10;Description automatically generated"/>
+                    <pic:cNvPicPr/>
+                  </pic:nvPicPr>
+                  <pic:blipFill>
+                    <a:blip r:embed="rId18"/>
+                    <a:stretch>
+                      <a:fillRect/>
+                    </a:stretch>
+                  </pic:blipFill>
+                  <pic:spPr>
+                    <a:xfrm>
+                      <a:off x="0" y="0"/>
+                      <a:ext cx="6400800" cy="2994660"/>
+                    </a:xfrm>
+                    <a:prstGeom prst="rect">
+                      <a:avLst/>
+                    </a:prstGeom>
+                  </pic:spPr>
+                </pic:pic>
+              </a:graphicData>
+            </a:graphic>
+          </wp:inline>
+        </w:drawing>
+      </w:r>
+    </w:p>
+    <w:p>
+      <w:pPr>
+        <w:jc w:val="center"/>
+      </w:pPr>
+      <w:r>
+        <w:lastRenderedPageBreak/>
+        <w:drawing>
+          <wp:inline distT="0" distB="0" distL="0" distR="0" wp14:anchorId="11E2344E" wp14:editId="2DFD5154">
+            <wp:extent cx="2796782" cy="1714649"/>
+            <wp:effectExtent l="0" t="0" r="3810" b="0"/>
+            <wp:docPr id="1400112219" name="Picture 1" descr="A diagram of a computer system&#10;&#10;Description automatically generated"/>
+            <wp:cNvGraphicFramePr>
+              <a:graphicFrameLocks xmlns:a="http://schemas.openxmlformats.org/drawingml/2006/main" noChangeAspect="1"/>
+            </wp:cNvGraphicFramePr>
+            <a:graphic xmlns:a="http://schemas.openxmlformats.org/drawingml/2006/main">
+              <a:graphicData uri="http://schemas.openxmlformats.org/drawingml/2006/picture">
+                <pic:pic xmlns:pic="http://schemas.openxmlformats.org/drawingml/2006/picture">
+                  <pic:nvPicPr>
+                    <pic:cNvPr id="1400112219" name="Picture 1" descr="A diagram of a computer system&#10;&#10;Description automatically generated"/>
+                    <pic:cNvPicPr/>
+                  </pic:nvPicPr>
+                  <pic:blipFill>
+                    <a:blip r:embed="rId19"/>
+                    <a:stretch>
+                      <a:fillRect/>
+                    </a:stretch>
+                  </pic:blipFill>
+                  <pic:spPr>
+                    <a:xfrm>
+                      <a:off x="0" y="0"/>
+                      <a:ext cx="2796782" cy="1714649"/>
+                    </a:xfrm>
+                    <a:prstGeom prst="rect">
+                      <a:avLst/>
+                    </a:prstGeom>
+                  </pic:spPr>
+                </pic:pic>
+              </a:graphicData>
+            </a:graphic>
+          </wp:inline>
+        </w:drawing>
+      </w:r>
+    </w:p>
+    <w:p>
+      <w:pPr>
+        <w:jc w:val="center"/>
+      </w:pPr>
+    </w:p>
+    <w:p>
+      <w:pPr>
+        <w:jc w:val="center"/>
+      </w:pPr>
     </w:p>
     <w:p>
       <w:pPr>
         <w:pStyle w:val="Heading3"/>
       </w:pPr>
-      <w:bookmarkStart w:id="6" w:name="_Toc165145672"/>
-      <w:r>
-        <w:lastRenderedPageBreak/>
+      <w:bookmarkStart w:id="6" w:name="_Toc165305800"/>
+      <w:r>
         <w:t>Case (</w:t>
       </w:r>
       <w:r>
@@ -3092,6 +3489,9 @@
         <w:t>) is rectifier</w:t>
       </w:r>
       <w:r>
+        <w:t xml:space="preserve"> </w:t>
+      </w:r>
+      <w:r>
         <w:t>(+10%)</w:t>
       </w:r>
       <w:r>
@@ -3121,13 +3521,51 @@
     </w:p>
     <w:p>
       <w:r>
-        <w:t>Curve vs time.</w:t>
+        <w:rPr>
+          <w:noProof/>
+        </w:rPr>
+        <w:drawing>
+          <wp:inline distT="0" distB="0" distL="0" distR="0" wp14:anchorId="29CBC578" wp14:editId="727466C0">
+            <wp:extent cx="6400800" cy="1478915"/>
+            <wp:effectExtent l="0" t="0" r="0" b="6985"/>
+            <wp:docPr id="739430633" name="Picture 1"/>
+            <wp:cNvGraphicFramePr>
+              <a:graphicFrameLocks xmlns:a="http://schemas.openxmlformats.org/drawingml/2006/main" noChangeAspect="1"/>
+            </wp:cNvGraphicFramePr>
+            <a:graphic xmlns:a="http://schemas.openxmlformats.org/drawingml/2006/main">
+              <a:graphicData uri="http://schemas.openxmlformats.org/drawingml/2006/picture">
+                <pic:pic xmlns:pic="http://schemas.openxmlformats.org/drawingml/2006/picture">
+                  <pic:nvPicPr>
+                    <pic:cNvPr id="739430633" name=""/>
+                    <pic:cNvPicPr/>
+                  </pic:nvPicPr>
+                  <pic:blipFill>
+                    <a:blip r:embed="rId20"/>
+                    <a:stretch>
+                      <a:fillRect/>
+                    </a:stretch>
+                  </pic:blipFill>
+                  <pic:spPr>
+                    <a:xfrm>
+                      <a:off x="0" y="0"/>
+                      <a:ext cx="6400800" cy="1478915"/>
+                    </a:xfrm>
+                    <a:prstGeom prst="rect">
+                      <a:avLst/>
+                    </a:prstGeom>
+                  </pic:spPr>
+                </pic:pic>
+              </a:graphicData>
+            </a:graphic>
+          </wp:inline>
+        </w:drawing>
       </w:r>
     </w:p>
     <w:p>
       <w:pPr>
         <w:pStyle w:val="Heading4"/>
       </w:pPr>
+      <w:proofErr w:type="spellStart"/>
       <w:r>
         <w:t>V</w:t>
       </w:r>
@@ -3137,13 +3575,91 @@
         </w:rPr>
         <w:t>dor</w:t>
       </w:r>
+      <w:proofErr w:type="spellEnd"/>
       <w:r>
         <w:t>: DC voltage at rectifier side:</w:t>
       </w:r>
     </w:p>
     <w:p>
       <w:r>
-        <w:t>Curve vs time.</w:t>
+        <w:drawing>
+          <wp:inline distT="0" distB="0" distL="0" distR="0" wp14:anchorId="715FBBF0" wp14:editId="5182E2F2">
+            <wp:extent cx="6400800" cy="1002665"/>
+            <wp:effectExtent l="0" t="0" r="0" b="6985"/>
+            <wp:docPr id="1198690080" name="Picture 1"/>
+            <wp:cNvGraphicFramePr>
+              <a:graphicFrameLocks xmlns:a="http://schemas.openxmlformats.org/drawingml/2006/main" noChangeAspect="1"/>
+            </wp:cNvGraphicFramePr>
+            <a:graphic xmlns:a="http://schemas.openxmlformats.org/drawingml/2006/main">
+              <a:graphicData uri="http://schemas.openxmlformats.org/drawingml/2006/picture">
+                <pic:pic xmlns:pic="http://schemas.openxmlformats.org/drawingml/2006/picture">
+                  <pic:nvPicPr>
+                    <pic:cNvPr id="1198690080" name=""/>
+                    <pic:cNvPicPr/>
+                  </pic:nvPicPr>
+                  <pic:blipFill>
+                    <a:blip r:embed="rId21"/>
+                    <a:stretch>
+                      <a:fillRect/>
+                    </a:stretch>
+                  </pic:blipFill>
+                  <pic:spPr>
+                    <a:xfrm>
+                      <a:off x="0" y="0"/>
+                      <a:ext cx="6400800" cy="1002665"/>
+                    </a:xfrm>
+                    <a:prstGeom prst="rect">
+                      <a:avLst/>
+                    </a:prstGeom>
+                  </pic:spPr>
+                </pic:pic>
+              </a:graphicData>
+            </a:graphic>
+          </wp:inline>
+        </w:drawing>
+      </w:r>
+    </w:p>
+    <w:p>
+      <w:pPr>
+        <w:jc w:val="center"/>
+      </w:pPr>
+      <w:r>
+        <w:lastRenderedPageBreak/>
+        <w:drawing>
+          <wp:inline distT="0" distB="0" distL="0" distR="0" wp14:anchorId="3D75CBEE" wp14:editId="6B1D3669">
+            <wp:extent cx="3025402" cy="2987299"/>
+            <wp:effectExtent l="0" t="0" r="3810" b="3810"/>
+            <wp:docPr id="1557725632" name="Picture 1"/>
+            <wp:cNvGraphicFramePr>
+              <a:graphicFrameLocks xmlns:a="http://schemas.openxmlformats.org/drawingml/2006/main" noChangeAspect="1"/>
+            </wp:cNvGraphicFramePr>
+            <a:graphic xmlns:a="http://schemas.openxmlformats.org/drawingml/2006/main">
+              <a:graphicData uri="http://schemas.openxmlformats.org/drawingml/2006/picture">
+                <pic:pic xmlns:pic="http://schemas.openxmlformats.org/drawingml/2006/picture">
+                  <pic:nvPicPr>
+                    <pic:cNvPr id="1557725632" name=""/>
+                    <pic:cNvPicPr/>
+                  </pic:nvPicPr>
+                  <pic:blipFill>
+                    <a:blip r:embed="rId22"/>
+                    <a:stretch>
+                      <a:fillRect/>
+                    </a:stretch>
+                  </pic:blipFill>
+                  <pic:spPr>
+                    <a:xfrm>
+                      <a:off x="0" y="0"/>
+                      <a:ext cx="3025402" cy="2987299"/>
+                    </a:xfrm>
+                    <a:prstGeom prst="rect">
+                      <a:avLst/>
+                    </a:prstGeom>
+                  </pic:spPr>
+                </pic:pic>
+              </a:graphicData>
+            </a:graphic>
+          </wp:inline>
+        </w:drawing>
       </w:r>
     </w:p>
     <w:p>
@@ -3156,7 +3672,41 @@
     </w:p>
     <w:p>
       <w:r>
-        <w:t>Curve vs time.</w:t>
+        <w:drawing>
+          <wp:inline distT="0" distB="0" distL="0" distR="0" wp14:anchorId="62940545" wp14:editId="3AC77353">
+            <wp:extent cx="6400800" cy="1485265"/>
+            <wp:effectExtent l="0" t="0" r="0" b="635"/>
+            <wp:docPr id="923629330" name="Picture 1"/>
+            <wp:cNvGraphicFramePr>
+              <a:graphicFrameLocks xmlns:a="http://schemas.openxmlformats.org/drawingml/2006/main" noChangeAspect="1"/>
+            </wp:cNvGraphicFramePr>
+            <a:graphic xmlns:a="http://schemas.openxmlformats.org/drawingml/2006/main">
+              <a:graphicData uri="http://schemas.openxmlformats.org/drawingml/2006/picture">
+                <pic:pic xmlns:pic="http://schemas.openxmlformats.org/drawingml/2006/picture">
+                  <pic:nvPicPr>
+                    <pic:cNvPr id="923629330" name=""/>
+                    <pic:cNvPicPr/>
+                  </pic:nvPicPr>
+                  <pic:blipFill>
+                    <a:blip r:embed="rId23"/>
+                    <a:stretch>
+                      <a:fillRect/>
+                    </a:stretch>
+                  </pic:blipFill>
+                  <pic:spPr>
+                    <a:xfrm>
+                      <a:off x="0" y="0"/>
+                      <a:ext cx="6400800" cy="1485265"/>
+                    </a:xfrm>
+                    <a:prstGeom prst="rect">
+                      <a:avLst/>
+                    </a:prstGeom>
+                  </pic:spPr>
+                </pic:pic>
+              </a:graphicData>
+            </a:graphic>
+          </wp:inline>
+        </w:drawing>
       </w:r>
     </w:p>
     <w:p>
@@ -3169,13 +3719,48 @@
     </w:p>
     <w:p>
       <w:r>
-        <w:t>Curve vs time.</w:t>
+        <w:drawing>
+          <wp:inline distT="0" distB="0" distL="0" distR="0" wp14:anchorId="5F02168B" wp14:editId="7E9B702C">
+            <wp:extent cx="6400800" cy="1475105"/>
+            <wp:effectExtent l="0" t="0" r="0" b="0"/>
+            <wp:docPr id="1956683137" name="Picture 1" descr="A graph of a function&#10;&#10;Description automatically generated"/>
+            <wp:cNvGraphicFramePr>
+              <a:graphicFrameLocks xmlns:a="http://schemas.openxmlformats.org/drawingml/2006/main" noChangeAspect="1"/>
+            </wp:cNvGraphicFramePr>
+            <a:graphic xmlns:a="http://schemas.openxmlformats.org/drawingml/2006/main">
+              <a:graphicData uri="http://schemas.openxmlformats.org/drawingml/2006/picture">
+                <pic:pic xmlns:pic="http://schemas.openxmlformats.org/drawingml/2006/picture">
+                  <pic:nvPicPr>
+                    <pic:cNvPr id="1956683137" name="Picture 1" descr="A graph of a function&#10;&#10;Description automatically generated"/>
+                    <pic:cNvPicPr/>
+                  </pic:nvPicPr>
+                  <pic:blipFill>
+                    <a:blip r:embed="rId24"/>
+                    <a:stretch>
+                      <a:fillRect/>
+                    </a:stretch>
+                  </pic:blipFill>
+                  <pic:spPr>
+                    <a:xfrm>
+                      <a:off x="0" y="0"/>
+                      <a:ext cx="6400800" cy="1475105"/>
+                    </a:xfrm>
+                    <a:prstGeom prst="rect">
+                      <a:avLst/>
+                    </a:prstGeom>
+                  </pic:spPr>
+                </pic:pic>
+              </a:graphicData>
+            </a:graphic>
+          </wp:inline>
+        </w:drawing>
       </w:r>
     </w:p>
     <w:p>
       <w:pPr>
         <w:pStyle w:val="Heading4"/>
       </w:pPr>
+      <w:proofErr w:type="spellStart"/>
       <w:r>
         <w:t>V</w:t>
       </w:r>
@@ -3191,13 +3776,91 @@
         </w:rPr>
         <w:t>i</w:t>
       </w:r>
+      <w:proofErr w:type="spellEnd"/>
       <w:r>
         <w:t>: DC voltage at inverter side:</w:t>
       </w:r>
     </w:p>
     <w:p>
       <w:r>
-        <w:t>Curve vs time.</w:t>
+        <w:drawing>
+          <wp:inline distT="0" distB="0" distL="0" distR="0" wp14:anchorId="037F00A3" wp14:editId="0E2BD62D">
+            <wp:extent cx="6400800" cy="1002030"/>
+            <wp:effectExtent l="0" t="0" r="0" b="7620"/>
+            <wp:docPr id="1467943854" name="Picture 1" descr="A graph of a graph&#10;&#10;Description automatically generated"/>
+            <wp:cNvGraphicFramePr>
+              <a:graphicFrameLocks xmlns:a="http://schemas.openxmlformats.org/drawingml/2006/main" noChangeAspect="1"/>
+            </wp:cNvGraphicFramePr>
+            <a:graphic xmlns:a="http://schemas.openxmlformats.org/drawingml/2006/main">
+              <a:graphicData uri="http://schemas.openxmlformats.org/drawingml/2006/picture">
+                <pic:pic xmlns:pic="http://schemas.openxmlformats.org/drawingml/2006/picture">
+                  <pic:nvPicPr>
+                    <pic:cNvPr id="1467943854" name="Picture 1" descr="A graph of a graph&#10;&#10;Description automatically generated"/>
+                    <pic:cNvPicPr/>
+                  </pic:nvPicPr>
+                  <pic:blipFill>
+                    <a:blip r:embed="rId25"/>
+                    <a:stretch>
+                      <a:fillRect/>
+                    </a:stretch>
+                  </pic:blipFill>
+                  <pic:spPr>
+                    <a:xfrm>
+                      <a:off x="0" y="0"/>
+                      <a:ext cx="6400800" cy="1002030"/>
+                    </a:xfrm>
+                    <a:prstGeom prst="rect">
+                      <a:avLst/>
+                    </a:prstGeom>
+                  </pic:spPr>
+                </pic:pic>
+              </a:graphicData>
+            </a:graphic>
+          </wp:inline>
+        </w:drawing>
+      </w:r>
+    </w:p>
+    <w:p>
+      <w:pPr>
+        <w:jc w:val="center"/>
+      </w:pPr>
+      <w:r>
+        <w:lastRenderedPageBreak/>
+        <w:drawing>
+          <wp:inline distT="0" distB="0" distL="0" distR="0" wp14:anchorId="1BB68D35" wp14:editId="4553E958">
+            <wp:extent cx="3825572" cy="4275190"/>
+            <wp:effectExtent l="0" t="0" r="3810" b="0"/>
+            <wp:docPr id="985294489" name="Picture 1" descr="A diagram of a computer&#10;&#10;Description automatically generated"/>
+            <wp:cNvGraphicFramePr>
+              <a:graphicFrameLocks xmlns:a="http://schemas.openxmlformats.org/drawingml/2006/main" noChangeAspect="1"/>
+            </wp:cNvGraphicFramePr>
+            <a:graphic xmlns:a="http://schemas.openxmlformats.org/drawingml/2006/main">
+              <a:graphicData uri="http://schemas.openxmlformats.org/drawingml/2006/picture">
+                <pic:pic xmlns:pic="http://schemas.openxmlformats.org/drawingml/2006/picture">
+                  <pic:nvPicPr>
+                    <pic:cNvPr id="985294489" name="Picture 1" descr="A diagram of a computer&#10;&#10;Description automatically generated"/>
+                    <pic:cNvPicPr/>
+                  </pic:nvPicPr>
+                  <pic:blipFill>
+                    <a:blip r:embed="rId26"/>
+                    <a:stretch>
+                      <a:fillRect/>
+                    </a:stretch>
+                  </pic:blipFill>
+                  <pic:spPr>
+                    <a:xfrm>
+                      <a:off x="0" y="0"/>
+                      <a:ext cx="3825572" cy="4275190"/>
+                    </a:xfrm>
+                    <a:prstGeom prst="rect">
+                      <a:avLst/>
+                    </a:prstGeom>
+                  </pic:spPr>
+                </pic:pic>
+              </a:graphicData>
+            </a:graphic>
+          </wp:inline>
+        </w:drawing>
       </w:r>
     </w:p>
     <w:p>
@@ -3210,7 +3873,41 @@
     </w:p>
     <w:p>
       <w:r>
-        <w:t>Curve vs time.</w:t>
+        <w:drawing>
+          <wp:inline distT="0" distB="0" distL="0" distR="0" wp14:anchorId="68600C8E" wp14:editId="49E85A03">
+            <wp:extent cx="6400800" cy="1491615"/>
+            <wp:effectExtent l="0" t="0" r="0" b="0"/>
+            <wp:docPr id="577315736" name="Picture 1" descr="A diagram of a waveform&#10;&#10;Description automatically generated"/>
+            <wp:cNvGraphicFramePr>
+              <a:graphicFrameLocks xmlns:a="http://schemas.openxmlformats.org/drawingml/2006/main" noChangeAspect="1"/>
+            </wp:cNvGraphicFramePr>
+            <a:graphic xmlns:a="http://schemas.openxmlformats.org/drawingml/2006/main">
+              <a:graphicData uri="http://schemas.openxmlformats.org/drawingml/2006/picture">
+                <pic:pic xmlns:pic="http://schemas.openxmlformats.org/drawingml/2006/picture">
+                  <pic:nvPicPr>
+                    <pic:cNvPr id="577315736" name="Picture 1" descr="A diagram of a waveform&#10;&#10;Description automatically generated"/>
+                    <pic:cNvPicPr/>
+                  </pic:nvPicPr>
+                  <pic:blipFill>
+                    <a:blip r:embed="rId27"/>
+                    <a:stretch>
+                      <a:fillRect/>
+                    </a:stretch>
+                  </pic:blipFill>
+                  <pic:spPr>
+                    <a:xfrm>
+                      <a:off x="0" y="0"/>
+                      <a:ext cx="6400800" cy="1491615"/>
+                    </a:xfrm>
+                    <a:prstGeom prst="rect">
+                      <a:avLst/>
+                    </a:prstGeom>
+                  </pic:spPr>
+                </pic:pic>
+              </a:graphicData>
+            </a:graphic>
+          </wp:inline>
+        </w:drawing>
       </w:r>
     </w:p>
     <w:p>
@@ -3218,12 +3915,89 @@
         <w:pStyle w:val="Heading4"/>
       </w:pPr>
       <w:r>
+        <w:lastRenderedPageBreak/>
         <w:t>DC current:</w:t>
       </w:r>
     </w:p>
     <w:p>
       <w:r>
-        <w:t>Curve vs time.</w:t>
+        <w:drawing>
+          <wp:inline distT="0" distB="0" distL="0" distR="0" wp14:anchorId="05141E91" wp14:editId="3FFBDED0">
+            <wp:extent cx="6400800" cy="2993390"/>
+            <wp:effectExtent l="0" t="0" r="0" b="0"/>
+            <wp:docPr id="255594898" name="Picture 1"/>
+            <wp:cNvGraphicFramePr>
+              <a:graphicFrameLocks xmlns:a="http://schemas.openxmlformats.org/drawingml/2006/main" noChangeAspect="1"/>
+            </wp:cNvGraphicFramePr>
+            <a:graphic xmlns:a="http://schemas.openxmlformats.org/drawingml/2006/main">
+              <a:graphicData uri="http://schemas.openxmlformats.org/drawingml/2006/picture">
+                <pic:pic xmlns:pic="http://schemas.openxmlformats.org/drawingml/2006/picture">
+                  <pic:nvPicPr>
+                    <pic:cNvPr id="255594898" name=""/>
+                    <pic:cNvPicPr/>
+                  </pic:nvPicPr>
+                  <pic:blipFill>
+                    <a:blip r:embed="rId28"/>
+                    <a:stretch>
+                      <a:fillRect/>
+                    </a:stretch>
+                  </pic:blipFill>
+                  <pic:spPr>
+                    <a:xfrm>
+                      <a:off x="0" y="0"/>
+                      <a:ext cx="6400800" cy="2993390"/>
+                    </a:xfrm>
+                    <a:prstGeom prst="rect">
+                      <a:avLst/>
+                    </a:prstGeom>
+                  </pic:spPr>
+                </pic:pic>
+              </a:graphicData>
+            </a:graphic>
+          </wp:inline>
+        </w:drawing>
+      </w:r>
+    </w:p>
+    <w:p>
+      <w:pPr>
+        <w:jc w:val="center"/>
+      </w:pPr>
+      <w:r>
+        <w:drawing>
+          <wp:inline distT="0" distB="0" distL="0" distR="0" wp14:anchorId="2AFDA77E" wp14:editId="600F5501">
+            <wp:extent cx="3215919" cy="2103302"/>
+            <wp:effectExtent l="0" t="0" r="3810" b="0"/>
+            <wp:docPr id="1031371917" name="Picture 1"/>
+            <wp:cNvGraphicFramePr>
+              <a:graphicFrameLocks xmlns:a="http://schemas.openxmlformats.org/drawingml/2006/main" noChangeAspect="1"/>
+            </wp:cNvGraphicFramePr>
+            <a:graphic xmlns:a="http://schemas.openxmlformats.org/drawingml/2006/main">
+              <a:graphicData uri="http://schemas.openxmlformats.org/drawingml/2006/picture">
+                <pic:pic xmlns:pic="http://schemas.openxmlformats.org/drawingml/2006/picture">
+                  <pic:nvPicPr>
+                    <pic:cNvPr id="1031371917" name=""/>
+                    <pic:cNvPicPr/>
+                  </pic:nvPicPr>
+                  <pic:blipFill>
+                    <a:blip r:embed="rId29"/>
+                    <a:stretch>
+                      <a:fillRect/>
+                    </a:stretch>
+                  </pic:blipFill>
+                  <pic:spPr>
+                    <a:xfrm>
+                      <a:off x="0" y="0"/>
+                      <a:ext cx="3215919" cy="2103302"/>
+                    </a:xfrm>
+                    <a:prstGeom prst="rect">
+                      <a:avLst/>
+                    </a:prstGeom>
+                  </pic:spPr>
+                </pic:pic>
+              </a:graphicData>
+            </a:graphic>
+          </wp:inline>
+        </w:drawing>
       </w:r>
     </w:p>
     <w:p>
@@ -3231,75 +4005,116 @@
         <w:spacing w:after="160" w:line="259" w:lineRule="auto"/>
         <w:jc w:val="left"/>
       </w:pPr>
-      <w:r>
-        <w:br w:type="page"/>
-      </w:r>
+    </w:p>
+    <w:p>
+      <w:pPr>
+        <w:spacing w:after="160" w:line="259" w:lineRule="auto"/>
+        <w:jc w:val="left"/>
+      </w:pPr>
     </w:p>
     <w:p>
       <w:pPr>
         <w:pStyle w:val="Heading3"/>
       </w:pPr>
-      <w:bookmarkStart w:id="7" w:name="_Toc165145673"/>
+      <w:bookmarkStart w:id="7" w:name="_Toc165305801"/>
+      <w:r>
+        <w:t xml:space="preserve">Case (3): </w:t>
+      </w:r>
+      <w:r>
+        <w:t xml:space="preserve">1600MW: </w:t>
+      </w:r>
+      <w:r>
+        <w:t>Power flow from (</w:t>
+      </w:r>
+      <w:r>
+        <w:t>A</w:t>
+      </w:r>
+      <w:r>
+        <w:t>) to (</w:t>
+      </w:r>
+      <w:r>
+        <w:t>B</w:t>
+      </w:r>
+      <w:r>
+        <w:t>): Net(</w:t>
+      </w:r>
+      <w:r>
+        <w:t>A</w:t>
+      </w:r>
+      <w:r>
+        <w:t>) is rectifier</w:t>
+      </w:r>
+      <w:r>
+        <w:t xml:space="preserve"> </w:t>
+      </w:r>
+      <w:r>
+        <w:t>(2.5% voltage swell)</w:t>
+      </w:r>
+      <w:r>
+        <w:t xml:space="preserve"> and Net(</w:t>
+      </w:r>
+      <w:r>
+        <w:t>B</w:t>
+      </w:r>
+      <w:r>
+        <w:t>) is inverter:</w:t>
+      </w:r>
+      <w:bookmarkEnd w:id="7"/>
+    </w:p>
+    <w:p>
+      <w:pPr>
+        <w:pStyle w:val="Heading4"/>
+      </w:pPr>
+      <w:r>
+        <w:t>AC voltage at rectifier side:</w:t>
+      </w:r>
+    </w:p>
+    <w:p>
+      <w:r>
+        <w:drawing>
+          <wp:inline distT="0" distB="0" distL="0" distR="0" wp14:anchorId="5298906A" wp14:editId="6FB847CE">
+            <wp:extent cx="6400800" cy="1469390"/>
+            <wp:effectExtent l="0" t="0" r="0" b="0"/>
+            <wp:docPr id="12044011" name="Picture 1"/>
+            <wp:cNvGraphicFramePr>
+              <a:graphicFrameLocks xmlns:a="http://schemas.openxmlformats.org/drawingml/2006/main" noChangeAspect="1"/>
+            </wp:cNvGraphicFramePr>
+            <a:graphic xmlns:a="http://schemas.openxmlformats.org/drawingml/2006/main">
+              <a:graphicData uri="http://schemas.openxmlformats.org/drawingml/2006/picture">
+                <pic:pic xmlns:pic="http://schemas.openxmlformats.org/drawingml/2006/picture">
+                  <pic:nvPicPr>
+                    <pic:cNvPr id="12044011" name=""/>
+                    <pic:cNvPicPr/>
+                  </pic:nvPicPr>
+                  <pic:blipFill>
+                    <a:blip r:embed="rId30"/>
+                    <a:stretch>
+                      <a:fillRect/>
+                    </a:stretch>
+                  </pic:blipFill>
+                  <pic:spPr>
+                    <a:xfrm>
+                      <a:off x="0" y="0"/>
+                      <a:ext cx="6400800" cy="1469390"/>
+                    </a:xfrm>
+                    <a:prstGeom prst="rect">
+                      <a:avLst/>
+                    </a:prstGeom>
+                  </pic:spPr>
+                </pic:pic>
+              </a:graphicData>
+            </a:graphic>
+          </wp:inline>
+        </w:drawing>
+      </w:r>
+    </w:p>
+    <w:p>
+      <w:pPr>
+        <w:pStyle w:val="Heading4"/>
+      </w:pPr>
+      <w:proofErr w:type="spellStart"/>
       <w:r>
         <w:lastRenderedPageBreak/>
-        <w:t xml:space="preserve">Case (3): </w:t>
-      </w:r>
-      <w:r>
-        <w:t xml:space="preserve">1600MW: </w:t>
-      </w:r>
-      <w:r>
-        <w:t>Power flow from (</w:t>
-      </w:r>
-      <w:r>
-        <w:t>A</w:t>
-      </w:r>
-      <w:r>
-        <w:t>) to (</w:t>
-      </w:r>
-      <w:r>
-        <w:t>B</w:t>
-      </w:r>
-      <w:r>
-        <w:t>): Net(</w:t>
-      </w:r>
-      <w:r>
-        <w:t>A</w:t>
-      </w:r>
-      <w:r>
-        <w:t>) is rectifier</w:t>
-      </w:r>
-      <w:r>
-        <w:t>(2.5% voltage swell)</w:t>
-      </w:r>
-      <w:r>
-        <w:t xml:space="preserve"> and Net(</w:t>
-      </w:r>
-      <w:r>
-        <w:t>B</w:t>
-      </w:r>
-      <w:r>
-        <w:t>) is inverter:</w:t>
-      </w:r>
-      <w:bookmarkEnd w:id="7"/>
-    </w:p>
-    <w:p>
-      <w:pPr>
-        <w:pStyle w:val="Heading4"/>
-      </w:pPr>
-      <w:r>
-        <w:t>AC voltage at rectifier side:</w:t>
-      </w:r>
-    </w:p>
-    <w:p>
-      <w:r>
-        <w:t>Curve vs time.</w:t>
-      </w:r>
-    </w:p>
-    <w:p>
-      <w:pPr>
-        <w:pStyle w:val="Heading4"/>
-      </w:pPr>
-      <w:r>
         <w:t>V</w:t>
       </w:r>
       <w:r>
@@ -3308,13 +4123,90 @@
         </w:rPr>
         <w:t>dor</w:t>
       </w:r>
+      <w:proofErr w:type="spellEnd"/>
       <w:r>
         <w:t>: DC voltage at rectifier side:</w:t>
       </w:r>
     </w:p>
     <w:p>
       <w:r>
-        <w:t>Curve vs time.</w:t>
+        <w:drawing>
+          <wp:inline distT="0" distB="0" distL="0" distR="0" wp14:anchorId="445523D9" wp14:editId="0931EB98">
+            <wp:extent cx="6400800" cy="1010920"/>
+            <wp:effectExtent l="0" t="0" r="0" b="0"/>
+            <wp:docPr id="2040241077" name="Picture 1"/>
+            <wp:cNvGraphicFramePr>
+              <a:graphicFrameLocks xmlns:a="http://schemas.openxmlformats.org/drawingml/2006/main" noChangeAspect="1"/>
+            </wp:cNvGraphicFramePr>
+            <a:graphic xmlns:a="http://schemas.openxmlformats.org/drawingml/2006/main">
+              <a:graphicData uri="http://schemas.openxmlformats.org/drawingml/2006/picture">
+                <pic:pic xmlns:pic="http://schemas.openxmlformats.org/drawingml/2006/picture">
+                  <pic:nvPicPr>
+                    <pic:cNvPr id="2040241077" name=""/>
+                    <pic:cNvPicPr/>
+                  </pic:nvPicPr>
+                  <pic:blipFill>
+                    <a:blip r:embed="rId31"/>
+                    <a:stretch>
+                      <a:fillRect/>
+                    </a:stretch>
+                  </pic:blipFill>
+                  <pic:spPr>
+                    <a:xfrm>
+                      <a:off x="0" y="0"/>
+                      <a:ext cx="6400800" cy="1010920"/>
+                    </a:xfrm>
+                    <a:prstGeom prst="rect">
+                      <a:avLst/>
+                    </a:prstGeom>
+                  </pic:spPr>
+                </pic:pic>
+              </a:graphicData>
+            </a:graphic>
+          </wp:inline>
+        </w:drawing>
+      </w:r>
+    </w:p>
+    <w:p>
+      <w:pPr>
+        <w:jc w:val="center"/>
+      </w:pPr>
+      <w:r>
+        <w:drawing>
+          <wp:inline distT="0" distB="0" distL="0" distR="0" wp14:anchorId="04167BCB" wp14:editId="6D97C108">
+            <wp:extent cx="3604572" cy="4229467"/>
+            <wp:effectExtent l="0" t="0" r="0" b="0"/>
+            <wp:docPr id="254057357" name="Picture 1" descr="A diagram of a machine&#10;&#10;Description automatically generated"/>
+            <wp:cNvGraphicFramePr>
+              <a:graphicFrameLocks xmlns:a="http://schemas.openxmlformats.org/drawingml/2006/main" noChangeAspect="1"/>
+            </wp:cNvGraphicFramePr>
+            <a:graphic xmlns:a="http://schemas.openxmlformats.org/drawingml/2006/main">
+              <a:graphicData uri="http://schemas.openxmlformats.org/drawingml/2006/picture">
+                <pic:pic xmlns:pic="http://schemas.openxmlformats.org/drawingml/2006/picture">
+                  <pic:nvPicPr>
+                    <pic:cNvPr id="254057357" name="Picture 1" descr="A diagram of a machine&#10;&#10;Description automatically generated"/>
+                    <pic:cNvPicPr/>
+                  </pic:nvPicPr>
+                  <pic:blipFill>
+                    <a:blip r:embed="rId32"/>
+                    <a:stretch>
+                      <a:fillRect/>
+                    </a:stretch>
+                  </pic:blipFill>
+                  <pic:spPr>
+                    <a:xfrm>
+                      <a:off x="0" y="0"/>
+                      <a:ext cx="3604572" cy="4229467"/>
+                    </a:xfrm>
+                    <a:prstGeom prst="rect">
+                      <a:avLst/>
+                    </a:prstGeom>
+                  </pic:spPr>
+                </pic:pic>
+              </a:graphicData>
+            </a:graphic>
+          </wp:inline>
+        </w:drawing>
       </w:r>
     </w:p>
     <w:p>
@@ -3327,7 +4219,41 @@
     </w:p>
     <w:p>
       <w:r>
-        <w:t>Curve vs time.</w:t>
+        <w:drawing>
+          <wp:inline distT="0" distB="0" distL="0" distR="0" wp14:anchorId="3D124AC8" wp14:editId="2C85B8CF">
+            <wp:extent cx="6400800" cy="1518285"/>
+            <wp:effectExtent l="0" t="0" r="0" b="5715"/>
+            <wp:docPr id="1287972148" name="Picture 1"/>
+            <wp:cNvGraphicFramePr>
+              <a:graphicFrameLocks xmlns:a="http://schemas.openxmlformats.org/drawingml/2006/main" noChangeAspect="1"/>
+            </wp:cNvGraphicFramePr>
+            <a:graphic xmlns:a="http://schemas.openxmlformats.org/drawingml/2006/main">
+              <a:graphicData uri="http://schemas.openxmlformats.org/drawingml/2006/picture">
+                <pic:pic xmlns:pic="http://schemas.openxmlformats.org/drawingml/2006/picture">
+                  <pic:nvPicPr>
+                    <pic:cNvPr id="1287972148" name=""/>
+                    <pic:cNvPicPr/>
+                  </pic:nvPicPr>
+                  <pic:blipFill>
+                    <a:blip r:embed="rId33"/>
+                    <a:stretch>
+                      <a:fillRect/>
+                    </a:stretch>
+                  </pic:blipFill>
+                  <pic:spPr>
+                    <a:xfrm>
+                      <a:off x="0" y="0"/>
+                      <a:ext cx="6400800" cy="1518285"/>
+                    </a:xfrm>
+                    <a:prstGeom prst="rect">
+                      <a:avLst/>
+                    </a:prstGeom>
+                  </pic:spPr>
+                </pic:pic>
+              </a:graphicData>
+            </a:graphic>
+          </wp:inline>
+        </w:drawing>
       </w:r>
     </w:p>
     <w:p>
@@ -3335,18 +4261,54 @@
         <w:pStyle w:val="Heading4"/>
       </w:pPr>
       <w:r>
+        <w:lastRenderedPageBreak/>
         <w:t>AC voltage at inverter side:</w:t>
       </w:r>
     </w:p>
     <w:p>
       <w:r>
-        <w:t>Curve vs time.</w:t>
+        <w:drawing>
+          <wp:inline distT="0" distB="0" distL="0" distR="0" wp14:anchorId="1BC02D43" wp14:editId="5C127B60">
+            <wp:extent cx="6400800" cy="1459230"/>
+            <wp:effectExtent l="0" t="0" r="0" b="7620"/>
+            <wp:docPr id="1732581070" name="Picture 1"/>
+            <wp:cNvGraphicFramePr>
+              <a:graphicFrameLocks xmlns:a="http://schemas.openxmlformats.org/drawingml/2006/main" noChangeAspect="1"/>
+            </wp:cNvGraphicFramePr>
+            <a:graphic xmlns:a="http://schemas.openxmlformats.org/drawingml/2006/main">
+              <a:graphicData uri="http://schemas.openxmlformats.org/drawingml/2006/picture">
+                <pic:pic xmlns:pic="http://schemas.openxmlformats.org/drawingml/2006/picture">
+                  <pic:nvPicPr>
+                    <pic:cNvPr id="1732581070" name=""/>
+                    <pic:cNvPicPr/>
+                  </pic:nvPicPr>
+                  <pic:blipFill>
+                    <a:blip r:embed="rId34"/>
+                    <a:stretch>
+                      <a:fillRect/>
+                    </a:stretch>
+                  </pic:blipFill>
+                  <pic:spPr>
+                    <a:xfrm>
+                      <a:off x="0" y="0"/>
+                      <a:ext cx="6400800" cy="1459230"/>
+                    </a:xfrm>
+                    <a:prstGeom prst="rect">
+                      <a:avLst/>
+                    </a:prstGeom>
+                  </pic:spPr>
+                </pic:pic>
+              </a:graphicData>
+            </a:graphic>
+          </wp:inline>
+        </w:drawing>
       </w:r>
     </w:p>
     <w:p>
       <w:pPr>
         <w:pStyle w:val="Heading4"/>
       </w:pPr>
+      <w:proofErr w:type="spellStart"/>
       <w:r>
         <w:t>V</w:t>
       </w:r>
@@ -3362,13 +4324,90 @@
         </w:rPr>
         <w:t>i</w:t>
       </w:r>
+      <w:proofErr w:type="spellEnd"/>
       <w:r>
         <w:t>: DC voltage at inverter side:</w:t>
       </w:r>
     </w:p>
     <w:p>
       <w:r>
-        <w:t>Curve vs time.</w:t>
+        <w:drawing>
+          <wp:inline distT="0" distB="0" distL="0" distR="0" wp14:anchorId="57EFE9CC" wp14:editId="4EA6A37F">
+            <wp:extent cx="6400800" cy="1042035"/>
+            <wp:effectExtent l="0" t="0" r="0" b="5715"/>
+            <wp:docPr id="1493377329" name="Picture 1" descr="A graph of a wave&#10;&#10;Description automatically generated"/>
+            <wp:cNvGraphicFramePr>
+              <a:graphicFrameLocks xmlns:a="http://schemas.openxmlformats.org/drawingml/2006/main" noChangeAspect="1"/>
+            </wp:cNvGraphicFramePr>
+            <a:graphic xmlns:a="http://schemas.openxmlformats.org/drawingml/2006/main">
+              <a:graphicData uri="http://schemas.openxmlformats.org/drawingml/2006/picture">
+                <pic:pic xmlns:pic="http://schemas.openxmlformats.org/drawingml/2006/picture">
+                  <pic:nvPicPr>
+                    <pic:cNvPr id="1493377329" name="Picture 1" descr="A graph of a wave&#10;&#10;Description automatically generated"/>
+                    <pic:cNvPicPr/>
+                  </pic:nvPicPr>
+                  <pic:blipFill>
+                    <a:blip r:embed="rId35"/>
+                    <a:stretch>
+                      <a:fillRect/>
+                    </a:stretch>
+                  </pic:blipFill>
+                  <pic:spPr>
+                    <a:xfrm>
+                      <a:off x="0" y="0"/>
+                      <a:ext cx="6400800" cy="1042035"/>
+                    </a:xfrm>
+                    <a:prstGeom prst="rect">
+                      <a:avLst/>
+                    </a:prstGeom>
+                  </pic:spPr>
+                </pic:pic>
+              </a:graphicData>
+            </a:graphic>
+          </wp:inline>
+        </w:drawing>
+      </w:r>
+    </w:p>
+    <w:p>
+      <w:pPr>
+        <w:jc w:val="center"/>
+      </w:pPr>
+      <w:r>
+        <w:drawing>
+          <wp:inline distT="0" distB="0" distL="0" distR="0" wp14:anchorId="32C7C878" wp14:editId="356263D0">
+            <wp:extent cx="3528366" cy="4115157"/>
+            <wp:effectExtent l="0" t="0" r="0" b="0"/>
+            <wp:docPr id="1931293951" name="Picture 1" descr="A diagram of a computer&#10;&#10;Description automatically generated"/>
+            <wp:cNvGraphicFramePr>
+              <a:graphicFrameLocks xmlns:a="http://schemas.openxmlformats.org/drawingml/2006/main" noChangeAspect="1"/>
+            </wp:cNvGraphicFramePr>
+            <a:graphic xmlns:a="http://schemas.openxmlformats.org/drawingml/2006/main">
+              <a:graphicData uri="http://schemas.openxmlformats.org/drawingml/2006/picture">
+                <pic:pic xmlns:pic="http://schemas.openxmlformats.org/drawingml/2006/picture">
+                  <pic:nvPicPr>
+                    <pic:cNvPr id="1931293951" name="Picture 1" descr="A diagram of a computer&#10;&#10;Description automatically generated"/>
+                    <pic:cNvPicPr/>
+                  </pic:nvPicPr>
+                  <pic:blipFill>
+                    <a:blip r:embed="rId36"/>
+                    <a:stretch>
+                      <a:fillRect/>
+                    </a:stretch>
+                  </pic:blipFill>
+                  <pic:spPr>
+                    <a:xfrm>
+                      <a:off x="0" y="0"/>
+                      <a:ext cx="3528366" cy="4115157"/>
+                    </a:xfrm>
+                    <a:prstGeom prst="rect">
+                      <a:avLst/>
+                    </a:prstGeom>
+                  </pic:spPr>
+                </pic:pic>
+              </a:graphicData>
+            </a:graphic>
+          </wp:inline>
+        </w:drawing>
       </w:r>
     </w:p>
     <w:p>
@@ -3376,12 +4415,47 @@
         <w:pStyle w:val="Heading4"/>
       </w:pPr>
       <w:r>
+        <w:lastRenderedPageBreak/>
         <w:t>Grid current at inverter side:</w:t>
       </w:r>
     </w:p>
     <w:p>
       <w:r>
-        <w:t>Curve vs time.</w:t>
+        <w:drawing>
+          <wp:inline distT="0" distB="0" distL="0" distR="0" wp14:anchorId="1A3FA395" wp14:editId="6E172772">
+            <wp:extent cx="6400800" cy="1510665"/>
+            <wp:effectExtent l="0" t="0" r="0" b="0"/>
+            <wp:docPr id="589512013" name="Picture 1" descr="A diagram of a diagram&#10;&#10;Description automatically generated with medium confidence"/>
+            <wp:cNvGraphicFramePr>
+              <a:graphicFrameLocks xmlns:a="http://schemas.openxmlformats.org/drawingml/2006/main" noChangeAspect="1"/>
+            </wp:cNvGraphicFramePr>
+            <a:graphic xmlns:a="http://schemas.openxmlformats.org/drawingml/2006/main">
+              <a:graphicData uri="http://schemas.openxmlformats.org/drawingml/2006/picture">
+                <pic:pic xmlns:pic="http://schemas.openxmlformats.org/drawingml/2006/picture">
+                  <pic:nvPicPr>
+                    <pic:cNvPr id="589512013" name="Picture 1" descr="A diagram of a diagram&#10;&#10;Description automatically generated with medium confidence"/>
+                    <pic:cNvPicPr/>
+                  </pic:nvPicPr>
+                  <pic:blipFill>
+                    <a:blip r:embed="rId37"/>
+                    <a:stretch>
+                      <a:fillRect/>
+                    </a:stretch>
+                  </pic:blipFill>
+                  <pic:spPr>
+                    <a:xfrm>
+                      <a:off x="0" y="0"/>
+                      <a:ext cx="6400800" cy="1510665"/>
+                    </a:xfrm>
+                    <a:prstGeom prst="rect">
+                      <a:avLst/>
+                    </a:prstGeom>
+                  </pic:spPr>
+                </pic:pic>
+              </a:graphicData>
+            </a:graphic>
+          </wp:inline>
+        </w:drawing>
       </w:r>
     </w:p>
     <w:p>
@@ -3394,7 +4468,83 @@
     </w:p>
     <w:p>
       <w:r>
-        <w:t>Curve vs time.</w:t>
+        <w:drawing>
+          <wp:inline distT="0" distB="0" distL="0" distR="0" wp14:anchorId="0D0ABFA1" wp14:editId="7CF1B267">
+            <wp:extent cx="6400800" cy="2980055"/>
+            <wp:effectExtent l="0" t="0" r="0" b="0"/>
+            <wp:docPr id="1754722320" name="Picture 1" descr="A graph of a function&#10;&#10;Description automatically generated"/>
+            <wp:cNvGraphicFramePr>
+              <a:graphicFrameLocks xmlns:a="http://schemas.openxmlformats.org/drawingml/2006/main" noChangeAspect="1"/>
+            </wp:cNvGraphicFramePr>
+            <a:graphic xmlns:a="http://schemas.openxmlformats.org/drawingml/2006/main">
+              <a:graphicData uri="http://schemas.openxmlformats.org/drawingml/2006/picture">
+                <pic:pic xmlns:pic="http://schemas.openxmlformats.org/drawingml/2006/picture">
+                  <pic:nvPicPr>
+                    <pic:cNvPr id="1754722320" name="Picture 1" descr="A graph of a function&#10;&#10;Description automatically generated"/>
+                    <pic:cNvPicPr/>
+                  </pic:nvPicPr>
+                  <pic:blipFill>
+                    <a:blip r:embed="rId38"/>
+                    <a:stretch>
+                      <a:fillRect/>
+                    </a:stretch>
+                  </pic:blipFill>
+                  <pic:spPr>
+                    <a:xfrm>
+                      <a:off x="0" y="0"/>
+                      <a:ext cx="6400800" cy="2980055"/>
+                    </a:xfrm>
+                    <a:prstGeom prst="rect">
+                      <a:avLst/>
+                    </a:prstGeom>
+                  </pic:spPr>
+                </pic:pic>
+              </a:graphicData>
+            </a:graphic>
+          </wp:inline>
+        </w:drawing>
+      </w:r>
+    </w:p>
+    <w:p>
+      <w:pPr>
+        <w:jc w:val="center"/>
+      </w:pPr>
+      <w:r>
+        <w:drawing>
+          <wp:inline distT="0" distB="0" distL="0" distR="0" wp14:anchorId="10BE6BA0" wp14:editId="74339909">
+            <wp:extent cx="3619814" cy="2118544"/>
+            <wp:effectExtent l="0" t="0" r="0" b="0"/>
+            <wp:docPr id="892767177" name="Picture 1" descr="A diagram of a computer program&#10;&#10;Description automatically generated"/>
+            <wp:cNvGraphicFramePr>
+              <a:graphicFrameLocks xmlns:a="http://schemas.openxmlformats.org/drawingml/2006/main" noChangeAspect="1"/>
+            </wp:cNvGraphicFramePr>
+            <a:graphic xmlns:a="http://schemas.openxmlformats.org/drawingml/2006/main">
+              <a:graphicData uri="http://schemas.openxmlformats.org/drawingml/2006/picture">
+                <pic:pic xmlns:pic="http://schemas.openxmlformats.org/drawingml/2006/picture">
+                  <pic:nvPicPr>
+                    <pic:cNvPr id="892767177" name="Picture 1" descr="A diagram of a computer program&#10;&#10;Description automatically generated"/>
+                    <pic:cNvPicPr/>
+                  </pic:nvPicPr>
+                  <pic:blipFill>
+                    <a:blip r:embed="rId39"/>
+                    <a:stretch>
+                      <a:fillRect/>
+                    </a:stretch>
+                  </pic:blipFill>
+                  <pic:spPr>
+                    <a:xfrm>
+                      <a:off x="0" y="0"/>
+                      <a:ext cx="3619814" cy="2118544"/>
+                    </a:xfrm>
+                    <a:prstGeom prst="rect">
+                      <a:avLst/>
+                    </a:prstGeom>
+                  </pic:spPr>
+                </pic:pic>
+              </a:graphicData>
+            </a:graphic>
+          </wp:inline>
+        </w:drawing>
       </w:r>
     </w:p>
     <w:p/>
@@ -3407,7 +4557,7 @@
       <w:pPr>
         <w:pStyle w:val="Heading1"/>
       </w:pPr>
-      <w:bookmarkStart w:id="8" w:name="_Toc165145674"/>
+      <w:bookmarkStart w:id="8" w:name="_Toc165305802"/>
       <w:r>
         <w:lastRenderedPageBreak/>
         <w:t>II</w:t>
@@ -3433,7 +4583,7 @@
       <w:pPr>
         <w:pStyle w:val="Heading2"/>
       </w:pPr>
-      <w:bookmarkStart w:id="9" w:name="_Toc165145675"/>
+      <w:bookmarkStart w:id="9" w:name="_Toc165305803"/>
       <w:r>
         <w:t>Question (</w:t>
       </w:r>
@@ -3452,7 +4602,7 @@
           <w:sz w:val="32"/>
         </w:rPr>
       </w:pPr>
-      <w:bookmarkStart w:id="10" w:name="_Toc165145676"/>
+      <w:bookmarkStart w:id="10" w:name="_Toc165305804"/>
       <w:r>
         <w:t>Model Screenshot:</w:t>
       </w:r>
@@ -3467,7 +4617,7 @@
       <w:pPr>
         <w:pStyle w:val="Heading3"/>
       </w:pPr>
-      <w:bookmarkStart w:id="11" w:name="_Toc165145677"/>
+      <w:bookmarkStart w:id="11" w:name="_Toc165305805"/>
       <w:r>
         <w:t>Case (1): Power flow from (A) to (B): Net(A) is rectifier and Net(B) is inverter:</w:t>
       </w:r>
@@ -3490,6 +4640,7 @@
       <w:pPr>
         <w:pStyle w:val="Heading4"/>
       </w:pPr>
+      <w:proofErr w:type="spellStart"/>
       <w:r>
         <w:t>V</w:t>
       </w:r>
@@ -3499,6 +4650,7 @@
         </w:rPr>
         <w:t>dor</w:t>
       </w:r>
+      <w:proofErr w:type="spellEnd"/>
       <w:r>
         <w:t>: DC voltage at rectifier side:</w:t>
       </w:r>
@@ -3538,6 +4690,7 @@
       <w:pPr>
         <w:pStyle w:val="Heading4"/>
       </w:pPr>
+      <w:proofErr w:type="spellStart"/>
       <w:r>
         <w:t>V</w:t>
       </w:r>
@@ -3553,6 +4706,7 @@
         </w:rPr>
         <w:t>i</w:t>
       </w:r>
+      <w:proofErr w:type="spellEnd"/>
       <w:r>
         <w:t>: DC voltage at inverter side:</w:t>
       </w:r>
@@ -3597,7 +4751,7 @@
       <w:pPr>
         <w:pStyle w:val="Heading3"/>
       </w:pPr>
-      <w:bookmarkStart w:id="12" w:name="_Toc165145678"/>
+      <w:bookmarkStart w:id="12" w:name="_Toc165305806"/>
       <w:r>
         <w:lastRenderedPageBreak/>
         <w:t>Case (2): 1200MW: Power flow from (B) to (A): Net(B) is rectifier(+10%) and Net(A) is inverter (-10%):</w:t>
@@ -3621,6 +4775,7 @@
       <w:pPr>
         <w:pStyle w:val="Heading4"/>
       </w:pPr>
+      <w:proofErr w:type="spellStart"/>
       <w:r>
         <w:t>V</w:t>
       </w:r>
@@ -3630,6 +4785,7 @@
         </w:rPr>
         <w:t>dor</w:t>
       </w:r>
+      <w:proofErr w:type="spellEnd"/>
       <w:r>
         <w:t>: DC voltage at rectifier side:</w:t>
       </w:r>
@@ -3669,6 +4825,7 @@
       <w:pPr>
         <w:pStyle w:val="Heading4"/>
       </w:pPr>
+      <w:proofErr w:type="spellStart"/>
       <w:r>
         <w:t>V</w:t>
       </w:r>
@@ -3684,6 +4841,7 @@
         </w:rPr>
         <w:t>i</w:t>
       </w:r>
+      <w:proofErr w:type="spellEnd"/>
       <w:r>
         <w:t>: DC voltage at inverter side:</w:t>
       </w:r>
@@ -3732,7 +4890,7 @@
       <w:pPr>
         <w:pStyle w:val="Heading3"/>
       </w:pPr>
-      <w:bookmarkStart w:id="13" w:name="_Toc165145679"/>
+      <w:bookmarkStart w:id="13" w:name="_Toc165305807"/>
       <w:r>
         <w:lastRenderedPageBreak/>
         <w:t>Case (3): 1600MW: Power flow from (A) to (B): Net(A) is rectifier(2.5% voltage swell) and Net(B) is inverter:</w:t>
@@ -3756,6 +4914,7 @@
       <w:pPr>
         <w:pStyle w:val="Heading4"/>
       </w:pPr>
+      <w:proofErr w:type="spellStart"/>
       <w:r>
         <w:t>V</w:t>
       </w:r>
@@ -3765,6 +4924,7 @@
         </w:rPr>
         <w:t>dor</w:t>
       </w:r>
+      <w:proofErr w:type="spellEnd"/>
       <w:r>
         <w:t>: DC voltage at rectifier side:</w:t>
       </w:r>
@@ -3804,6 +4964,7 @@
       <w:pPr>
         <w:pStyle w:val="Heading4"/>
       </w:pPr>
+      <w:proofErr w:type="spellStart"/>
       <w:r>
         <w:t>V</w:t>
       </w:r>
@@ -3819,6 +4980,7 @@
         </w:rPr>
         <w:t>i</w:t>
       </w:r>
+      <w:proofErr w:type="spellEnd"/>
       <w:r>
         <w:t>: DC voltage at inverter side:</w:t>
       </w:r>
@@ -3861,7 +5023,7 @@
       <w:pPr>
         <w:pStyle w:val="Heading1"/>
       </w:pPr>
-      <w:bookmarkStart w:id="14" w:name="_Toc165145680"/>
+      <w:bookmarkStart w:id="14" w:name="_Toc165305808"/>
       <w:r>
         <w:lastRenderedPageBreak/>
         <w:t>I</w:t>
@@ -3884,7 +5046,7 @@
       <w:pPr>
         <w:pStyle w:val="Heading3"/>
       </w:pPr>
-      <w:bookmarkStart w:id="15" w:name="_Toc165145681"/>
+      <w:bookmarkStart w:id="15" w:name="_Toc165305809"/>
       <w:r>
         <w:t>Question (D):</w:t>
       </w:r>
@@ -3912,7 +5074,7 @@
       <w:pPr>
         <w:pStyle w:val="Heading1"/>
       </w:pPr>
-      <w:bookmarkStart w:id="16" w:name="_Toc165145682"/>
+      <w:bookmarkStart w:id="16" w:name="_Toc165305810"/>
       <w:r>
         <w:lastRenderedPageBreak/>
         <w:t xml:space="preserve">V. </w:t>
@@ -3930,7 +5092,7 @@
           <w:numId w:val="24"/>
         </w:numPr>
       </w:pPr>
-      <w:hyperlink r:id="rId10" w:history="1">
+      <w:hyperlink r:id="rId40" w:history="1">
         <w:r>
           <w:rPr>
             <w:rStyle w:val="Hyperlink"/>
@@ -3940,7 +5102,7 @@
       </w:hyperlink>
     </w:p>
     <w:sectPr>
-      <w:footerReference w:type="default" r:id="rId11"/>
+      <w:footerReference w:type="default" r:id="rId41"/>
       <w:pgSz w:w="12240" w:h="15840"/>
       <w:pgMar w:top="763" w:right="1080" w:bottom="1440" w:left="1080" w:header="720" w:footer="675" w:gutter="0"/>
       <w:pgBorders w:offsetFrom="page">
@@ -7283,14 +8445,15 @@
     <w:rsidRoot w:val="00AD0D60"/>
     <w:rsid w:val="000C0E19"/>
     <w:rsid w:val="001F1073"/>
+    <w:rsid w:val="001F7EF5"/>
     <w:rsid w:val="003803D9"/>
     <w:rsid w:val="003B05BB"/>
     <w:rsid w:val="003B78E3"/>
     <w:rsid w:val="003D4CD4"/>
     <w:rsid w:val="00421579"/>
     <w:rsid w:val="0062196C"/>
-    <w:rsid w:val="006B059C"/>
     <w:rsid w:val="00730583"/>
+    <w:rsid w:val="00774742"/>
     <w:rsid w:val="00786A5F"/>
     <w:rsid w:val="00853805"/>
     <w:rsid w:val="00882A57"/>

</xml_diff>

<commit_message>
Done with 12-pulse report, alphas exceeding the maximum limit is still a concern, also calculated DC current and actuall in model are so far, 100-500Amp difference, less in model.
</commit_message>
<xml_diff>
--- a/19015538-TasneemMansour.docx
+++ b/19015538-TasneemMansour.docx
@@ -144,47 +144,88 @@
           <w:sz w:val="44"/>
           <w:szCs w:val="44"/>
         </w:rPr>
-        <w:t xml:space="preserve"> Mansour Mansour Farag</w:t>
-      </w:r>
-    </w:p>
-    <w:p>
-      <w:pPr>
-        <w:pStyle w:val="NoSpacing"/>
+        <w:t xml:space="preserve"> </w:t>
+      </w:r>
+      <w:proofErr w:type="spellStart"/>
+      <w:r>
         <w:rPr>
           <w:sz w:val="44"/>
           <w:szCs w:val="44"/>
         </w:rPr>
-      </w:pPr>
+        <w:t>Mansour</w:t>
+      </w:r>
+      <w:proofErr w:type="spellEnd"/>
       <w:r>
         <w:rPr>
           <w:sz w:val="44"/>
           <w:szCs w:val="44"/>
         </w:rPr>
-        <w:t xml:space="preserve">ID: </w:t>
-      </w:r>
+        <w:t xml:space="preserve"> </w:t>
+      </w:r>
+      <w:proofErr w:type="spellStart"/>
       <w:r>
         <w:rPr>
           <w:sz w:val="44"/>
           <w:szCs w:val="44"/>
         </w:rPr>
-        <w:t>19015538</w:t>
-      </w:r>
-    </w:p>
-    <w:p>
-      <w:pPr>
-        <w:pStyle w:val="NoSpacing"/>
+        <w:t>Mansour</w:t>
+      </w:r>
+      <w:proofErr w:type="spellEnd"/>
+      <w:r>
         <w:rPr>
           <w:sz w:val="44"/>
           <w:szCs w:val="44"/>
         </w:rPr>
-      </w:pPr>
-      <w:r>
+        <w:t xml:space="preserve"> Farag</w:t>
+      </w:r>
+    </w:p>
+    <w:p>
+      <w:pPr>
+        <w:pStyle w:val="NoSpacing"/>
         <w:rPr>
           <w:sz w:val="44"/>
           <w:szCs w:val="44"/>
         </w:rPr>
-        <w:t>Professor: Dr. Ahmed Abbas Elserougi</w:t>
-      </w:r>
+      </w:pPr>
+      <w:r>
+        <w:rPr>
+          <w:sz w:val="44"/>
+          <w:szCs w:val="44"/>
+        </w:rPr>
+        <w:t xml:space="preserve">ID: </w:t>
+      </w:r>
+      <w:r>
+        <w:rPr>
+          <w:sz w:val="44"/>
+          <w:szCs w:val="44"/>
+        </w:rPr>
+        <w:t>19015538</w:t>
+      </w:r>
+    </w:p>
+    <w:p>
+      <w:pPr>
+        <w:pStyle w:val="NoSpacing"/>
+        <w:rPr>
+          <w:sz w:val="44"/>
+          <w:szCs w:val="44"/>
+        </w:rPr>
+      </w:pPr>
+      <w:r>
+        <w:rPr>
+          <w:sz w:val="44"/>
+          <w:szCs w:val="44"/>
+        </w:rPr>
+        <w:t xml:space="preserve">Professor: Dr. Ahmed Abbas </w:t>
+      </w:r>
+      <w:proofErr w:type="spellStart"/>
+      <w:r>
+        <w:rPr>
+          <w:sz w:val="44"/>
+          <w:szCs w:val="44"/>
+        </w:rPr>
+        <w:t>Elserougi</w:t>
+      </w:r>
+      <w:proofErr w:type="spellEnd"/>
     </w:p>
     <w:p>
       <w:pPr>
@@ -2027,7 +2068,15 @@
           <w:sz w:val="22"/>
           <w:szCs w:val="24"/>
         </w:rPr>
-        <w:t>. 1:10 Y-Y ideal transformers with zero leakage inductances are employed. Proper smoothing reactors (L</w:t>
+        <w:t>. 1:10 Y-Y ideal transformers with zero leakage inductances are employed. Proper smoothing reactors (</w:t>
+      </w:r>
+      <w:proofErr w:type="spellStart"/>
+      <w:r>
+        <w:rPr>
+          <w:sz w:val="22"/>
+          <w:szCs w:val="24"/>
+        </w:rPr>
+        <w:t>L</w:t>
       </w:r>
       <w:r>
         <w:rPr>
@@ -2037,6 +2086,7 @@
         </w:rPr>
         <w:t>sr</w:t>
       </w:r>
+      <w:proofErr w:type="spellEnd"/>
       <w:r>
         <w:rPr>
           <w:sz w:val="22"/>
@@ -2707,7 +2757,6 @@
           <w:sz w:val="28"/>
           <w:szCs w:val="28"/>
         </w:rPr>
-        <w:lastRenderedPageBreak/>
         <w:t>Transferring a power of 1200 MW from side (B) to side (A) during normal operating conditions. Find analytically the suitable firing angle at the rectifier side, and the corresponding dc current. (Assume -10% tapping at inverter side, and +10% tapping rectifier side).</w:t>
       </w:r>
     </w:p>
@@ -3772,7 +3821,6 @@
           <w:sz w:val="36"/>
           <w:szCs w:val="40"/>
         </w:rPr>
-        <w:lastRenderedPageBreak/>
         <w:t>Question (B):</w:t>
       </w:r>
       <w:bookmarkEnd w:id="3"/>
@@ -3974,6 +4022,7 @@
           <w:szCs w:val="28"/>
         </w:rPr>
       </w:pPr>
+      <w:proofErr w:type="spellStart"/>
       <w:r>
         <w:rPr>
           <w:sz w:val="28"/>
@@ -3989,6 +4038,7 @@
         </w:rPr>
         <w:t>dor</w:t>
       </w:r>
+      <w:proofErr w:type="spellEnd"/>
       <w:r>
         <w:rPr>
           <w:sz w:val="28"/>
@@ -4057,10 +4107,10 @@
       </w:pPr>
       <w:r>
         <w:rPr>
-          <w:sz w:val="22"/>
-          <w:szCs w:val="24"/>
-        </w:rPr>
-        <w:lastRenderedPageBreak/>
+          <w:noProof/>
+          <w:sz w:val="22"/>
+          <w:szCs w:val="24"/>
+        </w:rPr>
         <w:drawing>
           <wp:inline distT="0" distB="0" distL="0" distR="0" wp14:anchorId="30429335" wp14:editId="05162D60">
             <wp:extent cx="2987299" cy="3337849"/>
@@ -4123,6 +4173,7 @@
       </w:pPr>
       <w:r>
         <w:rPr>
+          <w:noProof/>
           <w:sz w:val="22"/>
           <w:szCs w:val="24"/>
         </w:rPr>
@@ -4251,6 +4302,7 @@
           <w:szCs w:val="28"/>
         </w:rPr>
       </w:pPr>
+      <w:proofErr w:type="spellStart"/>
       <w:r>
         <w:rPr>
           <w:sz w:val="28"/>
@@ -4274,6 +4326,7 @@
         </w:rPr>
         <w:t>i</w:t>
       </w:r>
+      <w:proofErr w:type="spellEnd"/>
       <w:r>
         <w:rPr>
           <w:sz w:val="28"/>
@@ -4356,10 +4409,10 @@
       </w:pPr>
       <w:r>
         <w:rPr>
-          <w:sz w:val="22"/>
-          <w:szCs w:val="24"/>
-        </w:rPr>
-        <w:lastRenderedPageBreak/>
+          <w:noProof/>
+          <w:sz w:val="22"/>
+          <w:szCs w:val="24"/>
+        </w:rPr>
         <w:drawing>
           <wp:inline distT="0" distB="0" distL="0" distR="0" wp14:anchorId="5A17E329" wp14:editId="617275BB">
             <wp:extent cx="2720576" cy="3254022"/>
@@ -4560,10 +4613,10 @@
       </w:pPr>
       <w:r>
         <w:rPr>
-          <w:sz w:val="22"/>
-          <w:szCs w:val="24"/>
-        </w:rPr>
-        <w:lastRenderedPageBreak/>
+          <w:noProof/>
+          <w:sz w:val="22"/>
+          <w:szCs w:val="24"/>
+        </w:rPr>
         <w:drawing>
           <wp:inline distT="0" distB="0" distL="0" distR="0" wp14:anchorId="11E2344E" wp14:editId="2DFD5154">
             <wp:extent cx="2796782" cy="1714649"/>
@@ -4830,6 +4883,7 @@
           <w:szCs w:val="28"/>
         </w:rPr>
       </w:pPr>
+      <w:proofErr w:type="spellStart"/>
       <w:r>
         <w:rPr>
           <w:sz w:val="28"/>
@@ -4845,6 +4899,7 @@
         </w:rPr>
         <w:t>dor</w:t>
       </w:r>
+      <w:proofErr w:type="spellEnd"/>
       <w:r>
         <w:rPr>
           <w:sz w:val="28"/>
@@ -4862,6 +4917,7 @@
       </w:pPr>
       <w:r>
         <w:rPr>
+          <w:noProof/>
           <w:sz w:val="22"/>
           <w:szCs w:val="24"/>
         </w:rPr>
@@ -4912,10 +4968,10 @@
       </w:pPr>
       <w:r>
         <w:rPr>
-          <w:sz w:val="22"/>
-          <w:szCs w:val="24"/>
-        </w:rPr>
-        <w:lastRenderedPageBreak/>
+          <w:noProof/>
+          <w:sz w:val="22"/>
+          <w:szCs w:val="24"/>
+        </w:rPr>
         <w:drawing>
           <wp:inline distT="0" distB="0" distL="0" distR="0" wp14:anchorId="3D75CBEE" wp14:editId="6B1D3669">
             <wp:extent cx="3025402" cy="2987299"/>
@@ -4978,6 +5034,7 @@
       </w:pPr>
       <w:r>
         <w:rPr>
+          <w:noProof/>
           <w:sz w:val="22"/>
           <w:szCs w:val="24"/>
         </w:rPr>
@@ -5043,6 +5100,7 @@
       </w:pPr>
       <w:r>
         <w:rPr>
+          <w:noProof/>
           <w:sz w:val="22"/>
           <w:szCs w:val="24"/>
         </w:rPr>
@@ -5091,6 +5149,7 @@
           <w:szCs w:val="28"/>
         </w:rPr>
       </w:pPr>
+      <w:proofErr w:type="spellStart"/>
       <w:r>
         <w:rPr>
           <w:sz w:val="28"/>
@@ -5106,6 +5165,7 @@
         </w:rPr>
         <w:t>doi</w:t>
       </w:r>
+      <w:proofErr w:type="spellEnd"/>
       <w:r>
         <w:rPr>
           <w:sz w:val="28"/>
@@ -5123,6 +5183,7 @@
       </w:pPr>
       <w:r>
         <w:rPr>
+          <w:noProof/>
           <w:sz w:val="22"/>
           <w:szCs w:val="24"/>
         </w:rPr>
@@ -5173,10 +5234,10 @@
       </w:pPr>
       <w:r>
         <w:rPr>
-          <w:sz w:val="22"/>
-          <w:szCs w:val="24"/>
-        </w:rPr>
-        <w:lastRenderedPageBreak/>
+          <w:noProof/>
+          <w:sz w:val="22"/>
+          <w:szCs w:val="24"/>
+        </w:rPr>
         <w:drawing>
           <wp:inline distT="0" distB="0" distL="0" distR="0" wp14:anchorId="1BB68D35" wp14:editId="4553E958">
             <wp:extent cx="3825572" cy="4275190"/>
@@ -5239,6 +5300,7 @@
       </w:pPr>
       <w:r>
         <w:rPr>
+          <w:noProof/>
           <w:sz w:val="22"/>
           <w:szCs w:val="24"/>
         </w:rPr>
@@ -5292,7 +5354,6 @@
           <w:sz w:val="28"/>
           <w:szCs w:val="28"/>
         </w:rPr>
-        <w:lastRenderedPageBreak/>
         <w:t>DC current:</w:t>
       </w:r>
     </w:p>
@@ -5305,6 +5366,7 @@
       </w:pPr>
       <w:r>
         <w:rPr>
+          <w:noProof/>
           <w:sz w:val="22"/>
           <w:szCs w:val="24"/>
         </w:rPr>
@@ -5355,6 +5417,7 @@
       </w:pPr>
       <w:r>
         <w:rPr>
+          <w:noProof/>
           <w:sz w:val="22"/>
           <w:szCs w:val="24"/>
         </w:rPr>
@@ -5499,27 +5562,36 @@
           <w:sz w:val="32"/>
           <w:szCs w:val="40"/>
         </w:rPr>
-        <w:t>(2.5% voltage swell)</w:t>
-      </w:r>
+        <w:t>(2.5% voltage swell</w:t>
+      </w:r>
+      <w:proofErr w:type="gramStart"/>
       <w:r>
         <w:rPr>
           <w:sz w:val="32"/>
           <w:szCs w:val="40"/>
         </w:rPr>
-        <w:t xml:space="preserve"> and Net(</w:t>
-      </w:r>
+        <w:t>)</w:t>
+      </w:r>
+      <w:proofErr w:type="gramEnd"/>
       <w:r>
         <w:rPr>
           <w:sz w:val="32"/>
           <w:szCs w:val="40"/>
         </w:rPr>
-        <w:t>B</w:t>
+        <w:t xml:space="preserve"> and Net(</w:t>
       </w:r>
       <w:r>
         <w:rPr>
           <w:sz w:val="32"/>
           <w:szCs w:val="40"/>
         </w:rPr>
+        <w:t>B</w:t>
+      </w:r>
+      <w:r>
+        <w:rPr>
+          <w:sz w:val="32"/>
+          <w:szCs w:val="40"/>
+        </w:rPr>
         <w:t>) is inverter:</w:t>
       </w:r>
       <w:bookmarkEnd w:id="7"/>
@@ -5549,6 +5621,7 @@
       </w:pPr>
       <w:r>
         <w:rPr>
+          <w:noProof/>
           <w:sz w:val="22"/>
           <w:szCs w:val="24"/>
         </w:rPr>
@@ -5597,12 +5670,12 @@
           <w:szCs w:val="28"/>
         </w:rPr>
       </w:pPr>
+      <w:proofErr w:type="spellStart"/>
       <w:r>
         <w:rPr>
           <w:sz w:val="28"/>
           <w:szCs w:val="28"/>
         </w:rPr>
-        <w:lastRenderedPageBreak/>
         <w:t>V</w:t>
       </w:r>
       <w:r>
@@ -5613,6 +5686,7 @@
         </w:rPr>
         <w:t>dor</w:t>
       </w:r>
+      <w:proofErr w:type="spellEnd"/>
       <w:r>
         <w:rPr>
           <w:sz w:val="28"/>
@@ -5630,6 +5704,7 @@
       </w:pPr>
       <w:r>
         <w:rPr>
+          <w:noProof/>
           <w:sz w:val="22"/>
           <w:szCs w:val="24"/>
         </w:rPr>
@@ -5680,6 +5755,7 @@
       </w:pPr>
       <w:r>
         <w:rPr>
+          <w:noProof/>
           <w:sz w:val="22"/>
           <w:szCs w:val="24"/>
         </w:rPr>
@@ -5745,6 +5821,7 @@
       </w:pPr>
       <w:r>
         <w:rPr>
+          <w:noProof/>
           <w:sz w:val="22"/>
           <w:szCs w:val="24"/>
         </w:rPr>
@@ -5798,7 +5875,6 @@
           <w:sz w:val="28"/>
           <w:szCs w:val="28"/>
         </w:rPr>
-        <w:lastRenderedPageBreak/>
         <w:t>AC voltage at inverter side:</w:t>
       </w:r>
     </w:p>
@@ -5811,6 +5887,7 @@
       </w:pPr>
       <w:r>
         <w:rPr>
+          <w:noProof/>
           <w:sz w:val="22"/>
           <w:szCs w:val="24"/>
         </w:rPr>
@@ -5859,6 +5936,7 @@
           <w:szCs w:val="28"/>
         </w:rPr>
       </w:pPr>
+      <w:proofErr w:type="spellStart"/>
       <w:r>
         <w:rPr>
           <w:sz w:val="28"/>
@@ -5874,6 +5952,7 @@
         </w:rPr>
         <w:t>doi</w:t>
       </w:r>
+      <w:proofErr w:type="spellEnd"/>
       <w:r>
         <w:rPr>
           <w:sz w:val="28"/>
@@ -5891,6 +5970,7 @@
       </w:pPr>
       <w:r>
         <w:rPr>
+          <w:noProof/>
           <w:sz w:val="22"/>
           <w:szCs w:val="24"/>
         </w:rPr>
@@ -5941,6 +6021,7 @@
       </w:pPr>
       <w:r>
         <w:rPr>
+          <w:noProof/>
           <w:sz w:val="22"/>
           <w:szCs w:val="24"/>
         </w:rPr>
@@ -5994,7 +6075,6 @@
           <w:sz w:val="28"/>
           <w:szCs w:val="28"/>
         </w:rPr>
-        <w:lastRenderedPageBreak/>
         <w:t>Grid current at inverter side:</w:t>
       </w:r>
     </w:p>
@@ -6007,6 +6087,7 @@
       </w:pPr>
       <w:r>
         <w:rPr>
+          <w:noProof/>
           <w:sz w:val="22"/>
           <w:szCs w:val="24"/>
         </w:rPr>
@@ -6072,6 +6153,7 @@
       </w:pPr>
       <w:r>
         <w:rPr>
+          <w:noProof/>
           <w:sz w:val="22"/>
           <w:szCs w:val="24"/>
         </w:rPr>
@@ -6122,6 +6204,7 @@
       </w:pPr>
       <w:r>
         <w:rPr>
+          <w:noProof/>
           <w:sz w:val="22"/>
           <w:szCs w:val="24"/>
         </w:rPr>
@@ -6199,7 +6282,6 @@
           <w:sz w:val="40"/>
           <w:szCs w:val="40"/>
         </w:rPr>
-        <w:lastRenderedPageBreak/>
         <w:t>II</w:t>
       </w:r>
       <w:r>
@@ -6247,52 +6329,74 @@
       <w:pPr>
         <w:pStyle w:val="Heading3"/>
         <w:rPr>
-          <w:sz w:val="36"/>
-          <w:szCs w:val="40"/>
-        </w:rPr>
-      </w:pPr>
-      <w:bookmarkStart w:id="10" w:name="_Toc165305804"/>
-      <w:r>
-        <w:rPr>
           <w:sz w:val="32"/>
           <w:szCs w:val="40"/>
         </w:rPr>
-        <w:t>Model Screenshot:</w:t>
-      </w:r>
-      <w:bookmarkEnd w:id="10"/>
-    </w:p>
-    <w:p>
-      <w:pPr>
-        <w:rPr>
-          <w:sz w:val="22"/>
-          <w:szCs w:val="24"/>
-        </w:rPr>
-      </w:pPr>
-      <w:r>
-        <w:rPr>
-          <w:sz w:val="22"/>
-          <w:szCs w:val="24"/>
-        </w:rPr>
-        <w:t>Answer.</w:t>
-      </w:r>
-    </w:p>
-    <w:p>
-      <w:pPr>
-        <w:pStyle w:val="Heading3"/>
+      </w:pPr>
+      <w:bookmarkStart w:id="10" w:name="_Toc165305804"/>
+      <w:r>
         <w:rPr>
           <w:sz w:val="32"/>
           <w:szCs w:val="40"/>
         </w:rPr>
-      </w:pPr>
-      <w:bookmarkStart w:id="11" w:name="_Toc165305805"/>
-      <w:r>
+        <w:t>Model Screenshot:</w:t>
+      </w:r>
+      <w:bookmarkEnd w:id="10"/>
+    </w:p>
+    <w:p>
+      <w:r>
+        <w:drawing>
+          <wp:inline distT="0" distB="0" distL="0" distR="0" wp14:anchorId="0454776C" wp14:editId="1437FE80">
+            <wp:extent cx="6400800" cy="3635375"/>
+            <wp:effectExtent l="0" t="0" r="0" b="3175"/>
+            <wp:docPr id="360836265" name="Picture 1"/>
+            <wp:cNvGraphicFramePr>
+              <a:graphicFrameLocks xmlns:a="http://schemas.openxmlformats.org/drawingml/2006/main" noChangeAspect="1"/>
+            </wp:cNvGraphicFramePr>
+            <a:graphic xmlns:a="http://schemas.openxmlformats.org/drawingml/2006/main">
+              <a:graphicData uri="http://schemas.openxmlformats.org/drawingml/2006/picture">
+                <pic:pic xmlns:pic="http://schemas.openxmlformats.org/drawingml/2006/picture">
+                  <pic:nvPicPr>
+                    <pic:cNvPr id="360836265" name=""/>
+                    <pic:cNvPicPr/>
+                  </pic:nvPicPr>
+                  <pic:blipFill>
+                    <a:blip r:embed="rId40"/>
+                    <a:stretch>
+                      <a:fillRect/>
+                    </a:stretch>
+                  </pic:blipFill>
+                  <pic:spPr>
+                    <a:xfrm>
+                      <a:off x="0" y="0"/>
+                      <a:ext cx="6400800" cy="3635375"/>
+                    </a:xfrm>
+                    <a:prstGeom prst="rect">
+                      <a:avLst/>
+                    </a:prstGeom>
+                  </pic:spPr>
+                </pic:pic>
+              </a:graphicData>
+            </a:graphic>
+          </wp:inline>
+        </w:drawing>
+      </w:r>
+    </w:p>
+    <w:p>
+      <w:pPr>
+        <w:pStyle w:val="Heading3"/>
         <w:rPr>
           <w:sz w:val="32"/>
           <w:szCs w:val="40"/>
         </w:rPr>
-        <w:t>Case (1): Power flow from (A) to (B): Net(A) is rectifier and Net(B) is inverter:</w:t>
-      </w:r>
-      <w:bookmarkEnd w:id="11"/>
+      </w:pPr>
+      <w:r>
+        <w:rPr>
+          <w:sz w:val="32"/>
+          <w:szCs w:val="40"/>
+        </w:rPr>
+        <w:t>Case (1): 1600MW: Power flow from (A) to (B): Net(A) is rectifier and Net(B) is inverter:</w:t>
+      </w:r>
     </w:p>
     <w:p>
       <w:pPr>
@@ -6307,32 +6411,1010 @@
           <w:sz w:val="28"/>
           <w:szCs w:val="28"/>
         </w:rPr>
-        <w:t>AC voltage at rectifier side:</w:t>
-      </w:r>
-    </w:p>
-    <w:p>
-      <w:pPr>
-        <w:rPr>
-          <w:sz w:val="22"/>
-          <w:szCs w:val="24"/>
-        </w:rPr>
-      </w:pPr>
-      <w:r>
-        <w:rPr>
-          <w:sz w:val="22"/>
-          <w:szCs w:val="24"/>
-        </w:rPr>
-        <w:t>Curve vs time.</w:t>
-      </w:r>
-    </w:p>
-    <w:p>
-      <w:pPr>
-        <w:pStyle w:val="Heading4"/>
+        <w:t>A</w:t>
+      </w:r>
+      <w:r>
         <w:rPr>
           <w:sz w:val="28"/>
           <w:szCs w:val="28"/>
         </w:rPr>
-      </w:pPr>
+        <w:t>nalytical Calculations</w:t>
+      </w:r>
+      <w:r>
+        <w:rPr>
+          <w:sz w:val="28"/>
+          <w:szCs w:val="28"/>
+        </w:rPr>
+        <w:t>:</w:t>
+      </w:r>
+    </w:p>
+    <w:p>
+      <w:pPr>
+        <w:rPr>
+          <w:sz w:val="22"/>
+          <w:szCs w:val="24"/>
+        </w:rPr>
+      </w:pPr>
+      <m:oMathPara>
+        <m:oMathParaPr>
+          <m:jc m:val="left"/>
+        </m:oMathParaPr>
+        <m:oMath>
+          <m:r>
+            <w:rPr>
+              <w:rFonts w:ascii="Cambria Math" w:hAnsi="Cambria Math"/>
+              <w:sz w:val="22"/>
+              <w:szCs w:val="24"/>
+            </w:rPr>
+            <m:t xml:space="preserve">Vdoi= </m:t>
+          </m:r>
+          <m:f>
+            <m:fPr>
+              <m:ctrlPr>
+                <w:rPr>
+                  <w:rFonts w:ascii="Cambria Math" w:hAnsi="Cambria Math"/>
+                  <w:i/>
+                  <w:sz w:val="22"/>
+                  <w:szCs w:val="24"/>
+                </w:rPr>
+              </m:ctrlPr>
+            </m:fPr>
+            <m:num>
+              <m:r>
+                <w:rPr>
+                  <w:rFonts w:ascii="Cambria Math" w:hAnsi="Cambria Math"/>
+                  <w:sz w:val="22"/>
+                  <w:szCs w:val="24"/>
+                </w:rPr>
+                <m:t>2*3</m:t>
+              </m:r>
+              <m:rad>
+                <m:radPr>
+                  <m:degHide m:val="1"/>
+                  <m:ctrlPr>
+                    <w:rPr>
+                      <w:rFonts w:ascii="Cambria Math" w:hAnsi="Cambria Math"/>
+                      <w:i/>
+                      <w:sz w:val="22"/>
+                      <w:szCs w:val="24"/>
+                    </w:rPr>
+                  </m:ctrlPr>
+                </m:radPr>
+                <m:deg/>
+                <m:e>
+                  <m:r>
+                    <w:rPr>
+                      <w:rFonts w:ascii="Cambria Math" w:hAnsi="Cambria Math"/>
+                      <w:sz w:val="22"/>
+                      <w:szCs w:val="24"/>
+                    </w:rPr>
+                    <m:t>2</m:t>
+                  </m:r>
+                </m:e>
+              </m:rad>
+              <m:r>
+                <w:rPr>
+                  <w:rFonts w:ascii="Cambria Math" w:hAnsi="Cambria Math"/>
+                  <w:sz w:val="22"/>
+                  <w:szCs w:val="24"/>
+                </w:rPr>
+                <m:t>*200</m:t>
+              </m:r>
+            </m:num>
+            <m:den>
+              <m:r>
+                <w:rPr>
+                  <w:rFonts w:ascii="Cambria Math" w:hAnsi="Cambria Math"/>
+                  <w:sz w:val="22"/>
+                  <w:szCs w:val="24"/>
+                </w:rPr>
+                <m:t>π</m:t>
+              </m:r>
+            </m:den>
+          </m:f>
+          <m:func>
+            <m:funcPr>
+              <m:ctrlPr>
+                <w:rPr>
+                  <w:rFonts w:ascii="Cambria Math" w:hAnsi="Cambria Math"/>
+                  <w:sz w:val="22"/>
+                  <w:szCs w:val="24"/>
+                </w:rPr>
+              </m:ctrlPr>
+            </m:funcPr>
+            <m:fName>
+              <m:r>
+                <m:rPr>
+                  <m:sty m:val="p"/>
+                </m:rPr>
+                <w:rPr>
+                  <w:rFonts w:ascii="Cambria Math" w:hAnsi="Cambria Math"/>
+                  <w:sz w:val="22"/>
+                  <w:szCs w:val="24"/>
+                </w:rPr>
+                <m:t>cos</m:t>
+              </m:r>
+            </m:fName>
+            <m:e>
+              <m:r>
+                <w:rPr>
+                  <w:rFonts w:ascii="Cambria Math" w:hAnsi="Cambria Math"/>
+                  <w:sz w:val="22"/>
+                  <w:szCs w:val="24"/>
+                </w:rPr>
+                <m:t>20</m:t>
+              </m:r>
+            </m:e>
+          </m:func>
+          <m:r>
+            <w:rPr>
+              <w:rFonts w:ascii="Cambria Math" w:hAnsi="Cambria Math"/>
+              <w:sz w:val="22"/>
+              <w:szCs w:val="24"/>
+            </w:rPr>
+            <m:t>=507.61KV</m:t>
+          </m:r>
+        </m:oMath>
+      </m:oMathPara>
+    </w:p>
+    <w:p>
+      <w:pPr>
+        <w:rPr>
+          <w:sz w:val="22"/>
+          <w:szCs w:val="24"/>
+        </w:rPr>
+      </w:pPr>
+      <m:oMathPara>
+        <m:oMathParaPr>
+          <m:jc m:val="left"/>
+        </m:oMathParaPr>
+        <m:oMath>
+          <m:r>
+            <w:rPr>
+              <w:rFonts w:ascii="Cambria Math" w:hAnsi="Cambria Math"/>
+              <w:sz w:val="22"/>
+              <w:szCs w:val="24"/>
+            </w:rPr>
+            <m:t>800=Vdor*Idc</m:t>
+          </m:r>
+        </m:oMath>
+      </m:oMathPara>
+    </w:p>
+    <w:p>
+      <w:pPr>
+        <w:rPr>
+          <w:sz w:val="22"/>
+          <w:szCs w:val="24"/>
+        </w:rPr>
+      </w:pPr>
+      <m:oMathPara>
+        <m:oMathParaPr>
+          <m:jc m:val="left"/>
+        </m:oMathParaPr>
+        <m:oMath>
+          <m:r>
+            <w:rPr>
+              <w:rFonts w:ascii="Cambria Math" w:hAnsi="Cambria Math"/>
+              <w:sz w:val="22"/>
+              <w:szCs w:val="24"/>
+            </w:rPr>
+            <m:t xml:space="preserve">Idc= </m:t>
+          </m:r>
+          <m:f>
+            <m:fPr>
+              <m:ctrlPr>
+                <w:rPr>
+                  <w:rFonts w:ascii="Cambria Math" w:hAnsi="Cambria Math"/>
+                  <w:i/>
+                  <w:sz w:val="22"/>
+                  <w:szCs w:val="24"/>
+                </w:rPr>
+              </m:ctrlPr>
+            </m:fPr>
+            <m:num>
+              <m:r>
+                <w:rPr>
+                  <w:rFonts w:ascii="Cambria Math" w:hAnsi="Cambria Math"/>
+                  <w:sz w:val="22"/>
+                  <w:szCs w:val="24"/>
+                </w:rPr>
+                <m:t>Vdor-507.61</m:t>
+              </m:r>
+            </m:num>
+            <m:den>
+              <m:r>
+                <w:rPr>
+                  <w:rFonts w:ascii="Cambria Math" w:hAnsi="Cambria Math"/>
+                  <w:sz w:val="22"/>
+                  <w:szCs w:val="24"/>
+                </w:rPr>
+                <m:t>10</m:t>
+              </m:r>
+            </m:den>
+          </m:f>
+        </m:oMath>
+      </m:oMathPara>
+    </w:p>
+    <w:p>
+      <w:pPr>
+        <w:rPr>
+          <w:sz w:val="22"/>
+          <w:szCs w:val="24"/>
+        </w:rPr>
+      </w:pPr>
+      <m:oMathPara>
+        <m:oMathParaPr>
+          <m:jc m:val="left"/>
+        </m:oMathParaPr>
+        <m:oMath>
+          <m:r>
+            <w:rPr>
+              <w:rFonts w:ascii="Cambria Math" w:hAnsi="Cambria Math"/>
+              <w:sz w:val="22"/>
+              <w:szCs w:val="24"/>
+            </w:rPr>
+            <m:t>∴8000=</m:t>
+          </m:r>
+          <m:sSup>
+            <m:sSupPr>
+              <m:ctrlPr>
+                <w:rPr>
+                  <w:rFonts w:ascii="Cambria Math" w:hAnsi="Cambria Math"/>
+                  <w:i/>
+                  <w:sz w:val="22"/>
+                  <w:szCs w:val="24"/>
+                </w:rPr>
+              </m:ctrlPr>
+            </m:sSupPr>
+            <m:e>
+              <m:r>
+                <w:rPr>
+                  <w:rFonts w:ascii="Cambria Math" w:hAnsi="Cambria Math"/>
+                  <w:sz w:val="22"/>
+                  <w:szCs w:val="24"/>
+                </w:rPr>
+                <m:t>Vdor</m:t>
+              </m:r>
+            </m:e>
+            <m:sup>
+              <m:r>
+                <w:rPr>
+                  <w:rFonts w:ascii="Cambria Math" w:hAnsi="Cambria Math"/>
+                  <w:sz w:val="22"/>
+                  <w:szCs w:val="24"/>
+                </w:rPr>
+                <m:t>2</m:t>
+              </m:r>
+            </m:sup>
+          </m:sSup>
+          <m:r>
+            <w:rPr>
+              <w:rFonts w:ascii="Cambria Math" w:hAnsi="Cambria Math"/>
+              <w:sz w:val="22"/>
+              <w:szCs w:val="24"/>
+            </w:rPr>
+            <m:t>-507.61* Vdor</m:t>
+          </m:r>
+        </m:oMath>
+      </m:oMathPara>
+    </w:p>
+    <w:p>
+      <w:pPr>
+        <w:rPr>
+          <w:sz w:val="22"/>
+          <w:szCs w:val="24"/>
+        </w:rPr>
+      </w:pPr>
+      <m:oMathPara>
+        <m:oMathParaPr>
+          <m:jc m:val="left"/>
+        </m:oMathParaPr>
+        <m:oMath>
+          <m:r>
+            <w:rPr>
+              <w:rFonts w:ascii="Cambria Math" w:hAnsi="Cambria Math"/>
+              <w:sz w:val="22"/>
+              <w:szCs w:val="24"/>
+            </w:rPr>
+            <m:t>∴Vdor=522.909KV</m:t>
+          </m:r>
+        </m:oMath>
+      </m:oMathPara>
+    </w:p>
+    <w:p>
+      <w:pPr>
+        <w:rPr>
+          <w:sz w:val="22"/>
+          <w:szCs w:val="24"/>
+        </w:rPr>
+      </w:pPr>
+      <m:oMathPara>
+        <m:oMathParaPr>
+          <m:jc m:val="left"/>
+        </m:oMathParaPr>
+        <m:oMath>
+          <m:r>
+            <w:rPr>
+              <w:rFonts w:ascii="Cambria Math" w:hAnsi="Cambria Math"/>
+              <w:sz w:val="22"/>
+              <w:szCs w:val="24"/>
+            </w:rPr>
+            <m:t xml:space="preserve">Vdor= </m:t>
+          </m:r>
+          <m:f>
+            <m:fPr>
+              <m:ctrlPr>
+                <w:rPr>
+                  <w:rFonts w:ascii="Cambria Math" w:hAnsi="Cambria Math"/>
+                  <w:i/>
+                  <w:sz w:val="22"/>
+                  <w:szCs w:val="24"/>
+                </w:rPr>
+              </m:ctrlPr>
+            </m:fPr>
+            <m:num>
+              <m:r>
+                <w:rPr>
+                  <w:rFonts w:ascii="Cambria Math" w:hAnsi="Cambria Math"/>
+                  <w:sz w:val="22"/>
+                  <w:szCs w:val="24"/>
+                </w:rPr>
+                <m:t>2*3</m:t>
+              </m:r>
+              <m:rad>
+                <m:radPr>
+                  <m:degHide m:val="1"/>
+                  <m:ctrlPr>
+                    <w:rPr>
+                      <w:rFonts w:ascii="Cambria Math" w:hAnsi="Cambria Math"/>
+                      <w:i/>
+                      <w:sz w:val="22"/>
+                      <w:szCs w:val="24"/>
+                    </w:rPr>
+                  </m:ctrlPr>
+                </m:radPr>
+                <m:deg/>
+                <m:e>
+                  <m:r>
+                    <w:rPr>
+                      <w:rFonts w:ascii="Cambria Math" w:hAnsi="Cambria Math"/>
+                      <w:sz w:val="22"/>
+                      <w:szCs w:val="24"/>
+                    </w:rPr>
+                    <m:t>2</m:t>
+                  </m:r>
+                </m:e>
+              </m:rad>
+              <m:r>
+                <w:rPr>
+                  <w:rFonts w:ascii="Cambria Math" w:hAnsi="Cambria Math"/>
+                  <w:sz w:val="22"/>
+                  <w:szCs w:val="24"/>
+                </w:rPr>
+                <m:t>*220</m:t>
+              </m:r>
+            </m:num>
+            <m:den>
+              <m:r>
+                <w:rPr>
+                  <w:rFonts w:ascii="Cambria Math" w:hAnsi="Cambria Math"/>
+                  <w:sz w:val="22"/>
+                  <w:szCs w:val="24"/>
+                </w:rPr>
+                <m:t>π</m:t>
+              </m:r>
+            </m:den>
+          </m:f>
+          <m:func>
+            <m:funcPr>
+              <m:ctrlPr>
+                <w:rPr>
+                  <w:rFonts w:ascii="Cambria Math" w:hAnsi="Cambria Math"/>
+                  <w:sz w:val="22"/>
+                  <w:szCs w:val="24"/>
+                </w:rPr>
+              </m:ctrlPr>
+            </m:funcPr>
+            <m:fName>
+              <m:r>
+                <m:rPr>
+                  <m:sty m:val="p"/>
+                </m:rPr>
+                <w:rPr>
+                  <w:rFonts w:ascii="Cambria Math" w:hAnsi="Cambria Math"/>
+                  <w:sz w:val="22"/>
+                  <w:szCs w:val="24"/>
+                </w:rPr>
+                <m:t>cos</m:t>
+              </m:r>
+            </m:fName>
+            <m:e>
+              <m:r>
+                <w:rPr>
+                  <w:rFonts w:ascii="Cambria Math" w:hAnsi="Cambria Math"/>
+                  <w:sz w:val="22"/>
+                  <w:szCs w:val="24"/>
+                </w:rPr>
+                <m:t>α</m:t>
+              </m:r>
+            </m:e>
+          </m:func>
+          <m:r>
+            <w:rPr>
+              <w:rFonts w:ascii="Cambria Math" w:hAnsi="Cambria Math"/>
+              <w:sz w:val="22"/>
+              <w:szCs w:val="24"/>
+            </w:rPr>
+            <m:t>=522.909KV</m:t>
+          </m:r>
+        </m:oMath>
+      </m:oMathPara>
+    </w:p>
+    <w:p>
+      <w:pPr>
+        <w:rPr>
+          <w:sz w:val="22"/>
+          <w:szCs w:val="24"/>
+        </w:rPr>
+      </w:pPr>
+      <m:oMathPara>
+        <m:oMathParaPr>
+          <m:jc m:val="left"/>
+        </m:oMathParaPr>
+        <m:oMath>
+          <m:r>
+            <w:rPr>
+              <w:rFonts w:ascii="Cambria Math" w:hAnsi="Cambria Math"/>
+              <w:sz w:val="22"/>
+              <w:szCs w:val="24"/>
+            </w:rPr>
+            <m:t>∴α=28.357°</m:t>
+          </m:r>
+        </m:oMath>
+      </m:oMathPara>
+    </w:p>
+    <w:p>
+      <w:pPr>
+        <w:rPr>
+          <w:sz w:val="22"/>
+          <w:szCs w:val="24"/>
+        </w:rPr>
+      </w:pPr>
+      <m:oMathPara>
+        <m:oMathParaPr>
+          <m:jc m:val="left"/>
+        </m:oMathParaPr>
+        <m:oMath>
+          <m:r>
+            <w:rPr>
+              <w:rFonts w:ascii="Cambria Math" w:hAnsi="Cambria Math"/>
+              <w:sz w:val="22"/>
+              <w:szCs w:val="24"/>
+            </w:rPr>
+            <m:t xml:space="preserve">∴Idc= </m:t>
+          </m:r>
+          <m:f>
+            <m:fPr>
+              <m:ctrlPr>
+                <w:rPr>
+                  <w:rFonts w:ascii="Cambria Math" w:hAnsi="Cambria Math"/>
+                  <w:i/>
+                  <w:sz w:val="22"/>
+                  <w:szCs w:val="24"/>
+                </w:rPr>
+              </m:ctrlPr>
+            </m:fPr>
+            <m:num>
+              <m:r>
+                <w:rPr>
+                  <w:rFonts w:ascii="Cambria Math" w:hAnsi="Cambria Math"/>
+                  <w:sz w:val="22"/>
+                  <w:szCs w:val="24"/>
+                </w:rPr>
+                <m:t>522.909-507.61</m:t>
+              </m:r>
+            </m:num>
+            <m:den>
+              <m:r>
+                <w:rPr>
+                  <w:rFonts w:ascii="Cambria Math" w:hAnsi="Cambria Math"/>
+                  <w:sz w:val="22"/>
+                  <w:szCs w:val="24"/>
+                </w:rPr>
+                <m:t>10</m:t>
+              </m:r>
+            </m:den>
+          </m:f>
+          <m:r>
+            <w:rPr>
+              <w:rFonts w:ascii="Cambria Math" w:hAnsi="Cambria Math"/>
+              <w:sz w:val="22"/>
+              <w:szCs w:val="24"/>
+            </w:rPr>
+            <m:t>=1.5299KA</m:t>
+          </m:r>
+        </m:oMath>
+      </m:oMathPara>
+    </w:p>
+    <w:p>
+      <w:pPr>
+        <w:rPr>
+          <w:sz w:val="22"/>
+          <w:szCs w:val="24"/>
+        </w:rPr>
+      </w:pPr>
+    </w:p>
+    <w:p>
+      <w:pPr>
+        <w:rPr>
+          <w:sz w:val="22"/>
+          <w:szCs w:val="24"/>
+        </w:rPr>
+      </w:pPr>
+      <w:r>
+        <w:rPr>
+          <w:sz w:val="22"/>
+          <w:szCs w:val="24"/>
+        </w:rPr>
+        <w:t xml:space="preserve">- </w:t>
+      </w:r>
+      <w:r>
+        <w:rPr>
+          <w:sz w:val="22"/>
+          <w:szCs w:val="24"/>
+        </w:rPr>
+        <w:t>Since alpha (</w:t>
+      </w:r>
+      <m:oMath>
+        <m:r>
+          <w:rPr>
+            <w:rFonts w:ascii="Cambria Math" w:hAnsi="Cambria Math"/>
+            <w:sz w:val="22"/>
+            <w:szCs w:val="24"/>
+          </w:rPr>
+          <m:t>α)</m:t>
+        </m:r>
+      </m:oMath>
+      <w:r>
+        <w:rPr>
+          <w:sz w:val="22"/>
+          <w:szCs w:val="24"/>
+        </w:rPr>
+        <w:t xml:space="preserve"> here is more than 25 degrees</w:t>
+      </w:r>
+      <w:r>
+        <w:rPr>
+          <w:sz w:val="22"/>
+          <w:szCs w:val="24"/>
+        </w:rPr>
+        <w:t>,</w:t>
+      </w:r>
+      <w:r>
+        <w:rPr>
+          <w:sz w:val="22"/>
+          <w:szCs w:val="24"/>
+        </w:rPr>
+        <w:t xml:space="preserve"> the maximum permissible limit</w:t>
+      </w:r>
+      <w:r>
+        <w:rPr>
+          <w:sz w:val="22"/>
+          <w:szCs w:val="24"/>
+        </w:rPr>
+        <w:t xml:space="preserve">, </w:t>
+      </w:r>
+      <w:r>
+        <w:rPr>
+          <w:sz w:val="22"/>
+          <w:szCs w:val="24"/>
+        </w:rPr>
+        <w:t>I will work with changing the tap transformer ratio to -</w:t>
+      </w:r>
+      <w:r>
+        <w:rPr>
+          <w:sz w:val="22"/>
+          <w:szCs w:val="24"/>
+        </w:rPr>
+        <w:t>5</w:t>
+      </w:r>
+      <w:r>
+        <w:rPr>
+          <w:sz w:val="22"/>
+          <w:szCs w:val="24"/>
+        </w:rPr>
+        <w:t>% to go back to the allowable range of (5</w:t>
+      </w:r>
+      <w:r>
+        <w:rPr>
+          <w:sz w:val="22"/>
+          <w:szCs w:val="24"/>
+        </w:rPr>
+        <w:sym w:font="Wingdings" w:char="F0E0"/>
+      </w:r>
+      <w:r>
+        <w:rPr>
+          <w:sz w:val="22"/>
+          <w:szCs w:val="24"/>
+        </w:rPr>
+        <w:t>25degrees)</w:t>
+      </w:r>
+      <w:r>
+        <w:rPr>
+          <w:sz w:val="22"/>
+          <w:szCs w:val="24"/>
+        </w:rPr>
+        <w:t>; working with -2.5% exceeded the upper range too (</w:t>
+      </w:r>
+      <m:oMath>
+        <m:r>
+          <w:rPr>
+            <w:rFonts w:ascii="Cambria Math" w:hAnsi="Cambria Math"/>
+            <w:sz w:val="22"/>
+            <w:szCs w:val="24"/>
+          </w:rPr>
+          <m:t>α=25.5</m:t>
+        </m:r>
+      </m:oMath>
+      <w:r>
+        <w:rPr>
+          <w:sz w:val="22"/>
+          <w:szCs w:val="24"/>
+        </w:rPr>
+        <w:t>).</w:t>
+      </w:r>
+    </w:p>
+    <w:p>
+      <w:pPr>
+        <w:rPr>
+          <w:sz w:val="22"/>
+          <w:szCs w:val="24"/>
+        </w:rPr>
+      </w:pPr>
+    </w:p>
+    <w:p>
+      <w:pPr>
+        <w:rPr>
+          <w:sz w:val="22"/>
+          <w:szCs w:val="24"/>
+        </w:rPr>
+      </w:pPr>
+      <m:oMathPara>
+        <m:oMathParaPr>
+          <m:jc m:val="left"/>
+        </m:oMathParaPr>
+        <m:oMath>
+          <m:r>
+            <w:rPr>
+              <w:rFonts w:ascii="Cambria Math" w:hAnsi="Cambria Math"/>
+              <w:sz w:val="22"/>
+              <w:szCs w:val="24"/>
+            </w:rPr>
+            <m:t>Vdoi=507.61KV</m:t>
+          </m:r>
+        </m:oMath>
+      </m:oMathPara>
+    </w:p>
+    <w:p>
+      <w:pPr>
+        <w:rPr>
+          <w:sz w:val="22"/>
+          <w:szCs w:val="24"/>
+        </w:rPr>
+      </w:pPr>
+      <m:oMathPara>
+        <m:oMathParaPr>
+          <m:jc m:val="left"/>
+        </m:oMathParaPr>
+        <m:oMath>
+          <m:r>
+            <w:rPr>
+              <w:rFonts w:ascii="Cambria Math" w:hAnsi="Cambria Math"/>
+              <w:sz w:val="22"/>
+              <w:szCs w:val="24"/>
+            </w:rPr>
+            <m:t>Vdor=522.909KV</m:t>
+          </m:r>
+        </m:oMath>
+      </m:oMathPara>
+    </w:p>
+    <w:p>
+      <w:pPr>
+        <w:rPr>
+          <w:sz w:val="22"/>
+          <w:szCs w:val="24"/>
+        </w:rPr>
+      </w:pPr>
+      <m:oMathPara>
+        <m:oMathParaPr>
+          <m:jc m:val="left"/>
+        </m:oMathParaPr>
+        <m:oMath>
+          <m:r>
+            <w:rPr>
+              <w:rFonts w:ascii="Cambria Math" w:hAnsi="Cambria Math"/>
+              <w:sz w:val="22"/>
+              <w:szCs w:val="24"/>
+            </w:rPr>
+            <m:t xml:space="preserve">Vdor= </m:t>
+          </m:r>
+          <m:f>
+            <m:fPr>
+              <m:ctrlPr>
+                <w:rPr>
+                  <w:rFonts w:ascii="Cambria Math" w:hAnsi="Cambria Math"/>
+                  <w:i/>
+                  <w:sz w:val="22"/>
+                  <w:szCs w:val="24"/>
+                </w:rPr>
+              </m:ctrlPr>
+            </m:fPr>
+            <m:num>
+              <m:r>
+                <w:rPr>
+                  <w:rFonts w:ascii="Cambria Math" w:hAnsi="Cambria Math"/>
+                  <w:sz w:val="22"/>
+                  <w:szCs w:val="24"/>
+                </w:rPr>
+                <m:t>2*3</m:t>
+              </m:r>
+              <m:rad>
+                <m:radPr>
+                  <m:degHide m:val="1"/>
+                  <m:ctrlPr>
+                    <w:rPr>
+                      <w:rFonts w:ascii="Cambria Math" w:hAnsi="Cambria Math"/>
+                      <w:i/>
+                      <w:sz w:val="22"/>
+                      <w:szCs w:val="24"/>
+                    </w:rPr>
+                  </m:ctrlPr>
+                </m:radPr>
+                <m:deg/>
+                <m:e>
+                  <m:r>
+                    <w:rPr>
+                      <w:rFonts w:ascii="Cambria Math" w:hAnsi="Cambria Math"/>
+                      <w:sz w:val="22"/>
+                      <w:szCs w:val="24"/>
+                    </w:rPr>
+                    <m:t>2</m:t>
+                  </m:r>
+                </m:e>
+              </m:rad>
+              <m:r>
+                <w:rPr>
+                  <w:rFonts w:ascii="Cambria Math" w:hAnsi="Cambria Math"/>
+                  <w:sz w:val="22"/>
+                  <w:szCs w:val="24"/>
+                </w:rPr>
+                <m:t>*220*0.95</m:t>
+              </m:r>
+            </m:num>
+            <m:den>
+              <m:r>
+                <w:rPr>
+                  <w:rFonts w:ascii="Cambria Math" w:hAnsi="Cambria Math"/>
+                  <w:sz w:val="22"/>
+                  <w:szCs w:val="24"/>
+                </w:rPr>
+                <m:t>π</m:t>
+              </m:r>
+            </m:den>
+          </m:f>
+          <m:func>
+            <m:funcPr>
+              <m:ctrlPr>
+                <w:rPr>
+                  <w:rFonts w:ascii="Cambria Math" w:hAnsi="Cambria Math"/>
+                  <w:sz w:val="22"/>
+                  <w:szCs w:val="24"/>
+                </w:rPr>
+              </m:ctrlPr>
+            </m:funcPr>
+            <m:fName>
+              <m:r>
+                <m:rPr>
+                  <m:sty m:val="p"/>
+                </m:rPr>
+                <w:rPr>
+                  <w:rFonts w:ascii="Cambria Math" w:hAnsi="Cambria Math"/>
+                  <w:sz w:val="22"/>
+                  <w:szCs w:val="24"/>
+                </w:rPr>
+                <m:t>cos</m:t>
+              </m:r>
+            </m:fName>
+            <m:e>
+              <m:r>
+                <w:rPr>
+                  <w:rFonts w:ascii="Cambria Math" w:hAnsi="Cambria Math"/>
+                  <w:sz w:val="22"/>
+                  <w:szCs w:val="24"/>
+                </w:rPr>
+                <m:t>α</m:t>
+              </m:r>
+            </m:e>
+          </m:func>
+          <m:r>
+            <w:rPr>
+              <w:rFonts w:ascii="Cambria Math" w:hAnsi="Cambria Math"/>
+              <w:sz w:val="22"/>
+              <w:szCs w:val="24"/>
+            </w:rPr>
+            <m:t>=522.909KV</m:t>
+          </m:r>
+        </m:oMath>
+      </m:oMathPara>
+    </w:p>
+    <w:p>
+      <w:pPr>
+        <w:rPr>
+          <w:sz w:val="22"/>
+          <w:szCs w:val="24"/>
+        </w:rPr>
+      </w:pPr>
+      <m:oMathPara>
+        <m:oMathParaPr>
+          <m:jc m:val="left"/>
+        </m:oMathParaPr>
+        <m:oMath>
+          <m:r>
+            <w:rPr>
+              <w:rFonts w:ascii="Cambria Math" w:hAnsi="Cambria Math"/>
+              <w:sz w:val="22"/>
+              <w:szCs w:val="24"/>
+            </w:rPr>
+            <m:t>∴α=22.131°</m:t>
+          </m:r>
+        </m:oMath>
+      </m:oMathPara>
+    </w:p>
+    <w:p>
+      <w:pPr>
+        <w:rPr>
+          <w:sz w:val="22"/>
+          <w:szCs w:val="24"/>
+        </w:rPr>
+      </w:pPr>
+      <m:oMathPara>
+        <m:oMathParaPr>
+          <m:jc m:val="left"/>
+        </m:oMathParaPr>
+        <m:oMath>
+          <m:r>
+            <w:rPr>
+              <w:rFonts w:ascii="Cambria Math" w:hAnsi="Cambria Math"/>
+              <w:sz w:val="22"/>
+              <w:szCs w:val="24"/>
+            </w:rPr>
+            <m:t xml:space="preserve">∴Idc= </m:t>
+          </m:r>
+          <m:f>
+            <m:fPr>
+              <m:ctrlPr>
+                <w:rPr>
+                  <w:rFonts w:ascii="Cambria Math" w:hAnsi="Cambria Math"/>
+                  <w:i/>
+                  <w:sz w:val="22"/>
+                  <w:szCs w:val="24"/>
+                </w:rPr>
+              </m:ctrlPr>
+            </m:fPr>
+            <m:num>
+              <m:r>
+                <w:rPr>
+                  <w:rFonts w:ascii="Cambria Math" w:hAnsi="Cambria Math"/>
+                  <w:sz w:val="22"/>
+                  <w:szCs w:val="24"/>
+                </w:rPr>
+                <m:t>522.909-507.61</m:t>
+              </m:r>
+            </m:num>
+            <m:den>
+              <m:r>
+                <w:rPr>
+                  <w:rFonts w:ascii="Cambria Math" w:hAnsi="Cambria Math"/>
+                  <w:sz w:val="22"/>
+                  <w:szCs w:val="24"/>
+                </w:rPr>
+                <m:t>10</m:t>
+              </m:r>
+            </m:den>
+          </m:f>
+          <m:r>
+            <w:rPr>
+              <w:rFonts w:ascii="Cambria Math" w:hAnsi="Cambria Math"/>
+              <w:sz w:val="22"/>
+              <w:szCs w:val="24"/>
+            </w:rPr>
+            <m:t>=1.5299KA</m:t>
+          </m:r>
+        </m:oMath>
+      </m:oMathPara>
+    </w:p>
+    <w:p>
+      <w:pPr>
+        <w:rPr>
+          <w:sz w:val="22"/>
+          <w:szCs w:val="24"/>
+        </w:rPr>
+      </w:pPr>
+    </w:p>
+    <w:p>
+      <w:pPr>
+        <w:pStyle w:val="Heading4"/>
+        <w:rPr>
+          <w:sz w:val="28"/>
+          <w:szCs w:val="28"/>
+        </w:rPr>
+      </w:pPr>
+      <w:r>
+        <w:rPr>
+          <w:sz w:val="28"/>
+          <w:szCs w:val="28"/>
+        </w:rPr>
+        <w:t>AC voltage at rectifier side:</w:t>
+      </w:r>
+    </w:p>
+    <w:p>
+      <w:pPr>
+        <w:rPr>
+          <w:sz w:val="22"/>
+          <w:szCs w:val="24"/>
+        </w:rPr>
+      </w:pPr>
+      <w:r>
+        <w:rPr>
+          <w:noProof/>
+          <w:sz w:val="22"/>
+          <w:szCs w:val="24"/>
+        </w:rPr>
+        <w:drawing>
+          <wp:inline distT="0" distB="0" distL="0" distR="0" wp14:anchorId="043E67EE" wp14:editId="5F0C4985">
+            <wp:extent cx="6400800" cy="1501775"/>
+            <wp:effectExtent l="0" t="0" r="0" b="3175"/>
+            <wp:docPr id="1633350306" name="Picture 1" descr="A graph with a line&#10;&#10;Description automatically generated"/>
+            <wp:cNvGraphicFramePr>
+              <a:graphicFrameLocks xmlns:a="http://schemas.openxmlformats.org/drawingml/2006/main" noChangeAspect="1"/>
+            </wp:cNvGraphicFramePr>
+            <a:graphic xmlns:a="http://schemas.openxmlformats.org/drawingml/2006/main">
+              <a:graphicData uri="http://schemas.openxmlformats.org/drawingml/2006/picture">
+                <pic:pic xmlns:pic="http://schemas.openxmlformats.org/drawingml/2006/picture">
+                  <pic:nvPicPr>
+                    <pic:cNvPr id="1633350306" name="Picture 1" descr="A graph with a line&#10;&#10;Description automatically generated"/>
+                    <pic:cNvPicPr/>
+                  </pic:nvPicPr>
+                  <pic:blipFill>
+                    <a:blip r:embed="rId41"/>
+                    <a:stretch>
+                      <a:fillRect/>
+                    </a:stretch>
+                  </pic:blipFill>
+                  <pic:spPr>
+                    <a:xfrm>
+                      <a:off x="0" y="0"/>
+                      <a:ext cx="6400800" cy="1501775"/>
+                    </a:xfrm>
+                    <a:prstGeom prst="rect">
+                      <a:avLst/>
+                    </a:prstGeom>
+                  </pic:spPr>
+                </pic:pic>
+              </a:graphicData>
+            </a:graphic>
+          </wp:inline>
+        </w:drawing>
+      </w:r>
+    </w:p>
+    <w:p>
+      <w:pPr>
+        <w:pStyle w:val="Heading4"/>
+        <w:rPr>
+          <w:sz w:val="28"/>
+          <w:szCs w:val="28"/>
+        </w:rPr>
+      </w:pPr>
+      <w:proofErr w:type="spellStart"/>
       <w:r>
         <w:rPr>
           <w:sz w:val="28"/>
@@ -6348,6 +7430,7 @@
         </w:rPr>
         <w:t>dor</w:t>
       </w:r>
+      <w:proofErr w:type="spellEnd"/>
       <w:r>
         <w:rPr>
           <w:sz w:val="28"/>
@@ -6365,10 +7448,96 @@
       </w:pPr>
       <w:r>
         <w:rPr>
-          <w:sz w:val="22"/>
-          <w:szCs w:val="24"/>
-        </w:rPr>
-        <w:t>Curve vs time.</w:t>
+          <w:noProof/>
+          <w:sz w:val="22"/>
+          <w:szCs w:val="24"/>
+        </w:rPr>
+        <w:drawing>
+          <wp:inline distT="0" distB="0" distL="0" distR="0" wp14:anchorId="6C3C8DDA" wp14:editId="04123961">
+            <wp:extent cx="6400800" cy="1008380"/>
+            <wp:effectExtent l="0" t="0" r="0" b="1270"/>
+            <wp:docPr id="1788732511" name="Picture 1" descr="A graph of a graph&#10;&#10;Description automatically generated"/>
+            <wp:cNvGraphicFramePr>
+              <a:graphicFrameLocks xmlns:a="http://schemas.openxmlformats.org/drawingml/2006/main" noChangeAspect="1"/>
+            </wp:cNvGraphicFramePr>
+            <a:graphic xmlns:a="http://schemas.openxmlformats.org/drawingml/2006/main">
+              <a:graphicData uri="http://schemas.openxmlformats.org/drawingml/2006/picture">
+                <pic:pic xmlns:pic="http://schemas.openxmlformats.org/drawingml/2006/picture">
+                  <pic:nvPicPr>
+                    <pic:cNvPr id="1788732511" name="Picture 1" descr="A graph of a graph&#10;&#10;Description automatically generated"/>
+                    <pic:cNvPicPr/>
+                  </pic:nvPicPr>
+                  <pic:blipFill>
+                    <a:blip r:embed="rId42"/>
+                    <a:stretch>
+                      <a:fillRect/>
+                    </a:stretch>
+                  </pic:blipFill>
+                  <pic:spPr>
+                    <a:xfrm>
+                      <a:off x="0" y="0"/>
+                      <a:ext cx="6400800" cy="1008380"/>
+                    </a:xfrm>
+                    <a:prstGeom prst="rect">
+                      <a:avLst/>
+                    </a:prstGeom>
+                  </pic:spPr>
+                </pic:pic>
+              </a:graphicData>
+            </a:graphic>
+          </wp:inline>
+        </w:drawing>
+      </w:r>
+    </w:p>
+    <w:p>
+      <w:pPr>
+        <w:jc w:val="center"/>
+        <w:rPr>
+          <w:sz w:val="22"/>
+          <w:szCs w:val="24"/>
+        </w:rPr>
+      </w:pPr>
+      <w:r>
+        <w:rPr>
+          <w:noProof/>
+          <w:sz w:val="22"/>
+          <w:szCs w:val="24"/>
+        </w:rPr>
+        <w:drawing>
+          <wp:inline distT="0" distB="0" distL="0" distR="0" wp14:anchorId="47DAA2C0" wp14:editId="4EEEA9CE">
+            <wp:extent cx="3359727" cy="3584807"/>
+            <wp:effectExtent l="0" t="0" r="0" b="0"/>
+            <wp:docPr id="532292632" name="Picture 1" descr="A diagram of a voltage&#10;&#10;Description automatically generated"/>
+            <wp:cNvGraphicFramePr>
+              <a:graphicFrameLocks xmlns:a="http://schemas.openxmlformats.org/drawingml/2006/main" noChangeAspect="1"/>
+            </wp:cNvGraphicFramePr>
+            <a:graphic xmlns:a="http://schemas.openxmlformats.org/drawingml/2006/main">
+              <a:graphicData uri="http://schemas.openxmlformats.org/drawingml/2006/picture">
+                <pic:pic xmlns:pic="http://schemas.openxmlformats.org/drawingml/2006/picture">
+                  <pic:nvPicPr>
+                    <pic:cNvPr id="532292632" name="Picture 1" descr="A diagram of a voltage&#10;&#10;Description automatically generated"/>
+                    <pic:cNvPicPr/>
+                  </pic:nvPicPr>
+                  <pic:blipFill>
+                    <a:blip r:embed="rId43"/>
+                    <a:stretch>
+                      <a:fillRect/>
+                    </a:stretch>
+                  </pic:blipFill>
+                  <pic:spPr>
+                    <a:xfrm>
+                      <a:off x="0" y="0"/>
+                      <a:ext cx="3361512" cy="3586712"/>
+                    </a:xfrm>
+                    <a:prstGeom prst="rect">
+                      <a:avLst/>
+                    </a:prstGeom>
+                  </pic:spPr>
+                </pic:pic>
+              </a:graphicData>
+            </a:graphic>
+          </wp:inline>
+        </w:drawing>
       </w:r>
     </w:p>
     <w:p>
@@ -6396,10 +7565,45 @@
       </w:pPr>
       <w:r>
         <w:rPr>
-          <w:sz w:val="22"/>
-          <w:szCs w:val="24"/>
-        </w:rPr>
-        <w:t>Curve vs time.</w:t>
+          <w:noProof/>
+          <w:sz w:val="22"/>
+          <w:szCs w:val="24"/>
+        </w:rPr>
+        <w:drawing>
+          <wp:inline distT="0" distB="0" distL="0" distR="0" wp14:anchorId="114F001E" wp14:editId="64B131D0">
+            <wp:extent cx="6400800" cy="1508760"/>
+            <wp:effectExtent l="0" t="0" r="0" b="0"/>
+            <wp:docPr id="234628217" name="Picture 1" descr="A graph of a graph&#10;&#10;Description automatically generated with medium confidence"/>
+            <wp:cNvGraphicFramePr>
+              <a:graphicFrameLocks xmlns:a="http://schemas.openxmlformats.org/drawingml/2006/main" noChangeAspect="1"/>
+            </wp:cNvGraphicFramePr>
+            <a:graphic xmlns:a="http://schemas.openxmlformats.org/drawingml/2006/main">
+              <a:graphicData uri="http://schemas.openxmlformats.org/drawingml/2006/picture">
+                <pic:pic xmlns:pic="http://schemas.openxmlformats.org/drawingml/2006/picture">
+                  <pic:nvPicPr>
+                    <pic:cNvPr id="234628217" name="Picture 1" descr="A graph of a graph&#10;&#10;Description automatically generated with medium confidence"/>
+                    <pic:cNvPicPr/>
+                  </pic:nvPicPr>
+                  <pic:blipFill>
+                    <a:blip r:embed="rId44"/>
+                    <a:stretch>
+                      <a:fillRect/>
+                    </a:stretch>
+                  </pic:blipFill>
+                  <pic:spPr>
+                    <a:xfrm>
+                      <a:off x="0" y="0"/>
+                      <a:ext cx="6400800" cy="1508760"/>
+                    </a:xfrm>
+                    <a:prstGeom prst="rect">
+                      <a:avLst/>
+                    </a:prstGeom>
+                  </pic:spPr>
+                </pic:pic>
+              </a:graphicData>
+            </a:graphic>
+          </wp:inline>
+        </w:drawing>
       </w:r>
     </w:p>
     <w:p>
@@ -6427,10 +7631,45 @@
       </w:pPr>
       <w:r>
         <w:rPr>
-          <w:sz w:val="22"/>
-          <w:szCs w:val="24"/>
-        </w:rPr>
-        <w:t>Curve vs time.</w:t>
+          <w:noProof/>
+          <w:sz w:val="22"/>
+          <w:szCs w:val="24"/>
+        </w:rPr>
+        <w:drawing>
+          <wp:inline distT="0" distB="0" distL="0" distR="0" wp14:anchorId="793B36C8" wp14:editId="2DAED98C">
+            <wp:extent cx="6400800" cy="1475105"/>
+            <wp:effectExtent l="0" t="0" r="0" b="0"/>
+            <wp:docPr id="240891656" name="Picture 1" descr="A diagram of a curve&#10;&#10;Description automatically generated"/>
+            <wp:cNvGraphicFramePr>
+              <a:graphicFrameLocks xmlns:a="http://schemas.openxmlformats.org/drawingml/2006/main" noChangeAspect="1"/>
+            </wp:cNvGraphicFramePr>
+            <a:graphic xmlns:a="http://schemas.openxmlformats.org/drawingml/2006/main">
+              <a:graphicData uri="http://schemas.openxmlformats.org/drawingml/2006/picture">
+                <pic:pic xmlns:pic="http://schemas.openxmlformats.org/drawingml/2006/picture">
+                  <pic:nvPicPr>
+                    <pic:cNvPr id="240891656" name="Picture 1" descr="A diagram of a curve&#10;&#10;Description automatically generated"/>
+                    <pic:cNvPicPr/>
+                  </pic:nvPicPr>
+                  <pic:blipFill>
+                    <a:blip r:embed="rId45"/>
+                    <a:stretch>
+                      <a:fillRect/>
+                    </a:stretch>
+                  </pic:blipFill>
+                  <pic:spPr>
+                    <a:xfrm>
+                      <a:off x="0" y="0"/>
+                      <a:ext cx="6400800" cy="1475105"/>
+                    </a:xfrm>
+                    <a:prstGeom prst="rect">
+                      <a:avLst/>
+                    </a:prstGeom>
+                  </pic:spPr>
+                </pic:pic>
+              </a:graphicData>
+            </a:graphic>
+          </wp:inline>
+        </w:drawing>
       </w:r>
     </w:p>
     <w:p>
@@ -6441,6 +7680,7 @@
           <w:szCs w:val="28"/>
         </w:rPr>
       </w:pPr>
+      <w:proofErr w:type="spellStart"/>
       <w:r>
         <w:rPr>
           <w:sz w:val="28"/>
@@ -6456,6 +7696,7 @@
         </w:rPr>
         <w:t>doi</w:t>
       </w:r>
+      <w:proofErr w:type="spellEnd"/>
       <w:r>
         <w:rPr>
           <w:sz w:val="28"/>
@@ -6473,10 +7714,96 @@
       </w:pPr>
       <w:r>
         <w:rPr>
-          <w:sz w:val="22"/>
-          <w:szCs w:val="24"/>
-        </w:rPr>
-        <w:t>Curve vs time.</w:t>
+          <w:noProof/>
+          <w:sz w:val="22"/>
+          <w:szCs w:val="24"/>
+        </w:rPr>
+        <w:drawing>
+          <wp:inline distT="0" distB="0" distL="0" distR="0" wp14:anchorId="402EABCF" wp14:editId="24C0546A">
+            <wp:extent cx="6400800" cy="1010285"/>
+            <wp:effectExtent l="0" t="0" r="0" b="0"/>
+            <wp:docPr id="1828880810" name="Picture 1" descr="A black lines on a white background&#10;&#10;Description automatically generated"/>
+            <wp:cNvGraphicFramePr>
+              <a:graphicFrameLocks xmlns:a="http://schemas.openxmlformats.org/drawingml/2006/main" noChangeAspect="1"/>
+            </wp:cNvGraphicFramePr>
+            <a:graphic xmlns:a="http://schemas.openxmlformats.org/drawingml/2006/main">
+              <a:graphicData uri="http://schemas.openxmlformats.org/drawingml/2006/picture">
+                <pic:pic xmlns:pic="http://schemas.openxmlformats.org/drawingml/2006/picture">
+                  <pic:nvPicPr>
+                    <pic:cNvPr id="1828880810" name="Picture 1" descr="A black lines on a white background&#10;&#10;Description automatically generated"/>
+                    <pic:cNvPicPr/>
+                  </pic:nvPicPr>
+                  <pic:blipFill>
+                    <a:blip r:embed="rId46"/>
+                    <a:stretch>
+                      <a:fillRect/>
+                    </a:stretch>
+                  </pic:blipFill>
+                  <pic:spPr>
+                    <a:xfrm>
+                      <a:off x="0" y="0"/>
+                      <a:ext cx="6400800" cy="1010285"/>
+                    </a:xfrm>
+                    <a:prstGeom prst="rect">
+                      <a:avLst/>
+                    </a:prstGeom>
+                  </pic:spPr>
+                </pic:pic>
+              </a:graphicData>
+            </a:graphic>
+          </wp:inline>
+        </w:drawing>
+      </w:r>
+    </w:p>
+    <w:p>
+      <w:pPr>
+        <w:jc w:val="center"/>
+        <w:rPr>
+          <w:sz w:val="22"/>
+          <w:szCs w:val="24"/>
+        </w:rPr>
+      </w:pPr>
+      <w:r>
+        <w:rPr>
+          <w:noProof/>
+          <w:sz w:val="22"/>
+          <w:szCs w:val="24"/>
+        </w:rPr>
+        <w:drawing>
+          <wp:inline distT="0" distB="0" distL="0" distR="0" wp14:anchorId="64A48AAE" wp14:editId="1C1608CE">
+            <wp:extent cx="2971800" cy="3408982"/>
+            <wp:effectExtent l="0" t="0" r="0" b="1270"/>
+            <wp:docPr id="648021398" name="Picture 1" descr="A diagram of a circuit&#10;&#10;Description automatically generated"/>
+            <wp:cNvGraphicFramePr>
+              <a:graphicFrameLocks xmlns:a="http://schemas.openxmlformats.org/drawingml/2006/main" noChangeAspect="1"/>
+            </wp:cNvGraphicFramePr>
+            <a:graphic xmlns:a="http://schemas.openxmlformats.org/drawingml/2006/main">
+              <a:graphicData uri="http://schemas.openxmlformats.org/drawingml/2006/picture">
+                <pic:pic xmlns:pic="http://schemas.openxmlformats.org/drawingml/2006/picture">
+                  <pic:nvPicPr>
+                    <pic:cNvPr id="648021398" name="Picture 1" descr="A diagram of a circuit&#10;&#10;Description automatically generated"/>
+                    <pic:cNvPicPr/>
+                  </pic:nvPicPr>
+                  <pic:blipFill>
+                    <a:blip r:embed="rId47"/>
+                    <a:stretch>
+                      <a:fillRect/>
+                    </a:stretch>
+                  </pic:blipFill>
+                  <pic:spPr>
+                    <a:xfrm>
+                      <a:off x="0" y="0"/>
+                      <a:ext cx="2976599" cy="3414487"/>
+                    </a:xfrm>
+                    <a:prstGeom prst="rect">
+                      <a:avLst/>
+                    </a:prstGeom>
+                  </pic:spPr>
+                </pic:pic>
+              </a:graphicData>
+            </a:graphic>
+          </wp:inline>
+        </w:drawing>
       </w:r>
     </w:p>
     <w:p>
@@ -6504,10 +7831,45 @@
       </w:pPr>
       <w:r>
         <w:rPr>
-          <w:sz w:val="22"/>
-          <w:szCs w:val="24"/>
-        </w:rPr>
-        <w:t>Curve vs time.</w:t>
+          <w:noProof/>
+          <w:sz w:val="22"/>
+          <w:szCs w:val="24"/>
+        </w:rPr>
+        <w:drawing>
+          <wp:inline distT="0" distB="0" distL="0" distR="0" wp14:anchorId="30391437" wp14:editId="58519297">
+            <wp:extent cx="6400800" cy="1509395"/>
+            <wp:effectExtent l="0" t="0" r="0" b="0"/>
+            <wp:docPr id="1488277193" name="Picture 1" descr="A graph of a staircase&#10;&#10;Description automatically generated"/>
+            <wp:cNvGraphicFramePr>
+              <a:graphicFrameLocks xmlns:a="http://schemas.openxmlformats.org/drawingml/2006/main" noChangeAspect="1"/>
+            </wp:cNvGraphicFramePr>
+            <a:graphic xmlns:a="http://schemas.openxmlformats.org/drawingml/2006/main">
+              <a:graphicData uri="http://schemas.openxmlformats.org/drawingml/2006/picture">
+                <pic:pic xmlns:pic="http://schemas.openxmlformats.org/drawingml/2006/picture">
+                  <pic:nvPicPr>
+                    <pic:cNvPr id="1488277193" name="Picture 1" descr="A graph of a staircase&#10;&#10;Description automatically generated"/>
+                    <pic:cNvPicPr/>
+                  </pic:nvPicPr>
+                  <pic:blipFill>
+                    <a:blip r:embed="rId48"/>
+                    <a:stretch>
+                      <a:fillRect/>
+                    </a:stretch>
+                  </pic:blipFill>
+                  <pic:spPr>
+                    <a:xfrm>
+                      <a:off x="0" y="0"/>
+                      <a:ext cx="6400800" cy="1509395"/>
+                    </a:xfrm>
+                    <a:prstGeom prst="rect">
+                      <a:avLst/>
+                    </a:prstGeom>
+                  </pic:spPr>
+                </pic:pic>
+              </a:graphicData>
+            </a:graphic>
+          </wp:inline>
+        </w:drawing>
       </w:r>
     </w:p>
     <w:p>
@@ -6535,10 +7897,96 @@
       </w:pPr>
       <w:r>
         <w:rPr>
-          <w:sz w:val="22"/>
-          <w:szCs w:val="24"/>
-        </w:rPr>
-        <w:t>Curve vs time.</w:t>
+          <w:noProof/>
+          <w:sz w:val="22"/>
+          <w:szCs w:val="24"/>
+        </w:rPr>
+        <w:drawing>
+          <wp:inline distT="0" distB="0" distL="0" distR="0" wp14:anchorId="7385595D" wp14:editId="49EB5F79">
+            <wp:extent cx="6400800" cy="2969895"/>
+            <wp:effectExtent l="0" t="0" r="0" b="1905"/>
+            <wp:docPr id="1474479819" name="Picture 1" descr="A graph showing a curve&#10;&#10;Description automatically generated"/>
+            <wp:cNvGraphicFramePr>
+              <a:graphicFrameLocks xmlns:a="http://schemas.openxmlformats.org/drawingml/2006/main" noChangeAspect="1"/>
+            </wp:cNvGraphicFramePr>
+            <a:graphic xmlns:a="http://schemas.openxmlformats.org/drawingml/2006/main">
+              <a:graphicData uri="http://schemas.openxmlformats.org/drawingml/2006/picture">
+                <pic:pic xmlns:pic="http://schemas.openxmlformats.org/drawingml/2006/picture">
+                  <pic:nvPicPr>
+                    <pic:cNvPr id="1474479819" name="Picture 1" descr="A graph showing a curve&#10;&#10;Description automatically generated"/>
+                    <pic:cNvPicPr/>
+                  </pic:nvPicPr>
+                  <pic:blipFill>
+                    <a:blip r:embed="rId49"/>
+                    <a:stretch>
+                      <a:fillRect/>
+                    </a:stretch>
+                  </pic:blipFill>
+                  <pic:spPr>
+                    <a:xfrm>
+                      <a:off x="0" y="0"/>
+                      <a:ext cx="6400800" cy="2969895"/>
+                    </a:xfrm>
+                    <a:prstGeom prst="rect">
+                      <a:avLst/>
+                    </a:prstGeom>
+                  </pic:spPr>
+                </pic:pic>
+              </a:graphicData>
+            </a:graphic>
+          </wp:inline>
+        </w:drawing>
+      </w:r>
+    </w:p>
+    <w:p>
+      <w:pPr>
+        <w:jc w:val="center"/>
+        <w:rPr>
+          <w:sz w:val="22"/>
+          <w:szCs w:val="24"/>
+        </w:rPr>
+      </w:pPr>
+      <w:r>
+        <w:rPr>
+          <w:noProof/>
+          <w:sz w:val="22"/>
+          <w:szCs w:val="24"/>
+        </w:rPr>
+        <w:drawing>
+          <wp:inline distT="0" distB="0" distL="0" distR="0" wp14:anchorId="0CD2BE95" wp14:editId="0BE60178">
+            <wp:extent cx="2613887" cy="1661304"/>
+            <wp:effectExtent l="0" t="0" r="0" b="0"/>
+            <wp:docPr id="1205788009" name="Picture 1" descr="A diagram of a computer system&#10;&#10;Description automatically generated"/>
+            <wp:cNvGraphicFramePr>
+              <a:graphicFrameLocks xmlns:a="http://schemas.openxmlformats.org/drawingml/2006/main" noChangeAspect="1"/>
+            </wp:cNvGraphicFramePr>
+            <a:graphic xmlns:a="http://schemas.openxmlformats.org/drawingml/2006/main">
+              <a:graphicData uri="http://schemas.openxmlformats.org/drawingml/2006/picture">
+                <pic:pic xmlns:pic="http://schemas.openxmlformats.org/drawingml/2006/picture">
+                  <pic:nvPicPr>
+                    <pic:cNvPr id="1205788009" name="Picture 1" descr="A diagram of a computer system&#10;&#10;Description automatically generated"/>
+                    <pic:cNvPicPr/>
+                  </pic:nvPicPr>
+                  <pic:blipFill>
+                    <a:blip r:embed="rId50"/>
+                    <a:stretch>
+                      <a:fillRect/>
+                    </a:stretch>
+                  </pic:blipFill>
+                  <pic:spPr>
+                    <a:xfrm>
+                      <a:off x="0" y="0"/>
+                      <a:ext cx="2613887" cy="1661304"/>
+                    </a:xfrm>
+                    <a:prstGeom prst="rect">
+                      <a:avLst/>
+                    </a:prstGeom>
+                  </pic:spPr>
+                </pic:pic>
+              </a:graphicData>
+            </a:graphic>
+          </wp:inline>
+        </w:drawing>
       </w:r>
     </w:p>
     <w:p>
@@ -6564,16 +8012,29 @@
           <w:szCs w:val="40"/>
         </w:rPr>
       </w:pPr>
-      <w:bookmarkStart w:id="12" w:name="_Toc165305806"/>
+      <w:bookmarkStart w:id="11" w:name="_Toc165305806"/>
       <w:r>
         <w:rPr>
           <w:sz w:val="32"/>
           <w:szCs w:val="40"/>
         </w:rPr>
-        <w:lastRenderedPageBreak/>
-        <w:t>Case (2): 1200MW: Power flow from (B) to (A): Net(B) is rectifier(+10%) and Net(A) is inverter (-10%):</w:t>
-      </w:r>
-      <w:bookmarkEnd w:id="12"/>
+        <w:t>Case (2): 1200MW: Power flow from (B) to (A): Net(B) is rectifier</w:t>
+      </w:r>
+      <w:r>
+        <w:rPr>
+          <w:sz w:val="32"/>
+          <w:szCs w:val="40"/>
+        </w:rPr>
+        <w:t xml:space="preserve"> </w:t>
+      </w:r>
+      <w:r>
+        <w:rPr>
+          <w:sz w:val="32"/>
+          <w:szCs w:val="40"/>
+        </w:rPr>
+        <w:t>(+10%) and Net(A) is inverter (-10%):</w:t>
+      </w:r>
+      <w:bookmarkEnd w:id="11"/>
     </w:p>
     <w:p>
       <w:pPr>
@@ -6588,32 +8049,766 @@
           <w:sz w:val="28"/>
           <w:szCs w:val="28"/>
         </w:rPr>
-        <w:t>AC voltage at rectifier side:</w:t>
-      </w:r>
-    </w:p>
-    <w:p>
-      <w:pPr>
-        <w:rPr>
-          <w:sz w:val="22"/>
-          <w:szCs w:val="24"/>
-        </w:rPr>
-      </w:pPr>
-      <w:r>
-        <w:rPr>
-          <w:sz w:val="22"/>
-          <w:szCs w:val="24"/>
-        </w:rPr>
-        <w:t>Curve vs time.</w:t>
-      </w:r>
-    </w:p>
-    <w:p>
-      <w:pPr>
-        <w:pStyle w:val="Heading4"/>
+        <w:t>A</w:t>
+      </w:r>
+      <w:r>
         <w:rPr>
           <w:sz w:val="28"/>
           <w:szCs w:val="28"/>
         </w:rPr>
-      </w:pPr>
+        <w:t>nalytical Calculations</w:t>
+      </w:r>
+      <w:r>
+        <w:rPr>
+          <w:sz w:val="28"/>
+          <w:szCs w:val="28"/>
+        </w:rPr>
+        <w:t>:</w:t>
+      </w:r>
+    </w:p>
+    <w:p>
+      <w:pPr>
+        <w:rPr>
+          <w:sz w:val="22"/>
+          <w:szCs w:val="24"/>
+        </w:rPr>
+      </w:pPr>
+      <m:oMathPara>
+        <m:oMathParaPr>
+          <m:jc m:val="left"/>
+        </m:oMathParaPr>
+        <m:oMath>
+          <m:r>
+            <w:rPr>
+              <w:rFonts w:ascii="Cambria Math" w:hAnsi="Cambria Math"/>
+              <w:sz w:val="22"/>
+              <w:szCs w:val="24"/>
+            </w:rPr>
+            <m:t xml:space="preserve">Vdoi= </m:t>
+          </m:r>
+          <m:f>
+            <m:fPr>
+              <m:ctrlPr>
+                <w:rPr>
+                  <w:rFonts w:ascii="Cambria Math" w:hAnsi="Cambria Math"/>
+                  <w:i/>
+                  <w:sz w:val="22"/>
+                  <w:szCs w:val="24"/>
+                </w:rPr>
+              </m:ctrlPr>
+            </m:fPr>
+            <m:num>
+              <m:r>
+                <w:rPr>
+                  <w:rFonts w:ascii="Cambria Math" w:hAnsi="Cambria Math"/>
+                  <w:sz w:val="22"/>
+                  <w:szCs w:val="24"/>
+                </w:rPr>
+                <m:t>2*</m:t>
+              </m:r>
+              <m:r>
+                <w:rPr>
+                  <w:rFonts w:ascii="Cambria Math" w:hAnsi="Cambria Math"/>
+                  <w:sz w:val="22"/>
+                  <w:szCs w:val="24"/>
+                </w:rPr>
+                <m:t>3</m:t>
+              </m:r>
+              <m:rad>
+                <m:radPr>
+                  <m:degHide m:val="1"/>
+                  <m:ctrlPr>
+                    <w:rPr>
+                      <w:rFonts w:ascii="Cambria Math" w:hAnsi="Cambria Math"/>
+                      <w:i/>
+                      <w:sz w:val="22"/>
+                      <w:szCs w:val="24"/>
+                    </w:rPr>
+                  </m:ctrlPr>
+                </m:radPr>
+                <m:deg/>
+                <m:e>
+                  <m:r>
+                    <w:rPr>
+                      <w:rFonts w:ascii="Cambria Math" w:hAnsi="Cambria Math"/>
+                      <w:sz w:val="22"/>
+                      <w:szCs w:val="24"/>
+                    </w:rPr>
+                    <m:t>2</m:t>
+                  </m:r>
+                </m:e>
+              </m:rad>
+              <m:r>
+                <w:rPr>
+                  <w:rFonts w:ascii="Cambria Math" w:hAnsi="Cambria Math"/>
+                  <w:sz w:val="22"/>
+                  <w:szCs w:val="24"/>
+                </w:rPr>
+                <m:t>*220*0.9</m:t>
+              </m:r>
+            </m:num>
+            <m:den>
+              <m:r>
+                <w:rPr>
+                  <w:rFonts w:ascii="Cambria Math" w:hAnsi="Cambria Math"/>
+                  <w:sz w:val="22"/>
+                  <w:szCs w:val="24"/>
+                </w:rPr>
+                <m:t>π</m:t>
+              </m:r>
+            </m:den>
+          </m:f>
+          <m:func>
+            <m:funcPr>
+              <m:ctrlPr>
+                <w:rPr>
+                  <w:rFonts w:ascii="Cambria Math" w:hAnsi="Cambria Math"/>
+                  <w:sz w:val="22"/>
+                  <w:szCs w:val="24"/>
+                </w:rPr>
+              </m:ctrlPr>
+            </m:funcPr>
+            <m:fName>
+              <m:r>
+                <m:rPr>
+                  <m:sty m:val="p"/>
+                </m:rPr>
+                <w:rPr>
+                  <w:rFonts w:ascii="Cambria Math" w:hAnsi="Cambria Math"/>
+                  <w:sz w:val="22"/>
+                  <w:szCs w:val="24"/>
+                </w:rPr>
+                <m:t>cos</m:t>
+              </m:r>
+            </m:fName>
+            <m:e>
+              <m:r>
+                <w:rPr>
+                  <w:rFonts w:ascii="Cambria Math" w:hAnsi="Cambria Math"/>
+                  <w:sz w:val="22"/>
+                  <w:szCs w:val="24"/>
+                </w:rPr>
+                <m:t>20</m:t>
+              </m:r>
+            </m:e>
+          </m:func>
+          <m:r>
+            <w:rPr>
+              <w:rFonts w:ascii="Cambria Math" w:hAnsi="Cambria Math"/>
+              <w:sz w:val="22"/>
+              <w:szCs w:val="24"/>
+            </w:rPr>
+            <m:t>=</m:t>
+          </m:r>
+          <m:r>
+            <w:rPr>
+              <w:rFonts w:ascii="Cambria Math" w:hAnsi="Cambria Math"/>
+              <w:sz w:val="22"/>
+              <w:szCs w:val="24"/>
+            </w:rPr>
+            <m:t>502.54</m:t>
+          </m:r>
+          <m:r>
+            <w:rPr>
+              <w:rFonts w:ascii="Cambria Math" w:hAnsi="Cambria Math"/>
+              <w:sz w:val="22"/>
+              <w:szCs w:val="24"/>
+            </w:rPr>
+            <m:t>KV</m:t>
+          </m:r>
+        </m:oMath>
+      </m:oMathPara>
+    </w:p>
+    <w:p>
+      <w:pPr>
+        <w:rPr>
+          <w:sz w:val="22"/>
+          <w:szCs w:val="24"/>
+        </w:rPr>
+      </w:pPr>
+      <m:oMathPara>
+        <m:oMathParaPr>
+          <m:jc m:val="left"/>
+        </m:oMathParaPr>
+        <m:oMath>
+          <m:r>
+            <w:rPr>
+              <w:rFonts w:ascii="Cambria Math" w:hAnsi="Cambria Math"/>
+              <w:sz w:val="22"/>
+              <w:szCs w:val="24"/>
+            </w:rPr>
+            <m:t>600=Vdor*Idc</m:t>
+          </m:r>
+        </m:oMath>
+      </m:oMathPara>
+    </w:p>
+    <w:p>
+      <w:pPr>
+        <w:rPr>
+          <w:sz w:val="22"/>
+          <w:szCs w:val="24"/>
+        </w:rPr>
+      </w:pPr>
+      <m:oMathPara>
+        <m:oMathParaPr>
+          <m:jc m:val="left"/>
+        </m:oMathParaPr>
+        <m:oMath>
+          <m:r>
+            <w:rPr>
+              <w:rFonts w:ascii="Cambria Math" w:hAnsi="Cambria Math"/>
+              <w:sz w:val="22"/>
+              <w:szCs w:val="24"/>
+            </w:rPr>
+            <m:t xml:space="preserve">Idc= </m:t>
+          </m:r>
+          <m:f>
+            <m:fPr>
+              <m:ctrlPr>
+                <w:rPr>
+                  <w:rFonts w:ascii="Cambria Math" w:hAnsi="Cambria Math"/>
+                  <w:i/>
+                  <w:sz w:val="22"/>
+                  <w:szCs w:val="24"/>
+                </w:rPr>
+              </m:ctrlPr>
+            </m:fPr>
+            <m:num>
+              <m:r>
+                <w:rPr>
+                  <w:rFonts w:ascii="Cambria Math" w:hAnsi="Cambria Math"/>
+                  <w:sz w:val="22"/>
+                  <w:szCs w:val="24"/>
+                </w:rPr>
+                <m:t>Vdor-</m:t>
+              </m:r>
+              <m:r>
+                <w:rPr>
+                  <w:rFonts w:ascii="Cambria Math" w:hAnsi="Cambria Math"/>
+                  <w:sz w:val="22"/>
+                  <w:szCs w:val="24"/>
+                </w:rPr>
+                <m:t>502.54</m:t>
+              </m:r>
+            </m:num>
+            <m:den>
+              <m:r>
+                <w:rPr>
+                  <w:rFonts w:ascii="Cambria Math" w:hAnsi="Cambria Math"/>
+                  <w:sz w:val="22"/>
+                  <w:szCs w:val="24"/>
+                </w:rPr>
+                <m:t>10</m:t>
+              </m:r>
+            </m:den>
+          </m:f>
+        </m:oMath>
+      </m:oMathPara>
+    </w:p>
+    <w:p>
+      <w:pPr>
+        <w:rPr>
+          <w:sz w:val="22"/>
+          <w:szCs w:val="24"/>
+        </w:rPr>
+      </w:pPr>
+      <m:oMathPara>
+        <m:oMathParaPr>
+          <m:jc m:val="left"/>
+        </m:oMathParaPr>
+        <m:oMath>
+          <m:r>
+            <w:rPr>
+              <w:rFonts w:ascii="Cambria Math" w:hAnsi="Cambria Math"/>
+              <w:sz w:val="22"/>
+              <w:szCs w:val="24"/>
+            </w:rPr>
+            <m:t>∴6000=</m:t>
+          </m:r>
+          <m:sSup>
+            <m:sSupPr>
+              <m:ctrlPr>
+                <w:rPr>
+                  <w:rFonts w:ascii="Cambria Math" w:hAnsi="Cambria Math"/>
+                  <w:i/>
+                  <w:sz w:val="22"/>
+                  <w:szCs w:val="24"/>
+                </w:rPr>
+              </m:ctrlPr>
+            </m:sSupPr>
+            <m:e>
+              <m:r>
+                <w:rPr>
+                  <w:rFonts w:ascii="Cambria Math" w:hAnsi="Cambria Math"/>
+                  <w:sz w:val="22"/>
+                  <w:szCs w:val="24"/>
+                </w:rPr>
+                <m:t>Vdor</m:t>
+              </m:r>
+            </m:e>
+            <m:sup>
+              <m:r>
+                <w:rPr>
+                  <w:rFonts w:ascii="Cambria Math" w:hAnsi="Cambria Math"/>
+                  <w:sz w:val="22"/>
+                  <w:szCs w:val="24"/>
+                </w:rPr>
+                <m:t>2</m:t>
+              </m:r>
+            </m:sup>
+          </m:sSup>
+          <m:r>
+            <w:rPr>
+              <w:rFonts w:ascii="Cambria Math" w:hAnsi="Cambria Math"/>
+              <w:sz w:val="22"/>
+              <w:szCs w:val="24"/>
+            </w:rPr>
+            <m:t>-</m:t>
+          </m:r>
+          <m:r>
+            <w:rPr>
+              <w:rFonts w:ascii="Cambria Math" w:hAnsi="Cambria Math"/>
+              <w:sz w:val="22"/>
+              <w:szCs w:val="24"/>
+            </w:rPr>
+            <m:t>502.54</m:t>
+          </m:r>
+          <m:r>
+            <w:rPr>
+              <w:rFonts w:ascii="Cambria Math" w:hAnsi="Cambria Math"/>
+              <w:sz w:val="22"/>
+              <w:szCs w:val="24"/>
+            </w:rPr>
+            <m:t>* Vdor</m:t>
+          </m:r>
+        </m:oMath>
+      </m:oMathPara>
+    </w:p>
+    <w:p>
+      <w:pPr>
+        <w:rPr>
+          <w:sz w:val="22"/>
+          <w:szCs w:val="24"/>
+        </w:rPr>
+      </w:pPr>
+      <m:oMathPara>
+        <m:oMathParaPr>
+          <m:jc m:val="left"/>
+        </m:oMathParaPr>
+        <m:oMath>
+          <m:r>
+            <w:rPr>
+              <w:rFonts w:ascii="Cambria Math" w:hAnsi="Cambria Math"/>
+              <w:sz w:val="22"/>
+              <w:szCs w:val="24"/>
+            </w:rPr>
+            <m:t>∴Vdor=</m:t>
+          </m:r>
+          <m:r>
+            <w:rPr>
+              <w:rFonts w:ascii="Cambria Math" w:hAnsi="Cambria Math"/>
+              <w:sz w:val="22"/>
+              <w:szCs w:val="24"/>
+            </w:rPr>
+            <m:t>514.21</m:t>
+          </m:r>
+          <m:r>
+            <w:rPr>
+              <w:rFonts w:ascii="Cambria Math" w:hAnsi="Cambria Math"/>
+              <w:sz w:val="22"/>
+              <w:szCs w:val="24"/>
+            </w:rPr>
+            <m:t>KV</m:t>
+          </m:r>
+        </m:oMath>
+      </m:oMathPara>
+    </w:p>
+    <w:p>
+      <w:pPr>
+        <w:rPr>
+          <w:sz w:val="22"/>
+          <w:szCs w:val="24"/>
+        </w:rPr>
+      </w:pPr>
+      <m:oMathPara>
+        <m:oMathParaPr>
+          <m:jc m:val="left"/>
+        </m:oMathParaPr>
+        <m:oMath>
+          <m:r>
+            <w:rPr>
+              <w:rFonts w:ascii="Cambria Math" w:hAnsi="Cambria Math"/>
+              <w:sz w:val="22"/>
+              <w:szCs w:val="24"/>
+            </w:rPr>
+            <m:t xml:space="preserve">Vdor= </m:t>
+          </m:r>
+          <m:f>
+            <m:fPr>
+              <m:ctrlPr>
+                <w:rPr>
+                  <w:rFonts w:ascii="Cambria Math" w:hAnsi="Cambria Math"/>
+                  <w:i/>
+                  <w:sz w:val="22"/>
+                  <w:szCs w:val="24"/>
+                </w:rPr>
+              </m:ctrlPr>
+            </m:fPr>
+            <m:num>
+              <m:r>
+                <w:rPr>
+                  <w:rFonts w:ascii="Cambria Math" w:hAnsi="Cambria Math"/>
+                  <w:sz w:val="22"/>
+                  <w:szCs w:val="24"/>
+                </w:rPr>
+                <m:t>2*</m:t>
+              </m:r>
+              <m:r>
+                <w:rPr>
+                  <w:rFonts w:ascii="Cambria Math" w:hAnsi="Cambria Math"/>
+                  <w:sz w:val="22"/>
+                  <w:szCs w:val="24"/>
+                </w:rPr>
+                <m:t>3</m:t>
+              </m:r>
+              <m:rad>
+                <m:radPr>
+                  <m:degHide m:val="1"/>
+                  <m:ctrlPr>
+                    <w:rPr>
+                      <w:rFonts w:ascii="Cambria Math" w:hAnsi="Cambria Math"/>
+                      <w:i/>
+                      <w:sz w:val="22"/>
+                      <w:szCs w:val="24"/>
+                    </w:rPr>
+                  </m:ctrlPr>
+                </m:radPr>
+                <m:deg/>
+                <m:e>
+                  <m:r>
+                    <w:rPr>
+                      <w:rFonts w:ascii="Cambria Math" w:hAnsi="Cambria Math"/>
+                      <w:sz w:val="22"/>
+                      <w:szCs w:val="24"/>
+                    </w:rPr>
+                    <m:t>2</m:t>
+                  </m:r>
+                </m:e>
+              </m:rad>
+              <m:r>
+                <w:rPr>
+                  <w:rFonts w:ascii="Cambria Math" w:hAnsi="Cambria Math"/>
+                  <w:sz w:val="22"/>
+                  <w:szCs w:val="24"/>
+                </w:rPr>
+                <m:t>*200*1.1</m:t>
+              </m:r>
+            </m:num>
+            <m:den>
+              <m:r>
+                <w:rPr>
+                  <w:rFonts w:ascii="Cambria Math" w:hAnsi="Cambria Math"/>
+                  <w:sz w:val="22"/>
+                  <w:szCs w:val="24"/>
+                </w:rPr>
+                <m:t>π</m:t>
+              </m:r>
+            </m:den>
+          </m:f>
+          <m:func>
+            <m:funcPr>
+              <m:ctrlPr>
+                <w:rPr>
+                  <w:rFonts w:ascii="Cambria Math" w:hAnsi="Cambria Math"/>
+                  <w:sz w:val="22"/>
+                  <w:szCs w:val="24"/>
+                </w:rPr>
+              </m:ctrlPr>
+            </m:funcPr>
+            <m:fName>
+              <m:r>
+                <m:rPr>
+                  <m:sty m:val="p"/>
+                </m:rPr>
+                <w:rPr>
+                  <w:rFonts w:ascii="Cambria Math" w:hAnsi="Cambria Math"/>
+                  <w:sz w:val="22"/>
+                  <w:szCs w:val="24"/>
+                </w:rPr>
+                <m:t>cos</m:t>
+              </m:r>
+            </m:fName>
+            <m:e>
+              <m:r>
+                <w:rPr>
+                  <w:rFonts w:ascii="Cambria Math" w:hAnsi="Cambria Math"/>
+                  <w:sz w:val="22"/>
+                  <w:szCs w:val="24"/>
+                </w:rPr>
+                <m:t>α</m:t>
+              </m:r>
+            </m:e>
+          </m:func>
+          <m:r>
+            <w:rPr>
+              <w:rFonts w:ascii="Cambria Math" w:hAnsi="Cambria Math"/>
+              <w:sz w:val="22"/>
+              <w:szCs w:val="24"/>
+            </w:rPr>
+            <m:t>=</m:t>
+          </m:r>
+          <m:r>
+            <w:rPr>
+              <w:rFonts w:ascii="Cambria Math" w:hAnsi="Cambria Math"/>
+              <w:sz w:val="22"/>
+              <w:szCs w:val="24"/>
+            </w:rPr>
+            <m:t>514.21</m:t>
+          </m:r>
+          <m:r>
+            <w:rPr>
+              <w:rFonts w:ascii="Cambria Math" w:hAnsi="Cambria Math"/>
+              <w:sz w:val="22"/>
+              <w:szCs w:val="24"/>
+            </w:rPr>
+            <m:t>KV</m:t>
+          </m:r>
+        </m:oMath>
+      </m:oMathPara>
+    </w:p>
+    <w:p>
+      <w:pPr>
+        <w:rPr>
+          <w:sz w:val="22"/>
+          <w:szCs w:val="24"/>
+        </w:rPr>
+      </w:pPr>
+      <m:oMath>
+        <m:r>
+          <w:rPr>
+            <w:rFonts w:ascii="Cambria Math" w:hAnsi="Cambria Math"/>
+            <w:sz w:val="22"/>
+            <w:szCs w:val="24"/>
+          </w:rPr>
+          <m:t>∴α=</m:t>
+        </m:r>
+        <m:r>
+          <w:rPr>
+            <w:rFonts w:ascii="Cambria Math" w:hAnsi="Cambria Math"/>
+            <w:sz w:val="22"/>
+            <w:szCs w:val="24"/>
+          </w:rPr>
+          <m:t>30.08</m:t>
+        </m:r>
+        <m:r>
+          <w:rPr>
+            <w:rFonts w:ascii="Cambria Math" w:hAnsi="Cambria Math"/>
+            <w:sz w:val="22"/>
+            <w:szCs w:val="24"/>
+          </w:rPr>
+          <m:t>°</m:t>
+        </m:r>
+      </m:oMath>
+      <w:r>
+        <w:rPr>
+          <w:sz w:val="22"/>
+          <w:szCs w:val="24"/>
+        </w:rPr>
+        <w:t xml:space="preserve"> </w:t>
+      </w:r>
+      <w:r>
+        <w:rPr>
+          <w:sz w:val="22"/>
+          <w:szCs w:val="24"/>
+        </w:rPr>
+        <w:sym w:font="Wingdings" w:char="F0E0"/>
+      </w:r>
+      <w:r>
+        <w:rPr>
+          <w:sz w:val="22"/>
+          <w:szCs w:val="24"/>
+        </w:rPr>
+        <w:t xml:space="preserve"> Higher than maximum limit but transformer tapping ratio is already modified </w:t>
+      </w:r>
+      <w:proofErr w:type="gramStart"/>
+      <w:r>
+        <w:rPr>
+          <w:sz w:val="22"/>
+          <w:szCs w:val="24"/>
+        </w:rPr>
+        <w:t>idk..</w:t>
+      </w:r>
+      <w:proofErr w:type="gramEnd"/>
+    </w:p>
+    <w:p>
+      <w:pPr>
+        <w:rPr>
+          <w:sz w:val="22"/>
+          <w:szCs w:val="24"/>
+        </w:rPr>
+      </w:pPr>
+      <m:oMathPara>
+        <m:oMathParaPr>
+          <m:jc m:val="left"/>
+        </m:oMathParaPr>
+        <m:oMath>
+          <m:r>
+            <w:rPr>
+              <w:rFonts w:ascii="Cambria Math" w:hAnsi="Cambria Math"/>
+              <w:sz w:val="22"/>
+              <w:szCs w:val="24"/>
+            </w:rPr>
+            <m:t xml:space="preserve">∴Idc= </m:t>
+          </m:r>
+          <m:f>
+            <m:fPr>
+              <m:ctrlPr>
+                <w:rPr>
+                  <w:rFonts w:ascii="Cambria Math" w:hAnsi="Cambria Math"/>
+                  <w:i/>
+                  <w:sz w:val="22"/>
+                  <w:szCs w:val="24"/>
+                </w:rPr>
+              </m:ctrlPr>
+            </m:fPr>
+            <m:num>
+              <m:r>
+                <w:rPr>
+                  <w:rFonts w:ascii="Cambria Math" w:hAnsi="Cambria Math"/>
+                  <w:sz w:val="22"/>
+                  <w:szCs w:val="24"/>
+                </w:rPr>
+                <m:t>514.21</m:t>
+              </m:r>
+              <m:r>
+                <w:rPr>
+                  <w:rFonts w:ascii="Cambria Math" w:hAnsi="Cambria Math"/>
+                  <w:sz w:val="22"/>
+                  <w:szCs w:val="24"/>
+                </w:rPr>
+                <m:t>-</m:t>
+              </m:r>
+              <m:r>
+                <w:rPr>
+                  <w:rFonts w:ascii="Cambria Math" w:hAnsi="Cambria Math"/>
+                  <w:sz w:val="22"/>
+                  <w:szCs w:val="24"/>
+                </w:rPr>
+                <m:t>502.54</m:t>
+              </m:r>
+            </m:num>
+            <m:den>
+              <m:r>
+                <w:rPr>
+                  <w:rFonts w:ascii="Cambria Math" w:hAnsi="Cambria Math"/>
+                  <w:sz w:val="22"/>
+                  <w:szCs w:val="24"/>
+                </w:rPr>
+                <m:t>10</m:t>
+              </m:r>
+            </m:den>
+          </m:f>
+          <m:r>
+            <w:rPr>
+              <w:rFonts w:ascii="Cambria Math" w:hAnsi="Cambria Math"/>
+              <w:sz w:val="22"/>
+              <w:szCs w:val="24"/>
+            </w:rPr>
+            <m:t>=</m:t>
+          </m:r>
+          <m:r>
+            <w:rPr>
+              <w:rFonts w:ascii="Cambria Math" w:hAnsi="Cambria Math"/>
+              <w:sz w:val="22"/>
+              <w:szCs w:val="24"/>
+            </w:rPr>
+            <m:t>1.167</m:t>
+          </m:r>
+          <m:r>
+            <w:rPr>
+              <w:rFonts w:ascii="Cambria Math" w:hAnsi="Cambria Math"/>
+              <w:sz w:val="22"/>
+              <w:szCs w:val="24"/>
+            </w:rPr>
+            <m:t>KA</m:t>
+          </m:r>
+        </m:oMath>
+      </m:oMathPara>
+    </w:p>
+    <w:p>
+      <w:pPr>
+        <w:pStyle w:val="Heading4"/>
+        <w:rPr>
+          <w:sz w:val="28"/>
+          <w:szCs w:val="28"/>
+        </w:rPr>
+      </w:pPr>
+      <w:r>
+        <w:rPr>
+          <w:sz w:val="28"/>
+          <w:szCs w:val="28"/>
+        </w:rPr>
+        <w:t>AC voltage at rectifier side:</w:t>
+      </w:r>
+    </w:p>
+    <w:p>
+      <w:pPr>
+        <w:rPr>
+          <w:sz w:val="22"/>
+          <w:szCs w:val="24"/>
+        </w:rPr>
+      </w:pPr>
+      <w:r>
+        <w:rPr>
+          <w:sz w:val="22"/>
+          <w:szCs w:val="24"/>
+        </w:rPr>
+        <w:drawing>
+          <wp:inline distT="0" distB="0" distL="0" distR="0" wp14:anchorId="2CE86F1D" wp14:editId="5BDFF653">
+            <wp:extent cx="6400800" cy="1509395"/>
+            <wp:effectExtent l="0" t="0" r="0" b="0"/>
+            <wp:docPr id="1736838348" name="Picture 1" descr="A graph of a function&#10;&#10;Description automatically generated"/>
+            <wp:cNvGraphicFramePr>
+              <a:graphicFrameLocks xmlns:a="http://schemas.openxmlformats.org/drawingml/2006/main" noChangeAspect="1"/>
+            </wp:cNvGraphicFramePr>
+            <a:graphic xmlns:a="http://schemas.openxmlformats.org/drawingml/2006/main">
+              <a:graphicData uri="http://schemas.openxmlformats.org/drawingml/2006/picture">
+                <pic:pic xmlns:pic="http://schemas.openxmlformats.org/drawingml/2006/picture">
+                  <pic:nvPicPr>
+                    <pic:cNvPr id="1736838348" name="Picture 1" descr="A graph of a function&#10;&#10;Description automatically generated"/>
+                    <pic:cNvPicPr/>
+                  </pic:nvPicPr>
+                  <pic:blipFill>
+                    <a:blip r:embed="rId51"/>
+                    <a:stretch>
+                      <a:fillRect/>
+                    </a:stretch>
+                  </pic:blipFill>
+                  <pic:spPr>
+                    <a:xfrm>
+                      <a:off x="0" y="0"/>
+                      <a:ext cx="6400800" cy="1509395"/>
+                    </a:xfrm>
+                    <a:prstGeom prst="rect">
+                      <a:avLst/>
+                    </a:prstGeom>
+                  </pic:spPr>
+                </pic:pic>
+              </a:graphicData>
+            </a:graphic>
+          </wp:inline>
+        </w:drawing>
+      </w:r>
+    </w:p>
+    <w:p>
+      <w:pPr>
+        <w:pStyle w:val="Heading4"/>
+        <w:rPr>
+          <w:sz w:val="28"/>
+          <w:szCs w:val="28"/>
+        </w:rPr>
+      </w:pPr>
+      <w:proofErr w:type="spellStart"/>
       <w:r>
         <w:rPr>
           <w:sz w:val="28"/>
@@ -6629,6 +8824,7 @@
         </w:rPr>
         <w:t>dor</w:t>
       </w:r>
+      <w:proofErr w:type="spellEnd"/>
       <w:r>
         <w:rPr>
           <w:sz w:val="28"/>
@@ -6649,7 +8845,91 @@
           <w:sz w:val="22"/>
           <w:szCs w:val="24"/>
         </w:rPr>
-        <w:t>Curve vs time.</w:t>
+        <w:drawing>
+          <wp:inline distT="0" distB="0" distL="0" distR="0" wp14:anchorId="6EC8126F" wp14:editId="0F122367">
+            <wp:extent cx="6400800" cy="1012190"/>
+            <wp:effectExtent l="0" t="0" r="0" b="0"/>
+            <wp:docPr id="1394419291" name="Picture 1" descr="A black lines on a white background&#10;&#10;Description automatically generated"/>
+            <wp:cNvGraphicFramePr>
+              <a:graphicFrameLocks xmlns:a="http://schemas.openxmlformats.org/drawingml/2006/main" noChangeAspect="1"/>
+            </wp:cNvGraphicFramePr>
+            <a:graphic xmlns:a="http://schemas.openxmlformats.org/drawingml/2006/main">
+              <a:graphicData uri="http://schemas.openxmlformats.org/drawingml/2006/picture">
+                <pic:pic xmlns:pic="http://schemas.openxmlformats.org/drawingml/2006/picture">
+                  <pic:nvPicPr>
+                    <pic:cNvPr id="1394419291" name="Picture 1" descr="A black lines on a white background&#10;&#10;Description automatically generated"/>
+                    <pic:cNvPicPr/>
+                  </pic:nvPicPr>
+                  <pic:blipFill>
+                    <a:blip r:embed="rId52"/>
+                    <a:stretch>
+                      <a:fillRect/>
+                    </a:stretch>
+                  </pic:blipFill>
+                  <pic:spPr>
+                    <a:xfrm>
+                      <a:off x="0" y="0"/>
+                      <a:ext cx="6400800" cy="1012190"/>
+                    </a:xfrm>
+                    <a:prstGeom prst="rect">
+                      <a:avLst/>
+                    </a:prstGeom>
+                  </pic:spPr>
+                </pic:pic>
+              </a:graphicData>
+            </a:graphic>
+          </wp:inline>
+        </w:drawing>
+      </w:r>
+    </w:p>
+    <w:p>
+      <w:pPr>
+        <w:jc w:val="center"/>
+        <w:rPr>
+          <w:sz w:val="22"/>
+          <w:szCs w:val="24"/>
+        </w:rPr>
+      </w:pPr>
+      <w:r>
+        <w:rPr>
+          <w:sz w:val="22"/>
+          <w:szCs w:val="24"/>
+        </w:rPr>
+        <w:drawing>
+          <wp:inline distT="0" distB="0" distL="0" distR="0" wp14:anchorId="5D8AC4CB" wp14:editId="23C02E83">
+            <wp:extent cx="2265218" cy="2666415"/>
+            <wp:effectExtent l="0" t="0" r="1905" b="635"/>
+            <wp:docPr id="987457806" name="Picture 1" descr="A diagram of a circuit&#10;&#10;Description automatically generated"/>
+            <wp:cNvGraphicFramePr>
+              <a:graphicFrameLocks xmlns:a="http://schemas.openxmlformats.org/drawingml/2006/main" noChangeAspect="1"/>
+            </wp:cNvGraphicFramePr>
+            <a:graphic xmlns:a="http://schemas.openxmlformats.org/drawingml/2006/main">
+              <a:graphicData uri="http://schemas.openxmlformats.org/drawingml/2006/picture">
+                <pic:pic xmlns:pic="http://schemas.openxmlformats.org/drawingml/2006/picture">
+                  <pic:nvPicPr>
+                    <pic:cNvPr id="987457806" name="Picture 1" descr="A diagram of a circuit&#10;&#10;Description automatically generated"/>
+                    <pic:cNvPicPr/>
+                  </pic:nvPicPr>
+                  <pic:blipFill>
+                    <a:blip r:embed="rId53"/>
+                    <a:stretch>
+                      <a:fillRect/>
+                    </a:stretch>
+                  </pic:blipFill>
+                  <pic:spPr>
+                    <a:xfrm>
+                      <a:off x="0" y="0"/>
+                      <a:ext cx="2266486" cy="2667908"/>
+                    </a:xfrm>
+                    <a:prstGeom prst="rect">
+                      <a:avLst/>
+                    </a:prstGeom>
+                  </pic:spPr>
+                </pic:pic>
+              </a:graphicData>
+            </a:graphic>
+          </wp:inline>
+        </w:drawing>
       </w:r>
     </w:p>
     <w:p>
@@ -6680,7 +8960,41 @@
           <w:sz w:val="22"/>
           <w:szCs w:val="24"/>
         </w:rPr>
-        <w:t>Curve vs time.</w:t>
+        <w:drawing>
+          <wp:inline distT="0" distB="0" distL="0" distR="0" wp14:anchorId="7AF05860" wp14:editId="0807A205">
+            <wp:extent cx="6400800" cy="1529715"/>
+            <wp:effectExtent l="0" t="0" r="0" b="0"/>
+            <wp:docPr id="2073517049" name="Picture 1" descr="A graph with lines on it&#10;&#10;Description automatically generated"/>
+            <wp:cNvGraphicFramePr>
+              <a:graphicFrameLocks xmlns:a="http://schemas.openxmlformats.org/drawingml/2006/main" noChangeAspect="1"/>
+            </wp:cNvGraphicFramePr>
+            <a:graphic xmlns:a="http://schemas.openxmlformats.org/drawingml/2006/main">
+              <a:graphicData uri="http://schemas.openxmlformats.org/drawingml/2006/picture">
+                <pic:pic xmlns:pic="http://schemas.openxmlformats.org/drawingml/2006/picture">
+                  <pic:nvPicPr>
+                    <pic:cNvPr id="2073517049" name="Picture 1" descr="A graph with lines on it&#10;&#10;Description automatically generated"/>
+                    <pic:cNvPicPr/>
+                  </pic:nvPicPr>
+                  <pic:blipFill>
+                    <a:blip r:embed="rId54"/>
+                    <a:stretch>
+                      <a:fillRect/>
+                    </a:stretch>
+                  </pic:blipFill>
+                  <pic:spPr>
+                    <a:xfrm>
+                      <a:off x="0" y="0"/>
+                      <a:ext cx="6400800" cy="1529715"/>
+                    </a:xfrm>
+                    <a:prstGeom prst="rect">
+                      <a:avLst/>
+                    </a:prstGeom>
+                  </pic:spPr>
+                </pic:pic>
+              </a:graphicData>
+            </a:graphic>
+          </wp:inline>
+        </w:drawing>
       </w:r>
     </w:p>
     <w:p>
@@ -6711,7 +9025,41 @@
           <w:sz w:val="22"/>
           <w:szCs w:val="24"/>
         </w:rPr>
-        <w:t>Curve vs time.</w:t>
+        <w:drawing>
+          <wp:inline distT="0" distB="0" distL="0" distR="0" wp14:anchorId="065BE8CC" wp14:editId="4EFA8151">
+            <wp:extent cx="6400800" cy="1488440"/>
+            <wp:effectExtent l="0" t="0" r="0" b="0"/>
+            <wp:docPr id="1866049095" name="Picture 1" descr="A graph of a line&#10;&#10;Description automatically generated with medium confidence"/>
+            <wp:cNvGraphicFramePr>
+              <a:graphicFrameLocks xmlns:a="http://schemas.openxmlformats.org/drawingml/2006/main" noChangeAspect="1"/>
+            </wp:cNvGraphicFramePr>
+            <a:graphic xmlns:a="http://schemas.openxmlformats.org/drawingml/2006/main">
+              <a:graphicData uri="http://schemas.openxmlformats.org/drawingml/2006/picture">
+                <pic:pic xmlns:pic="http://schemas.openxmlformats.org/drawingml/2006/picture">
+                  <pic:nvPicPr>
+                    <pic:cNvPr id="1866049095" name="Picture 1" descr="A graph of a line&#10;&#10;Description automatically generated with medium confidence"/>
+                    <pic:cNvPicPr/>
+                  </pic:nvPicPr>
+                  <pic:blipFill>
+                    <a:blip r:embed="rId55"/>
+                    <a:stretch>
+                      <a:fillRect/>
+                    </a:stretch>
+                  </pic:blipFill>
+                  <pic:spPr>
+                    <a:xfrm>
+                      <a:off x="0" y="0"/>
+                      <a:ext cx="6400800" cy="1488440"/>
+                    </a:xfrm>
+                    <a:prstGeom prst="rect">
+                      <a:avLst/>
+                    </a:prstGeom>
+                  </pic:spPr>
+                </pic:pic>
+              </a:graphicData>
+            </a:graphic>
+          </wp:inline>
+        </w:drawing>
       </w:r>
     </w:p>
     <w:p>
@@ -6722,6 +9070,7 @@
           <w:szCs w:val="28"/>
         </w:rPr>
       </w:pPr>
+      <w:proofErr w:type="spellStart"/>
       <w:r>
         <w:rPr>
           <w:sz w:val="28"/>
@@ -6737,6 +9086,7 @@
         </w:rPr>
         <w:t>doi</w:t>
       </w:r>
+      <w:proofErr w:type="spellEnd"/>
       <w:r>
         <w:rPr>
           <w:sz w:val="28"/>
@@ -6757,7 +9107,91 @@
           <w:sz w:val="22"/>
           <w:szCs w:val="24"/>
         </w:rPr>
-        <w:t>Curve vs time.</w:t>
+        <w:drawing>
+          <wp:inline distT="0" distB="0" distL="0" distR="0" wp14:anchorId="1F398927" wp14:editId="76B275A4">
+            <wp:extent cx="6400800" cy="1030605"/>
+            <wp:effectExtent l="0" t="0" r="0" b="0"/>
+            <wp:docPr id="1091107017" name="Picture 1" descr="A black and white image of a zigzag line&#10;&#10;Description automatically generated"/>
+            <wp:cNvGraphicFramePr>
+              <a:graphicFrameLocks xmlns:a="http://schemas.openxmlformats.org/drawingml/2006/main" noChangeAspect="1"/>
+            </wp:cNvGraphicFramePr>
+            <a:graphic xmlns:a="http://schemas.openxmlformats.org/drawingml/2006/main">
+              <a:graphicData uri="http://schemas.openxmlformats.org/drawingml/2006/picture">
+                <pic:pic xmlns:pic="http://schemas.openxmlformats.org/drawingml/2006/picture">
+                  <pic:nvPicPr>
+                    <pic:cNvPr id="1091107017" name="Picture 1" descr="A black and white image of a zigzag line&#10;&#10;Description automatically generated"/>
+                    <pic:cNvPicPr/>
+                  </pic:nvPicPr>
+                  <pic:blipFill>
+                    <a:blip r:embed="rId56"/>
+                    <a:stretch>
+                      <a:fillRect/>
+                    </a:stretch>
+                  </pic:blipFill>
+                  <pic:spPr>
+                    <a:xfrm>
+                      <a:off x="0" y="0"/>
+                      <a:ext cx="6400800" cy="1030605"/>
+                    </a:xfrm>
+                    <a:prstGeom prst="rect">
+                      <a:avLst/>
+                    </a:prstGeom>
+                  </pic:spPr>
+                </pic:pic>
+              </a:graphicData>
+            </a:graphic>
+          </wp:inline>
+        </w:drawing>
+      </w:r>
+    </w:p>
+    <w:p>
+      <w:pPr>
+        <w:jc w:val="center"/>
+        <w:rPr>
+          <w:sz w:val="22"/>
+          <w:szCs w:val="24"/>
+        </w:rPr>
+      </w:pPr>
+      <w:r>
+        <w:rPr>
+          <w:sz w:val="22"/>
+          <w:szCs w:val="24"/>
+        </w:rPr>
+        <w:drawing>
+          <wp:inline distT="0" distB="0" distL="0" distR="0" wp14:anchorId="05D8A2D5" wp14:editId="40AF6F4E">
+            <wp:extent cx="2992582" cy="3022448"/>
+            <wp:effectExtent l="0" t="0" r="0" b="6985"/>
+            <wp:docPr id="1987958498" name="Picture 1" descr="A diagram of a voltage&#10;&#10;Description automatically generated"/>
+            <wp:cNvGraphicFramePr>
+              <a:graphicFrameLocks xmlns:a="http://schemas.openxmlformats.org/drawingml/2006/main" noChangeAspect="1"/>
+            </wp:cNvGraphicFramePr>
+            <a:graphic xmlns:a="http://schemas.openxmlformats.org/drawingml/2006/main">
+              <a:graphicData uri="http://schemas.openxmlformats.org/drawingml/2006/picture">
+                <pic:pic xmlns:pic="http://schemas.openxmlformats.org/drawingml/2006/picture">
+                  <pic:nvPicPr>
+                    <pic:cNvPr id="1987958498" name="Picture 1" descr="A diagram of a voltage&#10;&#10;Description automatically generated"/>
+                    <pic:cNvPicPr/>
+                  </pic:nvPicPr>
+                  <pic:blipFill>
+                    <a:blip r:embed="rId57"/>
+                    <a:stretch>
+                      <a:fillRect/>
+                    </a:stretch>
+                  </pic:blipFill>
+                  <pic:spPr>
+                    <a:xfrm>
+                      <a:off x="0" y="0"/>
+                      <a:ext cx="2994888" cy="3024777"/>
+                    </a:xfrm>
+                    <a:prstGeom prst="rect">
+                      <a:avLst/>
+                    </a:prstGeom>
+                  </pic:spPr>
+                </pic:pic>
+              </a:graphicData>
+            </a:graphic>
+          </wp:inline>
+        </w:drawing>
       </w:r>
     </w:p>
     <w:p>
@@ -6788,7 +9222,41 @@
           <w:sz w:val="22"/>
           <w:szCs w:val="24"/>
         </w:rPr>
-        <w:t>Curve vs time.</w:t>
+        <w:drawing>
+          <wp:inline distT="0" distB="0" distL="0" distR="0" wp14:anchorId="4BE3CE0D" wp14:editId="5F953406">
+            <wp:extent cx="6400800" cy="1496060"/>
+            <wp:effectExtent l="0" t="0" r="0" b="8890"/>
+            <wp:docPr id="626268109" name="Picture 1" descr="A diagram of a wave&#10;&#10;Description automatically generated"/>
+            <wp:cNvGraphicFramePr>
+              <a:graphicFrameLocks xmlns:a="http://schemas.openxmlformats.org/drawingml/2006/main" noChangeAspect="1"/>
+            </wp:cNvGraphicFramePr>
+            <a:graphic xmlns:a="http://schemas.openxmlformats.org/drawingml/2006/main">
+              <a:graphicData uri="http://schemas.openxmlformats.org/drawingml/2006/picture">
+                <pic:pic xmlns:pic="http://schemas.openxmlformats.org/drawingml/2006/picture">
+                  <pic:nvPicPr>
+                    <pic:cNvPr id="626268109" name="Picture 1" descr="A diagram of a wave&#10;&#10;Description automatically generated"/>
+                    <pic:cNvPicPr/>
+                  </pic:nvPicPr>
+                  <pic:blipFill>
+                    <a:blip r:embed="rId58"/>
+                    <a:stretch>
+                      <a:fillRect/>
+                    </a:stretch>
+                  </pic:blipFill>
+                  <pic:spPr>
+                    <a:xfrm>
+                      <a:off x="0" y="0"/>
+                      <a:ext cx="6400800" cy="1496060"/>
+                    </a:xfrm>
+                    <a:prstGeom prst="rect">
+                      <a:avLst/>
+                    </a:prstGeom>
+                  </pic:spPr>
+                </pic:pic>
+              </a:graphicData>
+            </a:graphic>
+          </wp:inline>
+        </w:drawing>
       </w:r>
     </w:p>
     <w:p>
@@ -6819,7 +9287,91 @@
           <w:sz w:val="22"/>
           <w:szCs w:val="24"/>
         </w:rPr>
-        <w:t>Curve vs time.</w:t>
+        <w:drawing>
+          <wp:inline distT="0" distB="0" distL="0" distR="0" wp14:anchorId="5C58538B" wp14:editId="382CE5BA">
+            <wp:extent cx="6400800" cy="2976880"/>
+            <wp:effectExtent l="0" t="0" r="0" b="0"/>
+            <wp:docPr id="1864100823" name="Picture 1" descr="A graph of a graph&#10;&#10;Description automatically generated"/>
+            <wp:cNvGraphicFramePr>
+              <a:graphicFrameLocks xmlns:a="http://schemas.openxmlformats.org/drawingml/2006/main" noChangeAspect="1"/>
+            </wp:cNvGraphicFramePr>
+            <a:graphic xmlns:a="http://schemas.openxmlformats.org/drawingml/2006/main">
+              <a:graphicData uri="http://schemas.openxmlformats.org/drawingml/2006/picture">
+                <pic:pic xmlns:pic="http://schemas.openxmlformats.org/drawingml/2006/picture">
+                  <pic:nvPicPr>
+                    <pic:cNvPr id="1864100823" name="Picture 1" descr="A graph of a graph&#10;&#10;Description automatically generated"/>
+                    <pic:cNvPicPr/>
+                  </pic:nvPicPr>
+                  <pic:blipFill>
+                    <a:blip r:embed="rId59"/>
+                    <a:stretch>
+                      <a:fillRect/>
+                    </a:stretch>
+                  </pic:blipFill>
+                  <pic:spPr>
+                    <a:xfrm>
+                      <a:off x="0" y="0"/>
+                      <a:ext cx="6400800" cy="2976880"/>
+                    </a:xfrm>
+                    <a:prstGeom prst="rect">
+                      <a:avLst/>
+                    </a:prstGeom>
+                  </pic:spPr>
+                </pic:pic>
+              </a:graphicData>
+            </a:graphic>
+          </wp:inline>
+        </w:drawing>
+      </w:r>
+    </w:p>
+    <w:p>
+      <w:pPr>
+        <w:jc w:val="center"/>
+        <w:rPr>
+          <w:sz w:val="22"/>
+          <w:szCs w:val="24"/>
+        </w:rPr>
+      </w:pPr>
+      <w:r>
+        <w:rPr>
+          <w:sz w:val="22"/>
+          <w:szCs w:val="24"/>
+        </w:rPr>
+        <w:drawing>
+          <wp:inline distT="0" distB="0" distL="0" distR="0" wp14:anchorId="65886B57" wp14:editId="5F18DE2D">
+            <wp:extent cx="3186545" cy="1930489"/>
+            <wp:effectExtent l="0" t="0" r="0" b="0"/>
+            <wp:docPr id="738031199" name="Picture 1" descr="A diagram of a computer system&#10;&#10;Description automatically generated"/>
+            <wp:cNvGraphicFramePr>
+              <a:graphicFrameLocks xmlns:a="http://schemas.openxmlformats.org/drawingml/2006/main" noChangeAspect="1"/>
+            </wp:cNvGraphicFramePr>
+            <a:graphic xmlns:a="http://schemas.openxmlformats.org/drawingml/2006/main">
+              <a:graphicData uri="http://schemas.openxmlformats.org/drawingml/2006/picture">
+                <pic:pic xmlns:pic="http://schemas.openxmlformats.org/drawingml/2006/picture">
+                  <pic:nvPicPr>
+                    <pic:cNvPr id="738031199" name="Picture 1" descr="A diagram of a computer system&#10;&#10;Description automatically generated"/>
+                    <pic:cNvPicPr/>
+                  </pic:nvPicPr>
+                  <pic:blipFill>
+                    <a:blip r:embed="rId60"/>
+                    <a:stretch>
+                      <a:fillRect/>
+                    </a:stretch>
+                  </pic:blipFill>
+                  <pic:spPr>
+                    <a:xfrm>
+                      <a:off x="0" y="0"/>
+                      <a:ext cx="3194156" cy="1935100"/>
+                    </a:xfrm>
+                    <a:prstGeom prst="rect">
+                      <a:avLst/>
+                    </a:prstGeom>
+                  </pic:spPr>
+                </pic:pic>
+              </a:graphicData>
+            </a:graphic>
+          </wp:inline>
+        </w:drawing>
       </w:r>
     </w:p>
     <w:p>
@@ -6847,16 +9399,45 @@
           <w:szCs w:val="40"/>
         </w:rPr>
       </w:pPr>
-      <w:bookmarkStart w:id="13" w:name="_Toc165305807"/>
+      <w:bookmarkStart w:id="12" w:name="_Toc165305807"/>
       <w:r>
         <w:rPr>
           <w:sz w:val="32"/>
           <w:szCs w:val="40"/>
         </w:rPr>
-        <w:lastRenderedPageBreak/>
-        <w:t>Case (3): 1600MW: Power flow from (A) to (B): Net(A) is rectifier(2.5% voltage swell) and Net(B) is inverter:</w:t>
-      </w:r>
-      <w:bookmarkEnd w:id="13"/>
+        <w:t>Case (3): 1600MW: Power flow from (A) to (B): Net(A) is rectifier</w:t>
+      </w:r>
+      <w:r>
+        <w:rPr>
+          <w:sz w:val="32"/>
+          <w:szCs w:val="40"/>
+        </w:rPr>
+        <w:t xml:space="preserve"> </w:t>
+      </w:r>
+      <w:r>
+        <w:rPr>
+          <w:sz w:val="32"/>
+          <w:szCs w:val="40"/>
+        </w:rPr>
+        <w:t>(2.5% voltage swell</w:t>
+      </w:r>
+      <w:proofErr w:type="gramStart"/>
+      <w:r>
+        <w:rPr>
+          <w:sz w:val="32"/>
+          <w:szCs w:val="40"/>
+        </w:rPr>
+        <w:t>)</w:t>
+      </w:r>
+      <w:proofErr w:type="gramEnd"/>
+      <w:r>
+        <w:rPr>
+          <w:sz w:val="32"/>
+          <w:szCs w:val="40"/>
+        </w:rPr>
+        <w:t xml:space="preserve"> and Net(B) is inverter:</w:t>
+      </w:r>
+      <w:bookmarkEnd w:id="12"/>
     </w:p>
     <w:p>
       <w:pPr>
@@ -6871,32 +9452,783 @@
           <w:sz w:val="28"/>
           <w:szCs w:val="28"/>
         </w:rPr>
-        <w:t>AC voltage at rectifier side:</w:t>
-      </w:r>
-    </w:p>
-    <w:p>
-      <w:pPr>
-        <w:rPr>
-          <w:sz w:val="22"/>
-          <w:szCs w:val="24"/>
-        </w:rPr>
-      </w:pPr>
-      <w:r>
-        <w:rPr>
-          <w:sz w:val="22"/>
-          <w:szCs w:val="24"/>
-        </w:rPr>
-        <w:t>Curve vs time.</w:t>
-      </w:r>
-    </w:p>
-    <w:p>
-      <w:pPr>
-        <w:pStyle w:val="Heading4"/>
+        <w:t>A</w:t>
+      </w:r>
+      <w:r>
         <w:rPr>
           <w:sz w:val="28"/>
           <w:szCs w:val="28"/>
         </w:rPr>
-      </w:pPr>
+        <w:t>nalytical Calculations</w:t>
+      </w:r>
+      <w:r>
+        <w:rPr>
+          <w:sz w:val="28"/>
+          <w:szCs w:val="28"/>
+        </w:rPr>
+        <w:t>:</w:t>
+      </w:r>
+    </w:p>
+    <w:p>
+      <w:pPr>
+        <w:rPr>
+          <w:sz w:val="22"/>
+          <w:szCs w:val="24"/>
+        </w:rPr>
+      </w:pPr>
+      <m:oMathPara>
+        <m:oMathParaPr>
+          <m:jc m:val="left"/>
+        </m:oMathParaPr>
+        <m:oMath>
+          <m:r>
+            <w:rPr>
+              <w:rFonts w:ascii="Cambria Math" w:hAnsi="Cambria Math"/>
+              <w:sz w:val="22"/>
+              <w:szCs w:val="24"/>
+            </w:rPr>
+            <m:t xml:space="preserve">Vdoi= </m:t>
+          </m:r>
+          <m:f>
+            <m:fPr>
+              <m:ctrlPr>
+                <w:rPr>
+                  <w:rFonts w:ascii="Cambria Math" w:hAnsi="Cambria Math"/>
+                  <w:i/>
+                  <w:sz w:val="22"/>
+                  <w:szCs w:val="24"/>
+                </w:rPr>
+              </m:ctrlPr>
+            </m:fPr>
+            <m:num>
+              <m:r>
+                <w:rPr>
+                  <w:rFonts w:ascii="Cambria Math" w:hAnsi="Cambria Math"/>
+                  <w:sz w:val="22"/>
+                  <w:szCs w:val="24"/>
+                </w:rPr>
+                <m:t>2*3</m:t>
+              </m:r>
+              <m:rad>
+                <m:radPr>
+                  <m:degHide m:val="1"/>
+                  <m:ctrlPr>
+                    <w:rPr>
+                      <w:rFonts w:ascii="Cambria Math" w:hAnsi="Cambria Math"/>
+                      <w:i/>
+                      <w:sz w:val="22"/>
+                      <w:szCs w:val="24"/>
+                    </w:rPr>
+                  </m:ctrlPr>
+                </m:radPr>
+                <m:deg/>
+                <m:e>
+                  <m:r>
+                    <w:rPr>
+                      <w:rFonts w:ascii="Cambria Math" w:hAnsi="Cambria Math"/>
+                      <w:sz w:val="22"/>
+                      <w:szCs w:val="24"/>
+                    </w:rPr>
+                    <m:t>2</m:t>
+                  </m:r>
+                </m:e>
+              </m:rad>
+              <m:r>
+                <w:rPr>
+                  <w:rFonts w:ascii="Cambria Math" w:hAnsi="Cambria Math"/>
+                  <w:sz w:val="22"/>
+                  <w:szCs w:val="24"/>
+                </w:rPr>
+                <m:t>*200</m:t>
+              </m:r>
+            </m:num>
+            <m:den>
+              <m:r>
+                <w:rPr>
+                  <w:rFonts w:ascii="Cambria Math" w:hAnsi="Cambria Math"/>
+                  <w:sz w:val="22"/>
+                  <w:szCs w:val="24"/>
+                </w:rPr>
+                <m:t>π</m:t>
+              </m:r>
+            </m:den>
+          </m:f>
+          <m:func>
+            <m:funcPr>
+              <m:ctrlPr>
+                <w:rPr>
+                  <w:rFonts w:ascii="Cambria Math" w:hAnsi="Cambria Math"/>
+                  <w:sz w:val="22"/>
+                  <w:szCs w:val="24"/>
+                </w:rPr>
+              </m:ctrlPr>
+            </m:funcPr>
+            <m:fName>
+              <m:r>
+                <m:rPr>
+                  <m:sty m:val="p"/>
+                </m:rPr>
+                <w:rPr>
+                  <w:rFonts w:ascii="Cambria Math" w:hAnsi="Cambria Math"/>
+                  <w:sz w:val="22"/>
+                  <w:szCs w:val="24"/>
+                </w:rPr>
+                <m:t>cos</m:t>
+              </m:r>
+            </m:fName>
+            <m:e>
+              <m:r>
+                <w:rPr>
+                  <w:rFonts w:ascii="Cambria Math" w:hAnsi="Cambria Math"/>
+                  <w:sz w:val="22"/>
+                  <w:szCs w:val="24"/>
+                </w:rPr>
+                <m:t>20</m:t>
+              </m:r>
+            </m:e>
+          </m:func>
+          <m:r>
+            <w:rPr>
+              <w:rFonts w:ascii="Cambria Math" w:hAnsi="Cambria Math"/>
+              <w:sz w:val="22"/>
+              <w:szCs w:val="24"/>
+            </w:rPr>
+            <m:t>=5</m:t>
+          </m:r>
+          <m:r>
+            <w:rPr>
+              <w:rFonts w:ascii="Cambria Math" w:hAnsi="Cambria Math"/>
+              <w:sz w:val="22"/>
+              <w:szCs w:val="24"/>
+            </w:rPr>
+            <m:t>07.61</m:t>
+          </m:r>
+          <m:r>
+            <w:rPr>
+              <w:rFonts w:ascii="Cambria Math" w:hAnsi="Cambria Math"/>
+              <w:sz w:val="22"/>
+              <w:szCs w:val="24"/>
+            </w:rPr>
+            <m:t>KV</m:t>
+          </m:r>
+        </m:oMath>
+      </m:oMathPara>
+    </w:p>
+    <w:p>
+      <w:pPr>
+        <w:rPr>
+          <w:sz w:val="22"/>
+          <w:szCs w:val="24"/>
+        </w:rPr>
+      </w:pPr>
+      <m:oMathPara>
+        <m:oMathParaPr>
+          <m:jc m:val="left"/>
+        </m:oMathParaPr>
+        <m:oMath>
+          <m:r>
+            <w:rPr>
+              <w:rFonts w:ascii="Cambria Math" w:hAnsi="Cambria Math"/>
+              <w:sz w:val="22"/>
+              <w:szCs w:val="24"/>
+            </w:rPr>
+            <m:t>800=Vdor*Idc</m:t>
+          </m:r>
+        </m:oMath>
+      </m:oMathPara>
+    </w:p>
+    <w:p>
+      <w:pPr>
+        <w:rPr>
+          <w:sz w:val="22"/>
+          <w:szCs w:val="24"/>
+        </w:rPr>
+      </w:pPr>
+      <m:oMathPara>
+        <m:oMathParaPr>
+          <m:jc m:val="left"/>
+        </m:oMathParaPr>
+        <m:oMath>
+          <m:r>
+            <w:rPr>
+              <w:rFonts w:ascii="Cambria Math" w:hAnsi="Cambria Math"/>
+              <w:sz w:val="22"/>
+              <w:szCs w:val="24"/>
+            </w:rPr>
+            <m:t xml:space="preserve">Idc= </m:t>
+          </m:r>
+          <m:f>
+            <m:fPr>
+              <m:ctrlPr>
+                <w:rPr>
+                  <w:rFonts w:ascii="Cambria Math" w:hAnsi="Cambria Math"/>
+                  <w:i/>
+                  <w:sz w:val="22"/>
+                  <w:szCs w:val="24"/>
+                </w:rPr>
+              </m:ctrlPr>
+            </m:fPr>
+            <m:num>
+              <m:r>
+                <w:rPr>
+                  <w:rFonts w:ascii="Cambria Math" w:hAnsi="Cambria Math"/>
+                  <w:sz w:val="22"/>
+                  <w:szCs w:val="24"/>
+                </w:rPr>
+                <m:t>Vdor-</m:t>
+              </m:r>
+              <m:r>
+                <w:rPr>
+                  <w:rFonts w:ascii="Cambria Math" w:hAnsi="Cambria Math"/>
+                  <w:sz w:val="22"/>
+                  <w:szCs w:val="24"/>
+                </w:rPr>
+                <m:t>507.61</m:t>
+              </m:r>
+            </m:num>
+            <m:den>
+              <m:r>
+                <w:rPr>
+                  <w:rFonts w:ascii="Cambria Math" w:hAnsi="Cambria Math"/>
+                  <w:sz w:val="22"/>
+                  <w:szCs w:val="24"/>
+                </w:rPr>
+                <m:t>10</m:t>
+              </m:r>
+            </m:den>
+          </m:f>
+        </m:oMath>
+      </m:oMathPara>
+    </w:p>
+    <w:p>
+      <w:pPr>
+        <w:rPr>
+          <w:sz w:val="22"/>
+          <w:szCs w:val="24"/>
+        </w:rPr>
+      </w:pPr>
+      <m:oMathPara>
+        <m:oMathParaPr>
+          <m:jc m:val="left"/>
+        </m:oMathParaPr>
+        <m:oMath>
+          <m:r>
+            <w:rPr>
+              <w:rFonts w:ascii="Cambria Math" w:hAnsi="Cambria Math"/>
+              <w:sz w:val="22"/>
+              <w:szCs w:val="24"/>
+            </w:rPr>
+            <m:t>∴8000=</m:t>
+          </m:r>
+          <m:sSup>
+            <m:sSupPr>
+              <m:ctrlPr>
+                <w:rPr>
+                  <w:rFonts w:ascii="Cambria Math" w:hAnsi="Cambria Math"/>
+                  <w:i/>
+                  <w:sz w:val="22"/>
+                  <w:szCs w:val="24"/>
+                </w:rPr>
+              </m:ctrlPr>
+            </m:sSupPr>
+            <m:e>
+              <m:r>
+                <w:rPr>
+                  <w:rFonts w:ascii="Cambria Math" w:hAnsi="Cambria Math"/>
+                  <w:sz w:val="22"/>
+                  <w:szCs w:val="24"/>
+                </w:rPr>
+                <m:t>Vdor</m:t>
+              </m:r>
+            </m:e>
+            <m:sup>
+              <m:r>
+                <w:rPr>
+                  <w:rFonts w:ascii="Cambria Math" w:hAnsi="Cambria Math"/>
+                  <w:sz w:val="22"/>
+                  <w:szCs w:val="24"/>
+                </w:rPr>
+                <m:t>2</m:t>
+              </m:r>
+            </m:sup>
+          </m:sSup>
+          <m:r>
+            <w:rPr>
+              <w:rFonts w:ascii="Cambria Math" w:hAnsi="Cambria Math"/>
+              <w:sz w:val="22"/>
+              <w:szCs w:val="24"/>
+            </w:rPr>
+            <m:t>-5</m:t>
+          </m:r>
+          <m:r>
+            <w:rPr>
+              <w:rFonts w:ascii="Cambria Math" w:hAnsi="Cambria Math"/>
+              <w:sz w:val="22"/>
+              <w:szCs w:val="24"/>
+            </w:rPr>
+            <m:t>07.61</m:t>
+          </m:r>
+          <m:r>
+            <w:rPr>
+              <w:rFonts w:ascii="Cambria Math" w:hAnsi="Cambria Math"/>
+              <w:sz w:val="22"/>
+              <w:szCs w:val="24"/>
+            </w:rPr>
+            <m:t>* Vdor</m:t>
+          </m:r>
+        </m:oMath>
+      </m:oMathPara>
+    </w:p>
+    <w:p>
+      <w:pPr>
+        <w:rPr>
+          <w:sz w:val="22"/>
+          <w:szCs w:val="24"/>
+        </w:rPr>
+      </w:pPr>
+      <m:oMathPara>
+        <m:oMathParaPr>
+          <m:jc m:val="left"/>
+        </m:oMathParaPr>
+        <m:oMath>
+          <m:r>
+            <w:rPr>
+              <w:rFonts w:ascii="Cambria Math" w:hAnsi="Cambria Math"/>
+              <w:sz w:val="22"/>
+              <w:szCs w:val="24"/>
+            </w:rPr>
+            <m:t>∴Vdor=</m:t>
+          </m:r>
+          <m:r>
+            <w:rPr>
+              <w:rFonts w:ascii="Cambria Math" w:hAnsi="Cambria Math"/>
+              <w:sz w:val="22"/>
+              <w:szCs w:val="24"/>
+            </w:rPr>
+            <m:t>522.9</m:t>
+          </m:r>
+          <m:r>
+            <w:rPr>
+              <w:rFonts w:ascii="Cambria Math" w:hAnsi="Cambria Math"/>
+              <w:sz w:val="22"/>
+              <w:szCs w:val="24"/>
+            </w:rPr>
+            <m:t>09</m:t>
+          </m:r>
+          <m:r>
+            <w:rPr>
+              <w:rFonts w:ascii="Cambria Math" w:hAnsi="Cambria Math"/>
+              <w:sz w:val="22"/>
+              <w:szCs w:val="24"/>
+            </w:rPr>
+            <m:t>KV</m:t>
+          </m:r>
+        </m:oMath>
+      </m:oMathPara>
+    </w:p>
+    <w:p>
+      <w:pPr>
+        <w:rPr>
+          <w:sz w:val="22"/>
+          <w:szCs w:val="24"/>
+        </w:rPr>
+      </w:pPr>
+      <m:oMathPara>
+        <m:oMathParaPr>
+          <m:jc m:val="left"/>
+        </m:oMathParaPr>
+        <m:oMath>
+          <m:r>
+            <w:rPr>
+              <w:rFonts w:ascii="Cambria Math" w:hAnsi="Cambria Math"/>
+              <w:sz w:val="22"/>
+              <w:szCs w:val="24"/>
+            </w:rPr>
+            <m:t xml:space="preserve">Vdor= </m:t>
+          </m:r>
+          <m:f>
+            <m:fPr>
+              <m:ctrlPr>
+                <w:rPr>
+                  <w:rFonts w:ascii="Cambria Math" w:hAnsi="Cambria Math"/>
+                  <w:i/>
+                  <w:sz w:val="22"/>
+                  <w:szCs w:val="24"/>
+                </w:rPr>
+              </m:ctrlPr>
+            </m:fPr>
+            <m:num>
+              <m:r>
+                <w:rPr>
+                  <w:rFonts w:ascii="Cambria Math" w:hAnsi="Cambria Math"/>
+                  <w:sz w:val="22"/>
+                  <w:szCs w:val="24"/>
+                </w:rPr>
+                <m:t>2*3</m:t>
+              </m:r>
+              <m:rad>
+                <m:radPr>
+                  <m:degHide m:val="1"/>
+                  <m:ctrlPr>
+                    <w:rPr>
+                      <w:rFonts w:ascii="Cambria Math" w:hAnsi="Cambria Math"/>
+                      <w:i/>
+                      <w:sz w:val="22"/>
+                      <w:szCs w:val="24"/>
+                    </w:rPr>
+                  </m:ctrlPr>
+                </m:radPr>
+                <m:deg/>
+                <m:e>
+                  <m:r>
+                    <w:rPr>
+                      <w:rFonts w:ascii="Cambria Math" w:hAnsi="Cambria Math"/>
+                      <w:sz w:val="22"/>
+                      <w:szCs w:val="24"/>
+                    </w:rPr>
+                    <m:t>2</m:t>
+                  </m:r>
+                </m:e>
+              </m:rad>
+              <m:r>
+                <w:rPr>
+                  <w:rFonts w:ascii="Cambria Math" w:hAnsi="Cambria Math"/>
+                  <w:sz w:val="22"/>
+                  <w:szCs w:val="24"/>
+                </w:rPr>
+                <m:t>*220</m:t>
+              </m:r>
+              <m:r>
+                <w:rPr>
+                  <w:rFonts w:ascii="Cambria Math" w:hAnsi="Cambria Math"/>
+                  <w:sz w:val="22"/>
+                  <w:szCs w:val="24"/>
+                </w:rPr>
+                <m:t>*1.</m:t>
+              </m:r>
+              <m:r>
+                <w:rPr>
+                  <w:rFonts w:ascii="Cambria Math" w:hAnsi="Cambria Math"/>
+                  <w:sz w:val="22"/>
+                  <w:szCs w:val="24"/>
+                </w:rPr>
+                <m:t>025</m:t>
+              </m:r>
+            </m:num>
+            <m:den>
+              <m:r>
+                <w:rPr>
+                  <w:rFonts w:ascii="Cambria Math" w:hAnsi="Cambria Math"/>
+                  <w:sz w:val="22"/>
+                  <w:szCs w:val="24"/>
+                </w:rPr>
+                <m:t>π</m:t>
+              </m:r>
+            </m:den>
+          </m:f>
+          <m:func>
+            <m:funcPr>
+              <m:ctrlPr>
+                <w:rPr>
+                  <w:rFonts w:ascii="Cambria Math" w:hAnsi="Cambria Math"/>
+                  <w:sz w:val="22"/>
+                  <w:szCs w:val="24"/>
+                </w:rPr>
+              </m:ctrlPr>
+            </m:funcPr>
+            <m:fName>
+              <m:r>
+                <m:rPr>
+                  <m:sty m:val="p"/>
+                </m:rPr>
+                <w:rPr>
+                  <w:rFonts w:ascii="Cambria Math" w:hAnsi="Cambria Math"/>
+                  <w:sz w:val="22"/>
+                  <w:szCs w:val="24"/>
+                </w:rPr>
+                <m:t>cos</m:t>
+              </m:r>
+            </m:fName>
+            <m:e>
+              <m:r>
+                <w:rPr>
+                  <w:rFonts w:ascii="Cambria Math" w:hAnsi="Cambria Math"/>
+                  <w:sz w:val="22"/>
+                  <w:szCs w:val="24"/>
+                </w:rPr>
+                <m:t>α</m:t>
+              </m:r>
+            </m:e>
+          </m:func>
+          <m:r>
+            <w:rPr>
+              <w:rFonts w:ascii="Cambria Math" w:hAnsi="Cambria Math"/>
+              <w:sz w:val="22"/>
+              <w:szCs w:val="24"/>
+            </w:rPr>
+            <m:t>=5</m:t>
+          </m:r>
+          <m:r>
+            <w:rPr>
+              <w:rFonts w:ascii="Cambria Math" w:hAnsi="Cambria Math"/>
+              <w:sz w:val="22"/>
+              <w:szCs w:val="24"/>
+            </w:rPr>
+            <m:t>22.909</m:t>
+          </m:r>
+          <m:r>
+            <w:rPr>
+              <w:rFonts w:ascii="Cambria Math" w:hAnsi="Cambria Math"/>
+              <w:sz w:val="22"/>
+              <w:szCs w:val="24"/>
+            </w:rPr>
+            <m:t>KV</m:t>
+          </m:r>
+        </m:oMath>
+      </m:oMathPara>
+    </w:p>
+    <w:p>
+      <w:pPr>
+        <w:rPr>
+          <w:sz w:val="22"/>
+          <w:szCs w:val="24"/>
+        </w:rPr>
+      </w:pPr>
+      <m:oMathPara>
+        <m:oMathParaPr>
+          <m:jc m:val="left"/>
+        </m:oMathParaPr>
+        <m:oMath>
+          <m:r>
+            <w:rPr>
+              <w:rFonts w:ascii="Cambria Math" w:hAnsi="Cambria Math"/>
+              <w:sz w:val="22"/>
+              <w:szCs w:val="24"/>
+            </w:rPr>
+            <m:t>∴α=</m:t>
+          </m:r>
+          <m:r>
+            <w:rPr>
+              <w:rFonts w:ascii="Cambria Math" w:hAnsi="Cambria Math"/>
+              <w:sz w:val="22"/>
+              <w:szCs w:val="24"/>
+            </w:rPr>
+            <m:t>3</m:t>
+          </m:r>
+          <m:r>
+            <w:rPr>
+              <w:rFonts w:ascii="Cambria Math" w:hAnsi="Cambria Math"/>
+              <w:sz w:val="22"/>
+              <w:szCs w:val="24"/>
+            </w:rPr>
+            <m:t>0.84</m:t>
+          </m:r>
+          <m:r>
+            <w:rPr>
+              <w:rFonts w:ascii="Cambria Math" w:hAnsi="Cambria Math"/>
+              <w:sz w:val="22"/>
+              <w:szCs w:val="24"/>
+            </w:rPr>
+            <m:t>°</m:t>
+          </m:r>
+        </m:oMath>
+      </m:oMathPara>
+    </w:p>
+    <w:p>
+      <w:pPr>
+        <w:rPr>
+          <w:sz w:val="22"/>
+          <w:szCs w:val="24"/>
+        </w:rPr>
+      </w:pPr>
+      <m:oMathPara>
+        <m:oMathParaPr>
+          <m:jc m:val="left"/>
+        </m:oMathParaPr>
+        <m:oMath>
+          <m:r>
+            <w:rPr>
+              <w:rFonts w:ascii="Cambria Math" w:hAnsi="Cambria Math"/>
+              <w:sz w:val="22"/>
+              <w:szCs w:val="24"/>
+            </w:rPr>
+            <m:t xml:space="preserve">∴Idc= </m:t>
+          </m:r>
+          <m:f>
+            <m:fPr>
+              <m:ctrlPr>
+                <w:rPr>
+                  <w:rFonts w:ascii="Cambria Math" w:hAnsi="Cambria Math"/>
+                  <w:i/>
+                  <w:sz w:val="22"/>
+                  <w:szCs w:val="24"/>
+                </w:rPr>
+              </m:ctrlPr>
+            </m:fPr>
+            <m:num>
+              <m:r>
+                <w:rPr>
+                  <w:rFonts w:ascii="Cambria Math" w:hAnsi="Cambria Math"/>
+                  <w:sz w:val="22"/>
+                  <w:szCs w:val="24"/>
+                </w:rPr>
+                <m:t>522.909-507.61</m:t>
+              </m:r>
+            </m:num>
+            <m:den>
+              <m:r>
+                <w:rPr>
+                  <w:rFonts w:ascii="Cambria Math" w:hAnsi="Cambria Math"/>
+                  <w:sz w:val="22"/>
+                  <w:szCs w:val="24"/>
+                </w:rPr>
+                <m:t>10</m:t>
+              </m:r>
+            </m:den>
+          </m:f>
+          <m:r>
+            <w:rPr>
+              <w:rFonts w:ascii="Cambria Math" w:hAnsi="Cambria Math"/>
+              <w:sz w:val="22"/>
+              <w:szCs w:val="24"/>
+            </w:rPr>
+            <m:t>=1.5299KA</m:t>
+          </m:r>
+        </m:oMath>
+      </m:oMathPara>
+    </w:p>
+    <w:p>
+      <w:pPr>
+        <w:rPr>
+          <w:sz w:val="22"/>
+          <w:szCs w:val="24"/>
+        </w:rPr>
+      </w:pPr>
+    </w:p>
+    <w:p>
+      <w:pPr>
+        <w:rPr>
+          <w:sz w:val="22"/>
+          <w:szCs w:val="24"/>
+        </w:rPr>
+      </w:pPr>
+      <w:r>
+        <w:rPr>
+          <w:sz w:val="22"/>
+          <w:szCs w:val="24"/>
+        </w:rPr>
+        <w:t xml:space="preserve">- </w:t>
+      </w:r>
+      <w:r>
+        <w:rPr>
+          <w:sz w:val="22"/>
+          <w:szCs w:val="24"/>
+        </w:rPr>
+        <w:t>Again</w:t>
+      </w:r>
+      <w:r>
+        <w:rPr>
+          <w:sz w:val="22"/>
+          <w:szCs w:val="24"/>
+        </w:rPr>
+        <w:t>,</w:t>
+      </w:r>
+      <w:r>
+        <w:rPr>
+          <w:sz w:val="22"/>
+          <w:szCs w:val="24"/>
+        </w:rPr>
+        <w:t xml:space="preserve"> alpha exceeds the </w:t>
+      </w:r>
+      <w:r>
+        <w:rPr>
+          <w:sz w:val="22"/>
+          <w:szCs w:val="24"/>
+        </w:rPr>
+        <w:t>limit,</w:t>
+      </w:r>
+      <w:r>
+        <w:rPr>
+          <w:sz w:val="22"/>
+          <w:szCs w:val="24"/>
+        </w:rPr>
+        <w:t xml:space="preserve"> but I will leave it for now...</w:t>
+      </w:r>
+    </w:p>
+    <w:p>
+      <w:pPr>
+        <w:pStyle w:val="Heading4"/>
+        <w:rPr>
+          <w:sz w:val="28"/>
+          <w:szCs w:val="28"/>
+        </w:rPr>
+      </w:pPr>
+      <w:r>
+        <w:rPr>
+          <w:sz w:val="28"/>
+          <w:szCs w:val="28"/>
+        </w:rPr>
+        <w:t>AC voltage at rectifier side:</w:t>
+      </w:r>
+    </w:p>
+    <w:p>
+      <w:pPr>
+        <w:rPr>
+          <w:sz w:val="22"/>
+          <w:szCs w:val="24"/>
+        </w:rPr>
+      </w:pPr>
+      <w:r>
+        <w:rPr>
+          <w:sz w:val="22"/>
+          <w:szCs w:val="24"/>
+        </w:rPr>
+        <w:drawing>
+          <wp:inline distT="0" distB="0" distL="0" distR="0" wp14:anchorId="1667322B" wp14:editId="067E9590">
+            <wp:extent cx="6400800" cy="1459230"/>
+            <wp:effectExtent l="0" t="0" r="0" b="7620"/>
+            <wp:docPr id="1491157126" name="Picture 1" descr="A graph with a line&#10;&#10;Description automatically generated"/>
+            <wp:cNvGraphicFramePr>
+              <a:graphicFrameLocks xmlns:a="http://schemas.openxmlformats.org/drawingml/2006/main" noChangeAspect="1"/>
+            </wp:cNvGraphicFramePr>
+            <a:graphic xmlns:a="http://schemas.openxmlformats.org/drawingml/2006/main">
+              <a:graphicData uri="http://schemas.openxmlformats.org/drawingml/2006/picture">
+                <pic:pic xmlns:pic="http://schemas.openxmlformats.org/drawingml/2006/picture">
+                  <pic:nvPicPr>
+                    <pic:cNvPr id="1491157126" name="Picture 1" descr="A graph with a line&#10;&#10;Description automatically generated"/>
+                    <pic:cNvPicPr/>
+                  </pic:nvPicPr>
+                  <pic:blipFill>
+                    <a:blip r:embed="rId61"/>
+                    <a:stretch>
+                      <a:fillRect/>
+                    </a:stretch>
+                  </pic:blipFill>
+                  <pic:spPr>
+                    <a:xfrm>
+                      <a:off x="0" y="0"/>
+                      <a:ext cx="6400800" cy="1459230"/>
+                    </a:xfrm>
+                    <a:prstGeom prst="rect">
+                      <a:avLst/>
+                    </a:prstGeom>
+                  </pic:spPr>
+                </pic:pic>
+              </a:graphicData>
+            </a:graphic>
+          </wp:inline>
+        </w:drawing>
+      </w:r>
+    </w:p>
+    <w:p>
+      <w:pPr>
+        <w:pStyle w:val="Heading4"/>
+        <w:rPr>
+          <w:sz w:val="28"/>
+          <w:szCs w:val="28"/>
+        </w:rPr>
+      </w:pPr>
+      <w:proofErr w:type="spellStart"/>
       <w:r>
         <w:rPr>
           <w:sz w:val="28"/>
@@ -6912,6 +10244,7 @@
         </w:rPr>
         <w:t>dor</w:t>
       </w:r>
+      <w:proofErr w:type="spellEnd"/>
       <w:r>
         <w:rPr>
           <w:sz w:val="28"/>
@@ -6932,7 +10265,91 @@
           <w:sz w:val="22"/>
           <w:szCs w:val="24"/>
         </w:rPr>
-        <w:t>Curve vs time.</w:t>
+        <w:drawing>
+          <wp:inline distT="0" distB="0" distL="0" distR="0" wp14:anchorId="697565C3" wp14:editId="2322D325">
+            <wp:extent cx="6400800" cy="1002030"/>
+            <wp:effectExtent l="0" t="0" r="0" b="7620"/>
+            <wp:docPr id="693201803" name="Picture 1" descr="A black and white image of a curved line&#10;&#10;Description automatically generated"/>
+            <wp:cNvGraphicFramePr>
+              <a:graphicFrameLocks xmlns:a="http://schemas.openxmlformats.org/drawingml/2006/main" noChangeAspect="1"/>
+            </wp:cNvGraphicFramePr>
+            <a:graphic xmlns:a="http://schemas.openxmlformats.org/drawingml/2006/main">
+              <a:graphicData uri="http://schemas.openxmlformats.org/drawingml/2006/picture">
+                <pic:pic xmlns:pic="http://schemas.openxmlformats.org/drawingml/2006/picture">
+                  <pic:nvPicPr>
+                    <pic:cNvPr id="693201803" name="Picture 1" descr="A black and white image of a curved line&#10;&#10;Description automatically generated"/>
+                    <pic:cNvPicPr/>
+                  </pic:nvPicPr>
+                  <pic:blipFill>
+                    <a:blip r:embed="rId62"/>
+                    <a:stretch>
+                      <a:fillRect/>
+                    </a:stretch>
+                  </pic:blipFill>
+                  <pic:spPr>
+                    <a:xfrm>
+                      <a:off x="0" y="0"/>
+                      <a:ext cx="6400800" cy="1002030"/>
+                    </a:xfrm>
+                    <a:prstGeom prst="rect">
+                      <a:avLst/>
+                    </a:prstGeom>
+                  </pic:spPr>
+                </pic:pic>
+              </a:graphicData>
+            </a:graphic>
+          </wp:inline>
+        </w:drawing>
+      </w:r>
+    </w:p>
+    <w:p>
+      <w:pPr>
+        <w:jc w:val="center"/>
+        <w:rPr>
+          <w:sz w:val="22"/>
+          <w:szCs w:val="24"/>
+        </w:rPr>
+      </w:pPr>
+      <w:r>
+        <w:rPr>
+          <w:sz w:val="22"/>
+          <w:szCs w:val="24"/>
+        </w:rPr>
+        <w:drawing>
+          <wp:inline distT="0" distB="0" distL="0" distR="0" wp14:anchorId="13F736F1" wp14:editId="42CDBDB8">
+            <wp:extent cx="2535382" cy="2634420"/>
+            <wp:effectExtent l="0" t="0" r="0" b="0"/>
+            <wp:docPr id="2018369179" name="Picture 1" descr="A diagram of a circuit&#10;&#10;Description automatically generated"/>
+            <wp:cNvGraphicFramePr>
+              <a:graphicFrameLocks xmlns:a="http://schemas.openxmlformats.org/drawingml/2006/main" noChangeAspect="1"/>
+            </wp:cNvGraphicFramePr>
+            <a:graphic xmlns:a="http://schemas.openxmlformats.org/drawingml/2006/main">
+              <a:graphicData uri="http://schemas.openxmlformats.org/drawingml/2006/picture">
+                <pic:pic xmlns:pic="http://schemas.openxmlformats.org/drawingml/2006/picture">
+                  <pic:nvPicPr>
+                    <pic:cNvPr id="2018369179" name="Picture 1" descr="A diagram of a circuit&#10;&#10;Description automatically generated"/>
+                    <pic:cNvPicPr/>
+                  </pic:nvPicPr>
+                  <pic:blipFill>
+                    <a:blip r:embed="rId63"/>
+                    <a:stretch>
+                      <a:fillRect/>
+                    </a:stretch>
+                  </pic:blipFill>
+                  <pic:spPr>
+                    <a:xfrm>
+                      <a:off x="0" y="0"/>
+                      <a:ext cx="2537748" cy="2636879"/>
+                    </a:xfrm>
+                    <a:prstGeom prst="rect">
+                      <a:avLst/>
+                    </a:prstGeom>
+                  </pic:spPr>
+                </pic:pic>
+              </a:graphicData>
+            </a:graphic>
+          </wp:inline>
+        </w:drawing>
       </w:r>
     </w:p>
     <w:p>
@@ -6963,7 +10380,41 @@
           <w:sz w:val="22"/>
           <w:szCs w:val="24"/>
         </w:rPr>
-        <w:t>Curve vs time.</w:t>
+        <w:drawing>
+          <wp:inline distT="0" distB="0" distL="0" distR="0" wp14:anchorId="0C65A7DE" wp14:editId="57396652">
+            <wp:extent cx="6400800" cy="1491615"/>
+            <wp:effectExtent l="0" t="0" r="0" b="0"/>
+            <wp:docPr id="553853284" name="Picture 1" descr="A graph of a wave&#10;&#10;Description automatically generated"/>
+            <wp:cNvGraphicFramePr>
+              <a:graphicFrameLocks xmlns:a="http://schemas.openxmlformats.org/drawingml/2006/main" noChangeAspect="1"/>
+            </wp:cNvGraphicFramePr>
+            <a:graphic xmlns:a="http://schemas.openxmlformats.org/drawingml/2006/main">
+              <a:graphicData uri="http://schemas.openxmlformats.org/drawingml/2006/picture">
+                <pic:pic xmlns:pic="http://schemas.openxmlformats.org/drawingml/2006/picture">
+                  <pic:nvPicPr>
+                    <pic:cNvPr id="553853284" name="Picture 1" descr="A graph of a wave&#10;&#10;Description automatically generated"/>
+                    <pic:cNvPicPr/>
+                  </pic:nvPicPr>
+                  <pic:blipFill>
+                    <a:blip r:embed="rId64"/>
+                    <a:stretch>
+                      <a:fillRect/>
+                    </a:stretch>
+                  </pic:blipFill>
+                  <pic:spPr>
+                    <a:xfrm>
+                      <a:off x="0" y="0"/>
+                      <a:ext cx="6400800" cy="1491615"/>
+                    </a:xfrm>
+                    <a:prstGeom prst="rect">
+                      <a:avLst/>
+                    </a:prstGeom>
+                  </pic:spPr>
+                </pic:pic>
+              </a:graphicData>
+            </a:graphic>
+          </wp:inline>
+        </w:drawing>
       </w:r>
     </w:p>
     <w:p>
@@ -6994,7 +10445,41 @@
           <w:sz w:val="22"/>
           <w:szCs w:val="24"/>
         </w:rPr>
-        <w:t>Curve vs time.</w:t>
+        <w:drawing>
+          <wp:inline distT="0" distB="0" distL="0" distR="0" wp14:anchorId="2707646C" wp14:editId="11E11313">
+            <wp:extent cx="6400800" cy="1478915"/>
+            <wp:effectExtent l="0" t="0" r="0" b="6985"/>
+            <wp:docPr id="1312075326" name="Picture 1" descr="A graph of a function&#10;&#10;Description automatically generated"/>
+            <wp:cNvGraphicFramePr>
+              <a:graphicFrameLocks xmlns:a="http://schemas.openxmlformats.org/drawingml/2006/main" noChangeAspect="1"/>
+            </wp:cNvGraphicFramePr>
+            <a:graphic xmlns:a="http://schemas.openxmlformats.org/drawingml/2006/main">
+              <a:graphicData uri="http://schemas.openxmlformats.org/drawingml/2006/picture">
+                <pic:pic xmlns:pic="http://schemas.openxmlformats.org/drawingml/2006/picture">
+                  <pic:nvPicPr>
+                    <pic:cNvPr id="1312075326" name="Picture 1" descr="A graph of a function&#10;&#10;Description automatically generated"/>
+                    <pic:cNvPicPr/>
+                  </pic:nvPicPr>
+                  <pic:blipFill>
+                    <a:blip r:embed="rId65"/>
+                    <a:stretch>
+                      <a:fillRect/>
+                    </a:stretch>
+                  </pic:blipFill>
+                  <pic:spPr>
+                    <a:xfrm>
+                      <a:off x="0" y="0"/>
+                      <a:ext cx="6400800" cy="1478915"/>
+                    </a:xfrm>
+                    <a:prstGeom prst="rect">
+                      <a:avLst/>
+                    </a:prstGeom>
+                  </pic:spPr>
+                </pic:pic>
+              </a:graphicData>
+            </a:graphic>
+          </wp:inline>
+        </w:drawing>
       </w:r>
     </w:p>
     <w:p>
@@ -7005,6 +10490,7 @@
           <w:szCs w:val="28"/>
         </w:rPr>
       </w:pPr>
+      <w:proofErr w:type="spellStart"/>
       <w:r>
         <w:rPr>
           <w:sz w:val="28"/>
@@ -7020,6 +10506,7 @@
         </w:rPr>
         <w:t>doi</w:t>
       </w:r>
+      <w:proofErr w:type="spellEnd"/>
       <w:r>
         <w:rPr>
           <w:sz w:val="28"/>
@@ -7029,18 +10516,84 @@
       </w:r>
     </w:p>
     <w:p>
-      <w:pPr>
-        <w:rPr>
-          <w:sz w:val="22"/>
-          <w:szCs w:val="24"/>
-        </w:rPr>
-      </w:pPr>
-      <w:r>
-        <w:rPr>
-          <w:sz w:val="22"/>
-          <w:szCs w:val="24"/>
-        </w:rPr>
-        <w:t>Curve vs time.</w:t>
+      <w:r>
+        <w:drawing>
+          <wp:inline distT="0" distB="0" distL="0" distR="0" wp14:anchorId="04066B7A" wp14:editId="25204C93">
+            <wp:extent cx="6400800" cy="996315"/>
+            <wp:effectExtent l="0" t="0" r="0" b="0"/>
+            <wp:docPr id="377323255" name="Picture 1" descr="A graph with lines and a number&#10;&#10;Description automatically generated with medium confidence"/>
+            <wp:cNvGraphicFramePr>
+              <a:graphicFrameLocks xmlns:a="http://schemas.openxmlformats.org/drawingml/2006/main" noChangeAspect="1"/>
+            </wp:cNvGraphicFramePr>
+            <a:graphic xmlns:a="http://schemas.openxmlformats.org/drawingml/2006/main">
+              <a:graphicData uri="http://schemas.openxmlformats.org/drawingml/2006/picture">
+                <pic:pic xmlns:pic="http://schemas.openxmlformats.org/drawingml/2006/picture">
+                  <pic:nvPicPr>
+                    <pic:cNvPr id="377323255" name="Picture 1" descr="A graph with lines and a number&#10;&#10;Description automatically generated with medium confidence"/>
+                    <pic:cNvPicPr/>
+                  </pic:nvPicPr>
+                  <pic:blipFill>
+                    <a:blip r:embed="rId66"/>
+                    <a:stretch>
+                      <a:fillRect/>
+                    </a:stretch>
+                  </pic:blipFill>
+                  <pic:spPr>
+                    <a:xfrm>
+                      <a:off x="0" y="0"/>
+                      <a:ext cx="6400800" cy="996315"/>
+                    </a:xfrm>
+                    <a:prstGeom prst="rect">
+                      <a:avLst/>
+                    </a:prstGeom>
+                  </pic:spPr>
+                </pic:pic>
+              </a:graphicData>
+            </a:graphic>
+          </wp:inline>
+        </w:drawing>
+      </w:r>
+    </w:p>
+    <w:p>
+      <w:pPr>
+        <w:jc w:val="center"/>
+      </w:pPr>
+      <w:r>
+        <w:drawing>
+          <wp:inline distT="0" distB="0" distL="0" distR="0" wp14:anchorId="087757B5" wp14:editId="545D7278">
+            <wp:extent cx="3027218" cy="3483746"/>
+            <wp:effectExtent l="0" t="0" r="1905" b="2540"/>
+            <wp:docPr id="2095378839" name="Picture 1" descr="A diagram of a voltage diagram&#10;&#10;Description automatically generated"/>
+            <wp:cNvGraphicFramePr>
+              <a:graphicFrameLocks xmlns:a="http://schemas.openxmlformats.org/drawingml/2006/main" noChangeAspect="1"/>
+            </wp:cNvGraphicFramePr>
+            <a:graphic xmlns:a="http://schemas.openxmlformats.org/drawingml/2006/main">
+              <a:graphicData uri="http://schemas.openxmlformats.org/drawingml/2006/picture">
+                <pic:pic xmlns:pic="http://schemas.openxmlformats.org/drawingml/2006/picture">
+                  <pic:nvPicPr>
+                    <pic:cNvPr id="2095378839" name="Picture 1" descr="A diagram of a voltage diagram&#10;&#10;Description automatically generated"/>
+                    <pic:cNvPicPr/>
+                  </pic:nvPicPr>
+                  <pic:blipFill>
+                    <a:blip r:embed="rId67"/>
+                    <a:stretch>
+                      <a:fillRect/>
+                    </a:stretch>
+                  </pic:blipFill>
+                  <pic:spPr>
+                    <a:xfrm>
+                      <a:off x="0" y="0"/>
+                      <a:ext cx="3034445" cy="3492063"/>
+                    </a:xfrm>
+                    <a:prstGeom prst="rect">
+                      <a:avLst/>
+                    </a:prstGeom>
+                  </pic:spPr>
+                </pic:pic>
+              </a:graphicData>
+            </a:graphic>
+          </wp:inline>
+        </w:drawing>
       </w:r>
     </w:p>
     <w:p>
@@ -7071,7 +10624,41 @@
           <w:sz w:val="22"/>
           <w:szCs w:val="24"/>
         </w:rPr>
-        <w:t>Curve vs time.</w:t>
+        <w:drawing>
+          <wp:inline distT="0" distB="0" distL="0" distR="0" wp14:anchorId="48F0BE70" wp14:editId="61C7748A">
+            <wp:extent cx="6400800" cy="1492250"/>
+            <wp:effectExtent l="0" t="0" r="0" b="0"/>
+            <wp:docPr id="784302668" name="Picture 1" descr="A graph with lines on it&#10;&#10;Description automatically generated"/>
+            <wp:cNvGraphicFramePr>
+              <a:graphicFrameLocks xmlns:a="http://schemas.openxmlformats.org/drawingml/2006/main" noChangeAspect="1"/>
+            </wp:cNvGraphicFramePr>
+            <a:graphic xmlns:a="http://schemas.openxmlformats.org/drawingml/2006/main">
+              <a:graphicData uri="http://schemas.openxmlformats.org/drawingml/2006/picture">
+                <pic:pic xmlns:pic="http://schemas.openxmlformats.org/drawingml/2006/picture">
+                  <pic:nvPicPr>
+                    <pic:cNvPr id="784302668" name="Picture 1" descr="A graph with lines on it&#10;&#10;Description automatically generated"/>
+                    <pic:cNvPicPr/>
+                  </pic:nvPicPr>
+                  <pic:blipFill>
+                    <a:blip r:embed="rId68"/>
+                    <a:stretch>
+                      <a:fillRect/>
+                    </a:stretch>
+                  </pic:blipFill>
+                  <pic:spPr>
+                    <a:xfrm>
+                      <a:off x="0" y="0"/>
+                      <a:ext cx="6400800" cy="1492250"/>
+                    </a:xfrm>
+                    <a:prstGeom prst="rect">
+                      <a:avLst/>
+                    </a:prstGeom>
+                  </pic:spPr>
+                </pic:pic>
+              </a:graphicData>
+            </a:graphic>
+          </wp:inline>
+        </w:drawing>
       </w:r>
     </w:p>
     <w:p>
@@ -7102,8 +10689,184 @@
           <w:sz w:val="22"/>
           <w:szCs w:val="24"/>
         </w:rPr>
-        <w:t>Curve vs time.</w:t>
-      </w:r>
+        <w:drawing>
+          <wp:inline distT="0" distB="0" distL="0" distR="0" wp14:anchorId="44C892D5" wp14:editId="3224406F">
+            <wp:extent cx="6400800" cy="2980055"/>
+            <wp:effectExtent l="0" t="0" r="0" b="0"/>
+            <wp:docPr id="609651185" name="Picture 1" descr="A graph of a wave&#10;&#10;Description automatically generated"/>
+            <wp:cNvGraphicFramePr>
+              <a:graphicFrameLocks xmlns:a="http://schemas.openxmlformats.org/drawingml/2006/main" noChangeAspect="1"/>
+            </wp:cNvGraphicFramePr>
+            <a:graphic xmlns:a="http://schemas.openxmlformats.org/drawingml/2006/main">
+              <a:graphicData uri="http://schemas.openxmlformats.org/drawingml/2006/picture">
+                <pic:pic xmlns:pic="http://schemas.openxmlformats.org/drawingml/2006/picture">
+                  <pic:nvPicPr>
+                    <pic:cNvPr id="609651185" name="Picture 1" descr="A graph of a wave&#10;&#10;Description automatically generated"/>
+                    <pic:cNvPicPr/>
+                  </pic:nvPicPr>
+                  <pic:blipFill>
+                    <a:blip r:embed="rId69"/>
+                    <a:stretch>
+                      <a:fillRect/>
+                    </a:stretch>
+                  </pic:blipFill>
+                  <pic:spPr>
+                    <a:xfrm>
+                      <a:off x="0" y="0"/>
+                      <a:ext cx="6400800" cy="2980055"/>
+                    </a:xfrm>
+                    <a:prstGeom prst="rect">
+                      <a:avLst/>
+                    </a:prstGeom>
+                  </pic:spPr>
+                </pic:pic>
+              </a:graphicData>
+            </a:graphic>
+          </wp:inline>
+        </w:drawing>
+      </w:r>
+    </w:p>
+    <w:p>
+      <w:pPr>
+        <w:jc w:val="center"/>
+        <w:rPr>
+          <w:sz w:val="22"/>
+          <w:szCs w:val="24"/>
+        </w:rPr>
+      </w:pPr>
+      <w:r>
+        <w:rPr>
+          <w:sz w:val="22"/>
+          <w:szCs w:val="24"/>
+        </w:rPr>
+        <w:drawing>
+          <wp:inline distT="0" distB="0" distL="0" distR="0" wp14:anchorId="10E2AE88" wp14:editId="787B3647">
+            <wp:extent cx="3643745" cy="1929767"/>
+            <wp:effectExtent l="0" t="0" r="0" b="0"/>
+            <wp:docPr id="1385882854" name="Picture 1" descr="A diagram of a computer&#10;&#10;Description automatically generated"/>
+            <wp:cNvGraphicFramePr>
+              <a:graphicFrameLocks xmlns:a="http://schemas.openxmlformats.org/drawingml/2006/main" noChangeAspect="1"/>
+            </wp:cNvGraphicFramePr>
+            <a:graphic xmlns:a="http://schemas.openxmlformats.org/drawingml/2006/main">
+              <a:graphicData uri="http://schemas.openxmlformats.org/drawingml/2006/picture">
+                <pic:pic xmlns:pic="http://schemas.openxmlformats.org/drawingml/2006/picture">
+                  <pic:nvPicPr>
+                    <pic:cNvPr id="1385882854" name="Picture 1" descr="A diagram of a computer&#10;&#10;Description automatically generated"/>
+                    <pic:cNvPicPr/>
+                  </pic:nvPicPr>
+                  <pic:blipFill>
+                    <a:blip r:embed="rId70"/>
+                    <a:stretch>
+                      <a:fillRect/>
+                    </a:stretch>
+                  </pic:blipFill>
+                  <pic:spPr>
+                    <a:xfrm>
+                      <a:off x="0" y="0"/>
+                      <a:ext cx="3647493" cy="1931752"/>
+                    </a:xfrm>
+                    <a:prstGeom prst="rect">
+                      <a:avLst/>
+                    </a:prstGeom>
+                  </pic:spPr>
+                </pic:pic>
+              </a:graphicData>
+            </a:graphic>
+          </wp:inline>
+        </w:drawing>
+      </w:r>
+      <w:bookmarkStart w:id="13" w:name="_Toc165305808"/>
+    </w:p>
+    <w:p>
+      <w:pPr>
+        <w:jc w:val="center"/>
+        <w:rPr>
+          <w:sz w:val="22"/>
+          <w:szCs w:val="24"/>
+        </w:rPr>
+      </w:pPr>
+    </w:p>
+    <w:p>
+      <w:pPr>
+        <w:pStyle w:val="Heading1"/>
+        <w:rPr>
+          <w:sz w:val="22"/>
+          <w:szCs w:val="24"/>
+        </w:rPr>
+      </w:pPr>
+      <w:r>
+        <w:t>I</w:t>
+      </w:r>
+      <w:r>
+        <w:t>V</w:t>
+      </w:r>
+      <w:r>
+        <w:t>.</w:t>
+      </w:r>
+      <w:r>
+        <w:t xml:space="preserve"> </w:t>
+      </w:r>
+      <w:r>
+        <w:t>Comparison:</w:t>
+      </w:r>
+      <w:bookmarkEnd w:id="13"/>
+    </w:p>
+    <w:p>
+      <w:pPr>
+        <w:pStyle w:val="Heading3"/>
+        <w:rPr>
+          <w:sz w:val="32"/>
+          <w:szCs w:val="40"/>
+        </w:rPr>
+      </w:pPr>
+      <w:bookmarkStart w:id="14" w:name="_Toc165305809"/>
+      <w:r>
+        <w:rPr>
+          <w:sz w:val="32"/>
+          <w:szCs w:val="40"/>
+        </w:rPr>
+        <w:t>Question (D):</w:t>
+      </w:r>
+      <w:bookmarkEnd w:id="14"/>
+    </w:p>
+    <w:p>
+      <w:pPr>
+        <w:pStyle w:val="Heading4"/>
+        <w:rPr>
+          <w:sz w:val="28"/>
+          <w:szCs w:val="28"/>
+        </w:rPr>
+      </w:pPr>
+      <w:r>
+        <w:rPr>
+          <w:sz w:val="28"/>
+          <w:szCs w:val="28"/>
+        </w:rPr>
+        <w:t>Compare the performance of 6-pulse and 12-pulse converters. Comment.</w:t>
+      </w:r>
+    </w:p>
+    <w:p>
+      <w:pPr>
+        <w:rPr>
+          <w:sz w:val="22"/>
+          <w:szCs w:val="24"/>
+        </w:rPr>
+      </w:pPr>
+      <w:r>
+        <w:rPr>
+          <w:sz w:val="22"/>
+          <w:szCs w:val="24"/>
+        </w:rPr>
+        <w:t>Answer.</w:t>
+      </w:r>
+    </w:p>
+    <w:p>
+      <w:pPr>
+        <w:rPr>
+          <w:sz w:val="22"/>
+          <w:szCs w:val="24"/>
+        </w:rPr>
+      </w:pPr>
       <w:r>
         <w:rPr>
           <w:sz w:val="22"/>
@@ -7120,134 +10883,23 @@
           <w:szCs w:val="40"/>
         </w:rPr>
       </w:pPr>
-      <w:bookmarkStart w:id="14" w:name="_Toc165305808"/>
+      <w:bookmarkStart w:id="15" w:name="_Toc165305810"/>
       <w:r>
         <w:rPr>
           <w:sz w:val="40"/>
           <w:szCs w:val="40"/>
         </w:rPr>
         <w:lastRenderedPageBreak/>
-        <w:t>I</w:t>
+        <w:t xml:space="preserve">V. </w:t>
       </w:r>
       <w:r>
         <w:rPr>
           <w:sz w:val="40"/>
           <w:szCs w:val="40"/>
         </w:rPr>
-        <w:t>V</w:t>
-      </w:r>
-      <w:r>
-        <w:rPr>
-          <w:sz w:val="40"/>
-          <w:szCs w:val="40"/>
-        </w:rPr>
-        <w:t>.</w:t>
-      </w:r>
-      <w:r>
-        <w:rPr>
-          <w:sz w:val="40"/>
-          <w:szCs w:val="40"/>
-        </w:rPr>
-        <w:t xml:space="preserve"> </w:t>
-      </w:r>
-      <w:r>
-        <w:rPr>
-          <w:sz w:val="40"/>
-          <w:szCs w:val="40"/>
-        </w:rPr>
-        <w:t>Comparison:</w:t>
-      </w:r>
-      <w:bookmarkEnd w:id="14"/>
-    </w:p>
-    <w:p>
-      <w:pPr>
-        <w:pStyle w:val="Heading3"/>
-        <w:rPr>
-          <w:sz w:val="32"/>
-          <w:szCs w:val="40"/>
-        </w:rPr>
-      </w:pPr>
-      <w:bookmarkStart w:id="15" w:name="_Toc165305809"/>
-      <w:r>
-        <w:rPr>
-          <w:sz w:val="32"/>
-          <w:szCs w:val="40"/>
-        </w:rPr>
-        <w:t>Question (D):</w:t>
+        <w:t>Attachments:</w:t>
       </w:r>
       <w:bookmarkEnd w:id="15"/>
-    </w:p>
-    <w:p>
-      <w:pPr>
-        <w:pStyle w:val="Heading4"/>
-        <w:rPr>
-          <w:sz w:val="28"/>
-          <w:szCs w:val="28"/>
-        </w:rPr>
-      </w:pPr>
-      <w:r>
-        <w:rPr>
-          <w:sz w:val="28"/>
-          <w:szCs w:val="28"/>
-        </w:rPr>
-        <w:t>Compare the performance of 6-pulse and 12-pulse converters. Comment.</w:t>
-      </w:r>
-    </w:p>
-    <w:p>
-      <w:pPr>
-        <w:rPr>
-          <w:sz w:val="22"/>
-          <w:szCs w:val="24"/>
-        </w:rPr>
-      </w:pPr>
-      <w:r>
-        <w:rPr>
-          <w:sz w:val="22"/>
-          <w:szCs w:val="24"/>
-        </w:rPr>
-        <w:t>Answer.</w:t>
-      </w:r>
-    </w:p>
-    <w:p>
-      <w:pPr>
-        <w:rPr>
-          <w:sz w:val="22"/>
-          <w:szCs w:val="24"/>
-        </w:rPr>
-      </w:pPr>
-      <w:r>
-        <w:rPr>
-          <w:sz w:val="22"/>
-          <w:szCs w:val="24"/>
-        </w:rPr>
-        <w:br w:type="page"/>
-      </w:r>
-    </w:p>
-    <w:p>
-      <w:pPr>
-        <w:pStyle w:val="Heading1"/>
-        <w:rPr>
-          <w:sz w:val="40"/>
-          <w:szCs w:val="40"/>
-        </w:rPr>
-      </w:pPr>
-      <w:bookmarkStart w:id="16" w:name="_Toc165305810"/>
-      <w:r>
-        <w:rPr>
-          <w:sz w:val="40"/>
-          <w:szCs w:val="40"/>
-        </w:rPr>
-        <w:lastRenderedPageBreak/>
-        <w:t xml:space="preserve">V. </w:t>
-      </w:r>
-      <w:r>
-        <w:rPr>
-          <w:sz w:val="40"/>
-          <w:szCs w:val="40"/>
-        </w:rPr>
-        <w:t>Attachments:</w:t>
-      </w:r>
-      <w:bookmarkEnd w:id="16"/>
     </w:p>
     <w:p>
       <w:pPr>
@@ -7261,7 +10913,7 @@
           <w:szCs w:val="24"/>
         </w:rPr>
       </w:pPr>
-      <w:hyperlink r:id="rId40" w:history="1">
+      <w:hyperlink r:id="rId71" w:history="1">
         <w:r>
           <w:rPr>
             <w:rStyle w:val="Hyperlink"/>
@@ -7273,7 +10925,7 @@
       </w:hyperlink>
     </w:p>
     <w:sectPr>
-      <w:footerReference w:type="default" r:id="rId41"/>
+      <w:footerReference w:type="default" r:id="rId72"/>
       <w:pgSz w:w="12240" w:h="15840"/>
       <w:pgMar w:top="763" w:right="1080" w:bottom="1440" w:left="1080" w:header="720" w:footer="675" w:gutter="0"/>
       <w:pgBorders w:offsetFrom="page">
@@ -10622,6 +14274,7 @@
     <w:rsid w:val="003B78E3"/>
     <w:rsid w:val="003D4CD4"/>
     <w:rsid w:val="00421579"/>
+    <w:rsid w:val="004A0DF2"/>
     <w:rsid w:val="0062196C"/>
     <w:rsid w:val="00730583"/>
     <w:rsid w:val="00774742"/>
@@ -10640,6 +14293,7 @@
     <w:rsid w:val="00E14649"/>
     <w:rsid w:val="00E957F2"/>
     <w:rsid w:val="00EB27B3"/>
+    <w:rsid w:val="00F33BA4"/>
     <w:rsid w:val="00F97925"/>
   </w:rsids>
   <m:mathPr>

</xml_diff>

<commit_message>
Done with report, comments are there regarding alpha exceeding max limit.
</commit_message>
<xml_diff>
--- a/19015538-TasneemMansour.docx
+++ b/19015538-TasneemMansour.docx
@@ -144,47 +144,88 @@
           <w:sz w:val="44"/>
           <w:szCs w:val="44"/>
         </w:rPr>
-        <w:t xml:space="preserve"> Mansour Mansour Farag</w:t>
-      </w:r>
-    </w:p>
-    <w:p>
-      <w:pPr>
-        <w:pStyle w:val="NoSpacing"/>
+        <w:t xml:space="preserve"> </w:t>
+      </w:r>
+      <w:proofErr w:type="spellStart"/>
+      <w:r>
         <w:rPr>
           <w:sz w:val="44"/>
           <w:szCs w:val="44"/>
         </w:rPr>
-      </w:pPr>
+        <w:t>Mansour</w:t>
+      </w:r>
+      <w:proofErr w:type="spellEnd"/>
       <w:r>
         <w:rPr>
           <w:sz w:val="44"/>
           <w:szCs w:val="44"/>
         </w:rPr>
-        <w:t xml:space="preserve">ID: </w:t>
-      </w:r>
+        <w:t xml:space="preserve"> </w:t>
+      </w:r>
+      <w:proofErr w:type="spellStart"/>
       <w:r>
         <w:rPr>
           <w:sz w:val="44"/>
           <w:szCs w:val="44"/>
         </w:rPr>
-        <w:t>19015538</w:t>
-      </w:r>
-    </w:p>
-    <w:p>
-      <w:pPr>
-        <w:pStyle w:val="NoSpacing"/>
+        <w:t>Mansour</w:t>
+      </w:r>
+      <w:proofErr w:type="spellEnd"/>
+      <w:r>
         <w:rPr>
           <w:sz w:val="44"/>
           <w:szCs w:val="44"/>
         </w:rPr>
-      </w:pPr>
-      <w:r>
+        <w:t xml:space="preserve"> Farag</w:t>
+      </w:r>
+    </w:p>
+    <w:p>
+      <w:pPr>
+        <w:pStyle w:val="NoSpacing"/>
         <w:rPr>
           <w:sz w:val="44"/>
           <w:szCs w:val="44"/>
         </w:rPr>
-        <w:t>Professor: Dr. Ahmed Abbas Elserougi</w:t>
-      </w:r>
+      </w:pPr>
+      <w:r>
+        <w:rPr>
+          <w:sz w:val="44"/>
+          <w:szCs w:val="44"/>
+        </w:rPr>
+        <w:t xml:space="preserve">ID: </w:t>
+      </w:r>
+      <w:r>
+        <w:rPr>
+          <w:sz w:val="44"/>
+          <w:szCs w:val="44"/>
+        </w:rPr>
+        <w:t>19015538</w:t>
+      </w:r>
+    </w:p>
+    <w:p>
+      <w:pPr>
+        <w:pStyle w:val="NoSpacing"/>
+        <w:rPr>
+          <w:sz w:val="44"/>
+          <w:szCs w:val="44"/>
+        </w:rPr>
+      </w:pPr>
+      <w:r>
+        <w:rPr>
+          <w:sz w:val="44"/>
+          <w:szCs w:val="44"/>
+        </w:rPr>
+        <w:t xml:space="preserve">Professor: Dr. Ahmed Abbas </w:t>
+      </w:r>
+      <w:proofErr w:type="spellStart"/>
+      <w:r>
+        <w:rPr>
+          <w:sz w:val="44"/>
+          <w:szCs w:val="44"/>
+        </w:rPr>
+        <w:t>Elserougi</w:t>
+      </w:r>
+      <w:proofErr w:type="spellEnd"/>
     </w:p>
     <w:p>
       <w:pPr>
@@ -412,7 +453,7 @@
             </w:rPr>
             <w:fldChar w:fldCharType="separate"/>
           </w:r>
-          <w:hyperlink w:anchor="_Toc165409109" w:history="1">
+          <w:hyperlink w:anchor="_Toc165468751" w:history="1">
             <w:r>
               <w:rPr>
                 <w:rStyle w:val="Hyperlink"/>
@@ -439,7 +480,7 @@
                 <w:noProof/>
                 <w:webHidden/>
               </w:rPr>
-              <w:instrText xml:space="preserve"> PAGEREF _Toc165409109 \h </w:instrText>
+              <w:instrText xml:space="preserve"> PAGEREF _Toc165468751 \h </w:instrText>
             </w:r>
             <w:r>
               <w:rPr>
@@ -485,7 +526,7 @@
               <w14:ligatures w14:val="standardContextual"/>
             </w:rPr>
           </w:pPr>
-          <w:hyperlink w:anchor="_Toc165409110" w:history="1">
+          <w:hyperlink w:anchor="_Toc165468752" w:history="1">
             <w:r>
               <w:rPr>
                 <w:rStyle w:val="Hyperlink"/>
@@ -512,7 +553,7 @@
                 <w:noProof/>
                 <w:webHidden/>
               </w:rPr>
-              <w:instrText xml:space="preserve"> PAGEREF _Toc165409110 \h </w:instrText>
+              <w:instrText xml:space="preserve"> PAGEREF _Toc165468752 \h </w:instrText>
             </w:r>
             <w:r>
               <w:rPr>
@@ -558,7 +599,7 @@
               <w14:ligatures w14:val="standardContextual"/>
             </w:rPr>
           </w:pPr>
-          <w:hyperlink w:anchor="_Toc165409111" w:history="1">
+          <w:hyperlink w:anchor="_Toc165468753" w:history="1">
             <w:r>
               <w:rPr>
                 <w:rStyle w:val="Hyperlink"/>
@@ -585,7 +626,7 @@
                 <w:noProof/>
                 <w:webHidden/>
               </w:rPr>
-              <w:instrText xml:space="preserve"> PAGEREF _Toc165409111 \h </w:instrText>
+              <w:instrText xml:space="preserve"> PAGEREF _Toc165468753 \h </w:instrText>
             </w:r>
             <w:r>
               <w:rPr>
@@ -631,7 +672,7 @@
               <w14:ligatures w14:val="standardContextual"/>
             </w:rPr>
           </w:pPr>
-          <w:hyperlink w:anchor="_Toc165409112" w:history="1">
+          <w:hyperlink w:anchor="_Toc165468754" w:history="1">
             <w:r>
               <w:rPr>
                 <w:rStyle w:val="Hyperlink"/>
@@ -658,7 +699,7 @@
                 <w:noProof/>
                 <w:webHidden/>
               </w:rPr>
-              <w:instrText xml:space="preserve"> PAGEREF _Toc165409112 \h </w:instrText>
+              <w:instrText xml:space="preserve"> PAGEREF _Toc165468754 \h </w:instrText>
             </w:r>
             <w:r>
               <w:rPr>
@@ -704,7 +745,7 @@
               <w14:ligatures w14:val="standardContextual"/>
             </w:rPr>
           </w:pPr>
-          <w:hyperlink w:anchor="_Toc165409113" w:history="1">
+          <w:hyperlink w:anchor="_Toc165468755" w:history="1">
             <w:r>
               <w:rPr>
                 <w:rStyle w:val="Hyperlink"/>
@@ -731,7 +772,7 @@
                 <w:noProof/>
                 <w:webHidden/>
               </w:rPr>
-              <w:instrText xml:space="preserve"> PAGEREF _Toc165409113 \h </w:instrText>
+              <w:instrText xml:space="preserve"> PAGEREF _Toc165468755 \h </w:instrText>
             </w:r>
             <w:r>
               <w:rPr>
@@ -777,7 +818,7 @@
               <w14:ligatures w14:val="standardContextual"/>
             </w:rPr>
           </w:pPr>
-          <w:hyperlink w:anchor="_Toc165409114" w:history="1">
+          <w:hyperlink w:anchor="_Toc165468756" w:history="1">
             <w:r>
               <w:rPr>
                 <w:rStyle w:val="Hyperlink"/>
@@ -804,7 +845,7 @@
                 <w:noProof/>
                 <w:webHidden/>
               </w:rPr>
-              <w:instrText xml:space="preserve"> PAGEREF _Toc165409114 \h </w:instrText>
+              <w:instrText xml:space="preserve"> PAGEREF _Toc165468756 \h </w:instrText>
             </w:r>
             <w:r>
               <w:rPr>
@@ -850,7 +891,7 @@
               <w14:ligatures w14:val="standardContextual"/>
             </w:rPr>
           </w:pPr>
-          <w:hyperlink w:anchor="_Toc165409115" w:history="1">
+          <w:hyperlink w:anchor="_Toc165468757" w:history="1">
             <w:r>
               <w:rPr>
                 <w:rStyle w:val="Hyperlink"/>
@@ -877,7 +918,7 @@
                 <w:noProof/>
                 <w:webHidden/>
               </w:rPr>
-              <w:instrText xml:space="preserve"> PAGEREF _Toc165409115 \h </w:instrText>
+              <w:instrText xml:space="preserve"> PAGEREF _Toc165468757 \h </w:instrText>
             </w:r>
             <w:r>
               <w:rPr>
@@ -923,7 +964,7 @@
               <w14:ligatures w14:val="standardContextual"/>
             </w:rPr>
           </w:pPr>
-          <w:hyperlink w:anchor="_Toc165409116" w:history="1">
+          <w:hyperlink w:anchor="_Toc165468758" w:history="1">
             <w:r>
               <w:rPr>
                 <w:rStyle w:val="Hyperlink"/>
@@ -950,7 +991,7 @@
                 <w:noProof/>
                 <w:webHidden/>
               </w:rPr>
-              <w:instrText xml:space="preserve"> PAGEREF _Toc165409116 \h </w:instrText>
+              <w:instrText xml:space="preserve"> PAGEREF _Toc165468758 \h </w:instrText>
             </w:r>
             <w:r>
               <w:rPr>
@@ -996,7 +1037,7 @@
               <w14:ligatures w14:val="standardContextual"/>
             </w:rPr>
           </w:pPr>
-          <w:hyperlink w:anchor="_Toc165409117" w:history="1">
+          <w:hyperlink w:anchor="_Toc165468759" w:history="1">
             <w:r>
               <w:rPr>
                 <w:rStyle w:val="Hyperlink"/>
@@ -1023,7 +1064,7 @@
                 <w:noProof/>
                 <w:webHidden/>
               </w:rPr>
-              <w:instrText xml:space="preserve"> PAGEREF _Toc165409117 \h </w:instrText>
+              <w:instrText xml:space="preserve"> PAGEREF _Toc165468759 \h </w:instrText>
             </w:r>
             <w:r>
               <w:rPr>
@@ -1043,7 +1084,7 @@
                 <w:noProof/>
                 <w:webHidden/>
               </w:rPr>
-              <w:t>15</w:t>
+              <w:t>14</w:t>
             </w:r>
             <w:r>
               <w:rPr>
@@ -1069,7 +1110,7 @@
               <w14:ligatures w14:val="standardContextual"/>
             </w:rPr>
           </w:pPr>
-          <w:hyperlink w:anchor="_Toc165409118" w:history="1">
+          <w:hyperlink w:anchor="_Toc165468760" w:history="1">
             <w:r>
               <w:rPr>
                 <w:rStyle w:val="Hyperlink"/>
@@ -1096,7 +1137,7 @@
                 <w:noProof/>
                 <w:webHidden/>
               </w:rPr>
-              <w:instrText xml:space="preserve"> PAGEREF _Toc165409118 \h </w:instrText>
+              <w:instrText xml:space="preserve"> PAGEREF _Toc165468760 \h </w:instrText>
             </w:r>
             <w:r>
               <w:rPr>
@@ -1116,7 +1157,7 @@
                 <w:noProof/>
                 <w:webHidden/>
               </w:rPr>
-              <w:t>15</w:t>
+              <w:t>14</w:t>
             </w:r>
             <w:r>
               <w:rPr>
@@ -1142,7 +1183,7 @@
               <w14:ligatures w14:val="standardContextual"/>
             </w:rPr>
           </w:pPr>
-          <w:hyperlink w:anchor="_Toc165409119" w:history="1">
+          <w:hyperlink w:anchor="_Toc165468761" w:history="1">
             <w:r>
               <w:rPr>
                 <w:rStyle w:val="Hyperlink"/>
@@ -1169,7 +1210,7 @@
                 <w:noProof/>
                 <w:webHidden/>
               </w:rPr>
-              <w:instrText xml:space="preserve"> PAGEREF _Toc165409119 \h </w:instrText>
+              <w:instrText xml:space="preserve"> PAGEREF _Toc165468761 \h </w:instrText>
             </w:r>
             <w:r>
               <w:rPr>
@@ -1189,7 +1230,7 @@
                 <w:noProof/>
                 <w:webHidden/>
               </w:rPr>
-              <w:t>15</w:t>
+              <w:t>14</w:t>
             </w:r>
             <w:r>
               <w:rPr>
@@ -1215,7 +1256,7 @@
               <w14:ligatures w14:val="standardContextual"/>
             </w:rPr>
           </w:pPr>
-          <w:hyperlink w:anchor="_Toc165409120" w:history="1">
+          <w:hyperlink w:anchor="_Toc165468762" w:history="1">
             <w:r>
               <w:rPr>
                 <w:rStyle w:val="Hyperlink"/>
@@ -1242,7 +1283,7 @@
                 <w:noProof/>
                 <w:webHidden/>
               </w:rPr>
-              <w:instrText xml:space="preserve"> PAGEREF _Toc165409120 \h </w:instrText>
+              <w:instrText xml:space="preserve"> PAGEREF _Toc165468762 \h </w:instrText>
             </w:r>
             <w:r>
               <w:rPr>
@@ -1262,7 +1303,7 @@
                 <w:noProof/>
                 <w:webHidden/>
               </w:rPr>
-              <w:t>15</w:t>
+              <w:t>14</w:t>
             </w:r>
             <w:r>
               <w:rPr>
@@ -1288,7 +1329,7 @@
               <w14:ligatures w14:val="standardContextual"/>
             </w:rPr>
           </w:pPr>
-          <w:hyperlink w:anchor="_Toc165409121" w:history="1">
+          <w:hyperlink w:anchor="_Toc165468763" w:history="1">
             <w:r>
               <w:rPr>
                 <w:rStyle w:val="Hyperlink"/>
@@ -1315,7 +1356,7 @@
                 <w:noProof/>
                 <w:webHidden/>
               </w:rPr>
-              <w:instrText xml:space="preserve"> PAGEREF _Toc165409121 \h </w:instrText>
+              <w:instrText xml:space="preserve"> PAGEREF _Toc165468763 \h </w:instrText>
             </w:r>
             <w:r>
               <w:rPr>
@@ -1335,7 +1376,7 @@
                 <w:noProof/>
                 <w:webHidden/>
               </w:rPr>
-              <w:t>20</w:t>
+              <w:t>18</w:t>
             </w:r>
             <w:r>
               <w:rPr>
@@ -1361,7 +1402,7 @@
               <w14:ligatures w14:val="standardContextual"/>
             </w:rPr>
           </w:pPr>
-          <w:hyperlink w:anchor="_Toc165409122" w:history="1">
+          <w:hyperlink w:anchor="_Toc165468764" w:history="1">
             <w:r>
               <w:rPr>
                 <w:rStyle w:val="Hyperlink"/>
@@ -1388,7 +1429,153 @@
                 <w:noProof/>
                 <w:webHidden/>
               </w:rPr>
-              <w:instrText xml:space="preserve"> PAGEREF _Toc165409122 \h </w:instrText>
+              <w:instrText xml:space="preserve"> PAGEREF _Toc165468764 \h </w:instrText>
+            </w:r>
+            <w:r>
+              <w:rPr>
+                <w:noProof/>
+                <w:webHidden/>
+              </w:rPr>
+            </w:r>
+            <w:r>
+              <w:rPr>
+                <w:noProof/>
+                <w:webHidden/>
+              </w:rPr>
+              <w:fldChar w:fldCharType="separate"/>
+            </w:r>
+            <w:r>
+              <w:rPr>
+                <w:noProof/>
+                <w:webHidden/>
+              </w:rPr>
+              <w:t>21</w:t>
+            </w:r>
+            <w:r>
+              <w:rPr>
+                <w:noProof/>
+                <w:webHidden/>
+              </w:rPr>
+              <w:fldChar w:fldCharType="end"/>
+            </w:r>
+          </w:hyperlink>
+        </w:p>
+        <w:p>
+          <w:pPr>
+            <w:pStyle w:val="TOC1"/>
+            <w:tabs>
+              <w:tab w:val="right" w:leader="dot" w:pos="10070"/>
+            </w:tabs>
+            <w:rPr>
+              <w:rFonts w:asciiTheme="minorHAnsi" w:hAnsiTheme="minorHAnsi"/>
+              <w:noProof/>
+              <w:kern w:val="2"/>
+              <w:sz w:val="24"/>
+              <w:szCs w:val="24"/>
+              <w14:ligatures w14:val="standardContextual"/>
+            </w:rPr>
+          </w:pPr>
+          <w:hyperlink w:anchor="_Toc165468765" w:history="1">
+            <w:r>
+              <w:rPr>
+                <w:rStyle w:val="Hyperlink"/>
+                <w:noProof/>
+              </w:rPr>
+              <w:t>IV. Comparison:</w:t>
+            </w:r>
+            <w:r>
+              <w:rPr>
+                <w:noProof/>
+                <w:webHidden/>
+              </w:rPr>
+              <w:tab/>
+            </w:r>
+            <w:r>
+              <w:rPr>
+                <w:noProof/>
+                <w:webHidden/>
+              </w:rPr>
+              <w:fldChar w:fldCharType="begin"/>
+            </w:r>
+            <w:r>
+              <w:rPr>
+                <w:noProof/>
+                <w:webHidden/>
+              </w:rPr>
+              <w:instrText xml:space="preserve"> PAGEREF _Toc165468765 \h </w:instrText>
+            </w:r>
+            <w:r>
+              <w:rPr>
+                <w:noProof/>
+                <w:webHidden/>
+              </w:rPr>
+            </w:r>
+            <w:r>
+              <w:rPr>
+                <w:noProof/>
+                <w:webHidden/>
+              </w:rPr>
+              <w:fldChar w:fldCharType="separate"/>
+            </w:r>
+            <w:r>
+              <w:rPr>
+                <w:noProof/>
+                <w:webHidden/>
+              </w:rPr>
+              <w:t>24</w:t>
+            </w:r>
+            <w:r>
+              <w:rPr>
+                <w:noProof/>
+                <w:webHidden/>
+              </w:rPr>
+              <w:fldChar w:fldCharType="end"/>
+            </w:r>
+          </w:hyperlink>
+        </w:p>
+        <w:p>
+          <w:pPr>
+            <w:pStyle w:val="TOC3"/>
+            <w:tabs>
+              <w:tab w:val="right" w:leader="dot" w:pos="10070"/>
+            </w:tabs>
+            <w:rPr>
+              <w:rFonts w:asciiTheme="minorHAnsi" w:hAnsiTheme="minorHAnsi"/>
+              <w:noProof/>
+              <w:kern w:val="2"/>
+              <w:sz w:val="24"/>
+              <w:szCs w:val="24"/>
+              <w14:ligatures w14:val="standardContextual"/>
+            </w:rPr>
+          </w:pPr>
+          <w:hyperlink w:anchor="_Toc165468766" w:history="1">
+            <w:r>
+              <w:rPr>
+                <w:rStyle w:val="Hyperlink"/>
+                <w:noProof/>
+              </w:rPr>
+              <w:t>Question (D):</w:t>
+            </w:r>
+            <w:r>
+              <w:rPr>
+                <w:noProof/>
+                <w:webHidden/>
+              </w:rPr>
+              <w:tab/>
+            </w:r>
+            <w:r>
+              <w:rPr>
+                <w:noProof/>
+                <w:webHidden/>
+              </w:rPr>
+              <w:fldChar w:fldCharType="begin"/>
+            </w:r>
+            <w:r>
+              <w:rPr>
+                <w:noProof/>
+                <w:webHidden/>
+              </w:rPr>
+              <w:instrText xml:space="preserve"> PAGEREF _Toc165468766 \h </w:instrText>
             </w:r>
             <w:r>
               <w:rPr>
@@ -1434,153 +1621,7 @@
               <w14:ligatures w14:val="standardContextual"/>
             </w:rPr>
           </w:pPr>
-          <w:hyperlink w:anchor="_Toc165409123" w:history="1">
-            <w:r>
-              <w:rPr>
-                <w:rStyle w:val="Hyperlink"/>
-                <w:noProof/>
-              </w:rPr>
-              <w:t>IV. Comparison:</w:t>
-            </w:r>
-            <w:r>
-              <w:rPr>
-                <w:noProof/>
-                <w:webHidden/>
-              </w:rPr>
-              <w:tab/>
-            </w:r>
-            <w:r>
-              <w:rPr>
-                <w:noProof/>
-                <w:webHidden/>
-              </w:rPr>
-              <w:fldChar w:fldCharType="begin"/>
-            </w:r>
-            <w:r>
-              <w:rPr>
-                <w:noProof/>
-                <w:webHidden/>
-              </w:rPr>
-              <w:instrText xml:space="preserve"> PAGEREF _Toc165409123 \h </w:instrText>
-            </w:r>
-            <w:r>
-              <w:rPr>
-                <w:noProof/>
-                <w:webHidden/>
-              </w:rPr>
-            </w:r>
-            <w:r>
-              <w:rPr>
-                <w:noProof/>
-                <w:webHidden/>
-              </w:rPr>
-              <w:fldChar w:fldCharType="separate"/>
-            </w:r>
-            <w:r>
-              <w:rPr>
-                <w:noProof/>
-                <w:webHidden/>
-              </w:rPr>
-              <w:t>27</w:t>
-            </w:r>
-            <w:r>
-              <w:rPr>
-                <w:noProof/>
-                <w:webHidden/>
-              </w:rPr>
-              <w:fldChar w:fldCharType="end"/>
-            </w:r>
-          </w:hyperlink>
-        </w:p>
-        <w:p>
-          <w:pPr>
-            <w:pStyle w:val="TOC3"/>
-            <w:tabs>
-              <w:tab w:val="right" w:leader="dot" w:pos="10070"/>
-            </w:tabs>
-            <w:rPr>
-              <w:rFonts w:asciiTheme="minorHAnsi" w:hAnsiTheme="minorHAnsi"/>
-              <w:noProof/>
-              <w:kern w:val="2"/>
-              <w:sz w:val="24"/>
-              <w:szCs w:val="24"/>
-              <w14:ligatures w14:val="standardContextual"/>
-            </w:rPr>
-          </w:pPr>
-          <w:hyperlink w:anchor="_Toc165409124" w:history="1">
-            <w:r>
-              <w:rPr>
-                <w:rStyle w:val="Hyperlink"/>
-                <w:noProof/>
-              </w:rPr>
-              <w:t>Question (D):</w:t>
-            </w:r>
-            <w:r>
-              <w:rPr>
-                <w:noProof/>
-                <w:webHidden/>
-              </w:rPr>
-              <w:tab/>
-            </w:r>
-            <w:r>
-              <w:rPr>
-                <w:noProof/>
-                <w:webHidden/>
-              </w:rPr>
-              <w:fldChar w:fldCharType="begin"/>
-            </w:r>
-            <w:r>
-              <w:rPr>
-                <w:noProof/>
-                <w:webHidden/>
-              </w:rPr>
-              <w:instrText xml:space="preserve"> PAGEREF _Toc165409124 \h </w:instrText>
-            </w:r>
-            <w:r>
-              <w:rPr>
-                <w:noProof/>
-                <w:webHidden/>
-              </w:rPr>
-            </w:r>
-            <w:r>
-              <w:rPr>
-                <w:noProof/>
-                <w:webHidden/>
-              </w:rPr>
-              <w:fldChar w:fldCharType="separate"/>
-            </w:r>
-            <w:r>
-              <w:rPr>
-                <w:noProof/>
-                <w:webHidden/>
-              </w:rPr>
-              <w:t>27</w:t>
-            </w:r>
-            <w:r>
-              <w:rPr>
-                <w:noProof/>
-                <w:webHidden/>
-              </w:rPr>
-              <w:fldChar w:fldCharType="end"/>
-            </w:r>
-          </w:hyperlink>
-        </w:p>
-        <w:p>
-          <w:pPr>
-            <w:pStyle w:val="TOC1"/>
-            <w:tabs>
-              <w:tab w:val="right" w:leader="dot" w:pos="10070"/>
-            </w:tabs>
-            <w:rPr>
-              <w:rFonts w:asciiTheme="minorHAnsi" w:hAnsiTheme="minorHAnsi"/>
-              <w:noProof/>
-              <w:kern w:val="2"/>
-              <w:sz w:val="24"/>
-              <w:szCs w:val="24"/>
-              <w14:ligatures w14:val="standardContextual"/>
-            </w:rPr>
-          </w:pPr>
-          <w:hyperlink w:anchor="_Toc165409125" w:history="1">
+          <w:hyperlink w:anchor="_Toc165468767" w:history="1">
             <w:r>
               <w:rPr>
                 <w:rStyle w:val="Hyperlink"/>
@@ -1607,7 +1648,7 @@
                 <w:noProof/>
                 <w:webHidden/>
               </w:rPr>
-              <w:instrText xml:space="preserve"> PAGEREF _Toc165409125 \h </w:instrText>
+              <w:instrText xml:space="preserve"> PAGEREF _Toc165468767 \h </w:instrText>
             </w:r>
             <w:r>
               <w:rPr>
@@ -1627,7 +1668,7 @@
                 <w:noProof/>
                 <w:webHidden/>
               </w:rPr>
-              <w:t>28</w:t>
+              <w:t>25</w:t>
             </w:r>
             <w:r>
               <w:rPr>
@@ -1683,7 +1724,7 @@
           <w:szCs w:val="40"/>
         </w:rPr>
       </w:pPr>
-      <w:bookmarkStart w:id="0" w:name="_Toc165409109"/>
+      <w:bookmarkStart w:id="0" w:name="_Toc165468751"/>
       <w:r>
         <w:rPr>
           <w:sz w:val="40"/>
@@ -1755,7 +1796,15 @@
           <w:sz w:val="22"/>
           <w:szCs w:val="24"/>
         </w:rPr>
-        <w:t>. 1:10 Y-Y ideal transformers with zero leakage inductances are employed. Proper smoothing reactors (L</w:t>
+        <w:t>. 1:10 Y-Y ideal transformers with zero leakage inductances are employed. Proper smoothing reactors (</w:t>
+      </w:r>
+      <w:proofErr w:type="spellStart"/>
+      <w:r>
+        <w:rPr>
+          <w:sz w:val="22"/>
+          <w:szCs w:val="24"/>
+        </w:rPr>
+        <w:t>L</w:t>
       </w:r>
       <w:r>
         <w:rPr>
@@ -1765,6 +1814,7 @@
         </w:rPr>
         <w:t>sr</w:t>
       </w:r>
+      <w:proofErr w:type="spellEnd"/>
       <w:r>
         <w:rPr>
           <w:sz w:val="22"/>
@@ -1849,7 +1899,7 @@
           <w:szCs w:val="40"/>
         </w:rPr>
       </w:pPr>
-      <w:bookmarkStart w:id="1" w:name="_Toc165409110"/>
+      <w:bookmarkStart w:id="1" w:name="_Toc165468752"/>
       <w:r>
         <w:rPr>
           <w:sz w:val="40"/>
@@ -1888,7 +1938,7 @@
           <w:szCs w:val="40"/>
         </w:rPr>
       </w:pPr>
-      <w:bookmarkStart w:id="2" w:name="_Toc165409111"/>
+      <w:bookmarkStart w:id="2" w:name="_Toc165468753"/>
       <w:r>
         <w:rPr>
           <w:sz w:val="36"/>
@@ -3494,7 +3544,7 @@
           <w:szCs w:val="40"/>
         </w:rPr>
       </w:pPr>
-      <w:bookmarkStart w:id="3" w:name="_Toc165409112"/>
+      <w:bookmarkStart w:id="3" w:name="_Toc165468754"/>
       <w:r>
         <w:rPr>
           <w:sz w:val="36"/>
@@ -3513,7 +3563,7 @@
           <w:szCs w:val="40"/>
         </w:rPr>
       </w:pPr>
-      <w:bookmarkStart w:id="4" w:name="_Toc165409113"/>
+      <w:bookmarkStart w:id="4" w:name="_Toc165468755"/>
       <w:r>
         <w:rPr>
           <w:sz w:val="32"/>
@@ -3582,7 +3632,7 @@
           <w:szCs w:val="40"/>
         </w:rPr>
       </w:pPr>
-      <w:bookmarkStart w:id="5" w:name="_Toc165409114"/>
+      <w:bookmarkStart w:id="5" w:name="_Toc165468756"/>
       <w:r>
         <w:rPr>
           <w:sz w:val="32"/>
@@ -3702,6 +3752,7 @@
           <w:szCs w:val="28"/>
         </w:rPr>
       </w:pPr>
+      <w:proofErr w:type="spellStart"/>
       <w:r>
         <w:rPr>
           <w:sz w:val="28"/>
@@ -3717,6 +3768,7 @@
         </w:rPr>
         <w:t>dor</w:t>
       </w:r>
+      <w:proofErr w:type="spellEnd"/>
       <w:r>
         <w:rPr>
           <w:sz w:val="28"/>
@@ -3981,6 +4033,7 @@
           <w:szCs w:val="28"/>
         </w:rPr>
       </w:pPr>
+      <w:proofErr w:type="spellStart"/>
       <w:r>
         <w:rPr>
           <w:sz w:val="28"/>
@@ -4004,6 +4057,7 @@
         </w:rPr>
         <w:t>i</w:t>
       </w:r>
+      <w:proofErr w:type="spellEnd"/>
       <w:r>
         <w:rPr>
           <w:sz w:val="28"/>
@@ -4366,7 +4420,7 @@
           <w:szCs w:val="40"/>
         </w:rPr>
       </w:pPr>
-      <w:bookmarkStart w:id="6" w:name="_Toc165409115"/>
+      <w:bookmarkStart w:id="6" w:name="_Toc165468757"/>
       <w:r>
         <w:rPr>
           <w:sz w:val="32"/>
@@ -4569,6 +4623,7 @@
           <w:szCs w:val="28"/>
         </w:rPr>
       </w:pPr>
+      <w:proofErr w:type="spellStart"/>
       <w:r>
         <w:rPr>
           <w:sz w:val="28"/>
@@ -4584,6 +4639,7 @@
         </w:rPr>
         <w:t>dor</w:t>
       </w:r>
+      <w:proofErr w:type="spellEnd"/>
       <w:r>
         <w:rPr>
           <w:sz w:val="28"/>
@@ -4656,11 +4712,10 @@
           <w:sz w:val="22"/>
           <w:szCs w:val="24"/>
         </w:rPr>
-        <w:lastRenderedPageBreak/>
         <w:drawing>
-          <wp:inline distT="0" distB="0" distL="0" distR="0" wp14:anchorId="3D75CBEE" wp14:editId="6B1D3669">
-            <wp:extent cx="3025402" cy="2987299"/>
-            <wp:effectExtent l="0" t="0" r="3810" b="3810"/>
+          <wp:inline distT="0" distB="0" distL="0" distR="0" wp14:anchorId="3D75CBEE" wp14:editId="54731640">
+            <wp:extent cx="2432050" cy="2401420"/>
+            <wp:effectExtent l="0" t="0" r="6350" b="0"/>
             <wp:docPr id="1557725632" name="Picture 1"/>
             <wp:cNvGraphicFramePr>
               <a:graphicFrameLocks xmlns:a="http://schemas.openxmlformats.org/drawingml/2006/main" noChangeAspect="1"/>
@@ -4681,7 +4736,7 @@
                   <pic:spPr>
                     <a:xfrm>
                       <a:off x="0" y="0"/>
-                      <a:ext cx="3025402" cy="2987299"/>
+                      <a:ext cx="2434074" cy="2403418"/>
                     </a:xfrm>
                     <a:prstGeom prst="rect">
                       <a:avLst/>
@@ -4707,6 +4762,7 @@
           <w:sz w:val="28"/>
           <w:szCs w:val="28"/>
         </w:rPr>
+        <w:lastRenderedPageBreak/>
         <w:t>Grid current at rectifier side:</w:t>
       </w:r>
     </w:p>
@@ -4834,6 +4890,7 @@
           <w:szCs w:val="28"/>
         </w:rPr>
       </w:pPr>
+      <w:proofErr w:type="spellStart"/>
       <w:r>
         <w:rPr>
           <w:sz w:val="28"/>
@@ -4849,6 +4906,7 @@
         </w:rPr>
         <w:t>doi</w:t>
       </w:r>
+      <w:proofErr w:type="spellEnd"/>
       <w:r>
         <w:rPr>
           <w:sz w:val="28"/>
@@ -4921,11 +4979,10 @@
           <w:sz w:val="22"/>
           <w:szCs w:val="24"/>
         </w:rPr>
-        <w:lastRenderedPageBreak/>
         <w:drawing>
-          <wp:inline distT="0" distB="0" distL="0" distR="0" wp14:anchorId="1BB68D35" wp14:editId="4553E958">
-            <wp:extent cx="3825572" cy="4275190"/>
-            <wp:effectExtent l="0" t="0" r="3810" b="0"/>
+          <wp:inline distT="0" distB="0" distL="0" distR="0" wp14:anchorId="1BB68D35" wp14:editId="20A5B9EE">
+            <wp:extent cx="2609850" cy="2916585"/>
+            <wp:effectExtent l="0" t="0" r="0" b="0"/>
             <wp:docPr id="985294489" name="Picture 1" descr="A diagram of a computer&#10;&#10;Description automatically generated"/>
             <wp:cNvGraphicFramePr>
               <a:graphicFrameLocks xmlns:a="http://schemas.openxmlformats.org/drawingml/2006/main" noChangeAspect="1"/>
@@ -4946,7 +5003,7 @@
                   <pic:spPr>
                     <a:xfrm>
                       <a:off x="0" y="0"/>
-                      <a:ext cx="3825572" cy="4275190"/>
+                      <a:ext cx="2611522" cy="2918453"/>
                     </a:xfrm>
                     <a:prstGeom prst="rect">
                       <a:avLst/>
@@ -4972,6 +5029,7 @@
           <w:sz w:val="28"/>
           <w:szCs w:val="28"/>
         </w:rPr>
+        <w:lastRenderedPageBreak/>
         <w:t>Grid current at inverter side:</w:t>
       </w:r>
     </w:p>
@@ -5038,7 +5096,6 @@
           <w:sz w:val="28"/>
           <w:szCs w:val="28"/>
         </w:rPr>
-        <w:lastRenderedPageBreak/>
         <w:t>DC current</w:t>
       </w:r>
       <w:r>
@@ -5185,12 +5242,13 @@
           <w:szCs w:val="40"/>
         </w:rPr>
       </w:pPr>
-      <w:bookmarkStart w:id="7" w:name="_Toc165409116"/>
+      <w:bookmarkStart w:id="7" w:name="_Toc165468758"/>
       <w:r>
         <w:rPr>
           <w:sz w:val="32"/>
           <w:szCs w:val="40"/>
         </w:rPr>
+        <w:lastRenderedPageBreak/>
         <w:t xml:space="preserve">Case (3): </w:t>
       </w:r>
       <w:r>
@@ -5261,8 +5319,17 @@
           <w:sz w:val="32"/>
           <w:szCs w:val="40"/>
         </w:rPr>
-        <w:t>(2.5% voltage swell)</w:t>
-      </w:r>
+        <w:t>(2.5% voltage swell</w:t>
+      </w:r>
+      <w:proofErr w:type="gramStart"/>
+      <w:r>
+        <w:rPr>
+          <w:sz w:val="32"/>
+          <w:szCs w:val="40"/>
+        </w:rPr>
+        <w:t>)</w:t>
+      </w:r>
+      <w:proofErr w:type="gramEnd"/>
       <w:r>
         <w:rPr>
           <w:sz w:val="32"/>
@@ -5360,12 +5427,12 @@
           <w:szCs w:val="28"/>
         </w:rPr>
       </w:pPr>
+      <w:proofErr w:type="spellStart"/>
       <w:r>
         <w:rPr>
           <w:sz w:val="28"/>
           <w:szCs w:val="28"/>
         </w:rPr>
-        <w:lastRenderedPageBreak/>
         <w:t>V</w:t>
       </w:r>
       <w:r>
@@ -5376,6 +5443,7 @@
         </w:rPr>
         <w:t>dor</w:t>
       </w:r>
+      <w:proofErr w:type="spellEnd"/>
       <w:r>
         <w:rPr>
           <w:sz w:val="28"/>
@@ -5449,9 +5517,9 @@
           <w:szCs w:val="24"/>
         </w:rPr>
         <w:drawing>
-          <wp:inline distT="0" distB="0" distL="0" distR="0" wp14:anchorId="04167BCB" wp14:editId="6D97C108">
-            <wp:extent cx="3604572" cy="4229467"/>
-            <wp:effectExtent l="0" t="0" r="0" b="0"/>
+          <wp:inline distT="0" distB="0" distL="0" distR="0" wp14:anchorId="04167BCB" wp14:editId="4B00C961">
+            <wp:extent cx="2330450" cy="2734461"/>
+            <wp:effectExtent l="0" t="0" r="0" b="8890"/>
             <wp:docPr id="254057357" name="Picture 1" descr="A diagram of a machine&#10;&#10;Description automatically generated"/>
             <wp:cNvGraphicFramePr>
               <a:graphicFrameLocks xmlns:a="http://schemas.openxmlformats.org/drawingml/2006/main" noChangeAspect="1"/>
@@ -5472,7 +5540,7 @@
                   <pic:spPr>
                     <a:xfrm>
                       <a:off x="0" y="0"/>
-                      <a:ext cx="3604572" cy="4229467"/>
+                      <a:ext cx="2332784" cy="2737200"/>
                     </a:xfrm>
                     <a:prstGeom prst="rect">
                       <a:avLst/>
@@ -5626,6 +5694,7 @@
           <w:szCs w:val="28"/>
         </w:rPr>
       </w:pPr>
+      <w:proofErr w:type="spellStart"/>
       <w:r>
         <w:rPr>
           <w:sz w:val="28"/>
@@ -5641,6 +5710,7 @@
         </w:rPr>
         <w:t>doi</w:t>
       </w:r>
+      <w:proofErr w:type="spellEnd"/>
       <w:r>
         <w:rPr>
           <w:sz w:val="28"/>
@@ -5714,9 +5784,9 @@
           <w:szCs w:val="24"/>
         </w:rPr>
         <w:drawing>
-          <wp:inline distT="0" distB="0" distL="0" distR="0" wp14:anchorId="32C7C878" wp14:editId="356263D0">
-            <wp:extent cx="3528366" cy="4115157"/>
-            <wp:effectExtent l="0" t="0" r="0" b="0"/>
+          <wp:inline distT="0" distB="0" distL="0" distR="0" wp14:anchorId="32C7C878" wp14:editId="23FB4101">
+            <wp:extent cx="2127250" cy="2481025"/>
+            <wp:effectExtent l="0" t="0" r="6350" b="0"/>
             <wp:docPr id="1931293951" name="Picture 1" descr="A diagram of a computer&#10;&#10;Description automatically generated"/>
             <wp:cNvGraphicFramePr>
               <a:graphicFrameLocks xmlns:a="http://schemas.openxmlformats.org/drawingml/2006/main" noChangeAspect="1"/>
@@ -5737,7 +5807,7 @@
                   <pic:spPr>
                     <a:xfrm>
                       <a:off x="0" y="0"/>
-                      <a:ext cx="3528366" cy="4115157"/>
+                      <a:ext cx="2132155" cy="2486746"/>
                     </a:xfrm>
                     <a:prstGeom prst="rect">
                       <a:avLst/>
@@ -5763,7 +5833,6 @@
           <w:sz w:val="28"/>
           <w:szCs w:val="28"/>
         </w:rPr>
-        <w:lastRenderedPageBreak/>
         <w:t>Grid current at inverter side:</w:t>
       </w:r>
     </w:p>
@@ -5830,6 +5899,7 @@
           <w:sz w:val="28"/>
           <w:szCs w:val="28"/>
         </w:rPr>
+        <w:lastRenderedPageBreak/>
         <w:t>DC current</w:t>
       </w:r>
       <w:r>
@@ -5912,8 +5982,8 @@
           <w:szCs w:val="24"/>
         </w:rPr>
         <w:drawing>
-          <wp:inline distT="0" distB="0" distL="0" distR="0" wp14:anchorId="10BE6BA0" wp14:editId="74339909">
-            <wp:extent cx="3619814" cy="2118544"/>
+          <wp:inline distT="0" distB="0" distL="0" distR="0" wp14:anchorId="10BE6BA0" wp14:editId="5388A488">
+            <wp:extent cx="2616200" cy="1531165"/>
             <wp:effectExtent l="0" t="0" r="0" b="0"/>
             <wp:docPr id="892767177" name="Picture 1" descr="A diagram of a computer program&#10;&#10;Description automatically generated"/>
             <wp:cNvGraphicFramePr>
@@ -5935,7 +6005,7 @@
                   <pic:spPr>
                     <a:xfrm>
                       <a:off x="0" y="0"/>
-                      <a:ext cx="3619814" cy="2118544"/>
+                      <a:ext cx="2623017" cy="1535154"/>
                     </a:xfrm>
                     <a:prstGeom prst="rect">
                       <a:avLst/>
@@ -5979,7 +6049,7 @@
           <w:szCs w:val="40"/>
         </w:rPr>
       </w:pPr>
-      <w:bookmarkStart w:id="8" w:name="_Toc165409117"/>
+      <w:bookmarkStart w:id="8" w:name="_Toc165468759"/>
       <w:r>
         <w:rPr>
           <w:sz w:val="40"/>
@@ -6019,7 +6089,7 @@
           <w:szCs w:val="40"/>
         </w:rPr>
       </w:pPr>
-      <w:bookmarkStart w:id="9" w:name="_Toc165409118"/>
+      <w:bookmarkStart w:id="9" w:name="_Toc165468760"/>
       <w:r>
         <w:rPr>
           <w:sz w:val="36"/>
@@ -6037,7 +6107,7 @@
           <w:szCs w:val="40"/>
         </w:rPr>
       </w:pPr>
-      <w:bookmarkStart w:id="10" w:name="_Toc165409119"/>
+      <w:bookmarkStart w:id="10" w:name="_Toc165468761"/>
       <w:r>
         <w:rPr>
           <w:sz w:val="32"/>
@@ -6053,10 +6123,10 @@
           <w:noProof/>
         </w:rPr>
         <w:drawing>
-          <wp:inline distT="0" distB="0" distL="0" distR="0" wp14:anchorId="0454776C" wp14:editId="1437FE80">
-            <wp:extent cx="6400800" cy="3635375"/>
-            <wp:effectExtent l="0" t="0" r="0" b="3175"/>
-            <wp:docPr id="360836265" name="Picture 1"/>
+          <wp:inline distT="0" distB="0" distL="0" distR="0" wp14:anchorId="202CE5A5" wp14:editId="63A9B73B">
+            <wp:extent cx="6400800" cy="3195320"/>
+            <wp:effectExtent l="0" t="0" r="0" b="5080"/>
+            <wp:docPr id="1593618972" name="Picture 1" descr="A diagram of a computer program&#10;&#10;Description automatically generated"/>
             <wp:cNvGraphicFramePr>
               <a:graphicFrameLocks xmlns:a="http://schemas.openxmlformats.org/drawingml/2006/main" noChangeAspect="1"/>
             </wp:cNvGraphicFramePr>
@@ -6064,23 +6134,30 @@
               <a:graphicData uri="http://schemas.openxmlformats.org/drawingml/2006/picture">
                 <pic:pic xmlns:pic="http://schemas.openxmlformats.org/drawingml/2006/picture">
                   <pic:nvPicPr>
-                    <pic:cNvPr id="360836265" name=""/>
+                    <pic:cNvPr id="1593618972" name="Picture 1" descr="A diagram of a computer program&#10;&#10;Description automatically generated"/>
                     <pic:cNvPicPr/>
                   </pic:nvPicPr>
-                  <pic:blipFill>
+                  <pic:blipFill rotWithShape="1">
                     <a:blip r:embed="rId40"/>
-                    <a:stretch>
-                      <a:fillRect/>
-                    </a:stretch>
+                    <a:srcRect t="984"/>
+                    <a:stretch/>
                   </pic:blipFill>
-                  <pic:spPr>
+                  <pic:spPr bwMode="auto">
                     <a:xfrm>
                       <a:off x="0" y="0"/>
-                      <a:ext cx="6400800" cy="3635375"/>
+                      <a:ext cx="6400800" cy="3195320"/>
                     </a:xfrm>
                     <a:prstGeom prst="rect">
                       <a:avLst/>
                     </a:prstGeom>
+                    <a:ln>
+                      <a:noFill/>
+                    </a:ln>
+                    <a:extLst>
+                      <a:ext uri="{53640926-AAD7-44D8-BBD7-CCE9431645EC}">
+                        <a14:shadowObscured xmlns:a14="http://schemas.microsoft.com/office/drawing/2010/main"/>
+                      </a:ext>
+                    </a:extLst>
                   </pic:spPr>
                 </pic:pic>
               </a:graphicData>
@@ -6097,7 +6174,7 @@
           <w:szCs w:val="40"/>
         </w:rPr>
       </w:pPr>
-      <w:bookmarkStart w:id="11" w:name="_Toc165409120"/>
+      <w:bookmarkStart w:id="11" w:name="_Toc165468762"/>
       <w:r>
         <w:rPr>
           <w:sz w:val="32"/>
@@ -6656,24 +6733,25 @@
     <w:p>
       <w:pPr>
         <w:rPr>
-          <w:strike/>
-          <w:sz w:val="22"/>
-          <w:szCs w:val="24"/>
-        </w:rPr>
-      </w:pPr>
-      <w:r>
-        <w:rPr>
-          <w:strike/>
-          <w:sz w:val="22"/>
-          <w:szCs w:val="24"/>
-        </w:rPr>
+          <w:sz w:val="22"/>
+          <w:szCs w:val="24"/>
+          <w:highlight w:val="yellow"/>
+        </w:rPr>
+      </w:pPr>
+      <w:r>
+        <w:rPr>
+          <w:sz w:val="22"/>
+          <w:szCs w:val="24"/>
+          <w:highlight w:val="yellow"/>
+        </w:rPr>
+        <w:lastRenderedPageBreak/>
         <w:t xml:space="preserve">- </w:t>
       </w:r>
       <w:r>
         <w:rPr>
-          <w:strike/>
-          <w:sz w:val="22"/>
-          <w:szCs w:val="24"/>
+          <w:sz w:val="22"/>
+          <w:szCs w:val="24"/>
+          <w:highlight w:val="yellow"/>
         </w:rPr>
         <w:t>Since alpha (</w:t>
       </w:r>
@@ -6681,90 +6759,90 @@
         <m:r>
           <w:rPr>
             <w:rFonts w:ascii="Cambria Math" w:hAnsi="Cambria Math"/>
-            <w:strike/>
             <w:sz w:val="22"/>
             <w:szCs w:val="24"/>
+            <w:highlight w:val="yellow"/>
           </w:rPr>
           <m:t>α)</m:t>
         </m:r>
       </m:oMath>
       <w:r>
         <w:rPr>
-          <w:strike/>
-          <w:sz w:val="22"/>
-          <w:szCs w:val="24"/>
+          <w:sz w:val="22"/>
+          <w:szCs w:val="24"/>
+          <w:highlight w:val="yellow"/>
         </w:rPr>
         <w:t xml:space="preserve"> here is more than 25 degrees</w:t>
       </w:r>
       <w:r>
         <w:rPr>
-          <w:strike/>
-          <w:sz w:val="22"/>
-          <w:szCs w:val="24"/>
+          <w:sz w:val="22"/>
+          <w:szCs w:val="24"/>
+          <w:highlight w:val="yellow"/>
         </w:rPr>
         <w:t>,</w:t>
       </w:r>
       <w:r>
         <w:rPr>
-          <w:strike/>
-          <w:sz w:val="22"/>
-          <w:szCs w:val="24"/>
+          <w:sz w:val="22"/>
+          <w:szCs w:val="24"/>
+          <w:highlight w:val="yellow"/>
         </w:rPr>
         <w:t xml:space="preserve"> the maximum permissible limit</w:t>
       </w:r>
       <w:r>
         <w:rPr>
-          <w:strike/>
-          <w:sz w:val="22"/>
-          <w:szCs w:val="24"/>
+          <w:sz w:val="22"/>
+          <w:szCs w:val="24"/>
+          <w:highlight w:val="yellow"/>
         </w:rPr>
         <w:t xml:space="preserve">, </w:t>
       </w:r>
       <w:r>
         <w:rPr>
-          <w:strike/>
-          <w:sz w:val="22"/>
-          <w:szCs w:val="24"/>
+          <w:sz w:val="22"/>
+          <w:szCs w:val="24"/>
+          <w:highlight w:val="yellow"/>
         </w:rPr>
         <w:t>I will work with changing the tap transformer ratio to -</w:t>
       </w:r>
       <w:r>
         <w:rPr>
-          <w:strike/>
-          <w:sz w:val="22"/>
-          <w:szCs w:val="24"/>
+          <w:sz w:val="22"/>
+          <w:szCs w:val="24"/>
+          <w:highlight w:val="yellow"/>
         </w:rPr>
         <w:t>5</w:t>
       </w:r>
       <w:r>
         <w:rPr>
-          <w:strike/>
-          <w:sz w:val="22"/>
-          <w:szCs w:val="24"/>
+          <w:sz w:val="22"/>
+          <w:szCs w:val="24"/>
+          <w:highlight w:val="yellow"/>
         </w:rPr>
         <w:t>% to go back to the allowable range of (5</w:t>
       </w:r>
       <w:r>
         <w:rPr>
-          <w:strike/>
-          <w:sz w:val="22"/>
-          <w:szCs w:val="24"/>
+          <w:sz w:val="22"/>
+          <w:szCs w:val="24"/>
+          <w:highlight w:val="yellow"/>
         </w:rPr>
         <w:sym w:font="Wingdings" w:char="F0E0"/>
       </w:r>
       <w:r>
         <w:rPr>
-          <w:strike/>
-          <w:sz w:val="22"/>
-          <w:szCs w:val="24"/>
+          <w:sz w:val="22"/>
+          <w:szCs w:val="24"/>
+          <w:highlight w:val="yellow"/>
         </w:rPr>
         <w:t>25degrees)</w:t>
       </w:r>
       <w:r>
         <w:rPr>
-          <w:strike/>
-          <w:sz w:val="22"/>
-          <w:szCs w:val="24"/>
+          <w:sz w:val="22"/>
+          <w:szCs w:val="24"/>
+          <w:highlight w:val="yellow"/>
         </w:rPr>
         <w:t>; working with -2.5% exceeded the upper range too (</w:t>
       </w:r>
@@ -6772,27 +6850,18 @@
         <m:r>
           <w:rPr>
             <w:rFonts w:ascii="Cambria Math" w:hAnsi="Cambria Math"/>
-            <w:strike/>
             <w:sz w:val="22"/>
             <w:szCs w:val="24"/>
+            <w:highlight w:val="yellow"/>
           </w:rPr>
-          <m:t>α=25.5</m:t>
-        </m:r>
-        <m:r>
-          <w:rPr>
-            <w:rFonts w:ascii="Cambria Math" w:hAnsi="Cambria Math"/>
-            <w:strike/>
-            <w:sz w:val="22"/>
-            <w:szCs w:val="24"/>
-          </w:rPr>
-          <m:t xml:space="preserve"> degrees</m:t>
+          <m:t>α=25.5 degrees</m:t>
         </m:r>
       </m:oMath>
       <w:r>
         <w:rPr>
-          <w:strike/>
-          <w:sz w:val="22"/>
-          <w:szCs w:val="24"/>
+          <w:sz w:val="22"/>
+          <w:szCs w:val="24"/>
+          <w:highlight w:val="yellow"/>
         </w:rPr>
         <w:t>).</w:t>
       </w:r>
@@ -6800,18 +6869,18 @@
     <w:p>
       <w:pPr>
         <w:rPr>
-          <w:strike/>
-          <w:sz w:val="22"/>
-          <w:szCs w:val="24"/>
-        </w:rPr>
-      </w:pPr>
-    </w:p>
-    <w:p>
-      <w:pPr>
-        <w:rPr>
-          <w:strike/>
-          <w:sz w:val="22"/>
-          <w:szCs w:val="24"/>
+          <w:sz w:val="22"/>
+          <w:szCs w:val="24"/>
+          <w:highlight w:val="yellow"/>
+        </w:rPr>
+      </w:pPr>
+    </w:p>
+    <w:p>
+      <w:pPr>
+        <w:rPr>
+          <w:sz w:val="22"/>
+          <w:szCs w:val="24"/>
+          <w:highlight w:val="yellow"/>
         </w:rPr>
       </w:pPr>
       <m:oMathPara>
@@ -6822,9 +6891,9 @@
           <m:r>
             <w:rPr>
               <w:rFonts w:ascii="Cambria Math" w:hAnsi="Cambria Math"/>
-              <w:strike/>
               <w:sz w:val="22"/>
               <w:szCs w:val="24"/>
+              <w:highlight w:val="yellow"/>
             </w:rPr>
             <m:t>Vdoi=507.61KV</m:t>
           </m:r>
@@ -6834,9 +6903,9 @@
     <w:p>
       <w:pPr>
         <w:rPr>
-          <w:strike/>
-          <w:sz w:val="22"/>
-          <w:szCs w:val="24"/>
+          <w:sz w:val="22"/>
+          <w:szCs w:val="24"/>
+          <w:highlight w:val="yellow"/>
         </w:rPr>
       </w:pPr>
       <m:oMathPara>
@@ -6847,9 +6916,9 @@
           <m:r>
             <w:rPr>
               <w:rFonts w:ascii="Cambria Math" w:hAnsi="Cambria Math"/>
-              <w:strike/>
               <w:sz w:val="22"/>
               <w:szCs w:val="24"/>
+              <w:highlight w:val="yellow"/>
             </w:rPr>
             <m:t>Vdor=522.909KV</m:t>
           </m:r>
@@ -6859,9 +6928,9 @@
     <w:p>
       <w:pPr>
         <w:rPr>
-          <w:strike/>
-          <w:sz w:val="22"/>
-          <w:szCs w:val="24"/>
+          <w:sz w:val="22"/>
+          <w:szCs w:val="24"/>
+          <w:highlight w:val="yellow"/>
         </w:rPr>
       </w:pPr>
       <m:oMathPara>
@@ -6872,9 +6941,9 @@
           <m:r>
             <w:rPr>
               <w:rFonts w:ascii="Cambria Math" w:hAnsi="Cambria Math"/>
-              <w:strike/>
               <w:sz w:val="22"/>
               <w:szCs w:val="24"/>
+              <w:highlight w:val="yellow"/>
             </w:rPr>
             <m:t xml:space="preserve">Vdor= </m:t>
           </m:r>
@@ -6884,9 +6953,9 @@
                 <w:rPr>
                   <w:rFonts w:ascii="Cambria Math" w:hAnsi="Cambria Math"/>
                   <w:i/>
-                  <w:strike/>
                   <w:sz w:val="22"/>
                   <w:szCs w:val="24"/>
+                  <w:highlight w:val="yellow"/>
                 </w:rPr>
               </m:ctrlPr>
             </m:fPr>
@@ -6894,9 +6963,9 @@
               <m:r>
                 <w:rPr>
                   <w:rFonts w:ascii="Cambria Math" w:hAnsi="Cambria Math"/>
-                  <w:strike/>
                   <w:sz w:val="22"/>
                   <w:szCs w:val="24"/>
+                  <w:highlight w:val="yellow"/>
                 </w:rPr>
                 <m:t>2*3</m:t>
               </m:r>
@@ -6907,9 +6976,9 @@
                     <w:rPr>
                       <w:rFonts w:ascii="Cambria Math" w:hAnsi="Cambria Math"/>
                       <w:i/>
-                      <w:strike/>
                       <w:sz w:val="22"/>
                       <w:szCs w:val="24"/>
+                      <w:highlight w:val="yellow"/>
                     </w:rPr>
                   </m:ctrlPr>
                 </m:radPr>
@@ -6918,9 +6987,9 @@
                   <m:r>
                     <w:rPr>
                       <w:rFonts w:ascii="Cambria Math" w:hAnsi="Cambria Math"/>
-                      <w:strike/>
                       <w:sz w:val="22"/>
                       <w:szCs w:val="24"/>
+                      <w:highlight w:val="yellow"/>
                     </w:rPr>
                     <m:t>2</m:t>
                   </m:r>
@@ -6929,9 +6998,9 @@
               <m:r>
                 <w:rPr>
                   <w:rFonts w:ascii="Cambria Math" w:hAnsi="Cambria Math"/>
-                  <w:strike/>
                   <w:sz w:val="22"/>
                   <w:szCs w:val="24"/>
+                  <w:highlight w:val="yellow"/>
                 </w:rPr>
                 <m:t>*220*0.95</m:t>
               </m:r>
@@ -6940,9 +7009,9 @@
               <m:r>
                 <w:rPr>
                   <w:rFonts w:ascii="Cambria Math" w:hAnsi="Cambria Math"/>
-                  <w:strike/>
                   <w:sz w:val="22"/>
                   <w:szCs w:val="24"/>
+                  <w:highlight w:val="yellow"/>
                 </w:rPr>
                 <m:t>π</m:t>
               </m:r>
@@ -6953,9 +7022,9 @@
               <m:ctrlPr>
                 <w:rPr>
                   <w:rFonts w:ascii="Cambria Math" w:hAnsi="Cambria Math"/>
-                  <w:strike/>
                   <w:sz w:val="22"/>
                   <w:szCs w:val="24"/>
+                  <w:highlight w:val="yellow"/>
                 </w:rPr>
               </m:ctrlPr>
             </m:funcPr>
@@ -6966,9 +7035,9 @@
                 </m:rPr>
                 <w:rPr>
                   <w:rFonts w:ascii="Cambria Math" w:hAnsi="Cambria Math"/>
-                  <w:strike/>
                   <w:sz w:val="22"/>
                   <w:szCs w:val="24"/>
+                  <w:highlight w:val="yellow"/>
                 </w:rPr>
                 <m:t>cos</m:t>
               </m:r>
@@ -6977,9 +7046,9 @@
               <m:r>
                 <w:rPr>
                   <w:rFonts w:ascii="Cambria Math" w:hAnsi="Cambria Math"/>
-                  <w:strike/>
                   <w:sz w:val="22"/>
                   <w:szCs w:val="24"/>
+                  <w:highlight w:val="yellow"/>
                 </w:rPr>
                 <m:t>α</m:t>
               </m:r>
@@ -6988,9 +7057,9 @@
           <m:r>
             <w:rPr>
               <w:rFonts w:ascii="Cambria Math" w:hAnsi="Cambria Math"/>
-              <w:strike/>
               <w:sz w:val="22"/>
               <w:szCs w:val="24"/>
+              <w:highlight w:val="yellow"/>
             </w:rPr>
             <m:t>=522.909KV</m:t>
           </m:r>
@@ -7000,9 +7069,9 @@
     <w:p>
       <w:pPr>
         <w:rPr>
-          <w:strike/>
-          <w:sz w:val="22"/>
-          <w:szCs w:val="24"/>
+          <w:sz w:val="22"/>
+          <w:szCs w:val="24"/>
+          <w:highlight w:val="yellow"/>
         </w:rPr>
       </w:pPr>
       <m:oMathPara>
@@ -7013,9 +7082,9 @@
           <m:r>
             <w:rPr>
               <w:rFonts w:ascii="Cambria Math" w:hAnsi="Cambria Math"/>
-              <w:strike/>
               <w:sz w:val="22"/>
               <w:szCs w:val="24"/>
+              <w:highlight w:val="yellow"/>
             </w:rPr>
             <m:t>∴α=22.131°</m:t>
           </m:r>
@@ -7025,7 +7094,6 @@
     <w:p>
       <w:pPr>
         <w:rPr>
-          <w:strike/>
           <w:sz w:val="22"/>
           <w:szCs w:val="24"/>
         </w:rPr>
@@ -7038,9 +7106,9 @@
           <m:r>
             <w:rPr>
               <w:rFonts w:ascii="Cambria Math" w:hAnsi="Cambria Math"/>
-              <w:strike/>
               <w:sz w:val="22"/>
               <w:szCs w:val="24"/>
+              <w:highlight w:val="yellow"/>
             </w:rPr>
             <m:t xml:space="preserve">∴Idc= </m:t>
           </m:r>
@@ -7050,9 +7118,9 @@
                 <w:rPr>
                   <w:rFonts w:ascii="Cambria Math" w:hAnsi="Cambria Math"/>
                   <w:i/>
-                  <w:strike/>
                   <w:sz w:val="22"/>
                   <w:szCs w:val="24"/>
+                  <w:highlight w:val="yellow"/>
                 </w:rPr>
               </m:ctrlPr>
             </m:fPr>
@@ -7060,9 +7128,9 @@
               <m:r>
                 <w:rPr>
                   <w:rFonts w:ascii="Cambria Math" w:hAnsi="Cambria Math"/>
-                  <w:strike/>
                   <w:sz w:val="22"/>
                   <w:szCs w:val="24"/>
+                  <w:highlight w:val="yellow"/>
                 </w:rPr>
                 <m:t>522.909-507.61</m:t>
               </m:r>
@@ -7071,9 +7139,9 @@
               <m:r>
                 <w:rPr>
                   <w:rFonts w:ascii="Cambria Math" w:hAnsi="Cambria Math"/>
-                  <w:strike/>
                   <w:sz w:val="22"/>
                   <w:szCs w:val="24"/>
+                  <w:highlight w:val="yellow"/>
                 </w:rPr>
                 <m:t>10</m:t>
               </m:r>
@@ -7082,9 +7150,9 @@
           <m:r>
             <w:rPr>
               <w:rFonts w:ascii="Cambria Math" w:hAnsi="Cambria Math"/>
-              <w:strike/>
               <w:sz w:val="22"/>
               <w:szCs w:val="24"/>
+              <w:highlight w:val="yellow"/>
             </w:rPr>
             <m:t>=1.5299KA</m:t>
           </m:r>
@@ -7124,6 +7192,7 @@
       </w:pPr>
       <w:r>
         <w:rPr>
+          <w:noProof/>
           <w:sz w:val="22"/>
           <w:szCs w:val="24"/>
         </w:rPr>
@@ -7172,6 +7241,7 @@
           <w:szCs w:val="28"/>
         </w:rPr>
       </w:pPr>
+      <w:proofErr w:type="spellStart"/>
       <w:r>
         <w:rPr>
           <w:sz w:val="28"/>
@@ -7187,6 +7257,7 @@
         </w:rPr>
         <w:t>dor</w:t>
       </w:r>
+      <w:proofErr w:type="spellEnd"/>
       <w:r>
         <w:rPr>
           <w:sz w:val="28"/>
@@ -7204,6 +7275,7 @@
       </w:pPr>
       <w:r>
         <w:rPr>
+          <w:noProof/>
           <w:sz w:val="22"/>
           <w:szCs w:val="24"/>
         </w:rPr>
@@ -7254,6 +7326,7 @@
       </w:pPr>
       <w:r>
         <w:rPr>
+          <w:noProof/>
           <w:sz w:val="22"/>
           <w:szCs w:val="24"/>
         </w:rPr>
@@ -7320,6 +7393,7 @@
       </w:pPr>
       <w:r>
         <w:rPr>
+          <w:noProof/>
           <w:sz w:val="22"/>
           <w:szCs w:val="24"/>
         </w:rPr>
@@ -7385,6 +7459,7 @@
       </w:pPr>
       <w:r>
         <w:rPr>
+          <w:noProof/>
           <w:sz w:val="22"/>
           <w:szCs w:val="24"/>
         </w:rPr>
@@ -7433,6 +7508,7 @@
           <w:szCs w:val="28"/>
         </w:rPr>
       </w:pPr>
+      <w:proofErr w:type="spellStart"/>
       <w:r>
         <w:rPr>
           <w:sz w:val="28"/>
@@ -7448,6 +7524,7 @@
         </w:rPr>
         <w:t>doi</w:t>
       </w:r>
+      <w:proofErr w:type="spellEnd"/>
       <w:r>
         <w:rPr>
           <w:sz w:val="28"/>
@@ -7465,6 +7542,7 @@
       </w:pPr>
       <w:r>
         <w:rPr>
+          <w:noProof/>
           <w:sz w:val="22"/>
           <w:szCs w:val="24"/>
         </w:rPr>
@@ -7515,6 +7593,7 @@
       </w:pPr>
       <w:r>
         <w:rPr>
+          <w:noProof/>
           <w:sz w:val="22"/>
           <w:szCs w:val="24"/>
         </w:rPr>
@@ -7581,6 +7660,7 @@
       </w:pPr>
       <w:r>
         <w:rPr>
+          <w:noProof/>
           <w:sz w:val="22"/>
           <w:szCs w:val="24"/>
         </w:rPr>
@@ -7660,6 +7740,7 @@
       </w:pPr>
       <w:r>
         <w:rPr>
+          <w:noProof/>
           <w:sz w:val="22"/>
           <w:szCs w:val="24"/>
         </w:rPr>
@@ -7710,13 +7791,14 @@
       </w:pPr>
       <w:r>
         <w:rPr>
+          <w:noProof/>
           <w:sz w:val="22"/>
           <w:szCs w:val="24"/>
         </w:rPr>
         <w:drawing>
-          <wp:inline distT="0" distB="0" distL="0" distR="0" wp14:anchorId="72D42881" wp14:editId="7BE47216">
-            <wp:extent cx="3276600" cy="1894967"/>
-            <wp:effectExtent l="0" t="0" r="0" b="0"/>
+          <wp:inline distT="0" distB="0" distL="0" distR="0" wp14:anchorId="72D42881" wp14:editId="0B6E642B">
+            <wp:extent cx="2693894" cy="1557968"/>
+            <wp:effectExtent l="0" t="0" r="0" b="4445"/>
             <wp:docPr id="1860262750" name="Picture 1" descr="A diagram of a computer&#10;&#10;Description automatically generated"/>
             <wp:cNvGraphicFramePr>
               <a:graphicFrameLocks xmlns:a="http://schemas.openxmlformats.org/drawingml/2006/main" noChangeAspect="1"/>
@@ -7737,7 +7819,7 @@
                   <pic:spPr>
                     <a:xfrm>
                       <a:off x="0" y="0"/>
-                      <a:ext cx="3284069" cy="1899286"/>
+                      <a:ext cx="2704810" cy="1564281"/>
                     </a:xfrm>
                     <a:prstGeom prst="rect">
                       <a:avLst/>
@@ -7773,7 +7855,7 @@
           <w:szCs w:val="40"/>
         </w:rPr>
       </w:pPr>
-      <w:bookmarkStart w:id="12" w:name="_Toc165409121"/>
+      <w:bookmarkStart w:id="12" w:name="_Toc165468763"/>
       <w:r>
         <w:rPr>
           <w:sz w:val="32"/>
@@ -8263,6 +8345,7 @@
             <w:rFonts w:ascii="Cambria Math" w:hAnsi="Cambria Math"/>
             <w:sz w:val="22"/>
             <w:szCs w:val="24"/>
+            <w:highlight w:val="yellow"/>
           </w:rPr>
           <m:t>∴α=30.08°</m:t>
         </m:r>
@@ -8271,6 +8354,7 @@
         <w:rPr>
           <w:sz w:val="22"/>
           <w:szCs w:val="24"/>
+          <w:highlight w:val="yellow"/>
         </w:rPr>
         <w:t xml:space="preserve"> </w:t>
       </w:r>
@@ -8278,6 +8362,7 @@
         <w:rPr>
           <w:sz w:val="22"/>
           <w:szCs w:val="24"/>
+          <w:highlight w:val="yellow"/>
         </w:rPr>
         <w:sym w:font="Wingdings" w:char="F0E0"/>
       </w:r>
@@ -8285,6 +8370,7 @@
         <w:rPr>
           <w:sz w:val="22"/>
           <w:szCs w:val="24"/>
+          <w:highlight w:val="yellow"/>
         </w:rPr>
         <w:t xml:space="preserve"> Higher than maximum limit but transformer tapping ratio is already modified </w:t>
       </w:r>
@@ -8292,6 +8378,7 @@
         <w:rPr>
           <w:sz w:val="22"/>
           <w:szCs w:val="24"/>
+          <w:highlight w:val="yellow"/>
         </w:rPr>
         <w:t>I don’t know…</w:t>
       </w:r>
@@ -8384,6 +8471,7 @@
       </w:pPr>
       <w:r>
         <w:rPr>
+          <w:noProof/>
           <w:sz w:val="22"/>
           <w:szCs w:val="24"/>
         </w:rPr>
@@ -8432,6 +8520,7 @@
           <w:szCs w:val="28"/>
         </w:rPr>
       </w:pPr>
+      <w:proofErr w:type="spellStart"/>
       <w:r>
         <w:rPr>
           <w:sz w:val="28"/>
@@ -8447,6 +8536,7 @@
         </w:rPr>
         <w:t>dor</w:t>
       </w:r>
+      <w:proofErr w:type="spellEnd"/>
       <w:r>
         <w:rPr>
           <w:sz w:val="28"/>
@@ -8464,6 +8554,7 @@
       </w:pPr>
       <w:r>
         <w:rPr>
+          <w:noProof/>
           <w:sz w:val="22"/>
           <w:szCs w:val="24"/>
         </w:rPr>
@@ -8514,6 +8605,7 @@
       </w:pPr>
       <w:r>
         <w:rPr>
+          <w:noProof/>
           <w:sz w:val="22"/>
           <w:szCs w:val="24"/>
         </w:rPr>
@@ -8580,6 +8672,7 @@
       </w:pPr>
       <w:r>
         <w:rPr>
+          <w:noProof/>
           <w:sz w:val="22"/>
           <w:szCs w:val="24"/>
         </w:rPr>
@@ -8645,6 +8738,7 @@
       </w:pPr>
       <w:r>
         <w:rPr>
+          <w:noProof/>
           <w:sz w:val="22"/>
           <w:szCs w:val="24"/>
         </w:rPr>
@@ -8693,6 +8787,7 @@
           <w:szCs w:val="28"/>
         </w:rPr>
       </w:pPr>
+      <w:proofErr w:type="spellStart"/>
       <w:r>
         <w:rPr>
           <w:sz w:val="28"/>
@@ -8708,6 +8803,7 @@
         </w:rPr>
         <w:t>doi</w:t>
       </w:r>
+      <w:proofErr w:type="spellEnd"/>
       <w:r>
         <w:rPr>
           <w:sz w:val="28"/>
@@ -8725,6 +8821,7 @@
       </w:pPr>
       <w:r>
         <w:rPr>
+          <w:noProof/>
           <w:sz w:val="22"/>
           <w:szCs w:val="24"/>
         </w:rPr>
@@ -8775,6 +8872,7 @@
       </w:pPr>
       <w:r>
         <w:rPr>
+          <w:noProof/>
           <w:sz w:val="22"/>
           <w:szCs w:val="24"/>
         </w:rPr>
@@ -8841,6 +8939,7 @@
       </w:pPr>
       <w:r>
         <w:rPr>
+          <w:noProof/>
           <w:sz w:val="22"/>
           <w:szCs w:val="24"/>
         </w:rPr>
@@ -8921,6 +9020,7 @@
       </w:pPr>
       <w:r>
         <w:rPr>
+          <w:noProof/>
           <w:sz w:val="22"/>
           <w:szCs w:val="24"/>
         </w:rPr>
@@ -8971,6 +9071,7 @@
       </w:pPr>
       <w:r>
         <w:rPr>
+          <w:noProof/>
           <w:sz w:val="22"/>
           <w:szCs w:val="24"/>
         </w:rPr>
@@ -9036,7 +9137,7 @@
           <w:szCs w:val="40"/>
         </w:rPr>
       </w:pPr>
-      <w:bookmarkStart w:id="13" w:name="_Toc165409122"/>
+      <w:bookmarkStart w:id="13" w:name="_Toc165468764"/>
       <w:r>
         <w:rPr>
           <w:sz w:val="32"/>
@@ -9057,7 +9158,23 @@
           <w:sz w:val="32"/>
           <w:szCs w:val="40"/>
         </w:rPr>
-        <w:t>(2.5% voltage swell) and Net(B) is inverter:</w:t>
+        <w:t>(2.5% voltage swell</w:t>
+      </w:r>
+      <w:proofErr w:type="gramStart"/>
+      <w:r>
+        <w:rPr>
+          <w:sz w:val="32"/>
+          <w:szCs w:val="40"/>
+        </w:rPr>
+        <w:t>)</w:t>
+      </w:r>
+      <w:proofErr w:type="gramEnd"/>
+      <w:r>
+        <w:rPr>
+          <w:sz w:val="32"/>
+          <w:szCs w:val="40"/>
+        </w:rPr>
+        <w:t xml:space="preserve"> and Net(B) is inverter:</w:t>
       </w:r>
       <w:bookmarkEnd w:id="13"/>
     </w:p>
@@ -9531,23 +9648,7 @@
               <w:sz w:val="22"/>
               <w:szCs w:val="24"/>
             </w:rPr>
-            <m:t>∴α=30.8</m:t>
-          </m:r>
-          <m:r>
-            <w:rPr>
-              <w:rFonts w:ascii="Cambria Math" w:hAnsi="Cambria Math"/>
-              <w:sz w:val="22"/>
-              <w:szCs w:val="24"/>
-            </w:rPr>
-            <m:t>5</m:t>
-          </m:r>
-          <m:r>
-            <w:rPr>
-              <w:rFonts w:ascii="Cambria Math" w:hAnsi="Cambria Math"/>
-              <w:sz w:val="22"/>
-              <w:szCs w:val="24"/>
-            </w:rPr>
-            <m:t>°</m:t>
+            <m:t>∴α=30.85°</m:t>
           </m:r>
         </m:oMath>
       </m:oMathPara>
@@ -9634,6 +9735,7 @@
         <w:rPr>
           <w:sz w:val="22"/>
           <w:szCs w:val="24"/>
+          <w:highlight w:val="yellow"/>
         </w:rPr>
         <w:t xml:space="preserve">- </w:t>
       </w:r>
@@ -9641,6 +9743,7 @@
         <w:rPr>
           <w:sz w:val="22"/>
           <w:szCs w:val="24"/>
+          <w:highlight w:val="yellow"/>
         </w:rPr>
         <w:t>Again</w:t>
       </w:r>
@@ -9648,6 +9751,7 @@
         <w:rPr>
           <w:sz w:val="22"/>
           <w:szCs w:val="24"/>
+          <w:highlight w:val="yellow"/>
         </w:rPr>
         <w:t>,</w:t>
       </w:r>
@@ -9655,6 +9759,7 @@
         <w:rPr>
           <w:sz w:val="22"/>
           <w:szCs w:val="24"/>
+          <w:highlight w:val="yellow"/>
         </w:rPr>
         <w:t xml:space="preserve"> alpha exceeds the </w:t>
       </w:r>
@@ -9662,6 +9767,7 @@
         <w:rPr>
           <w:sz w:val="22"/>
           <w:szCs w:val="24"/>
+          <w:highlight w:val="yellow"/>
         </w:rPr>
         <w:t>limit,</w:t>
       </w:r>
@@ -9669,6 +9775,7 @@
         <w:rPr>
           <w:sz w:val="22"/>
           <w:szCs w:val="24"/>
+          <w:highlight w:val="yellow"/>
         </w:rPr>
         <w:t xml:space="preserve"> but I will leave it for now...</w:t>
       </w:r>
@@ -9698,6 +9805,7 @@
       </w:pPr>
       <w:r>
         <w:rPr>
+          <w:noProof/>
           <w:sz w:val="22"/>
           <w:szCs w:val="24"/>
         </w:rPr>
@@ -9746,6 +9854,7 @@
           <w:szCs w:val="28"/>
         </w:rPr>
       </w:pPr>
+      <w:proofErr w:type="spellStart"/>
       <w:r>
         <w:rPr>
           <w:sz w:val="28"/>
@@ -9761,6 +9870,7 @@
         </w:rPr>
         <w:t>dor</w:t>
       </w:r>
+      <w:proofErr w:type="spellEnd"/>
       <w:r>
         <w:rPr>
           <w:sz w:val="28"/>
@@ -9778,6 +9888,7 @@
       </w:pPr>
       <w:r>
         <w:rPr>
+          <w:noProof/>
           <w:sz w:val="22"/>
           <w:szCs w:val="24"/>
         </w:rPr>
@@ -9828,14 +9939,15 @@
       </w:pPr>
       <w:r>
         <w:rPr>
+          <w:noProof/>
           <w:sz w:val="22"/>
           <w:szCs w:val="24"/>
         </w:rPr>
         <w:lastRenderedPageBreak/>
         <w:drawing>
-          <wp:inline distT="0" distB="0" distL="0" distR="0" wp14:anchorId="775829C8" wp14:editId="437E6F71">
-            <wp:extent cx="2579881" cy="2654300"/>
-            <wp:effectExtent l="0" t="0" r="0" b="0"/>
+          <wp:inline distT="0" distB="0" distL="0" distR="0" wp14:anchorId="775829C8" wp14:editId="7F3CC30D">
+            <wp:extent cx="2271282" cy="2336800"/>
+            <wp:effectExtent l="0" t="0" r="0" b="6350"/>
             <wp:docPr id="751919691" name="Picture 1" descr="A diagram of a voltage diagram&#10;&#10;Description automatically generated with medium confidence"/>
             <wp:cNvGraphicFramePr>
               <a:graphicFrameLocks xmlns:a="http://schemas.openxmlformats.org/drawingml/2006/main" noChangeAspect="1"/>
@@ -9856,7 +9968,7 @@
                   <pic:spPr>
                     <a:xfrm>
                       <a:off x="0" y="0"/>
-                      <a:ext cx="2592621" cy="2667407"/>
+                      <a:ext cx="2295066" cy="2361271"/>
                     </a:xfrm>
                     <a:prstGeom prst="rect">
                       <a:avLst/>
@@ -9894,6 +10006,7 @@
       </w:pPr>
       <w:r>
         <w:rPr>
+          <w:noProof/>
           <w:sz w:val="22"/>
           <w:szCs w:val="24"/>
         </w:rPr>
@@ -9959,6 +10072,7 @@
       </w:pPr>
       <w:r>
         <w:rPr>
+          <w:noProof/>
           <w:sz w:val="22"/>
           <w:szCs w:val="24"/>
         </w:rPr>
@@ -10007,6 +10121,7 @@
           <w:szCs w:val="28"/>
         </w:rPr>
       </w:pPr>
+      <w:proofErr w:type="spellStart"/>
       <w:r>
         <w:rPr>
           <w:sz w:val="28"/>
@@ -10022,6 +10137,7 @@
         </w:rPr>
         <w:t>doi</w:t>
       </w:r>
+      <w:proofErr w:type="spellEnd"/>
       <w:r>
         <w:rPr>
           <w:sz w:val="28"/>
@@ -10032,6 +10148,9 @@
     </w:p>
     <w:p>
       <w:r>
+        <w:rPr>
+          <w:noProof/>
+        </w:rPr>
         <w:drawing>
           <wp:inline distT="0" distB="0" distL="0" distR="0" wp14:anchorId="1B33ABF7" wp14:editId="7638DFC2">
             <wp:extent cx="6400800" cy="1034415"/>
@@ -10074,6 +10193,9 @@
         <w:jc w:val="center"/>
       </w:pPr>
       <w:r>
+        <w:rPr>
+          <w:noProof/>
+        </w:rPr>
         <w:lastRenderedPageBreak/>
         <w:drawing>
           <wp:inline distT="0" distB="0" distL="0" distR="0" wp14:anchorId="22BD5002" wp14:editId="3D4F947D">
@@ -10137,6 +10259,7 @@
       </w:pPr>
       <w:r>
         <w:rPr>
+          <w:noProof/>
           <w:sz w:val="22"/>
           <w:szCs w:val="24"/>
         </w:rPr>
@@ -10216,6 +10339,7 @@
       </w:pPr>
       <w:r>
         <w:rPr>
+          <w:noProof/>
           <w:sz w:val="22"/>
           <w:szCs w:val="24"/>
         </w:rPr>
@@ -10266,6 +10390,7 @@
       </w:pPr>
       <w:r>
         <w:rPr>
+          <w:noProof/>
           <w:sz w:val="22"/>
           <w:szCs w:val="24"/>
         </w:rPr>
@@ -10324,7 +10449,7 @@
           <w:szCs w:val="24"/>
         </w:rPr>
       </w:pPr>
-      <w:bookmarkStart w:id="14" w:name="_Toc165409123"/>
+      <w:bookmarkStart w:id="14" w:name="_Toc165468765"/>
       <w:r>
         <w:t>I</w:t>
       </w:r>
@@ -10350,7 +10475,7 @@
           <w:szCs w:val="40"/>
         </w:rPr>
       </w:pPr>
-      <w:bookmarkStart w:id="15" w:name="_Toc165409124"/>
+      <w:bookmarkStart w:id="15" w:name="_Toc165468766"/>
       <w:r>
         <w:rPr>
           <w:sz w:val="32"/>
@@ -10378,56 +10503,368 @@
     </w:p>
     <w:p>
       <w:pPr>
-        <w:rPr>
-          <w:sz w:val="22"/>
-          <w:szCs w:val="24"/>
-        </w:rPr>
-      </w:pPr>
-      <w:r>
-        <w:rPr>
-          <w:sz w:val="22"/>
-          <w:szCs w:val="24"/>
-        </w:rPr>
-        <w:t>Answer.</w:t>
-      </w:r>
-    </w:p>
-    <w:p>
-      <w:pPr>
-        <w:rPr>
-          <w:sz w:val="22"/>
-          <w:szCs w:val="24"/>
-        </w:rPr>
-      </w:pPr>
-      <w:r>
-        <w:rPr>
-          <w:sz w:val="22"/>
-          <w:szCs w:val="24"/>
-        </w:rPr>
-        <w:br w:type="page"/>
-      </w:r>
+        <w:pStyle w:val="ListParagraph"/>
+        <w:numPr>
+          <w:ilvl w:val="0"/>
+          <w:numId w:val="27"/>
+        </w:numPr>
+        <w:rPr>
+          <w:sz w:val="22"/>
+          <w:szCs w:val="24"/>
+        </w:rPr>
+      </w:pPr>
+      <w:r>
+        <w:rPr>
+          <w:sz w:val="22"/>
+          <w:szCs w:val="24"/>
+        </w:rPr>
+        <w:t>12-pulse instead of 6-pulse are obtained due to the 30 degrees shift between star and delta windings and so a smoother ripple-less voltage is obtained. This results in reduced size filters and lower cost.</w:t>
+      </w:r>
+    </w:p>
+    <w:p>
+      <w:pPr>
+        <w:ind w:left="360"/>
+        <w:rPr>
+          <w:noProof/>
+          <w:sz w:val="22"/>
+          <w:szCs w:val="24"/>
+        </w:rPr>
+      </w:pPr>
+    </w:p>
+    <w:p>
+      <w:pPr>
+        <w:ind w:left="360"/>
+        <w:jc w:val="center"/>
+        <w:rPr>
+          <w:sz w:val="22"/>
+          <w:szCs w:val="24"/>
+        </w:rPr>
+      </w:pPr>
+      <w:r>
+        <w:rPr>
+          <w:noProof/>
+          <w:sz w:val="22"/>
+          <w:szCs w:val="24"/>
+        </w:rPr>
+        <w:drawing>
+          <wp:inline distT="0" distB="0" distL="0" distR="0" wp14:anchorId="6384FC12" wp14:editId="7DD4727E">
+            <wp:extent cx="3286760" cy="1001395"/>
+            <wp:effectExtent l="0" t="0" r="8890" b="8255"/>
+            <wp:docPr id="1295763693" name="Picture 1" descr="A graph of a graph&#10;&#10;Description automatically generated"/>
+            <wp:cNvGraphicFramePr>
+              <a:graphicFrameLocks xmlns:a="http://schemas.openxmlformats.org/drawingml/2006/main" noChangeAspect="1"/>
+            </wp:cNvGraphicFramePr>
+            <a:graphic xmlns:a="http://schemas.openxmlformats.org/drawingml/2006/main">
+              <a:graphicData uri="http://schemas.openxmlformats.org/drawingml/2006/picture">
+                <pic:pic xmlns:pic="http://schemas.openxmlformats.org/drawingml/2006/picture">
+                  <pic:nvPicPr>
+                    <pic:cNvPr id="1309746899" name="Picture 1" descr="A graph of a graph&#10;&#10;Description automatically generated"/>
+                    <pic:cNvPicPr/>
+                  </pic:nvPicPr>
+                  <pic:blipFill rotWithShape="1">
+                    <a:blip r:embed="rId11"/>
+                    <a:srcRect r="48651"/>
+                    <a:stretch/>
+                  </pic:blipFill>
+                  <pic:spPr bwMode="auto">
+                    <a:xfrm>
+                      <a:off x="0" y="0"/>
+                      <a:ext cx="3286760" cy="1001395"/>
+                    </a:xfrm>
+                    <a:prstGeom prst="rect">
+                      <a:avLst/>
+                    </a:prstGeom>
+                    <a:ln>
+                      <a:noFill/>
+                    </a:ln>
+                    <a:extLst>
+                      <a:ext uri="{53640926-AAD7-44D8-BBD7-CCE9431645EC}">
+                        <a14:shadowObscured xmlns:a14="http://schemas.microsoft.com/office/drawing/2010/main"/>
+                      </a:ext>
+                    </a:extLst>
+                  </pic:spPr>
+                </pic:pic>
+              </a:graphicData>
+            </a:graphic>
+          </wp:inline>
+        </w:drawing>
+      </w:r>
+    </w:p>
+    <w:p>
+      <w:pPr>
+        <w:ind w:left="360"/>
+        <w:jc w:val="center"/>
+        <w:rPr>
+          <w:sz w:val="22"/>
+          <w:szCs w:val="24"/>
+        </w:rPr>
+      </w:pPr>
+      <w:r>
+        <w:rPr>
+          <w:noProof/>
+          <w:sz w:val="22"/>
+          <w:szCs w:val="24"/>
+        </w:rPr>
+        <w:drawing>
+          <wp:inline distT="0" distB="0" distL="0" distR="0" wp14:anchorId="01916035" wp14:editId="1BB02399">
+            <wp:extent cx="3281680" cy="994410"/>
+            <wp:effectExtent l="0" t="0" r="0" b="0"/>
+            <wp:docPr id="411026122" name="Picture 1" descr="A black line on a white background&#10;&#10;Description automatically generated"/>
+            <wp:cNvGraphicFramePr>
+              <a:graphicFrameLocks xmlns:a="http://schemas.openxmlformats.org/drawingml/2006/main" noChangeAspect="1"/>
+            </wp:cNvGraphicFramePr>
+            <a:graphic xmlns:a="http://schemas.openxmlformats.org/drawingml/2006/main">
+              <a:graphicData uri="http://schemas.openxmlformats.org/drawingml/2006/picture">
+                <pic:pic xmlns:pic="http://schemas.openxmlformats.org/drawingml/2006/picture">
+                  <pic:nvPicPr>
+                    <pic:cNvPr id="963234225" name="Picture 1" descr="A black line on a white background&#10;&#10;Description automatically generated"/>
+                    <pic:cNvPicPr/>
+                  </pic:nvPicPr>
+                  <pic:blipFill rotWithShape="1">
+                    <a:blip r:embed="rId42"/>
+                    <a:srcRect l="-1" r="58493"/>
+                    <a:stretch/>
+                  </pic:blipFill>
+                  <pic:spPr bwMode="auto">
+                    <a:xfrm>
+                      <a:off x="0" y="0"/>
+                      <a:ext cx="3281680" cy="994410"/>
+                    </a:xfrm>
+                    <a:prstGeom prst="rect">
+                      <a:avLst/>
+                    </a:prstGeom>
+                    <a:ln>
+                      <a:noFill/>
+                    </a:ln>
+                    <a:extLst>
+                      <a:ext uri="{53640926-AAD7-44D8-BBD7-CCE9431645EC}">
+                        <a14:shadowObscured xmlns:a14="http://schemas.microsoft.com/office/drawing/2010/main"/>
+                      </a:ext>
+                    </a:extLst>
+                  </pic:spPr>
+                </pic:pic>
+              </a:graphicData>
+            </a:graphic>
+          </wp:inline>
+        </w:drawing>
+      </w:r>
+    </w:p>
+    <w:p>
+      <w:pPr>
+        <w:pStyle w:val="ListParagraph"/>
+        <w:numPr>
+          <w:ilvl w:val="0"/>
+          <w:numId w:val="27"/>
+        </w:numPr>
+        <w:rPr>
+          <w:sz w:val="22"/>
+          <w:szCs w:val="24"/>
+        </w:rPr>
+      </w:pPr>
+      <w:r>
+        <w:rPr>
+          <w:sz w:val="22"/>
+          <w:szCs w:val="24"/>
+        </w:rPr>
+        <w:t xml:space="preserve">It is also observed that the grid currents at both sides (rectifier and inverter) are enhanced, now curves are </w:t>
+      </w:r>
+      <w:r>
+        <w:rPr>
+          <w:sz w:val="22"/>
+          <w:szCs w:val="24"/>
+        </w:rPr>
+        <w:t>closer</w:t>
+      </w:r>
+      <w:r>
+        <w:rPr>
+          <w:sz w:val="22"/>
+          <w:szCs w:val="24"/>
+        </w:rPr>
+        <w:t xml:space="preserve"> to the sin</w:t>
+      </w:r>
+      <w:r>
+        <w:rPr>
+          <w:sz w:val="22"/>
+          <w:szCs w:val="24"/>
+        </w:rPr>
+        <w:t>e</w:t>
+      </w:r>
+      <w:r>
+        <w:rPr>
+          <w:sz w:val="22"/>
+          <w:szCs w:val="24"/>
+        </w:rPr>
+        <w:t xml:space="preserve"> wave in a 10-pulse shape)</w:t>
+      </w:r>
+      <w:r>
+        <w:rPr>
+          <w:sz w:val="22"/>
+          <w:szCs w:val="24"/>
+        </w:rPr>
+        <w:t xml:space="preserve"> as shown below in curves. (</w:t>
+      </w:r>
+      <w:r>
+        <w:rPr>
+          <w:sz w:val="22"/>
+          <w:szCs w:val="24"/>
+        </w:rPr>
+        <w:t>s</w:t>
+      </w:r>
+      <w:r>
+        <w:rPr>
+          <w:sz w:val="22"/>
+          <w:szCs w:val="24"/>
+        </w:rPr>
+        <w:t xml:space="preserve">ample curves from </w:t>
+      </w:r>
+      <w:r>
+        <w:rPr>
+          <w:sz w:val="22"/>
+          <w:szCs w:val="24"/>
+        </w:rPr>
+        <w:t xml:space="preserve">12-pulse </w:t>
+      </w:r>
+      <w:r>
+        <w:rPr>
+          <w:sz w:val="22"/>
+          <w:szCs w:val="24"/>
+        </w:rPr>
+        <w:t>case (1)).</w:t>
+      </w:r>
+    </w:p>
+    <w:p>
+      <w:pPr>
+        <w:ind w:left="360"/>
+        <w:jc w:val="center"/>
+        <w:rPr>
+          <w:sz w:val="22"/>
+          <w:szCs w:val="24"/>
+        </w:rPr>
+      </w:pPr>
+      <w:r>
+        <w:rPr>
+          <w:noProof/>
+          <w:sz w:val="22"/>
+          <w:szCs w:val="24"/>
+        </w:rPr>
+        <w:lastRenderedPageBreak/>
+        <w:drawing>
+          <wp:inline distT="0" distB="0" distL="0" distR="0" wp14:anchorId="46317FC1" wp14:editId="2343FE9B">
+            <wp:extent cx="6400800" cy="2994660"/>
+            <wp:effectExtent l="0" t="0" r="0" b="0"/>
+            <wp:docPr id="518184305" name="Picture 1" descr="A diagram of a graph&#10;&#10;Description automatically generated"/>
+            <wp:cNvGraphicFramePr>
+              <a:graphicFrameLocks xmlns:a="http://schemas.openxmlformats.org/drawingml/2006/main" noChangeAspect="1"/>
+            </wp:cNvGraphicFramePr>
+            <a:graphic xmlns:a="http://schemas.openxmlformats.org/drawingml/2006/main">
+              <a:graphicData uri="http://schemas.openxmlformats.org/drawingml/2006/picture">
+                <pic:pic xmlns:pic="http://schemas.openxmlformats.org/drawingml/2006/picture">
+                  <pic:nvPicPr>
+                    <pic:cNvPr id="518184305" name="Picture 1" descr="A diagram of a graph&#10;&#10;Description automatically generated"/>
+                    <pic:cNvPicPr/>
+                  </pic:nvPicPr>
+                  <pic:blipFill>
+                    <a:blip r:embed="rId71"/>
+                    <a:stretch>
+                      <a:fillRect/>
+                    </a:stretch>
+                  </pic:blipFill>
+                  <pic:spPr>
+                    <a:xfrm>
+                      <a:off x="0" y="0"/>
+                      <a:ext cx="6400800" cy="2994660"/>
+                    </a:xfrm>
+                    <a:prstGeom prst="rect">
+                      <a:avLst/>
+                    </a:prstGeom>
+                  </pic:spPr>
+                </pic:pic>
+              </a:graphicData>
+            </a:graphic>
+          </wp:inline>
+        </w:drawing>
+      </w:r>
+    </w:p>
+    <w:p>
+      <w:pPr>
+        <w:ind w:left="360"/>
+        <w:rPr>
+          <w:sz w:val="22"/>
+          <w:szCs w:val="24"/>
+        </w:rPr>
+      </w:pPr>
+      <w:r>
+        <w:rPr>
+          <w:noProof/>
+          <w:sz w:val="22"/>
+          <w:szCs w:val="24"/>
+        </w:rPr>
+        <w:drawing>
+          <wp:inline distT="0" distB="0" distL="0" distR="0" wp14:anchorId="34E1D2C4" wp14:editId="74A2286A">
+            <wp:extent cx="6400800" cy="1518285"/>
+            <wp:effectExtent l="0" t="0" r="0" b="5715"/>
+            <wp:docPr id="597334437" name="Picture 1" descr="A graph of a line&#10;&#10;Description automatically generated with medium confidence"/>
+            <wp:cNvGraphicFramePr>
+              <a:graphicFrameLocks xmlns:a="http://schemas.openxmlformats.org/drawingml/2006/main" noChangeAspect="1"/>
+            </wp:cNvGraphicFramePr>
+            <a:graphic xmlns:a="http://schemas.openxmlformats.org/drawingml/2006/main">
+              <a:graphicData uri="http://schemas.openxmlformats.org/drawingml/2006/picture">
+                <pic:pic xmlns:pic="http://schemas.openxmlformats.org/drawingml/2006/picture">
+                  <pic:nvPicPr>
+                    <pic:cNvPr id="597334437" name="Picture 1" descr="A graph of a line&#10;&#10;Description automatically generated with medium confidence"/>
+                    <pic:cNvPicPr/>
+                  </pic:nvPicPr>
+                  <pic:blipFill>
+                    <a:blip r:embed="rId72"/>
+                    <a:stretch>
+                      <a:fillRect/>
+                    </a:stretch>
+                  </pic:blipFill>
+                  <pic:spPr>
+                    <a:xfrm>
+                      <a:off x="0" y="0"/>
+                      <a:ext cx="6400800" cy="1518285"/>
+                    </a:xfrm>
+                    <a:prstGeom prst="rect">
+                      <a:avLst/>
+                    </a:prstGeom>
+                  </pic:spPr>
+                </pic:pic>
+              </a:graphicData>
+            </a:graphic>
+          </wp:inline>
+        </w:drawing>
+      </w:r>
+    </w:p>
+    <w:p>
+      <w:pPr>
+        <w:rPr>
+          <w:sz w:val="22"/>
+          <w:szCs w:val="24"/>
+        </w:rPr>
+      </w:pPr>
+    </w:p>
+    <w:p>
+      <w:pPr>
+        <w:rPr>
+          <w:sz w:val="22"/>
+          <w:szCs w:val="24"/>
+        </w:rPr>
+      </w:pPr>
     </w:p>
     <w:p>
       <w:pPr>
         <w:pStyle w:val="Heading1"/>
         <w:rPr>
-          <w:sz w:val="40"/>
-          <w:szCs w:val="40"/>
-        </w:rPr>
-      </w:pPr>
-      <w:bookmarkStart w:id="16" w:name="_Toc165409125"/>
-      <w:r>
-        <w:rPr>
-          <w:sz w:val="40"/>
-          <w:szCs w:val="40"/>
-        </w:rPr>
-        <w:lastRenderedPageBreak/>
+          <w:sz w:val="22"/>
+          <w:szCs w:val="24"/>
+        </w:rPr>
+      </w:pPr>
+      <w:bookmarkStart w:id="16" w:name="_Toc165468767"/>
+      <w:r>
         <w:t xml:space="preserve">V. </w:t>
       </w:r>
       <w:r>
-        <w:rPr>
-          <w:sz w:val="40"/>
-          <w:szCs w:val="40"/>
-        </w:rPr>
         <w:t>Attachments:</w:t>
       </w:r>
       <w:bookmarkEnd w:id="16"/>
@@ -10444,7 +10881,7 @@
           <w:szCs w:val="24"/>
         </w:rPr>
       </w:pPr>
-      <w:hyperlink r:id="rId71" w:history="1">
+      <w:hyperlink r:id="rId73" w:history="1">
         <w:r>
           <w:rPr>
             <w:rStyle w:val="Hyperlink"/>
@@ -10456,7 +10893,7 @@
       </w:hyperlink>
     </w:p>
     <w:sectPr>
-      <w:footerReference w:type="default" r:id="rId72"/>
+      <w:footerReference w:type="default" r:id="rId74"/>
       <w:pgSz w:w="12240" w:h="15840"/>
       <w:pgMar w:top="763" w:right="1080" w:bottom="1440" w:left="1080" w:header="720" w:footer="675" w:gutter="0"/>
       <w:pgBorders w:offsetFrom="page">
@@ -10908,6 +11345,118 @@
     </w:lvl>
   </w:abstractNum>
   <w:abstractNum w:abstractNumId="3" w15:restartNumberingAfterBreak="0">
+    <w:nsid w:val="16223BF9"/>
+    <w:multiLevelType w:val="hybridMultilevel"/>
+    <w:tmpl w:val="03D202AA"/>
+    <w:lvl w:ilvl="0" w:tplc="818A07E4">
+      <w:numFmt w:val="bullet"/>
+      <w:lvlText w:val="-"/>
+      <w:lvlJc w:val="left"/>
+      <w:pPr>
+        <w:ind w:left="720" w:hanging="360"/>
+      </w:pPr>
+      <w:rPr>
+        <w:rFonts w:ascii="Times New Roman" w:eastAsiaTheme="minorEastAsia" w:hAnsi="Times New Roman" w:cs="Times New Roman" w:hint="default"/>
+      </w:rPr>
+    </w:lvl>
+    <w:lvl w:ilvl="1" w:tplc="04090003" w:tentative="1">
+      <w:start w:val="1"/>
+      <w:numFmt w:val="bullet"/>
+      <w:lvlText w:val="o"/>
+      <w:lvlJc w:val="left"/>
+      <w:pPr>
+        <w:ind w:left="1440" w:hanging="360"/>
+      </w:pPr>
+      <w:rPr>
+        <w:rFonts w:ascii="Courier New" w:hAnsi="Courier New" w:cs="Courier New" w:hint="default"/>
+      </w:rPr>
+    </w:lvl>
+    <w:lvl w:ilvl="2" w:tplc="04090005" w:tentative="1">
+      <w:start w:val="1"/>
+      <w:numFmt w:val="bullet"/>
+      <w:lvlText w:val=""/>
+      <w:lvlJc w:val="left"/>
+      <w:pPr>
+        <w:ind w:left="2160" w:hanging="360"/>
+      </w:pPr>
+      <w:rPr>
+        <w:rFonts w:ascii="Wingdings" w:hAnsi="Wingdings" w:hint="default"/>
+      </w:rPr>
+    </w:lvl>
+    <w:lvl w:ilvl="3" w:tplc="04090001" w:tentative="1">
+      <w:start w:val="1"/>
+      <w:numFmt w:val="bullet"/>
+      <w:lvlText w:val=""/>
+      <w:lvlJc w:val="left"/>
+      <w:pPr>
+        <w:ind w:left="2880" w:hanging="360"/>
+      </w:pPr>
+      <w:rPr>
+        <w:rFonts w:ascii="Symbol" w:hAnsi="Symbol" w:hint="default"/>
+      </w:rPr>
+    </w:lvl>
+    <w:lvl w:ilvl="4" w:tplc="04090003" w:tentative="1">
+      <w:start w:val="1"/>
+      <w:numFmt w:val="bullet"/>
+      <w:lvlText w:val="o"/>
+      <w:lvlJc w:val="left"/>
+      <w:pPr>
+        <w:ind w:left="3600" w:hanging="360"/>
+      </w:pPr>
+      <w:rPr>
+        <w:rFonts w:ascii="Courier New" w:hAnsi="Courier New" w:cs="Courier New" w:hint="default"/>
+      </w:rPr>
+    </w:lvl>
+    <w:lvl w:ilvl="5" w:tplc="04090005" w:tentative="1">
+      <w:start w:val="1"/>
+      <w:numFmt w:val="bullet"/>
+      <w:lvlText w:val=""/>
+      <w:lvlJc w:val="left"/>
+      <w:pPr>
+        <w:ind w:left="4320" w:hanging="360"/>
+      </w:pPr>
+      <w:rPr>
+        <w:rFonts w:ascii="Wingdings" w:hAnsi="Wingdings" w:hint="default"/>
+      </w:rPr>
+    </w:lvl>
+    <w:lvl w:ilvl="6" w:tplc="04090001" w:tentative="1">
+      <w:start w:val="1"/>
+      <w:numFmt w:val="bullet"/>
+      <w:lvlText w:val=""/>
+      <w:lvlJc w:val="left"/>
+      <w:pPr>
+        <w:ind w:left="5040" w:hanging="360"/>
+      </w:pPr>
+      <w:rPr>
+        <w:rFonts w:ascii="Symbol" w:hAnsi="Symbol" w:hint="default"/>
+      </w:rPr>
+    </w:lvl>
+    <w:lvl w:ilvl="7" w:tplc="04090003" w:tentative="1">
+      <w:start w:val="1"/>
+      <w:numFmt w:val="bullet"/>
+      <w:lvlText w:val="o"/>
+      <w:lvlJc w:val="left"/>
+      <w:pPr>
+        <w:ind w:left="5760" w:hanging="360"/>
+      </w:pPr>
+      <w:rPr>
+        <w:rFonts w:ascii="Courier New" w:hAnsi="Courier New" w:cs="Courier New" w:hint="default"/>
+      </w:rPr>
+    </w:lvl>
+    <w:lvl w:ilvl="8" w:tplc="04090005" w:tentative="1">
+      <w:start w:val="1"/>
+      <w:numFmt w:val="bullet"/>
+      <w:lvlText w:val=""/>
+      <w:lvlJc w:val="left"/>
+      <w:pPr>
+        <w:ind w:left="6480" w:hanging="360"/>
+      </w:pPr>
+      <w:rPr>
+        <w:rFonts w:ascii="Wingdings" w:hAnsi="Wingdings" w:hint="default"/>
+      </w:rPr>
+    </w:lvl>
+  </w:abstractNum>
+  <w:abstractNum w:abstractNumId="4" w15:restartNumberingAfterBreak="0">
     <w:nsid w:val="1D5C1C8F"/>
     <w:multiLevelType w:val="multilevel"/>
     <w:tmpl w:val="ABCE9342"/>
@@ -11020,7 +11569,7 @@
       </w:rPr>
     </w:lvl>
   </w:abstractNum>
-  <w:abstractNum w:abstractNumId="4" w15:restartNumberingAfterBreak="0">
+  <w:abstractNum w:abstractNumId="5" w15:restartNumberingAfterBreak="0">
     <w:nsid w:val="218360B4"/>
     <w:multiLevelType w:val="multilevel"/>
     <w:tmpl w:val="04090021"/>
@@ -11133,7 +11682,7 @@
       </w:rPr>
     </w:lvl>
   </w:abstractNum>
-  <w:abstractNum w:abstractNumId="5" w15:restartNumberingAfterBreak="0">
+  <w:abstractNum w:abstractNumId="6" w15:restartNumberingAfterBreak="0">
     <w:nsid w:val="2A094D85"/>
     <w:multiLevelType w:val="hybridMultilevel"/>
     <w:tmpl w:val="733E8FCA"/>
@@ -11246,7 +11795,7 @@
       </w:rPr>
     </w:lvl>
   </w:abstractNum>
-  <w:abstractNum w:abstractNumId="6" w15:restartNumberingAfterBreak="0">
+  <w:abstractNum w:abstractNumId="7" w15:restartNumberingAfterBreak="0">
     <w:nsid w:val="2AFF3784"/>
     <w:multiLevelType w:val="multilevel"/>
     <w:tmpl w:val="0409001F"/>
@@ -11332,7 +11881,7 @@
       </w:pPr>
     </w:lvl>
   </w:abstractNum>
-  <w:abstractNum w:abstractNumId="7" w15:restartNumberingAfterBreak="0">
+  <w:abstractNum w:abstractNumId="8" w15:restartNumberingAfterBreak="0">
     <w:nsid w:val="37E63CF9"/>
     <w:multiLevelType w:val="hybridMultilevel"/>
     <w:tmpl w:val="7414933A"/>
@@ -11445,7 +11994,7 @@
       </w:rPr>
     </w:lvl>
   </w:abstractNum>
-  <w:abstractNum w:abstractNumId="8" w15:restartNumberingAfterBreak="0">
+  <w:abstractNum w:abstractNumId="9" w15:restartNumberingAfterBreak="0">
     <w:nsid w:val="3A2853F5"/>
     <w:multiLevelType w:val="hybridMultilevel"/>
     <w:tmpl w:val="75548606"/>
@@ -11558,7 +12107,7 @@
       </w:rPr>
     </w:lvl>
   </w:abstractNum>
-  <w:abstractNum w:abstractNumId="9" w15:restartNumberingAfterBreak="0">
+  <w:abstractNum w:abstractNumId="10" w15:restartNumberingAfterBreak="0">
     <w:nsid w:val="3DEC3C41"/>
     <w:multiLevelType w:val="multilevel"/>
     <w:tmpl w:val="8F8A0C1A"/>
@@ -11671,7 +12220,7 @@
       </w:rPr>
     </w:lvl>
   </w:abstractNum>
-  <w:abstractNum w:abstractNumId="10" w15:restartNumberingAfterBreak="0">
+  <w:abstractNum w:abstractNumId="11" w15:restartNumberingAfterBreak="0">
     <w:nsid w:val="3FA13668"/>
     <w:multiLevelType w:val="multilevel"/>
     <w:tmpl w:val="04090021"/>
@@ -11784,7 +12333,7 @@
       </w:rPr>
     </w:lvl>
   </w:abstractNum>
-  <w:abstractNum w:abstractNumId="11" w15:restartNumberingAfterBreak="0">
+  <w:abstractNum w:abstractNumId="12" w15:restartNumberingAfterBreak="0">
     <w:nsid w:val="484C4571"/>
     <w:multiLevelType w:val="multilevel"/>
     <w:tmpl w:val="04090021"/>
@@ -11897,7 +12446,7 @@
       </w:rPr>
     </w:lvl>
   </w:abstractNum>
-  <w:abstractNum w:abstractNumId="12" w15:restartNumberingAfterBreak="0">
+  <w:abstractNum w:abstractNumId="13" w15:restartNumberingAfterBreak="0">
     <w:nsid w:val="48605E45"/>
     <w:multiLevelType w:val="hybridMultilevel"/>
     <w:tmpl w:val="4FDC1548"/>
@@ -11987,7 +12536,7 @@
       </w:pPr>
     </w:lvl>
   </w:abstractNum>
-  <w:abstractNum w:abstractNumId="13" w15:restartNumberingAfterBreak="0">
+  <w:abstractNum w:abstractNumId="14" w15:restartNumberingAfterBreak="0">
     <w:nsid w:val="5B9F1C3E"/>
     <w:multiLevelType w:val="hybridMultilevel"/>
     <w:tmpl w:val="BC5E124A"/>
@@ -12076,7 +12625,7 @@
       </w:pPr>
     </w:lvl>
   </w:abstractNum>
-  <w:abstractNum w:abstractNumId="14" w15:restartNumberingAfterBreak="0">
+  <w:abstractNum w:abstractNumId="15" w15:restartNumberingAfterBreak="0">
     <w:nsid w:val="5D2D42C2"/>
     <w:multiLevelType w:val="hybridMultilevel"/>
     <w:tmpl w:val="A9EA2412"/>
@@ -12189,7 +12738,7 @@
       </w:rPr>
     </w:lvl>
   </w:abstractNum>
-  <w:abstractNum w:abstractNumId="15" w15:restartNumberingAfterBreak="0">
+  <w:abstractNum w:abstractNumId="16" w15:restartNumberingAfterBreak="0">
     <w:nsid w:val="72AF0566"/>
     <w:multiLevelType w:val="hybridMultilevel"/>
     <w:tmpl w:val="0018E0BA"/>
@@ -12302,7 +12851,7 @@
       </w:rPr>
     </w:lvl>
   </w:abstractNum>
-  <w:abstractNum w:abstractNumId="16" w15:restartNumberingAfterBreak="0">
+  <w:abstractNum w:abstractNumId="17" w15:restartNumberingAfterBreak="0">
     <w:nsid w:val="79CD7C92"/>
     <w:multiLevelType w:val="multilevel"/>
     <w:tmpl w:val="A4E0C592"/>
@@ -12416,13 +12965,13 @@
     </w:lvl>
   </w:abstractNum>
   <w:num w:numId="1" w16cid:durableId="122113785">
-    <w:abstractNumId w:val="13"/>
+    <w:abstractNumId w:val="14"/>
   </w:num>
   <w:num w:numId="2" w16cid:durableId="296305102">
-    <w:abstractNumId w:val="6"/>
+    <w:abstractNumId w:val="7"/>
   </w:num>
   <w:num w:numId="3" w16cid:durableId="1343043156">
-    <w:abstractNumId w:val="9"/>
+    <w:abstractNumId w:val="10"/>
   </w:num>
   <w:num w:numId="4" w16cid:durableId="1719738379">
     <w:abstractNumId w:val="0"/>
@@ -12458,40 +13007,43 @@
     <w:abstractNumId w:val="2"/>
   </w:num>
   <w:num w:numId="15" w16cid:durableId="327245100">
-    <w:abstractNumId w:val="12"/>
+    <w:abstractNumId w:val="13"/>
   </w:num>
   <w:num w:numId="16" w16cid:durableId="986665555">
     <w:abstractNumId w:val="1"/>
   </w:num>
   <w:num w:numId="17" w16cid:durableId="1231578136">
-    <w:abstractNumId w:val="7"/>
+    <w:abstractNumId w:val="8"/>
   </w:num>
   <w:num w:numId="18" w16cid:durableId="1248661188">
+    <w:abstractNumId w:val="5"/>
+  </w:num>
+  <w:num w:numId="19" w16cid:durableId="1272081185">
     <w:abstractNumId w:val="4"/>
   </w:num>
-  <w:num w:numId="19" w16cid:durableId="1272081185">
-    <w:abstractNumId w:val="3"/>
+  <w:num w:numId="20" w16cid:durableId="1366327232">
+    <w:abstractNumId w:val="12"/>
   </w:num>
-  <w:num w:numId="20" w16cid:durableId="1366327232">
+  <w:num w:numId="21" w16cid:durableId="88694362">
+    <w:abstractNumId w:val="17"/>
+  </w:num>
+  <w:num w:numId="22" w16cid:durableId="545801048">
     <w:abstractNumId w:val="11"/>
   </w:num>
-  <w:num w:numId="21" w16cid:durableId="88694362">
+  <w:num w:numId="23" w16cid:durableId="608010127">
+    <w:abstractNumId w:val="9"/>
+  </w:num>
+  <w:num w:numId="24" w16cid:durableId="659119312">
     <w:abstractNumId w:val="16"/>
   </w:num>
-  <w:num w:numId="22" w16cid:durableId="545801048">
-    <w:abstractNumId w:val="10"/>
+  <w:num w:numId="25" w16cid:durableId="2137486100">
+    <w:abstractNumId w:val="6"/>
   </w:num>
-  <w:num w:numId="23" w16cid:durableId="608010127">
-    <w:abstractNumId w:val="8"/>
-  </w:num>
-  <w:num w:numId="24" w16cid:durableId="659119312">
+  <w:num w:numId="26" w16cid:durableId="1473404929">
     <w:abstractNumId w:val="15"/>
   </w:num>
-  <w:num w:numId="25" w16cid:durableId="2137486100">
-    <w:abstractNumId w:val="5"/>
-  </w:num>
-  <w:num w:numId="26" w16cid:durableId="1473404929">
-    <w:abstractNumId w:val="14"/>
+  <w:num w:numId="27" w16cid:durableId="2103796390">
+    <w:abstractNumId w:val="3"/>
   </w:num>
 </w:numbering>
 </file>
@@ -13805,7 +14357,7 @@
     <w:rsid w:val="003B78E3"/>
     <w:rsid w:val="003D4CD4"/>
     <w:rsid w:val="00421579"/>
-    <w:rsid w:val="00441199"/>
+    <w:rsid w:val="00477891"/>
     <w:rsid w:val="004A0DF2"/>
     <w:rsid w:val="005D6F66"/>
     <w:rsid w:val="0062196C"/>
@@ -13822,6 +14374,8 @@
     <w:rsid w:val="00AD2DC8"/>
     <w:rsid w:val="00AD7032"/>
     <w:rsid w:val="00BB0731"/>
+    <w:rsid w:val="00CD5043"/>
+    <w:rsid w:val="00D311F8"/>
     <w:rsid w:val="00DC2A82"/>
     <w:rsid w:val="00DD3FBD"/>
     <w:rsid w:val="00E14649"/>

</xml_diff>

<commit_message>
Edited 12-pulse model transformers' ratings and corresponding report part, HOPEFULLY DONE!
</commit_message>
<xml_diff>
--- a/19015538-TasneemMansour.docx
+++ b/19015538-TasneemMansour.docx
@@ -453,7 +453,7 @@
             </w:rPr>
             <w:fldChar w:fldCharType="separate"/>
           </w:r>
-          <w:hyperlink w:anchor="_Toc165468751" w:history="1">
+          <w:hyperlink w:anchor="_Toc165485693" w:history="1">
             <w:r>
               <w:rPr>
                 <w:rStyle w:val="Hyperlink"/>
@@ -480,7 +480,7 @@
                 <w:noProof/>
                 <w:webHidden/>
               </w:rPr>
-              <w:instrText xml:space="preserve"> PAGEREF _Toc165468751 \h </w:instrText>
+              <w:instrText xml:space="preserve"> PAGEREF _Toc165485693 \h </w:instrText>
             </w:r>
             <w:r>
               <w:rPr>
@@ -526,7 +526,7 @@
               <w14:ligatures w14:val="standardContextual"/>
             </w:rPr>
           </w:pPr>
-          <w:hyperlink w:anchor="_Toc165468752" w:history="1">
+          <w:hyperlink w:anchor="_Toc165485694" w:history="1">
             <w:r>
               <w:rPr>
                 <w:rStyle w:val="Hyperlink"/>
@@ -553,7 +553,7 @@
                 <w:noProof/>
                 <w:webHidden/>
               </w:rPr>
-              <w:instrText xml:space="preserve"> PAGEREF _Toc165468752 \h </w:instrText>
+              <w:instrText xml:space="preserve"> PAGEREF _Toc165485694 \h </w:instrText>
             </w:r>
             <w:r>
               <w:rPr>
@@ -599,7 +599,7 @@
               <w14:ligatures w14:val="standardContextual"/>
             </w:rPr>
           </w:pPr>
-          <w:hyperlink w:anchor="_Toc165468753" w:history="1">
+          <w:hyperlink w:anchor="_Toc165485695" w:history="1">
             <w:r>
               <w:rPr>
                 <w:rStyle w:val="Hyperlink"/>
@@ -626,7 +626,7 @@
                 <w:noProof/>
                 <w:webHidden/>
               </w:rPr>
-              <w:instrText xml:space="preserve"> PAGEREF _Toc165468753 \h </w:instrText>
+              <w:instrText xml:space="preserve"> PAGEREF _Toc165485695 \h </w:instrText>
             </w:r>
             <w:r>
               <w:rPr>
@@ -672,7 +672,7 @@
               <w14:ligatures w14:val="standardContextual"/>
             </w:rPr>
           </w:pPr>
-          <w:hyperlink w:anchor="_Toc165468754" w:history="1">
+          <w:hyperlink w:anchor="_Toc165485696" w:history="1">
             <w:r>
               <w:rPr>
                 <w:rStyle w:val="Hyperlink"/>
@@ -699,7 +699,7 @@
                 <w:noProof/>
                 <w:webHidden/>
               </w:rPr>
-              <w:instrText xml:space="preserve"> PAGEREF _Toc165468754 \h </w:instrText>
+              <w:instrText xml:space="preserve"> PAGEREF _Toc165485696 \h </w:instrText>
             </w:r>
             <w:r>
               <w:rPr>
@@ -745,7 +745,7 @@
               <w14:ligatures w14:val="standardContextual"/>
             </w:rPr>
           </w:pPr>
-          <w:hyperlink w:anchor="_Toc165468755" w:history="1">
+          <w:hyperlink w:anchor="_Toc165485697" w:history="1">
             <w:r>
               <w:rPr>
                 <w:rStyle w:val="Hyperlink"/>
@@ -772,7 +772,7 @@
                 <w:noProof/>
                 <w:webHidden/>
               </w:rPr>
-              <w:instrText xml:space="preserve"> PAGEREF _Toc165468755 \h </w:instrText>
+              <w:instrText xml:space="preserve"> PAGEREF _Toc165485697 \h </w:instrText>
             </w:r>
             <w:r>
               <w:rPr>
@@ -818,7 +818,7 @@
               <w14:ligatures w14:val="standardContextual"/>
             </w:rPr>
           </w:pPr>
-          <w:hyperlink w:anchor="_Toc165468756" w:history="1">
+          <w:hyperlink w:anchor="_Toc165485698" w:history="1">
             <w:r>
               <w:rPr>
                 <w:rStyle w:val="Hyperlink"/>
@@ -845,7 +845,7 @@
                 <w:noProof/>
                 <w:webHidden/>
               </w:rPr>
-              <w:instrText xml:space="preserve"> PAGEREF _Toc165468756 \h </w:instrText>
+              <w:instrText xml:space="preserve"> PAGEREF _Toc165485698 \h </w:instrText>
             </w:r>
             <w:r>
               <w:rPr>
@@ -891,7 +891,7 @@
               <w14:ligatures w14:val="standardContextual"/>
             </w:rPr>
           </w:pPr>
-          <w:hyperlink w:anchor="_Toc165468757" w:history="1">
+          <w:hyperlink w:anchor="_Toc165485699" w:history="1">
             <w:r>
               <w:rPr>
                 <w:rStyle w:val="Hyperlink"/>
@@ -918,7 +918,7 @@
                 <w:noProof/>
                 <w:webHidden/>
               </w:rPr>
-              <w:instrText xml:space="preserve"> PAGEREF _Toc165468757 \h </w:instrText>
+              <w:instrText xml:space="preserve"> PAGEREF _Toc165485699 \h </w:instrText>
             </w:r>
             <w:r>
               <w:rPr>
@@ -964,7 +964,7 @@
               <w14:ligatures w14:val="standardContextual"/>
             </w:rPr>
           </w:pPr>
-          <w:hyperlink w:anchor="_Toc165468758" w:history="1">
+          <w:hyperlink w:anchor="_Toc165485700" w:history="1">
             <w:r>
               <w:rPr>
                 <w:rStyle w:val="Hyperlink"/>
@@ -991,7 +991,7 @@
                 <w:noProof/>
                 <w:webHidden/>
               </w:rPr>
-              <w:instrText xml:space="preserve"> PAGEREF _Toc165468758 \h </w:instrText>
+              <w:instrText xml:space="preserve"> PAGEREF _Toc165485700 \h </w:instrText>
             </w:r>
             <w:r>
               <w:rPr>
@@ -1037,7 +1037,7 @@
               <w14:ligatures w14:val="standardContextual"/>
             </w:rPr>
           </w:pPr>
-          <w:hyperlink w:anchor="_Toc165468759" w:history="1">
+          <w:hyperlink w:anchor="_Toc165485701" w:history="1">
             <w:r>
               <w:rPr>
                 <w:rStyle w:val="Hyperlink"/>
@@ -1064,7 +1064,7 @@
                 <w:noProof/>
                 <w:webHidden/>
               </w:rPr>
-              <w:instrText xml:space="preserve"> PAGEREF _Toc165468759 \h </w:instrText>
+              <w:instrText xml:space="preserve"> PAGEREF _Toc165485701 \h </w:instrText>
             </w:r>
             <w:r>
               <w:rPr>
@@ -1110,7 +1110,7 @@
               <w14:ligatures w14:val="standardContextual"/>
             </w:rPr>
           </w:pPr>
-          <w:hyperlink w:anchor="_Toc165468760" w:history="1">
+          <w:hyperlink w:anchor="_Toc165485702" w:history="1">
             <w:r>
               <w:rPr>
                 <w:rStyle w:val="Hyperlink"/>
@@ -1137,7 +1137,7 @@
                 <w:noProof/>
                 <w:webHidden/>
               </w:rPr>
-              <w:instrText xml:space="preserve"> PAGEREF _Toc165468760 \h </w:instrText>
+              <w:instrText xml:space="preserve"> PAGEREF _Toc165485702 \h </w:instrText>
             </w:r>
             <w:r>
               <w:rPr>
@@ -1183,7 +1183,7 @@
               <w14:ligatures w14:val="standardContextual"/>
             </w:rPr>
           </w:pPr>
-          <w:hyperlink w:anchor="_Toc165468761" w:history="1">
+          <w:hyperlink w:anchor="_Toc165485703" w:history="1">
             <w:r>
               <w:rPr>
                 <w:rStyle w:val="Hyperlink"/>
@@ -1210,7 +1210,7 @@
                 <w:noProof/>
                 <w:webHidden/>
               </w:rPr>
-              <w:instrText xml:space="preserve"> PAGEREF _Toc165468761 \h </w:instrText>
+              <w:instrText xml:space="preserve"> PAGEREF _Toc165485703 \h </w:instrText>
             </w:r>
             <w:r>
               <w:rPr>
@@ -1256,7 +1256,7 @@
               <w14:ligatures w14:val="standardContextual"/>
             </w:rPr>
           </w:pPr>
-          <w:hyperlink w:anchor="_Toc165468762" w:history="1">
+          <w:hyperlink w:anchor="_Toc165485704" w:history="1">
             <w:r>
               <w:rPr>
                 <w:rStyle w:val="Hyperlink"/>
@@ -1283,7 +1283,7 @@
                 <w:noProof/>
                 <w:webHidden/>
               </w:rPr>
-              <w:instrText xml:space="preserve"> PAGEREF _Toc165468762 \h </w:instrText>
+              <w:instrText xml:space="preserve"> PAGEREF _Toc165485704 \h </w:instrText>
             </w:r>
             <w:r>
               <w:rPr>
@@ -1329,7 +1329,7 @@
               <w14:ligatures w14:val="standardContextual"/>
             </w:rPr>
           </w:pPr>
-          <w:hyperlink w:anchor="_Toc165468763" w:history="1">
+          <w:hyperlink w:anchor="_Toc165485705" w:history="1">
             <w:r>
               <w:rPr>
                 <w:rStyle w:val="Hyperlink"/>
@@ -1356,7 +1356,7 @@
                 <w:noProof/>
                 <w:webHidden/>
               </w:rPr>
-              <w:instrText xml:space="preserve"> PAGEREF _Toc165468763 \h </w:instrText>
+              <w:instrText xml:space="preserve"> PAGEREF _Toc165485705 \h </w:instrText>
             </w:r>
             <w:r>
               <w:rPr>
@@ -1402,7 +1402,7 @@
               <w14:ligatures w14:val="standardContextual"/>
             </w:rPr>
           </w:pPr>
-          <w:hyperlink w:anchor="_Toc165468764" w:history="1">
+          <w:hyperlink w:anchor="_Toc165485706" w:history="1">
             <w:r>
               <w:rPr>
                 <w:rStyle w:val="Hyperlink"/>
@@ -1429,7 +1429,7 @@
                 <w:noProof/>
                 <w:webHidden/>
               </w:rPr>
-              <w:instrText xml:space="preserve"> PAGEREF _Toc165468764 \h </w:instrText>
+              <w:instrText xml:space="preserve"> PAGEREF _Toc165485706 \h </w:instrText>
             </w:r>
             <w:r>
               <w:rPr>
@@ -1475,7 +1475,7 @@
               <w14:ligatures w14:val="standardContextual"/>
             </w:rPr>
           </w:pPr>
-          <w:hyperlink w:anchor="_Toc165468765" w:history="1">
+          <w:hyperlink w:anchor="_Toc165485707" w:history="1">
             <w:r>
               <w:rPr>
                 <w:rStyle w:val="Hyperlink"/>
@@ -1502,7 +1502,7 @@
                 <w:noProof/>
                 <w:webHidden/>
               </w:rPr>
-              <w:instrText xml:space="preserve"> PAGEREF _Toc165468765 \h </w:instrText>
+              <w:instrText xml:space="preserve"> PAGEREF _Toc165485707 \h </w:instrText>
             </w:r>
             <w:r>
               <w:rPr>
@@ -1548,7 +1548,7 @@
               <w14:ligatures w14:val="standardContextual"/>
             </w:rPr>
           </w:pPr>
-          <w:hyperlink w:anchor="_Toc165468766" w:history="1">
+          <w:hyperlink w:anchor="_Toc165485708" w:history="1">
             <w:r>
               <w:rPr>
                 <w:rStyle w:val="Hyperlink"/>
@@ -1575,7 +1575,7 @@
                 <w:noProof/>
                 <w:webHidden/>
               </w:rPr>
-              <w:instrText xml:space="preserve"> PAGEREF _Toc165468766 \h </w:instrText>
+              <w:instrText xml:space="preserve"> PAGEREF _Toc165485708 \h </w:instrText>
             </w:r>
             <w:r>
               <w:rPr>
@@ -1621,7 +1621,7 @@
               <w14:ligatures w14:val="standardContextual"/>
             </w:rPr>
           </w:pPr>
-          <w:hyperlink w:anchor="_Toc165468767" w:history="1">
+          <w:hyperlink w:anchor="_Toc165485709" w:history="1">
             <w:r>
               <w:rPr>
                 <w:rStyle w:val="Hyperlink"/>
@@ -1648,7 +1648,7 @@
                 <w:noProof/>
                 <w:webHidden/>
               </w:rPr>
-              <w:instrText xml:space="preserve"> PAGEREF _Toc165468767 \h </w:instrText>
+              <w:instrText xml:space="preserve"> PAGEREF _Toc165485709 \h </w:instrText>
             </w:r>
             <w:r>
               <w:rPr>
@@ -1724,7 +1724,7 @@
           <w:szCs w:val="40"/>
         </w:rPr>
       </w:pPr>
-      <w:bookmarkStart w:id="0" w:name="_Toc165468751"/>
+      <w:bookmarkStart w:id="0" w:name="_Toc165485693"/>
       <w:r>
         <w:rPr>
           <w:sz w:val="40"/>
@@ -1899,7 +1899,7 @@
           <w:szCs w:val="40"/>
         </w:rPr>
       </w:pPr>
-      <w:bookmarkStart w:id="1" w:name="_Toc165468752"/>
+      <w:bookmarkStart w:id="1" w:name="_Toc165485694"/>
       <w:r>
         <w:rPr>
           <w:sz w:val="40"/>
@@ -1938,7 +1938,7 @@
           <w:szCs w:val="40"/>
         </w:rPr>
       </w:pPr>
-      <w:bookmarkStart w:id="2" w:name="_Toc165468753"/>
+      <w:bookmarkStart w:id="2" w:name="_Toc165485695"/>
       <w:r>
         <w:rPr>
           <w:sz w:val="36"/>
@@ -3544,7 +3544,7 @@
           <w:szCs w:val="40"/>
         </w:rPr>
       </w:pPr>
-      <w:bookmarkStart w:id="3" w:name="_Toc165468754"/>
+      <w:bookmarkStart w:id="3" w:name="_Toc165485696"/>
       <w:r>
         <w:rPr>
           <w:sz w:val="36"/>
@@ -3563,7 +3563,7 @@
           <w:szCs w:val="40"/>
         </w:rPr>
       </w:pPr>
-      <w:bookmarkStart w:id="4" w:name="_Toc165468755"/>
+      <w:bookmarkStart w:id="4" w:name="_Toc165485697"/>
       <w:r>
         <w:rPr>
           <w:sz w:val="32"/>
@@ -3632,7 +3632,7 @@
           <w:szCs w:val="40"/>
         </w:rPr>
       </w:pPr>
-      <w:bookmarkStart w:id="5" w:name="_Toc165468756"/>
+      <w:bookmarkStart w:id="5" w:name="_Toc165485698"/>
       <w:r>
         <w:rPr>
           <w:sz w:val="32"/>
@@ -3843,9 +3843,9 @@
         </w:rPr>
         <w:lastRenderedPageBreak/>
         <w:drawing>
-          <wp:inline distT="0" distB="0" distL="0" distR="0" wp14:anchorId="30429335" wp14:editId="05162D60">
-            <wp:extent cx="2987299" cy="3337849"/>
-            <wp:effectExtent l="0" t="0" r="3810" b="0"/>
+          <wp:inline distT="0" distB="0" distL="0" distR="0" wp14:anchorId="30429335" wp14:editId="673DFB21">
+            <wp:extent cx="2163713" cy="2417618"/>
+            <wp:effectExtent l="0" t="0" r="8255" b="1905"/>
             <wp:docPr id="862194651" name="Picture 1"/>
             <wp:cNvGraphicFramePr>
               <a:graphicFrameLocks xmlns:a="http://schemas.openxmlformats.org/drawingml/2006/main" noChangeAspect="1"/>
@@ -3866,7 +3866,7 @@
                   <pic:spPr>
                     <a:xfrm>
                       <a:off x="0" y="0"/>
-                      <a:ext cx="2987299" cy="3337849"/>
+                      <a:ext cx="2167894" cy="2422289"/>
                     </a:xfrm>
                     <a:prstGeom prst="rect">
                       <a:avLst/>
@@ -4146,9 +4146,9 @@
         </w:rPr>
         <w:lastRenderedPageBreak/>
         <w:drawing>
-          <wp:inline distT="0" distB="0" distL="0" distR="0" wp14:anchorId="5A17E329" wp14:editId="617275BB">
-            <wp:extent cx="2720576" cy="3254022"/>
-            <wp:effectExtent l="0" t="0" r="3810" b="3810"/>
+          <wp:inline distT="0" distB="0" distL="0" distR="0" wp14:anchorId="5A17E329" wp14:editId="7A5ECAB3">
+            <wp:extent cx="2362995" cy="2826327"/>
+            <wp:effectExtent l="0" t="0" r="0" b="0"/>
             <wp:docPr id="1175870746" name="Picture 1" descr="A diagram of a computer&#10;&#10;Description automatically generated"/>
             <wp:cNvGraphicFramePr>
               <a:graphicFrameLocks xmlns:a="http://schemas.openxmlformats.org/drawingml/2006/main" noChangeAspect="1"/>
@@ -4169,7 +4169,7 @@
                   <pic:spPr>
                     <a:xfrm>
                       <a:off x="0" y="0"/>
-                      <a:ext cx="2720576" cy="3254022"/>
+                      <a:ext cx="2365888" cy="2829788"/>
                     </a:xfrm>
                     <a:prstGeom prst="rect">
                       <a:avLst/>
@@ -4420,7 +4420,7 @@
           <w:szCs w:val="40"/>
         </w:rPr>
       </w:pPr>
-      <w:bookmarkStart w:id="6" w:name="_Toc165468757"/>
+      <w:bookmarkStart w:id="6" w:name="_Toc165485699"/>
       <w:r>
         <w:rPr>
           <w:sz w:val="32"/>
@@ -5242,7 +5242,7 @@
           <w:szCs w:val="40"/>
         </w:rPr>
       </w:pPr>
-      <w:bookmarkStart w:id="7" w:name="_Toc165468758"/>
+      <w:bookmarkStart w:id="7" w:name="_Toc165485700"/>
       <w:r>
         <w:rPr>
           <w:sz w:val="32"/>
@@ -6049,7 +6049,7 @@
           <w:szCs w:val="40"/>
         </w:rPr>
       </w:pPr>
-      <w:bookmarkStart w:id="8" w:name="_Toc165468759"/>
+      <w:bookmarkStart w:id="8" w:name="_Toc165485701"/>
       <w:r>
         <w:rPr>
           <w:sz w:val="40"/>
@@ -6089,7 +6089,7 @@
           <w:szCs w:val="40"/>
         </w:rPr>
       </w:pPr>
-      <w:bookmarkStart w:id="9" w:name="_Toc165468760"/>
+      <w:bookmarkStart w:id="9" w:name="_Toc165485702"/>
       <w:r>
         <w:rPr>
           <w:sz w:val="36"/>
@@ -6107,7 +6107,7 @@
           <w:szCs w:val="40"/>
         </w:rPr>
       </w:pPr>
-      <w:bookmarkStart w:id="10" w:name="_Toc165468761"/>
+      <w:bookmarkStart w:id="10" w:name="_Toc165485703"/>
       <w:r>
         <w:rPr>
           <w:sz w:val="32"/>
@@ -6174,7 +6174,7 @@
           <w:szCs w:val="40"/>
         </w:rPr>
       </w:pPr>
-      <w:bookmarkStart w:id="11" w:name="_Toc165468762"/>
+      <w:bookmarkStart w:id="11" w:name="_Toc165485704"/>
       <w:r>
         <w:rPr>
           <w:sz w:val="32"/>
@@ -6284,7 +6284,7 @@
                   <w:sz w:val="22"/>
                   <w:szCs w:val="24"/>
                 </w:rPr>
-                <m:t>*200</m:t>
+                <m:t>*100</m:t>
               </m:r>
             </m:num>
             <m:den>
@@ -6338,7 +6338,7 @@
               <w:sz w:val="22"/>
               <w:szCs w:val="24"/>
             </w:rPr>
-            <m:t>=507.61KV</m:t>
+            <m:t>=253.81KV</m:t>
           </m:r>
         </m:oMath>
       </m:oMathPara>
@@ -6404,7 +6404,7 @@
                   <w:sz w:val="22"/>
                   <w:szCs w:val="24"/>
                 </w:rPr>
-                <m:t>Vdor-507.61</m:t>
+                <m:t>Vdor-253.81</m:t>
               </m:r>
             </m:num>
             <m:den>
@@ -6479,7 +6479,7 @@
               <w:sz w:val="22"/>
               <w:szCs w:val="24"/>
             </w:rPr>
-            <m:t>-507.61* Vdor</m:t>
+            <m:t>-253.81* Vdor</m:t>
           </m:r>
         </m:oMath>
       </m:oMathPara>
@@ -6502,7 +6502,7 @@
               <w:sz w:val="22"/>
               <w:szCs w:val="24"/>
             </w:rPr>
-            <m:t>∴Vdor=522.909KV</m:t>
+            <m:t>∴Vdor=282.16KV</m:t>
           </m:r>
         </m:oMath>
       </m:oMathPara>
@@ -6545,7 +6545,7 @@
                   <w:sz w:val="22"/>
                   <w:szCs w:val="24"/>
                 </w:rPr>
-                <m:t>2*3</m:t>
+                <m:t>3</m:t>
               </m:r>
               <m:rad>
                 <m:radPr>
@@ -6631,7 +6631,7 @@
               <w:sz w:val="22"/>
               <w:szCs w:val="24"/>
             </w:rPr>
-            <m:t>=522.909KV</m:t>
+            <m:t>=282.16KV</m:t>
           </m:r>
         </m:oMath>
       </m:oMathPara>
@@ -6654,7 +6654,7 @@
               <w:sz w:val="22"/>
               <w:szCs w:val="24"/>
             </w:rPr>
-            <m:t>∴α=28.357°</m:t>
+            <m:t>∴α=18.25°</m:t>
           </m:r>
         </m:oMath>
       </m:oMathPara>
@@ -6697,7 +6697,7 @@
                   <w:sz w:val="22"/>
                   <w:szCs w:val="24"/>
                 </w:rPr>
-                <m:t>522.909-507.61</m:t>
+                <m:t>282.16-253.81</m:t>
               </m:r>
             </m:num>
             <m:den>
@@ -6717,469 +6717,25 @@
               <w:sz w:val="22"/>
               <w:szCs w:val="24"/>
             </w:rPr>
-            <m:t>=1.5299KA</m:t>
+            <m:t>=2.835KA</m:t>
           </m:r>
         </m:oMath>
       </m:oMathPara>
     </w:p>
     <w:p>
       <w:pPr>
-        <w:rPr>
-          <w:sz w:val="22"/>
-          <w:szCs w:val="24"/>
-        </w:rPr>
-      </w:pPr>
-    </w:p>
-    <w:p>
-      <w:pPr>
-        <w:rPr>
-          <w:sz w:val="22"/>
-          <w:szCs w:val="24"/>
-          <w:highlight w:val="yellow"/>
-        </w:rPr>
-      </w:pPr>
-      <w:r>
-        <w:rPr>
-          <w:sz w:val="22"/>
-          <w:szCs w:val="24"/>
-          <w:highlight w:val="yellow"/>
+        <w:pStyle w:val="Heading4"/>
+        <w:rPr>
+          <w:sz w:val="28"/>
+          <w:szCs w:val="28"/>
+        </w:rPr>
+      </w:pPr>
+      <w:r>
+        <w:rPr>
+          <w:sz w:val="28"/>
+          <w:szCs w:val="28"/>
         </w:rPr>
         <w:lastRenderedPageBreak/>
-        <w:t xml:space="preserve">- </w:t>
-      </w:r>
-      <w:r>
-        <w:rPr>
-          <w:sz w:val="22"/>
-          <w:szCs w:val="24"/>
-          <w:highlight w:val="yellow"/>
-        </w:rPr>
-        <w:t>Since alpha (</w:t>
-      </w:r>
-      <m:oMath>
-        <m:r>
-          <w:rPr>
-            <w:rFonts w:ascii="Cambria Math" w:hAnsi="Cambria Math"/>
-            <w:sz w:val="22"/>
-            <w:szCs w:val="24"/>
-            <w:highlight w:val="yellow"/>
-          </w:rPr>
-          <m:t>α)</m:t>
-        </m:r>
-      </m:oMath>
-      <w:r>
-        <w:rPr>
-          <w:sz w:val="22"/>
-          <w:szCs w:val="24"/>
-          <w:highlight w:val="yellow"/>
-        </w:rPr>
-        <w:t xml:space="preserve"> here is more than 25 degrees</w:t>
-      </w:r>
-      <w:r>
-        <w:rPr>
-          <w:sz w:val="22"/>
-          <w:szCs w:val="24"/>
-          <w:highlight w:val="yellow"/>
-        </w:rPr>
-        <w:t>,</w:t>
-      </w:r>
-      <w:r>
-        <w:rPr>
-          <w:sz w:val="22"/>
-          <w:szCs w:val="24"/>
-          <w:highlight w:val="yellow"/>
-        </w:rPr>
-        <w:t xml:space="preserve"> the maximum permissible limit</w:t>
-      </w:r>
-      <w:r>
-        <w:rPr>
-          <w:sz w:val="22"/>
-          <w:szCs w:val="24"/>
-          <w:highlight w:val="yellow"/>
-        </w:rPr>
-        <w:t xml:space="preserve">, </w:t>
-      </w:r>
-      <w:r>
-        <w:rPr>
-          <w:sz w:val="22"/>
-          <w:szCs w:val="24"/>
-          <w:highlight w:val="yellow"/>
-        </w:rPr>
-        <w:t>I will work with changing the tap transformer ratio to -</w:t>
-      </w:r>
-      <w:r>
-        <w:rPr>
-          <w:sz w:val="22"/>
-          <w:szCs w:val="24"/>
-          <w:highlight w:val="yellow"/>
-        </w:rPr>
-        <w:t>5</w:t>
-      </w:r>
-      <w:r>
-        <w:rPr>
-          <w:sz w:val="22"/>
-          <w:szCs w:val="24"/>
-          <w:highlight w:val="yellow"/>
-        </w:rPr>
-        <w:t>% to go back to the allowable range of (5</w:t>
-      </w:r>
-      <w:r>
-        <w:rPr>
-          <w:sz w:val="22"/>
-          <w:szCs w:val="24"/>
-          <w:highlight w:val="yellow"/>
-        </w:rPr>
-        <w:sym w:font="Wingdings" w:char="F0E0"/>
-      </w:r>
-      <w:r>
-        <w:rPr>
-          <w:sz w:val="22"/>
-          <w:szCs w:val="24"/>
-          <w:highlight w:val="yellow"/>
-        </w:rPr>
-        <w:t>25degrees)</w:t>
-      </w:r>
-      <w:r>
-        <w:rPr>
-          <w:sz w:val="22"/>
-          <w:szCs w:val="24"/>
-          <w:highlight w:val="yellow"/>
-        </w:rPr>
-        <w:t>; working with -2.5% exceeded the upper range too (</w:t>
-      </w:r>
-      <m:oMath>
-        <m:r>
-          <w:rPr>
-            <w:rFonts w:ascii="Cambria Math" w:hAnsi="Cambria Math"/>
-            <w:sz w:val="22"/>
-            <w:szCs w:val="24"/>
-            <w:highlight w:val="yellow"/>
-          </w:rPr>
-          <m:t>α=25.5 degrees</m:t>
-        </m:r>
-      </m:oMath>
-      <w:r>
-        <w:rPr>
-          <w:sz w:val="22"/>
-          <w:szCs w:val="24"/>
-          <w:highlight w:val="yellow"/>
-        </w:rPr>
-        <w:t>).</w:t>
-      </w:r>
-    </w:p>
-    <w:p>
-      <w:pPr>
-        <w:rPr>
-          <w:sz w:val="22"/>
-          <w:szCs w:val="24"/>
-          <w:highlight w:val="yellow"/>
-        </w:rPr>
-      </w:pPr>
-    </w:p>
-    <w:p>
-      <w:pPr>
-        <w:rPr>
-          <w:sz w:val="22"/>
-          <w:szCs w:val="24"/>
-          <w:highlight w:val="yellow"/>
-        </w:rPr>
-      </w:pPr>
-      <m:oMathPara>
-        <m:oMathParaPr>
-          <m:jc m:val="left"/>
-        </m:oMathParaPr>
-        <m:oMath>
-          <m:r>
-            <w:rPr>
-              <w:rFonts w:ascii="Cambria Math" w:hAnsi="Cambria Math"/>
-              <w:sz w:val="22"/>
-              <w:szCs w:val="24"/>
-              <w:highlight w:val="yellow"/>
-            </w:rPr>
-            <m:t>Vdoi=507.61KV</m:t>
-          </m:r>
-        </m:oMath>
-      </m:oMathPara>
-    </w:p>
-    <w:p>
-      <w:pPr>
-        <w:rPr>
-          <w:sz w:val="22"/>
-          <w:szCs w:val="24"/>
-          <w:highlight w:val="yellow"/>
-        </w:rPr>
-      </w:pPr>
-      <m:oMathPara>
-        <m:oMathParaPr>
-          <m:jc m:val="left"/>
-        </m:oMathParaPr>
-        <m:oMath>
-          <m:r>
-            <w:rPr>
-              <w:rFonts w:ascii="Cambria Math" w:hAnsi="Cambria Math"/>
-              <w:sz w:val="22"/>
-              <w:szCs w:val="24"/>
-              <w:highlight w:val="yellow"/>
-            </w:rPr>
-            <m:t>Vdor=522.909KV</m:t>
-          </m:r>
-        </m:oMath>
-      </m:oMathPara>
-    </w:p>
-    <w:p>
-      <w:pPr>
-        <w:rPr>
-          <w:sz w:val="22"/>
-          <w:szCs w:val="24"/>
-          <w:highlight w:val="yellow"/>
-        </w:rPr>
-      </w:pPr>
-      <m:oMathPara>
-        <m:oMathParaPr>
-          <m:jc m:val="left"/>
-        </m:oMathParaPr>
-        <m:oMath>
-          <m:r>
-            <w:rPr>
-              <w:rFonts w:ascii="Cambria Math" w:hAnsi="Cambria Math"/>
-              <w:sz w:val="22"/>
-              <w:szCs w:val="24"/>
-              <w:highlight w:val="yellow"/>
-            </w:rPr>
-            <m:t xml:space="preserve">Vdor= </m:t>
-          </m:r>
-          <m:f>
-            <m:fPr>
-              <m:ctrlPr>
-                <w:rPr>
-                  <w:rFonts w:ascii="Cambria Math" w:hAnsi="Cambria Math"/>
-                  <w:i/>
-                  <w:sz w:val="22"/>
-                  <w:szCs w:val="24"/>
-                  <w:highlight w:val="yellow"/>
-                </w:rPr>
-              </m:ctrlPr>
-            </m:fPr>
-            <m:num>
-              <m:r>
-                <w:rPr>
-                  <w:rFonts w:ascii="Cambria Math" w:hAnsi="Cambria Math"/>
-                  <w:sz w:val="22"/>
-                  <w:szCs w:val="24"/>
-                  <w:highlight w:val="yellow"/>
-                </w:rPr>
-                <m:t>2*3</m:t>
-              </m:r>
-              <m:rad>
-                <m:radPr>
-                  <m:degHide m:val="1"/>
-                  <m:ctrlPr>
-                    <w:rPr>
-                      <w:rFonts w:ascii="Cambria Math" w:hAnsi="Cambria Math"/>
-                      <w:i/>
-                      <w:sz w:val="22"/>
-                      <w:szCs w:val="24"/>
-                      <w:highlight w:val="yellow"/>
-                    </w:rPr>
-                  </m:ctrlPr>
-                </m:radPr>
-                <m:deg/>
-                <m:e>
-                  <m:r>
-                    <w:rPr>
-                      <w:rFonts w:ascii="Cambria Math" w:hAnsi="Cambria Math"/>
-                      <w:sz w:val="22"/>
-                      <w:szCs w:val="24"/>
-                      <w:highlight w:val="yellow"/>
-                    </w:rPr>
-                    <m:t>2</m:t>
-                  </m:r>
-                </m:e>
-              </m:rad>
-              <m:r>
-                <w:rPr>
-                  <w:rFonts w:ascii="Cambria Math" w:hAnsi="Cambria Math"/>
-                  <w:sz w:val="22"/>
-                  <w:szCs w:val="24"/>
-                  <w:highlight w:val="yellow"/>
-                </w:rPr>
-                <m:t>*220*0.95</m:t>
-              </m:r>
-            </m:num>
-            <m:den>
-              <m:r>
-                <w:rPr>
-                  <w:rFonts w:ascii="Cambria Math" w:hAnsi="Cambria Math"/>
-                  <w:sz w:val="22"/>
-                  <w:szCs w:val="24"/>
-                  <w:highlight w:val="yellow"/>
-                </w:rPr>
-                <m:t>π</m:t>
-              </m:r>
-            </m:den>
-          </m:f>
-          <m:func>
-            <m:funcPr>
-              <m:ctrlPr>
-                <w:rPr>
-                  <w:rFonts w:ascii="Cambria Math" w:hAnsi="Cambria Math"/>
-                  <w:sz w:val="22"/>
-                  <w:szCs w:val="24"/>
-                  <w:highlight w:val="yellow"/>
-                </w:rPr>
-              </m:ctrlPr>
-            </m:funcPr>
-            <m:fName>
-              <m:r>
-                <m:rPr>
-                  <m:sty m:val="p"/>
-                </m:rPr>
-                <w:rPr>
-                  <w:rFonts w:ascii="Cambria Math" w:hAnsi="Cambria Math"/>
-                  <w:sz w:val="22"/>
-                  <w:szCs w:val="24"/>
-                  <w:highlight w:val="yellow"/>
-                </w:rPr>
-                <m:t>cos</m:t>
-              </m:r>
-            </m:fName>
-            <m:e>
-              <m:r>
-                <w:rPr>
-                  <w:rFonts w:ascii="Cambria Math" w:hAnsi="Cambria Math"/>
-                  <w:sz w:val="22"/>
-                  <w:szCs w:val="24"/>
-                  <w:highlight w:val="yellow"/>
-                </w:rPr>
-                <m:t>α</m:t>
-              </m:r>
-            </m:e>
-          </m:func>
-          <m:r>
-            <w:rPr>
-              <w:rFonts w:ascii="Cambria Math" w:hAnsi="Cambria Math"/>
-              <w:sz w:val="22"/>
-              <w:szCs w:val="24"/>
-              <w:highlight w:val="yellow"/>
-            </w:rPr>
-            <m:t>=522.909KV</m:t>
-          </m:r>
-        </m:oMath>
-      </m:oMathPara>
-    </w:p>
-    <w:p>
-      <w:pPr>
-        <w:rPr>
-          <w:sz w:val="22"/>
-          <w:szCs w:val="24"/>
-          <w:highlight w:val="yellow"/>
-        </w:rPr>
-      </w:pPr>
-      <m:oMathPara>
-        <m:oMathParaPr>
-          <m:jc m:val="left"/>
-        </m:oMathParaPr>
-        <m:oMath>
-          <m:r>
-            <w:rPr>
-              <w:rFonts w:ascii="Cambria Math" w:hAnsi="Cambria Math"/>
-              <w:sz w:val="22"/>
-              <w:szCs w:val="24"/>
-              <w:highlight w:val="yellow"/>
-            </w:rPr>
-            <m:t>∴α=22.131°</m:t>
-          </m:r>
-        </m:oMath>
-      </m:oMathPara>
-    </w:p>
-    <w:p>
-      <w:pPr>
-        <w:rPr>
-          <w:sz w:val="22"/>
-          <w:szCs w:val="24"/>
-        </w:rPr>
-      </w:pPr>
-      <m:oMathPara>
-        <m:oMathParaPr>
-          <m:jc m:val="left"/>
-        </m:oMathParaPr>
-        <m:oMath>
-          <m:r>
-            <w:rPr>
-              <w:rFonts w:ascii="Cambria Math" w:hAnsi="Cambria Math"/>
-              <w:sz w:val="22"/>
-              <w:szCs w:val="24"/>
-              <w:highlight w:val="yellow"/>
-            </w:rPr>
-            <m:t xml:space="preserve">∴Idc= </m:t>
-          </m:r>
-          <m:f>
-            <m:fPr>
-              <m:ctrlPr>
-                <w:rPr>
-                  <w:rFonts w:ascii="Cambria Math" w:hAnsi="Cambria Math"/>
-                  <w:i/>
-                  <w:sz w:val="22"/>
-                  <w:szCs w:val="24"/>
-                  <w:highlight w:val="yellow"/>
-                </w:rPr>
-              </m:ctrlPr>
-            </m:fPr>
-            <m:num>
-              <m:r>
-                <w:rPr>
-                  <w:rFonts w:ascii="Cambria Math" w:hAnsi="Cambria Math"/>
-                  <w:sz w:val="22"/>
-                  <w:szCs w:val="24"/>
-                  <w:highlight w:val="yellow"/>
-                </w:rPr>
-                <m:t>522.909-507.61</m:t>
-              </m:r>
-            </m:num>
-            <m:den>
-              <m:r>
-                <w:rPr>
-                  <w:rFonts w:ascii="Cambria Math" w:hAnsi="Cambria Math"/>
-                  <w:sz w:val="22"/>
-                  <w:szCs w:val="24"/>
-                  <w:highlight w:val="yellow"/>
-                </w:rPr>
-                <m:t>10</m:t>
-              </m:r>
-            </m:den>
-          </m:f>
-          <m:r>
-            <w:rPr>
-              <w:rFonts w:ascii="Cambria Math" w:hAnsi="Cambria Math"/>
-              <w:sz w:val="22"/>
-              <w:szCs w:val="24"/>
-              <w:highlight w:val="yellow"/>
-            </w:rPr>
-            <m:t>=1.5299KA</m:t>
-          </m:r>
-        </m:oMath>
-      </m:oMathPara>
-    </w:p>
-    <w:p>
-      <w:pPr>
-        <w:rPr>
-          <w:sz w:val="22"/>
-          <w:szCs w:val="24"/>
-        </w:rPr>
-      </w:pPr>
-    </w:p>
-    <w:p>
-      <w:pPr>
-        <w:pStyle w:val="Heading4"/>
-        <w:rPr>
-          <w:sz w:val="28"/>
-          <w:szCs w:val="28"/>
-        </w:rPr>
-      </w:pPr>
-      <w:r>
-        <w:rPr>
-          <w:sz w:val="28"/>
-          <w:szCs w:val="28"/>
-        </w:rPr>
         <w:t>AC voltage at rectifier side:</w:t>
       </w:r>
     </w:p>
@@ -7197,10 +6753,10 @@
           <w:szCs w:val="24"/>
         </w:rPr>
         <w:drawing>
-          <wp:inline distT="0" distB="0" distL="0" distR="0" wp14:anchorId="4D35EF14" wp14:editId="046FA679">
-            <wp:extent cx="6400800" cy="1428115"/>
-            <wp:effectExtent l="0" t="0" r="0" b="635"/>
-            <wp:docPr id="96913532" name="Picture 1" descr="A graph of a function&#10;&#10;Description automatically generated"/>
+          <wp:inline distT="0" distB="0" distL="0" distR="0" wp14:anchorId="39551071" wp14:editId="6AC1089B">
+            <wp:extent cx="6400800" cy="1491615"/>
+            <wp:effectExtent l="0" t="0" r="0" b="0"/>
+            <wp:docPr id="1522344517" name="Picture 1" descr="A graph of a function&#10;&#10;Description automatically generated"/>
             <wp:cNvGraphicFramePr>
               <a:graphicFrameLocks xmlns:a="http://schemas.openxmlformats.org/drawingml/2006/main" noChangeAspect="1"/>
             </wp:cNvGraphicFramePr>
@@ -7208,7 +6764,7 @@
               <a:graphicData uri="http://schemas.openxmlformats.org/drawingml/2006/picture">
                 <pic:pic xmlns:pic="http://schemas.openxmlformats.org/drawingml/2006/picture">
                   <pic:nvPicPr>
-                    <pic:cNvPr id="96913532" name="Picture 1" descr="A graph of a function&#10;&#10;Description automatically generated"/>
+                    <pic:cNvPr id="1522344517" name="Picture 1" descr="A graph of a function&#10;&#10;Description automatically generated"/>
                     <pic:cNvPicPr/>
                   </pic:nvPicPr>
                   <pic:blipFill>
@@ -7220,7 +6776,7 @@
                   <pic:spPr>
                     <a:xfrm>
                       <a:off x="0" y="0"/>
-                      <a:ext cx="6400800" cy="1428115"/>
+                      <a:ext cx="6400800" cy="1491615"/>
                     </a:xfrm>
                     <a:prstGeom prst="rect">
                       <a:avLst/>
@@ -7280,10 +6836,10 @@
           <w:szCs w:val="24"/>
         </w:rPr>
         <w:drawing>
-          <wp:inline distT="0" distB="0" distL="0" distR="0" wp14:anchorId="49859B03" wp14:editId="7E7C67D6">
-            <wp:extent cx="6400800" cy="994410"/>
-            <wp:effectExtent l="0" t="0" r="0" b="0"/>
-            <wp:docPr id="963234225" name="Picture 1" descr="A black line on a white background&#10;&#10;Description automatically generated"/>
+          <wp:inline distT="0" distB="0" distL="0" distR="0" wp14:anchorId="3AABD3FB" wp14:editId="29B17AB7">
+            <wp:extent cx="6400800" cy="1007745"/>
+            <wp:effectExtent l="0" t="0" r="0" b="1905"/>
+            <wp:docPr id="45579678" name="Picture 1" descr="A graph of a number of objects&#10;&#10;Description automatically generated with medium confidence"/>
             <wp:cNvGraphicFramePr>
               <a:graphicFrameLocks xmlns:a="http://schemas.openxmlformats.org/drawingml/2006/main" noChangeAspect="1"/>
             </wp:cNvGraphicFramePr>
@@ -7291,278 +6847,11 @@
               <a:graphicData uri="http://schemas.openxmlformats.org/drawingml/2006/picture">
                 <pic:pic xmlns:pic="http://schemas.openxmlformats.org/drawingml/2006/picture">
                   <pic:nvPicPr>
-                    <pic:cNvPr id="963234225" name="Picture 1" descr="A black line on a white background&#10;&#10;Description automatically generated"/>
+                    <pic:cNvPr id="45579678" name="Picture 1" descr="A graph of a number of objects&#10;&#10;Description automatically generated with medium confidence"/>
                     <pic:cNvPicPr/>
                   </pic:nvPicPr>
                   <pic:blipFill>
                     <a:blip r:embed="rId42"/>
-                    <a:stretch>
-                      <a:fillRect/>
-                    </a:stretch>
-                  </pic:blipFill>
-                  <pic:spPr>
-                    <a:xfrm>
-                      <a:off x="0" y="0"/>
-                      <a:ext cx="6400800" cy="994410"/>
-                    </a:xfrm>
-                    <a:prstGeom prst="rect">
-                      <a:avLst/>
-                    </a:prstGeom>
-                  </pic:spPr>
-                </pic:pic>
-              </a:graphicData>
-            </a:graphic>
-          </wp:inline>
-        </w:drawing>
-      </w:r>
-    </w:p>
-    <w:p>
-      <w:pPr>
-        <w:jc w:val="center"/>
-        <w:rPr>
-          <w:sz w:val="22"/>
-          <w:szCs w:val="24"/>
-        </w:rPr>
-      </w:pPr>
-      <w:r>
-        <w:rPr>
-          <w:noProof/>
-          <w:sz w:val="22"/>
-          <w:szCs w:val="24"/>
-        </w:rPr>
-        <w:drawing>
-          <wp:inline distT="0" distB="0" distL="0" distR="0" wp14:anchorId="111D9039" wp14:editId="21CD6DBF">
-            <wp:extent cx="2318403" cy="2584450"/>
-            <wp:effectExtent l="0" t="0" r="5715" b="6350"/>
-            <wp:docPr id="1393545437" name="Picture 1" descr="A diagram of a voltage&#10;&#10;Description automatically generated"/>
-            <wp:cNvGraphicFramePr>
-              <a:graphicFrameLocks xmlns:a="http://schemas.openxmlformats.org/drawingml/2006/main" noChangeAspect="1"/>
-            </wp:cNvGraphicFramePr>
-            <a:graphic xmlns:a="http://schemas.openxmlformats.org/drawingml/2006/main">
-              <a:graphicData uri="http://schemas.openxmlformats.org/drawingml/2006/picture">
-                <pic:pic xmlns:pic="http://schemas.openxmlformats.org/drawingml/2006/picture">
-                  <pic:nvPicPr>
-                    <pic:cNvPr id="1393545437" name="Picture 1" descr="A diagram of a voltage&#10;&#10;Description automatically generated"/>
-                    <pic:cNvPicPr/>
-                  </pic:nvPicPr>
-                  <pic:blipFill>
-                    <a:blip r:embed="rId43"/>
-                    <a:stretch>
-                      <a:fillRect/>
-                    </a:stretch>
-                  </pic:blipFill>
-                  <pic:spPr>
-                    <a:xfrm>
-                      <a:off x="0" y="0"/>
-                      <a:ext cx="2334657" cy="2602569"/>
-                    </a:xfrm>
-                    <a:prstGeom prst="rect">
-                      <a:avLst/>
-                    </a:prstGeom>
-                  </pic:spPr>
-                </pic:pic>
-              </a:graphicData>
-            </a:graphic>
-          </wp:inline>
-        </w:drawing>
-      </w:r>
-    </w:p>
-    <w:p>
-      <w:pPr>
-        <w:pStyle w:val="Heading4"/>
-        <w:rPr>
-          <w:sz w:val="28"/>
-          <w:szCs w:val="28"/>
-        </w:rPr>
-      </w:pPr>
-      <w:r>
-        <w:rPr>
-          <w:sz w:val="28"/>
-          <w:szCs w:val="28"/>
-        </w:rPr>
-        <w:lastRenderedPageBreak/>
-        <w:t>Grid current at rectifier side:</w:t>
-      </w:r>
-    </w:p>
-    <w:p>
-      <w:pPr>
-        <w:rPr>
-          <w:sz w:val="22"/>
-          <w:szCs w:val="24"/>
-        </w:rPr>
-      </w:pPr>
-      <w:r>
-        <w:rPr>
-          <w:noProof/>
-          <w:sz w:val="22"/>
-          <w:szCs w:val="24"/>
-        </w:rPr>
-        <w:drawing>
-          <wp:inline distT="0" distB="0" distL="0" distR="0" wp14:anchorId="4E8A3034" wp14:editId="30AB6226">
-            <wp:extent cx="6400800" cy="1494790"/>
-            <wp:effectExtent l="0" t="0" r="0" b="0"/>
-            <wp:docPr id="737490376" name="Picture 1" descr="A graph of a line graph&#10;&#10;Description automatically generated with medium confidence"/>
-            <wp:cNvGraphicFramePr>
-              <a:graphicFrameLocks xmlns:a="http://schemas.openxmlformats.org/drawingml/2006/main" noChangeAspect="1"/>
-            </wp:cNvGraphicFramePr>
-            <a:graphic xmlns:a="http://schemas.openxmlformats.org/drawingml/2006/main">
-              <a:graphicData uri="http://schemas.openxmlformats.org/drawingml/2006/picture">
-                <pic:pic xmlns:pic="http://schemas.openxmlformats.org/drawingml/2006/picture">
-                  <pic:nvPicPr>
-                    <pic:cNvPr id="737490376" name="Picture 1" descr="A graph of a line graph&#10;&#10;Description automatically generated with medium confidence"/>
-                    <pic:cNvPicPr/>
-                  </pic:nvPicPr>
-                  <pic:blipFill>
-                    <a:blip r:embed="rId44"/>
-                    <a:stretch>
-                      <a:fillRect/>
-                    </a:stretch>
-                  </pic:blipFill>
-                  <pic:spPr>
-                    <a:xfrm>
-                      <a:off x="0" y="0"/>
-                      <a:ext cx="6400800" cy="1494790"/>
-                    </a:xfrm>
-                    <a:prstGeom prst="rect">
-                      <a:avLst/>
-                    </a:prstGeom>
-                  </pic:spPr>
-                </pic:pic>
-              </a:graphicData>
-            </a:graphic>
-          </wp:inline>
-        </w:drawing>
-      </w:r>
-    </w:p>
-    <w:p>
-      <w:pPr>
-        <w:pStyle w:val="Heading4"/>
-        <w:rPr>
-          <w:sz w:val="28"/>
-          <w:szCs w:val="28"/>
-        </w:rPr>
-      </w:pPr>
-      <w:r>
-        <w:rPr>
-          <w:sz w:val="28"/>
-          <w:szCs w:val="28"/>
-        </w:rPr>
-        <w:t>AC voltage at inverter side:</w:t>
-      </w:r>
-    </w:p>
-    <w:p>
-      <w:pPr>
-        <w:rPr>
-          <w:sz w:val="22"/>
-          <w:szCs w:val="24"/>
-        </w:rPr>
-      </w:pPr>
-      <w:r>
-        <w:rPr>
-          <w:noProof/>
-          <w:sz w:val="22"/>
-          <w:szCs w:val="24"/>
-        </w:rPr>
-        <w:drawing>
-          <wp:inline distT="0" distB="0" distL="0" distR="0" wp14:anchorId="4C0FC51E" wp14:editId="7BECACF4">
-            <wp:extent cx="6400800" cy="1505585"/>
-            <wp:effectExtent l="0" t="0" r="0" b="0"/>
-            <wp:docPr id="1049287794" name="Picture 1" descr="A graph of a function&#10;&#10;Description automatically generated"/>
-            <wp:cNvGraphicFramePr>
-              <a:graphicFrameLocks xmlns:a="http://schemas.openxmlformats.org/drawingml/2006/main" noChangeAspect="1"/>
-            </wp:cNvGraphicFramePr>
-            <a:graphic xmlns:a="http://schemas.openxmlformats.org/drawingml/2006/main">
-              <a:graphicData uri="http://schemas.openxmlformats.org/drawingml/2006/picture">
-                <pic:pic xmlns:pic="http://schemas.openxmlformats.org/drawingml/2006/picture">
-                  <pic:nvPicPr>
-                    <pic:cNvPr id="1049287794" name="Picture 1" descr="A graph of a function&#10;&#10;Description automatically generated"/>
-                    <pic:cNvPicPr/>
-                  </pic:nvPicPr>
-                  <pic:blipFill>
-                    <a:blip r:embed="rId45"/>
-                    <a:stretch>
-                      <a:fillRect/>
-                    </a:stretch>
-                  </pic:blipFill>
-                  <pic:spPr>
-                    <a:xfrm>
-                      <a:off x="0" y="0"/>
-                      <a:ext cx="6400800" cy="1505585"/>
-                    </a:xfrm>
-                    <a:prstGeom prst="rect">
-                      <a:avLst/>
-                    </a:prstGeom>
-                  </pic:spPr>
-                </pic:pic>
-              </a:graphicData>
-            </a:graphic>
-          </wp:inline>
-        </w:drawing>
-      </w:r>
-    </w:p>
-    <w:p>
-      <w:pPr>
-        <w:pStyle w:val="Heading4"/>
-        <w:rPr>
-          <w:sz w:val="28"/>
-          <w:szCs w:val="28"/>
-        </w:rPr>
-      </w:pPr>
-      <w:proofErr w:type="spellStart"/>
-      <w:r>
-        <w:rPr>
-          <w:sz w:val="28"/>
-          <w:szCs w:val="28"/>
-        </w:rPr>
-        <w:t>V</w:t>
-      </w:r>
-      <w:r>
-        <w:rPr>
-          <w:sz w:val="28"/>
-          <w:szCs w:val="28"/>
-          <w:vertAlign w:val="subscript"/>
-        </w:rPr>
-        <w:t>doi</w:t>
-      </w:r>
-      <w:proofErr w:type="spellEnd"/>
-      <w:r>
-        <w:rPr>
-          <w:sz w:val="28"/>
-          <w:szCs w:val="28"/>
-        </w:rPr>
-        <w:t>: DC voltage at inverter side:</w:t>
-      </w:r>
-    </w:p>
-    <w:p>
-      <w:pPr>
-        <w:rPr>
-          <w:sz w:val="22"/>
-          <w:szCs w:val="24"/>
-        </w:rPr>
-      </w:pPr>
-      <w:r>
-        <w:rPr>
-          <w:noProof/>
-          <w:sz w:val="22"/>
-          <w:szCs w:val="24"/>
-        </w:rPr>
-        <w:drawing>
-          <wp:inline distT="0" distB="0" distL="0" distR="0" wp14:anchorId="4119D27D" wp14:editId="7B5ED22C">
-            <wp:extent cx="6400800" cy="1007745"/>
-            <wp:effectExtent l="0" t="0" r="0" b="1905"/>
-            <wp:docPr id="848203716" name="Picture 1" descr="A black and white drawing of a spiral&#10;&#10;Description automatically generated"/>
-            <wp:cNvGraphicFramePr>
-              <a:graphicFrameLocks xmlns:a="http://schemas.openxmlformats.org/drawingml/2006/main" noChangeAspect="1"/>
-            </wp:cNvGraphicFramePr>
-            <a:graphic xmlns:a="http://schemas.openxmlformats.org/drawingml/2006/main">
-              <a:graphicData uri="http://schemas.openxmlformats.org/drawingml/2006/picture">
-                <pic:pic xmlns:pic="http://schemas.openxmlformats.org/drawingml/2006/picture">
-                  <pic:nvPicPr>
-                    <pic:cNvPr id="848203716" name="Picture 1" descr="A black and white drawing of a spiral&#10;&#10;Description automatically generated"/>
-                    <pic:cNvPicPr/>
-                  </pic:nvPicPr>
-                  <pic:blipFill>
-                    <a:blip r:embed="rId46"/>
                     <a:stretch>
                       <a:fillRect/>
                     </a:stretch>
@@ -7598,10 +6887,10 @@
           <w:szCs w:val="24"/>
         </w:rPr>
         <w:drawing>
-          <wp:inline distT="0" distB="0" distL="0" distR="0" wp14:anchorId="66D18AC1" wp14:editId="176E24EF">
-            <wp:extent cx="2937322" cy="3308350"/>
-            <wp:effectExtent l="0" t="0" r="0" b="6350"/>
-            <wp:docPr id="815306963" name="Picture 1" descr="A diagram of a circuit diagram&#10;&#10;Description automatically generated"/>
+          <wp:inline distT="0" distB="0" distL="0" distR="0" wp14:anchorId="2B8C3D7E" wp14:editId="4DC49A35">
+            <wp:extent cx="2286000" cy="2747043"/>
+            <wp:effectExtent l="0" t="0" r="0" b="0"/>
+            <wp:docPr id="643387539" name="Picture 1" descr="A diagram of a circuit&#10;&#10;Description automatically generated"/>
             <wp:cNvGraphicFramePr>
               <a:graphicFrameLocks xmlns:a="http://schemas.openxmlformats.org/drawingml/2006/main" noChangeAspect="1"/>
             </wp:cNvGraphicFramePr>
@@ -7609,7 +6898,274 @@
               <a:graphicData uri="http://schemas.openxmlformats.org/drawingml/2006/picture">
                 <pic:pic xmlns:pic="http://schemas.openxmlformats.org/drawingml/2006/picture">
                   <pic:nvPicPr>
-                    <pic:cNvPr id="815306963" name="Picture 1" descr="A diagram of a circuit diagram&#10;&#10;Description automatically generated"/>
+                    <pic:cNvPr id="643387539" name="Picture 1" descr="A diagram of a circuit&#10;&#10;Description automatically generated"/>
+                    <pic:cNvPicPr/>
+                  </pic:nvPicPr>
+                  <pic:blipFill>
+                    <a:blip r:embed="rId43"/>
+                    <a:stretch>
+                      <a:fillRect/>
+                    </a:stretch>
+                  </pic:blipFill>
+                  <pic:spPr>
+                    <a:xfrm>
+                      <a:off x="0" y="0"/>
+                      <a:ext cx="2292848" cy="2755272"/>
+                    </a:xfrm>
+                    <a:prstGeom prst="rect">
+                      <a:avLst/>
+                    </a:prstGeom>
+                  </pic:spPr>
+                </pic:pic>
+              </a:graphicData>
+            </a:graphic>
+          </wp:inline>
+        </w:drawing>
+      </w:r>
+    </w:p>
+    <w:p>
+      <w:pPr>
+        <w:pStyle w:val="Heading4"/>
+        <w:rPr>
+          <w:sz w:val="28"/>
+          <w:szCs w:val="28"/>
+        </w:rPr>
+      </w:pPr>
+      <w:r>
+        <w:rPr>
+          <w:sz w:val="28"/>
+          <w:szCs w:val="28"/>
+        </w:rPr>
+        <w:t>Grid current at rectifier side:</w:t>
+      </w:r>
+    </w:p>
+    <w:p>
+      <w:pPr>
+        <w:rPr>
+          <w:sz w:val="22"/>
+          <w:szCs w:val="24"/>
+        </w:rPr>
+      </w:pPr>
+      <w:r>
+        <w:rPr>
+          <w:noProof/>
+          <w:sz w:val="22"/>
+          <w:szCs w:val="24"/>
+        </w:rPr>
+        <w:drawing>
+          <wp:inline distT="0" distB="0" distL="0" distR="0" wp14:anchorId="17543300" wp14:editId="47DA8039">
+            <wp:extent cx="6400800" cy="1510665"/>
+            <wp:effectExtent l="0" t="0" r="0" b="0"/>
+            <wp:docPr id="1550114356" name="Picture 1" descr="A diagram of a graph&#10;&#10;Description automatically generated"/>
+            <wp:cNvGraphicFramePr>
+              <a:graphicFrameLocks xmlns:a="http://schemas.openxmlformats.org/drawingml/2006/main" noChangeAspect="1"/>
+            </wp:cNvGraphicFramePr>
+            <a:graphic xmlns:a="http://schemas.openxmlformats.org/drawingml/2006/main">
+              <a:graphicData uri="http://schemas.openxmlformats.org/drawingml/2006/picture">
+                <pic:pic xmlns:pic="http://schemas.openxmlformats.org/drawingml/2006/picture">
+                  <pic:nvPicPr>
+                    <pic:cNvPr id="1550114356" name="Picture 1" descr="A diagram of a graph&#10;&#10;Description automatically generated"/>
+                    <pic:cNvPicPr/>
+                  </pic:nvPicPr>
+                  <pic:blipFill>
+                    <a:blip r:embed="rId44"/>
+                    <a:stretch>
+                      <a:fillRect/>
+                    </a:stretch>
+                  </pic:blipFill>
+                  <pic:spPr>
+                    <a:xfrm>
+                      <a:off x="0" y="0"/>
+                      <a:ext cx="6400800" cy="1510665"/>
+                    </a:xfrm>
+                    <a:prstGeom prst="rect">
+                      <a:avLst/>
+                    </a:prstGeom>
+                  </pic:spPr>
+                </pic:pic>
+              </a:graphicData>
+            </a:graphic>
+          </wp:inline>
+        </w:drawing>
+      </w:r>
+    </w:p>
+    <w:p>
+      <w:pPr>
+        <w:pStyle w:val="Heading4"/>
+        <w:rPr>
+          <w:sz w:val="28"/>
+          <w:szCs w:val="28"/>
+        </w:rPr>
+      </w:pPr>
+      <w:r>
+        <w:rPr>
+          <w:sz w:val="28"/>
+          <w:szCs w:val="28"/>
+        </w:rPr>
+        <w:lastRenderedPageBreak/>
+        <w:t>AC voltage at inverter side:</w:t>
+      </w:r>
+    </w:p>
+    <w:p>
+      <w:pPr>
+        <w:rPr>
+          <w:sz w:val="22"/>
+          <w:szCs w:val="24"/>
+        </w:rPr>
+      </w:pPr>
+      <w:r>
+        <w:rPr>
+          <w:noProof/>
+          <w:sz w:val="22"/>
+          <w:szCs w:val="24"/>
+        </w:rPr>
+        <w:drawing>
+          <wp:inline distT="0" distB="0" distL="0" distR="0" wp14:anchorId="4B6325E0" wp14:editId="4D75EAD5">
+            <wp:extent cx="6400800" cy="1461770"/>
+            <wp:effectExtent l="0" t="0" r="0" b="5080"/>
+            <wp:docPr id="636413885" name="Picture 1" descr="A graph of a function&#10;&#10;Description automatically generated"/>
+            <wp:cNvGraphicFramePr>
+              <a:graphicFrameLocks xmlns:a="http://schemas.openxmlformats.org/drawingml/2006/main" noChangeAspect="1"/>
+            </wp:cNvGraphicFramePr>
+            <a:graphic xmlns:a="http://schemas.openxmlformats.org/drawingml/2006/main">
+              <a:graphicData uri="http://schemas.openxmlformats.org/drawingml/2006/picture">
+                <pic:pic xmlns:pic="http://schemas.openxmlformats.org/drawingml/2006/picture">
+                  <pic:nvPicPr>
+                    <pic:cNvPr id="636413885" name="Picture 1" descr="A graph of a function&#10;&#10;Description automatically generated"/>
+                    <pic:cNvPicPr/>
+                  </pic:nvPicPr>
+                  <pic:blipFill>
+                    <a:blip r:embed="rId45"/>
+                    <a:stretch>
+                      <a:fillRect/>
+                    </a:stretch>
+                  </pic:blipFill>
+                  <pic:spPr>
+                    <a:xfrm>
+                      <a:off x="0" y="0"/>
+                      <a:ext cx="6400800" cy="1461770"/>
+                    </a:xfrm>
+                    <a:prstGeom prst="rect">
+                      <a:avLst/>
+                    </a:prstGeom>
+                  </pic:spPr>
+                </pic:pic>
+              </a:graphicData>
+            </a:graphic>
+          </wp:inline>
+        </w:drawing>
+      </w:r>
+    </w:p>
+    <w:p>
+      <w:pPr>
+        <w:pStyle w:val="Heading4"/>
+        <w:rPr>
+          <w:sz w:val="28"/>
+          <w:szCs w:val="28"/>
+        </w:rPr>
+      </w:pPr>
+      <w:proofErr w:type="spellStart"/>
+      <w:r>
+        <w:rPr>
+          <w:sz w:val="28"/>
+          <w:szCs w:val="28"/>
+        </w:rPr>
+        <w:t>V</w:t>
+      </w:r>
+      <w:r>
+        <w:rPr>
+          <w:sz w:val="28"/>
+          <w:szCs w:val="28"/>
+          <w:vertAlign w:val="subscript"/>
+        </w:rPr>
+        <w:t>doi</w:t>
+      </w:r>
+      <w:proofErr w:type="spellEnd"/>
+      <w:r>
+        <w:rPr>
+          <w:sz w:val="28"/>
+          <w:szCs w:val="28"/>
+        </w:rPr>
+        <w:t>: DC voltage at inverter side:</w:t>
+      </w:r>
+    </w:p>
+    <w:p>
+      <w:pPr>
+        <w:rPr>
+          <w:sz w:val="22"/>
+          <w:szCs w:val="24"/>
+        </w:rPr>
+      </w:pPr>
+      <w:r>
+        <w:rPr>
+          <w:noProof/>
+          <w:sz w:val="22"/>
+          <w:szCs w:val="24"/>
+        </w:rPr>
+        <w:drawing>
+          <wp:inline distT="0" distB="0" distL="0" distR="0" wp14:anchorId="52F151B8" wp14:editId="1C85F336">
+            <wp:extent cx="6400800" cy="1017905"/>
+            <wp:effectExtent l="0" t="0" r="0" b="0"/>
+            <wp:docPr id="599718879" name="Picture 1" descr="A black line on a white background&#10;&#10;Description automatically generated"/>
+            <wp:cNvGraphicFramePr>
+              <a:graphicFrameLocks xmlns:a="http://schemas.openxmlformats.org/drawingml/2006/main" noChangeAspect="1"/>
+            </wp:cNvGraphicFramePr>
+            <a:graphic xmlns:a="http://schemas.openxmlformats.org/drawingml/2006/main">
+              <a:graphicData uri="http://schemas.openxmlformats.org/drawingml/2006/picture">
+                <pic:pic xmlns:pic="http://schemas.openxmlformats.org/drawingml/2006/picture">
+                  <pic:nvPicPr>
+                    <pic:cNvPr id="599718879" name="Picture 1" descr="A black line on a white background&#10;&#10;Description automatically generated"/>
+                    <pic:cNvPicPr/>
+                  </pic:nvPicPr>
+                  <pic:blipFill>
+                    <a:blip r:embed="rId46"/>
+                    <a:stretch>
+                      <a:fillRect/>
+                    </a:stretch>
+                  </pic:blipFill>
+                  <pic:spPr>
+                    <a:xfrm>
+                      <a:off x="0" y="0"/>
+                      <a:ext cx="6400800" cy="1017905"/>
+                    </a:xfrm>
+                    <a:prstGeom prst="rect">
+                      <a:avLst/>
+                    </a:prstGeom>
+                  </pic:spPr>
+                </pic:pic>
+              </a:graphicData>
+            </a:graphic>
+          </wp:inline>
+        </w:drawing>
+      </w:r>
+    </w:p>
+    <w:p>
+      <w:pPr>
+        <w:jc w:val="center"/>
+        <w:rPr>
+          <w:sz w:val="22"/>
+          <w:szCs w:val="24"/>
+        </w:rPr>
+      </w:pPr>
+      <w:r>
+        <w:rPr>
+          <w:noProof/>
+          <w:sz w:val="22"/>
+          <w:szCs w:val="24"/>
+        </w:rPr>
+        <w:drawing>
+          <wp:inline distT="0" distB="0" distL="0" distR="0" wp14:anchorId="7D543384" wp14:editId="3D1B9DE4">
+            <wp:extent cx="2295567" cy="2583873"/>
+            <wp:effectExtent l="0" t="0" r="0" b="6985"/>
+            <wp:docPr id="73210320" name="Picture 1" descr="A diagram of a voltage diagram&#10;&#10;Description automatically generated with medium confidence"/>
+            <wp:cNvGraphicFramePr>
+              <a:graphicFrameLocks xmlns:a="http://schemas.openxmlformats.org/drawingml/2006/main" noChangeAspect="1"/>
+            </wp:cNvGraphicFramePr>
+            <a:graphic xmlns:a="http://schemas.openxmlformats.org/drawingml/2006/main">
+              <a:graphicData uri="http://schemas.openxmlformats.org/drawingml/2006/picture">
+                <pic:pic xmlns:pic="http://schemas.openxmlformats.org/drawingml/2006/picture">
+                  <pic:nvPicPr>
+                    <pic:cNvPr id="73210320" name="Picture 1" descr="A diagram of a voltage diagram&#10;&#10;Description automatically generated with medium confidence"/>
                     <pic:cNvPicPr/>
                   </pic:nvPicPr>
                   <pic:blipFill>
@@ -7621,7 +7177,7 @@
                   <pic:spPr>
                     <a:xfrm>
                       <a:off x="0" y="0"/>
-                      <a:ext cx="2949017" cy="3321522"/>
+                      <a:ext cx="2305628" cy="2595197"/>
                     </a:xfrm>
                     <a:prstGeom prst="rect">
                       <a:avLst/>
@@ -7647,7 +7203,6 @@
           <w:sz w:val="28"/>
           <w:szCs w:val="28"/>
         </w:rPr>
-        <w:lastRenderedPageBreak/>
         <w:t>Grid current at inverter side:</w:t>
       </w:r>
     </w:p>
@@ -7665,10 +7220,10 @@
           <w:szCs w:val="24"/>
         </w:rPr>
         <w:drawing>
-          <wp:inline distT="0" distB="0" distL="0" distR="0" wp14:anchorId="0261CA45" wp14:editId="387E4483">
-            <wp:extent cx="6400800" cy="1511935"/>
+          <wp:inline distT="0" distB="0" distL="0" distR="0" wp14:anchorId="37956AB4" wp14:editId="0DFE04DF">
+            <wp:extent cx="6400800" cy="1491615"/>
             <wp:effectExtent l="0" t="0" r="0" b="0"/>
-            <wp:docPr id="205072851" name="Picture 1" descr="A graph of a building&#10;&#10;Description automatically generated"/>
+            <wp:docPr id="1269811189" name="Picture 1" descr="A graph of a diagram&#10;&#10;Description automatically generated"/>
             <wp:cNvGraphicFramePr>
               <a:graphicFrameLocks xmlns:a="http://schemas.openxmlformats.org/drawingml/2006/main" noChangeAspect="1"/>
             </wp:cNvGraphicFramePr>
@@ -7676,7 +7231,7 @@
               <a:graphicData uri="http://schemas.openxmlformats.org/drawingml/2006/picture">
                 <pic:pic xmlns:pic="http://schemas.openxmlformats.org/drawingml/2006/picture">
                   <pic:nvPicPr>
-                    <pic:cNvPr id="205072851" name="Picture 1" descr="A graph of a building&#10;&#10;Description automatically generated"/>
+                    <pic:cNvPr id="1269811189" name="Picture 1" descr="A graph of a diagram&#10;&#10;Description automatically generated"/>
                     <pic:cNvPicPr/>
                   </pic:nvPicPr>
                   <pic:blipFill>
@@ -7688,7 +7243,7 @@
                   <pic:spPr>
                     <a:xfrm>
                       <a:off x="0" y="0"/>
-                      <a:ext cx="6400800" cy="1511935"/>
+                      <a:ext cx="6400800" cy="1491615"/>
                     </a:xfrm>
                     <a:prstGeom prst="rect">
                       <a:avLst/>
@@ -7714,6 +7269,7 @@
           <w:sz w:val="28"/>
           <w:szCs w:val="28"/>
         </w:rPr>
+        <w:lastRenderedPageBreak/>
         <w:t>DC current</w:t>
       </w:r>
       <w:r>
@@ -7745,10 +7301,10 @@
           <w:szCs w:val="24"/>
         </w:rPr>
         <w:drawing>
-          <wp:inline distT="0" distB="0" distL="0" distR="0" wp14:anchorId="51F65A59" wp14:editId="790E1843">
-            <wp:extent cx="6400800" cy="2963545"/>
-            <wp:effectExtent l="0" t="0" r="0" b="8255"/>
-            <wp:docPr id="396267228" name="Picture 1" descr="A graph of a graph&#10;&#10;Description automatically generated"/>
+          <wp:inline distT="0" distB="0" distL="0" distR="0" wp14:anchorId="272F7F4F" wp14:editId="27EE6EDD">
+            <wp:extent cx="6400800" cy="2986405"/>
+            <wp:effectExtent l="0" t="0" r="0" b="4445"/>
+            <wp:docPr id="1534831707" name="Picture 1" descr="A graph of a curve&#10;&#10;Description automatically generated"/>
             <wp:cNvGraphicFramePr>
               <a:graphicFrameLocks xmlns:a="http://schemas.openxmlformats.org/drawingml/2006/main" noChangeAspect="1"/>
             </wp:cNvGraphicFramePr>
@@ -7756,7 +7312,7 @@
               <a:graphicData uri="http://schemas.openxmlformats.org/drawingml/2006/picture">
                 <pic:pic xmlns:pic="http://schemas.openxmlformats.org/drawingml/2006/picture">
                   <pic:nvPicPr>
-                    <pic:cNvPr id="396267228" name="Picture 1" descr="A graph of a graph&#10;&#10;Description automatically generated"/>
+                    <pic:cNvPr id="1534831707" name="Picture 1" descr="A graph of a curve&#10;&#10;Description automatically generated"/>
                     <pic:cNvPicPr/>
                   </pic:nvPicPr>
                   <pic:blipFill>
@@ -7768,7 +7324,7 @@
                   <pic:spPr>
                     <a:xfrm>
                       <a:off x="0" y="0"/>
-                      <a:ext cx="6400800" cy="2963545"/>
+                      <a:ext cx="6400800" cy="2986405"/>
                     </a:xfrm>
                     <a:prstGeom prst="rect">
                       <a:avLst/>
@@ -7796,10 +7352,10 @@
           <w:szCs w:val="24"/>
         </w:rPr>
         <w:drawing>
-          <wp:inline distT="0" distB="0" distL="0" distR="0" wp14:anchorId="72D42881" wp14:editId="0B6E642B">
-            <wp:extent cx="2693894" cy="1557968"/>
-            <wp:effectExtent l="0" t="0" r="0" b="4445"/>
-            <wp:docPr id="1860262750" name="Picture 1" descr="A diagram of a computer&#10;&#10;Description automatically generated"/>
+          <wp:inline distT="0" distB="0" distL="0" distR="0" wp14:anchorId="4B5B83B8" wp14:editId="7D48B8C2">
+            <wp:extent cx="3158837" cy="1793373"/>
+            <wp:effectExtent l="0" t="0" r="3810" b="0"/>
+            <wp:docPr id="471619475" name="Picture 1" descr="A diagram of a computer program&#10;&#10;Description automatically generated"/>
             <wp:cNvGraphicFramePr>
               <a:graphicFrameLocks xmlns:a="http://schemas.openxmlformats.org/drawingml/2006/main" noChangeAspect="1"/>
             </wp:cNvGraphicFramePr>
@@ -7807,7 +7363,7 @@
               <a:graphicData uri="http://schemas.openxmlformats.org/drawingml/2006/picture">
                 <pic:pic xmlns:pic="http://schemas.openxmlformats.org/drawingml/2006/picture">
                   <pic:nvPicPr>
-                    <pic:cNvPr id="1860262750" name="Picture 1" descr="A diagram of a computer&#10;&#10;Description automatically generated"/>
+                    <pic:cNvPr id="471619475" name="Picture 1" descr="A diagram of a computer program&#10;&#10;Description automatically generated"/>
                     <pic:cNvPicPr/>
                   </pic:nvPicPr>
                   <pic:blipFill>
@@ -7819,7 +7375,7 @@
                   <pic:spPr>
                     <a:xfrm>
                       <a:off x="0" y="0"/>
-                      <a:ext cx="2704810" cy="1564281"/>
+                      <a:ext cx="3170364" cy="1799917"/>
                     </a:xfrm>
                     <a:prstGeom prst="rect">
                       <a:avLst/>
@@ -7855,7 +7411,7 @@
           <w:szCs w:val="40"/>
         </w:rPr>
       </w:pPr>
-      <w:bookmarkStart w:id="12" w:name="_Toc165468763"/>
+      <w:bookmarkStart w:id="12" w:name="_Toc165485705"/>
       <w:r>
         <w:rPr>
           <w:sz w:val="32"/>
@@ -7980,7 +7536,7 @@
                   <w:sz w:val="22"/>
                   <w:szCs w:val="24"/>
                 </w:rPr>
-                <m:t>*220*0.9</m:t>
+                <m:t>*110*0.9</m:t>
               </m:r>
             </m:num>
             <m:den>
@@ -8034,7 +7590,7 @@
               <w:sz w:val="22"/>
               <w:szCs w:val="24"/>
             </w:rPr>
-            <m:t>=502.54KV</m:t>
+            <m:t>=251.27KV</m:t>
           </m:r>
         </m:oMath>
       </m:oMathPara>
@@ -8100,7 +7656,7 @@
                   <w:sz w:val="22"/>
                   <w:szCs w:val="24"/>
                 </w:rPr>
-                <m:t>Vdor-502.54</m:t>
+                <m:t>Vdor-251.27</m:t>
               </m:r>
             </m:num>
             <m:den>
@@ -8175,7 +7731,7 @@
               <w:sz w:val="22"/>
               <w:szCs w:val="24"/>
             </w:rPr>
-            <m:t>-502.54* Vdor</m:t>
+            <m:t>-251.27* Vdor</m:t>
           </m:r>
         </m:oMath>
       </m:oMathPara>
@@ -8198,7 +7754,7 @@
               <w:sz w:val="22"/>
               <w:szCs w:val="24"/>
             </w:rPr>
-            <m:t>∴Vdor=514.21KV</m:t>
+            <m:t>∴Vdor=273.23KV</m:t>
           </m:r>
         </m:oMath>
       </m:oMathPara>
@@ -8273,7 +7829,7 @@
                   <w:sz w:val="22"/>
                   <w:szCs w:val="24"/>
                 </w:rPr>
-                <m:t>*200*1.1</m:t>
+                <m:t>*100*1.1</m:t>
               </m:r>
             </m:num>
             <m:den>
@@ -8327,7 +7883,7 @@
               <w:sz w:val="22"/>
               <w:szCs w:val="24"/>
             </w:rPr>
-            <m:t>=514.21KV</m:t>
+            <m:t>=273.23KV</m:t>
           </m:r>
         </m:oMath>
       </m:oMathPara>
@@ -8339,49 +7895,21 @@
           <w:szCs w:val="24"/>
         </w:rPr>
       </w:pPr>
-      <m:oMath>
-        <m:r>
-          <w:rPr>
-            <w:rFonts w:ascii="Cambria Math" w:hAnsi="Cambria Math"/>
-            <w:sz w:val="22"/>
-            <w:szCs w:val="24"/>
-            <w:highlight w:val="yellow"/>
-          </w:rPr>
-          <m:t>∴α=30.08°</m:t>
-        </m:r>
-      </m:oMath>
-      <w:r>
-        <w:rPr>
-          <w:sz w:val="22"/>
-          <w:szCs w:val="24"/>
-          <w:highlight w:val="yellow"/>
-        </w:rPr>
-        <w:t xml:space="preserve"> </w:t>
-      </w:r>
-      <w:r>
-        <w:rPr>
-          <w:sz w:val="22"/>
-          <w:szCs w:val="24"/>
-          <w:highlight w:val="yellow"/>
-        </w:rPr>
-        <w:sym w:font="Wingdings" w:char="F0E0"/>
-      </w:r>
-      <w:r>
-        <w:rPr>
-          <w:sz w:val="22"/>
-          <w:szCs w:val="24"/>
-          <w:highlight w:val="yellow"/>
-        </w:rPr>
-        <w:t xml:space="preserve"> Higher than maximum limit but transformer tapping ratio is already modified </w:t>
-      </w:r>
-      <w:r>
-        <w:rPr>
-          <w:sz w:val="22"/>
-          <w:szCs w:val="24"/>
-          <w:highlight w:val="yellow"/>
-        </w:rPr>
-        <w:t>I don’t know…</w:t>
-      </w:r>
+      <m:oMathPara>
+        <m:oMathParaPr>
+          <m:jc m:val="left"/>
+        </m:oMathParaPr>
+        <m:oMath>
+          <m:r>
+            <w:rPr>
+              <w:rFonts w:ascii="Cambria Math" w:hAnsi="Cambria Math"/>
+              <w:sz w:val="22"/>
+              <w:szCs w:val="24"/>
+            </w:rPr>
+            <m:t>∴α=23.13°</m:t>
+          </m:r>
+        </m:oMath>
+      </m:oMathPara>
     </w:p>
     <w:p>
       <w:pPr>
@@ -8421,7 +7949,7 @@
                   <w:sz w:val="22"/>
                   <w:szCs w:val="24"/>
                 </w:rPr>
-                <m:t>514.21-502.54</m:t>
+                <m:t>273.23-251.27</m:t>
               </m:r>
             </m:num>
             <m:den>
@@ -8441,7 +7969,7 @@
               <w:sz w:val="22"/>
               <w:szCs w:val="24"/>
             </w:rPr>
-            <m:t>=1.167KA</m:t>
+            <m:t>=2.196KA</m:t>
           </m:r>
         </m:oMath>
       </m:oMathPara>
@@ -8476,10 +8004,10 @@
           <w:szCs w:val="24"/>
         </w:rPr>
         <w:drawing>
-          <wp:inline distT="0" distB="0" distL="0" distR="0" wp14:anchorId="3ADED38D" wp14:editId="795CB357">
-            <wp:extent cx="6400800" cy="1494790"/>
-            <wp:effectExtent l="0" t="0" r="0" b="0"/>
-            <wp:docPr id="976085897" name="Picture 1"/>
+          <wp:inline distT="0" distB="0" distL="0" distR="0" wp14:anchorId="6BDFEDC7" wp14:editId="6EF422F5">
+            <wp:extent cx="6400800" cy="1461770"/>
+            <wp:effectExtent l="0" t="0" r="0" b="5080"/>
+            <wp:docPr id="523425233" name="Picture 1" descr="A graph of a function&#10;&#10;Description automatically generated"/>
             <wp:cNvGraphicFramePr>
               <a:graphicFrameLocks xmlns:a="http://schemas.openxmlformats.org/drawingml/2006/main" noChangeAspect="1"/>
             </wp:cNvGraphicFramePr>
@@ -8487,7 +8015,7 @@
               <a:graphicData uri="http://schemas.openxmlformats.org/drawingml/2006/picture">
                 <pic:pic xmlns:pic="http://schemas.openxmlformats.org/drawingml/2006/picture">
                   <pic:nvPicPr>
-                    <pic:cNvPr id="976085897" name=""/>
+                    <pic:cNvPr id="523425233" name="Picture 1" descr="A graph of a function&#10;&#10;Description automatically generated"/>
                     <pic:cNvPicPr/>
                   </pic:nvPicPr>
                   <pic:blipFill>
@@ -8499,7 +8027,7 @@
                   <pic:spPr>
                     <a:xfrm>
                       <a:off x="0" y="0"/>
-                      <a:ext cx="6400800" cy="1494790"/>
+                      <a:ext cx="6400800" cy="1461770"/>
                     </a:xfrm>
                     <a:prstGeom prst="rect">
                       <a:avLst/>
@@ -8559,10 +8087,10 @@
           <w:szCs w:val="24"/>
         </w:rPr>
         <w:drawing>
-          <wp:inline distT="0" distB="0" distL="0" distR="0" wp14:anchorId="5AEFDB9C" wp14:editId="5F5166CA">
-            <wp:extent cx="6400800" cy="1017905"/>
+          <wp:inline distT="0" distB="0" distL="0" distR="0" wp14:anchorId="001C2818" wp14:editId="0A51FD0F">
+            <wp:extent cx="6400800" cy="994410"/>
             <wp:effectExtent l="0" t="0" r="0" b="0"/>
-            <wp:docPr id="685672082" name="Picture 1" descr="A black line on a white background&#10;&#10;Description automatically generated"/>
+            <wp:docPr id="254282904" name="Picture 1" descr="A black spiral on a white background&#10;&#10;Description automatically generated"/>
             <wp:cNvGraphicFramePr>
               <a:graphicFrameLocks xmlns:a="http://schemas.openxmlformats.org/drawingml/2006/main" noChangeAspect="1"/>
             </wp:cNvGraphicFramePr>
@@ -8570,7 +8098,7 @@
               <a:graphicData uri="http://schemas.openxmlformats.org/drawingml/2006/picture">
                 <pic:pic xmlns:pic="http://schemas.openxmlformats.org/drawingml/2006/picture">
                   <pic:nvPicPr>
-                    <pic:cNvPr id="685672082" name="Picture 1" descr="A black line on a white background&#10;&#10;Description automatically generated"/>
+                    <pic:cNvPr id="254282904" name="Picture 1" descr="A black spiral on a white background&#10;&#10;Description automatically generated"/>
                     <pic:cNvPicPr/>
                   </pic:nvPicPr>
                   <pic:blipFill>
@@ -8582,7 +8110,7 @@
                   <pic:spPr>
                     <a:xfrm>
                       <a:off x="0" y="0"/>
-                      <a:ext cx="6400800" cy="1017905"/>
+                      <a:ext cx="6400800" cy="994410"/>
                     </a:xfrm>
                     <a:prstGeom prst="rect">
                       <a:avLst/>
@@ -8611,10 +8139,10 @@
         </w:rPr>
         <w:lastRenderedPageBreak/>
         <w:drawing>
-          <wp:inline distT="0" distB="0" distL="0" distR="0" wp14:anchorId="3E0D5E3D" wp14:editId="20F4AEA4">
-            <wp:extent cx="2125306" cy="2603500"/>
-            <wp:effectExtent l="0" t="0" r="8890" b="6350"/>
-            <wp:docPr id="1253125299" name="Picture 1" descr="A diagram of a machine&#10;&#10;Description automatically generated"/>
+          <wp:inline distT="0" distB="0" distL="0" distR="0" wp14:anchorId="7A215F9A" wp14:editId="7E0F3D13">
+            <wp:extent cx="2008909" cy="2461442"/>
+            <wp:effectExtent l="0" t="0" r="0" b="0"/>
+            <wp:docPr id="345518880" name="Picture 1" descr="A diagram of a computer&#10;&#10;Description automatically generated"/>
             <wp:cNvGraphicFramePr>
               <a:graphicFrameLocks xmlns:a="http://schemas.openxmlformats.org/drawingml/2006/main" noChangeAspect="1"/>
             </wp:cNvGraphicFramePr>
@@ -8622,7 +8150,7 @@
               <a:graphicData uri="http://schemas.openxmlformats.org/drawingml/2006/picture">
                 <pic:pic xmlns:pic="http://schemas.openxmlformats.org/drawingml/2006/picture">
                   <pic:nvPicPr>
-                    <pic:cNvPr id="1253125299" name="Picture 1" descr="A diagram of a machine&#10;&#10;Description automatically generated"/>
+                    <pic:cNvPr id="345518880" name="Picture 1" descr="A diagram of a computer&#10;&#10;Description automatically generated"/>
                     <pic:cNvPicPr/>
                   </pic:nvPicPr>
                   <pic:blipFill>
@@ -8634,7 +8162,7 @@
                   <pic:spPr>
                     <a:xfrm>
                       <a:off x="0" y="0"/>
-                      <a:ext cx="2131160" cy="2610671"/>
+                      <a:ext cx="2013251" cy="2466762"/>
                     </a:xfrm>
                     <a:prstGeom prst="rect">
                       <a:avLst/>
@@ -8677,10 +8205,10 @@
           <w:szCs w:val="24"/>
         </w:rPr>
         <w:drawing>
-          <wp:inline distT="0" distB="0" distL="0" distR="0" wp14:anchorId="13270362" wp14:editId="40E9D7FB">
-            <wp:extent cx="6400800" cy="1518285"/>
-            <wp:effectExtent l="0" t="0" r="0" b="5715"/>
-            <wp:docPr id="1057142700" name="Picture 1" descr="A graph of a graph&#10;&#10;Description automatically generated with medium confidence"/>
+          <wp:inline distT="0" distB="0" distL="0" distR="0" wp14:anchorId="3323B1F6" wp14:editId="0AC1FA98">
+            <wp:extent cx="6400800" cy="1491615"/>
+            <wp:effectExtent l="0" t="0" r="0" b="0"/>
+            <wp:docPr id="1018109791" name="Picture 1" descr="A diagram of a diagram&#10;&#10;Description automatically generated with medium confidence"/>
             <wp:cNvGraphicFramePr>
               <a:graphicFrameLocks xmlns:a="http://schemas.openxmlformats.org/drawingml/2006/main" noChangeAspect="1"/>
             </wp:cNvGraphicFramePr>
@@ -8688,7 +8216,7 @@
               <a:graphicData uri="http://schemas.openxmlformats.org/drawingml/2006/picture">
                 <pic:pic xmlns:pic="http://schemas.openxmlformats.org/drawingml/2006/picture">
                   <pic:nvPicPr>
-                    <pic:cNvPr id="1057142700" name="Picture 1" descr="A graph of a graph&#10;&#10;Description automatically generated with medium confidence"/>
+                    <pic:cNvPr id="1018109791" name="Picture 1" descr="A diagram of a diagram&#10;&#10;Description automatically generated with medium confidence"/>
                     <pic:cNvPicPr/>
                   </pic:nvPicPr>
                   <pic:blipFill>
@@ -8700,7 +8228,7 @@
                   <pic:spPr>
                     <a:xfrm>
                       <a:off x="0" y="0"/>
-                      <a:ext cx="6400800" cy="1518285"/>
+                      <a:ext cx="6400800" cy="1491615"/>
                     </a:xfrm>
                     <a:prstGeom prst="rect">
                       <a:avLst/>
@@ -8743,10 +8271,10 @@
           <w:szCs w:val="24"/>
         </w:rPr>
         <w:drawing>
-          <wp:inline distT="0" distB="0" distL="0" distR="0" wp14:anchorId="6617D0F2" wp14:editId="78C7D35A">
-            <wp:extent cx="6400800" cy="1485265"/>
-            <wp:effectExtent l="0" t="0" r="0" b="635"/>
-            <wp:docPr id="2114954943" name="Picture 1" descr="A black lines on a white background&#10;&#10;Description automatically generated"/>
+          <wp:inline distT="0" distB="0" distL="0" distR="0" wp14:anchorId="62A3DD69" wp14:editId="62794FBD">
+            <wp:extent cx="6400800" cy="1478915"/>
+            <wp:effectExtent l="0" t="0" r="0" b="6985"/>
+            <wp:docPr id="2127017725" name="Picture 1"/>
             <wp:cNvGraphicFramePr>
               <a:graphicFrameLocks xmlns:a="http://schemas.openxmlformats.org/drawingml/2006/main" noChangeAspect="1"/>
             </wp:cNvGraphicFramePr>
@@ -8754,7 +8282,7 @@
               <a:graphicData uri="http://schemas.openxmlformats.org/drawingml/2006/picture">
                 <pic:pic xmlns:pic="http://schemas.openxmlformats.org/drawingml/2006/picture">
                   <pic:nvPicPr>
-                    <pic:cNvPr id="2114954943" name="Picture 1" descr="A black lines on a white background&#10;&#10;Description automatically generated"/>
+                    <pic:cNvPr id="2127017725" name=""/>
                     <pic:cNvPicPr/>
                   </pic:nvPicPr>
                   <pic:blipFill>
@@ -8766,7 +8294,7 @@
                   <pic:spPr>
                     <a:xfrm>
                       <a:off x="0" y="0"/>
-                      <a:ext cx="6400800" cy="1485265"/>
+                      <a:ext cx="6400800" cy="1478915"/>
                     </a:xfrm>
                     <a:prstGeom prst="rect">
                       <a:avLst/>
@@ -8826,10 +8354,10 @@
           <w:szCs w:val="24"/>
         </w:rPr>
         <w:drawing>
-          <wp:inline distT="0" distB="0" distL="0" distR="0" wp14:anchorId="387C28B1" wp14:editId="74AE99C2">
-            <wp:extent cx="6400800" cy="1019175"/>
-            <wp:effectExtent l="0" t="0" r="0" b="9525"/>
-            <wp:docPr id="882901488" name="Picture 1" descr="A black and white line&#10;&#10;Description automatically generated"/>
+          <wp:inline distT="0" distB="0" distL="0" distR="0" wp14:anchorId="0BCBAB66" wp14:editId="2ACAF448">
+            <wp:extent cx="6400800" cy="1058545"/>
+            <wp:effectExtent l="0" t="0" r="0" b="8255"/>
+            <wp:docPr id="645796435" name="Picture 1" descr="A graph of a graph&#10;&#10;Description automatically generated with medium confidence"/>
             <wp:cNvGraphicFramePr>
               <a:graphicFrameLocks xmlns:a="http://schemas.openxmlformats.org/drawingml/2006/main" noChangeAspect="1"/>
             </wp:cNvGraphicFramePr>
@@ -8837,7 +8365,7 @@
               <a:graphicData uri="http://schemas.openxmlformats.org/drawingml/2006/picture">
                 <pic:pic xmlns:pic="http://schemas.openxmlformats.org/drawingml/2006/picture">
                   <pic:nvPicPr>
-                    <pic:cNvPr id="882901488" name="Picture 1" descr="A black and white line&#10;&#10;Description automatically generated"/>
+                    <pic:cNvPr id="645796435" name="Picture 1" descr="A graph of a graph&#10;&#10;Description automatically generated with medium confidence"/>
                     <pic:cNvPicPr/>
                   </pic:nvPicPr>
                   <pic:blipFill>
@@ -8849,7 +8377,7 @@
                   <pic:spPr>
                     <a:xfrm>
                       <a:off x="0" y="0"/>
-                      <a:ext cx="6400800" cy="1019175"/>
+                      <a:ext cx="6400800" cy="1058545"/>
                     </a:xfrm>
                     <a:prstGeom prst="rect">
                       <a:avLst/>
@@ -8878,10 +8406,10 @@
         </w:rPr>
         <w:lastRenderedPageBreak/>
         <w:drawing>
-          <wp:inline distT="0" distB="0" distL="0" distR="0" wp14:anchorId="6653A443" wp14:editId="784FF624">
-            <wp:extent cx="2387600" cy="2622352"/>
-            <wp:effectExtent l="0" t="0" r="0" b="6985"/>
-            <wp:docPr id="956291318" name="Picture 1"/>
+          <wp:inline distT="0" distB="0" distL="0" distR="0" wp14:anchorId="04337AC2" wp14:editId="68F83B91">
+            <wp:extent cx="2015836" cy="2074779"/>
+            <wp:effectExtent l="0" t="0" r="3810" b="1905"/>
+            <wp:docPr id="50645169" name="Picture 1" descr="A diagram of a voltage&#10;&#10;Description automatically generated"/>
             <wp:cNvGraphicFramePr>
               <a:graphicFrameLocks xmlns:a="http://schemas.openxmlformats.org/drawingml/2006/main" noChangeAspect="1"/>
             </wp:cNvGraphicFramePr>
@@ -8889,7 +8417,7 @@
               <a:graphicData uri="http://schemas.openxmlformats.org/drawingml/2006/picture">
                 <pic:pic xmlns:pic="http://schemas.openxmlformats.org/drawingml/2006/picture">
                   <pic:nvPicPr>
-                    <pic:cNvPr id="956291318" name=""/>
+                    <pic:cNvPr id="50645169" name="Picture 1" descr="A diagram of a voltage&#10;&#10;Description automatically generated"/>
                     <pic:cNvPicPr/>
                   </pic:nvPicPr>
                   <pic:blipFill>
@@ -8901,7 +8429,7 @@
                   <pic:spPr>
                     <a:xfrm>
                       <a:off x="0" y="0"/>
-                      <a:ext cx="2389969" cy="2624954"/>
+                      <a:ext cx="2018457" cy="2077477"/>
                     </a:xfrm>
                     <a:prstGeom prst="rect">
                       <a:avLst/>
@@ -8944,10 +8472,10 @@
           <w:szCs w:val="24"/>
         </w:rPr>
         <w:drawing>
-          <wp:inline distT="0" distB="0" distL="0" distR="0" wp14:anchorId="4E013DBD" wp14:editId="140A084D">
-            <wp:extent cx="6400800" cy="1502410"/>
-            <wp:effectExtent l="0" t="0" r="0" b="2540"/>
-            <wp:docPr id="1285629223" name="Picture 1" descr="A graph of a graph&#10;&#10;Description automatically generated with medium confidence"/>
+          <wp:inline distT="0" distB="0" distL="0" distR="0" wp14:anchorId="7D1AC0D5" wp14:editId="25FA9E37">
+            <wp:extent cx="6400800" cy="1491615"/>
+            <wp:effectExtent l="0" t="0" r="0" b="0"/>
+            <wp:docPr id="1824273907" name="Picture 1" descr="A diagram of a diagram&#10;&#10;Description automatically generated"/>
             <wp:cNvGraphicFramePr>
               <a:graphicFrameLocks xmlns:a="http://schemas.openxmlformats.org/drawingml/2006/main" noChangeAspect="1"/>
             </wp:cNvGraphicFramePr>
@@ -8955,7 +8483,7 @@
               <a:graphicData uri="http://schemas.openxmlformats.org/drawingml/2006/picture">
                 <pic:pic xmlns:pic="http://schemas.openxmlformats.org/drawingml/2006/picture">
                   <pic:nvPicPr>
-                    <pic:cNvPr id="1285629223" name="Picture 1" descr="A graph of a graph&#10;&#10;Description automatically generated with medium confidence"/>
+                    <pic:cNvPr id="1824273907" name="Picture 1" descr="A diagram of a diagram&#10;&#10;Description automatically generated"/>
                     <pic:cNvPicPr/>
                   </pic:nvPicPr>
                   <pic:blipFill>
@@ -8967,7 +8495,7 @@
                   <pic:spPr>
                     <a:xfrm>
                       <a:off x="0" y="0"/>
-                      <a:ext cx="6400800" cy="1502410"/>
+                      <a:ext cx="6400800" cy="1491615"/>
                     </a:xfrm>
                     <a:prstGeom prst="rect">
                       <a:avLst/>
@@ -9025,10 +8553,10 @@
           <w:szCs w:val="24"/>
         </w:rPr>
         <w:drawing>
-          <wp:inline distT="0" distB="0" distL="0" distR="0" wp14:anchorId="5049CB2C" wp14:editId="5F187D83">
-            <wp:extent cx="4781257" cy="2218446"/>
-            <wp:effectExtent l="0" t="0" r="635" b="0"/>
-            <wp:docPr id="320357292" name="Picture 1"/>
+          <wp:inline distT="0" distB="0" distL="0" distR="0" wp14:anchorId="5D9F8880" wp14:editId="700D53A4">
+            <wp:extent cx="6400800" cy="2969895"/>
+            <wp:effectExtent l="0" t="0" r="0" b="1905"/>
+            <wp:docPr id="493134177" name="Picture 1" descr="A graph of a graph&#10;&#10;Description automatically generated"/>
             <wp:cNvGraphicFramePr>
               <a:graphicFrameLocks xmlns:a="http://schemas.openxmlformats.org/drawingml/2006/main" noChangeAspect="1"/>
             </wp:cNvGraphicFramePr>
@@ -9036,7 +8564,7 @@
               <a:graphicData uri="http://schemas.openxmlformats.org/drawingml/2006/picture">
                 <pic:pic xmlns:pic="http://schemas.openxmlformats.org/drawingml/2006/picture">
                   <pic:nvPicPr>
-                    <pic:cNvPr id="320357292" name=""/>
+                    <pic:cNvPr id="493134177" name="Picture 1" descr="A graph of a graph&#10;&#10;Description automatically generated"/>
                     <pic:cNvPicPr/>
                   </pic:nvPicPr>
                   <pic:blipFill>
@@ -9048,7 +8576,7 @@
                   <pic:spPr>
                     <a:xfrm>
                       <a:off x="0" y="0"/>
-                      <a:ext cx="4788927" cy="2222005"/>
+                      <a:ext cx="6400800" cy="2969895"/>
                     </a:xfrm>
                     <a:prstGeom prst="rect">
                       <a:avLst/>
@@ -9076,10 +8604,10 @@
           <w:szCs w:val="24"/>
         </w:rPr>
         <w:drawing>
-          <wp:inline distT="0" distB="0" distL="0" distR="0" wp14:anchorId="79D47D45" wp14:editId="6A53EEB7">
-            <wp:extent cx="2686050" cy="1313886"/>
-            <wp:effectExtent l="0" t="0" r="0" b="635"/>
-            <wp:docPr id="1178323951" name="Picture 1" descr="A diagram of a computer system&#10;&#10;Description automatically generated"/>
+          <wp:inline distT="0" distB="0" distL="0" distR="0" wp14:anchorId="239EC118" wp14:editId="1C628AC4">
+            <wp:extent cx="2415749" cy="1310754"/>
+            <wp:effectExtent l="0" t="0" r="3810" b="3810"/>
+            <wp:docPr id="2114157069" name="Picture 1" descr="A diagram of a computer system&#10;&#10;Description automatically generated"/>
             <wp:cNvGraphicFramePr>
               <a:graphicFrameLocks xmlns:a="http://schemas.openxmlformats.org/drawingml/2006/main" noChangeAspect="1"/>
             </wp:cNvGraphicFramePr>
@@ -9087,7 +8615,7 @@
               <a:graphicData uri="http://schemas.openxmlformats.org/drawingml/2006/picture">
                 <pic:pic xmlns:pic="http://schemas.openxmlformats.org/drawingml/2006/picture">
                   <pic:nvPicPr>
-                    <pic:cNvPr id="1178323951" name="Picture 1" descr="A diagram of a computer system&#10;&#10;Description automatically generated"/>
+                    <pic:cNvPr id="2114157069" name="Picture 1" descr="A diagram of a computer system&#10;&#10;Description automatically generated"/>
                     <pic:cNvPicPr/>
                   </pic:nvPicPr>
                   <pic:blipFill>
@@ -9099,7 +8627,7 @@
                   <pic:spPr>
                     <a:xfrm>
                       <a:off x="0" y="0"/>
-                      <a:ext cx="2691169" cy="1316390"/>
+                      <a:ext cx="2415749" cy="1310754"/>
                     </a:xfrm>
                     <a:prstGeom prst="rect">
                       <a:avLst/>
@@ -9114,30 +8642,13 @@
     </w:p>
     <w:p>
       <w:pPr>
-        <w:spacing w:after="160" w:line="259" w:lineRule="auto"/>
-        <w:jc w:val="left"/>
-        <w:rPr>
-          <w:sz w:val="22"/>
-          <w:szCs w:val="24"/>
-        </w:rPr>
-      </w:pPr>
-      <w:r>
-        <w:rPr>
-          <w:sz w:val="22"/>
-          <w:szCs w:val="24"/>
-        </w:rPr>
-        <w:br w:type="page"/>
-      </w:r>
-    </w:p>
-    <w:p>
-      <w:pPr>
         <w:pStyle w:val="Heading3"/>
         <w:rPr>
           <w:sz w:val="32"/>
           <w:szCs w:val="40"/>
         </w:rPr>
       </w:pPr>
-      <w:bookmarkStart w:id="13" w:name="_Toc165468764"/>
+      <w:bookmarkStart w:id="13" w:name="_Toc165485706"/>
       <w:r>
         <w:rPr>
           <w:sz w:val="32"/>
@@ -9278,7 +8789,7 @@
                   <w:sz w:val="22"/>
                   <w:szCs w:val="24"/>
                 </w:rPr>
-                <m:t>*200</m:t>
+                <m:t>*100</m:t>
               </m:r>
             </m:num>
             <m:den>
@@ -9332,7 +8843,7 @@
               <w:sz w:val="22"/>
               <w:szCs w:val="24"/>
             </w:rPr>
-            <m:t>=507.61KV</m:t>
+            <m:t>=253.81KV</m:t>
           </m:r>
         </m:oMath>
       </m:oMathPara>
@@ -9398,7 +8909,7 @@
                   <w:sz w:val="22"/>
                   <w:szCs w:val="24"/>
                 </w:rPr>
-                <m:t>Vdor-507.61</m:t>
+                <m:t>Vdor-253.81</m:t>
               </m:r>
             </m:num>
             <m:den>
@@ -9473,7 +8984,7 @@
               <w:sz w:val="22"/>
               <w:szCs w:val="24"/>
             </w:rPr>
-            <m:t>-507.61* Vdor</m:t>
+            <m:t>-253.81* Vdor</m:t>
           </m:r>
         </m:oMath>
       </m:oMathPara>
@@ -9496,7 +9007,7 @@
               <w:sz w:val="22"/>
               <w:szCs w:val="24"/>
             </w:rPr>
-            <m:t>∴Vdor=522.909KV</m:t>
+            <m:t>∴Vdor=282.16KV</m:t>
           </m:r>
         </m:oMath>
       </m:oMathPara>
@@ -9571,7 +9082,7 @@
                   <w:sz w:val="22"/>
                   <w:szCs w:val="24"/>
                 </w:rPr>
-                <m:t>*220*1.025</m:t>
+                <m:t>*110*1.025</m:t>
               </m:r>
             </m:num>
             <m:den>
@@ -9625,7 +9136,7 @@
               <w:sz w:val="22"/>
               <w:szCs w:val="24"/>
             </w:rPr>
-            <m:t>=522.909KV</m:t>
+            <m:t>=282.16KV</m:t>
           </m:r>
         </m:oMath>
       </m:oMathPara>
@@ -9648,7 +9159,7 @@
               <w:sz w:val="22"/>
               <w:szCs w:val="24"/>
             </w:rPr>
-            <m:t>∴α=30.85°</m:t>
+            <m:t>∴α=22.099°</m:t>
           </m:r>
         </m:oMath>
       </m:oMathPara>
@@ -9691,7 +9202,7 @@
                   <w:sz w:val="22"/>
                   <w:szCs w:val="24"/>
                 </w:rPr>
-                <m:t>522.909-507.61</m:t>
+                <m:t>282.16-253.81</m:t>
               </m:r>
             </m:num>
             <m:den>
@@ -9711,77 +9222,13 @@
               <w:sz w:val="22"/>
               <w:szCs w:val="24"/>
             </w:rPr>
-            <m:t>=1.5299KA</m:t>
+            <m:t>=2.835KA</m:t>
           </m:r>
         </m:oMath>
       </m:oMathPara>
     </w:p>
     <w:p>
       <w:pPr>
-        <w:rPr>
-          <w:sz w:val="22"/>
-          <w:szCs w:val="24"/>
-        </w:rPr>
-      </w:pPr>
-    </w:p>
-    <w:p>
-      <w:pPr>
-        <w:rPr>
-          <w:sz w:val="22"/>
-          <w:szCs w:val="24"/>
-        </w:rPr>
-      </w:pPr>
-      <w:r>
-        <w:rPr>
-          <w:sz w:val="22"/>
-          <w:szCs w:val="24"/>
-          <w:highlight w:val="yellow"/>
-        </w:rPr>
-        <w:t xml:space="preserve">- </w:t>
-      </w:r>
-      <w:r>
-        <w:rPr>
-          <w:sz w:val="22"/>
-          <w:szCs w:val="24"/>
-          <w:highlight w:val="yellow"/>
-        </w:rPr>
-        <w:t>Again</w:t>
-      </w:r>
-      <w:r>
-        <w:rPr>
-          <w:sz w:val="22"/>
-          <w:szCs w:val="24"/>
-          <w:highlight w:val="yellow"/>
-        </w:rPr>
-        <w:t>,</w:t>
-      </w:r>
-      <w:r>
-        <w:rPr>
-          <w:sz w:val="22"/>
-          <w:szCs w:val="24"/>
-          <w:highlight w:val="yellow"/>
-        </w:rPr>
-        <w:t xml:space="preserve"> alpha exceeds the </w:t>
-      </w:r>
-      <w:r>
-        <w:rPr>
-          <w:sz w:val="22"/>
-          <w:szCs w:val="24"/>
-          <w:highlight w:val="yellow"/>
-        </w:rPr>
-        <w:t>limit,</w:t>
-      </w:r>
-      <w:r>
-        <w:rPr>
-          <w:sz w:val="22"/>
-          <w:szCs w:val="24"/>
-          <w:highlight w:val="yellow"/>
-        </w:rPr>
-        <w:t xml:space="preserve"> but I will leave it for now...</w:t>
-      </w:r>
-    </w:p>
-    <w:p>
-      <w:pPr>
         <w:pStyle w:val="Heading4"/>
         <w:rPr>
           <w:sz w:val="28"/>
@@ -9810,10 +9257,10 @@
           <w:szCs w:val="24"/>
         </w:rPr>
         <w:drawing>
-          <wp:inline distT="0" distB="0" distL="0" distR="0" wp14:anchorId="1C9BCFB5" wp14:editId="5F902B87">
-            <wp:extent cx="6400800" cy="1478915"/>
-            <wp:effectExtent l="0" t="0" r="0" b="6985"/>
-            <wp:docPr id="257973573" name="Picture 1" descr="A graph of a graph&#10;&#10;Description automatically generated with medium confidence"/>
+          <wp:inline distT="0" distB="0" distL="0" distR="0" wp14:anchorId="68F83521" wp14:editId="425917D1">
+            <wp:extent cx="6400800" cy="1438275"/>
+            <wp:effectExtent l="0" t="0" r="0" b="9525"/>
+            <wp:docPr id="1092742205" name="Picture 1" descr="A graph of a function&#10;&#10;Description automatically generated"/>
             <wp:cNvGraphicFramePr>
               <a:graphicFrameLocks xmlns:a="http://schemas.openxmlformats.org/drawingml/2006/main" noChangeAspect="1"/>
             </wp:cNvGraphicFramePr>
@@ -9821,7 +9268,7 @@
               <a:graphicData uri="http://schemas.openxmlformats.org/drawingml/2006/picture">
                 <pic:pic xmlns:pic="http://schemas.openxmlformats.org/drawingml/2006/picture">
                   <pic:nvPicPr>
-                    <pic:cNvPr id="257973573" name="Picture 1" descr="A graph of a graph&#10;&#10;Description automatically generated with medium confidence"/>
+                    <pic:cNvPr id="1092742205" name="Picture 1" descr="A graph of a function&#10;&#10;Description automatically generated"/>
                     <pic:cNvPicPr/>
                   </pic:nvPicPr>
                   <pic:blipFill>
@@ -9833,7 +9280,7 @@
                   <pic:spPr>
                     <a:xfrm>
                       <a:off x="0" y="0"/>
-                      <a:ext cx="6400800" cy="1478915"/>
+                      <a:ext cx="6400800" cy="1438275"/>
                     </a:xfrm>
                     <a:prstGeom prst="rect">
                       <a:avLst/>
@@ -9893,10 +9340,10 @@
           <w:szCs w:val="24"/>
         </w:rPr>
         <w:drawing>
-          <wp:inline distT="0" distB="0" distL="0" distR="0" wp14:anchorId="4853C38C" wp14:editId="5D9762B4">
-            <wp:extent cx="6400800" cy="1037590"/>
-            <wp:effectExtent l="0" t="0" r="0" b="0"/>
-            <wp:docPr id="246904733" name="Picture 1" descr="A drawing of a line&#10;&#10;Description automatically generated"/>
+          <wp:inline distT="0" distB="0" distL="0" distR="0" wp14:anchorId="7BC38863" wp14:editId="389202EE">
+            <wp:extent cx="6400800" cy="967740"/>
+            <wp:effectExtent l="0" t="0" r="0" b="3810"/>
+            <wp:docPr id="1852879936" name="Picture 1" descr="A graph of a number of triangles&#10;&#10;Description automatically generated with medium confidence"/>
             <wp:cNvGraphicFramePr>
               <a:graphicFrameLocks xmlns:a="http://schemas.openxmlformats.org/drawingml/2006/main" noChangeAspect="1"/>
             </wp:cNvGraphicFramePr>
@@ -9904,7 +9351,7 @@
               <a:graphicData uri="http://schemas.openxmlformats.org/drawingml/2006/picture">
                 <pic:pic xmlns:pic="http://schemas.openxmlformats.org/drawingml/2006/picture">
                   <pic:nvPicPr>
-                    <pic:cNvPr id="246904733" name="Picture 1" descr="A drawing of a line&#10;&#10;Description automatically generated"/>
+                    <pic:cNvPr id="1852879936" name="Picture 1" descr="A graph of a number of triangles&#10;&#10;Description automatically generated with medium confidence"/>
                     <pic:cNvPicPr/>
                   </pic:nvPicPr>
                   <pic:blipFill>
@@ -9916,7 +9363,7 @@
                   <pic:spPr>
                     <a:xfrm>
                       <a:off x="0" y="0"/>
-                      <a:ext cx="6400800" cy="1037590"/>
+                      <a:ext cx="6400800" cy="967740"/>
                     </a:xfrm>
                     <a:prstGeom prst="rect">
                       <a:avLst/>
@@ -9945,10 +9392,10 @@
         </w:rPr>
         <w:lastRenderedPageBreak/>
         <w:drawing>
-          <wp:inline distT="0" distB="0" distL="0" distR="0" wp14:anchorId="775829C8" wp14:editId="7F3CC30D">
-            <wp:extent cx="2271282" cy="2336800"/>
-            <wp:effectExtent l="0" t="0" r="0" b="6350"/>
-            <wp:docPr id="751919691" name="Picture 1" descr="A diagram of a voltage diagram&#10;&#10;Description automatically generated with medium confidence"/>
+          <wp:inline distT="0" distB="0" distL="0" distR="0" wp14:anchorId="47F685C5" wp14:editId="1D6A09AD">
+            <wp:extent cx="2209800" cy="2246630"/>
+            <wp:effectExtent l="0" t="0" r="0" b="1270"/>
+            <wp:docPr id="1651389136" name="Picture 1" descr="A diagram of a voltage diagram&#10;&#10;Description automatically generated"/>
             <wp:cNvGraphicFramePr>
               <a:graphicFrameLocks xmlns:a="http://schemas.openxmlformats.org/drawingml/2006/main" noChangeAspect="1"/>
             </wp:cNvGraphicFramePr>
@@ -9956,7 +9403,7 @@
               <a:graphicData uri="http://schemas.openxmlformats.org/drawingml/2006/picture">
                 <pic:pic xmlns:pic="http://schemas.openxmlformats.org/drawingml/2006/picture">
                   <pic:nvPicPr>
-                    <pic:cNvPr id="751919691" name="Picture 1" descr="A diagram of a voltage diagram&#10;&#10;Description automatically generated with medium confidence"/>
+                    <pic:cNvPr id="1651389136" name="Picture 1" descr="A diagram of a voltage diagram&#10;&#10;Description automatically generated"/>
                     <pic:cNvPicPr/>
                   </pic:nvPicPr>
                   <pic:blipFill>
@@ -9968,7 +9415,7 @@
                   <pic:spPr>
                     <a:xfrm>
                       <a:off x="0" y="0"/>
-                      <a:ext cx="2295066" cy="2361271"/>
+                      <a:ext cx="2213229" cy="2250116"/>
                     </a:xfrm>
                     <a:prstGeom prst="rect">
                       <a:avLst/>
@@ -10011,10 +9458,10 @@
           <w:szCs w:val="24"/>
         </w:rPr>
         <w:drawing>
-          <wp:inline distT="0" distB="0" distL="0" distR="0" wp14:anchorId="61CD1DFE" wp14:editId="492D3025">
-            <wp:extent cx="6400800" cy="1504950"/>
+          <wp:inline distT="0" distB="0" distL="0" distR="0" wp14:anchorId="1D1D68FC" wp14:editId="17FA534F">
+            <wp:extent cx="6400800" cy="1475740"/>
             <wp:effectExtent l="0" t="0" r="0" b="0"/>
-            <wp:docPr id="10566614" name="Picture 1" descr="A graph of a line&#10;&#10;Description automatically generated with medium confidence"/>
+            <wp:docPr id="122058572" name="Picture 1" descr="A diagram of a diagram&#10;&#10;Description automatically generated"/>
             <wp:cNvGraphicFramePr>
               <a:graphicFrameLocks xmlns:a="http://schemas.openxmlformats.org/drawingml/2006/main" noChangeAspect="1"/>
             </wp:cNvGraphicFramePr>
@@ -10022,7 +9469,7 @@
               <a:graphicData uri="http://schemas.openxmlformats.org/drawingml/2006/picture">
                 <pic:pic xmlns:pic="http://schemas.openxmlformats.org/drawingml/2006/picture">
                   <pic:nvPicPr>
-                    <pic:cNvPr id="10566614" name="Picture 1" descr="A graph of a line&#10;&#10;Description automatically generated with medium confidence"/>
+                    <pic:cNvPr id="122058572" name="Picture 1" descr="A diagram of a diagram&#10;&#10;Description automatically generated"/>
                     <pic:cNvPicPr/>
                   </pic:nvPicPr>
                   <pic:blipFill>
@@ -10034,7 +9481,7 @@
                   <pic:spPr>
                     <a:xfrm>
                       <a:off x="0" y="0"/>
-                      <a:ext cx="6400800" cy="1504950"/>
+                      <a:ext cx="6400800" cy="1475740"/>
                     </a:xfrm>
                     <a:prstGeom prst="rect">
                       <a:avLst/>
@@ -10077,10 +9524,10 @@
           <w:szCs w:val="24"/>
         </w:rPr>
         <w:drawing>
-          <wp:inline distT="0" distB="0" distL="0" distR="0" wp14:anchorId="0D690ED8" wp14:editId="6BF9CF45">
-            <wp:extent cx="6400800" cy="1471930"/>
-            <wp:effectExtent l="0" t="0" r="0" b="0"/>
-            <wp:docPr id="1160746180" name="Picture 1" descr="A black lines on a white background&#10;&#10;Description automatically generated"/>
+          <wp:inline distT="0" distB="0" distL="0" distR="0" wp14:anchorId="4251CE45" wp14:editId="064AA70A">
+            <wp:extent cx="6400800" cy="1442085"/>
+            <wp:effectExtent l="0" t="0" r="0" b="5715"/>
+            <wp:docPr id="1907991632" name="Picture 1" descr="A graph of a function&#10;&#10;Description automatically generated"/>
             <wp:cNvGraphicFramePr>
               <a:graphicFrameLocks xmlns:a="http://schemas.openxmlformats.org/drawingml/2006/main" noChangeAspect="1"/>
             </wp:cNvGraphicFramePr>
@@ -10088,11 +9535,778 @@
               <a:graphicData uri="http://schemas.openxmlformats.org/drawingml/2006/picture">
                 <pic:pic xmlns:pic="http://schemas.openxmlformats.org/drawingml/2006/picture">
                   <pic:nvPicPr>
-                    <pic:cNvPr id="1160746180" name="Picture 1" descr="A black lines on a white background&#10;&#10;Description automatically generated"/>
+                    <pic:cNvPr id="1907991632" name="Picture 1" descr="A graph of a function&#10;&#10;Description automatically generated"/>
                     <pic:cNvPicPr/>
                   </pic:nvPicPr>
                   <pic:blipFill>
                     <a:blip r:embed="rId65"/>
+                    <a:stretch>
+                      <a:fillRect/>
+                    </a:stretch>
+                  </pic:blipFill>
+                  <pic:spPr>
+                    <a:xfrm>
+                      <a:off x="0" y="0"/>
+                      <a:ext cx="6400800" cy="1442085"/>
+                    </a:xfrm>
+                    <a:prstGeom prst="rect">
+                      <a:avLst/>
+                    </a:prstGeom>
+                  </pic:spPr>
+                </pic:pic>
+              </a:graphicData>
+            </a:graphic>
+          </wp:inline>
+        </w:drawing>
+      </w:r>
+    </w:p>
+    <w:p>
+      <w:pPr>
+        <w:pStyle w:val="Heading4"/>
+        <w:rPr>
+          <w:sz w:val="28"/>
+          <w:szCs w:val="28"/>
+        </w:rPr>
+      </w:pPr>
+      <w:proofErr w:type="spellStart"/>
+      <w:r>
+        <w:rPr>
+          <w:sz w:val="28"/>
+          <w:szCs w:val="28"/>
+        </w:rPr>
+        <w:t>V</w:t>
+      </w:r>
+      <w:r>
+        <w:rPr>
+          <w:sz w:val="28"/>
+          <w:szCs w:val="28"/>
+          <w:vertAlign w:val="subscript"/>
+        </w:rPr>
+        <w:t>doi</w:t>
+      </w:r>
+      <w:proofErr w:type="spellEnd"/>
+      <w:r>
+        <w:rPr>
+          <w:sz w:val="28"/>
+          <w:szCs w:val="28"/>
+        </w:rPr>
+        <w:t>: DC voltage at inverter side:</w:t>
+      </w:r>
+    </w:p>
+    <w:p>
+      <w:r>
+        <w:rPr>
+          <w:noProof/>
+        </w:rPr>
+        <w:drawing>
+          <wp:inline distT="0" distB="0" distL="0" distR="0" wp14:anchorId="46D78F7C" wp14:editId="7CF475C9">
+            <wp:extent cx="6400800" cy="1024255"/>
+            <wp:effectExtent l="0" t="0" r="0" b="4445"/>
+            <wp:docPr id="74741662" name="Picture 1" descr="A black lines on a white background&#10;&#10;Description automatically generated"/>
+            <wp:cNvGraphicFramePr>
+              <a:graphicFrameLocks xmlns:a="http://schemas.openxmlformats.org/drawingml/2006/main" noChangeAspect="1"/>
+            </wp:cNvGraphicFramePr>
+            <a:graphic xmlns:a="http://schemas.openxmlformats.org/drawingml/2006/main">
+              <a:graphicData uri="http://schemas.openxmlformats.org/drawingml/2006/picture">
+                <pic:pic xmlns:pic="http://schemas.openxmlformats.org/drawingml/2006/picture">
+                  <pic:nvPicPr>
+                    <pic:cNvPr id="74741662" name="Picture 1" descr="A black lines on a white background&#10;&#10;Description automatically generated"/>
+                    <pic:cNvPicPr/>
+                  </pic:nvPicPr>
+                  <pic:blipFill>
+                    <a:blip r:embed="rId66"/>
+                    <a:stretch>
+                      <a:fillRect/>
+                    </a:stretch>
+                  </pic:blipFill>
+                  <pic:spPr>
+                    <a:xfrm>
+                      <a:off x="0" y="0"/>
+                      <a:ext cx="6400800" cy="1024255"/>
+                    </a:xfrm>
+                    <a:prstGeom prst="rect">
+                      <a:avLst/>
+                    </a:prstGeom>
+                  </pic:spPr>
+                </pic:pic>
+              </a:graphicData>
+            </a:graphic>
+          </wp:inline>
+        </w:drawing>
+      </w:r>
+    </w:p>
+    <w:p>
+      <w:pPr>
+        <w:jc w:val="center"/>
+      </w:pPr>
+      <w:r>
+        <w:rPr>
+          <w:noProof/>
+        </w:rPr>
+        <w:lastRenderedPageBreak/>
+        <w:drawing>
+          <wp:inline distT="0" distB="0" distL="0" distR="0" wp14:anchorId="0D8E506B" wp14:editId="27AFC1EF">
+            <wp:extent cx="3238781" cy="3368332"/>
+            <wp:effectExtent l="0" t="0" r="0" b="3810"/>
+            <wp:docPr id="771570305" name="Picture 1"/>
+            <wp:cNvGraphicFramePr>
+              <a:graphicFrameLocks xmlns:a="http://schemas.openxmlformats.org/drawingml/2006/main" noChangeAspect="1"/>
+            </wp:cNvGraphicFramePr>
+            <a:graphic xmlns:a="http://schemas.openxmlformats.org/drawingml/2006/main">
+              <a:graphicData uri="http://schemas.openxmlformats.org/drawingml/2006/picture">
+                <pic:pic xmlns:pic="http://schemas.openxmlformats.org/drawingml/2006/picture">
+                  <pic:nvPicPr>
+                    <pic:cNvPr id="771570305" name=""/>
+                    <pic:cNvPicPr/>
+                  </pic:nvPicPr>
+                  <pic:blipFill>
+                    <a:blip r:embed="rId67"/>
+                    <a:stretch>
+                      <a:fillRect/>
+                    </a:stretch>
+                  </pic:blipFill>
+                  <pic:spPr>
+                    <a:xfrm>
+                      <a:off x="0" y="0"/>
+                      <a:ext cx="3238781" cy="3368332"/>
+                    </a:xfrm>
+                    <a:prstGeom prst="rect">
+                      <a:avLst/>
+                    </a:prstGeom>
+                  </pic:spPr>
+                </pic:pic>
+              </a:graphicData>
+            </a:graphic>
+          </wp:inline>
+        </w:drawing>
+      </w:r>
+    </w:p>
+    <w:p>
+      <w:pPr>
+        <w:pStyle w:val="Heading4"/>
+        <w:rPr>
+          <w:sz w:val="28"/>
+          <w:szCs w:val="28"/>
+        </w:rPr>
+      </w:pPr>
+      <w:r>
+        <w:rPr>
+          <w:sz w:val="28"/>
+          <w:szCs w:val="28"/>
+        </w:rPr>
+        <w:t>Grid current at inverter side:</w:t>
+      </w:r>
+    </w:p>
+    <w:p>
+      <w:pPr>
+        <w:rPr>
+          <w:sz w:val="22"/>
+          <w:szCs w:val="24"/>
+        </w:rPr>
+      </w:pPr>
+      <w:r>
+        <w:rPr>
+          <w:noProof/>
+          <w:sz w:val="22"/>
+          <w:szCs w:val="24"/>
+        </w:rPr>
+        <w:drawing>
+          <wp:inline distT="0" distB="0" distL="0" distR="0" wp14:anchorId="47C889F2" wp14:editId="775AED0D">
+            <wp:extent cx="6400800" cy="1492250"/>
+            <wp:effectExtent l="0" t="0" r="0" b="0"/>
+            <wp:docPr id="2104951391" name="Picture 1" descr="A graph with lines on it&#10;&#10;Description automatically generated"/>
+            <wp:cNvGraphicFramePr>
+              <a:graphicFrameLocks xmlns:a="http://schemas.openxmlformats.org/drawingml/2006/main" noChangeAspect="1"/>
+            </wp:cNvGraphicFramePr>
+            <a:graphic xmlns:a="http://schemas.openxmlformats.org/drawingml/2006/main">
+              <a:graphicData uri="http://schemas.openxmlformats.org/drawingml/2006/picture">
+                <pic:pic xmlns:pic="http://schemas.openxmlformats.org/drawingml/2006/picture">
+                  <pic:nvPicPr>
+                    <pic:cNvPr id="2104951391" name="Picture 1" descr="A graph with lines on it&#10;&#10;Description automatically generated"/>
+                    <pic:cNvPicPr/>
+                  </pic:nvPicPr>
+                  <pic:blipFill>
+                    <a:blip r:embed="rId68"/>
+                    <a:stretch>
+                      <a:fillRect/>
+                    </a:stretch>
+                  </pic:blipFill>
+                  <pic:spPr>
+                    <a:xfrm>
+                      <a:off x="0" y="0"/>
+                      <a:ext cx="6400800" cy="1492250"/>
+                    </a:xfrm>
+                    <a:prstGeom prst="rect">
+                      <a:avLst/>
+                    </a:prstGeom>
+                  </pic:spPr>
+                </pic:pic>
+              </a:graphicData>
+            </a:graphic>
+          </wp:inline>
+        </w:drawing>
+      </w:r>
+    </w:p>
+    <w:p>
+      <w:pPr>
+        <w:pStyle w:val="Heading4"/>
+        <w:rPr>
+          <w:sz w:val="28"/>
+          <w:szCs w:val="28"/>
+        </w:rPr>
+      </w:pPr>
+      <w:r>
+        <w:rPr>
+          <w:sz w:val="28"/>
+          <w:szCs w:val="28"/>
+        </w:rPr>
+        <w:t>DC current</w:t>
+      </w:r>
+      <w:r>
+        <w:rPr>
+          <w:sz w:val="28"/>
+          <w:szCs w:val="28"/>
+        </w:rPr>
+        <w:t xml:space="preserve"> (L=0.1 Henry)</w:t>
+      </w:r>
+      <w:r>
+        <w:rPr>
+          <w:sz w:val="28"/>
+          <w:szCs w:val="28"/>
+        </w:rPr>
+        <w:t>:</w:t>
+      </w:r>
+    </w:p>
+    <w:p>
+      <w:pPr>
+        <w:rPr>
+          <w:sz w:val="22"/>
+          <w:szCs w:val="24"/>
+        </w:rPr>
+      </w:pPr>
+      <w:r>
+        <w:rPr>
+          <w:noProof/>
+          <w:sz w:val="22"/>
+          <w:szCs w:val="24"/>
+        </w:rPr>
+        <w:drawing>
+          <wp:inline distT="0" distB="0" distL="0" distR="0" wp14:anchorId="6F62D064" wp14:editId="07E847BA">
+            <wp:extent cx="6400800" cy="2973070"/>
+            <wp:effectExtent l="0" t="0" r="0" b="0"/>
+            <wp:docPr id="1584285113" name="Picture 1" descr="A graph of a graph&#10;&#10;Description automatically generated"/>
+            <wp:cNvGraphicFramePr>
+              <a:graphicFrameLocks xmlns:a="http://schemas.openxmlformats.org/drawingml/2006/main" noChangeAspect="1"/>
+            </wp:cNvGraphicFramePr>
+            <a:graphic xmlns:a="http://schemas.openxmlformats.org/drawingml/2006/main">
+              <a:graphicData uri="http://schemas.openxmlformats.org/drawingml/2006/picture">
+                <pic:pic xmlns:pic="http://schemas.openxmlformats.org/drawingml/2006/picture">
+                  <pic:nvPicPr>
+                    <pic:cNvPr id="1584285113" name="Picture 1" descr="A graph of a graph&#10;&#10;Description automatically generated"/>
+                    <pic:cNvPicPr/>
+                  </pic:nvPicPr>
+                  <pic:blipFill>
+                    <a:blip r:embed="rId69"/>
+                    <a:stretch>
+                      <a:fillRect/>
+                    </a:stretch>
+                  </pic:blipFill>
+                  <pic:spPr>
+                    <a:xfrm>
+                      <a:off x="0" y="0"/>
+                      <a:ext cx="6400800" cy="2973070"/>
+                    </a:xfrm>
+                    <a:prstGeom prst="rect">
+                      <a:avLst/>
+                    </a:prstGeom>
+                  </pic:spPr>
+                </pic:pic>
+              </a:graphicData>
+            </a:graphic>
+          </wp:inline>
+        </w:drawing>
+      </w:r>
+    </w:p>
+    <w:p>
+      <w:pPr>
+        <w:jc w:val="center"/>
+        <w:rPr>
+          <w:sz w:val="22"/>
+          <w:szCs w:val="24"/>
+        </w:rPr>
+      </w:pPr>
+      <w:r>
+        <w:rPr>
+          <w:noProof/>
+          <w:sz w:val="22"/>
+          <w:szCs w:val="24"/>
+        </w:rPr>
+        <w:lastRenderedPageBreak/>
+        <w:drawing>
+          <wp:inline distT="0" distB="0" distL="0" distR="0" wp14:anchorId="4BBAB81D" wp14:editId="577F3FD7">
+            <wp:extent cx="2736273" cy="1503509"/>
+            <wp:effectExtent l="0" t="0" r="6985" b="1905"/>
+            <wp:docPr id="1212104966" name="Picture 1" descr="A diagram of a computer system&#10;&#10;Description automatically generated"/>
+            <wp:cNvGraphicFramePr>
+              <a:graphicFrameLocks xmlns:a="http://schemas.openxmlformats.org/drawingml/2006/main" noChangeAspect="1"/>
+            </wp:cNvGraphicFramePr>
+            <a:graphic xmlns:a="http://schemas.openxmlformats.org/drawingml/2006/main">
+              <a:graphicData uri="http://schemas.openxmlformats.org/drawingml/2006/picture">
+                <pic:pic xmlns:pic="http://schemas.openxmlformats.org/drawingml/2006/picture">
+                  <pic:nvPicPr>
+                    <pic:cNvPr id="1212104966" name="Picture 1" descr="A diagram of a computer system&#10;&#10;Description automatically generated"/>
+                    <pic:cNvPicPr/>
+                  </pic:nvPicPr>
+                  <pic:blipFill>
+                    <a:blip r:embed="rId70"/>
+                    <a:stretch>
+                      <a:fillRect/>
+                    </a:stretch>
+                  </pic:blipFill>
+                  <pic:spPr>
+                    <a:xfrm>
+                      <a:off x="0" y="0"/>
+                      <a:ext cx="2742412" cy="1506882"/>
+                    </a:xfrm>
+                    <a:prstGeom prst="rect">
+                      <a:avLst/>
+                    </a:prstGeom>
+                  </pic:spPr>
+                </pic:pic>
+              </a:graphicData>
+            </a:graphic>
+          </wp:inline>
+        </w:drawing>
+      </w:r>
+    </w:p>
+    <w:p>
+      <w:pPr>
+        <w:jc w:val="center"/>
+        <w:rPr>
+          <w:sz w:val="22"/>
+          <w:szCs w:val="24"/>
+        </w:rPr>
+      </w:pPr>
+    </w:p>
+    <w:p>
+      <w:pPr>
+        <w:pStyle w:val="Heading1"/>
+        <w:rPr>
+          <w:sz w:val="22"/>
+          <w:szCs w:val="24"/>
+        </w:rPr>
+      </w:pPr>
+      <w:bookmarkStart w:id="14" w:name="_Toc165485707"/>
+      <w:r>
+        <w:t>I</w:t>
+      </w:r>
+      <w:r>
+        <w:t>V</w:t>
+      </w:r>
+      <w:r>
+        <w:t>.</w:t>
+      </w:r>
+      <w:r>
+        <w:t xml:space="preserve"> </w:t>
+      </w:r>
+      <w:r>
+        <w:t>Comparison:</w:t>
+      </w:r>
+      <w:bookmarkEnd w:id="14"/>
+    </w:p>
+    <w:p>
+      <w:pPr>
+        <w:pStyle w:val="Heading3"/>
+        <w:rPr>
+          <w:sz w:val="32"/>
+          <w:szCs w:val="40"/>
+        </w:rPr>
+      </w:pPr>
+      <w:bookmarkStart w:id="15" w:name="_Toc165485708"/>
+      <w:r>
+        <w:rPr>
+          <w:sz w:val="32"/>
+          <w:szCs w:val="40"/>
+        </w:rPr>
+        <w:t>Question (D):</w:t>
+      </w:r>
+      <w:bookmarkEnd w:id="15"/>
+    </w:p>
+    <w:p>
+      <w:pPr>
+        <w:pStyle w:val="Heading4"/>
+        <w:rPr>
+          <w:sz w:val="28"/>
+          <w:szCs w:val="28"/>
+        </w:rPr>
+      </w:pPr>
+      <w:r>
+        <w:rPr>
+          <w:sz w:val="28"/>
+          <w:szCs w:val="28"/>
+        </w:rPr>
+        <w:t>Compare the performance of 6-pulse and 12-pulse converters. Comment.</w:t>
+      </w:r>
+    </w:p>
+    <w:p>
+      <w:pPr>
+        <w:pStyle w:val="ListParagraph"/>
+        <w:numPr>
+          <w:ilvl w:val="0"/>
+          <w:numId w:val="27"/>
+        </w:numPr>
+        <w:rPr>
+          <w:sz w:val="22"/>
+          <w:szCs w:val="24"/>
+        </w:rPr>
+      </w:pPr>
+      <w:r>
+        <w:rPr>
+          <w:sz w:val="22"/>
+          <w:szCs w:val="24"/>
+        </w:rPr>
+        <w:t xml:space="preserve">12-pulse instead of 6-pulse are obtained due to the 30 degrees shift between star and delta windings and so a smoother ripple-less voltage is obtained. This results in </w:t>
+      </w:r>
+      <w:r>
+        <w:rPr>
+          <w:sz w:val="22"/>
+          <w:szCs w:val="24"/>
+        </w:rPr>
+        <w:t>smaller</w:t>
+      </w:r>
+      <w:r>
+        <w:rPr>
+          <w:sz w:val="22"/>
+          <w:szCs w:val="24"/>
+        </w:rPr>
+        <w:t xml:space="preserve"> filters and lower cost.</w:t>
+      </w:r>
+    </w:p>
+    <w:p>
+      <w:pPr>
+        <w:ind w:left="360"/>
+        <w:jc w:val="center"/>
+        <w:rPr>
+          <w:sz w:val="22"/>
+          <w:szCs w:val="24"/>
+        </w:rPr>
+      </w:pPr>
+      <w:r>
+        <w:rPr>
+          <w:noProof/>
+          <w:sz w:val="22"/>
+          <w:szCs w:val="24"/>
+        </w:rPr>
+        <w:drawing>
+          <wp:inline distT="0" distB="0" distL="0" distR="0" wp14:anchorId="4ECFF352" wp14:editId="11C5E469">
+            <wp:extent cx="3295650" cy="1001334"/>
+            <wp:effectExtent l="0" t="0" r="0" b="8890"/>
+            <wp:docPr id="717747065" name="Picture 1" descr="A graph of a graph&#10;&#10;Description automatically generated"/>
+            <wp:cNvGraphicFramePr>
+              <a:graphicFrameLocks xmlns:a="http://schemas.openxmlformats.org/drawingml/2006/main" noChangeAspect="1"/>
+            </wp:cNvGraphicFramePr>
+            <a:graphic xmlns:a="http://schemas.openxmlformats.org/drawingml/2006/main">
+              <a:graphicData uri="http://schemas.openxmlformats.org/drawingml/2006/picture">
+                <pic:pic xmlns:pic="http://schemas.openxmlformats.org/drawingml/2006/picture">
+                  <pic:nvPicPr>
+                    <pic:cNvPr id="1309746899" name="Picture 1" descr="A graph of a graph&#10;&#10;Description automatically generated"/>
+                    <pic:cNvPicPr/>
+                  </pic:nvPicPr>
+                  <pic:blipFill rotWithShape="1">
+                    <a:blip r:embed="rId11"/>
+                    <a:srcRect l="-1" r="48509"/>
+                    <a:stretch/>
+                  </pic:blipFill>
+                  <pic:spPr bwMode="auto">
+                    <a:xfrm>
+                      <a:off x="0" y="0"/>
+                      <a:ext cx="3295852" cy="1001395"/>
+                    </a:xfrm>
+                    <a:prstGeom prst="rect">
+                      <a:avLst/>
+                    </a:prstGeom>
+                    <a:ln>
+                      <a:noFill/>
+                    </a:ln>
+                    <a:extLst>
+                      <a:ext uri="{53640926-AAD7-44D8-BBD7-CCE9431645EC}">
+                        <a14:shadowObscured xmlns:a14="http://schemas.microsoft.com/office/drawing/2010/main"/>
+                      </a:ext>
+                    </a:extLst>
+                  </pic:spPr>
+                </pic:pic>
+              </a:graphicData>
+            </a:graphic>
+          </wp:inline>
+        </w:drawing>
+      </w:r>
+    </w:p>
+    <w:p>
+      <w:pPr>
+        <w:ind w:left="360"/>
+        <w:jc w:val="center"/>
+        <w:rPr>
+          <w:sz w:val="22"/>
+          <w:szCs w:val="24"/>
+        </w:rPr>
+      </w:pPr>
+      <w:r>
+        <w:rPr>
+          <w:noProof/>
+          <w:sz w:val="22"/>
+          <w:szCs w:val="24"/>
+        </w:rPr>
+        <w:drawing>
+          <wp:inline distT="0" distB="0" distL="0" distR="0" wp14:anchorId="2B3E92CC" wp14:editId="28C9A369">
+            <wp:extent cx="3252788" cy="1007650"/>
+            <wp:effectExtent l="0" t="0" r="5080" b="2540"/>
+            <wp:docPr id="2112823330" name="Picture 1" descr="A graph of a number of objects&#10;&#10;Description automatically generated with medium confidence"/>
+            <wp:cNvGraphicFramePr>
+              <a:graphicFrameLocks xmlns:a="http://schemas.openxmlformats.org/drawingml/2006/main" noChangeAspect="1"/>
+            </wp:cNvGraphicFramePr>
+            <a:graphic xmlns:a="http://schemas.openxmlformats.org/drawingml/2006/main">
+              <a:graphicData uri="http://schemas.openxmlformats.org/drawingml/2006/picture">
+                <pic:pic xmlns:pic="http://schemas.openxmlformats.org/drawingml/2006/picture">
+                  <pic:nvPicPr>
+                    <pic:cNvPr id="45579678" name="Picture 1" descr="A graph of a number of objects&#10;&#10;Description automatically generated with medium confidence"/>
+                    <pic:cNvPicPr/>
+                  </pic:nvPicPr>
+                  <pic:blipFill rotWithShape="1">
+                    <a:blip r:embed="rId42"/>
+                    <a:srcRect r="58929"/>
+                    <a:stretch/>
+                  </pic:blipFill>
+                  <pic:spPr bwMode="auto">
+                    <a:xfrm>
+                      <a:off x="0" y="0"/>
+                      <a:ext cx="3274408" cy="1014348"/>
+                    </a:xfrm>
+                    <a:prstGeom prst="rect">
+                      <a:avLst/>
+                    </a:prstGeom>
+                    <a:ln>
+                      <a:noFill/>
+                    </a:ln>
+                    <a:extLst>
+                      <a:ext uri="{53640926-AAD7-44D8-BBD7-CCE9431645EC}">
+                        <a14:shadowObscured xmlns:a14="http://schemas.microsoft.com/office/drawing/2010/main"/>
+                      </a:ext>
+                    </a:extLst>
+                  </pic:spPr>
+                </pic:pic>
+              </a:graphicData>
+            </a:graphic>
+          </wp:inline>
+        </w:drawing>
+      </w:r>
+    </w:p>
+    <w:p>
+      <w:pPr>
+        <w:spacing w:after="160" w:line="259" w:lineRule="auto"/>
+        <w:jc w:val="left"/>
+        <w:rPr>
+          <w:sz w:val="22"/>
+          <w:szCs w:val="24"/>
+        </w:rPr>
+      </w:pPr>
+      <w:r>
+        <w:rPr>
+          <w:sz w:val="22"/>
+          <w:szCs w:val="24"/>
+        </w:rPr>
+        <w:br w:type="page"/>
+      </w:r>
+    </w:p>
+    <w:p>
+      <w:pPr>
+        <w:ind w:left="360"/>
+        <w:jc w:val="center"/>
+        <w:rPr>
+          <w:sz w:val="22"/>
+          <w:szCs w:val="24"/>
+        </w:rPr>
+      </w:pPr>
+    </w:p>
+    <w:p>
+      <w:pPr>
+        <w:pStyle w:val="ListParagraph"/>
+        <w:numPr>
+          <w:ilvl w:val="0"/>
+          <w:numId w:val="27"/>
+        </w:numPr>
+        <w:rPr>
+          <w:sz w:val="22"/>
+          <w:szCs w:val="24"/>
+        </w:rPr>
+      </w:pPr>
+      <w:r>
+        <w:rPr>
+          <w:sz w:val="22"/>
+          <w:szCs w:val="24"/>
+        </w:rPr>
+        <w:t xml:space="preserve">It is also observed that the grid currents at both sides (rectifier and inverter) are enhanced, now curves are </w:t>
+      </w:r>
+      <w:r>
+        <w:rPr>
+          <w:sz w:val="22"/>
+          <w:szCs w:val="24"/>
+        </w:rPr>
+        <w:t>closer</w:t>
+      </w:r>
+      <w:r>
+        <w:rPr>
+          <w:sz w:val="22"/>
+          <w:szCs w:val="24"/>
+        </w:rPr>
+        <w:t xml:space="preserve"> to the sin</w:t>
+      </w:r>
+      <w:r>
+        <w:rPr>
+          <w:sz w:val="22"/>
+          <w:szCs w:val="24"/>
+        </w:rPr>
+        <w:t>e</w:t>
+      </w:r>
+      <w:r>
+        <w:rPr>
+          <w:sz w:val="22"/>
+          <w:szCs w:val="24"/>
+        </w:rPr>
+        <w:t xml:space="preserve"> wave in a 10-pulse shape)</w:t>
+      </w:r>
+      <w:r>
+        <w:rPr>
+          <w:sz w:val="22"/>
+          <w:szCs w:val="24"/>
+        </w:rPr>
+        <w:t xml:space="preserve"> as shown below in curves. (</w:t>
+      </w:r>
+      <w:r>
+        <w:rPr>
+          <w:sz w:val="22"/>
+          <w:szCs w:val="24"/>
+        </w:rPr>
+        <w:t>s</w:t>
+      </w:r>
+      <w:r>
+        <w:rPr>
+          <w:sz w:val="22"/>
+          <w:szCs w:val="24"/>
+        </w:rPr>
+        <w:t xml:space="preserve">ample curves from </w:t>
+      </w:r>
+      <w:r>
+        <w:rPr>
+          <w:sz w:val="22"/>
+          <w:szCs w:val="24"/>
+        </w:rPr>
+        <w:t xml:space="preserve">12-pulse </w:t>
+      </w:r>
+      <w:r>
+        <w:rPr>
+          <w:sz w:val="22"/>
+          <w:szCs w:val="24"/>
+        </w:rPr>
+        <w:t>case (</w:t>
+      </w:r>
+      <w:r>
+        <w:rPr>
+          <w:sz w:val="22"/>
+          <w:szCs w:val="24"/>
+        </w:rPr>
+        <w:t>2</w:t>
+      </w:r>
+      <w:r>
+        <w:rPr>
+          <w:sz w:val="22"/>
+          <w:szCs w:val="24"/>
+        </w:rPr>
+        <w:t>)).</w:t>
+      </w:r>
+    </w:p>
+    <w:p>
+      <w:pPr>
+        <w:ind w:left="360"/>
+        <w:jc w:val="center"/>
+        <w:rPr>
+          <w:sz w:val="22"/>
+          <w:szCs w:val="24"/>
+        </w:rPr>
+      </w:pPr>
+      <w:r>
+        <w:rPr>
+          <w:noProof/>
+          <w:sz w:val="22"/>
+          <w:szCs w:val="24"/>
+        </w:rPr>
+        <w:drawing>
+          <wp:inline distT="0" distB="0" distL="0" distR="0" wp14:anchorId="07A6D9B2" wp14:editId="5E9322D5">
+            <wp:extent cx="6400800" cy="2986405"/>
+            <wp:effectExtent l="0" t="0" r="0" b="4445"/>
+            <wp:docPr id="1273080473" name="Picture 1"/>
+            <wp:cNvGraphicFramePr>
+              <a:graphicFrameLocks xmlns:a="http://schemas.openxmlformats.org/drawingml/2006/main" noChangeAspect="1"/>
+            </wp:cNvGraphicFramePr>
+            <a:graphic xmlns:a="http://schemas.openxmlformats.org/drawingml/2006/main">
+              <a:graphicData uri="http://schemas.openxmlformats.org/drawingml/2006/picture">
+                <pic:pic xmlns:pic="http://schemas.openxmlformats.org/drawingml/2006/picture">
+                  <pic:nvPicPr>
+                    <pic:cNvPr id="1273080473" name=""/>
+                    <pic:cNvPicPr/>
+                  </pic:nvPicPr>
+                  <pic:blipFill>
+                    <a:blip r:embed="rId71"/>
+                    <a:stretch>
+                      <a:fillRect/>
+                    </a:stretch>
+                  </pic:blipFill>
+                  <pic:spPr>
+                    <a:xfrm>
+                      <a:off x="0" y="0"/>
+                      <a:ext cx="6400800" cy="2986405"/>
+                    </a:xfrm>
+                    <a:prstGeom prst="rect">
+                      <a:avLst/>
+                    </a:prstGeom>
+                  </pic:spPr>
+                </pic:pic>
+              </a:graphicData>
+            </a:graphic>
+          </wp:inline>
+        </w:drawing>
+      </w:r>
+    </w:p>
+    <w:p>
+      <w:pPr>
+        <w:ind w:left="360"/>
+        <w:rPr>
+          <w:sz w:val="22"/>
+          <w:szCs w:val="24"/>
+        </w:rPr>
+      </w:pPr>
+      <w:r>
+        <w:rPr>
+          <w:noProof/>
+          <w:sz w:val="22"/>
+          <w:szCs w:val="24"/>
+        </w:rPr>
+        <w:drawing>
+          <wp:inline distT="0" distB="0" distL="0" distR="0" wp14:anchorId="74865087" wp14:editId="702F5266">
+            <wp:extent cx="6400800" cy="1471930"/>
+            <wp:effectExtent l="0" t="0" r="0" b="0"/>
+            <wp:docPr id="409107892" name="Picture 1"/>
+            <wp:cNvGraphicFramePr>
+              <a:graphicFrameLocks xmlns:a="http://schemas.openxmlformats.org/drawingml/2006/main" noChangeAspect="1"/>
+            </wp:cNvGraphicFramePr>
+            <a:graphic xmlns:a="http://schemas.openxmlformats.org/drawingml/2006/main">
+              <a:graphicData uri="http://schemas.openxmlformats.org/drawingml/2006/picture">
+                <pic:pic xmlns:pic="http://schemas.openxmlformats.org/drawingml/2006/picture">
+                  <pic:nvPicPr>
+                    <pic:cNvPr id="409107892" name=""/>
+                    <pic:cNvPicPr/>
+                  </pic:nvPicPr>
+                  <pic:blipFill>
+                    <a:blip r:embed="rId72"/>
                     <a:stretch>
                       <a:fillRect/>
                     </a:stretch>
@@ -10115,326 +10329,14 @@
     </w:p>
     <w:p>
       <w:pPr>
-        <w:pStyle w:val="Heading4"/>
-        <w:rPr>
-          <w:sz w:val="28"/>
-          <w:szCs w:val="28"/>
-        </w:rPr>
-      </w:pPr>
-      <w:proofErr w:type="spellStart"/>
-      <w:r>
-        <w:rPr>
-          <w:sz w:val="28"/>
-          <w:szCs w:val="28"/>
-        </w:rPr>
-        <w:t>V</w:t>
-      </w:r>
-      <w:r>
-        <w:rPr>
-          <w:sz w:val="28"/>
-          <w:szCs w:val="28"/>
-          <w:vertAlign w:val="subscript"/>
-        </w:rPr>
-        <w:t>doi</w:t>
-      </w:r>
-      <w:proofErr w:type="spellEnd"/>
-      <w:r>
-        <w:rPr>
-          <w:sz w:val="28"/>
-          <w:szCs w:val="28"/>
-        </w:rPr>
-        <w:t>: DC voltage at inverter side:</w:t>
-      </w:r>
-    </w:p>
-    <w:p>
-      <w:r>
-        <w:rPr>
-          <w:noProof/>
-        </w:rPr>
-        <w:drawing>
-          <wp:inline distT="0" distB="0" distL="0" distR="0" wp14:anchorId="1B33ABF7" wp14:editId="7638DFC2">
-            <wp:extent cx="6400800" cy="1034415"/>
-            <wp:effectExtent l="0" t="0" r="0" b="0"/>
-            <wp:docPr id="1451008925" name="Picture 1" descr="A graph of a graph&#10;&#10;Description automatically generated with medium confidence"/>
-            <wp:cNvGraphicFramePr>
-              <a:graphicFrameLocks xmlns:a="http://schemas.openxmlformats.org/drawingml/2006/main" noChangeAspect="1"/>
-            </wp:cNvGraphicFramePr>
-            <a:graphic xmlns:a="http://schemas.openxmlformats.org/drawingml/2006/main">
-              <a:graphicData uri="http://schemas.openxmlformats.org/drawingml/2006/picture">
-                <pic:pic xmlns:pic="http://schemas.openxmlformats.org/drawingml/2006/picture">
-                  <pic:nvPicPr>
-                    <pic:cNvPr id="1451008925" name="Picture 1" descr="A graph of a graph&#10;&#10;Description automatically generated with medium confidence"/>
-                    <pic:cNvPicPr/>
-                  </pic:nvPicPr>
-                  <pic:blipFill>
-                    <a:blip r:embed="rId66"/>
-                    <a:stretch>
-                      <a:fillRect/>
-                    </a:stretch>
-                  </pic:blipFill>
-                  <pic:spPr>
-                    <a:xfrm>
-                      <a:off x="0" y="0"/>
-                      <a:ext cx="6400800" cy="1034415"/>
-                    </a:xfrm>
-                    <a:prstGeom prst="rect">
-                      <a:avLst/>
-                    </a:prstGeom>
-                  </pic:spPr>
-                </pic:pic>
-              </a:graphicData>
-            </a:graphic>
-          </wp:inline>
-        </w:drawing>
-      </w:r>
-    </w:p>
-    <w:p>
-      <w:pPr>
-        <w:jc w:val="center"/>
-      </w:pPr>
-      <w:r>
-        <w:rPr>
-          <w:noProof/>
-        </w:rPr>
-        <w:lastRenderedPageBreak/>
-        <w:drawing>
-          <wp:inline distT="0" distB="0" distL="0" distR="0" wp14:anchorId="22BD5002" wp14:editId="3D4F947D">
-            <wp:extent cx="2419350" cy="2847554"/>
-            <wp:effectExtent l="0" t="0" r="0" b="0"/>
-            <wp:docPr id="1705994201" name="Picture 1" descr="A diagram of a circuit&#10;&#10;Description automatically generated"/>
-            <wp:cNvGraphicFramePr>
-              <a:graphicFrameLocks xmlns:a="http://schemas.openxmlformats.org/drawingml/2006/main" noChangeAspect="1"/>
-            </wp:cNvGraphicFramePr>
-            <a:graphic xmlns:a="http://schemas.openxmlformats.org/drawingml/2006/main">
-              <a:graphicData uri="http://schemas.openxmlformats.org/drawingml/2006/picture">
-                <pic:pic xmlns:pic="http://schemas.openxmlformats.org/drawingml/2006/picture">
-                  <pic:nvPicPr>
-                    <pic:cNvPr id="1705994201" name="Picture 1" descr="A diagram of a circuit&#10;&#10;Description automatically generated"/>
-                    <pic:cNvPicPr/>
-                  </pic:nvPicPr>
-                  <pic:blipFill>
-                    <a:blip r:embed="rId67"/>
-                    <a:stretch>
-                      <a:fillRect/>
-                    </a:stretch>
-                  </pic:blipFill>
-                  <pic:spPr>
-                    <a:xfrm>
-                      <a:off x="0" y="0"/>
-                      <a:ext cx="2421302" cy="2849851"/>
-                    </a:xfrm>
-                    <a:prstGeom prst="rect">
-                      <a:avLst/>
-                    </a:prstGeom>
-                  </pic:spPr>
-                </pic:pic>
-              </a:graphicData>
-            </a:graphic>
-          </wp:inline>
-        </w:drawing>
-      </w:r>
-    </w:p>
-    <w:p>
-      <w:pPr>
-        <w:pStyle w:val="Heading4"/>
-        <w:rPr>
-          <w:sz w:val="28"/>
-          <w:szCs w:val="28"/>
-        </w:rPr>
-      </w:pPr>
-      <w:r>
-        <w:rPr>
-          <w:sz w:val="28"/>
-          <w:szCs w:val="28"/>
-        </w:rPr>
-        <w:t>Grid current at inverter side:</w:t>
-      </w:r>
-    </w:p>
-    <w:p>
-      <w:pPr>
-        <w:rPr>
-          <w:sz w:val="22"/>
-          <w:szCs w:val="24"/>
-        </w:rPr>
-      </w:pPr>
-      <w:r>
-        <w:rPr>
-          <w:noProof/>
-          <w:sz w:val="22"/>
-          <w:szCs w:val="24"/>
-        </w:rPr>
-        <w:drawing>
-          <wp:inline distT="0" distB="0" distL="0" distR="0" wp14:anchorId="26E0C28E" wp14:editId="136A255C">
-            <wp:extent cx="6400800" cy="1521460"/>
-            <wp:effectExtent l="0" t="0" r="0" b="2540"/>
-            <wp:docPr id="511585618" name="Picture 1" descr="A graph of a graph&#10;&#10;Description automatically generated with medium confidence"/>
-            <wp:cNvGraphicFramePr>
-              <a:graphicFrameLocks xmlns:a="http://schemas.openxmlformats.org/drawingml/2006/main" noChangeAspect="1"/>
-            </wp:cNvGraphicFramePr>
-            <a:graphic xmlns:a="http://schemas.openxmlformats.org/drawingml/2006/main">
-              <a:graphicData uri="http://schemas.openxmlformats.org/drawingml/2006/picture">
-                <pic:pic xmlns:pic="http://schemas.openxmlformats.org/drawingml/2006/picture">
-                  <pic:nvPicPr>
-                    <pic:cNvPr id="511585618" name="Picture 1" descr="A graph of a graph&#10;&#10;Description automatically generated with medium confidence"/>
-                    <pic:cNvPicPr/>
-                  </pic:nvPicPr>
-                  <pic:blipFill>
-                    <a:blip r:embed="rId68"/>
-                    <a:stretch>
-                      <a:fillRect/>
-                    </a:stretch>
-                  </pic:blipFill>
-                  <pic:spPr>
-                    <a:xfrm>
-                      <a:off x="0" y="0"/>
-                      <a:ext cx="6400800" cy="1521460"/>
-                    </a:xfrm>
-                    <a:prstGeom prst="rect">
-                      <a:avLst/>
-                    </a:prstGeom>
-                  </pic:spPr>
-                </pic:pic>
-              </a:graphicData>
-            </a:graphic>
-          </wp:inline>
-        </w:drawing>
-      </w:r>
-    </w:p>
-    <w:p>
-      <w:pPr>
-        <w:pStyle w:val="Heading4"/>
-        <w:rPr>
-          <w:sz w:val="28"/>
-          <w:szCs w:val="28"/>
-        </w:rPr>
-      </w:pPr>
-      <w:r>
-        <w:rPr>
-          <w:sz w:val="28"/>
-          <w:szCs w:val="28"/>
-        </w:rPr>
-        <w:t>DC current</w:t>
-      </w:r>
-      <w:r>
-        <w:rPr>
-          <w:sz w:val="28"/>
-          <w:szCs w:val="28"/>
-        </w:rPr>
-        <w:t xml:space="preserve"> (L=0.1 Henry)</w:t>
-      </w:r>
-      <w:r>
-        <w:rPr>
-          <w:sz w:val="28"/>
-          <w:szCs w:val="28"/>
-        </w:rPr>
-        <w:t>:</w:t>
-      </w:r>
-    </w:p>
-    <w:p>
-      <w:pPr>
-        <w:rPr>
-          <w:sz w:val="22"/>
-          <w:szCs w:val="24"/>
-        </w:rPr>
-      </w:pPr>
-      <w:r>
-        <w:rPr>
-          <w:noProof/>
-          <w:sz w:val="22"/>
-          <w:szCs w:val="24"/>
-        </w:rPr>
-        <w:drawing>
-          <wp:inline distT="0" distB="0" distL="0" distR="0" wp14:anchorId="3CE27BB3" wp14:editId="50B73C9D">
-            <wp:extent cx="6400800" cy="3006725"/>
-            <wp:effectExtent l="0" t="0" r="0" b="3175"/>
-            <wp:docPr id="536949744" name="Picture 1" descr="A graph showing a wave&#10;&#10;Description automatically generated"/>
-            <wp:cNvGraphicFramePr>
-              <a:graphicFrameLocks xmlns:a="http://schemas.openxmlformats.org/drawingml/2006/main" noChangeAspect="1"/>
-            </wp:cNvGraphicFramePr>
-            <a:graphic xmlns:a="http://schemas.openxmlformats.org/drawingml/2006/main">
-              <a:graphicData uri="http://schemas.openxmlformats.org/drawingml/2006/picture">
-                <pic:pic xmlns:pic="http://schemas.openxmlformats.org/drawingml/2006/picture">
-                  <pic:nvPicPr>
-                    <pic:cNvPr id="536949744" name="Picture 1" descr="A graph showing a wave&#10;&#10;Description automatically generated"/>
-                    <pic:cNvPicPr/>
-                  </pic:nvPicPr>
-                  <pic:blipFill>
-                    <a:blip r:embed="rId69"/>
-                    <a:stretch>
-                      <a:fillRect/>
-                    </a:stretch>
-                  </pic:blipFill>
-                  <pic:spPr>
-                    <a:xfrm>
-                      <a:off x="0" y="0"/>
-                      <a:ext cx="6400800" cy="3006725"/>
-                    </a:xfrm>
-                    <a:prstGeom prst="rect">
-                      <a:avLst/>
-                    </a:prstGeom>
-                  </pic:spPr>
-                </pic:pic>
-              </a:graphicData>
-            </a:graphic>
-          </wp:inline>
-        </w:drawing>
-      </w:r>
-    </w:p>
-    <w:p>
-      <w:pPr>
-        <w:jc w:val="center"/>
-        <w:rPr>
-          <w:sz w:val="22"/>
-          <w:szCs w:val="24"/>
-        </w:rPr>
-      </w:pPr>
-      <w:r>
-        <w:rPr>
-          <w:noProof/>
-          <w:sz w:val="22"/>
-          <w:szCs w:val="24"/>
-        </w:rPr>
-        <w:lastRenderedPageBreak/>
-        <w:drawing>
-          <wp:inline distT="0" distB="0" distL="0" distR="0" wp14:anchorId="58132026" wp14:editId="70C540FF">
-            <wp:extent cx="2751058" cy="1196444"/>
-            <wp:effectExtent l="0" t="0" r="0" b="3810"/>
-            <wp:docPr id="625079347" name="Picture 1" descr="A diagram of a computer system&#10;&#10;Description automatically generated"/>
-            <wp:cNvGraphicFramePr>
-              <a:graphicFrameLocks xmlns:a="http://schemas.openxmlformats.org/drawingml/2006/main" noChangeAspect="1"/>
-            </wp:cNvGraphicFramePr>
-            <a:graphic xmlns:a="http://schemas.openxmlformats.org/drawingml/2006/main">
-              <a:graphicData uri="http://schemas.openxmlformats.org/drawingml/2006/picture">
-                <pic:pic xmlns:pic="http://schemas.openxmlformats.org/drawingml/2006/picture">
-                  <pic:nvPicPr>
-                    <pic:cNvPr id="625079347" name="Picture 1" descr="A diagram of a computer system&#10;&#10;Description automatically generated"/>
-                    <pic:cNvPicPr/>
-                  </pic:nvPicPr>
-                  <pic:blipFill>
-                    <a:blip r:embed="rId70"/>
-                    <a:stretch>
-                      <a:fillRect/>
-                    </a:stretch>
-                  </pic:blipFill>
-                  <pic:spPr>
-                    <a:xfrm>
-                      <a:off x="0" y="0"/>
-                      <a:ext cx="2751058" cy="1196444"/>
-                    </a:xfrm>
-                    <a:prstGeom prst="rect">
-                      <a:avLst/>
-                    </a:prstGeom>
-                  </pic:spPr>
-                </pic:pic>
-              </a:graphicData>
-            </a:graphic>
-          </wp:inline>
-        </w:drawing>
-      </w:r>
-    </w:p>
-    <w:p>
-      <w:pPr>
-        <w:jc w:val="center"/>
+        <w:rPr>
+          <w:sz w:val="22"/>
+          <w:szCs w:val="24"/>
+        </w:rPr>
+      </w:pPr>
+    </w:p>
+    <w:p>
+      <w:pPr>
         <w:rPr>
           <w:sz w:val="22"/>
           <w:szCs w:val="24"/>
@@ -10449,434 +10351,7 @@
           <w:szCs w:val="24"/>
         </w:rPr>
       </w:pPr>
-      <w:bookmarkStart w:id="14" w:name="_Toc165468765"/>
-      <w:r>
-        <w:t>I</w:t>
-      </w:r>
-      <w:r>
-        <w:t>V</w:t>
-      </w:r>
-      <w:r>
-        <w:t>.</w:t>
-      </w:r>
-      <w:r>
-        <w:t xml:space="preserve"> </w:t>
-      </w:r>
-      <w:r>
-        <w:t>Comparison:</w:t>
-      </w:r>
-      <w:bookmarkEnd w:id="14"/>
-    </w:p>
-    <w:p>
-      <w:pPr>
-        <w:pStyle w:val="Heading3"/>
-        <w:rPr>
-          <w:sz w:val="32"/>
-          <w:szCs w:val="40"/>
-        </w:rPr>
-      </w:pPr>
-      <w:bookmarkStart w:id="15" w:name="_Toc165468766"/>
-      <w:r>
-        <w:rPr>
-          <w:sz w:val="32"/>
-          <w:szCs w:val="40"/>
-        </w:rPr>
-        <w:t>Question (D):</w:t>
-      </w:r>
-      <w:bookmarkEnd w:id="15"/>
-    </w:p>
-    <w:p>
-      <w:pPr>
-        <w:pStyle w:val="Heading4"/>
-        <w:rPr>
-          <w:sz w:val="28"/>
-          <w:szCs w:val="28"/>
-        </w:rPr>
-      </w:pPr>
-      <w:r>
-        <w:rPr>
-          <w:sz w:val="28"/>
-          <w:szCs w:val="28"/>
-        </w:rPr>
-        <w:t>Compare the performance of 6-pulse and 12-pulse converters. Comment.</w:t>
-      </w:r>
-    </w:p>
-    <w:p>
-      <w:pPr>
-        <w:pStyle w:val="ListParagraph"/>
-        <w:numPr>
-          <w:ilvl w:val="0"/>
-          <w:numId w:val="27"/>
-        </w:numPr>
-        <w:rPr>
-          <w:sz w:val="22"/>
-          <w:szCs w:val="24"/>
-        </w:rPr>
-      </w:pPr>
-      <w:r>
-        <w:rPr>
-          <w:sz w:val="22"/>
-          <w:szCs w:val="24"/>
-        </w:rPr>
-        <w:t>12-pulse instead of 6-pulse are obtained due to the 30 degrees shift between star and delta windings and so a smoother ripple-less voltage is obtained. This results in reduced size filters and lower cost.</w:t>
-      </w:r>
-    </w:p>
-    <w:p>
-      <w:pPr>
-        <w:ind w:left="360"/>
-        <w:jc w:val="center"/>
-        <w:rPr>
-          <w:sz w:val="22"/>
-          <w:szCs w:val="24"/>
-        </w:rPr>
-      </w:pPr>
-      <w:r>
-        <w:rPr>
-          <w:noProof/>
-          <w:sz w:val="22"/>
-          <w:szCs w:val="24"/>
-        </w:rPr>
-        <w:drawing>
-          <wp:inline distT="0" distB="0" distL="0" distR="0" wp14:anchorId="6384FC12" wp14:editId="7DD4727E">
-            <wp:extent cx="3286760" cy="1001395"/>
-            <wp:effectExtent l="0" t="0" r="8890" b="8255"/>
-            <wp:docPr id="1295763693" name="Picture 1" descr="A graph of a graph&#10;&#10;Description automatically generated"/>
-            <wp:cNvGraphicFramePr>
-              <a:graphicFrameLocks xmlns:a="http://schemas.openxmlformats.org/drawingml/2006/main" noChangeAspect="1"/>
-            </wp:cNvGraphicFramePr>
-            <a:graphic xmlns:a="http://schemas.openxmlformats.org/drawingml/2006/main">
-              <a:graphicData uri="http://schemas.openxmlformats.org/drawingml/2006/picture">
-                <pic:pic xmlns:pic="http://schemas.openxmlformats.org/drawingml/2006/picture">
-                  <pic:nvPicPr>
-                    <pic:cNvPr id="1309746899" name="Picture 1" descr="A graph of a graph&#10;&#10;Description automatically generated"/>
-                    <pic:cNvPicPr/>
-                  </pic:nvPicPr>
-                  <pic:blipFill rotWithShape="1">
-                    <a:blip r:embed="rId11"/>
-                    <a:srcRect r="48651"/>
-                    <a:stretch/>
-                  </pic:blipFill>
-                  <pic:spPr bwMode="auto">
-                    <a:xfrm>
-                      <a:off x="0" y="0"/>
-                      <a:ext cx="3286760" cy="1001395"/>
-                    </a:xfrm>
-                    <a:prstGeom prst="rect">
-                      <a:avLst/>
-                    </a:prstGeom>
-                    <a:ln>
-                      <a:noFill/>
-                    </a:ln>
-                    <a:extLst>
-                      <a:ext uri="{53640926-AAD7-44D8-BBD7-CCE9431645EC}">
-                        <a14:shadowObscured xmlns:a14="http://schemas.microsoft.com/office/drawing/2010/main"/>
-                      </a:ext>
-                    </a:extLst>
-                  </pic:spPr>
-                </pic:pic>
-              </a:graphicData>
-            </a:graphic>
-          </wp:inline>
-        </w:drawing>
-      </w:r>
-    </w:p>
-    <w:p>
-      <w:pPr>
-        <w:ind w:left="360"/>
-        <w:jc w:val="center"/>
-        <w:rPr>
-          <w:sz w:val="22"/>
-          <w:szCs w:val="24"/>
-        </w:rPr>
-      </w:pPr>
-      <w:r>
-        <w:rPr>
-          <w:noProof/>
-          <w:sz w:val="22"/>
-          <w:szCs w:val="24"/>
-        </w:rPr>
-        <w:drawing>
-          <wp:inline distT="0" distB="0" distL="0" distR="0" wp14:anchorId="01916035" wp14:editId="1BB02399">
-            <wp:extent cx="3281680" cy="994410"/>
-            <wp:effectExtent l="0" t="0" r="0" b="0"/>
-            <wp:docPr id="411026122" name="Picture 1" descr="A black line on a white background&#10;&#10;Description automatically generated"/>
-            <wp:cNvGraphicFramePr>
-              <a:graphicFrameLocks xmlns:a="http://schemas.openxmlformats.org/drawingml/2006/main" noChangeAspect="1"/>
-            </wp:cNvGraphicFramePr>
-            <a:graphic xmlns:a="http://schemas.openxmlformats.org/drawingml/2006/main">
-              <a:graphicData uri="http://schemas.openxmlformats.org/drawingml/2006/picture">
-                <pic:pic xmlns:pic="http://schemas.openxmlformats.org/drawingml/2006/picture">
-                  <pic:nvPicPr>
-                    <pic:cNvPr id="963234225" name="Picture 1" descr="A black line on a white background&#10;&#10;Description automatically generated"/>
-                    <pic:cNvPicPr/>
-                  </pic:nvPicPr>
-                  <pic:blipFill rotWithShape="1">
-                    <a:blip r:embed="rId42"/>
-                    <a:srcRect l="-1" r="58493"/>
-                    <a:stretch/>
-                  </pic:blipFill>
-                  <pic:spPr bwMode="auto">
-                    <a:xfrm>
-                      <a:off x="0" y="0"/>
-                      <a:ext cx="3281680" cy="994410"/>
-                    </a:xfrm>
-                    <a:prstGeom prst="rect">
-                      <a:avLst/>
-                    </a:prstGeom>
-                    <a:ln>
-                      <a:noFill/>
-                    </a:ln>
-                    <a:extLst>
-                      <a:ext uri="{53640926-AAD7-44D8-BBD7-CCE9431645EC}">
-                        <a14:shadowObscured xmlns:a14="http://schemas.microsoft.com/office/drawing/2010/main"/>
-                      </a:ext>
-                    </a:extLst>
-                  </pic:spPr>
-                </pic:pic>
-              </a:graphicData>
-            </a:graphic>
-          </wp:inline>
-        </w:drawing>
-      </w:r>
-    </w:p>
-    <w:p>
-      <w:pPr>
-        <w:spacing w:after="160" w:line="259" w:lineRule="auto"/>
-        <w:jc w:val="left"/>
-        <w:rPr>
-          <w:sz w:val="22"/>
-          <w:szCs w:val="24"/>
-        </w:rPr>
-      </w:pPr>
-      <w:r>
-        <w:rPr>
-          <w:sz w:val="22"/>
-          <w:szCs w:val="24"/>
-        </w:rPr>
-        <w:br w:type="page"/>
-      </w:r>
-    </w:p>
-    <w:p>
-      <w:pPr>
-        <w:ind w:left="360"/>
-        <w:jc w:val="center"/>
-        <w:rPr>
-          <w:sz w:val="22"/>
-          <w:szCs w:val="24"/>
-        </w:rPr>
-      </w:pPr>
-    </w:p>
-    <w:p>
-      <w:pPr>
-        <w:pStyle w:val="ListParagraph"/>
-        <w:numPr>
-          <w:ilvl w:val="0"/>
-          <w:numId w:val="27"/>
-        </w:numPr>
-        <w:rPr>
-          <w:sz w:val="22"/>
-          <w:szCs w:val="24"/>
-        </w:rPr>
-      </w:pPr>
-      <w:r>
-        <w:rPr>
-          <w:sz w:val="22"/>
-          <w:szCs w:val="24"/>
-        </w:rPr>
-        <w:t xml:space="preserve">It is also observed that the grid currents at both sides (rectifier and inverter) are enhanced, now curves are </w:t>
-      </w:r>
-      <w:r>
-        <w:rPr>
-          <w:sz w:val="22"/>
-          <w:szCs w:val="24"/>
-        </w:rPr>
-        <w:t>closer</w:t>
-      </w:r>
-      <w:r>
-        <w:rPr>
-          <w:sz w:val="22"/>
-          <w:szCs w:val="24"/>
-        </w:rPr>
-        <w:t xml:space="preserve"> to the sin</w:t>
-      </w:r>
-      <w:r>
-        <w:rPr>
-          <w:sz w:val="22"/>
-          <w:szCs w:val="24"/>
-        </w:rPr>
-        <w:t>e</w:t>
-      </w:r>
-      <w:r>
-        <w:rPr>
-          <w:sz w:val="22"/>
-          <w:szCs w:val="24"/>
-        </w:rPr>
-        <w:t xml:space="preserve"> wave in a 10-pulse shape)</w:t>
-      </w:r>
-      <w:r>
-        <w:rPr>
-          <w:sz w:val="22"/>
-          <w:szCs w:val="24"/>
-        </w:rPr>
-        <w:t xml:space="preserve"> as shown below in curves. (</w:t>
-      </w:r>
-      <w:r>
-        <w:rPr>
-          <w:sz w:val="22"/>
-          <w:szCs w:val="24"/>
-        </w:rPr>
-        <w:t>s</w:t>
-      </w:r>
-      <w:r>
-        <w:rPr>
-          <w:sz w:val="22"/>
-          <w:szCs w:val="24"/>
-        </w:rPr>
-        <w:t xml:space="preserve">ample curves from </w:t>
-      </w:r>
-      <w:r>
-        <w:rPr>
-          <w:sz w:val="22"/>
-          <w:szCs w:val="24"/>
-        </w:rPr>
-        <w:t xml:space="preserve">12-pulse </w:t>
-      </w:r>
-      <w:r>
-        <w:rPr>
-          <w:sz w:val="22"/>
-          <w:szCs w:val="24"/>
-        </w:rPr>
-        <w:t>case (1)).</w:t>
-      </w:r>
-    </w:p>
-    <w:p>
-      <w:pPr>
-        <w:ind w:left="360"/>
-        <w:jc w:val="center"/>
-        <w:rPr>
-          <w:sz w:val="22"/>
-          <w:szCs w:val="24"/>
-        </w:rPr>
-      </w:pPr>
-      <w:r>
-        <w:rPr>
-          <w:noProof/>
-          <w:sz w:val="22"/>
-          <w:szCs w:val="24"/>
-        </w:rPr>
-        <w:drawing>
-          <wp:inline distT="0" distB="0" distL="0" distR="0" wp14:anchorId="46317FC1" wp14:editId="2343FE9B">
-            <wp:extent cx="6400800" cy="2994660"/>
-            <wp:effectExtent l="0" t="0" r="0" b="0"/>
-            <wp:docPr id="518184305" name="Picture 1" descr="A diagram of a graph&#10;&#10;Description automatically generated"/>
-            <wp:cNvGraphicFramePr>
-              <a:graphicFrameLocks xmlns:a="http://schemas.openxmlformats.org/drawingml/2006/main" noChangeAspect="1"/>
-            </wp:cNvGraphicFramePr>
-            <a:graphic xmlns:a="http://schemas.openxmlformats.org/drawingml/2006/main">
-              <a:graphicData uri="http://schemas.openxmlformats.org/drawingml/2006/picture">
-                <pic:pic xmlns:pic="http://schemas.openxmlformats.org/drawingml/2006/picture">
-                  <pic:nvPicPr>
-                    <pic:cNvPr id="518184305" name="Picture 1" descr="A diagram of a graph&#10;&#10;Description automatically generated"/>
-                    <pic:cNvPicPr/>
-                  </pic:nvPicPr>
-                  <pic:blipFill>
-                    <a:blip r:embed="rId71"/>
-                    <a:stretch>
-                      <a:fillRect/>
-                    </a:stretch>
-                  </pic:blipFill>
-                  <pic:spPr>
-                    <a:xfrm>
-                      <a:off x="0" y="0"/>
-                      <a:ext cx="6400800" cy="2994660"/>
-                    </a:xfrm>
-                    <a:prstGeom prst="rect">
-                      <a:avLst/>
-                    </a:prstGeom>
-                  </pic:spPr>
-                </pic:pic>
-              </a:graphicData>
-            </a:graphic>
-          </wp:inline>
-        </w:drawing>
-      </w:r>
-    </w:p>
-    <w:p>
-      <w:pPr>
-        <w:ind w:left="360"/>
-        <w:rPr>
-          <w:sz w:val="22"/>
-          <w:szCs w:val="24"/>
-        </w:rPr>
-      </w:pPr>
-      <w:r>
-        <w:rPr>
-          <w:noProof/>
-          <w:sz w:val="22"/>
-          <w:szCs w:val="24"/>
-        </w:rPr>
-        <w:drawing>
-          <wp:inline distT="0" distB="0" distL="0" distR="0" wp14:anchorId="34E1D2C4" wp14:editId="74A2286A">
-            <wp:extent cx="6400800" cy="1518285"/>
-            <wp:effectExtent l="0" t="0" r="0" b="5715"/>
-            <wp:docPr id="597334437" name="Picture 1" descr="A graph of a line&#10;&#10;Description automatically generated with medium confidence"/>
-            <wp:cNvGraphicFramePr>
-              <a:graphicFrameLocks xmlns:a="http://schemas.openxmlformats.org/drawingml/2006/main" noChangeAspect="1"/>
-            </wp:cNvGraphicFramePr>
-            <a:graphic xmlns:a="http://schemas.openxmlformats.org/drawingml/2006/main">
-              <a:graphicData uri="http://schemas.openxmlformats.org/drawingml/2006/picture">
-                <pic:pic xmlns:pic="http://schemas.openxmlformats.org/drawingml/2006/picture">
-                  <pic:nvPicPr>
-                    <pic:cNvPr id="597334437" name="Picture 1" descr="A graph of a line&#10;&#10;Description automatically generated with medium confidence"/>
-                    <pic:cNvPicPr/>
-                  </pic:nvPicPr>
-                  <pic:blipFill>
-                    <a:blip r:embed="rId72"/>
-                    <a:stretch>
-                      <a:fillRect/>
-                    </a:stretch>
-                  </pic:blipFill>
-                  <pic:spPr>
-                    <a:xfrm>
-                      <a:off x="0" y="0"/>
-                      <a:ext cx="6400800" cy="1518285"/>
-                    </a:xfrm>
-                    <a:prstGeom prst="rect">
-                      <a:avLst/>
-                    </a:prstGeom>
-                  </pic:spPr>
-                </pic:pic>
-              </a:graphicData>
-            </a:graphic>
-          </wp:inline>
-        </w:drawing>
-      </w:r>
-    </w:p>
-    <w:p>
-      <w:pPr>
-        <w:rPr>
-          <w:sz w:val="22"/>
-          <w:szCs w:val="24"/>
-        </w:rPr>
-      </w:pPr>
-    </w:p>
-    <w:p>
-      <w:pPr>
-        <w:rPr>
-          <w:sz w:val="22"/>
-          <w:szCs w:val="24"/>
-        </w:rPr>
-      </w:pPr>
-    </w:p>
-    <w:p>
-      <w:pPr>
-        <w:pStyle w:val="Heading1"/>
-        <w:rPr>
-          <w:sz w:val="22"/>
-          <w:szCs w:val="24"/>
-        </w:rPr>
-      </w:pPr>
-      <w:bookmarkStart w:id="16" w:name="_Toc165468767"/>
+      <w:bookmarkStart w:id="16" w:name="_Toc165485709"/>
       <w:r>
         <w:t xml:space="preserve">V. </w:t>
       </w:r>
@@ -14365,6 +13840,7 @@
   </w:compat>
   <w:rsids>
     <w:rsidRoot w:val="00AD0D60"/>
+    <w:rsid w:val="000756E2"/>
     <w:rsid w:val="000C0E19"/>
     <w:rsid w:val="000C16B4"/>
     <w:rsid w:val="001B1AB2"/>
@@ -14376,11 +13852,13 @@
     <w:rsid w:val="00421579"/>
     <w:rsid w:val="00477891"/>
     <w:rsid w:val="004A0DF2"/>
+    <w:rsid w:val="005B3CCE"/>
     <w:rsid w:val="005D6F66"/>
     <w:rsid w:val="0062196C"/>
     <w:rsid w:val="00730583"/>
     <w:rsid w:val="00774742"/>
     <w:rsid w:val="00786A5F"/>
+    <w:rsid w:val="007F6A2C"/>
     <w:rsid w:val="00853805"/>
     <w:rsid w:val="00882A57"/>
     <w:rsid w:val="008F1D35"/>
@@ -14396,6 +13874,7 @@
     <w:rsid w:val="00DC2A82"/>
     <w:rsid w:val="00DD3FBD"/>
     <w:rsid w:val="00E14649"/>
+    <w:rsid w:val="00E244B9"/>
     <w:rsid w:val="00E957F2"/>
     <w:rsid w:val="00EB27B3"/>
     <w:rsid w:val="00F33BA4"/>

</xml_diff>

<commit_message>
Final edit and commit before submission
</commit_message>
<xml_diff>
--- a/19015538-TasneemMansour.docx
+++ b/19015538-TasneemMansour.docx
@@ -144,88 +144,47 @@
           <w:sz w:val="44"/>
           <w:szCs w:val="44"/>
         </w:rPr>
-        <w:t xml:space="preserve"> </w:t>
-      </w:r>
-      <w:proofErr w:type="spellStart"/>
-      <w:r>
+        <w:t xml:space="preserve"> Mansour Mansour Farag</w:t>
+      </w:r>
+    </w:p>
+    <w:p>
+      <w:pPr>
+        <w:pStyle w:val="NoSpacing"/>
         <w:rPr>
           <w:sz w:val="44"/>
           <w:szCs w:val="44"/>
         </w:rPr>
-        <w:t>Mansour</w:t>
-      </w:r>
-      <w:proofErr w:type="spellEnd"/>
+      </w:pPr>
       <w:r>
         <w:rPr>
           <w:sz w:val="44"/>
           <w:szCs w:val="44"/>
         </w:rPr>
-        <w:t xml:space="preserve"> </w:t>
-      </w:r>
-      <w:proofErr w:type="spellStart"/>
+        <w:t xml:space="preserve">ID: </w:t>
+      </w:r>
       <w:r>
         <w:rPr>
           <w:sz w:val="44"/>
           <w:szCs w:val="44"/>
         </w:rPr>
-        <w:t>Mansour</w:t>
-      </w:r>
-      <w:proofErr w:type="spellEnd"/>
-      <w:r>
+        <w:t>19015538</w:t>
+      </w:r>
+    </w:p>
+    <w:p>
+      <w:pPr>
+        <w:pStyle w:val="NoSpacing"/>
         <w:rPr>
           <w:sz w:val="44"/>
           <w:szCs w:val="44"/>
         </w:rPr>
-        <w:t xml:space="preserve"> Farag</w:t>
-      </w:r>
-    </w:p>
-    <w:p>
-      <w:pPr>
-        <w:pStyle w:val="NoSpacing"/>
+      </w:pPr>
+      <w:r>
         <w:rPr>
           <w:sz w:val="44"/>
           <w:szCs w:val="44"/>
         </w:rPr>
-      </w:pPr>
-      <w:r>
-        <w:rPr>
-          <w:sz w:val="44"/>
-          <w:szCs w:val="44"/>
-        </w:rPr>
-        <w:t xml:space="preserve">ID: </w:t>
-      </w:r>
-      <w:r>
-        <w:rPr>
-          <w:sz w:val="44"/>
-          <w:szCs w:val="44"/>
-        </w:rPr>
-        <w:t>19015538</w:t>
-      </w:r>
-    </w:p>
-    <w:p>
-      <w:pPr>
-        <w:pStyle w:val="NoSpacing"/>
-        <w:rPr>
-          <w:sz w:val="44"/>
-          <w:szCs w:val="44"/>
-        </w:rPr>
-      </w:pPr>
-      <w:r>
-        <w:rPr>
-          <w:sz w:val="44"/>
-          <w:szCs w:val="44"/>
-        </w:rPr>
-        <w:t xml:space="preserve">Professor: Dr. Ahmed Abbas </w:t>
-      </w:r>
-      <w:proofErr w:type="spellStart"/>
-      <w:r>
-        <w:rPr>
-          <w:sz w:val="44"/>
-          <w:szCs w:val="44"/>
-        </w:rPr>
-        <w:t>Elserougi</w:t>
-      </w:r>
-      <w:proofErr w:type="spellEnd"/>
+        <w:t>Professor: Dr. Ahmed Abbas Elserougi</w:t>
+      </w:r>
     </w:p>
     <w:p>
       <w:pPr>
@@ -453,7 +412,7 @@
             </w:rPr>
             <w:fldChar w:fldCharType="separate"/>
           </w:r>
-          <w:hyperlink w:anchor="_Toc165485693" w:history="1">
+          <w:hyperlink w:anchor="_Toc165553061" w:history="1">
             <w:r>
               <w:rPr>
                 <w:rStyle w:val="Hyperlink"/>
@@ -480,7 +439,7 @@
                 <w:noProof/>
                 <w:webHidden/>
               </w:rPr>
-              <w:instrText xml:space="preserve"> PAGEREF _Toc165485693 \h </w:instrText>
+              <w:instrText xml:space="preserve"> PAGEREF _Toc165553061 \h </w:instrText>
             </w:r>
             <w:r>
               <w:rPr>
@@ -526,7 +485,7 @@
               <w14:ligatures w14:val="standardContextual"/>
             </w:rPr>
           </w:pPr>
-          <w:hyperlink w:anchor="_Toc165485694" w:history="1">
+          <w:hyperlink w:anchor="_Toc165553062" w:history="1">
             <w:r>
               <w:rPr>
                 <w:rStyle w:val="Hyperlink"/>
@@ -553,7 +512,7 @@
                 <w:noProof/>
                 <w:webHidden/>
               </w:rPr>
-              <w:instrText xml:space="preserve"> PAGEREF _Toc165485694 \h </w:instrText>
+              <w:instrText xml:space="preserve"> PAGEREF _Toc165553062 \h </w:instrText>
             </w:r>
             <w:r>
               <w:rPr>
@@ -599,7 +558,7 @@
               <w14:ligatures w14:val="standardContextual"/>
             </w:rPr>
           </w:pPr>
-          <w:hyperlink w:anchor="_Toc165485695" w:history="1">
+          <w:hyperlink w:anchor="_Toc165553063" w:history="1">
             <w:r>
               <w:rPr>
                 <w:rStyle w:val="Hyperlink"/>
@@ -626,7 +585,7 @@
                 <w:noProof/>
                 <w:webHidden/>
               </w:rPr>
-              <w:instrText xml:space="preserve"> PAGEREF _Toc165485695 \h </w:instrText>
+              <w:instrText xml:space="preserve"> PAGEREF _Toc165553063 \h </w:instrText>
             </w:r>
             <w:r>
               <w:rPr>
@@ -672,7 +631,7 @@
               <w14:ligatures w14:val="standardContextual"/>
             </w:rPr>
           </w:pPr>
-          <w:hyperlink w:anchor="_Toc165485696" w:history="1">
+          <w:hyperlink w:anchor="_Toc165553064" w:history="1">
             <w:r>
               <w:rPr>
                 <w:rStyle w:val="Hyperlink"/>
@@ -699,7 +658,7 @@
                 <w:noProof/>
                 <w:webHidden/>
               </w:rPr>
-              <w:instrText xml:space="preserve"> PAGEREF _Toc165485696 \h </w:instrText>
+              <w:instrText xml:space="preserve"> PAGEREF _Toc165553064 \h </w:instrText>
             </w:r>
             <w:r>
               <w:rPr>
@@ -745,7 +704,7 @@
               <w14:ligatures w14:val="standardContextual"/>
             </w:rPr>
           </w:pPr>
-          <w:hyperlink w:anchor="_Toc165485697" w:history="1">
+          <w:hyperlink w:anchor="_Toc165553065" w:history="1">
             <w:r>
               <w:rPr>
                 <w:rStyle w:val="Hyperlink"/>
@@ -772,7 +731,7 @@
                 <w:noProof/>
                 <w:webHidden/>
               </w:rPr>
-              <w:instrText xml:space="preserve"> PAGEREF _Toc165485697 \h </w:instrText>
+              <w:instrText xml:space="preserve"> PAGEREF _Toc165553065 \h </w:instrText>
             </w:r>
             <w:r>
               <w:rPr>
@@ -818,7 +777,7 @@
               <w14:ligatures w14:val="standardContextual"/>
             </w:rPr>
           </w:pPr>
-          <w:hyperlink w:anchor="_Toc165485698" w:history="1">
+          <w:hyperlink w:anchor="_Toc165553066" w:history="1">
             <w:r>
               <w:rPr>
                 <w:rStyle w:val="Hyperlink"/>
@@ -845,7 +804,7 @@
                 <w:noProof/>
                 <w:webHidden/>
               </w:rPr>
-              <w:instrText xml:space="preserve"> PAGEREF _Toc165485698 \h </w:instrText>
+              <w:instrText xml:space="preserve"> PAGEREF _Toc165553066 \h </w:instrText>
             </w:r>
             <w:r>
               <w:rPr>
@@ -891,7 +850,7 @@
               <w14:ligatures w14:val="standardContextual"/>
             </w:rPr>
           </w:pPr>
-          <w:hyperlink w:anchor="_Toc165485699" w:history="1">
+          <w:hyperlink w:anchor="_Toc165553067" w:history="1">
             <w:r>
               <w:rPr>
                 <w:rStyle w:val="Hyperlink"/>
@@ -918,7 +877,7 @@
                 <w:noProof/>
                 <w:webHidden/>
               </w:rPr>
-              <w:instrText xml:space="preserve"> PAGEREF _Toc165485699 \h </w:instrText>
+              <w:instrText xml:space="preserve"> PAGEREF _Toc165553067 \h </w:instrText>
             </w:r>
             <w:r>
               <w:rPr>
@@ -964,7 +923,7 @@
               <w14:ligatures w14:val="standardContextual"/>
             </w:rPr>
           </w:pPr>
-          <w:hyperlink w:anchor="_Toc165485700" w:history="1">
+          <w:hyperlink w:anchor="_Toc165553068" w:history="1">
             <w:r>
               <w:rPr>
                 <w:rStyle w:val="Hyperlink"/>
@@ -991,7 +950,7 @@
                 <w:noProof/>
                 <w:webHidden/>
               </w:rPr>
-              <w:instrText xml:space="preserve"> PAGEREF _Toc165485700 \h </w:instrText>
+              <w:instrText xml:space="preserve"> PAGEREF _Toc165553068 \h </w:instrText>
             </w:r>
             <w:r>
               <w:rPr>
@@ -1037,7 +996,7 @@
               <w14:ligatures w14:val="standardContextual"/>
             </w:rPr>
           </w:pPr>
-          <w:hyperlink w:anchor="_Toc165485701" w:history="1">
+          <w:hyperlink w:anchor="_Toc165553069" w:history="1">
             <w:r>
               <w:rPr>
                 <w:rStyle w:val="Hyperlink"/>
@@ -1064,7 +1023,7 @@
                 <w:noProof/>
                 <w:webHidden/>
               </w:rPr>
-              <w:instrText xml:space="preserve"> PAGEREF _Toc165485701 \h </w:instrText>
+              <w:instrText xml:space="preserve"> PAGEREF _Toc165553069 \h </w:instrText>
             </w:r>
             <w:r>
               <w:rPr>
@@ -1110,7 +1069,7 @@
               <w14:ligatures w14:val="standardContextual"/>
             </w:rPr>
           </w:pPr>
-          <w:hyperlink w:anchor="_Toc165485702" w:history="1">
+          <w:hyperlink w:anchor="_Toc165553070" w:history="1">
             <w:r>
               <w:rPr>
                 <w:rStyle w:val="Hyperlink"/>
@@ -1137,7 +1096,7 @@
                 <w:noProof/>
                 <w:webHidden/>
               </w:rPr>
-              <w:instrText xml:space="preserve"> PAGEREF _Toc165485702 \h </w:instrText>
+              <w:instrText xml:space="preserve"> PAGEREF _Toc165553070 \h </w:instrText>
             </w:r>
             <w:r>
               <w:rPr>
@@ -1183,7 +1142,7 @@
               <w14:ligatures w14:val="standardContextual"/>
             </w:rPr>
           </w:pPr>
-          <w:hyperlink w:anchor="_Toc165485703" w:history="1">
+          <w:hyperlink w:anchor="_Toc165553071" w:history="1">
             <w:r>
               <w:rPr>
                 <w:rStyle w:val="Hyperlink"/>
@@ -1210,7 +1169,7 @@
                 <w:noProof/>
                 <w:webHidden/>
               </w:rPr>
-              <w:instrText xml:space="preserve"> PAGEREF _Toc165485703 \h </w:instrText>
+              <w:instrText xml:space="preserve"> PAGEREF _Toc165553071 \h </w:instrText>
             </w:r>
             <w:r>
               <w:rPr>
@@ -1256,7 +1215,7 @@
               <w14:ligatures w14:val="standardContextual"/>
             </w:rPr>
           </w:pPr>
-          <w:hyperlink w:anchor="_Toc165485704" w:history="1">
+          <w:hyperlink w:anchor="_Toc165553072" w:history="1">
             <w:r>
               <w:rPr>
                 <w:rStyle w:val="Hyperlink"/>
@@ -1283,7 +1242,7 @@
                 <w:noProof/>
                 <w:webHidden/>
               </w:rPr>
-              <w:instrText xml:space="preserve"> PAGEREF _Toc165485704 \h </w:instrText>
+              <w:instrText xml:space="preserve"> PAGEREF _Toc165553072 \h </w:instrText>
             </w:r>
             <w:r>
               <w:rPr>
@@ -1329,7 +1288,7 @@
               <w14:ligatures w14:val="standardContextual"/>
             </w:rPr>
           </w:pPr>
-          <w:hyperlink w:anchor="_Toc165485705" w:history="1">
+          <w:hyperlink w:anchor="_Toc165553073" w:history="1">
             <w:r>
               <w:rPr>
                 <w:rStyle w:val="Hyperlink"/>
@@ -1356,7 +1315,7 @@
                 <w:noProof/>
                 <w:webHidden/>
               </w:rPr>
-              <w:instrText xml:space="preserve"> PAGEREF _Toc165485705 \h </w:instrText>
+              <w:instrText xml:space="preserve"> PAGEREF _Toc165553073 \h </w:instrText>
             </w:r>
             <w:r>
               <w:rPr>
@@ -1402,7 +1361,7 @@
               <w14:ligatures w14:val="standardContextual"/>
             </w:rPr>
           </w:pPr>
-          <w:hyperlink w:anchor="_Toc165485706" w:history="1">
+          <w:hyperlink w:anchor="_Toc165553074" w:history="1">
             <w:r>
               <w:rPr>
                 <w:rStyle w:val="Hyperlink"/>
@@ -1429,7 +1388,7 @@
                 <w:noProof/>
                 <w:webHidden/>
               </w:rPr>
-              <w:instrText xml:space="preserve"> PAGEREF _Toc165485706 \h </w:instrText>
+              <w:instrText xml:space="preserve"> PAGEREF _Toc165553074 \h </w:instrText>
             </w:r>
             <w:r>
               <w:rPr>
@@ -1475,7 +1434,7 @@
               <w14:ligatures w14:val="standardContextual"/>
             </w:rPr>
           </w:pPr>
-          <w:hyperlink w:anchor="_Toc165485707" w:history="1">
+          <w:hyperlink w:anchor="_Toc165553075" w:history="1">
             <w:r>
               <w:rPr>
                 <w:rStyle w:val="Hyperlink"/>
@@ -1502,7 +1461,7 @@
                 <w:noProof/>
                 <w:webHidden/>
               </w:rPr>
-              <w:instrText xml:space="preserve"> PAGEREF _Toc165485707 \h </w:instrText>
+              <w:instrText xml:space="preserve"> PAGEREF _Toc165553075 \h </w:instrText>
             </w:r>
             <w:r>
               <w:rPr>
@@ -1548,7 +1507,7 @@
               <w14:ligatures w14:val="standardContextual"/>
             </w:rPr>
           </w:pPr>
-          <w:hyperlink w:anchor="_Toc165485708" w:history="1">
+          <w:hyperlink w:anchor="_Toc165553076" w:history="1">
             <w:r>
               <w:rPr>
                 <w:rStyle w:val="Hyperlink"/>
@@ -1575,7 +1534,7 @@
                 <w:noProof/>
                 <w:webHidden/>
               </w:rPr>
-              <w:instrText xml:space="preserve"> PAGEREF _Toc165485708 \h </w:instrText>
+              <w:instrText xml:space="preserve"> PAGEREF _Toc165553076 \h </w:instrText>
             </w:r>
             <w:r>
               <w:rPr>
@@ -1621,7 +1580,7 @@
               <w14:ligatures w14:val="standardContextual"/>
             </w:rPr>
           </w:pPr>
-          <w:hyperlink w:anchor="_Toc165485709" w:history="1">
+          <w:hyperlink w:anchor="_Toc165553077" w:history="1">
             <w:r>
               <w:rPr>
                 <w:rStyle w:val="Hyperlink"/>
@@ -1648,7 +1607,7 @@
                 <w:noProof/>
                 <w:webHidden/>
               </w:rPr>
-              <w:instrText xml:space="preserve"> PAGEREF _Toc165485709 \h </w:instrText>
+              <w:instrText xml:space="preserve"> PAGEREF _Toc165553077 \h </w:instrText>
             </w:r>
             <w:r>
               <w:rPr>
@@ -1724,7 +1683,7 @@
           <w:szCs w:val="40"/>
         </w:rPr>
       </w:pPr>
-      <w:bookmarkStart w:id="0" w:name="_Toc165485693"/>
+      <w:bookmarkStart w:id="0" w:name="_Toc165553061"/>
       <w:r>
         <w:rPr>
           <w:sz w:val="40"/>
@@ -1796,15 +1755,7 @@
           <w:sz w:val="22"/>
           <w:szCs w:val="24"/>
         </w:rPr>
-        <w:t>. 1:10 Y-Y ideal transformers with zero leakage inductances are employed. Proper smoothing reactors (</w:t>
-      </w:r>
-      <w:proofErr w:type="spellStart"/>
-      <w:r>
-        <w:rPr>
-          <w:sz w:val="22"/>
-          <w:szCs w:val="24"/>
-        </w:rPr>
-        <w:t>L</w:t>
+        <w:t>. 1:10 Y-Y ideal transformers with zero leakage inductances are employed. Proper smoothing reactors (L</w:t>
       </w:r>
       <w:r>
         <w:rPr>
@@ -1814,7 +1765,6 @@
         </w:rPr>
         <w:t>sr</w:t>
       </w:r>
-      <w:proofErr w:type="spellEnd"/>
       <w:r>
         <w:rPr>
           <w:sz w:val="22"/>
@@ -1899,7 +1849,7 @@
           <w:szCs w:val="40"/>
         </w:rPr>
       </w:pPr>
-      <w:bookmarkStart w:id="1" w:name="_Toc165485694"/>
+      <w:bookmarkStart w:id="1" w:name="_Toc165553062"/>
       <w:r>
         <w:rPr>
           <w:sz w:val="40"/>
@@ -1938,7 +1888,7 @@
           <w:szCs w:val="40"/>
         </w:rPr>
       </w:pPr>
-      <w:bookmarkStart w:id="2" w:name="_Toc165485695"/>
+      <w:bookmarkStart w:id="2" w:name="_Toc165553063"/>
       <w:r>
         <w:rPr>
           <w:sz w:val="36"/>
@@ -3544,7 +3494,7 @@
           <w:szCs w:val="40"/>
         </w:rPr>
       </w:pPr>
-      <w:bookmarkStart w:id="3" w:name="_Toc165485696"/>
+      <w:bookmarkStart w:id="3" w:name="_Toc165553064"/>
       <w:r>
         <w:rPr>
           <w:sz w:val="36"/>
@@ -3563,7 +3513,7 @@
           <w:szCs w:val="40"/>
         </w:rPr>
       </w:pPr>
-      <w:bookmarkStart w:id="4" w:name="_Toc165485697"/>
+      <w:bookmarkStart w:id="4" w:name="_Toc165553065"/>
       <w:r>
         <w:rPr>
           <w:sz w:val="32"/>
@@ -3632,7 +3582,7 @@
           <w:szCs w:val="40"/>
         </w:rPr>
       </w:pPr>
-      <w:bookmarkStart w:id="5" w:name="_Toc165485698"/>
+      <w:bookmarkStart w:id="5" w:name="_Toc165553066"/>
       <w:r>
         <w:rPr>
           <w:sz w:val="32"/>
@@ -3752,7 +3702,6 @@
           <w:szCs w:val="28"/>
         </w:rPr>
       </w:pPr>
-      <w:proofErr w:type="spellStart"/>
       <w:r>
         <w:rPr>
           <w:sz w:val="28"/>
@@ -3768,7 +3717,6 @@
         </w:rPr>
         <w:t>dor</w:t>
       </w:r>
-      <w:proofErr w:type="spellEnd"/>
       <w:r>
         <w:rPr>
           <w:sz w:val="28"/>
@@ -4033,7 +3981,6 @@
           <w:szCs w:val="28"/>
         </w:rPr>
       </w:pPr>
-      <w:proofErr w:type="spellStart"/>
       <w:r>
         <w:rPr>
           <w:sz w:val="28"/>
@@ -4057,7 +4004,6 @@
         </w:rPr>
         <w:t>i</w:t>
       </w:r>
-      <w:proofErr w:type="spellEnd"/>
       <w:r>
         <w:rPr>
           <w:sz w:val="28"/>
@@ -4420,7 +4366,7 @@
           <w:szCs w:val="40"/>
         </w:rPr>
       </w:pPr>
-      <w:bookmarkStart w:id="6" w:name="_Toc165485699"/>
+      <w:bookmarkStart w:id="6" w:name="_Toc165553067"/>
       <w:r>
         <w:rPr>
           <w:sz w:val="32"/>
@@ -4623,7 +4569,6 @@
           <w:szCs w:val="28"/>
         </w:rPr>
       </w:pPr>
-      <w:proofErr w:type="spellStart"/>
       <w:r>
         <w:rPr>
           <w:sz w:val="28"/>
@@ -4639,7 +4584,6 @@
         </w:rPr>
         <w:t>dor</w:t>
       </w:r>
-      <w:proofErr w:type="spellEnd"/>
       <w:r>
         <w:rPr>
           <w:sz w:val="28"/>
@@ -4890,7 +4834,6 @@
           <w:szCs w:val="28"/>
         </w:rPr>
       </w:pPr>
-      <w:proofErr w:type="spellStart"/>
       <w:r>
         <w:rPr>
           <w:sz w:val="28"/>
@@ -4906,7 +4849,6 @@
         </w:rPr>
         <w:t>doi</w:t>
       </w:r>
-      <w:proofErr w:type="spellEnd"/>
       <w:r>
         <w:rPr>
           <w:sz w:val="28"/>
@@ -5242,7 +5184,7 @@
           <w:szCs w:val="40"/>
         </w:rPr>
       </w:pPr>
-      <w:bookmarkStart w:id="7" w:name="_Toc165485700"/>
+      <w:bookmarkStart w:id="7" w:name="_Toc165553068"/>
       <w:r>
         <w:rPr>
           <w:sz w:val="32"/>
@@ -5427,7 +5369,6 @@
           <w:szCs w:val="28"/>
         </w:rPr>
       </w:pPr>
-      <w:proofErr w:type="spellStart"/>
       <w:r>
         <w:rPr>
           <w:sz w:val="28"/>
@@ -5443,7 +5384,6 @@
         </w:rPr>
         <w:t>dor</w:t>
       </w:r>
-      <w:proofErr w:type="spellEnd"/>
       <w:r>
         <w:rPr>
           <w:sz w:val="28"/>
@@ -5694,7 +5634,6 @@
           <w:szCs w:val="28"/>
         </w:rPr>
       </w:pPr>
-      <w:proofErr w:type="spellStart"/>
       <w:r>
         <w:rPr>
           <w:sz w:val="28"/>
@@ -5710,7 +5649,6 @@
         </w:rPr>
         <w:t>doi</w:t>
       </w:r>
-      <w:proofErr w:type="spellEnd"/>
       <w:r>
         <w:rPr>
           <w:sz w:val="28"/>
@@ -6049,7 +5987,7 @@
           <w:szCs w:val="40"/>
         </w:rPr>
       </w:pPr>
-      <w:bookmarkStart w:id="8" w:name="_Toc165485701"/>
+      <w:bookmarkStart w:id="8" w:name="_Toc165553069"/>
       <w:r>
         <w:rPr>
           <w:sz w:val="40"/>
@@ -6089,7 +6027,7 @@
           <w:szCs w:val="40"/>
         </w:rPr>
       </w:pPr>
-      <w:bookmarkStart w:id="9" w:name="_Toc165485702"/>
+      <w:bookmarkStart w:id="9" w:name="_Toc165553070"/>
       <w:r>
         <w:rPr>
           <w:sz w:val="36"/>
@@ -6107,7 +6045,7 @@
           <w:szCs w:val="40"/>
         </w:rPr>
       </w:pPr>
-      <w:bookmarkStart w:id="10" w:name="_Toc165485703"/>
+      <w:bookmarkStart w:id="10" w:name="_Toc165553071"/>
       <w:r>
         <w:rPr>
           <w:sz w:val="32"/>
@@ -6174,7 +6112,7 @@
           <w:szCs w:val="40"/>
         </w:rPr>
       </w:pPr>
-      <w:bookmarkStart w:id="11" w:name="_Toc165485704"/>
+      <w:bookmarkStart w:id="11" w:name="_Toc165553072"/>
       <w:r>
         <w:rPr>
           <w:sz w:val="32"/>
@@ -6797,7 +6735,6 @@
           <w:szCs w:val="28"/>
         </w:rPr>
       </w:pPr>
-      <w:proofErr w:type="spellStart"/>
       <w:r>
         <w:rPr>
           <w:sz w:val="28"/>
@@ -6813,7 +6750,6 @@
         </w:rPr>
         <w:t>dor</w:t>
       </w:r>
-      <w:proofErr w:type="spellEnd"/>
       <w:r>
         <w:rPr>
           <w:sz w:val="28"/>
@@ -7064,7 +7000,6 @@
           <w:szCs w:val="28"/>
         </w:rPr>
       </w:pPr>
-      <w:proofErr w:type="spellStart"/>
       <w:r>
         <w:rPr>
           <w:sz w:val="28"/>
@@ -7080,7 +7015,6 @@
         </w:rPr>
         <w:t>doi</w:t>
       </w:r>
-      <w:proofErr w:type="spellEnd"/>
       <w:r>
         <w:rPr>
           <w:sz w:val="28"/>
@@ -7411,7 +7345,7 @@
           <w:szCs w:val="40"/>
         </w:rPr>
       </w:pPr>
-      <w:bookmarkStart w:id="12" w:name="_Toc165485705"/>
+      <w:bookmarkStart w:id="12" w:name="_Toc165553073"/>
       <w:r>
         <w:rPr>
           <w:sz w:val="32"/>
@@ -8048,7 +7982,6 @@
           <w:szCs w:val="28"/>
         </w:rPr>
       </w:pPr>
-      <w:proofErr w:type="spellStart"/>
       <w:r>
         <w:rPr>
           <w:sz w:val="28"/>
@@ -8064,7 +7997,6 @@
         </w:rPr>
         <w:t>dor</w:t>
       </w:r>
-      <w:proofErr w:type="spellEnd"/>
       <w:r>
         <w:rPr>
           <w:sz w:val="28"/>
@@ -8315,7 +8247,6 @@
           <w:szCs w:val="28"/>
         </w:rPr>
       </w:pPr>
-      <w:proofErr w:type="spellStart"/>
       <w:r>
         <w:rPr>
           <w:sz w:val="28"/>
@@ -8331,7 +8262,6 @@
         </w:rPr>
         <w:t>doi</w:t>
       </w:r>
-      <w:proofErr w:type="spellEnd"/>
       <w:r>
         <w:rPr>
           <w:sz w:val="28"/>
@@ -8648,7 +8578,7 @@
           <w:szCs w:val="40"/>
         </w:rPr>
       </w:pPr>
-      <w:bookmarkStart w:id="13" w:name="_Toc165485706"/>
+      <w:bookmarkStart w:id="13" w:name="_Toc165553074"/>
       <w:r>
         <w:rPr>
           <w:sz w:val="32"/>
@@ -9301,7 +9231,6 @@
           <w:szCs w:val="28"/>
         </w:rPr>
       </w:pPr>
-      <w:proofErr w:type="spellStart"/>
       <w:r>
         <w:rPr>
           <w:sz w:val="28"/>
@@ -9317,7 +9246,6 @@
         </w:rPr>
         <w:t>dor</w:t>
       </w:r>
-      <w:proofErr w:type="spellEnd"/>
       <w:r>
         <w:rPr>
           <w:sz w:val="28"/>
@@ -9568,7 +9496,6 @@
           <w:szCs w:val="28"/>
         </w:rPr>
       </w:pPr>
-      <w:proofErr w:type="spellStart"/>
       <w:r>
         <w:rPr>
           <w:sz w:val="28"/>
@@ -9584,7 +9511,6 @@
         </w:rPr>
         <w:t>doi</w:t>
       </w:r>
-      <w:proofErr w:type="spellEnd"/>
       <w:r>
         <w:rPr>
           <w:sz w:val="28"/>
@@ -9896,7 +9822,7 @@
           <w:szCs w:val="24"/>
         </w:rPr>
       </w:pPr>
-      <w:bookmarkStart w:id="14" w:name="_Toc165485707"/>
+      <w:bookmarkStart w:id="14" w:name="_Toc165553075"/>
       <w:r>
         <w:t>I</w:t>
       </w:r>
@@ -9922,7 +9848,7 @@
           <w:szCs w:val="40"/>
         </w:rPr>
       </w:pPr>
-      <w:bookmarkStart w:id="15" w:name="_Toc165485708"/>
+      <w:bookmarkStart w:id="15" w:name="_Toc165553076"/>
       <w:r>
         <w:rPr>
           <w:sz w:val="32"/>
@@ -9965,7 +9891,21 @@
           <w:sz w:val="22"/>
           <w:szCs w:val="24"/>
         </w:rPr>
-        <w:t xml:space="preserve">12-pulse instead of 6-pulse are obtained due to the 30 degrees shift between star and delta windings and so a smoother ripple-less voltage is obtained. This results in </w:t>
+        <w:t xml:space="preserve">12-pulse instead of 6-pulse are obtained due to the 30 degrees shift between star and delta windings and </w:t>
+      </w:r>
+      <w:r>
+        <w:rPr>
+          <w:sz w:val="22"/>
+          <w:szCs w:val="24"/>
+        </w:rPr>
+        <w:t>therefore</w:t>
+      </w:r>
+      <w:r>
+        <w:rPr>
+          <w:sz w:val="22"/>
+          <w:szCs w:val="24"/>
+        </w:rPr>
+        <w:t xml:space="preserve"> a smoother ripple-less voltage is obtained. This results in </w:t>
       </w:r>
       <w:r>
         <w:rPr>
@@ -10172,14 +10112,21 @@
           <w:sz w:val="22"/>
           <w:szCs w:val="24"/>
         </w:rPr>
-        <w:t xml:space="preserve"> wave in a 10-pulse shape)</w:t>
-      </w:r>
-      <w:r>
-        <w:rPr>
-          <w:sz w:val="22"/>
-          <w:szCs w:val="24"/>
-        </w:rPr>
-        <w:t xml:space="preserve"> as shown below in curves. (</w:t>
+        <w:t xml:space="preserve"> wave in a 10-pulse shape</w:t>
+      </w:r>
+      <w:r>
+        <w:rPr>
+          <w:sz w:val="22"/>
+          <w:szCs w:val="24"/>
+        </w:rPr>
+        <w:t xml:space="preserve"> </w:t>
+      </w:r>
+      <w:r>
+        <w:rPr>
+          <w:sz w:val="22"/>
+          <w:szCs w:val="24"/>
+        </w:rPr>
+        <w:t>as shown below. (</w:t>
       </w:r>
       <w:r>
         <w:rPr>
@@ -10351,7 +10298,7 @@
           <w:szCs w:val="24"/>
         </w:rPr>
       </w:pPr>
-      <w:bookmarkStart w:id="16" w:name="_Toc165485709"/>
+      <w:bookmarkStart w:id="16" w:name="_Toc165553077"/>
       <w:r>
         <w:t xml:space="preserve">V. </w:t>
       </w:r>
@@ -13850,6 +13797,7 @@
     <w:rsid w:val="003B78E3"/>
     <w:rsid w:val="003D4CD4"/>
     <w:rsid w:val="00421579"/>
+    <w:rsid w:val="00465840"/>
     <w:rsid w:val="00477891"/>
     <w:rsid w:val="004A0DF2"/>
     <w:rsid w:val="005B3CCE"/>

</xml_diff>